<commit_message>
added corner detection from the approximated contours TODO: line 113 istn't working - there's a problem with the uninitialized variable 'corners'
</commit_message>
<xml_diff>
--- a/Doku/Puzzle.docx
+++ b/Doku/Puzzle.docx
@@ -7,53 +7,14 @@
         <w:pStyle w:val="Titel"/>
       </w:pPr>
       <w:r>
-        <w:t xml:space="preserve">Puzzle Solver mit </w:t>
-      </w:r>
-      <w:proofErr w:type="spellStart"/>
-      <w:r>
-        <w:t>OpenCV</w:t>
-      </w:r>
-      <w:proofErr w:type="spellEnd"/>
-      <w:r>
-        <w:t xml:space="preserve"> und </w:t>
-      </w:r>
-      <w:proofErr w:type="spellStart"/>
-      <w:r>
-        <w:t>Qt</w:t>
-      </w:r>
-      <w:proofErr w:type="spellEnd"/>
+        <w:t>Puzzle Solver mit OpenCV und Qt</w:t>
+      </w:r>
     </w:p>
     <w:p/>
     <w:p>
-      <w:proofErr w:type="spellStart"/>
-      <w:r>
-        <w:t>Blabla</w:t>
-      </w:r>
-      <w:proofErr w:type="spellEnd"/>
-      <w:r>
-        <w:t xml:space="preserve"> </w:t>
-      </w:r>
-      <w:proofErr w:type="spellStart"/>
-      <w:r>
-        <w:t>schöusslechi</w:t>
-      </w:r>
-      <w:proofErr w:type="spellEnd"/>
-      <w:r>
-        <w:t xml:space="preserve"> </w:t>
-      </w:r>
-      <w:proofErr w:type="spellStart"/>
-      <w:r>
-        <w:t>Titusite</w:t>
-      </w:r>
-      <w:proofErr w:type="spellEnd"/>
-      <w:r>
-        <w:t xml:space="preserve"> </w:t>
-      </w:r>
-      <w:proofErr w:type="spellStart"/>
-      <w:r>
-        <w:t>blabla</w:t>
-      </w:r>
-      <w:proofErr w:type="spellEnd"/>
+      <w:r>
+        <w:t>Blabla schöusslechi Titusite blabla</w:t>
+      </w:r>
     </w:p>
     <w:p>
       <w:r>
@@ -79,7 +40,7 @@
                     </pic:cNvPicPr>
                   </pic:nvPicPr>
                   <pic:blipFill>
-                    <a:blip r:embed="rId7" cstate="print"/>
+                    <a:blip r:embed="rId7" cstate="screen"/>
                     <a:srcRect/>
                     <a:stretch>
                       <a:fillRect/>
@@ -128,7 +89,7 @@
                     <pic:cNvPicPr/>
                   </pic:nvPicPr>
                   <pic:blipFill>
-                    <a:blip r:embed="rId8" cstate="print"/>
+                    <a:blip r:embed="rId8" cstate="screen"/>
                     <a:stretch>
                       <a:fillRect/>
                     </a:stretch>
@@ -155,15 +116,7 @@
     <w:p/>
     <w:p>
       <w:r>
-        <w:t>&lt;</w:t>
-      </w:r>
-      <w:proofErr w:type="spellStart"/>
-      <w:r>
-        <w:t>inhaltsverzeichnis</w:t>
-      </w:r>
-      <w:proofErr w:type="spellEnd"/>
-      <w:r>
-        <w:t>&gt;</w:t>
+        <w:t>&lt;inhaltsverzeichnis&gt;</w:t>
       </w:r>
     </w:p>
     <w:p>
@@ -182,39 +135,7 @@
     </w:p>
     <w:p>
       <w:r>
-        <w:t xml:space="preserve">Gegeben ist ein Bild mit einem Puzzle. Nun soll ein Algorithmus geschrieben werden, der herausfindet, wie die Puzzleteile untereinander zusammenpassen. Als Bildverarbeitungsbibliothek wird die frei verfügbare und aktiv weiterentwickelte Plattform </w:t>
-      </w:r>
-      <w:proofErr w:type="spellStart"/>
-      <w:r>
-        <w:t>OpenCV</w:t>
-      </w:r>
-      <w:proofErr w:type="spellEnd"/>
-      <w:r>
-        <w:t xml:space="preserve"> in C++ verwendet. Als Programmierumgebung wird der </w:t>
-      </w:r>
-      <w:proofErr w:type="spellStart"/>
-      <w:r>
-        <w:t>Qt</w:t>
-      </w:r>
-      <w:proofErr w:type="spellEnd"/>
-      <w:r>
-        <w:t xml:space="preserve"> </w:t>
-      </w:r>
-      <w:proofErr w:type="spellStart"/>
-      <w:r>
-        <w:t>Creator</w:t>
-      </w:r>
-      <w:proofErr w:type="spellEnd"/>
-      <w:r>
-        <w:t xml:space="preserve"> verwendet, welcher mit der </w:t>
-      </w:r>
-      <w:proofErr w:type="spellStart"/>
-      <w:r>
-        <w:t>Qt</w:t>
-      </w:r>
-      <w:proofErr w:type="spellEnd"/>
-      <w:r>
-        <w:t xml:space="preserve"> GUI-Bibliothek später eventuell auch noch eine graphische Oberfläche für das Programm ermöglicht.</w:t>
+        <w:t>Gegeben ist ein Bild mit einem Puzzle. Nun soll ein Algorithmus geschrieben werden, der herausfindet, wie die Puzzleteile untereinander zusammenpassen. Als Bildverarbeitungsbibliothek wird die frei verfügbare und aktiv weiterentwickelte Plattform OpenCV in C++ verwendet. Als Programmierumgebung wird der Qt Creator verwendet, welcher mit der Qt GUI-Bibliothek später eventuell auch noch eine graphische Oberfläche für das Programm ermöglicht.</w:t>
       </w:r>
     </w:p>
     <w:p>
@@ -227,15 +148,7 @@
     </w:p>
     <w:p>
       <w:r>
-        <w:t xml:space="preserve">Zuerst wird das Bild binarisiert. Anschliessend werden aus dem binarisierten Bild die einzelnen Puzzleteile extrahiert. Nun </w:t>
-      </w:r>
-      <w:proofErr w:type="gramStart"/>
-      <w:r>
-        <w:t>wird</w:t>
-      </w:r>
-      <w:proofErr w:type="gramEnd"/>
-      <w:r>
-        <w:t xml:space="preserve"> aus der Kontur des einzelnen Puzzleteiles die vier Eckpunkte des Grundrechtecks gefunden. Anhand dieser Eckpunkte können nun die vier Seitenkonturen des Puzzleteils bestimmt werden. Diese Seitenkonturen werden nun auf verschiedene Features untersucht. Schlussendlich werden die Seitenkonturen von allen Puzzleteilen miteinander verglichen und die am besten passenden entsprechend markiert.</w:t>
+        <w:t>Zuerst wird das Bild binarisiert. Anschliessend werden aus dem binarisierten Bild die einzelnen Puzzleteile extrahiert. Nun wird aus der Kontur des einzelnen Puzzleteiles die vier Eckpunkte des Grundrechtecks gefunden. Anhand dieser Eckpunkte können nun die vier Seitenkonturen des Puzzleteils bestimmt werden. Diese Seitenkonturen werden nun auf verschiedene Features untersucht. Schlussendlich werden die Seitenkonturen von allen Puzzleteilen miteinander verglichen und die am besten passenden entsprechend markiert.</w:t>
       </w:r>
     </w:p>
     <w:p>
@@ -248,15 +161,7 @@
     </w:p>
     <w:p>
       <w:r>
-        <w:t xml:space="preserve">Die </w:t>
-      </w:r>
-      <w:proofErr w:type="spellStart"/>
-      <w:r>
-        <w:t>Implementation</w:t>
-      </w:r>
-      <w:proofErr w:type="spellEnd"/>
-      <w:r>
-        <w:t xml:space="preserve"> des Algorithmus konnte gut nach der Vorlage aus dem Lösungsansatz </w:t>
+        <w:t xml:space="preserve">Die Implementation des Algorithmus konnte gut nach der Vorlage aus dem Lösungsansatz </w:t>
       </w:r>
       <w:r>
         <w:t>entwickelt werden.</w:t>
@@ -266,13 +171,8 @@
       <w:pPr>
         <w:pStyle w:val="berschrift2"/>
       </w:pPr>
-      <w:proofErr w:type="spellStart"/>
-      <w:r>
-        <w:t>OpenCV</w:t>
-      </w:r>
-      <w:proofErr w:type="spellEnd"/>
-      <w:r>
-        <w:t xml:space="preserve"> Routinen</w:t>
+      <w:r>
+        <w:t>OpenCV Routinen</w:t>
       </w:r>
     </w:p>
     <w:p>
@@ -284,34 +184,22 @@
       <w:pPr>
         <w:pStyle w:val="berschrift3"/>
       </w:pPr>
-      <w:proofErr w:type="spellStart"/>
       <w:r>
         <w:t>findContours</w:t>
       </w:r>
-      <w:proofErr w:type="spellEnd"/>
-    </w:p>
-    <w:p>
-      <w:r>
-        <w:t xml:space="preserve">Dieser Funktion wird ein </w:t>
-      </w:r>
-      <w:proofErr w:type="spellStart"/>
-      <w:r>
-        <w:t>binarisiertes</w:t>
-      </w:r>
-      <w:proofErr w:type="spellEnd"/>
-      <w:r>
-        <w:t xml:space="preserve"> Bild übergeben. Sie versucht nun nach dem Algorithmus Suzuki85, Konturen im Bild zu finden. Mit den diversen Parametern kann noch gewählt werden, ob hierarchische Konturen (also Konturen innerhalb anderer, geschlossener Konturen) ebenfalls gesucht werden und wie diese hierarchisch abgespeichert werden sollen. Ausserdem kann die Art der Konturlinie gewählt werden – also zum Beispiel 4-connected, 8-connected etc.</w:t>
+    </w:p>
+    <w:p>
+      <w:r>
+        <w:t>Dieser Funktion wird ein binarisiertes Bild übergeben. Sie versucht nun nach dem Algorithmus Suzuki85, Konturen im Bild zu finden. Mit den diversen Parametern kann noch gewählt werden, ob hierarchische Konturen (also Konturen innerhalb anderer, geschlossener Konturen) ebenfalls gesucht werden und wie diese hierarchisch abgespeichert werden sollen. Ausserdem kann die Art der Konturlinie gewählt werden – also zum Beispiel 4-connected, 8-connected etc.</w:t>
       </w:r>
     </w:p>
     <w:p>
       <w:pPr>
         <w:pStyle w:val="berschrift3"/>
       </w:pPr>
-      <w:proofErr w:type="spellStart"/>
       <w:r>
         <w:t>approxPolyDP</w:t>
       </w:r>
-      <w:proofErr w:type="spellEnd"/>
     </w:p>
     <w:p>
       <w:r>
@@ -327,95 +215,55 @@
     <w:p>
       <w:pPr>
         <w:pStyle w:val="berschrift2"/>
-      </w:pPr>
-      <w:proofErr w:type="spellStart"/>
-      <w:r>
+        <w:rPr>
+          <w:lang w:val="en-US"/>
+        </w:rPr>
+      </w:pPr>
+      <w:r>
+        <w:rPr>
+          <w:lang w:val="en-US"/>
+        </w:rPr>
         <w:t>Binarisieren</w:t>
       </w:r>
-      <w:proofErr w:type="spellEnd"/>
-    </w:p>
-    <w:p>
-      <w:pPr>
-        <w:pStyle w:val="Listenabsatz"/>
-        <w:numPr>
-          <w:ilvl w:val="0"/>
-          <w:numId w:val="4"/>
-        </w:numPr>
-      </w:pPr>
-      <w:proofErr w:type="spellStart"/>
-      <w:r>
-        <w:t>To</w:t>
-      </w:r>
-      <w:proofErr w:type="spellEnd"/>
-      <w:r>
-        <w:t xml:space="preserve"> </w:t>
-      </w:r>
-      <w:proofErr w:type="spellStart"/>
-      <w:r>
-        <w:t>GreyScale</w:t>
-      </w:r>
-      <w:proofErr w:type="spellEnd"/>
-    </w:p>
-    <w:p>
-      <w:pPr>
-        <w:pStyle w:val="Listenabsatz"/>
-        <w:numPr>
-          <w:ilvl w:val="0"/>
-          <w:numId w:val="4"/>
-        </w:numPr>
-      </w:pPr>
-      <w:r>
-        <w:t>(Smooth out)</w:t>
-      </w:r>
-    </w:p>
-    <w:p>
-      <w:pPr>
-        <w:pStyle w:val="Listenabsatz"/>
-        <w:numPr>
-          <w:ilvl w:val="0"/>
-          <w:numId w:val="4"/>
-        </w:numPr>
-      </w:pPr>
-      <w:proofErr w:type="spellStart"/>
-      <w:r>
-        <w:t>Threshold</w:t>
-      </w:r>
-      <w:proofErr w:type="spellEnd"/>
-    </w:p>
-    <w:p>
-      <w:pPr>
-        <w:pStyle w:val="Listenabsatz"/>
-        <w:numPr>
-          <w:ilvl w:val="0"/>
-          <w:numId w:val="4"/>
-        </w:numPr>
-      </w:pPr>
-      <w:r>
-        <w:t>(</w:t>
-      </w:r>
-      <w:proofErr w:type="spellStart"/>
-      <w:r>
-        <w:t>Canny</w:t>
-      </w:r>
-      <w:proofErr w:type="spellEnd"/>
-      <w:r>
-        <w:t xml:space="preserve"> Edge)</w:t>
-      </w:r>
+    </w:p>
+    <w:p>
+      <w:pPr>
+        <w:rPr>
+          <w:lang w:val="en-US"/>
+        </w:rPr>
+      </w:pPr>
+      <w:r>
+        <w:rPr>
+          <w:lang w:val="en-US"/>
+        </w:rPr>
+        <w:t>Blablba</w:t>
+      </w:r>
+    </w:p>
+    <w:p>
+      <w:pPr>
+        <w:rPr>
+          <w:lang w:val="en-US"/>
+        </w:rPr>
+      </w:pPr>
     </w:p>
     <w:p>
       <w:pPr>
         <w:pStyle w:val="berschrift2"/>
-      </w:pPr>
-      <w:r>
+        <w:rPr>
+          <w:lang w:val="en-US"/>
+        </w:rPr>
+      </w:pPr>
+      <w:r>
+        <w:rPr>
+          <w:lang w:val="en-US"/>
+        </w:rPr>
         <w:t>Puzzleteile extrahieren</w:t>
       </w:r>
     </w:p>
     <w:p>
-      <w:proofErr w:type="spellStart"/>
       <w:r>
         <w:t>Asdf</w:t>
       </w:r>
-      <w:proofErr w:type="spellEnd"/>
     </w:p>
     <w:p>
       <w:pPr>
@@ -428,34 +276,19 @@
     </w:p>
     <w:p>
       <w:r>
-        <w:t xml:space="preserve">Um die Eckpunkte zu suchen, wurde die Routine </w:t>
-      </w:r>
-      <w:proofErr w:type="spellStart"/>
-      <w:r>
-        <w:t>approxPolyDP</w:t>
-      </w:r>
-      <w:proofErr w:type="spellEnd"/>
-      <w:r>
-        <w:t xml:space="preserve"> genutzt. Der frei einstellbare Parameter </w:t>
-      </w:r>
-      <w:proofErr w:type="spellStart"/>
+        <w:t xml:space="preserve">Um die Eckpunkte zu suchen, wurde die Routine approxPolyDP genutzt. Der frei einstellbare Parameter </w:t>
+      </w:r>
       <w:r>
         <w:rPr>
           <w:i/>
         </w:rPr>
         <w:t>epsilon</w:t>
       </w:r>
-      <w:proofErr w:type="spellEnd"/>
       <w:r>
         <w:t xml:space="preserve">, der der Funktion mitgegeben wird, wurde so gewählt, dass nur gerade </w:t>
       </w:r>
-      <w:proofErr w:type="spellStart"/>
-      <w:r>
-        <w:t>and</w:t>
-      </w:r>
-      <w:proofErr w:type="spellEnd"/>
-      <w:r>
-        <w:t xml:space="preserve"> den </w:t>
+      <w:r>
+        <w:t xml:space="preserve">and den </w:t>
       </w:r>
       <w:r>
         <w:t>vier Eckpunkte</w:t>
@@ -467,15 +300,7 @@
         <w:t xml:space="preserve"> des Grundrechteck</w:t>
       </w:r>
       <w:r>
-        <w:t xml:space="preserve"> der Winkel zwischen zwei Geraden ungefähr 90° beträgt. Überall sonst soll er kleiner sein. Hier mit den Werten </w:t>
-      </w:r>
-      <w:proofErr w:type="spellStart"/>
-      <w:r>
-        <w:t>epsilon</w:t>
-      </w:r>
-      <w:proofErr w:type="spellEnd"/>
-      <w:r>
-        <w:t xml:space="preserve"> = 0, 2, 10, und 64:</w:t>
+        <w:t xml:space="preserve"> der Winkel zwischen zwei Geraden ungefähr 90° beträgt. Überall sonst soll er kleiner sein. Hier mit den Werten epsilon = 0, 2, 10, und 64:</w:t>
       </w:r>
     </w:p>
     <w:tbl>
@@ -525,7 +350,7 @@
                           </pic:cNvPicPr>
                         </pic:nvPicPr>
                         <pic:blipFill>
-                          <a:blip r:embed="rId9" cstate="print"/>
+                          <a:blip r:embed="rId9" cstate="screen"/>
                           <a:srcRect/>
                           <a:stretch>
                             <a:fillRect/>
@@ -583,7 +408,7 @@
                           </pic:cNvPicPr>
                         </pic:nvPicPr>
                         <pic:blipFill>
-                          <a:blip r:embed="rId10" cstate="print"/>
+                          <a:blip r:embed="rId10" cstate="screen"/>
                           <a:srcRect/>
                           <a:stretch>
                             <a:fillRect/>
@@ -675,7 +500,7 @@
                           </pic:cNvPicPr>
                         </pic:nvPicPr>
                         <pic:blipFill>
-                          <a:blip r:embed="rId11" cstate="print"/>
+                          <a:blip r:embed="rId11" cstate="screen"/>
                           <a:srcRect/>
                           <a:stretch>
                             <a:fillRect/>
@@ -733,7 +558,7 @@
                           </pic:cNvPicPr>
                         </pic:nvPicPr>
                         <pic:blipFill>
-                          <a:blip r:embed="rId12" cstate="print"/>
+                          <a:blip r:embed="rId12" cstate="screen"/>
                           <a:srcRect/>
                           <a:stretch>
                             <a:fillRect/>
@@ -768,31 +593,7 @@
     <w:p/>
     <w:p>
       <w:r>
-        <w:t xml:space="preserve">Die blaue Kontur wurde mit der Routine </w:t>
-      </w:r>
-      <w:proofErr w:type="spellStart"/>
-      <w:r>
-        <w:t>findContour</w:t>
-      </w:r>
-      <w:proofErr w:type="spellEnd"/>
-      <w:r>
-        <w:t xml:space="preserve"> gefunden, das rote Rechteck ist das minimale umfassende Rechteck und die gelbe Linie ist die approximierte Kontur. Wie man gut sehen kann, eignet sich der Algorithmus bei </w:t>
-      </w:r>
-      <w:proofErr w:type="spellStart"/>
-      <w:r>
-        <w:t>epsilon</w:t>
-      </w:r>
-      <w:proofErr w:type="spellEnd"/>
-      <w:r>
-        <w:t xml:space="preserve"> ungefähr gleich 10 am besten, da sich dort die Ecken klar als 90° Winkel von </w:t>
-      </w:r>
-      <w:proofErr w:type="gramStart"/>
-      <w:r>
-        <w:t>den</w:t>
-      </w:r>
-      <w:proofErr w:type="gramEnd"/>
-      <w:r>
-        <w:t xml:space="preserve"> anderen Winkel abheben.</w:t>
+        <w:t>Die blaue Kontur wurde mit der Routine findContour gefunden, das rote Rechteck ist das minimale umfassende Rechteck und die gelbe Linie ist die approximierte Kontur. Wie man gut sehen kann, eignet sich der Algorithmus bei epsilon ungefähr gleich 10 am besten, da sich dort die Ecken klar als 90° Winkel von den anderen Winkel abheben.</w:t>
       </w:r>
     </w:p>
     <w:p/>
@@ -806,11 +607,9 @@
       </w:r>
     </w:p>
     <w:p>
-      <w:proofErr w:type="spellStart"/>
       <w:r>
         <w:t>Asdf</w:t>
       </w:r>
-      <w:proofErr w:type="spellEnd"/>
     </w:p>
     <w:p>
       <w:pPr>
@@ -821,11 +620,9 @@
       </w:r>
     </w:p>
     <w:p>
-      <w:proofErr w:type="spellStart"/>
       <w:r>
         <w:t>Asdf</w:t>
       </w:r>
-      <w:proofErr w:type="spellEnd"/>
     </w:p>
     <w:p>
       <w:pPr>
@@ -836,11 +633,9 @@
       </w:r>
     </w:p>
     <w:p>
-      <w:proofErr w:type="spellStart"/>
       <w:r>
         <w:t>Asdf</w:t>
       </w:r>
-      <w:proofErr w:type="spellEnd"/>
     </w:p>
     <w:p>
       <w:pPr>
@@ -851,49 +646,19 @@
       </w:r>
     </w:p>
     <w:p>
-      <w:proofErr w:type="spellStart"/>
-      <w:r>
-        <w:t>Blabal</w:t>
-      </w:r>
-      <w:proofErr w:type="spellEnd"/>
-      <w:r>
-        <w:t xml:space="preserve"> </w:t>
-      </w:r>
-      <w:proofErr w:type="spellStart"/>
-      <w:r>
-        <w:t>OpenCV</w:t>
-      </w:r>
-      <w:proofErr w:type="spellEnd"/>
-      <w:r>
-        <w:t xml:space="preserve"> mächtig </w:t>
-      </w:r>
-      <w:proofErr w:type="spellStart"/>
-      <w:r>
-        <w:t>blabla</w:t>
-      </w:r>
-      <w:proofErr w:type="spellEnd"/>
-    </w:p>
-    <w:p>
-      <w:proofErr w:type="spellStart"/>
-      <w:r>
-        <w:t>Blabla</w:t>
-      </w:r>
-      <w:proofErr w:type="spellEnd"/>
-      <w:r>
-        <w:t xml:space="preserve"> hat funktioniert </w:t>
-      </w:r>
-      <w:proofErr w:type="spellStart"/>
-      <w:r>
-        <w:t>blabla</w:t>
-      </w:r>
-      <w:proofErr w:type="spellEnd"/>
-    </w:p>
-    <w:p>
-      <w:proofErr w:type="spellStart"/>
+      <w:r>
+        <w:t>Blabal OpenCV mächtig blabla</w:t>
+      </w:r>
+    </w:p>
+    <w:p>
+      <w:r>
+        <w:t>Blabla hat funktioniert blabla</w:t>
+      </w:r>
+    </w:p>
+    <w:p>
       <w:r>
         <w:t>asdf</w:t>
       </w:r>
-      <w:proofErr w:type="spellEnd"/>
     </w:p>
     <w:p>
       <w:pPr>
@@ -913,15 +678,7 @@
     </w:p>
     <w:p>
       <w:r>
-        <w:t xml:space="preserve">Man könnte statt einfach die vordefinierte Funktion </w:t>
-      </w:r>
-      <w:proofErr w:type="spellStart"/>
-      <w:r>
-        <w:t>matchShapes</w:t>
-      </w:r>
-      <w:proofErr w:type="spellEnd"/>
-      <w:r>
-        <w:t xml:space="preserve"> eigene Features definieren:</w:t>
+        <w:t>Man könnte statt einfach die vordefinierte Funktion matchShapes eigene Features definieren:</w:t>
       </w:r>
     </w:p>
     <w:p>
@@ -944,26 +701,16 @@
           <w:numId w:val="3"/>
         </w:numPr>
       </w:pPr>
-      <w:proofErr w:type="spellStart"/>
       <w:r>
         <w:t>Blablaba</w:t>
       </w:r>
-      <w:proofErr w:type="spellEnd"/>
     </w:p>
     <w:p>
       <w:pPr>
         <w:pStyle w:val="berschrift3"/>
       </w:pPr>
       <w:r>
-        <w:t xml:space="preserve">Nebst </w:t>
-      </w:r>
-      <w:proofErr w:type="spellStart"/>
-      <w:r>
-        <w:t>Seitenwandanalse</w:t>
-      </w:r>
-      <w:proofErr w:type="spellEnd"/>
-      <w:r>
-        <w:t xml:space="preserve"> noch Farbanalyse</w:t>
+        <w:t>Nebst Seitenwandanalse noch Farbanalyse</w:t>
       </w:r>
     </w:p>
     <w:p>
@@ -984,9 +731,57 @@
         <w:t>Statt nur zu beschreiben, welche Seitenwand wohin gehört, könnte man die Puzzleteile auch noch ausschneiden und so zusammensetzen, dass das Gesamtbild sichtbar wird.</w:t>
       </w:r>
     </w:p>
+    <w:p/>
+    <w:p>
+      <w:pPr>
+        <w:rPr>
+          <w:lang w:val="fr-CH"/>
+        </w:rPr>
+      </w:pPr>
+      <w:r>
+        <w:rPr>
+          <w:lang w:val="fr-CH"/>
+        </w:rPr>
+        <w:t>Syntax highlighting:</w:t>
+      </w:r>
+    </w:p>
+    <w:p>
+      <w:pPr>
+        <w:rPr>
+          <w:lang w:val="fr-CH"/>
+        </w:rPr>
+      </w:pPr>
+      <w:hyperlink r:id="rId13" w:history="1">
+        <w:r>
+          <w:rPr>
+            <w:rStyle w:val="Hyperlink"/>
+            <w:lang w:val="fr-CH"/>
+          </w:rPr>
+          <w:t>http://markup.su/highlighter/</w:t>
+        </w:r>
+      </w:hyperlink>
+    </w:p>
+    <w:p>
+      <w:pPr>
+        <w:pStyle w:val="Listenabsatz"/>
+        <w:numPr>
+          <w:ilvl w:val="0"/>
+          <w:numId w:val="5"/>
+        </w:numPr>
+        <w:rPr>
+          <w:lang w:val="fr-CH"/>
+        </w:rPr>
+      </w:pPr>
+      <w:r>
+        <w:rPr>
+          <w:lang w:val="fr-CH"/>
+        </w:rPr>
+        <w:t xml:space="preserve">Style : entweder Blackboard, Eiffel,  Mac CLassic, </w:t>
+      </w:r>
+    </w:p>
     <w:sectPr>
-      <w:headerReference w:type="default" r:id="rId13"/>
-      <w:footerReference w:type="default" r:id="rId14"/>
+      <w:headerReference w:type="default" r:id="rId14"/>
+      <w:footerReference w:type="default" r:id="rId15"/>
       <w:pgSz w:w="11906" w:h="16838"/>
       <w:pgMar w:top="1417" w:right="1417" w:bottom="1134" w:left="1417" w:header="708" w:footer="708" w:gutter="0"/>
       <w:cols w:space="708"/>
@@ -1056,7 +851,7 @@
         <w:rPr>
           <w:noProof/>
         </w:rPr>
-        <w:t>4</w:t>
+        <w:t>3</w:t>
       </w:r>
     </w:fldSimple>
     <w:r>
@@ -1464,6 +1259,118 @@
     </w:lvl>
   </w:abstractNum>
   <w:abstractNum w:abstractNumId="3">
+    <w:nsid w:val="62E771AD"/>
+    <w:multiLevelType w:val="hybridMultilevel"/>
+    <w:tmpl w:val="4FE68FDA"/>
+    <w:lvl w:ilvl="0" w:tplc="BD0C27A6">
+      <w:numFmt w:val="bullet"/>
+      <w:lvlText w:val=""/>
+      <w:lvlJc w:val="left"/>
+      <w:pPr>
+        <w:ind w:left="720" w:hanging="360"/>
+      </w:pPr>
+      <w:rPr>
+        <w:rFonts w:ascii="Wingdings" w:eastAsiaTheme="minorHAnsi" w:hAnsi="Wingdings" w:cstheme="minorBidi" w:hint="default"/>
+      </w:rPr>
+    </w:lvl>
+    <w:lvl w:ilvl="1" w:tplc="08070003" w:tentative="1">
+      <w:start w:val="1"/>
+      <w:numFmt w:val="bullet"/>
+      <w:lvlText w:val="o"/>
+      <w:lvlJc w:val="left"/>
+      <w:pPr>
+        <w:ind w:left="1440" w:hanging="360"/>
+      </w:pPr>
+      <w:rPr>
+        <w:rFonts w:ascii="Courier New" w:hAnsi="Courier New" w:cs="Courier New" w:hint="default"/>
+      </w:rPr>
+    </w:lvl>
+    <w:lvl w:ilvl="2" w:tplc="08070005" w:tentative="1">
+      <w:start w:val="1"/>
+      <w:numFmt w:val="bullet"/>
+      <w:lvlText w:val=""/>
+      <w:lvlJc w:val="left"/>
+      <w:pPr>
+        <w:ind w:left="2160" w:hanging="360"/>
+      </w:pPr>
+      <w:rPr>
+        <w:rFonts w:ascii="Wingdings" w:hAnsi="Wingdings" w:hint="default"/>
+      </w:rPr>
+    </w:lvl>
+    <w:lvl w:ilvl="3" w:tplc="08070001" w:tentative="1">
+      <w:start w:val="1"/>
+      <w:numFmt w:val="bullet"/>
+      <w:lvlText w:val=""/>
+      <w:lvlJc w:val="left"/>
+      <w:pPr>
+        <w:ind w:left="2880" w:hanging="360"/>
+      </w:pPr>
+      <w:rPr>
+        <w:rFonts w:ascii="Symbol" w:hAnsi="Symbol" w:hint="default"/>
+      </w:rPr>
+    </w:lvl>
+    <w:lvl w:ilvl="4" w:tplc="08070003" w:tentative="1">
+      <w:start w:val="1"/>
+      <w:numFmt w:val="bullet"/>
+      <w:lvlText w:val="o"/>
+      <w:lvlJc w:val="left"/>
+      <w:pPr>
+        <w:ind w:left="3600" w:hanging="360"/>
+      </w:pPr>
+      <w:rPr>
+        <w:rFonts w:ascii="Courier New" w:hAnsi="Courier New" w:cs="Courier New" w:hint="default"/>
+      </w:rPr>
+    </w:lvl>
+    <w:lvl w:ilvl="5" w:tplc="08070005" w:tentative="1">
+      <w:start w:val="1"/>
+      <w:numFmt w:val="bullet"/>
+      <w:lvlText w:val=""/>
+      <w:lvlJc w:val="left"/>
+      <w:pPr>
+        <w:ind w:left="4320" w:hanging="360"/>
+      </w:pPr>
+      <w:rPr>
+        <w:rFonts w:ascii="Wingdings" w:hAnsi="Wingdings" w:hint="default"/>
+      </w:rPr>
+    </w:lvl>
+    <w:lvl w:ilvl="6" w:tplc="08070001" w:tentative="1">
+      <w:start w:val="1"/>
+      <w:numFmt w:val="bullet"/>
+      <w:lvlText w:val=""/>
+      <w:lvlJc w:val="left"/>
+      <w:pPr>
+        <w:ind w:left="5040" w:hanging="360"/>
+      </w:pPr>
+      <w:rPr>
+        <w:rFonts w:ascii="Symbol" w:hAnsi="Symbol" w:hint="default"/>
+      </w:rPr>
+    </w:lvl>
+    <w:lvl w:ilvl="7" w:tplc="08070003" w:tentative="1">
+      <w:start w:val="1"/>
+      <w:numFmt w:val="bullet"/>
+      <w:lvlText w:val="o"/>
+      <w:lvlJc w:val="left"/>
+      <w:pPr>
+        <w:ind w:left="5760" w:hanging="360"/>
+      </w:pPr>
+      <w:rPr>
+        <w:rFonts w:ascii="Courier New" w:hAnsi="Courier New" w:cs="Courier New" w:hint="default"/>
+      </w:rPr>
+    </w:lvl>
+    <w:lvl w:ilvl="8" w:tplc="08070005" w:tentative="1">
+      <w:start w:val="1"/>
+      <w:numFmt w:val="bullet"/>
+      <w:lvlText w:val=""/>
+      <w:lvlJc w:val="left"/>
+      <w:pPr>
+        <w:ind w:left="6480" w:hanging="360"/>
+      </w:pPr>
+      <w:rPr>
+        <w:rFonts w:ascii="Wingdings" w:hAnsi="Wingdings" w:hint="default"/>
+      </w:rPr>
+    </w:lvl>
+  </w:abstractNum>
+  <w:abstractNum w:abstractNumId="4">
     <w:nsid w:val="7F91267E"/>
     <w:multiLevelType w:val="hybridMultilevel"/>
     <w:tmpl w:val="E7E01C1C"/>
@@ -1559,6 +1466,9 @@
     <w:abstractNumId w:val="0"/>
   </w:num>
   <w:num w:numId="4">
+    <w:abstractNumId w:val="4"/>
+  </w:num>
+  <w:num w:numId="5">
     <w:abstractNumId w:val="3"/>
   </w:num>
 </w:numbering>
@@ -2057,6 +1967,67 @@
         <w:right w:w="108" w:type="dxa"/>
       </w:tblCellMar>
     </w:tblPr>
+  </w:style>
+  <w:style w:type="character" w:styleId="Hyperlink">
+    <w:name w:val="Hyperlink"/>
+    <w:basedOn w:val="Absatz-Standardschriftart"/>
+    <w:uiPriority w:val="99"/>
+    <w:unhideWhenUsed/>
+    <w:rsid w:val="00006B68"/>
+    <w:rPr>
+      <w:color w:val="0000FF" w:themeColor="hyperlink"/>
+      <w:u w:val="single"/>
+    </w:rPr>
+  </w:style>
+  <w:style w:type="paragraph" w:styleId="HTMLVorformatiert">
+    <w:name w:val="HTML Preformatted"/>
+    <w:basedOn w:val="Standard"/>
+    <w:link w:val="HTMLVorformatiertZchn"/>
+    <w:uiPriority w:val="99"/>
+    <w:semiHidden/>
+    <w:unhideWhenUsed/>
+    <w:rsid w:val="00006B68"/>
+    <w:pPr>
+      <w:tabs>
+        <w:tab w:val="left" w:pos="916"/>
+        <w:tab w:val="left" w:pos="1832"/>
+        <w:tab w:val="left" w:pos="2748"/>
+        <w:tab w:val="left" w:pos="3664"/>
+        <w:tab w:val="left" w:pos="4580"/>
+        <w:tab w:val="left" w:pos="5496"/>
+        <w:tab w:val="left" w:pos="6412"/>
+        <w:tab w:val="left" w:pos="7328"/>
+        <w:tab w:val="left" w:pos="8244"/>
+        <w:tab w:val="left" w:pos="9160"/>
+        <w:tab w:val="left" w:pos="10076"/>
+        <w:tab w:val="left" w:pos="10992"/>
+        <w:tab w:val="left" w:pos="11908"/>
+        <w:tab w:val="left" w:pos="12824"/>
+        <w:tab w:val="left" w:pos="13740"/>
+        <w:tab w:val="left" w:pos="14656"/>
+      </w:tabs>
+      <w:spacing w:after="0" w:line="240" w:lineRule="auto"/>
+    </w:pPr>
+    <w:rPr>
+      <w:rFonts w:ascii="Courier New" w:eastAsia="Times New Roman" w:hAnsi="Courier New" w:cs="Courier New"/>
+      <w:sz w:val="20"/>
+      <w:szCs w:val="20"/>
+      <w:lang w:eastAsia="de-CH"/>
+    </w:rPr>
+  </w:style>
+  <w:style w:type="character" w:customStyle="1" w:styleId="HTMLVorformatiertZchn">
+    <w:name w:val="HTML Vorformatiert Zchn"/>
+    <w:basedOn w:val="Absatz-Standardschriftart"/>
+    <w:link w:val="HTMLVorformatiert"/>
+    <w:uiPriority w:val="99"/>
+    <w:semiHidden/>
+    <w:rsid w:val="00006B68"/>
+    <w:rPr>
+      <w:rFonts w:ascii="Courier New" w:eastAsia="Times New Roman" w:hAnsi="Courier New" w:cs="Courier New"/>
+      <w:sz w:val="20"/>
+      <w:szCs w:val="20"/>
+      <w:lang w:eastAsia="de-CH"/>
+    </w:rPr>
   </w:style>
 </w:styles>
 </file>

</xml_diff>

<commit_message>
added some shizzle in the doc
</commit_message>
<xml_diff>
--- a/Doku/Puzzle.docx
+++ b/Doku/Puzzle.docx
@@ -7,8 +7,21 @@
         <w:pStyle w:val="Titel"/>
       </w:pPr>
       <w:r>
-        <w:t>Puzzle Solver mit OpenCV und Qt</w:t>
-      </w:r>
+        <w:t xml:space="preserve">Puzzle Solver mit </w:t>
+      </w:r>
+      <w:proofErr w:type="spellStart"/>
+      <w:r>
+        <w:t>OpenCV</w:t>
+      </w:r>
+      <w:proofErr w:type="spellEnd"/>
+      <w:r>
+        <w:t xml:space="preserve"> und </w:t>
+      </w:r>
+      <w:proofErr w:type="spellStart"/>
+      <w:r>
+        <w:t>Qt</w:t>
+      </w:r>
+      <w:proofErr w:type="spellEnd"/>
     </w:p>
     <w:p>
       <w:r>
@@ -190,7 +203,9 @@
               <w:tab w:val="right" w:leader="dot" w:pos="9062"/>
             </w:tabs>
             <w:rPr>
+              <w:rFonts w:eastAsiaTheme="minorEastAsia"/>
               <w:noProof/>
+              <w:lang w:eastAsia="de-CH"/>
             </w:rPr>
           </w:pPr>
           <w:r>
@@ -202,7 +217,7 @@
           <w:r>
             <w:fldChar w:fldCharType="separate"/>
           </w:r>
-          <w:hyperlink w:anchor="_Toc344636272" w:history="1">
+          <w:hyperlink w:anchor="_Toc344921649" w:history="1">
             <w:r>
               <w:rPr>
                 <w:rStyle w:val="Hyperlink"/>
@@ -229,7 +244,7 @@
                 <w:noProof/>
                 <w:webHidden/>
               </w:rPr>
-              <w:instrText xml:space="preserve"> PAGEREF _Toc344636272 \h </w:instrText>
+              <w:instrText xml:space="preserve"> PAGEREF _Toc344921649 \h </w:instrText>
             </w:r>
             <w:r>
               <w:rPr>
@@ -267,10 +282,12 @@
               <w:tab w:val="right" w:leader="dot" w:pos="9062"/>
             </w:tabs>
             <w:rPr>
+              <w:rFonts w:eastAsiaTheme="minorEastAsia"/>
               <w:noProof/>
+              <w:lang w:eastAsia="de-CH"/>
             </w:rPr>
           </w:pPr>
-          <w:hyperlink w:anchor="_Toc344636273" w:history="1">
+          <w:hyperlink w:anchor="_Toc344921650" w:history="1">
             <w:r>
               <w:rPr>
                 <w:rStyle w:val="Hyperlink"/>
@@ -297,7 +314,7 @@
                 <w:noProof/>
                 <w:webHidden/>
               </w:rPr>
-              <w:instrText xml:space="preserve"> PAGEREF _Toc344636273 \h </w:instrText>
+              <w:instrText xml:space="preserve"> PAGEREF _Toc344921650 \h </w:instrText>
             </w:r>
             <w:r>
               <w:rPr>
@@ -335,16 +352,18 @@
               <w:tab w:val="right" w:leader="dot" w:pos="9062"/>
             </w:tabs>
             <w:rPr>
+              <w:rFonts w:eastAsiaTheme="minorEastAsia"/>
               <w:noProof/>
+              <w:lang w:eastAsia="de-CH"/>
             </w:rPr>
           </w:pPr>
-          <w:hyperlink w:anchor="_Toc344636274" w:history="1">
+          <w:hyperlink w:anchor="_Toc344921651" w:history="1">
             <w:r>
               <w:rPr>
                 <w:rStyle w:val="Hyperlink"/>
                 <w:noProof/>
               </w:rPr>
-              <w:t>Implementation</w:t>
+              <w:t>Wichtige OpenCV Routinen</w:t>
             </w:r>
             <w:r>
               <w:rPr>
@@ -365,7 +384,7 @@
                 <w:noProof/>
                 <w:webHidden/>
               </w:rPr>
-              <w:instrText xml:space="preserve"> PAGEREF _Toc344636274 \h </w:instrText>
+              <w:instrText xml:space="preserve"> PAGEREF _Toc344921651 \h </w:instrText>
             </w:r>
             <w:r>
               <w:rPr>
@@ -403,16 +422,18 @@
               <w:tab w:val="right" w:leader="dot" w:pos="9062"/>
             </w:tabs>
             <w:rPr>
+              <w:rFonts w:eastAsiaTheme="minorEastAsia"/>
               <w:noProof/>
+              <w:lang w:eastAsia="de-CH"/>
             </w:rPr>
           </w:pPr>
-          <w:hyperlink w:anchor="_Toc344636275" w:history="1">
+          <w:hyperlink w:anchor="_Toc344921652" w:history="1">
             <w:r>
               <w:rPr>
                 <w:rStyle w:val="Hyperlink"/>
                 <w:noProof/>
               </w:rPr>
-              <w:t>OpenCV Routinen</w:t>
+              <w:t>findContours</w:t>
             </w:r>
             <w:r>
               <w:rPr>
@@ -433,7 +454,7 @@
                 <w:noProof/>
                 <w:webHidden/>
               </w:rPr>
-              <w:instrText xml:space="preserve"> PAGEREF _Toc344636275 \h </w:instrText>
+              <w:instrText xml:space="preserve"> PAGEREF _Toc344921652 \h </w:instrText>
             </w:r>
             <w:r>
               <w:rPr>
@@ -454,6 +475,846 @@
                 <w:webHidden/>
               </w:rPr>
               <w:t>3</w:t>
+            </w:r>
+            <w:r>
+              <w:rPr>
+                <w:noProof/>
+                <w:webHidden/>
+              </w:rPr>
+              <w:fldChar w:fldCharType="end"/>
+            </w:r>
+          </w:hyperlink>
+        </w:p>
+        <w:p>
+          <w:pPr>
+            <w:pStyle w:val="Verzeichnis2"/>
+            <w:tabs>
+              <w:tab w:val="right" w:leader="dot" w:pos="9062"/>
+            </w:tabs>
+            <w:rPr>
+              <w:rFonts w:eastAsiaTheme="minorEastAsia"/>
+              <w:noProof/>
+              <w:lang w:eastAsia="de-CH"/>
+            </w:rPr>
+          </w:pPr>
+          <w:hyperlink w:anchor="_Toc344921653" w:history="1">
+            <w:r>
+              <w:rPr>
+                <w:rStyle w:val="Hyperlink"/>
+                <w:noProof/>
+              </w:rPr>
+              <w:t>approxPolyDP</w:t>
+            </w:r>
+            <w:r>
+              <w:rPr>
+                <w:noProof/>
+                <w:webHidden/>
+              </w:rPr>
+              <w:tab/>
+            </w:r>
+            <w:r>
+              <w:rPr>
+                <w:noProof/>
+                <w:webHidden/>
+              </w:rPr>
+              <w:fldChar w:fldCharType="begin"/>
+            </w:r>
+            <w:r>
+              <w:rPr>
+                <w:noProof/>
+                <w:webHidden/>
+              </w:rPr>
+              <w:instrText xml:space="preserve"> PAGEREF _Toc344921653 \h </w:instrText>
+            </w:r>
+            <w:r>
+              <w:rPr>
+                <w:noProof/>
+                <w:webHidden/>
+              </w:rPr>
+            </w:r>
+            <w:r>
+              <w:rPr>
+                <w:noProof/>
+                <w:webHidden/>
+              </w:rPr>
+              <w:fldChar w:fldCharType="separate"/>
+            </w:r>
+            <w:r>
+              <w:rPr>
+                <w:noProof/>
+                <w:webHidden/>
+              </w:rPr>
+              <w:t>3</w:t>
+            </w:r>
+            <w:r>
+              <w:rPr>
+                <w:noProof/>
+                <w:webHidden/>
+              </w:rPr>
+              <w:fldChar w:fldCharType="end"/>
+            </w:r>
+          </w:hyperlink>
+        </w:p>
+        <w:p>
+          <w:pPr>
+            <w:pStyle w:val="Verzeichnis2"/>
+            <w:tabs>
+              <w:tab w:val="right" w:leader="dot" w:pos="9062"/>
+            </w:tabs>
+            <w:rPr>
+              <w:rFonts w:eastAsiaTheme="minorEastAsia"/>
+              <w:noProof/>
+              <w:lang w:eastAsia="de-CH"/>
+            </w:rPr>
+          </w:pPr>
+          <w:hyperlink w:anchor="_Toc344921654" w:history="1">
+            <w:r>
+              <w:rPr>
+                <w:rStyle w:val="Hyperlink"/>
+                <w:noProof/>
+              </w:rPr>
+              <w:t>matchShape</w:t>
+            </w:r>
+            <w:r>
+              <w:rPr>
+                <w:noProof/>
+                <w:webHidden/>
+              </w:rPr>
+              <w:tab/>
+            </w:r>
+            <w:r>
+              <w:rPr>
+                <w:noProof/>
+                <w:webHidden/>
+              </w:rPr>
+              <w:fldChar w:fldCharType="begin"/>
+            </w:r>
+            <w:r>
+              <w:rPr>
+                <w:noProof/>
+                <w:webHidden/>
+              </w:rPr>
+              <w:instrText xml:space="preserve"> PAGEREF _Toc344921654 \h </w:instrText>
+            </w:r>
+            <w:r>
+              <w:rPr>
+                <w:noProof/>
+                <w:webHidden/>
+              </w:rPr>
+            </w:r>
+            <w:r>
+              <w:rPr>
+                <w:noProof/>
+                <w:webHidden/>
+              </w:rPr>
+              <w:fldChar w:fldCharType="separate"/>
+            </w:r>
+            <w:r>
+              <w:rPr>
+                <w:noProof/>
+                <w:webHidden/>
+              </w:rPr>
+              <w:t>3</w:t>
+            </w:r>
+            <w:r>
+              <w:rPr>
+                <w:noProof/>
+                <w:webHidden/>
+              </w:rPr>
+              <w:fldChar w:fldCharType="end"/>
+            </w:r>
+          </w:hyperlink>
+        </w:p>
+        <w:p>
+          <w:pPr>
+            <w:pStyle w:val="Verzeichnis1"/>
+            <w:tabs>
+              <w:tab w:val="right" w:leader="dot" w:pos="9062"/>
+            </w:tabs>
+            <w:rPr>
+              <w:rFonts w:eastAsiaTheme="minorEastAsia"/>
+              <w:noProof/>
+              <w:lang w:eastAsia="de-CH"/>
+            </w:rPr>
+          </w:pPr>
+          <w:hyperlink w:anchor="_Toc344921655" w:history="1">
+            <w:r>
+              <w:rPr>
+                <w:rStyle w:val="Hyperlink"/>
+                <w:noProof/>
+              </w:rPr>
+              <w:t>Implementation</w:t>
+            </w:r>
+            <w:r>
+              <w:rPr>
+                <w:noProof/>
+                <w:webHidden/>
+              </w:rPr>
+              <w:tab/>
+            </w:r>
+            <w:r>
+              <w:rPr>
+                <w:noProof/>
+                <w:webHidden/>
+              </w:rPr>
+              <w:fldChar w:fldCharType="begin"/>
+            </w:r>
+            <w:r>
+              <w:rPr>
+                <w:noProof/>
+                <w:webHidden/>
+              </w:rPr>
+              <w:instrText xml:space="preserve"> PAGEREF _Toc344921655 \h </w:instrText>
+            </w:r>
+            <w:r>
+              <w:rPr>
+                <w:noProof/>
+                <w:webHidden/>
+              </w:rPr>
+            </w:r>
+            <w:r>
+              <w:rPr>
+                <w:noProof/>
+                <w:webHidden/>
+              </w:rPr>
+              <w:fldChar w:fldCharType="separate"/>
+            </w:r>
+            <w:r>
+              <w:rPr>
+                <w:noProof/>
+                <w:webHidden/>
+              </w:rPr>
+              <w:t>3</w:t>
+            </w:r>
+            <w:r>
+              <w:rPr>
+                <w:noProof/>
+                <w:webHidden/>
+              </w:rPr>
+              <w:fldChar w:fldCharType="end"/>
+            </w:r>
+          </w:hyperlink>
+        </w:p>
+        <w:p>
+          <w:pPr>
+            <w:pStyle w:val="Verzeichnis2"/>
+            <w:tabs>
+              <w:tab w:val="right" w:leader="dot" w:pos="9062"/>
+            </w:tabs>
+            <w:rPr>
+              <w:rFonts w:eastAsiaTheme="minorEastAsia"/>
+              <w:noProof/>
+              <w:lang w:eastAsia="de-CH"/>
+            </w:rPr>
+          </w:pPr>
+          <w:hyperlink w:anchor="_Toc344921656" w:history="1">
+            <w:r>
+              <w:rPr>
+                <w:rStyle w:val="Hyperlink"/>
+                <w:noProof/>
+              </w:rPr>
+              <w:t>Binarisieren</w:t>
+            </w:r>
+            <w:r>
+              <w:rPr>
+                <w:noProof/>
+                <w:webHidden/>
+              </w:rPr>
+              <w:tab/>
+            </w:r>
+            <w:r>
+              <w:rPr>
+                <w:noProof/>
+                <w:webHidden/>
+              </w:rPr>
+              <w:fldChar w:fldCharType="begin"/>
+            </w:r>
+            <w:r>
+              <w:rPr>
+                <w:noProof/>
+                <w:webHidden/>
+              </w:rPr>
+              <w:instrText xml:space="preserve"> PAGEREF _Toc344921656 \h </w:instrText>
+            </w:r>
+            <w:r>
+              <w:rPr>
+                <w:noProof/>
+                <w:webHidden/>
+              </w:rPr>
+            </w:r>
+            <w:r>
+              <w:rPr>
+                <w:noProof/>
+                <w:webHidden/>
+              </w:rPr>
+              <w:fldChar w:fldCharType="separate"/>
+            </w:r>
+            <w:r>
+              <w:rPr>
+                <w:noProof/>
+                <w:webHidden/>
+              </w:rPr>
+              <w:t>4</w:t>
+            </w:r>
+            <w:r>
+              <w:rPr>
+                <w:noProof/>
+                <w:webHidden/>
+              </w:rPr>
+              <w:fldChar w:fldCharType="end"/>
+            </w:r>
+          </w:hyperlink>
+        </w:p>
+        <w:p>
+          <w:pPr>
+            <w:pStyle w:val="Verzeichnis2"/>
+            <w:tabs>
+              <w:tab w:val="right" w:leader="dot" w:pos="9062"/>
+            </w:tabs>
+            <w:rPr>
+              <w:rFonts w:eastAsiaTheme="minorEastAsia"/>
+              <w:noProof/>
+              <w:lang w:eastAsia="de-CH"/>
+            </w:rPr>
+          </w:pPr>
+          <w:hyperlink w:anchor="_Toc344921657" w:history="1">
+            <w:r>
+              <w:rPr>
+                <w:rStyle w:val="Hyperlink"/>
+                <w:noProof/>
+              </w:rPr>
+              <w:t>Puzzleteile extrahieren</w:t>
+            </w:r>
+            <w:r>
+              <w:rPr>
+                <w:noProof/>
+                <w:webHidden/>
+              </w:rPr>
+              <w:tab/>
+            </w:r>
+            <w:r>
+              <w:rPr>
+                <w:noProof/>
+                <w:webHidden/>
+              </w:rPr>
+              <w:fldChar w:fldCharType="begin"/>
+            </w:r>
+            <w:r>
+              <w:rPr>
+                <w:noProof/>
+                <w:webHidden/>
+              </w:rPr>
+              <w:instrText xml:space="preserve"> PAGEREF _Toc344921657 \h </w:instrText>
+            </w:r>
+            <w:r>
+              <w:rPr>
+                <w:noProof/>
+                <w:webHidden/>
+              </w:rPr>
+            </w:r>
+            <w:r>
+              <w:rPr>
+                <w:noProof/>
+                <w:webHidden/>
+              </w:rPr>
+              <w:fldChar w:fldCharType="separate"/>
+            </w:r>
+            <w:r>
+              <w:rPr>
+                <w:noProof/>
+                <w:webHidden/>
+              </w:rPr>
+              <w:t>4</w:t>
+            </w:r>
+            <w:r>
+              <w:rPr>
+                <w:noProof/>
+                <w:webHidden/>
+              </w:rPr>
+              <w:fldChar w:fldCharType="end"/>
+            </w:r>
+          </w:hyperlink>
+        </w:p>
+        <w:p>
+          <w:pPr>
+            <w:pStyle w:val="Verzeichnis2"/>
+            <w:tabs>
+              <w:tab w:val="right" w:leader="dot" w:pos="9062"/>
+            </w:tabs>
+            <w:rPr>
+              <w:rFonts w:eastAsiaTheme="minorEastAsia"/>
+              <w:noProof/>
+              <w:lang w:eastAsia="de-CH"/>
+            </w:rPr>
+          </w:pPr>
+          <w:hyperlink w:anchor="_Toc344921658" w:history="1">
+            <w:r>
+              <w:rPr>
+                <w:rStyle w:val="Hyperlink"/>
+                <w:noProof/>
+              </w:rPr>
+              <w:t>Kontur auf Eckpunkte analysieren</w:t>
+            </w:r>
+            <w:r>
+              <w:rPr>
+                <w:noProof/>
+                <w:webHidden/>
+              </w:rPr>
+              <w:tab/>
+            </w:r>
+            <w:r>
+              <w:rPr>
+                <w:noProof/>
+                <w:webHidden/>
+              </w:rPr>
+              <w:fldChar w:fldCharType="begin"/>
+            </w:r>
+            <w:r>
+              <w:rPr>
+                <w:noProof/>
+                <w:webHidden/>
+              </w:rPr>
+              <w:instrText xml:space="preserve"> PAGEREF _Toc344921658 \h </w:instrText>
+            </w:r>
+            <w:r>
+              <w:rPr>
+                <w:noProof/>
+                <w:webHidden/>
+              </w:rPr>
+            </w:r>
+            <w:r>
+              <w:rPr>
+                <w:noProof/>
+                <w:webHidden/>
+              </w:rPr>
+              <w:fldChar w:fldCharType="separate"/>
+            </w:r>
+            <w:r>
+              <w:rPr>
+                <w:noProof/>
+                <w:webHidden/>
+              </w:rPr>
+              <w:t>4</w:t>
+            </w:r>
+            <w:r>
+              <w:rPr>
+                <w:noProof/>
+                <w:webHidden/>
+              </w:rPr>
+              <w:fldChar w:fldCharType="end"/>
+            </w:r>
+          </w:hyperlink>
+        </w:p>
+        <w:p>
+          <w:pPr>
+            <w:pStyle w:val="Verzeichnis2"/>
+            <w:tabs>
+              <w:tab w:val="right" w:leader="dot" w:pos="9062"/>
+            </w:tabs>
+            <w:rPr>
+              <w:rFonts w:eastAsiaTheme="minorEastAsia"/>
+              <w:noProof/>
+              <w:lang w:eastAsia="de-CH"/>
+            </w:rPr>
+          </w:pPr>
+          <w:hyperlink w:anchor="_Toc344921659" w:history="1">
+            <w:r>
+              <w:rPr>
+                <w:rStyle w:val="Hyperlink"/>
+                <w:noProof/>
+              </w:rPr>
+              <w:t>Seitenwände analysieren</w:t>
+            </w:r>
+            <w:r>
+              <w:rPr>
+                <w:noProof/>
+                <w:webHidden/>
+              </w:rPr>
+              <w:tab/>
+            </w:r>
+            <w:r>
+              <w:rPr>
+                <w:noProof/>
+                <w:webHidden/>
+              </w:rPr>
+              <w:fldChar w:fldCharType="begin"/>
+            </w:r>
+            <w:r>
+              <w:rPr>
+                <w:noProof/>
+                <w:webHidden/>
+              </w:rPr>
+              <w:instrText xml:space="preserve"> PAGEREF _Toc344921659 \h </w:instrText>
+            </w:r>
+            <w:r>
+              <w:rPr>
+                <w:noProof/>
+                <w:webHidden/>
+              </w:rPr>
+            </w:r>
+            <w:r>
+              <w:rPr>
+                <w:noProof/>
+                <w:webHidden/>
+              </w:rPr>
+              <w:fldChar w:fldCharType="separate"/>
+            </w:r>
+            <w:r>
+              <w:rPr>
+                <w:noProof/>
+                <w:webHidden/>
+              </w:rPr>
+              <w:t>5</w:t>
+            </w:r>
+            <w:r>
+              <w:rPr>
+                <w:noProof/>
+                <w:webHidden/>
+              </w:rPr>
+              <w:fldChar w:fldCharType="end"/>
+            </w:r>
+          </w:hyperlink>
+        </w:p>
+        <w:p>
+          <w:pPr>
+            <w:pStyle w:val="Verzeichnis2"/>
+            <w:tabs>
+              <w:tab w:val="right" w:leader="dot" w:pos="9062"/>
+            </w:tabs>
+            <w:rPr>
+              <w:rFonts w:eastAsiaTheme="minorEastAsia"/>
+              <w:noProof/>
+              <w:lang w:eastAsia="de-CH"/>
+            </w:rPr>
+          </w:pPr>
+          <w:hyperlink w:anchor="_Toc344921660" w:history="1">
+            <w:r>
+              <w:rPr>
+                <w:rStyle w:val="Hyperlink"/>
+                <w:noProof/>
+              </w:rPr>
+              <w:t>Zu vergleichende Seitenwände auswählen</w:t>
+            </w:r>
+            <w:r>
+              <w:rPr>
+                <w:noProof/>
+                <w:webHidden/>
+              </w:rPr>
+              <w:tab/>
+            </w:r>
+            <w:r>
+              <w:rPr>
+                <w:noProof/>
+                <w:webHidden/>
+              </w:rPr>
+              <w:fldChar w:fldCharType="begin"/>
+            </w:r>
+            <w:r>
+              <w:rPr>
+                <w:noProof/>
+                <w:webHidden/>
+              </w:rPr>
+              <w:instrText xml:space="preserve"> PAGEREF _Toc344921660 \h </w:instrText>
+            </w:r>
+            <w:r>
+              <w:rPr>
+                <w:noProof/>
+                <w:webHidden/>
+              </w:rPr>
+            </w:r>
+            <w:r>
+              <w:rPr>
+                <w:noProof/>
+                <w:webHidden/>
+              </w:rPr>
+              <w:fldChar w:fldCharType="separate"/>
+            </w:r>
+            <w:r>
+              <w:rPr>
+                <w:noProof/>
+                <w:webHidden/>
+              </w:rPr>
+              <w:t>5</w:t>
+            </w:r>
+            <w:r>
+              <w:rPr>
+                <w:noProof/>
+                <w:webHidden/>
+              </w:rPr>
+              <w:fldChar w:fldCharType="end"/>
+            </w:r>
+          </w:hyperlink>
+        </w:p>
+        <w:p>
+          <w:pPr>
+            <w:pStyle w:val="Verzeichnis2"/>
+            <w:tabs>
+              <w:tab w:val="right" w:leader="dot" w:pos="9062"/>
+            </w:tabs>
+            <w:rPr>
+              <w:rFonts w:eastAsiaTheme="minorEastAsia"/>
+              <w:noProof/>
+              <w:lang w:eastAsia="de-CH"/>
+            </w:rPr>
+          </w:pPr>
+          <w:hyperlink w:anchor="_Toc344921661" w:history="1">
+            <w:r>
+              <w:rPr>
+                <w:rStyle w:val="Hyperlink"/>
+                <w:noProof/>
+              </w:rPr>
+              <w:t>Seitenwände vergleichen</w:t>
+            </w:r>
+            <w:r>
+              <w:rPr>
+                <w:noProof/>
+                <w:webHidden/>
+              </w:rPr>
+              <w:tab/>
+            </w:r>
+            <w:r>
+              <w:rPr>
+                <w:noProof/>
+                <w:webHidden/>
+              </w:rPr>
+              <w:fldChar w:fldCharType="begin"/>
+            </w:r>
+            <w:r>
+              <w:rPr>
+                <w:noProof/>
+                <w:webHidden/>
+              </w:rPr>
+              <w:instrText xml:space="preserve"> PAGEREF _Toc344921661 \h </w:instrText>
+            </w:r>
+            <w:r>
+              <w:rPr>
+                <w:noProof/>
+                <w:webHidden/>
+              </w:rPr>
+            </w:r>
+            <w:r>
+              <w:rPr>
+                <w:noProof/>
+                <w:webHidden/>
+              </w:rPr>
+              <w:fldChar w:fldCharType="separate"/>
+            </w:r>
+            <w:r>
+              <w:rPr>
+                <w:noProof/>
+                <w:webHidden/>
+              </w:rPr>
+              <w:t>6</w:t>
+            </w:r>
+            <w:r>
+              <w:rPr>
+                <w:noProof/>
+                <w:webHidden/>
+              </w:rPr>
+              <w:fldChar w:fldCharType="end"/>
+            </w:r>
+          </w:hyperlink>
+        </w:p>
+        <w:p>
+          <w:pPr>
+            <w:pStyle w:val="Verzeichnis2"/>
+            <w:tabs>
+              <w:tab w:val="right" w:leader="dot" w:pos="9062"/>
+            </w:tabs>
+            <w:rPr>
+              <w:rFonts w:eastAsiaTheme="minorEastAsia"/>
+              <w:noProof/>
+              <w:lang w:eastAsia="de-CH"/>
+            </w:rPr>
+          </w:pPr>
+          <w:hyperlink w:anchor="_Toc344921662" w:history="1">
+            <w:r>
+              <w:rPr>
+                <w:rStyle w:val="Hyperlink"/>
+                <w:noProof/>
+              </w:rPr>
+              <w:t>Passende Teile darstellen</w:t>
+            </w:r>
+            <w:r>
+              <w:rPr>
+                <w:noProof/>
+                <w:webHidden/>
+              </w:rPr>
+              <w:tab/>
+            </w:r>
+            <w:r>
+              <w:rPr>
+                <w:noProof/>
+                <w:webHidden/>
+              </w:rPr>
+              <w:fldChar w:fldCharType="begin"/>
+            </w:r>
+            <w:r>
+              <w:rPr>
+                <w:noProof/>
+                <w:webHidden/>
+              </w:rPr>
+              <w:instrText xml:space="preserve"> PAGEREF _Toc344921662 \h </w:instrText>
+            </w:r>
+            <w:r>
+              <w:rPr>
+                <w:noProof/>
+                <w:webHidden/>
+              </w:rPr>
+            </w:r>
+            <w:r>
+              <w:rPr>
+                <w:noProof/>
+                <w:webHidden/>
+              </w:rPr>
+              <w:fldChar w:fldCharType="separate"/>
+            </w:r>
+            <w:r>
+              <w:rPr>
+                <w:noProof/>
+                <w:webHidden/>
+              </w:rPr>
+              <w:t>6</w:t>
+            </w:r>
+            <w:r>
+              <w:rPr>
+                <w:noProof/>
+                <w:webHidden/>
+              </w:rPr>
+              <w:fldChar w:fldCharType="end"/>
+            </w:r>
+          </w:hyperlink>
+        </w:p>
+        <w:p>
+          <w:pPr>
+            <w:pStyle w:val="Verzeichnis1"/>
+            <w:tabs>
+              <w:tab w:val="right" w:leader="dot" w:pos="9062"/>
+            </w:tabs>
+            <w:rPr>
+              <w:rFonts w:eastAsiaTheme="minorEastAsia"/>
+              <w:noProof/>
+              <w:lang w:eastAsia="de-CH"/>
+            </w:rPr>
+          </w:pPr>
+          <w:hyperlink w:anchor="_Toc344921663" w:history="1">
+            <w:r>
+              <w:rPr>
+                <w:rStyle w:val="Hyperlink"/>
+                <w:noProof/>
+              </w:rPr>
+              <w:t>Fazit</w:t>
+            </w:r>
+            <w:r>
+              <w:rPr>
+                <w:noProof/>
+                <w:webHidden/>
+              </w:rPr>
+              <w:tab/>
+            </w:r>
+            <w:r>
+              <w:rPr>
+                <w:noProof/>
+                <w:webHidden/>
+              </w:rPr>
+              <w:fldChar w:fldCharType="begin"/>
+            </w:r>
+            <w:r>
+              <w:rPr>
+                <w:noProof/>
+                <w:webHidden/>
+              </w:rPr>
+              <w:instrText xml:space="preserve"> PAGEREF _Toc344921663 \h </w:instrText>
+            </w:r>
+            <w:r>
+              <w:rPr>
+                <w:noProof/>
+                <w:webHidden/>
+              </w:rPr>
+            </w:r>
+            <w:r>
+              <w:rPr>
+                <w:noProof/>
+                <w:webHidden/>
+              </w:rPr>
+              <w:fldChar w:fldCharType="separate"/>
+            </w:r>
+            <w:r>
+              <w:rPr>
+                <w:noProof/>
+                <w:webHidden/>
+              </w:rPr>
+              <w:t>6</w:t>
+            </w:r>
+            <w:r>
+              <w:rPr>
+                <w:noProof/>
+                <w:webHidden/>
+              </w:rPr>
+              <w:fldChar w:fldCharType="end"/>
+            </w:r>
+          </w:hyperlink>
+        </w:p>
+        <w:p>
+          <w:pPr>
+            <w:pStyle w:val="Verzeichnis2"/>
+            <w:tabs>
+              <w:tab w:val="right" w:leader="dot" w:pos="9062"/>
+            </w:tabs>
+            <w:rPr>
+              <w:rFonts w:eastAsiaTheme="minorEastAsia"/>
+              <w:noProof/>
+              <w:lang w:eastAsia="de-CH"/>
+            </w:rPr>
+          </w:pPr>
+          <w:hyperlink w:anchor="_Toc344921664" w:history="1">
+            <w:r>
+              <w:rPr>
+                <w:rStyle w:val="Hyperlink"/>
+                <w:noProof/>
+              </w:rPr>
+              <w:t>Mögliche Erweiterungen</w:t>
+            </w:r>
+            <w:r>
+              <w:rPr>
+                <w:noProof/>
+                <w:webHidden/>
+              </w:rPr>
+              <w:tab/>
+            </w:r>
+            <w:r>
+              <w:rPr>
+                <w:noProof/>
+                <w:webHidden/>
+              </w:rPr>
+              <w:fldChar w:fldCharType="begin"/>
+            </w:r>
+            <w:r>
+              <w:rPr>
+                <w:noProof/>
+                <w:webHidden/>
+              </w:rPr>
+              <w:instrText xml:space="preserve"> PAGEREF _Toc344921664 \h </w:instrText>
+            </w:r>
+            <w:r>
+              <w:rPr>
+                <w:noProof/>
+                <w:webHidden/>
+              </w:rPr>
+            </w:r>
+            <w:r>
+              <w:rPr>
+                <w:noProof/>
+                <w:webHidden/>
+              </w:rPr>
+              <w:fldChar w:fldCharType="separate"/>
+            </w:r>
+            <w:r>
+              <w:rPr>
+                <w:noProof/>
+                <w:webHidden/>
+              </w:rPr>
+              <w:t>7</w:t>
             </w:r>
             <w:r>
               <w:rPr>
@@ -471,16 +1332,18 @@
               <w:tab w:val="right" w:leader="dot" w:pos="9062"/>
             </w:tabs>
             <w:rPr>
+              <w:rFonts w:eastAsiaTheme="minorEastAsia"/>
               <w:noProof/>
+              <w:lang w:eastAsia="de-CH"/>
             </w:rPr>
           </w:pPr>
-          <w:hyperlink w:anchor="_Toc344636276" w:history="1">
+          <w:hyperlink w:anchor="_Toc344921665" w:history="1">
             <w:r>
               <w:rPr>
                 <w:rStyle w:val="Hyperlink"/>
                 <w:noProof/>
               </w:rPr>
-              <w:t>findContours</w:t>
+              <w:t>Bessere Binarisierung</w:t>
             </w:r>
             <w:r>
               <w:rPr>
@@ -501,7 +1364,7 @@
                 <w:noProof/>
                 <w:webHidden/>
               </w:rPr>
-              <w:instrText xml:space="preserve"> PAGEREF _Toc344636276 \h </w:instrText>
+              <w:instrText xml:space="preserve"> PAGEREF _Toc344921665 \h </w:instrText>
             </w:r>
             <w:r>
               <w:rPr>
@@ -521,7 +1384,7 @@
                 <w:noProof/>
                 <w:webHidden/>
               </w:rPr>
-              <w:t>3</w:t>
+              <w:t>7</w:t>
             </w:r>
             <w:r>
               <w:rPr>
@@ -539,16 +1402,18 @@
               <w:tab w:val="right" w:leader="dot" w:pos="9062"/>
             </w:tabs>
             <w:rPr>
+              <w:rFonts w:eastAsiaTheme="minorEastAsia"/>
               <w:noProof/>
+              <w:lang w:eastAsia="de-CH"/>
             </w:rPr>
           </w:pPr>
-          <w:hyperlink w:anchor="_Toc344636277" w:history="1">
+          <w:hyperlink w:anchor="_Toc344921666" w:history="1">
             <w:r>
               <w:rPr>
                 <w:rStyle w:val="Hyperlink"/>
                 <w:noProof/>
               </w:rPr>
-              <w:t>approxPolyDP</w:t>
+              <w:t>Andere Seitenwandanalysemethoden</w:t>
             </w:r>
             <w:r>
               <w:rPr>
@@ -569,7 +1434,7 @@
                 <w:noProof/>
                 <w:webHidden/>
               </w:rPr>
-              <w:instrText xml:space="preserve"> PAGEREF _Toc344636277 \h </w:instrText>
+              <w:instrText xml:space="preserve"> PAGEREF _Toc344921666 \h </w:instrText>
             </w:r>
             <w:r>
               <w:rPr>
@@ -589,551 +1454,7 @@
                 <w:noProof/>
                 <w:webHidden/>
               </w:rPr>
-              <w:t>3</w:t>
-            </w:r>
-            <w:r>
-              <w:rPr>
-                <w:noProof/>
-                <w:webHidden/>
-              </w:rPr>
-              <w:fldChar w:fldCharType="end"/>
-            </w:r>
-          </w:hyperlink>
-        </w:p>
-        <w:p>
-          <w:pPr>
-            <w:pStyle w:val="Verzeichnis2"/>
-            <w:tabs>
-              <w:tab w:val="right" w:leader="dot" w:pos="9062"/>
-            </w:tabs>
-            <w:rPr>
-              <w:noProof/>
-            </w:rPr>
-          </w:pPr>
-          <w:hyperlink w:anchor="_Toc344636278" w:history="1">
-            <w:r>
-              <w:rPr>
-                <w:rStyle w:val="Hyperlink"/>
-                <w:noProof/>
-              </w:rPr>
-              <w:t>Binarisieren</w:t>
-            </w:r>
-            <w:r>
-              <w:rPr>
-                <w:noProof/>
-                <w:webHidden/>
-              </w:rPr>
-              <w:tab/>
-            </w:r>
-            <w:r>
-              <w:rPr>
-                <w:noProof/>
-                <w:webHidden/>
-              </w:rPr>
-              <w:fldChar w:fldCharType="begin"/>
-            </w:r>
-            <w:r>
-              <w:rPr>
-                <w:noProof/>
-                <w:webHidden/>
-              </w:rPr>
-              <w:instrText xml:space="preserve"> PAGEREF _Toc344636278 \h </w:instrText>
-            </w:r>
-            <w:r>
-              <w:rPr>
-                <w:noProof/>
-                <w:webHidden/>
-              </w:rPr>
-            </w:r>
-            <w:r>
-              <w:rPr>
-                <w:noProof/>
-                <w:webHidden/>
-              </w:rPr>
-              <w:fldChar w:fldCharType="separate"/>
-            </w:r>
-            <w:r>
-              <w:rPr>
-                <w:noProof/>
-                <w:webHidden/>
-              </w:rPr>
-              <w:t>3</w:t>
-            </w:r>
-            <w:r>
-              <w:rPr>
-                <w:noProof/>
-                <w:webHidden/>
-              </w:rPr>
-              <w:fldChar w:fldCharType="end"/>
-            </w:r>
-          </w:hyperlink>
-        </w:p>
-        <w:p>
-          <w:pPr>
-            <w:pStyle w:val="Verzeichnis2"/>
-            <w:tabs>
-              <w:tab w:val="right" w:leader="dot" w:pos="9062"/>
-            </w:tabs>
-            <w:rPr>
-              <w:noProof/>
-            </w:rPr>
-          </w:pPr>
-          <w:hyperlink w:anchor="_Toc344636279" w:history="1">
-            <w:r>
-              <w:rPr>
-                <w:rStyle w:val="Hyperlink"/>
-                <w:noProof/>
-              </w:rPr>
-              <w:t>Puzzleteile extrahieren</w:t>
-            </w:r>
-            <w:r>
-              <w:rPr>
-                <w:noProof/>
-                <w:webHidden/>
-              </w:rPr>
-              <w:tab/>
-            </w:r>
-            <w:r>
-              <w:rPr>
-                <w:noProof/>
-                <w:webHidden/>
-              </w:rPr>
-              <w:fldChar w:fldCharType="begin"/>
-            </w:r>
-            <w:r>
-              <w:rPr>
-                <w:noProof/>
-                <w:webHidden/>
-              </w:rPr>
-              <w:instrText xml:space="preserve"> PAGEREF _Toc344636279 \h </w:instrText>
-            </w:r>
-            <w:r>
-              <w:rPr>
-                <w:noProof/>
-                <w:webHidden/>
-              </w:rPr>
-            </w:r>
-            <w:r>
-              <w:rPr>
-                <w:noProof/>
-                <w:webHidden/>
-              </w:rPr>
-              <w:fldChar w:fldCharType="separate"/>
-            </w:r>
-            <w:r>
-              <w:rPr>
-                <w:noProof/>
-                <w:webHidden/>
-              </w:rPr>
-              <w:t>3</w:t>
-            </w:r>
-            <w:r>
-              <w:rPr>
-                <w:noProof/>
-                <w:webHidden/>
-              </w:rPr>
-              <w:fldChar w:fldCharType="end"/>
-            </w:r>
-          </w:hyperlink>
-        </w:p>
-        <w:p>
-          <w:pPr>
-            <w:pStyle w:val="Verzeichnis2"/>
-            <w:tabs>
-              <w:tab w:val="right" w:leader="dot" w:pos="9062"/>
-            </w:tabs>
-            <w:rPr>
-              <w:noProof/>
-            </w:rPr>
-          </w:pPr>
-          <w:hyperlink w:anchor="_Toc344636280" w:history="1">
-            <w:r>
-              <w:rPr>
-                <w:rStyle w:val="Hyperlink"/>
-                <w:noProof/>
-              </w:rPr>
-              <w:t>Kontur auf Eckpunkte analysieren</w:t>
-            </w:r>
-            <w:r>
-              <w:rPr>
-                <w:noProof/>
-                <w:webHidden/>
-              </w:rPr>
-              <w:tab/>
-            </w:r>
-            <w:r>
-              <w:rPr>
-                <w:noProof/>
-                <w:webHidden/>
-              </w:rPr>
-              <w:fldChar w:fldCharType="begin"/>
-            </w:r>
-            <w:r>
-              <w:rPr>
-                <w:noProof/>
-                <w:webHidden/>
-              </w:rPr>
-              <w:instrText xml:space="preserve"> PAGEREF _Toc344636280 \h </w:instrText>
-            </w:r>
-            <w:r>
-              <w:rPr>
-                <w:noProof/>
-                <w:webHidden/>
-              </w:rPr>
-            </w:r>
-            <w:r>
-              <w:rPr>
-                <w:noProof/>
-                <w:webHidden/>
-              </w:rPr>
-              <w:fldChar w:fldCharType="separate"/>
-            </w:r>
-            <w:r>
-              <w:rPr>
-                <w:noProof/>
-                <w:webHidden/>
-              </w:rPr>
-              <w:t>4</w:t>
-            </w:r>
-            <w:r>
-              <w:rPr>
-                <w:noProof/>
-                <w:webHidden/>
-              </w:rPr>
-              <w:fldChar w:fldCharType="end"/>
-            </w:r>
-          </w:hyperlink>
-        </w:p>
-        <w:p>
-          <w:pPr>
-            <w:pStyle w:val="Verzeichnis2"/>
-            <w:tabs>
-              <w:tab w:val="right" w:leader="dot" w:pos="9062"/>
-            </w:tabs>
-            <w:rPr>
-              <w:noProof/>
-            </w:rPr>
-          </w:pPr>
-          <w:hyperlink w:anchor="_Toc344636281" w:history="1">
-            <w:r>
-              <w:rPr>
-                <w:rStyle w:val="Hyperlink"/>
-                <w:noProof/>
-              </w:rPr>
-              <w:t>Seitenwände analysieren</w:t>
-            </w:r>
-            <w:r>
-              <w:rPr>
-                <w:noProof/>
-                <w:webHidden/>
-              </w:rPr>
-              <w:tab/>
-            </w:r>
-            <w:r>
-              <w:rPr>
-                <w:noProof/>
-                <w:webHidden/>
-              </w:rPr>
-              <w:fldChar w:fldCharType="begin"/>
-            </w:r>
-            <w:r>
-              <w:rPr>
-                <w:noProof/>
-                <w:webHidden/>
-              </w:rPr>
-              <w:instrText xml:space="preserve"> PAGEREF _Toc344636281 \h </w:instrText>
-            </w:r>
-            <w:r>
-              <w:rPr>
-                <w:noProof/>
-                <w:webHidden/>
-              </w:rPr>
-            </w:r>
-            <w:r>
-              <w:rPr>
-                <w:noProof/>
-                <w:webHidden/>
-              </w:rPr>
-              <w:fldChar w:fldCharType="separate"/>
-            </w:r>
-            <w:r>
-              <w:rPr>
-                <w:noProof/>
-                <w:webHidden/>
-              </w:rPr>
-              <w:t>5</w:t>
-            </w:r>
-            <w:r>
-              <w:rPr>
-                <w:noProof/>
-                <w:webHidden/>
-              </w:rPr>
-              <w:fldChar w:fldCharType="end"/>
-            </w:r>
-          </w:hyperlink>
-        </w:p>
-        <w:p>
-          <w:pPr>
-            <w:pStyle w:val="Verzeichnis2"/>
-            <w:tabs>
-              <w:tab w:val="right" w:leader="dot" w:pos="9062"/>
-            </w:tabs>
-            <w:rPr>
-              <w:noProof/>
-            </w:rPr>
-          </w:pPr>
-          <w:hyperlink w:anchor="_Toc344636282" w:history="1">
-            <w:r>
-              <w:rPr>
-                <w:rStyle w:val="Hyperlink"/>
-                <w:noProof/>
-              </w:rPr>
-              <w:t>Seitenwände vergleichen</w:t>
-            </w:r>
-            <w:r>
-              <w:rPr>
-                <w:noProof/>
-                <w:webHidden/>
-              </w:rPr>
-              <w:tab/>
-            </w:r>
-            <w:r>
-              <w:rPr>
-                <w:noProof/>
-                <w:webHidden/>
-              </w:rPr>
-              <w:fldChar w:fldCharType="begin"/>
-            </w:r>
-            <w:r>
-              <w:rPr>
-                <w:noProof/>
-                <w:webHidden/>
-              </w:rPr>
-              <w:instrText xml:space="preserve"> PAGEREF _Toc344636282 \h </w:instrText>
-            </w:r>
-            <w:r>
-              <w:rPr>
-                <w:noProof/>
-                <w:webHidden/>
-              </w:rPr>
-            </w:r>
-            <w:r>
-              <w:rPr>
-                <w:noProof/>
-                <w:webHidden/>
-              </w:rPr>
-              <w:fldChar w:fldCharType="separate"/>
-            </w:r>
-            <w:r>
-              <w:rPr>
-                <w:noProof/>
-                <w:webHidden/>
-              </w:rPr>
-              <w:t>5</w:t>
-            </w:r>
-            <w:r>
-              <w:rPr>
-                <w:noProof/>
-                <w:webHidden/>
-              </w:rPr>
-              <w:fldChar w:fldCharType="end"/>
-            </w:r>
-          </w:hyperlink>
-        </w:p>
-        <w:p>
-          <w:pPr>
-            <w:pStyle w:val="Verzeichnis2"/>
-            <w:tabs>
-              <w:tab w:val="right" w:leader="dot" w:pos="9062"/>
-            </w:tabs>
-            <w:rPr>
-              <w:noProof/>
-            </w:rPr>
-          </w:pPr>
-          <w:hyperlink w:anchor="_Toc344636283" w:history="1">
-            <w:r>
-              <w:rPr>
-                <w:rStyle w:val="Hyperlink"/>
-                <w:noProof/>
-              </w:rPr>
-              <w:t>Passende Teile darstellen</w:t>
-            </w:r>
-            <w:r>
-              <w:rPr>
-                <w:noProof/>
-                <w:webHidden/>
-              </w:rPr>
-              <w:tab/>
-            </w:r>
-            <w:r>
-              <w:rPr>
-                <w:noProof/>
-                <w:webHidden/>
-              </w:rPr>
-              <w:fldChar w:fldCharType="begin"/>
-            </w:r>
-            <w:r>
-              <w:rPr>
-                <w:noProof/>
-                <w:webHidden/>
-              </w:rPr>
-              <w:instrText xml:space="preserve"> PAGEREF _Toc344636283 \h </w:instrText>
-            </w:r>
-            <w:r>
-              <w:rPr>
-                <w:noProof/>
-                <w:webHidden/>
-              </w:rPr>
-            </w:r>
-            <w:r>
-              <w:rPr>
-                <w:noProof/>
-                <w:webHidden/>
-              </w:rPr>
-              <w:fldChar w:fldCharType="separate"/>
-            </w:r>
-            <w:r>
-              <w:rPr>
-                <w:noProof/>
-                <w:webHidden/>
-              </w:rPr>
-              <w:t>5</w:t>
-            </w:r>
-            <w:r>
-              <w:rPr>
-                <w:noProof/>
-                <w:webHidden/>
-              </w:rPr>
-              <w:fldChar w:fldCharType="end"/>
-            </w:r>
-          </w:hyperlink>
-        </w:p>
-        <w:p>
-          <w:pPr>
-            <w:pStyle w:val="Verzeichnis1"/>
-            <w:tabs>
-              <w:tab w:val="right" w:leader="dot" w:pos="9062"/>
-            </w:tabs>
-            <w:rPr>
-              <w:noProof/>
-            </w:rPr>
-          </w:pPr>
-          <w:hyperlink w:anchor="_Toc344636284" w:history="1">
-            <w:r>
-              <w:rPr>
-                <w:rStyle w:val="Hyperlink"/>
-                <w:noProof/>
-              </w:rPr>
-              <w:t>Fazit</w:t>
-            </w:r>
-            <w:r>
-              <w:rPr>
-                <w:noProof/>
-                <w:webHidden/>
-              </w:rPr>
-              <w:tab/>
-            </w:r>
-            <w:r>
-              <w:rPr>
-                <w:noProof/>
-                <w:webHidden/>
-              </w:rPr>
-              <w:fldChar w:fldCharType="begin"/>
-            </w:r>
-            <w:r>
-              <w:rPr>
-                <w:noProof/>
-                <w:webHidden/>
-              </w:rPr>
-              <w:instrText xml:space="preserve"> PAGEREF _Toc344636284 \h </w:instrText>
-            </w:r>
-            <w:r>
-              <w:rPr>
-                <w:noProof/>
-                <w:webHidden/>
-              </w:rPr>
-            </w:r>
-            <w:r>
-              <w:rPr>
-                <w:noProof/>
-                <w:webHidden/>
-              </w:rPr>
-              <w:fldChar w:fldCharType="separate"/>
-            </w:r>
-            <w:r>
-              <w:rPr>
-                <w:noProof/>
-                <w:webHidden/>
-              </w:rPr>
-              <w:t>5</w:t>
-            </w:r>
-            <w:r>
-              <w:rPr>
-                <w:noProof/>
-                <w:webHidden/>
-              </w:rPr>
-              <w:fldChar w:fldCharType="end"/>
-            </w:r>
-          </w:hyperlink>
-        </w:p>
-        <w:p>
-          <w:pPr>
-            <w:pStyle w:val="Verzeichnis2"/>
-            <w:tabs>
-              <w:tab w:val="right" w:leader="dot" w:pos="9062"/>
-            </w:tabs>
-            <w:rPr>
-              <w:noProof/>
-            </w:rPr>
-          </w:pPr>
-          <w:hyperlink w:anchor="_Toc344636285" w:history="1">
-            <w:r>
-              <w:rPr>
-                <w:rStyle w:val="Hyperlink"/>
-                <w:noProof/>
-              </w:rPr>
-              <w:t>Mögliche Erweiterungen</w:t>
-            </w:r>
-            <w:r>
-              <w:rPr>
-                <w:noProof/>
-                <w:webHidden/>
-              </w:rPr>
-              <w:tab/>
-            </w:r>
-            <w:r>
-              <w:rPr>
-                <w:noProof/>
-                <w:webHidden/>
-              </w:rPr>
-              <w:fldChar w:fldCharType="begin"/>
-            </w:r>
-            <w:r>
-              <w:rPr>
-                <w:noProof/>
-                <w:webHidden/>
-              </w:rPr>
-              <w:instrText xml:space="preserve"> PAGEREF _Toc344636285 \h </w:instrText>
-            </w:r>
-            <w:r>
-              <w:rPr>
-                <w:noProof/>
-                <w:webHidden/>
-              </w:rPr>
-            </w:r>
-            <w:r>
-              <w:rPr>
-                <w:noProof/>
-                <w:webHidden/>
-              </w:rPr>
-              <w:fldChar w:fldCharType="separate"/>
-            </w:r>
-            <w:r>
-              <w:rPr>
-                <w:noProof/>
-                <w:webHidden/>
-              </w:rPr>
-              <w:t>5</w:t>
+              <w:t>7</w:t>
             </w:r>
             <w:r>
               <w:rPr>
@@ -1151,16 +1472,18 @@
               <w:tab w:val="right" w:leader="dot" w:pos="9062"/>
             </w:tabs>
             <w:rPr>
+              <w:rFonts w:eastAsiaTheme="minorEastAsia"/>
               <w:noProof/>
+              <w:lang w:eastAsia="de-CH"/>
             </w:rPr>
           </w:pPr>
-          <w:hyperlink w:anchor="_Toc344636286" w:history="1">
+          <w:hyperlink w:anchor="_Toc344921667" w:history="1">
             <w:r>
               <w:rPr>
                 <w:rStyle w:val="Hyperlink"/>
                 <w:noProof/>
               </w:rPr>
-              <w:t>Andere Seitenwandanalysemethoden</w:t>
+              <w:t>Nebst Seitenwandanalyse noch Farbanalyse</w:t>
             </w:r>
             <w:r>
               <w:rPr>
@@ -1181,7 +1504,7 @@
                 <w:noProof/>
                 <w:webHidden/>
               </w:rPr>
-              <w:instrText xml:space="preserve"> PAGEREF _Toc344636286 \h </w:instrText>
+              <w:instrText xml:space="preserve"> PAGEREF _Toc344921667 \h </w:instrText>
             </w:r>
             <w:r>
               <w:rPr>
@@ -1201,7 +1524,7 @@
                 <w:noProof/>
                 <w:webHidden/>
               </w:rPr>
-              <w:t>5</w:t>
+              <w:t>7</w:t>
             </w:r>
             <w:r>
               <w:rPr>
@@ -1219,16 +1542,18 @@
               <w:tab w:val="right" w:leader="dot" w:pos="9062"/>
             </w:tabs>
             <w:rPr>
+              <w:rFonts w:eastAsiaTheme="minorEastAsia"/>
               <w:noProof/>
+              <w:lang w:eastAsia="de-CH"/>
             </w:rPr>
           </w:pPr>
-          <w:hyperlink w:anchor="_Toc344636287" w:history="1">
+          <w:hyperlink w:anchor="_Toc344921668" w:history="1">
             <w:r>
               <w:rPr>
                 <w:rStyle w:val="Hyperlink"/>
                 <w:noProof/>
               </w:rPr>
-              <w:t>Nebst Seitenwandanalse noch Farbanalyse</w:t>
+              <w:t>Puzzle automatisch zusammensetzen</w:t>
             </w:r>
             <w:r>
               <w:rPr>
@@ -1249,7 +1574,7 @@
                 <w:noProof/>
                 <w:webHidden/>
               </w:rPr>
-              <w:instrText xml:space="preserve"> PAGEREF _Toc344636287 \h </w:instrText>
+              <w:instrText xml:space="preserve"> PAGEREF _Toc344921668 \h </w:instrText>
             </w:r>
             <w:r>
               <w:rPr>
@@ -1269,75 +1594,7 @@
                 <w:noProof/>
                 <w:webHidden/>
               </w:rPr>
-              <w:t>5</w:t>
-            </w:r>
-            <w:r>
-              <w:rPr>
-                <w:noProof/>
-                <w:webHidden/>
-              </w:rPr>
-              <w:fldChar w:fldCharType="end"/>
-            </w:r>
-          </w:hyperlink>
-        </w:p>
-        <w:p>
-          <w:pPr>
-            <w:pStyle w:val="Verzeichnis3"/>
-            <w:tabs>
-              <w:tab w:val="right" w:leader="dot" w:pos="9062"/>
-            </w:tabs>
-            <w:rPr>
-              <w:noProof/>
-            </w:rPr>
-          </w:pPr>
-          <w:hyperlink w:anchor="_Toc344636288" w:history="1">
-            <w:r>
-              <w:rPr>
-                <w:rStyle w:val="Hyperlink"/>
-                <w:noProof/>
-              </w:rPr>
-              <w:t>Puzzle automatisch zusammensetzen</w:t>
-            </w:r>
-            <w:r>
-              <w:rPr>
-                <w:noProof/>
-                <w:webHidden/>
-              </w:rPr>
-              <w:tab/>
-            </w:r>
-            <w:r>
-              <w:rPr>
-                <w:noProof/>
-                <w:webHidden/>
-              </w:rPr>
-              <w:fldChar w:fldCharType="begin"/>
-            </w:r>
-            <w:r>
-              <w:rPr>
-                <w:noProof/>
-                <w:webHidden/>
-              </w:rPr>
-              <w:instrText xml:space="preserve"> PAGEREF _Toc344636288 \h </w:instrText>
-            </w:r>
-            <w:r>
-              <w:rPr>
-                <w:noProof/>
-                <w:webHidden/>
-              </w:rPr>
-            </w:r>
-            <w:r>
-              <w:rPr>
-                <w:noProof/>
-                <w:webHidden/>
-              </w:rPr>
-              <w:fldChar w:fldCharType="separate"/>
-            </w:r>
-            <w:r>
-              <w:rPr>
-                <w:noProof/>
-                <w:webHidden/>
-              </w:rPr>
-              <w:t>5</w:t>
+              <w:t>7</w:t>
             </w:r>
             <w:r>
               <w:rPr>
@@ -1369,7 +1626,7 @@
       <w:pPr>
         <w:pStyle w:val="berschrift1"/>
       </w:pPr>
-      <w:bookmarkStart w:id="0" w:name="_Toc344636272"/>
+      <w:bookmarkStart w:id="0" w:name="_Toc344921649"/>
       <w:r>
         <w:lastRenderedPageBreak/>
         <w:t>Problemstellung</w:t>
@@ -1380,30 +1637,62 @@
       <w:r>
         <w:t xml:space="preserve">Gegeben ist ein Bild mit einem Puzzle. Nun soll ein Algorithmus geschrieben werden, der herausfindet, wie die Puzzleteile untereinander zusammenpassen. Als Bildverarbeitungsbibliothek wird die frei verfügbare und aktiv weiterentwickelte Plattform </w:t>
       </w:r>
+      <w:proofErr w:type="spellStart"/>
       <w:r>
         <w:rPr>
           <w:i/>
         </w:rPr>
         <w:t>OpenCV</w:t>
       </w:r>
+      <w:proofErr w:type="spellEnd"/>
       <w:r>
         <w:t xml:space="preserve"> in C++ verwendet. Als Programmierumgebung wird der </w:t>
       </w:r>
+      <w:proofErr w:type="spellStart"/>
       <w:r>
         <w:rPr>
           <w:i/>
         </w:rPr>
-        <w:t xml:space="preserve">Qt Creator </w:t>
-      </w:r>
-      <w:r>
-        <w:t>verwendet, welcher mit der Qt GUI-Bibliothek später eventuell auch noch eine graphische Oberfläche für das Programm ermöglicht.</w:t>
+        <w:t>Qt</w:t>
+      </w:r>
+      <w:proofErr w:type="spellEnd"/>
+      <w:r>
+        <w:rPr>
+          <w:i/>
+        </w:rPr>
+        <w:t xml:space="preserve"> </w:t>
+      </w:r>
+      <w:proofErr w:type="spellStart"/>
+      <w:r>
+        <w:rPr>
+          <w:i/>
+        </w:rPr>
+        <w:t>Creator</w:t>
+      </w:r>
+      <w:proofErr w:type="spellEnd"/>
+      <w:r>
+        <w:rPr>
+          <w:i/>
+        </w:rPr>
+        <w:t xml:space="preserve"> </w:t>
+      </w:r>
+      <w:r>
+        <w:t xml:space="preserve">verwendet, welcher mit der </w:t>
+      </w:r>
+      <w:proofErr w:type="spellStart"/>
+      <w:r>
+        <w:t>Qt</w:t>
+      </w:r>
+      <w:proofErr w:type="spellEnd"/>
+      <w:r>
+        <w:t xml:space="preserve"> GUI-Bibliothek später eventuell auch noch eine graphische Oberfläche für das Programm ermöglicht.</w:t>
       </w:r>
     </w:p>
     <w:p>
       <w:pPr>
         <w:pStyle w:val="berschrift1"/>
       </w:pPr>
-      <w:bookmarkStart w:id="1" w:name="_Toc344636273"/>
+      <w:bookmarkStart w:id="1" w:name="_Toc344921650"/>
       <w:r>
         <w:t>Lösungsansatz</w:t>
       </w:r>
@@ -1411,7 +1700,23 @@
     </w:p>
     <w:p>
       <w:r>
-        <w:t xml:space="preserve">Zuerst wird das Bild binarisiert. Anschliessend werden aus dem binarisierten Bild die einzelnen Puzzleteile extrahiert. Nun </w:t>
+        <w:t xml:space="preserve">Zuerst wird das Bild </w:t>
+      </w:r>
+      <w:proofErr w:type="spellStart"/>
+      <w:r>
+        <w:t>binarisiert</w:t>
+      </w:r>
+      <w:proofErr w:type="spellEnd"/>
+      <w:r>
+        <w:t xml:space="preserve">. Anschliessend werden aus dem </w:t>
+      </w:r>
+      <w:proofErr w:type="spellStart"/>
+      <w:r>
+        <w:t>binarisierten</w:t>
+      </w:r>
+      <w:proofErr w:type="spellEnd"/>
+      <w:r>
+        <w:t xml:space="preserve"> Bild die einzelnen Puzzleteile extrahiert. Nun </w:t>
       </w:r>
       <w:r>
         <w:t>werden</w:t>
@@ -1421,68 +1726,86 @@
       </w:r>
     </w:p>
     <w:p>
+      <w:r>
+        <w:t xml:space="preserve">Die </w:t>
+      </w:r>
+      <w:proofErr w:type="spellStart"/>
+      <w:r>
+        <w:t>Implementation</w:t>
+      </w:r>
+      <w:proofErr w:type="spellEnd"/>
+      <w:r>
+        <w:t xml:space="preserve"> des Algorithmus konnte gut nach der Vorlage aus dem Lösungsansatz </w:t>
+      </w:r>
+      <w:r>
+        <w:t>entwickelt werden.</w:t>
+      </w:r>
+    </w:p>
+    <w:p>
       <w:pPr>
         <w:pStyle w:val="berschrift1"/>
       </w:pPr>
-      <w:bookmarkStart w:id="2" w:name="_Toc344636274"/>
-      <w:r>
-        <w:t>Implementation</w:t>
+      <w:bookmarkStart w:id="2" w:name="_Toc344921651"/>
+      <w:r>
+        <w:t xml:space="preserve">Wichtige </w:t>
+      </w:r>
+      <w:proofErr w:type="spellStart"/>
+      <w:r>
+        <w:t>OpenCV</w:t>
+      </w:r>
+      <w:proofErr w:type="spellEnd"/>
+      <w:r>
+        <w:t xml:space="preserve"> Routinen</w:t>
       </w:r>
       <w:bookmarkEnd w:id="2"/>
     </w:p>
     <w:p>
       <w:r>
-        <w:t xml:space="preserve">Die Implementation des Algorithmus konnte gut nach der Vorlage aus dem Lösungsansatz </w:t>
-      </w:r>
-      <w:r>
-        <w:t>entwickelt werden.</w:t>
+        <w:t>Die Folgenden Routinen wurden zum Dreh- und Angelpunkt unseres Projektes:</w:t>
       </w:r>
     </w:p>
     <w:p>
       <w:pPr>
         <w:pStyle w:val="berschrift2"/>
       </w:pPr>
-      <w:bookmarkStart w:id="3" w:name="_Toc344636275"/>
-      <w:r>
-        <w:t>OpenCV Routinen</w:t>
+      <w:bookmarkStart w:id="3" w:name="_Toc344921652"/>
+      <w:proofErr w:type="spellStart"/>
+      <w:r>
+        <w:t>findContours</w:t>
       </w:r>
       <w:bookmarkEnd w:id="3"/>
-    </w:p>
-    <w:p>
-      <w:r>
-        <w:t>Die Folgenden Routinen wurden zum Dreh- und Angelpunkt unseres Projektes:</w:t>
-      </w:r>
-    </w:p>
-    <w:p>
-      <w:pPr>
-        <w:pStyle w:val="berschrift3"/>
-      </w:pPr>
-      <w:bookmarkStart w:id="4" w:name="_Toc344636276"/>
-      <w:r>
-        <w:t>findContours</w:t>
+      <w:proofErr w:type="spellEnd"/>
+    </w:p>
+    <w:p>
+      <w:r>
+        <w:t xml:space="preserve">Dieser Funktion wird ein </w:t>
+      </w:r>
+      <w:proofErr w:type="spellStart"/>
+      <w:r>
+        <w:t>binarisiertes</w:t>
+      </w:r>
+      <w:proofErr w:type="spellEnd"/>
+      <w:r>
+        <w:t xml:space="preserve"> Bild übergeben. Sie versucht nun nach </w:t>
+      </w:r>
+      <w:r>
+        <w:t>einem speziellen</w:t>
+      </w:r>
+      <w:r>
+        <w:t xml:space="preserve"> Algorithmus Konturen im Bild zu finden. Mit den diversen Parametern kann noch gewählt werden, ob hierarchische Konturen (also Konturen innerhalb anderer, geschlossener Konturen) ebenfalls gesucht werden und wie diese hierarchisch abgespeichert werden sollen. Ausserdem kann die Art der Konturlinie gewählt werden – also zum Beispiel 4-connected, 8-connected etc.</w:t>
+      </w:r>
+    </w:p>
+    <w:p>
+      <w:pPr>
+        <w:pStyle w:val="berschrift2"/>
+      </w:pPr>
+      <w:bookmarkStart w:id="4" w:name="_Toc344921653"/>
+      <w:proofErr w:type="spellStart"/>
+      <w:r>
+        <w:t>approxPolyDP</w:t>
       </w:r>
       <w:bookmarkEnd w:id="4"/>
-    </w:p>
-    <w:p>
-      <w:r>
-        <w:t xml:space="preserve">Dieser Funktion wird ein binarisiertes Bild übergeben. Sie versucht nun nach </w:t>
-      </w:r>
-      <w:r>
-        <w:t>einem speziellen</w:t>
-      </w:r>
-      <w:r>
-        <w:t xml:space="preserve"> Algorithmus Konturen im Bild zu finden. Mit den diversen Parametern kann noch gewählt werden, ob hierarchische Konturen (also Konturen innerhalb anderer, geschlossener Konturen) ebenfalls gesucht werden und wie diese hierarchisch abgespeichert werden sollen. Ausserdem kann die Art der Konturlinie gewählt werden – also zum Beispiel 4-connected, 8-connected etc.</w:t>
-      </w:r>
-    </w:p>
-    <w:p>
-      <w:pPr>
-        <w:pStyle w:val="berschrift3"/>
-      </w:pPr>
-      <w:bookmarkStart w:id="5" w:name="_Toc344636277"/>
-      <w:r>
-        <w:t>approxPolyDP</w:t>
-      </w:r>
-      <w:bookmarkEnd w:id="5"/>
+      <w:proofErr w:type="spellEnd"/>
     </w:p>
     <w:p>
       <w:r>
@@ -1491,34 +1814,68 @@
       <w:r>
         <w:t xml:space="preserve"> nach dem </w:t>
       </w:r>
-      <w:r>
-        <w:t>Ramer–Douglas–Peucker</w:t>
-      </w:r>
-      <w:r>
-        <w:t xml:space="preserve"> ALgorithmus, eine Kontur zu vereinfachen. Es muss noch ein Parameter </w:t>
-      </w:r>
+      <w:proofErr w:type="spellStart"/>
+      <w:r>
+        <w:t>Ramer</w:t>
+      </w:r>
+      <w:proofErr w:type="spellEnd"/>
+      <w:r>
+        <w:t>–Douglas–</w:t>
+      </w:r>
+      <w:proofErr w:type="spellStart"/>
+      <w:r>
+        <w:t>Peucker</w:t>
+      </w:r>
+      <w:proofErr w:type="spellEnd"/>
+      <w:r>
+        <w:t xml:space="preserve"> A</w:t>
+      </w:r>
+      <w:r>
+        <w:t>l</w:t>
+      </w:r>
+      <w:r>
+        <w:t xml:space="preserve">gorithmus, eine Kontur zu vereinfachen. Es muss noch ein Parameter </w:t>
+      </w:r>
+      <w:proofErr w:type="spellStart"/>
       <w:r>
         <w:rPr>
           <w:i/>
         </w:rPr>
         <w:t>epsilon</w:t>
       </w:r>
+      <w:proofErr w:type="spellEnd"/>
       <w:r>
         <w:t xml:space="preserve"> angegeben werden. Mit diesem kann man steuern, wie stark eine Kontur vereinfacht wird.</w:t>
       </w:r>
     </w:p>
     <w:p>
       <w:pPr>
-        <w:pStyle w:val="berschrift3"/>
-      </w:pPr>
+        <w:pStyle w:val="berschrift2"/>
+      </w:pPr>
+      <w:bookmarkStart w:id="5" w:name="_Toc344921654"/>
+      <w:proofErr w:type="spellStart"/>
       <w:r>
         <w:t>matchShape</w:t>
       </w:r>
-    </w:p>
-    <w:p>
-      <w:r>
-        <w:t>blablablabla</w:t>
-      </w:r>
+      <w:bookmarkEnd w:id="5"/>
+      <w:proofErr w:type="spellEnd"/>
+    </w:p>
+    <w:p>
+      <w:r>
+        <w:t xml:space="preserve">Mit dieser Funktion kann die Ähnlichkeit zweier Konturen bestimmt werden. Die Funktion vergleicht die Bild Momente der beiden Konturen nach der sog. Hu-Menge invarianter Momente. Das bedeutet, dass sie resistent gegenüber Skalierung, Rotation und Spiegelung der beiden gegebenen Konturen ist. Je tiefer der zurückgegebene Wert der Funktion, desto besser stimmen die beiden überein. </w:t>
+      </w:r>
+    </w:p>
+    <w:p>
+      <w:pPr>
+        <w:pStyle w:val="berschrift1"/>
+      </w:pPr>
+      <w:bookmarkStart w:id="6" w:name="_Toc344921655"/>
+      <w:proofErr w:type="spellStart"/>
+      <w:r>
+        <w:t>Implementation</w:t>
+      </w:r>
+      <w:bookmarkEnd w:id="6"/>
+      <w:proofErr w:type="spellEnd"/>
     </w:p>
     <w:p>
       <w:r>
@@ -1529,11 +1886,14 @@
       <w:pPr>
         <w:pStyle w:val="berschrift2"/>
       </w:pPr>
-      <w:bookmarkStart w:id="6" w:name="_Toc344636278"/>
-      <w:r>
+      <w:bookmarkStart w:id="7" w:name="_Toc344921656"/>
+      <w:proofErr w:type="spellStart"/>
+      <w:r>
+        <w:lastRenderedPageBreak/>
         <w:t>Binarisieren</w:t>
       </w:r>
-      <w:bookmarkEnd w:id="6"/>
+      <w:bookmarkEnd w:id="7"/>
+      <w:proofErr w:type="spellEnd"/>
     </w:p>
     <w:p>
       <w:r>
@@ -1543,10 +1903,26 @@
         <w:t>8-B</w:t>
       </w:r>
       <w:r>
-        <w:t>it Graustufenbild umgewandelt. Um grobe Verrauschungen zu entfernen, wird das Bild mit eine</w:t>
-      </w:r>
-      <w:r>
-        <w:t>m Blur-Algorithmus verschmiert.</w:t>
+        <w:t xml:space="preserve">it Graustufenbild umgewandelt. Um grobe </w:t>
+      </w:r>
+      <w:proofErr w:type="spellStart"/>
+      <w:r>
+        <w:t>Verrauschungen</w:t>
+      </w:r>
+      <w:proofErr w:type="spellEnd"/>
+      <w:r>
+        <w:t xml:space="preserve"> zu entfernen, wird das Bild mit eine</w:t>
+      </w:r>
+      <w:r>
+        <w:t xml:space="preserve">m </w:t>
+      </w:r>
+      <w:proofErr w:type="spellStart"/>
+      <w:r>
+        <w:t>Blur</w:t>
+      </w:r>
+      <w:proofErr w:type="spellEnd"/>
+      <w:r>
+        <w:t>-Algorithmus verschmiert.</w:t>
       </w:r>
     </w:p>
     <w:p>
@@ -1556,60 +1932,132 @@
       <w:r>
         <w:t xml:space="preserve">nachfolgende </w:t>
       </w:r>
-      <w:r>
-        <w:t xml:space="preserve">Binarisierung geschieht mit der Threshold funktion, welcher als Schwelle der Mittelwert des Bildes mitgegeben wird. Um die Binarisierung flexibler zu gestalten, haben wir versucht die Funktion AdaptiveThreshold zu implementieren. Jedoch ergab diese mehr eine </w:t>
-      </w:r>
-      <w:r>
-        <w:lastRenderedPageBreak/>
-        <w:t>Kantenerkennung als eine Binarisierung.</w:t>
-      </w:r>
-      <w:r>
-        <w:t xml:space="preserve"> Als Verbesserung könnte hier auch das Histogramm des Bildes ausgeglichen und anschliessend eine Binarisierung vorgenommen werden.</w:t>
-      </w:r>
-    </w:p>
-    <w:p>
-      <w:r>
-        <w:t>Nun wird das Bild noch einmal entrauscht, diesmal mit morphologischen Operationen: Mit einem 3x3 Filterkern wird das Bild zwei Mal geöffnet (</w:t>
-      </w:r>
-      <w:r>
-        <w:t>zwei mal erodieren und zwei mal dilatieren).</w:t>
+      <w:proofErr w:type="spellStart"/>
+      <w:r>
+        <w:t>Binarisierung</w:t>
+      </w:r>
+      <w:proofErr w:type="spellEnd"/>
+      <w:r>
+        <w:t xml:space="preserve"> geschieht mit der </w:t>
+      </w:r>
+      <w:proofErr w:type="spellStart"/>
+      <w:r>
+        <w:t>Threshold</w:t>
+      </w:r>
+      <w:proofErr w:type="spellEnd"/>
+      <w:r>
+        <w:t xml:space="preserve"> </w:t>
+      </w:r>
+      <w:proofErr w:type="spellStart"/>
+      <w:r>
+        <w:t>funktion</w:t>
+      </w:r>
+      <w:proofErr w:type="spellEnd"/>
+      <w:r>
+        <w:t xml:space="preserve">, welcher als Schwelle der Mittelwert des Bildes mitgegeben wird. Um die </w:t>
+      </w:r>
+      <w:proofErr w:type="spellStart"/>
+      <w:r>
+        <w:t>Binarisierung</w:t>
+      </w:r>
+      <w:proofErr w:type="spellEnd"/>
+      <w:r>
+        <w:t xml:space="preserve"> flexibler zu gestalten, haben wir versucht die Funktion </w:t>
+      </w:r>
+      <w:proofErr w:type="spellStart"/>
+      <w:r>
+        <w:t>AdaptiveThreshold</w:t>
+      </w:r>
+      <w:proofErr w:type="spellEnd"/>
+      <w:r>
+        <w:t xml:space="preserve"> zu implementieren. Jedoch ergab diese mehr eine Kantenerkennung als eine </w:t>
+      </w:r>
+      <w:proofErr w:type="spellStart"/>
+      <w:r>
+        <w:t>Binarisierung</w:t>
+      </w:r>
+      <w:proofErr w:type="spellEnd"/>
+      <w:r>
+        <w:t>.</w:t>
+      </w:r>
+      <w:r>
+        <w:t xml:space="preserve"> Als Verbesserung könnte hier auch das Histogramm des Bildes ausgeglichen und anschliessend eine </w:t>
+      </w:r>
+      <w:proofErr w:type="spellStart"/>
+      <w:r>
+        <w:t>Binarisierung</w:t>
+      </w:r>
+      <w:proofErr w:type="spellEnd"/>
+      <w:r>
+        <w:t xml:space="preserve"> vorgenommen werden.</w:t>
+      </w:r>
+    </w:p>
+    <w:p>
+      <w:r>
+        <w:t xml:space="preserve">Nun wird das Bild noch einmal </w:t>
+      </w:r>
+      <w:proofErr w:type="spellStart"/>
+      <w:r>
+        <w:t>entrauscht</w:t>
+      </w:r>
+      <w:proofErr w:type="spellEnd"/>
+      <w:r>
+        <w:t>, diesmal mit morphologischen Operationen: Mit einem 3x3 Filterkern wird das Bild zwei Mal geöffnet (</w:t>
+      </w:r>
+      <w:r>
+        <w:t>zweimal erodieren und zwei</w:t>
+      </w:r>
+      <w:r>
+        <w:t>mal dilatieren).</w:t>
       </w:r>
     </w:p>
     <w:p>
       <w:pPr>
         <w:pStyle w:val="berschrift2"/>
       </w:pPr>
-      <w:bookmarkStart w:id="7" w:name="_Toc344636279"/>
+      <w:bookmarkStart w:id="8" w:name="_Toc344921657"/>
       <w:r>
         <w:t>Puzzleteile extrahieren</w:t>
       </w:r>
-      <w:bookmarkEnd w:id="7"/>
-    </w:p>
-    <w:p>
+      <w:bookmarkEnd w:id="8"/>
+    </w:p>
+    <w:p>
+      <w:proofErr w:type="spellStart"/>
       <w:r>
         <w:t>Asdf</w:t>
       </w:r>
+      <w:proofErr w:type="spellEnd"/>
     </w:p>
     <w:p>
       <w:pPr>
         <w:pStyle w:val="berschrift2"/>
       </w:pPr>
-      <w:bookmarkStart w:id="8" w:name="_Toc344636280"/>
+      <w:bookmarkStart w:id="9" w:name="_Toc344921658"/>
       <w:r>
         <w:t>Kontur auf Eckpunkte analysieren</w:t>
       </w:r>
-      <w:bookmarkEnd w:id="8"/>
-    </w:p>
-    <w:p>
-      <w:r>
-        <w:t xml:space="preserve">Um die Eckpunkte zu suchen, wurde die Routine approxPolyDP genutzt. Der frei einstellbare Parameter </w:t>
-      </w:r>
+      <w:bookmarkEnd w:id="9"/>
+    </w:p>
+    <w:p>
+      <w:r>
+        <w:t xml:space="preserve">Um die Eckpunkte zu suchen, wurde die Routine </w:t>
+      </w:r>
+      <w:proofErr w:type="spellStart"/>
+      <w:r>
+        <w:t>approxPolyDP</w:t>
+      </w:r>
+      <w:proofErr w:type="spellEnd"/>
+      <w:r>
+        <w:t xml:space="preserve"> genutzt. Der frei einstellbare Parameter </w:t>
+      </w:r>
+      <w:proofErr w:type="spellStart"/>
       <w:r>
         <w:rPr>
           <w:i/>
         </w:rPr>
         <w:t>epsilon</w:t>
       </w:r>
+      <w:proofErr w:type="spellEnd"/>
       <w:r>
         <w:t xml:space="preserve">, der der Funktion mitgegeben wird, wurde so gewählt, dass nur gerade </w:t>
       </w:r>
@@ -1626,7 +2074,18 @@
         <w:t xml:space="preserve"> des Grundrechteck</w:t>
       </w:r>
       <w:r>
-        <w:t xml:space="preserve"> der Winkel zwischen zwei Geraden ungefähr 90° beträgt. Überall sonst soll er kleiner sein. Hier mit den Werten epsilon = 0, 2, 10, und 64:</w:t>
+        <w:t xml:space="preserve"> der Winkel zwischen zwei Geraden ungefähr 90° beträgt. Überall sonst soll er kleiner sein. Hier mit den Werten </w:t>
+      </w:r>
+      <w:proofErr w:type="spellStart"/>
+      <w:r>
+        <w:rPr>
+          <w:i/>
+        </w:rPr>
+        <w:t>epsilon</w:t>
+      </w:r>
+      <w:proofErr w:type="spellEnd"/>
+      <w:r>
+        <w:t xml:space="preserve"> = 0, 2, 10, und 64:</w:t>
       </w:r>
     </w:p>
     <w:tbl>
@@ -1920,18 +2379,43 @@
     <w:p/>
     <w:p>
       <w:r>
-        <w:t>Die blaue Kontur wurde mit der Routine findContour gefunden, das rote Rechteck ist das minimale umfassende Rechteck und die gelbe Linie ist die approximierte Kontur. Wie man gut sehen kann, eignet sich der Algorithmus bei epsilon ungefähr gleich 10 am besten, da sich dort die Ecken klar als 90° Winkel von den anderen Winkel abheben.</w:t>
+        <w:t xml:space="preserve">Die blaue Kontur wurde mit der Routine </w:t>
+      </w:r>
+      <w:proofErr w:type="spellStart"/>
+      <w:r>
+        <w:t>findContour</w:t>
+      </w:r>
+      <w:proofErr w:type="spellEnd"/>
+      <w:r>
+        <w:t xml:space="preserve"> gefunden, das rote Rechteck ist das minimale umfassende Rechteck und die gelbe Linie ist die approximierte Kontur. Wie man gut sehen kann, eignet sich der Algorithmus bei </w:t>
+      </w:r>
+      <w:proofErr w:type="spellStart"/>
+      <w:r>
+        <w:rPr>
+          <w:i/>
+        </w:rPr>
+        <w:t>epsilon</w:t>
+      </w:r>
+      <w:proofErr w:type="spellEnd"/>
+      <w:r>
+        <w:t xml:space="preserve"> ungefähr gleich 10 am besten, da sich dort die Ecken klar als 90° Winkel von den anderen Winkel</w:t>
+      </w:r>
+      <w:r>
+        <w:t>n</w:t>
+      </w:r>
+      <w:r>
+        <w:t xml:space="preserve"> abheben.</w:t>
       </w:r>
     </w:p>
     <w:p>
       <w:pPr>
         <w:pStyle w:val="berschrift2"/>
       </w:pPr>
-      <w:bookmarkStart w:id="9" w:name="_Toc344636281"/>
+      <w:bookmarkStart w:id="10" w:name="_Toc344921659"/>
       <w:r>
         <w:t>Seitenwände analysieren</w:t>
       </w:r>
-      <w:bookmarkEnd w:id="9"/>
+      <w:bookmarkEnd w:id="10"/>
     </w:p>
     <w:p>
       <w:r>
@@ -1940,7 +2424,10 @@
     </w:p>
     <w:p>
       <w:r>
-        <w:t>Dannach werden d</w:t>
+        <w:t>Da</w:t>
+      </w:r>
+      <w:r>
+        <w:t>nach werden d</w:t>
       </w:r>
       <w:r>
         <w:t xml:space="preserve">ie Seitenwände auf ihr Geschlecht analysiert. Herausragende Teile sind </w:t>
@@ -1989,9 +2476,11 @@
       <w:pPr>
         <w:pStyle w:val="berschrift2"/>
       </w:pPr>
+      <w:bookmarkStart w:id="11" w:name="_Toc344921660"/>
       <w:r>
         <w:t>Zu vergleichende Seitenwände auswählen</w:t>
       </w:r>
+      <w:bookmarkEnd w:id="11"/>
     </w:p>
     <w:p>
       <w:r>
@@ -2036,29 +2525,59 @@
     </w:p>
     <w:p>
       <w:r>
-        <w:t>Wir vergleichen nur jeweils eine Seitenwand mit allen anderen im Bild. Mit der Maus kann eine Seite angeklickt werden. Die Übereinstimmungen mit den anderen passenden (passend heisst engegengesetztes Geschlecht) Seitenwänden wird dann mit stärker oder schwächer gefärbten Konturlinien angezeit und d</w:t>
-      </w:r>
-      <w:r>
-        <w:t xml:space="preserve">ie beste Übereinstimmung </w:t>
-      </w:r>
-      <w:r>
-        <w:t>mit einer Bezierkurve verbunden</w:t>
-      </w:r>
-      <w:r>
-        <w:t>. Um eine Seite anzuwählen, kann auf dem Originalbild mit der Maus auf eine Seite gedrückt werden.</w:t>
-      </w:r>
-    </w:p>
-    <w:p>
-      <w:r>
-        <w:t xml:space="preserve">Um einen Mausklick zu registrieren muss der MouseCallback auf das entsprechende Fenster gesetzt werden. Danach kann in der Funktion onMouse die gewünschte Funktion eingefügt werden. In </w:t>
+        <w:t xml:space="preserve">Mit der Maus kann auf dem Originalbild eine Seite angeklickt werden. </w:t>
+      </w:r>
+      <w:r>
+        <w:t xml:space="preserve">Wir vergleichen </w:t>
+      </w:r>
+      <w:r>
+        <w:t xml:space="preserve">nun diese </w:t>
+      </w:r>
+      <w:r>
+        <w:t xml:space="preserve">Seitenwand mit </w:t>
+      </w:r>
+      <w:r>
+        <w:t xml:space="preserve">den Seitenwänden aller </w:t>
+      </w:r>
+      <w:r>
+        <w:t xml:space="preserve">anderen </w:t>
+      </w:r>
+      <w:r>
+        <w:t xml:space="preserve">Puzzleteile </w:t>
+      </w:r>
+      <w:r>
+        <w:t xml:space="preserve">im Bild. </w:t>
+      </w:r>
+    </w:p>
+    <w:p>
+      <w:r>
+        <w:t xml:space="preserve">Um einen Mausklick zu registrieren muss der </w:t>
+      </w:r>
+      <w:proofErr w:type="spellStart"/>
+      <w:r>
+        <w:t>MouseCallback</w:t>
+      </w:r>
+      <w:proofErr w:type="spellEnd"/>
+      <w:r>
+        <w:t xml:space="preserve"> auf das entsprechende Fenster gesetzt werden. Danach kann in der Funktion </w:t>
+      </w:r>
+      <w:proofErr w:type="spellStart"/>
+      <w:r>
+        <w:t>onMouse</w:t>
+      </w:r>
+      <w:proofErr w:type="spellEnd"/>
+      <w:r>
+        <w:t xml:space="preserve"> die gewünschte Funktion eingefügt werden. In unserem Fall wird dort nur die Position des Klicks in einer globalen Variable gespeichert. Die </w:t>
       </w:r>
       <w:r>
         <w:lastRenderedPageBreak/>
-        <w:t xml:space="preserve">unserem Fall wird dort nur die Position des Klicks in einer globalen Variable gespeichert. Die eigentliche Auswertung geschieht danach in der Hauptroutine.  Dort wird die Distanz der Mausposition mit den Puzzleteilen mit der Funktion </w:t>
-      </w:r>
+        <w:t xml:space="preserve">eigentliche Auswertung geschieht danach in der Hauptroutine.  Dort wird die Distanz der Mausposition mit den Puzzleteilen mit der Funktion </w:t>
+      </w:r>
+      <w:proofErr w:type="spellStart"/>
       <w:r>
         <w:t>pointPolygonTest</w:t>
       </w:r>
+      <w:proofErr w:type="spellEnd"/>
       <w:r>
         <w:t xml:space="preserve"> gemessen, und das Puzzleteil mit dem kleinsten Abstand zur Mausposition ausgewählt.</w:t>
       </w:r>
@@ -2072,11 +2591,11 @@
       <w:pPr>
         <w:pStyle w:val="berschrift2"/>
       </w:pPr>
-      <w:bookmarkStart w:id="10" w:name="_Toc344636282"/>
+      <w:bookmarkStart w:id="12" w:name="_Toc344921661"/>
       <w:r>
         <w:t>Seitenwände vergleichen</w:t>
       </w:r>
-      <w:bookmarkEnd w:id="10"/>
+      <w:bookmarkEnd w:id="12"/>
     </w:p>
     <w:p>
       <w:r>
@@ -2086,7 +2605,15 @@
         <w:t xml:space="preserve">nur </w:t>
       </w:r>
       <w:r>
-        <w:t xml:space="preserve">die Funktion matchShapes um </w:t>
+        <w:t xml:space="preserve">die Funktion </w:t>
+      </w:r>
+      <w:proofErr w:type="spellStart"/>
+      <w:r>
+        <w:t>matchShapes</w:t>
+      </w:r>
+      <w:proofErr w:type="spellEnd"/>
+      <w:r>
+        <w:t xml:space="preserve"> um </w:t>
       </w:r>
       <w:r>
         <w:t xml:space="preserve">zwei Seitenwände miteinander zu vergleichen. Da die Funktion für </w:t>
@@ -2108,42 +2635,120 @@
       <w:pPr>
         <w:pStyle w:val="berschrift2"/>
       </w:pPr>
-      <w:bookmarkStart w:id="11" w:name="_Toc344636283"/>
+      <w:bookmarkStart w:id="13" w:name="_Toc344921662"/>
       <w:r>
         <w:t>Passende Teile darstellen</w:t>
       </w:r>
-      <w:bookmarkEnd w:id="11"/>
-    </w:p>
-    <w:p>
-      <w:r>
-        <w:t>Lorem Ipsum sit hat dolor</w:t>
+      <w:bookmarkEnd w:id="13"/>
+    </w:p>
+    <w:p>
+      <w:r>
+        <w:t>Die Übereinstimmungen mit den anderen passenden (passend heisst en</w:t>
+      </w:r>
+      <w:r>
+        <w:t>t</w:t>
+      </w:r>
+      <w:r>
+        <w:t>gegengesetztes Geschlecht) Seitenwänden wird dann mit stärker oder schwächer gefärbten Konturlinien angezei</w:t>
+      </w:r>
+      <w:r>
+        <w:t xml:space="preserve">gt. Die Seite mit der besten </w:t>
+      </w:r>
+      <w:r>
+        <w:t xml:space="preserve">Übereinstimmung </w:t>
+      </w:r>
+      <w:r>
+        <w:t xml:space="preserve">wird mit der Originalseitenwand </w:t>
+      </w:r>
+      <w:r>
+        <w:t xml:space="preserve">mit einer </w:t>
+      </w:r>
+      <w:proofErr w:type="spellStart"/>
+      <w:r>
+        <w:t>Bezierkurve</w:t>
+      </w:r>
+      <w:proofErr w:type="spellEnd"/>
+      <w:r>
+        <w:t xml:space="preserve"> verbunden.</w:t>
       </w:r>
     </w:p>
     <w:p>
       <w:pPr>
         <w:pStyle w:val="berschrift1"/>
       </w:pPr>
-      <w:bookmarkStart w:id="12" w:name="_Toc344636284"/>
+      <w:bookmarkStart w:id="14" w:name="_Toc344921663"/>
       <w:r>
         <w:t>Fazit</w:t>
       </w:r>
-      <w:bookmarkEnd w:id="12"/>
-    </w:p>
-    <w:p>
-      <w:r>
-        <w:t>Schon von Beginn weg waren wir der Überzeugung, dass das Projekt in OpenCV realisierbar ist. Jedoch haben wir zuerst versucht, die OpenCV-Bibliothek selbst zu kompilieren und Microsoft VisualStudio als Entwicklungsumgebung zu verwenden. Dieses</w:t>
+      <w:bookmarkEnd w:id="14"/>
+    </w:p>
+    <w:p>
+      <w:r>
+        <w:t xml:space="preserve">Schon von Beginn weg waren wir der Überzeugung, dass das Projekt in </w:t>
+      </w:r>
+      <w:proofErr w:type="spellStart"/>
+      <w:r>
+        <w:t>OpenCV</w:t>
+      </w:r>
+      <w:proofErr w:type="spellEnd"/>
+      <w:r>
+        <w:t xml:space="preserve"> realisierbar ist. Jedoch haben wir zuerst versucht, die </w:t>
+      </w:r>
+      <w:proofErr w:type="spellStart"/>
+      <w:r>
+        <w:t>OpenCV</w:t>
+      </w:r>
+      <w:proofErr w:type="spellEnd"/>
+      <w:r>
+        <w:t>-Bibliothek selbst zu kompilieren und Microsoft Visual</w:t>
+      </w:r>
+      <w:r>
+        <w:t xml:space="preserve"> </w:t>
+      </w:r>
+      <w:r>
+        <w:t>Studio als Entwicklungsumgebung zu verwenden. Dieses</w:t>
       </w:r>
       <w:r>
         <w:t xml:space="preserve"> Vorhaben scheiterte</w:t>
       </w:r>
       <w:r>
-        <w:t xml:space="preserve"> und wir entschieden uns, den bereits vorhandenen QtCreator zu verwenden. Die Software MATLAB kam für uns nicht in Frage, da wir nur die Studentenversion besitzen, bei welcher die Bildverarbeitungs-Toolbox nicht dazugehört. Zudem gingen wir davon aus, dass OpenCV besser dokumentiert ist als die MATLAB</w:t>
+        <w:t xml:space="preserve"> und wir entschieden uns, den bereits vorhandenen </w:t>
+      </w:r>
+      <w:proofErr w:type="spellStart"/>
+      <w:r>
+        <w:t>Qt</w:t>
+      </w:r>
+      <w:proofErr w:type="spellEnd"/>
+      <w:r>
+        <w:t xml:space="preserve"> </w:t>
+      </w:r>
+      <w:proofErr w:type="spellStart"/>
+      <w:r>
+        <w:t>Creator</w:t>
+      </w:r>
+      <w:proofErr w:type="spellEnd"/>
+      <w:r>
+        <w:t xml:space="preserve"> zu verwenden. Die Software MATLAB kam für uns nicht in Frage, da wir nur die Studentenversion besitzen, bei welcher die Bildverarbeitungs-Toolbox nicht dazugehört. Zudem gingen wir davon aus, dass </w:t>
+      </w:r>
+      <w:proofErr w:type="spellStart"/>
+      <w:r>
+        <w:t>OpenCV</w:t>
+      </w:r>
+      <w:proofErr w:type="spellEnd"/>
+      <w:r>
+        <w:t xml:space="preserve"> besser dokumentiert ist als die MATLAB</w:t>
       </w:r>
       <w:r>
         <w:t xml:space="preserve"> Bildverarbeitungsbibliothek </w:t>
       </w:r>
       <w:r>
-        <w:t>(Was wir aber nicht be</w:t>
+        <w:t>(</w:t>
+      </w:r>
+      <w:r>
+        <w:t>w</w:t>
+      </w:r>
+      <w:r>
+        <w:t>as wir aber nicht be</w:t>
       </w:r>
       <w:r>
         <w:t>urteilen können, da wir nicht</w:t>
@@ -2157,22 +2762,107 @@
       <w:r>
         <w:t>.</w:t>
       </w:r>
-      <w:bookmarkStart w:id="13" w:name="_GoBack"/>
-      <w:bookmarkEnd w:id="13"/>
-    </w:p>
-    <w:p>
-      <w:r>
-        <w:t>Die OpenCV Bibliothek ist sehr mächtig und umfassend. Beinahe für jedes Problem gibt es eine Funktion, die sehr intuitiv benutzbar ist. Auch die Dokumentation ist sehr umfangreich und es gibt eine Menge Beispielprojekte. Das grösste Problem liegt darin, die richtige Funktion zu finden und sie richtig einzusetzen.</w:t>
-      </w:r>
-    </w:p>
-    <w:p>
-      <w:r>
-        <w:t xml:space="preserve">Auch der QtCreator ist praktisch und mit dem im Kurs behandelten Tutorial, fällt der Einstieg leicht. </w:t>
-      </w:r>
-    </w:p>
-    <w:p>
-      <w:r>
-        <w:t>Unser grösstes Manko lag in der Programmiersprache C++. Es war unser erstes Projekt in dieser Sprache, was die Handhabung der Vektoren und anderen Datentypen erschwert hat. Zudem haben wir wahrscheinlich vom Aufbau und Ablauf des Programmes eher einen C-Code in C++ geschrieben. D</w:t>
+      <w:bookmarkStart w:id="15" w:name="_GoBack"/>
+      <w:bookmarkEnd w:id="15"/>
+    </w:p>
+    <w:p>
+      <w:r>
+        <w:t xml:space="preserve">Die </w:t>
+      </w:r>
+      <w:proofErr w:type="spellStart"/>
+      <w:r>
+        <w:t>OpenCV</w:t>
+      </w:r>
+      <w:proofErr w:type="spellEnd"/>
+      <w:r>
+        <w:t xml:space="preserve"> Bibliothek ist sehr mächtig und umfassend. Beinahe für jedes Problem gibt es eine Funktion, die sehr intuitiv nutzbar ist. Auch die Dok</w:t>
+      </w:r>
+      <w:r>
+        <w:t xml:space="preserve">umentation ist sehr umfangreich, </w:t>
+      </w:r>
+      <w:r>
+        <w:t>es gibt eine Menge Beispielprojekte</w:t>
+      </w:r>
+      <w:r>
+        <w:t xml:space="preserve"> und eine riesige Community im Internet, die Foren, </w:t>
+      </w:r>
+      <w:proofErr w:type="spellStart"/>
+      <w:r>
+        <w:t>Tutorials</w:t>
+      </w:r>
+      <w:proofErr w:type="spellEnd"/>
+      <w:r>
+        <w:t xml:space="preserve"> und Tipps und Tricks zur Verfügung stellt</w:t>
+      </w:r>
+      <w:r>
+        <w:t xml:space="preserve">. </w:t>
+      </w:r>
+      <w:r>
+        <w:t>Die Herausforderung</w:t>
+      </w:r>
+      <w:r>
+        <w:t xml:space="preserve"> </w:t>
+      </w:r>
+      <w:r>
+        <w:t>besteht</w:t>
+      </w:r>
+      <w:r>
+        <w:t xml:space="preserve"> darin, die richtige Funktion zu finden und sie richtig einzusetzen.</w:t>
+      </w:r>
+    </w:p>
+    <w:p>
+      <w:r>
+        <w:t xml:space="preserve">Auch der </w:t>
+      </w:r>
+      <w:proofErr w:type="spellStart"/>
+      <w:r>
+        <w:t>Qt</w:t>
+      </w:r>
+      <w:proofErr w:type="spellEnd"/>
+      <w:r>
+        <w:t xml:space="preserve"> </w:t>
+      </w:r>
+      <w:proofErr w:type="spellStart"/>
+      <w:r>
+        <w:t>Creator</w:t>
+      </w:r>
+      <w:proofErr w:type="spellEnd"/>
+      <w:r>
+        <w:t xml:space="preserve"> ist praktisch und mit d</w:t>
+      </w:r>
+      <w:r>
+        <w:t xml:space="preserve">em im Kurs behandelten </w:t>
+      </w:r>
+      <w:proofErr w:type="spellStart"/>
+      <w:r>
+        <w:t>Tutorial</w:t>
+      </w:r>
+      <w:proofErr w:type="spellEnd"/>
+      <w:r>
+        <w:t xml:space="preserve"> fällt der Einstieg leicht. </w:t>
+      </w:r>
+    </w:p>
+    <w:p>
+      <w:r>
+        <w:t xml:space="preserve">Unser grösstes Manko lag in der Programmiersprache C++. Es war unser erstes Projekt in dieser Sprache, was </w:t>
+      </w:r>
+      <w:r>
+        <w:t xml:space="preserve">vor allem </w:t>
+      </w:r>
+      <w:r>
+        <w:t xml:space="preserve">die Handhabung </w:t>
+      </w:r>
+      <w:r>
+        <w:t xml:space="preserve">der diversen </w:t>
+      </w:r>
+      <w:r>
+        <w:t xml:space="preserve">Datentypen </w:t>
+      </w:r>
+      <w:r>
+        <w:t xml:space="preserve">(insbesondere Vektoren) </w:t>
+      </w:r>
+      <w:r>
+        <w:t>erschwert hat. Zudem haben wir wahrscheinlich vom Aufbau und Ablauf des Programmes eher einen C-Code in C++ geschrieben. D</w:t>
       </w:r>
       <w:r>
         <w:t>er objekt</w:t>
@@ -2195,41 +2885,116 @@
         <w:t xml:space="preserve">lich sind wir mit dem Ergebnis </w:t>
       </w:r>
       <w:r>
+        <w:t xml:space="preserve">jedoch </w:t>
+      </w:r>
+      <w:r>
         <w:t xml:space="preserve">zufrieden. </w:t>
       </w:r>
       <w:r>
-        <w:t xml:space="preserve"> Für unser vorgegebenes Puzzleteilchen funktioniert der Algorithmus recht gut. Jedoch könnte er noch mit weiteren Features verbessert werden. Auch der Binarisierungs-Algorithmus funktioniert noch nicht für alle Bilder. Zudem wird das Programm nicht beendet, wenn das Bild nicht gelesen werden konnte.</w:t>
-      </w:r>
-    </w:p>
-    <w:p>
-      <w:r>
-        <w:t>Abschliessend können wir sagen, dass wir einen guten Einstieg in die Bildbearbeitung gehabt haben und für weitere Projekte gerüstet sind und auf etwas zurückgreifen können.</w:t>
+        <w:t xml:space="preserve"> Für unser vorgegebenes Puzzleteilchen funktioniert der Algorithmus recht gut. Jedoch könnte er noch mit weite</w:t>
+      </w:r>
+      <w:r>
+        <w:t>ren Features verbessert werden.</w:t>
+      </w:r>
+    </w:p>
+    <w:p>
+      <w:r>
+        <w:lastRenderedPageBreak/>
+        <w:t>Abschliessend können wir sagen, dass wir einen guten Einstieg in die Bild</w:t>
+      </w:r>
+      <w:r>
+        <w:t xml:space="preserve">verarbeitung gehabt haben, </w:t>
+      </w:r>
+      <w:r>
+        <w:t xml:space="preserve">für weitere Projekte gerüstet sind und </w:t>
+      </w:r>
+      <w:r>
+        <w:t xml:space="preserve">mit diesem Projekt </w:t>
+      </w:r>
+      <w:r>
+        <w:t xml:space="preserve">auf </w:t>
+      </w:r>
+      <w:r>
+        <w:t xml:space="preserve">ein relativ umfangreiches, funktionierendes Beispiel </w:t>
+      </w:r>
+      <w:r>
+        <w:t>zurückgreifen können.</w:t>
       </w:r>
     </w:p>
     <w:p>
       <w:pPr>
         <w:pStyle w:val="berschrift2"/>
       </w:pPr>
-      <w:bookmarkStart w:id="14" w:name="_Toc344636285"/>
-      <w:r>
-        <w:lastRenderedPageBreak/>
+      <w:bookmarkStart w:id="16" w:name="_Toc344921664"/>
+      <w:r>
         <w:t>Mögliche Erweiterungen</w:t>
       </w:r>
-      <w:bookmarkEnd w:id="14"/>
+      <w:bookmarkEnd w:id="16"/>
     </w:p>
     <w:p>
       <w:pPr>
         <w:pStyle w:val="berschrift3"/>
       </w:pPr>
-      <w:bookmarkStart w:id="15" w:name="_Toc344636286"/>
+      <w:bookmarkStart w:id="17" w:name="_Toc344921665"/>
+      <w:r>
+        <w:t xml:space="preserve">Bessere </w:t>
+      </w:r>
+      <w:proofErr w:type="spellStart"/>
+      <w:r>
+        <w:t>Binarisierung</w:t>
+      </w:r>
+      <w:bookmarkEnd w:id="17"/>
+      <w:proofErr w:type="spellEnd"/>
+    </w:p>
+    <w:p>
+      <w:r>
+        <w:t xml:space="preserve">Der </w:t>
+      </w:r>
+      <w:proofErr w:type="spellStart"/>
+      <w:r>
+        <w:t>Binarisierungs</w:t>
+      </w:r>
+      <w:proofErr w:type="spellEnd"/>
+      <w:r>
+        <w:t>-Algorithmus funktioniert noch nicht für alle Bilder. Der nächste Schritt wäre sicher, einen intelligenteren Algorithmus hierfür zu suchen.</w:t>
+      </w:r>
+    </w:p>
+    <w:p>
+      <w:pPr>
+        <w:pStyle w:val="berschrift3"/>
+      </w:pPr>
+      <w:bookmarkStart w:id="18" w:name="_Toc344921666"/>
       <w:r>
         <w:t>Andere Seitenwandanalysemethoden</w:t>
       </w:r>
-      <w:bookmarkEnd w:id="15"/>
-    </w:p>
-    <w:p>
-      <w:r>
-        <w:t>Man könnte statt einfach die vordefinierte Funktion matchShapes eigene Features definieren:</w:t>
+      <w:bookmarkEnd w:id="18"/>
+    </w:p>
+    <w:p>
+      <w:r>
+        <w:t>An</w:t>
+      </w:r>
+      <w:r>
+        <w:t xml:space="preserve">statt die </w:t>
+      </w:r>
+      <w:r>
+        <w:t xml:space="preserve">bestehende </w:t>
+      </w:r>
+      <w:r>
+        <w:t xml:space="preserve">Funktion </w:t>
+      </w:r>
+      <w:proofErr w:type="spellStart"/>
+      <w:r>
+        <w:t>matchShapes</w:t>
+      </w:r>
+      <w:proofErr w:type="spellEnd"/>
+      <w:r>
+        <w:t xml:space="preserve"> </w:t>
+      </w:r>
+      <w:r>
+        <w:t xml:space="preserve">zu nutzen, um Seitenwände zu charakterisieren und zu vergleichen, könnte man </w:t>
+      </w:r>
+      <w:r>
+        <w:t>eigene Features definieren:</w:t>
       </w:r>
     </w:p>
     <w:p>
@@ -2252,16 +3017,37 @@
           <w:numId w:val="3"/>
         </w:numPr>
       </w:pPr>
+      <w:r>
+        <w:t>Umschliessende Fläche der Aus/Einbuchtung</w:t>
+      </w:r>
+    </w:p>
+    <w:p>
+      <w:pPr>
+        <w:pStyle w:val="Listenabsatz"/>
+        <w:numPr>
+          <w:ilvl w:val="0"/>
+          <w:numId w:val="3"/>
+        </w:numPr>
+      </w:pPr>
+      <w:r>
+        <w:t xml:space="preserve">Länge der geraden Kante vor und nach der Ein/Ausbuchtung </w:t>
+      </w:r>
     </w:p>
     <w:p>
       <w:pPr>
         <w:pStyle w:val="berschrift3"/>
       </w:pPr>
-      <w:bookmarkStart w:id="16" w:name="_Toc344636287"/>
-      <w:r>
-        <w:t>Nebst Seitenwandanalse noch Farbanalyse</w:t>
-      </w:r>
-      <w:bookmarkEnd w:id="16"/>
+      <w:bookmarkStart w:id="19" w:name="_Toc344921667"/>
+      <w:r>
+        <w:t>Nebst Seitenwandanal</w:t>
+      </w:r>
+      <w:r>
+        <w:t>y</w:t>
+      </w:r>
+      <w:r>
+        <w:t>se noch Farbanalyse</w:t>
+      </w:r>
+      <w:bookmarkEnd w:id="19"/>
     </w:p>
     <w:p>
       <w:r>
@@ -2272,11 +3058,11 @@
       <w:pPr>
         <w:pStyle w:val="berschrift3"/>
       </w:pPr>
-      <w:bookmarkStart w:id="17" w:name="_Toc344636288"/>
+      <w:bookmarkStart w:id="20" w:name="_Toc344921668"/>
       <w:r>
         <w:t>Puzzle automatisch zusammensetzen</w:t>
       </w:r>
-      <w:bookmarkEnd w:id="17"/>
+      <w:bookmarkEnd w:id="20"/>
     </w:p>
     <w:p>
       <w:r>
@@ -2290,11 +3076,33 @@
           <w:lang w:val="fr-CH"/>
         </w:rPr>
       </w:pPr>
+      <w:proofErr w:type="spellStart"/>
       <w:r>
         <w:rPr>
           <w:lang w:val="fr-CH"/>
         </w:rPr>
-        <w:t>Syntax highlighting:</w:t>
+        <w:t>Syntax</w:t>
+      </w:r>
+      <w:proofErr w:type="spellEnd"/>
+      <w:r>
+        <w:rPr>
+          <w:lang w:val="fr-CH"/>
+        </w:rPr>
+        <w:t xml:space="preserve"> </w:t>
+      </w:r>
+      <w:proofErr w:type="spellStart"/>
+      <w:r>
+        <w:rPr>
+          <w:lang w:val="fr-CH"/>
+        </w:rPr>
+        <w:t>highlighting</w:t>
+      </w:r>
+      <w:proofErr w:type="spellEnd"/>
+      <w:r>
+        <w:rPr>
+          <w:lang w:val="fr-CH"/>
+        </w:rPr>
+        <w:t>:</w:t>
       </w:r>
     </w:p>
     <w:p>
@@ -2328,14 +3136,56 @@
         <w:rPr>
           <w:lang w:val="fr-CH"/>
         </w:rPr>
-        <w:t xml:space="preserve">Style : entweder Blackboard, Eiffel,  Mac CLassic, </w:t>
+        <w:t xml:space="preserve">Style : </w:t>
+      </w:r>
+      <w:proofErr w:type="spellStart"/>
+      <w:r>
+        <w:rPr>
+          <w:lang w:val="fr-CH"/>
+        </w:rPr>
+        <w:t>entweder</w:t>
+      </w:r>
+      <w:proofErr w:type="spellEnd"/>
+      <w:r>
+        <w:rPr>
+          <w:lang w:val="fr-CH"/>
+        </w:rPr>
+        <w:t xml:space="preserve"> </w:t>
+      </w:r>
+      <w:proofErr w:type="spellStart"/>
+      <w:r>
+        <w:rPr>
+          <w:lang w:val="fr-CH"/>
+        </w:rPr>
+        <w:t>Blackboard</w:t>
+      </w:r>
+      <w:proofErr w:type="spellEnd"/>
+      <w:r>
+        <w:rPr>
+          <w:lang w:val="fr-CH"/>
+        </w:rPr>
+        <w:t xml:space="preserve">, Eiffel,  Mac </w:t>
+      </w:r>
+      <w:proofErr w:type="spellStart"/>
+      <w:r>
+        <w:rPr>
+          <w:lang w:val="fr-CH"/>
+        </w:rPr>
+        <w:t>CLassic</w:t>
+      </w:r>
+      <w:proofErr w:type="spellEnd"/>
+      <w:r>
+        <w:rPr>
+          <w:lang w:val="fr-CH"/>
+        </w:rPr>
+        <w:t xml:space="preserve">, </w:t>
       </w:r>
     </w:p>
     <w:sectPr>
       <w:headerReference w:type="default" r:id="rId15"/>
       <w:footerReference w:type="default" r:id="rId16"/>
       <w:pgSz w:w="11906" w:h="16838"/>
-      <w:pgMar w:top="1417" w:right="1417" w:bottom="1134" w:left="1417" w:header="708" w:footer="708" w:gutter="0"/>
+      <w:pgMar w:top="1417" w:right="1417" w:bottom="1702" w:left="1417" w:header="708" w:footer="708" w:gutter="0"/>
       <w:cols w:space="708"/>
       <w:titlePg/>
       <w:docGrid w:linePitch="360"/>
@@ -2411,7 +3261,7 @@
       <w:rPr>
         <w:noProof/>
       </w:rPr>
-      <w:t>6</w:t>
+      <w:t>2</w:t>
     </w:r>
     <w:r>
       <w:rPr>
@@ -4245,7 +5095,7 @@
 </file>
 
 <file path=customXml/itemProps1.xml><?xml version="1.0" encoding="utf-8"?>
-<ds:datastoreItem xmlns:ds="http://schemas.openxmlformats.org/officeDocument/2006/customXml" ds:itemID="{E238AC54-2B7B-4326-BA54-0B96A31669AE}">
+<ds:datastoreItem xmlns:ds="http://schemas.openxmlformats.org/officeDocument/2006/customXml" ds:itemID="{EEA7EC9A-CE9D-4B33-AED5-98C7BD52B781}">
   <ds:schemaRefs>
     <ds:schemaRef ds:uri="http://schemas.openxmlformats.org/officeDocument/2006/bibliography"/>
   </ds:schemaRefs>

</xml_diff>

<commit_message>
added a simple code example inside doc file
</commit_message>
<xml_diff>
--- a/Doku/Puzzle.docx
+++ b/Doku/Puzzle.docx
@@ -66,7 +66,7 @@
                     <a:blip r:embed="rId8" cstate="screen">
                       <a:extLst>
                         <a:ext uri="{28A0092B-C50C-407E-A947-70E740481C1C}">
-                          <a14:useLocalDpi xmlns:a14="http://schemas.microsoft.com/office/drawing/2010/main" xmlns:wps="http://schemas.microsoft.com/office/word/2010/wordprocessingShape" xmlns:wpi="http://schemas.microsoft.com/office/word/2010/wordprocessingInk" xmlns:wpg="http://schemas.microsoft.com/office/word/2010/wordprocessingGroup" xmlns:w14="http://schemas.microsoft.com/office/word/2010/wordml" xmlns:w="http://schemas.openxmlformats.org/wordprocessingml/2006/main" xmlns:w10="urn:schemas-microsoft-com:office:word" xmlns:wp14="http://schemas.microsoft.com/office/word/2010/wordprocessingDrawing" xmlns:v="urn:schemas-microsoft-com:vml" xmlns:o="urn:schemas-microsoft-com:office:office" xmlns:mc="http://schemas.openxmlformats.org/markup-compatibility/2006" xmlns:wpc="http://schemas.microsoft.com/office/word/2010/wordprocessingCanvas" xmlns="" val="0"/>
+                          <a14:useLocalDpi xmlns="" xmlns:wpc="http://schemas.microsoft.com/office/word/2010/wordprocessingCanvas" xmlns:mc="http://schemas.openxmlformats.org/markup-compatibility/2006" xmlns:o="urn:schemas-microsoft-com:office:office" xmlns:v="urn:schemas-microsoft-com:vml" xmlns:wp14="http://schemas.microsoft.com/office/word/2010/wordprocessingDrawing" xmlns:w10="urn:schemas-microsoft-com:office:word" xmlns:w="http://schemas.openxmlformats.org/wordprocessingml/2006/main" xmlns:w14="http://schemas.microsoft.com/office/word/2010/wordml" xmlns:wpg="http://schemas.microsoft.com/office/word/2010/wordprocessingGroup" xmlns:wpi="http://schemas.microsoft.com/office/word/2010/wordprocessingInk" xmlns:wps="http://schemas.microsoft.com/office/word/2010/wordprocessingShape" xmlns:a14="http://schemas.microsoft.com/office/drawing/2010/main" val="0"/>
                         </a:ext>
                       </a:extLst>
                     </a:blip>
@@ -139,7 +139,7 @@
                     <a:blip r:embed="rId9" cstate="screen">
                       <a:extLst>
                         <a:ext uri="{28A0092B-C50C-407E-A947-70E740481C1C}">
-                          <a14:useLocalDpi xmlns:a14="http://schemas.microsoft.com/office/drawing/2010/main" xmlns:wps="http://schemas.microsoft.com/office/word/2010/wordprocessingShape" xmlns:wpi="http://schemas.microsoft.com/office/word/2010/wordprocessingInk" xmlns:wpg="http://schemas.microsoft.com/office/word/2010/wordprocessingGroup" xmlns:w14="http://schemas.microsoft.com/office/word/2010/wordml" xmlns:w="http://schemas.openxmlformats.org/wordprocessingml/2006/main" xmlns:w10="urn:schemas-microsoft-com:office:word" xmlns:wp14="http://schemas.microsoft.com/office/word/2010/wordprocessingDrawing" xmlns:v="urn:schemas-microsoft-com:vml" xmlns:o="urn:schemas-microsoft-com:office:office" xmlns:mc="http://schemas.openxmlformats.org/markup-compatibility/2006" xmlns:wpc="http://schemas.microsoft.com/office/word/2010/wordprocessingCanvas" xmlns="" val="0"/>
+                          <a14:useLocalDpi xmlns="" xmlns:wpc="http://schemas.microsoft.com/office/word/2010/wordprocessingCanvas" xmlns:mc="http://schemas.openxmlformats.org/markup-compatibility/2006" xmlns:o="urn:schemas-microsoft-com:office:office" xmlns:v="urn:schemas-microsoft-com:vml" xmlns:wp14="http://schemas.microsoft.com/office/word/2010/wordprocessingDrawing" xmlns:w10="urn:schemas-microsoft-com:office:word" xmlns:w="http://schemas.openxmlformats.org/wordprocessingml/2006/main" xmlns:w14="http://schemas.microsoft.com/office/word/2010/wordml" xmlns:wpg="http://schemas.microsoft.com/office/word/2010/wordprocessingGroup" xmlns:wpi="http://schemas.microsoft.com/office/word/2010/wordprocessingInk" xmlns:wps="http://schemas.microsoft.com/office/word/2010/wordprocessingShape" xmlns:a14="http://schemas.microsoft.com/office/drawing/2010/main" val="0"/>
                         </a:ext>
                       </a:extLst>
                     </a:blip>
@@ -1897,13 +1897,7 @@
     </w:p>
     <w:p>
       <w:r>
-        <w:t xml:space="preserve">Zuerst wird das Bild in ein </w:t>
-      </w:r>
-      <w:r>
-        <w:t>8-B</w:t>
-      </w:r>
-      <w:r>
-        <w:t xml:space="preserve">it Graustufenbild umgewandelt. Um grobe </w:t>
+        <w:t xml:space="preserve">Zuerst wird das Bild in ein 8-Bit Graustufenbild umgewandelt. Um grobe </w:t>
       </w:r>
       <w:proofErr w:type="spellStart"/>
       <w:r>
@@ -1911,10 +1905,7 @@
       </w:r>
       <w:proofErr w:type="spellEnd"/>
       <w:r>
-        <w:t xml:space="preserve"> zu entfernen, wird das Bild mit eine</w:t>
-      </w:r>
-      <w:r>
-        <w:t xml:space="preserve">m </w:t>
+        <w:t xml:space="preserve"> zu entfernen, wird das Bild mit einem </w:t>
       </w:r>
       <w:proofErr w:type="spellStart"/>
       <w:r>
@@ -1925,7 +1916,1820 @@
         <w:t>-Algorithmus verschmiert.</w:t>
       </w:r>
     </w:p>
+    <w:tbl>
+      <w:tblPr>
+        <w:tblStyle w:val="Tabellengitternetz"/>
+        <w:tblW w:w="0" w:type="auto"/>
+        <w:shd w:val="clear" w:color="auto" w:fill="F2F2F2" w:themeFill="background1" w:themeFillShade="F2"/>
+        <w:tblLook w:val="04A0"/>
+      </w:tblPr>
+      <w:tblGrid>
+        <w:gridCol w:w="9212"/>
+      </w:tblGrid>
+      <w:tr>
+        <w:tc>
+          <w:tcPr>
+            <w:tcW w:w="9212" w:type="dxa"/>
+            <w:shd w:val="clear" w:color="auto" w:fill="F2F2F2" w:themeFill="background1" w:themeFillShade="F2"/>
+          </w:tcPr>
+          <w:p>
+            <w:pPr>
+              <w:tabs>
+                <w:tab w:val="left" w:pos="916"/>
+                <w:tab w:val="left" w:pos="1832"/>
+                <w:tab w:val="left" w:pos="2748"/>
+                <w:tab w:val="left" w:pos="3664"/>
+                <w:tab w:val="left" w:pos="4580"/>
+                <w:tab w:val="left" w:pos="5496"/>
+                <w:tab w:val="left" w:pos="6412"/>
+                <w:tab w:val="left" w:pos="7328"/>
+                <w:tab w:val="left" w:pos="8244"/>
+                <w:tab w:val="left" w:pos="9160"/>
+                <w:tab w:val="left" w:pos="10076"/>
+                <w:tab w:val="left" w:pos="10992"/>
+                <w:tab w:val="left" w:pos="11908"/>
+                <w:tab w:val="left" w:pos="12824"/>
+                <w:tab w:val="left" w:pos="13740"/>
+                <w:tab w:val="left" w:pos="14656"/>
+              </w:tabs>
+              <w:rPr>
+                <w:rFonts w:ascii="Courier New" w:eastAsia="Times New Roman" w:hAnsi="Courier New" w:cs="Courier New"/>
+                <w:color w:val="C0C0C0"/>
+                <w:sz w:val="14"/>
+                <w:szCs w:val="14"/>
+                <w:lang w:eastAsia="de-CH"/>
+              </w:rPr>
+            </w:pPr>
+          </w:p>
+          <w:p>
+            <w:pPr>
+              <w:tabs>
+                <w:tab w:val="left" w:pos="916"/>
+                <w:tab w:val="left" w:pos="1832"/>
+                <w:tab w:val="left" w:pos="2748"/>
+                <w:tab w:val="left" w:pos="3664"/>
+                <w:tab w:val="left" w:pos="4580"/>
+                <w:tab w:val="left" w:pos="5496"/>
+                <w:tab w:val="left" w:pos="6412"/>
+                <w:tab w:val="left" w:pos="7328"/>
+                <w:tab w:val="left" w:pos="8244"/>
+                <w:tab w:val="left" w:pos="9160"/>
+                <w:tab w:val="left" w:pos="10076"/>
+                <w:tab w:val="left" w:pos="10992"/>
+                <w:tab w:val="left" w:pos="11908"/>
+                <w:tab w:val="left" w:pos="12824"/>
+                <w:tab w:val="left" w:pos="13740"/>
+                <w:tab w:val="left" w:pos="14656"/>
+              </w:tabs>
+              <w:rPr>
+                <w:rFonts w:ascii="Courier New" w:eastAsia="Times New Roman" w:hAnsi="Courier New" w:cs="Courier New"/>
+                <w:sz w:val="14"/>
+                <w:szCs w:val="14"/>
+                <w:lang w:eastAsia="de-CH"/>
+              </w:rPr>
+            </w:pPr>
+            <w:r>
+              <w:rPr>
+                <w:rFonts w:ascii="Courier New" w:eastAsia="Times New Roman" w:hAnsi="Courier New" w:cs="Courier New"/>
+                <w:color w:val="C0C0C0"/>
+                <w:sz w:val="14"/>
+                <w:szCs w:val="14"/>
+                <w:lang w:eastAsia="de-CH"/>
+              </w:rPr>
+              <w:t xml:space="preserve">        </w:t>
+            </w:r>
+            <w:r>
+              <w:rPr>
+                <w:rFonts w:ascii="Courier New" w:eastAsia="Times New Roman" w:hAnsi="Courier New" w:cs="Courier New"/>
+                <w:color w:val="008000"/>
+                <w:sz w:val="14"/>
+                <w:szCs w:val="14"/>
+                <w:lang w:eastAsia="de-CH"/>
+              </w:rPr>
+              <w:t>//</w:t>
+            </w:r>
+            <w:r>
+              <w:rPr>
+                <w:rFonts w:ascii="Courier New" w:eastAsia="Times New Roman" w:hAnsi="Courier New" w:cs="Courier New"/>
+                <w:color w:val="C0C0C0"/>
+                <w:sz w:val="14"/>
+                <w:szCs w:val="14"/>
+                <w:lang w:eastAsia="de-CH"/>
+              </w:rPr>
+              <w:t xml:space="preserve"> </w:t>
+            </w:r>
+            <w:proofErr w:type="spellStart"/>
+            <w:r>
+              <w:rPr>
+                <w:rFonts w:ascii="Courier New" w:eastAsia="Times New Roman" w:hAnsi="Courier New" w:cs="Courier New"/>
+                <w:color w:val="008000"/>
+                <w:sz w:val="14"/>
+                <w:szCs w:val="14"/>
+                <w:lang w:eastAsia="de-CH"/>
+              </w:rPr>
+              <w:t>Grauwert</w:t>
+            </w:r>
+            <w:proofErr w:type="spellEnd"/>
+            <w:r>
+              <w:rPr>
+                <w:rFonts w:ascii="Courier New" w:eastAsia="Times New Roman" w:hAnsi="Courier New" w:cs="Courier New"/>
+                <w:color w:val="C0C0C0"/>
+                <w:sz w:val="14"/>
+                <w:szCs w:val="14"/>
+                <w:lang w:eastAsia="de-CH"/>
+              </w:rPr>
+              <w:t xml:space="preserve"> </w:t>
+            </w:r>
+            <w:r>
+              <w:rPr>
+                <w:rFonts w:ascii="Courier New" w:eastAsia="Times New Roman" w:hAnsi="Courier New" w:cs="Courier New"/>
+                <w:color w:val="008000"/>
+                <w:sz w:val="14"/>
+                <w:szCs w:val="14"/>
+                <w:lang w:eastAsia="de-CH"/>
+              </w:rPr>
+              <w:t>Bild</w:t>
+            </w:r>
+            <w:r>
+              <w:rPr>
+                <w:rFonts w:ascii="Courier New" w:eastAsia="Times New Roman" w:hAnsi="Courier New" w:cs="Courier New"/>
+                <w:color w:val="C0C0C0"/>
+                <w:sz w:val="14"/>
+                <w:szCs w:val="14"/>
+                <w:lang w:eastAsia="de-CH"/>
+              </w:rPr>
+              <w:t xml:space="preserve"> </w:t>
+            </w:r>
+            <w:r>
+              <w:rPr>
+                <w:rFonts w:ascii="Courier New" w:eastAsia="Times New Roman" w:hAnsi="Courier New" w:cs="Courier New"/>
+                <w:color w:val="008000"/>
+                <w:sz w:val="14"/>
+                <w:szCs w:val="14"/>
+                <w:lang w:eastAsia="de-CH"/>
+              </w:rPr>
+              <w:t>erzeugen</w:t>
+            </w:r>
+          </w:p>
+          <w:p>
+            <w:pPr>
+              <w:tabs>
+                <w:tab w:val="left" w:pos="916"/>
+                <w:tab w:val="left" w:pos="1832"/>
+                <w:tab w:val="left" w:pos="2748"/>
+                <w:tab w:val="left" w:pos="3664"/>
+                <w:tab w:val="left" w:pos="4580"/>
+                <w:tab w:val="left" w:pos="5496"/>
+                <w:tab w:val="left" w:pos="6412"/>
+                <w:tab w:val="left" w:pos="7328"/>
+                <w:tab w:val="left" w:pos="8244"/>
+                <w:tab w:val="left" w:pos="9160"/>
+                <w:tab w:val="left" w:pos="10076"/>
+                <w:tab w:val="left" w:pos="10992"/>
+                <w:tab w:val="left" w:pos="11908"/>
+                <w:tab w:val="left" w:pos="12824"/>
+                <w:tab w:val="left" w:pos="13740"/>
+                <w:tab w:val="left" w:pos="14656"/>
+              </w:tabs>
+              <w:rPr>
+                <w:rFonts w:ascii="Courier New" w:eastAsia="Times New Roman" w:hAnsi="Courier New" w:cs="Courier New"/>
+                <w:sz w:val="14"/>
+                <w:szCs w:val="14"/>
+                <w:lang w:eastAsia="de-CH"/>
+              </w:rPr>
+            </w:pPr>
+            <w:r>
+              <w:rPr>
+                <w:rFonts w:ascii="Courier New" w:eastAsia="Times New Roman" w:hAnsi="Courier New" w:cs="Courier New"/>
+                <w:color w:val="C0C0C0"/>
+                <w:sz w:val="14"/>
+                <w:szCs w:val="14"/>
+                <w:lang w:eastAsia="de-CH"/>
+              </w:rPr>
+              <w:t xml:space="preserve">        </w:t>
+            </w:r>
+            <w:proofErr w:type="spellStart"/>
+            <w:r>
+              <w:rPr>
+                <w:rFonts w:ascii="Courier New" w:eastAsia="Times New Roman" w:hAnsi="Courier New" w:cs="Courier New"/>
+                <w:color w:val="800080"/>
+                <w:sz w:val="14"/>
+                <w:szCs w:val="14"/>
+                <w:lang w:eastAsia="de-CH"/>
+              </w:rPr>
+              <w:t>cv</w:t>
+            </w:r>
+            <w:proofErr w:type="spellEnd"/>
+            <w:r>
+              <w:rPr>
+                <w:rFonts w:ascii="Courier New" w:eastAsia="Times New Roman" w:hAnsi="Courier New" w:cs="Courier New"/>
+                <w:color w:val="000000"/>
+                <w:sz w:val="14"/>
+                <w:szCs w:val="14"/>
+                <w:lang w:eastAsia="de-CH"/>
+              </w:rPr>
+              <w:t>::</w:t>
+            </w:r>
+            <w:r>
+              <w:rPr>
+                <w:rFonts w:ascii="Courier New" w:eastAsia="Times New Roman" w:hAnsi="Courier New" w:cs="Courier New"/>
+                <w:color w:val="800080"/>
+                <w:sz w:val="14"/>
+                <w:szCs w:val="14"/>
+                <w:lang w:eastAsia="de-CH"/>
+              </w:rPr>
+              <w:t>Mat</w:t>
+            </w:r>
+            <w:r>
+              <w:rPr>
+                <w:rFonts w:ascii="Courier New" w:eastAsia="Times New Roman" w:hAnsi="Courier New" w:cs="Courier New"/>
+                <w:color w:val="C0C0C0"/>
+                <w:sz w:val="14"/>
+                <w:szCs w:val="14"/>
+                <w:lang w:eastAsia="de-CH"/>
+              </w:rPr>
+              <w:t xml:space="preserve"> </w:t>
+            </w:r>
+            <w:proofErr w:type="spellStart"/>
+            <w:r>
+              <w:rPr>
+                <w:rFonts w:ascii="Courier New" w:eastAsia="Times New Roman" w:hAnsi="Courier New" w:cs="Courier New"/>
+                <w:color w:val="000000"/>
+                <w:sz w:val="14"/>
+                <w:szCs w:val="14"/>
+                <w:lang w:eastAsia="de-CH"/>
+              </w:rPr>
+              <w:t>imgGrey</w:t>
+            </w:r>
+            <w:proofErr w:type="spellEnd"/>
+            <w:r>
+              <w:rPr>
+                <w:rFonts w:ascii="Courier New" w:eastAsia="Times New Roman" w:hAnsi="Courier New" w:cs="Courier New"/>
+                <w:color w:val="000000"/>
+                <w:sz w:val="14"/>
+                <w:szCs w:val="14"/>
+                <w:lang w:eastAsia="de-CH"/>
+              </w:rPr>
+              <w:t>;</w:t>
+            </w:r>
+          </w:p>
+          <w:p>
+            <w:pPr>
+              <w:tabs>
+                <w:tab w:val="left" w:pos="916"/>
+                <w:tab w:val="left" w:pos="1832"/>
+                <w:tab w:val="left" w:pos="2748"/>
+                <w:tab w:val="left" w:pos="3664"/>
+                <w:tab w:val="left" w:pos="4580"/>
+                <w:tab w:val="left" w:pos="5496"/>
+                <w:tab w:val="left" w:pos="6412"/>
+                <w:tab w:val="left" w:pos="7328"/>
+                <w:tab w:val="left" w:pos="8244"/>
+                <w:tab w:val="left" w:pos="9160"/>
+                <w:tab w:val="left" w:pos="10076"/>
+                <w:tab w:val="left" w:pos="10992"/>
+                <w:tab w:val="left" w:pos="11908"/>
+                <w:tab w:val="left" w:pos="12824"/>
+                <w:tab w:val="left" w:pos="13740"/>
+                <w:tab w:val="left" w:pos="14656"/>
+              </w:tabs>
+              <w:rPr>
+                <w:rFonts w:ascii="Courier New" w:eastAsia="Times New Roman" w:hAnsi="Courier New" w:cs="Courier New"/>
+                <w:sz w:val="14"/>
+                <w:szCs w:val="14"/>
+                <w:lang w:val="en-US" w:eastAsia="de-CH"/>
+              </w:rPr>
+            </w:pPr>
+            <w:r>
+              <w:rPr>
+                <w:rFonts w:ascii="Courier New" w:eastAsia="Times New Roman" w:hAnsi="Courier New" w:cs="Courier New"/>
+                <w:color w:val="C0C0C0"/>
+                <w:sz w:val="14"/>
+                <w:szCs w:val="14"/>
+                <w:lang w:eastAsia="de-CH"/>
+              </w:rPr>
+              <w:t xml:space="preserve">        </w:t>
+            </w:r>
+            <w:proofErr w:type="spellStart"/>
+            <w:r>
+              <w:rPr>
+                <w:rFonts w:ascii="Courier New" w:eastAsia="Times New Roman" w:hAnsi="Courier New" w:cs="Courier New"/>
+                <w:color w:val="800080"/>
+                <w:sz w:val="14"/>
+                <w:szCs w:val="14"/>
+                <w:lang w:val="en-US" w:eastAsia="de-CH"/>
+              </w:rPr>
+              <w:t>cv</w:t>
+            </w:r>
+            <w:proofErr w:type="spellEnd"/>
+            <w:r>
+              <w:rPr>
+                <w:rFonts w:ascii="Courier New" w:eastAsia="Times New Roman" w:hAnsi="Courier New" w:cs="Courier New"/>
+                <w:color w:val="000000"/>
+                <w:sz w:val="14"/>
+                <w:szCs w:val="14"/>
+                <w:lang w:val="en-US" w:eastAsia="de-CH"/>
+              </w:rPr>
+              <w:t>::</w:t>
+            </w:r>
+            <w:proofErr w:type="spellStart"/>
+            <w:r>
+              <w:rPr>
+                <w:rFonts w:ascii="Courier New" w:eastAsia="Times New Roman" w:hAnsi="Courier New" w:cs="Courier New"/>
+                <w:sz w:val="14"/>
+                <w:szCs w:val="14"/>
+                <w:lang w:val="en-US" w:eastAsia="de-CH"/>
+              </w:rPr>
+              <w:t>cvtColor</w:t>
+            </w:r>
+            <w:proofErr w:type="spellEnd"/>
+            <w:r>
+              <w:rPr>
+                <w:rFonts w:ascii="Courier New" w:eastAsia="Times New Roman" w:hAnsi="Courier New" w:cs="Courier New"/>
+                <w:color w:val="000000"/>
+                <w:sz w:val="14"/>
+                <w:szCs w:val="14"/>
+                <w:lang w:val="en-US" w:eastAsia="de-CH"/>
+              </w:rPr>
+              <w:t>(</w:t>
+            </w:r>
+            <w:proofErr w:type="spellStart"/>
+            <w:r>
+              <w:rPr>
+                <w:rFonts w:ascii="Courier New" w:eastAsia="Times New Roman" w:hAnsi="Courier New" w:cs="Courier New"/>
+                <w:sz w:val="14"/>
+                <w:szCs w:val="14"/>
+                <w:lang w:val="en-US" w:eastAsia="de-CH"/>
+              </w:rPr>
+              <w:t>img</w:t>
+            </w:r>
+            <w:proofErr w:type="spellEnd"/>
+            <w:r>
+              <w:rPr>
+                <w:rFonts w:ascii="Courier New" w:eastAsia="Times New Roman" w:hAnsi="Courier New" w:cs="Courier New"/>
+                <w:color w:val="000000"/>
+                <w:sz w:val="14"/>
+                <w:szCs w:val="14"/>
+                <w:lang w:val="en-US" w:eastAsia="de-CH"/>
+              </w:rPr>
+              <w:t>,</w:t>
+            </w:r>
+            <w:r>
+              <w:rPr>
+                <w:rFonts w:ascii="Courier New" w:eastAsia="Times New Roman" w:hAnsi="Courier New" w:cs="Courier New"/>
+                <w:color w:val="C0C0C0"/>
+                <w:sz w:val="14"/>
+                <w:szCs w:val="14"/>
+                <w:lang w:val="en-US" w:eastAsia="de-CH"/>
+              </w:rPr>
+              <w:t xml:space="preserve"> </w:t>
+            </w:r>
+            <w:proofErr w:type="spellStart"/>
+            <w:r>
+              <w:rPr>
+                <w:rFonts w:ascii="Courier New" w:eastAsia="Times New Roman" w:hAnsi="Courier New" w:cs="Courier New"/>
+                <w:color w:val="000000"/>
+                <w:sz w:val="14"/>
+                <w:szCs w:val="14"/>
+                <w:lang w:val="en-US" w:eastAsia="de-CH"/>
+              </w:rPr>
+              <w:t>imgGrey</w:t>
+            </w:r>
+            <w:proofErr w:type="spellEnd"/>
+            <w:r>
+              <w:rPr>
+                <w:rFonts w:ascii="Courier New" w:eastAsia="Times New Roman" w:hAnsi="Courier New" w:cs="Courier New"/>
+                <w:color w:val="000000"/>
+                <w:sz w:val="14"/>
+                <w:szCs w:val="14"/>
+                <w:lang w:val="en-US" w:eastAsia="de-CH"/>
+              </w:rPr>
+              <w:t>,</w:t>
+            </w:r>
+            <w:r>
+              <w:rPr>
+                <w:rFonts w:ascii="Courier New" w:eastAsia="Times New Roman" w:hAnsi="Courier New" w:cs="Courier New"/>
+                <w:color w:val="C0C0C0"/>
+                <w:sz w:val="14"/>
+                <w:szCs w:val="14"/>
+                <w:lang w:val="en-US" w:eastAsia="de-CH"/>
+              </w:rPr>
+              <w:t xml:space="preserve"> </w:t>
+            </w:r>
+            <w:r>
+              <w:rPr>
+                <w:rFonts w:ascii="Courier New" w:eastAsia="Times New Roman" w:hAnsi="Courier New" w:cs="Courier New"/>
+                <w:color w:val="800080"/>
+                <w:sz w:val="14"/>
+                <w:szCs w:val="14"/>
+                <w:lang w:val="en-US" w:eastAsia="de-CH"/>
+              </w:rPr>
+              <w:t>CV_BGR2GRAY</w:t>
+            </w:r>
+            <w:r>
+              <w:rPr>
+                <w:rFonts w:ascii="Courier New" w:eastAsia="Times New Roman" w:hAnsi="Courier New" w:cs="Courier New"/>
+                <w:color w:val="000000"/>
+                <w:sz w:val="14"/>
+                <w:szCs w:val="14"/>
+                <w:lang w:val="en-US" w:eastAsia="de-CH"/>
+              </w:rPr>
+              <w:t>);</w:t>
+            </w:r>
+          </w:p>
+          <w:p>
+            <w:pPr>
+              <w:tabs>
+                <w:tab w:val="left" w:pos="916"/>
+                <w:tab w:val="left" w:pos="1832"/>
+                <w:tab w:val="left" w:pos="2748"/>
+                <w:tab w:val="left" w:pos="3664"/>
+                <w:tab w:val="left" w:pos="4580"/>
+                <w:tab w:val="left" w:pos="5496"/>
+                <w:tab w:val="left" w:pos="6412"/>
+                <w:tab w:val="left" w:pos="7328"/>
+                <w:tab w:val="left" w:pos="8244"/>
+                <w:tab w:val="left" w:pos="9160"/>
+                <w:tab w:val="left" w:pos="10076"/>
+                <w:tab w:val="left" w:pos="10992"/>
+                <w:tab w:val="left" w:pos="11908"/>
+                <w:tab w:val="left" w:pos="12824"/>
+                <w:tab w:val="left" w:pos="13740"/>
+                <w:tab w:val="left" w:pos="14656"/>
+              </w:tabs>
+              <w:rPr>
+                <w:rFonts w:ascii="Courier New" w:eastAsia="Times New Roman" w:hAnsi="Courier New" w:cs="Courier New"/>
+                <w:color w:val="008000"/>
+                <w:sz w:val="14"/>
+                <w:szCs w:val="14"/>
+                <w:lang w:val="en-US" w:eastAsia="de-CH"/>
+              </w:rPr>
+            </w:pPr>
+          </w:p>
+          <w:p>
+            <w:pPr>
+              <w:tabs>
+                <w:tab w:val="left" w:pos="916"/>
+                <w:tab w:val="left" w:pos="1832"/>
+                <w:tab w:val="left" w:pos="2748"/>
+                <w:tab w:val="left" w:pos="3664"/>
+                <w:tab w:val="left" w:pos="4580"/>
+                <w:tab w:val="left" w:pos="5496"/>
+                <w:tab w:val="left" w:pos="6412"/>
+                <w:tab w:val="left" w:pos="7328"/>
+                <w:tab w:val="left" w:pos="8244"/>
+                <w:tab w:val="left" w:pos="9160"/>
+                <w:tab w:val="left" w:pos="10076"/>
+                <w:tab w:val="left" w:pos="10992"/>
+                <w:tab w:val="left" w:pos="11908"/>
+                <w:tab w:val="left" w:pos="12824"/>
+                <w:tab w:val="left" w:pos="13740"/>
+                <w:tab w:val="left" w:pos="14656"/>
+              </w:tabs>
+              <w:rPr>
+                <w:rFonts w:ascii="Courier New" w:eastAsia="Times New Roman" w:hAnsi="Courier New" w:cs="Courier New"/>
+                <w:sz w:val="14"/>
+                <w:szCs w:val="14"/>
+                <w:lang w:eastAsia="de-CH"/>
+              </w:rPr>
+            </w:pPr>
+            <w:r>
+              <w:rPr>
+                <w:rFonts w:ascii="Courier New" w:eastAsia="Times New Roman" w:hAnsi="Courier New" w:cs="Courier New"/>
+                <w:color w:val="C0C0C0"/>
+                <w:sz w:val="14"/>
+                <w:szCs w:val="14"/>
+                <w:lang w:val="en-US" w:eastAsia="de-CH"/>
+              </w:rPr>
+              <w:t xml:space="preserve">        </w:t>
+            </w:r>
+            <w:r>
+              <w:rPr>
+                <w:rFonts w:ascii="Courier New" w:eastAsia="Times New Roman" w:hAnsi="Courier New" w:cs="Courier New"/>
+                <w:color w:val="008000"/>
+                <w:sz w:val="14"/>
+                <w:szCs w:val="14"/>
+                <w:lang w:eastAsia="de-CH"/>
+              </w:rPr>
+              <w:t>//</w:t>
+            </w:r>
+            <w:r>
+              <w:rPr>
+                <w:rFonts w:ascii="Courier New" w:eastAsia="Times New Roman" w:hAnsi="Courier New" w:cs="Courier New"/>
+                <w:color w:val="C0C0C0"/>
+                <w:sz w:val="14"/>
+                <w:szCs w:val="14"/>
+                <w:lang w:eastAsia="de-CH"/>
+              </w:rPr>
+              <w:t xml:space="preserve"> </w:t>
+            </w:r>
+            <w:r>
+              <w:rPr>
+                <w:rFonts w:ascii="Courier New" w:eastAsia="Times New Roman" w:hAnsi="Courier New" w:cs="Courier New"/>
+                <w:color w:val="008000"/>
+                <w:sz w:val="14"/>
+                <w:szCs w:val="14"/>
+                <w:lang w:eastAsia="de-CH"/>
+              </w:rPr>
+              <w:t>Weichzeichnen</w:t>
+            </w:r>
+            <w:r>
+              <w:rPr>
+                <w:rFonts w:ascii="Courier New" w:eastAsia="Times New Roman" w:hAnsi="Courier New" w:cs="Courier New"/>
+                <w:color w:val="C0C0C0"/>
+                <w:sz w:val="14"/>
+                <w:szCs w:val="14"/>
+                <w:lang w:eastAsia="de-CH"/>
+              </w:rPr>
+              <w:t xml:space="preserve"> </w:t>
+            </w:r>
+            <w:r>
+              <w:rPr>
+                <w:rFonts w:ascii="Courier New" w:eastAsia="Times New Roman" w:hAnsi="Courier New" w:cs="Courier New"/>
+                <w:color w:val="008000"/>
+                <w:sz w:val="14"/>
+                <w:szCs w:val="14"/>
+                <w:lang w:eastAsia="de-CH"/>
+              </w:rPr>
+              <w:t>(vor-</w:t>
+            </w:r>
+            <w:proofErr w:type="spellStart"/>
+            <w:r>
+              <w:rPr>
+                <w:rFonts w:ascii="Courier New" w:eastAsia="Times New Roman" w:hAnsi="Courier New" w:cs="Courier New"/>
+                <w:color w:val="008000"/>
+                <w:sz w:val="14"/>
+                <w:szCs w:val="14"/>
+                <w:lang w:eastAsia="de-CH"/>
+              </w:rPr>
+              <w:t>entrauschen</w:t>
+            </w:r>
+            <w:proofErr w:type="spellEnd"/>
+            <w:r>
+              <w:rPr>
+                <w:rFonts w:ascii="Courier New" w:eastAsia="Times New Roman" w:hAnsi="Courier New" w:cs="Courier New"/>
+                <w:color w:val="008000"/>
+                <w:sz w:val="14"/>
+                <w:szCs w:val="14"/>
+                <w:lang w:eastAsia="de-CH"/>
+              </w:rPr>
+              <w:t>)</w:t>
+            </w:r>
+          </w:p>
+          <w:p>
+            <w:pPr>
+              <w:tabs>
+                <w:tab w:val="left" w:pos="916"/>
+                <w:tab w:val="left" w:pos="1832"/>
+                <w:tab w:val="left" w:pos="2748"/>
+                <w:tab w:val="left" w:pos="3664"/>
+                <w:tab w:val="left" w:pos="4580"/>
+                <w:tab w:val="left" w:pos="5496"/>
+                <w:tab w:val="left" w:pos="6412"/>
+                <w:tab w:val="left" w:pos="7328"/>
+                <w:tab w:val="left" w:pos="8244"/>
+                <w:tab w:val="left" w:pos="9160"/>
+                <w:tab w:val="left" w:pos="10076"/>
+                <w:tab w:val="left" w:pos="10992"/>
+                <w:tab w:val="left" w:pos="11908"/>
+                <w:tab w:val="left" w:pos="12824"/>
+                <w:tab w:val="left" w:pos="13740"/>
+                <w:tab w:val="left" w:pos="14656"/>
+              </w:tabs>
+              <w:rPr>
+                <w:rFonts w:ascii="Courier New" w:eastAsia="Times New Roman" w:hAnsi="Courier New" w:cs="Courier New"/>
+                <w:sz w:val="14"/>
+                <w:szCs w:val="14"/>
+                <w:lang w:eastAsia="de-CH"/>
+              </w:rPr>
+            </w:pPr>
+            <w:r>
+              <w:rPr>
+                <w:rFonts w:ascii="Courier New" w:eastAsia="Times New Roman" w:hAnsi="Courier New" w:cs="Courier New"/>
+                <w:color w:val="C0C0C0"/>
+                <w:sz w:val="14"/>
+                <w:szCs w:val="14"/>
+                <w:lang w:eastAsia="de-CH"/>
+              </w:rPr>
+              <w:t xml:space="preserve">        </w:t>
+            </w:r>
+            <w:proofErr w:type="spellStart"/>
+            <w:r>
+              <w:rPr>
+                <w:rFonts w:ascii="Courier New" w:eastAsia="Times New Roman" w:hAnsi="Courier New" w:cs="Courier New"/>
+                <w:color w:val="800080"/>
+                <w:sz w:val="14"/>
+                <w:szCs w:val="14"/>
+                <w:lang w:eastAsia="de-CH"/>
+              </w:rPr>
+              <w:t>cv</w:t>
+            </w:r>
+            <w:proofErr w:type="spellEnd"/>
+            <w:r>
+              <w:rPr>
+                <w:rFonts w:ascii="Courier New" w:eastAsia="Times New Roman" w:hAnsi="Courier New" w:cs="Courier New"/>
+                <w:color w:val="000000"/>
+                <w:sz w:val="14"/>
+                <w:szCs w:val="14"/>
+                <w:lang w:eastAsia="de-CH"/>
+              </w:rPr>
+              <w:t>::</w:t>
+            </w:r>
+            <w:r>
+              <w:rPr>
+                <w:rFonts w:ascii="Courier New" w:eastAsia="Times New Roman" w:hAnsi="Courier New" w:cs="Courier New"/>
+                <w:color w:val="800080"/>
+                <w:sz w:val="14"/>
+                <w:szCs w:val="14"/>
+                <w:lang w:eastAsia="de-CH"/>
+              </w:rPr>
+              <w:t>Mat</w:t>
+            </w:r>
+            <w:r>
+              <w:rPr>
+                <w:rFonts w:ascii="Courier New" w:eastAsia="Times New Roman" w:hAnsi="Courier New" w:cs="Courier New"/>
+                <w:color w:val="C0C0C0"/>
+                <w:sz w:val="14"/>
+                <w:szCs w:val="14"/>
+                <w:lang w:eastAsia="de-CH"/>
+              </w:rPr>
+              <w:t xml:space="preserve"> </w:t>
+            </w:r>
+            <w:proofErr w:type="spellStart"/>
+            <w:r>
+              <w:rPr>
+                <w:rFonts w:ascii="Courier New" w:eastAsia="Times New Roman" w:hAnsi="Courier New" w:cs="Courier New"/>
+                <w:color w:val="000000"/>
+                <w:sz w:val="14"/>
+                <w:szCs w:val="14"/>
+                <w:lang w:eastAsia="de-CH"/>
+              </w:rPr>
+              <w:t>imgGreyBlur</w:t>
+            </w:r>
+            <w:proofErr w:type="spellEnd"/>
+            <w:r>
+              <w:rPr>
+                <w:rFonts w:ascii="Courier New" w:eastAsia="Times New Roman" w:hAnsi="Courier New" w:cs="Courier New"/>
+                <w:color w:val="000000"/>
+                <w:sz w:val="14"/>
+                <w:szCs w:val="14"/>
+                <w:lang w:eastAsia="de-CH"/>
+              </w:rPr>
+              <w:t>;</w:t>
+            </w:r>
+          </w:p>
+          <w:p>
+            <w:pPr>
+              <w:rPr>
+                <w:rFonts w:ascii="Courier New" w:eastAsia="Times New Roman" w:hAnsi="Courier New" w:cs="Courier New"/>
+                <w:color w:val="000000"/>
+                <w:sz w:val="14"/>
+                <w:szCs w:val="14"/>
+                <w:lang w:val="en-US" w:eastAsia="de-CH"/>
+              </w:rPr>
+            </w:pPr>
+            <w:r>
+              <w:rPr>
+                <w:rFonts w:ascii="Courier New" w:eastAsia="Times New Roman" w:hAnsi="Courier New" w:cs="Courier New"/>
+                <w:color w:val="C0C0C0"/>
+                <w:sz w:val="14"/>
+                <w:szCs w:val="14"/>
+                <w:lang w:val="en-US" w:eastAsia="de-CH"/>
+              </w:rPr>
+              <w:t xml:space="preserve">        </w:t>
+            </w:r>
+            <w:proofErr w:type="spellStart"/>
+            <w:r>
+              <w:rPr>
+                <w:rFonts w:ascii="Courier New" w:eastAsia="Times New Roman" w:hAnsi="Courier New" w:cs="Courier New"/>
+                <w:color w:val="800080"/>
+                <w:sz w:val="14"/>
+                <w:szCs w:val="14"/>
+                <w:lang w:val="en-US" w:eastAsia="de-CH"/>
+              </w:rPr>
+              <w:t>cv</w:t>
+            </w:r>
+            <w:proofErr w:type="spellEnd"/>
+            <w:r>
+              <w:rPr>
+                <w:rFonts w:ascii="Courier New" w:eastAsia="Times New Roman" w:hAnsi="Courier New" w:cs="Courier New"/>
+                <w:color w:val="000000"/>
+                <w:sz w:val="14"/>
+                <w:szCs w:val="14"/>
+                <w:lang w:val="en-US" w:eastAsia="de-CH"/>
+              </w:rPr>
+              <w:t>::</w:t>
+            </w:r>
+            <w:r>
+              <w:rPr>
+                <w:rFonts w:ascii="Courier New" w:eastAsia="Times New Roman" w:hAnsi="Courier New" w:cs="Courier New"/>
+                <w:sz w:val="14"/>
+                <w:szCs w:val="14"/>
+                <w:lang w:val="en-US" w:eastAsia="de-CH"/>
+              </w:rPr>
+              <w:t>blur</w:t>
+            </w:r>
+            <w:r>
+              <w:rPr>
+                <w:rFonts w:ascii="Courier New" w:eastAsia="Times New Roman" w:hAnsi="Courier New" w:cs="Courier New"/>
+                <w:color w:val="000000"/>
+                <w:sz w:val="14"/>
+                <w:szCs w:val="14"/>
+                <w:lang w:val="en-US" w:eastAsia="de-CH"/>
+              </w:rPr>
+              <w:t>(</w:t>
+            </w:r>
+            <w:proofErr w:type="spellStart"/>
+            <w:r>
+              <w:rPr>
+                <w:rFonts w:ascii="Courier New" w:eastAsia="Times New Roman" w:hAnsi="Courier New" w:cs="Courier New"/>
+                <w:color w:val="000000"/>
+                <w:sz w:val="14"/>
+                <w:szCs w:val="14"/>
+                <w:lang w:val="en-US" w:eastAsia="de-CH"/>
+              </w:rPr>
+              <w:t>imgGrey</w:t>
+            </w:r>
+            <w:proofErr w:type="spellEnd"/>
+            <w:r>
+              <w:rPr>
+                <w:rFonts w:ascii="Courier New" w:eastAsia="Times New Roman" w:hAnsi="Courier New" w:cs="Courier New"/>
+                <w:color w:val="000000"/>
+                <w:sz w:val="14"/>
+                <w:szCs w:val="14"/>
+                <w:lang w:val="en-US" w:eastAsia="de-CH"/>
+              </w:rPr>
+              <w:t>,</w:t>
+            </w:r>
+            <w:r>
+              <w:rPr>
+                <w:rFonts w:ascii="Courier New" w:eastAsia="Times New Roman" w:hAnsi="Courier New" w:cs="Courier New"/>
+                <w:color w:val="C0C0C0"/>
+                <w:sz w:val="14"/>
+                <w:szCs w:val="14"/>
+                <w:lang w:val="en-US" w:eastAsia="de-CH"/>
+              </w:rPr>
+              <w:t xml:space="preserve"> </w:t>
+            </w:r>
+            <w:proofErr w:type="spellStart"/>
+            <w:r>
+              <w:rPr>
+                <w:rFonts w:ascii="Courier New" w:eastAsia="Times New Roman" w:hAnsi="Courier New" w:cs="Courier New"/>
+                <w:color w:val="000000"/>
+                <w:sz w:val="14"/>
+                <w:szCs w:val="14"/>
+                <w:lang w:val="en-US" w:eastAsia="de-CH"/>
+              </w:rPr>
+              <w:t>imgGreyBlur</w:t>
+            </w:r>
+            <w:proofErr w:type="spellEnd"/>
+            <w:r>
+              <w:rPr>
+                <w:rFonts w:ascii="Courier New" w:eastAsia="Times New Roman" w:hAnsi="Courier New" w:cs="Courier New"/>
+                <w:color w:val="000000"/>
+                <w:sz w:val="14"/>
+                <w:szCs w:val="14"/>
+                <w:lang w:val="en-US" w:eastAsia="de-CH"/>
+              </w:rPr>
+              <w:t>,</w:t>
+            </w:r>
+            <w:r>
+              <w:rPr>
+                <w:rFonts w:ascii="Courier New" w:eastAsia="Times New Roman" w:hAnsi="Courier New" w:cs="Courier New"/>
+                <w:color w:val="C0C0C0"/>
+                <w:sz w:val="14"/>
+                <w:szCs w:val="14"/>
+                <w:lang w:val="en-US" w:eastAsia="de-CH"/>
+              </w:rPr>
+              <w:t xml:space="preserve"> </w:t>
+            </w:r>
+            <w:proofErr w:type="spellStart"/>
+            <w:r>
+              <w:rPr>
+                <w:rFonts w:ascii="Courier New" w:eastAsia="Times New Roman" w:hAnsi="Courier New" w:cs="Courier New"/>
+                <w:color w:val="800080"/>
+                <w:sz w:val="14"/>
+                <w:szCs w:val="14"/>
+                <w:lang w:val="en-US" w:eastAsia="de-CH"/>
+              </w:rPr>
+              <w:t>cv</w:t>
+            </w:r>
+            <w:proofErr w:type="spellEnd"/>
+            <w:r>
+              <w:rPr>
+                <w:rFonts w:ascii="Courier New" w:eastAsia="Times New Roman" w:hAnsi="Courier New" w:cs="Courier New"/>
+                <w:color w:val="000000"/>
+                <w:sz w:val="14"/>
+                <w:szCs w:val="14"/>
+                <w:lang w:val="en-US" w:eastAsia="de-CH"/>
+              </w:rPr>
+              <w:t>::</w:t>
+            </w:r>
+            <w:r>
+              <w:rPr>
+                <w:rFonts w:ascii="Courier New" w:eastAsia="Times New Roman" w:hAnsi="Courier New" w:cs="Courier New"/>
+                <w:color w:val="800080"/>
+                <w:sz w:val="14"/>
+                <w:szCs w:val="14"/>
+                <w:lang w:val="en-US" w:eastAsia="de-CH"/>
+              </w:rPr>
+              <w:t>Size</w:t>
+            </w:r>
+            <w:r>
+              <w:rPr>
+                <w:rFonts w:ascii="Courier New" w:eastAsia="Times New Roman" w:hAnsi="Courier New" w:cs="Courier New"/>
+                <w:color w:val="000000"/>
+                <w:sz w:val="14"/>
+                <w:szCs w:val="14"/>
+                <w:lang w:val="en-US" w:eastAsia="de-CH"/>
+              </w:rPr>
+              <w:t>(</w:t>
+            </w:r>
+            <w:r>
+              <w:rPr>
+                <w:rFonts w:ascii="Courier New" w:eastAsia="Times New Roman" w:hAnsi="Courier New" w:cs="Courier New"/>
+                <w:color w:val="000080"/>
+                <w:sz w:val="14"/>
+                <w:szCs w:val="14"/>
+                <w:lang w:val="en-US" w:eastAsia="de-CH"/>
+              </w:rPr>
+              <w:t>3</w:t>
+            </w:r>
+            <w:r>
+              <w:rPr>
+                <w:rFonts w:ascii="Courier New" w:eastAsia="Times New Roman" w:hAnsi="Courier New" w:cs="Courier New"/>
+                <w:color w:val="000000"/>
+                <w:sz w:val="14"/>
+                <w:szCs w:val="14"/>
+                <w:lang w:val="en-US" w:eastAsia="de-CH"/>
+              </w:rPr>
+              <w:t>,</w:t>
+            </w:r>
+            <w:r>
+              <w:rPr>
+                <w:rFonts w:ascii="Courier New" w:eastAsia="Times New Roman" w:hAnsi="Courier New" w:cs="Courier New"/>
+                <w:color w:val="000080"/>
+                <w:sz w:val="14"/>
+                <w:szCs w:val="14"/>
+                <w:lang w:val="en-US" w:eastAsia="de-CH"/>
+              </w:rPr>
+              <w:t>3</w:t>
+            </w:r>
+            <w:r>
+              <w:rPr>
+                <w:rFonts w:ascii="Courier New" w:eastAsia="Times New Roman" w:hAnsi="Courier New" w:cs="Courier New"/>
+                <w:color w:val="000000"/>
+                <w:sz w:val="14"/>
+                <w:szCs w:val="14"/>
+                <w:lang w:val="en-US" w:eastAsia="de-CH"/>
+              </w:rPr>
+              <w:t>));</w:t>
+            </w:r>
+          </w:p>
+          <w:p>
+            <w:pPr>
+              <w:rPr>
+                <w:rFonts w:ascii="Courier New" w:eastAsia="Times New Roman" w:hAnsi="Courier New" w:cs="Courier New"/>
+                <w:color w:val="000000"/>
+                <w:sz w:val="14"/>
+                <w:szCs w:val="14"/>
+                <w:lang w:val="en-US" w:eastAsia="de-CH"/>
+              </w:rPr>
+            </w:pPr>
+          </w:p>
+          <w:p>
+            <w:pPr>
+              <w:tabs>
+                <w:tab w:val="left" w:pos="916"/>
+                <w:tab w:val="left" w:pos="1832"/>
+                <w:tab w:val="left" w:pos="2748"/>
+                <w:tab w:val="left" w:pos="3664"/>
+                <w:tab w:val="left" w:pos="4580"/>
+                <w:tab w:val="left" w:pos="5496"/>
+                <w:tab w:val="left" w:pos="6412"/>
+                <w:tab w:val="left" w:pos="7328"/>
+                <w:tab w:val="left" w:pos="8244"/>
+                <w:tab w:val="left" w:pos="9160"/>
+                <w:tab w:val="left" w:pos="10076"/>
+                <w:tab w:val="left" w:pos="10992"/>
+                <w:tab w:val="left" w:pos="11908"/>
+                <w:tab w:val="left" w:pos="12824"/>
+                <w:tab w:val="left" w:pos="13740"/>
+                <w:tab w:val="left" w:pos="14656"/>
+              </w:tabs>
+              <w:rPr>
+                <w:rFonts w:ascii="Courier New" w:eastAsia="Times New Roman" w:hAnsi="Courier New" w:cs="Courier New"/>
+                <w:sz w:val="14"/>
+                <w:szCs w:val="14"/>
+                <w:lang w:eastAsia="de-CH"/>
+              </w:rPr>
+            </w:pPr>
+            <w:r>
+              <w:rPr>
+                <w:rFonts w:ascii="Courier New" w:eastAsia="Times New Roman" w:hAnsi="Courier New" w:cs="Courier New"/>
+                <w:color w:val="C0C0C0"/>
+                <w:sz w:val="14"/>
+                <w:szCs w:val="14"/>
+                <w:lang w:eastAsia="de-CH"/>
+              </w:rPr>
+              <w:t xml:space="preserve">        </w:t>
+            </w:r>
+            <w:r>
+              <w:rPr>
+                <w:rFonts w:ascii="Courier New" w:eastAsia="Times New Roman" w:hAnsi="Courier New" w:cs="Courier New"/>
+                <w:color w:val="008000"/>
+                <w:sz w:val="14"/>
+                <w:szCs w:val="14"/>
+                <w:lang w:eastAsia="de-CH"/>
+              </w:rPr>
+              <w:t>//</w:t>
+            </w:r>
+            <w:r>
+              <w:rPr>
+                <w:rFonts w:ascii="Courier New" w:eastAsia="Times New Roman" w:hAnsi="Courier New" w:cs="Courier New"/>
+                <w:color w:val="C0C0C0"/>
+                <w:sz w:val="14"/>
+                <w:szCs w:val="14"/>
+                <w:lang w:eastAsia="de-CH"/>
+              </w:rPr>
+              <w:t xml:space="preserve"> </w:t>
+            </w:r>
+            <w:proofErr w:type="spellStart"/>
+            <w:r>
+              <w:rPr>
+                <w:rFonts w:ascii="Courier New" w:eastAsia="Times New Roman" w:hAnsi="Courier New" w:cs="Courier New"/>
+                <w:color w:val="008000"/>
+                <w:sz w:val="14"/>
+                <w:szCs w:val="14"/>
+                <w:lang w:eastAsia="de-CH"/>
+              </w:rPr>
+              <w:t>Entrauschen</w:t>
+            </w:r>
+            <w:proofErr w:type="spellEnd"/>
+            <w:r>
+              <w:rPr>
+                <w:rFonts w:ascii="Courier New" w:eastAsia="Times New Roman" w:hAnsi="Courier New" w:cs="Courier New"/>
+                <w:color w:val="008000"/>
+                <w:sz w:val="14"/>
+                <w:szCs w:val="14"/>
+                <w:lang w:eastAsia="de-CH"/>
+              </w:rPr>
+              <w:t>:</w:t>
+            </w:r>
+            <w:r>
+              <w:rPr>
+                <w:rFonts w:ascii="Courier New" w:eastAsia="Times New Roman" w:hAnsi="Courier New" w:cs="Courier New"/>
+                <w:color w:val="C0C0C0"/>
+                <w:sz w:val="14"/>
+                <w:szCs w:val="14"/>
+                <w:lang w:eastAsia="de-CH"/>
+              </w:rPr>
+              <w:t xml:space="preserve"> </w:t>
+            </w:r>
+            <w:r>
+              <w:rPr>
+                <w:rFonts w:ascii="Courier New" w:eastAsia="Times New Roman" w:hAnsi="Courier New" w:cs="Courier New"/>
+                <w:color w:val="008000"/>
+                <w:sz w:val="14"/>
+                <w:szCs w:val="14"/>
+                <w:lang w:eastAsia="de-CH"/>
+              </w:rPr>
+              <w:t>2x</w:t>
+            </w:r>
+            <w:r>
+              <w:rPr>
+                <w:rFonts w:ascii="Courier New" w:eastAsia="Times New Roman" w:hAnsi="Courier New" w:cs="Courier New"/>
+                <w:color w:val="C0C0C0"/>
+                <w:sz w:val="14"/>
+                <w:szCs w:val="14"/>
+                <w:lang w:eastAsia="de-CH"/>
+              </w:rPr>
+              <w:t xml:space="preserve"> </w:t>
+            </w:r>
+            <w:r>
+              <w:rPr>
+                <w:rFonts w:ascii="Courier New" w:eastAsia="Times New Roman" w:hAnsi="Courier New" w:cs="Courier New"/>
+                <w:color w:val="008000"/>
+                <w:sz w:val="14"/>
+                <w:szCs w:val="14"/>
+                <w:lang w:eastAsia="de-CH"/>
+              </w:rPr>
+              <w:t>öffnen</w:t>
+            </w:r>
+            <w:r>
+              <w:rPr>
+                <w:rFonts w:ascii="Courier New" w:eastAsia="Times New Roman" w:hAnsi="Courier New" w:cs="Courier New"/>
+                <w:color w:val="C0C0C0"/>
+                <w:sz w:val="14"/>
+                <w:szCs w:val="14"/>
+                <w:lang w:eastAsia="de-CH"/>
+              </w:rPr>
+              <w:t xml:space="preserve"> </w:t>
+            </w:r>
+            <w:r>
+              <w:rPr>
+                <w:rFonts w:ascii="Courier New" w:eastAsia="Times New Roman" w:hAnsi="Courier New" w:cs="Courier New"/>
+                <w:color w:val="008000"/>
+                <w:sz w:val="14"/>
+                <w:szCs w:val="14"/>
+                <w:lang w:eastAsia="de-CH"/>
+              </w:rPr>
+              <w:t>mit</w:t>
+            </w:r>
+            <w:r>
+              <w:rPr>
+                <w:rFonts w:ascii="Courier New" w:eastAsia="Times New Roman" w:hAnsi="Courier New" w:cs="Courier New"/>
+                <w:color w:val="C0C0C0"/>
+                <w:sz w:val="14"/>
+                <w:szCs w:val="14"/>
+                <w:lang w:eastAsia="de-CH"/>
+              </w:rPr>
+              <w:t xml:space="preserve"> </w:t>
+            </w:r>
+            <w:r>
+              <w:rPr>
+                <w:rFonts w:ascii="Courier New" w:eastAsia="Times New Roman" w:hAnsi="Courier New" w:cs="Courier New"/>
+                <w:color w:val="008000"/>
+                <w:sz w:val="14"/>
+                <w:szCs w:val="14"/>
+                <w:lang w:eastAsia="de-CH"/>
+              </w:rPr>
+              <w:t>3x3</w:t>
+            </w:r>
+            <w:r>
+              <w:rPr>
+                <w:rFonts w:ascii="Courier New" w:eastAsia="Times New Roman" w:hAnsi="Courier New" w:cs="Courier New"/>
+                <w:color w:val="C0C0C0"/>
+                <w:sz w:val="14"/>
+                <w:szCs w:val="14"/>
+                <w:lang w:eastAsia="de-CH"/>
+              </w:rPr>
+              <w:t xml:space="preserve"> </w:t>
+            </w:r>
+            <w:proofErr w:type="spellStart"/>
+            <w:r>
+              <w:rPr>
+                <w:rFonts w:ascii="Courier New" w:eastAsia="Times New Roman" w:hAnsi="Courier New" w:cs="Courier New"/>
+                <w:color w:val="008000"/>
+                <w:sz w:val="14"/>
+                <w:szCs w:val="14"/>
+                <w:lang w:eastAsia="de-CH"/>
+              </w:rPr>
+              <w:t>Kernel</w:t>
+            </w:r>
+            <w:proofErr w:type="spellEnd"/>
+          </w:p>
+          <w:p>
+            <w:pPr>
+              <w:tabs>
+                <w:tab w:val="left" w:pos="916"/>
+                <w:tab w:val="left" w:pos="1832"/>
+                <w:tab w:val="left" w:pos="2748"/>
+                <w:tab w:val="left" w:pos="3664"/>
+                <w:tab w:val="left" w:pos="4580"/>
+                <w:tab w:val="left" w:pos="5496"/>
+                <w:tab w:val="left" w:pos="6412"/>
+                <w:tab w:val="left" w:pos="7328"/>
+                <w:tab w:val="left" w:pos="8244"/>
+                <w:tab w:val="left" w:pos="9160"/>
+                <w:tab w:val="left" w:pos="10076"/>
+                <w:tab w:val="left" w:pos="10992"/>
+                <w:tab w:val="left" w:pos="11908"/>
+                <w:tab w:val="left" w:pos="12824"/>
+                <w:tab w:val="left" w:pos="13740"/>
+                <w:tab w:val="left" w:pos="14656"/>
+              </w:tabs>
+              <w:rPr>
+                <w:rFonts w:ascii="Courier New" w:eastAsia="Times New Roman" w:hAnsi="Courier New" w:cs="Courier New"/>
+                <w:sz w:val="14"/>
+                <w:szCs w:val="14"/>
+                <w:lang w:val="en-US" w:eastAsia="de-CH"/>
+              </w:rPr>
+            </w:pPr>
+            <w:r>
+              <w:rPr>
+                <w:rFonts w:ascii="Courier New" w:eastAsia="Times New Roman" w:hAnsi="Courier New" w:cs="Courier New"/>
+                <w:color w:val="C0C0C0"/>
+                <w:sz w:val="14"/>
+                <w:szCs w:val="14"/>
+                <w:lang w:eastAsia="de-CH"/>
+              </w:rPr>
+              <w:t xml:space="preserve">        </w:t>
+            </w:r>
+            <w:proofErr w:type="spellStart"/>
+            <w:r>
+              <w:rPr>
+                <w:rFonts w:ascii="Courier New" w:eastAsia="Times New Roman" w:hAnsi="Courier New" w:cs="Courier New"/>
+                <w:color w:val="800080"/>
+                <w:sz w:val="14"/>
+                <w:szCs w:val="14"/>
+                <w:lang w:val="en-US" w:eastAsia="de-CH"/>
+              </w:rPr>
+              <w:t>cv</w:t>
+            </w:r>
+            <w:proofErr w:type="spellEnd"/>
+            <w:r>
+              <w:rPr>
+                <w:rFonts w:ascii="Courier New" w:eastAsia="Times New Roman" w:hAnsi="Courier New" w:cs="Courier New"/>
+                <w:color w:val="000000"/>
+                <w:sz w:val="14"/>
+                <w:szCs w:val="14"/>
+                <w:lang w:val="en-US" w:eastAsia="de-CH"/>
+              </w:rPr>
+              <w:t>::</w:t>
+            </w:r>
+            <w:r>
+              <w:rPr>
+                <w:rFonts w:ascii="Courier New" w:eastAsia="Times New Roman" w:hAnsi="Courier New" w:cs="Courier New"/>
+                <w:color w:val="800080"/>
+                <w:sz w:val="14"/>
+                <w:szCs w:val="14"/>
+                <w:lang w:val="en-US" w:eastAsia="de-CH"/>
+              </w:rPr>
+              <w:t>Mat</w:t>
+            </w:r>
+            <w:r>
+              <w:rPr>
+                <w:rFonts w:ascii="Courier New" w:eastAsia="Times New Roman" w:hAnsi="Courier New" w:cs="Courier New"/>
+                <w:color w:val="C0C0C0"/>
+                <w:sz w:val="14"/>
+                <w:szCs w:val="14"/>
+                <w:lang w:val="en-US" w:eastAsia="de-CH"/>
+              </w:rPr>
+              <w:t xml:space="preserve"> </w:t>
+            </w:r>
+            <w:r>
+              <w:rPr>
+                <w:rFonts w:ascii="Courier New" w:eastAsia="Times New Roman" w:hAnsi="Courier New" w:cs="Courier New"/>
+                <w:color w:val="000000"/>
+                <w:sz w:val="14"/>
+                <w:szCs w:val="14"/>
+                <w:lang w:val="en-US" w:eastAsia="de-CH"/>
+              </w:rPr>
+              <w:t>kernel</w:t>
+            </w:r>
+            <w:r>
+              <w:rPr>
+                <w:rFonts w:ascii="Courier New" w:eastAsia="Times New Roman" w:hAnsi="Courier New" w:cs="Courier New"/>
+                <w:color w:val="C0C0C0"/>
+                <w:sz w:val="14"/>
+                <w:szCs w:val="14"/>
+                <w:lang w:val="en-US" w:eastAsia="de-CH"/>
+              </w:rPr>
+              <w:t xml:space="preserve"> </w:t>
+            </w:r>
+            <w:r>
+              <w:rPr>
+                <w:rFonts w:ascii="Courier New" w:eastAsia="Times New Roman" w:hAnsi="Courier New" w:cs="Courier New"/>
+                <w:color w:val="000000"/>
+                <w:sz w:val="14"/>
+                <w:szCs w:val="14"/>
+                <w:lang w:val="en-US" w:eastAsia="de-CH"/>
+              </w:rPr>
+              <w:t>=</w:t>
+            </w:r>
+            <w:r>
+              <w:rPr>
+                <w:rFonts w:ascii="Courier New" w:eastAsia="Times New Roman" w:hAnsi="Courier New" w:cs="Courier New"/>
+                <w:color w:val="C0C0C0"/>
+                <w:sz w:val="14"/>
+                <w:szCs w:val="14"/>
+                <w:lang w:val="en-US" w:eastAsia="de-CH"/>
+              </w:rPr>
+              <w:t xml:space="preserve"> </w:t>
+            </w:r>
+            <w:proofErr w:type="spellStart"/>
+            <w:r>
+              <w:rPr>
+                <w:rFonts w:ascii="Courier New" w:eastAsia="Times New Roman" w:hAnsi="Courier New" w:cs="Courier New"/>
+                <w:color w:val="800080"/>
+                <w:sz w:val="14"/>
+                <w:szCs w:val="14"/>
+                <w:lang w:val="en-US" w:eastAsia="de-CH"/>
+              </w:rPr>
+              <w:t>cv</w:t>
+            </w:r>
+            <w:proofErr w:type="spellEnd"/>
+            <w:r>
+              <w:rPr>
+                <w:rFonts w:ascii="Courier New" w:eastAsia="Times New Roman" w:hAnsi="Courier New" w:cs="Courier New"/>
+                <w:color w:val="000000"/>
+                <w:sz w:val="14"/>
+                <w:szCs w:val="14"/>
+                <w:lang w:val="en-US" w:eastAsia="de-CH"/>
+              </w:rPr>
+              <w:t>::</w:t>
+            </w:r>
+            <w:proofErr w:type="spellStart"/>
+            <w:r>
+              <w:rPr>
+                <w:rFonts w:ascii="Courier New" w:eastAsia="Times New Roman" w:hAnsi="Courier New" w:cs="Courier New"/>
+                <w:sz w:val="14"/>
+                <w:szCs w:val="14"/>
+                <w:lang w:val="en-US" w:eastAsia="de-CH"/>
+              </w:rPr>
+              <w:t>getStructuringElement</w:t>
+            </w:r>
+            <w:proofErr w:type="spellEnd"/>
+            <w:r>
+              <w:rPr>
+                <w:rFonts w:ascii="Courier New" w:eastAsia="Times New Roman" w:hAnsi="Courier New" w:cs="Courier New"/>
+                <w:color w:val="000000"/>
+                <w:sz w:val="14"/>
+                <w:szCs w:val="14"/>
+                <w:lang w:val="en-US" w:eastAsia="de-CH"/>
+              </w:rPr>
+              <w:t>(</w:t>
+            </w:r>
+            <w:proofErr w:type="spellStart"/>
+            <w:r>
+              <w:rPr>
+                <w:rFonts w:ascii="Courier New" w:eastAsia="Times New Roman" w:hAnsi="Courier New" w:cs="Courier New"/>
+                <w:color w:val="800080"/>
+                <w:sz w:val="14"/>
+                <w:szCs w:val="14"/>
+                <w:lang w:val="en-US" w:eastAsia="de-CH"/>
+              </w:rPr>
+              <w:t>cv</w:t>
+            </w:r>
+            <w:proofErr w:type="spellEnd"/>
+            <w:r>
+              <w:rPr>
+                <w:rFonts w:ascii="Courier New" w:eastAsia="Times New Roman" w:hAnsi="Courier New" w:cs="Courier New"/>
+                <w:color w:val="000000"/>
+                <w:sz w:val="14"/>
+                <w:szCs w:val="14"/>
+                <w:lang w:val="en-US" w:eastAsia="de-CH"/>
+              </w:rPr>
+              <w:t>::</w:t>
+            </w:r>
+            <w:r>
+              <w:rPr>
+                <w:rFonts w:ascii="Courier New" w:eastAsia="Times New Roman" w:hAnsi="Courier New" w:cs="Courier New"/>
+                <w:color w:val="800080"/>
+                <w:sz w:val="14"/>
+                <w:szCs w:val="14"/>
+                <w:lang w:val="en-US" w:eastAsia="de-CH"/>
+              </w:rPr>
+              <w:t>MORPH_CROSS</w:t>
+            </w:r>
+            <w:r>
+              <w:rPr>
+                <w:rFonts w:ascii="Courier New" w:eastAsia="Times New Roman" w:hAnsi="Courier New" w:cs="Courier New"/>
+                <w:color w:val="000000"/>
+                <w:sz w:val="14"/>
+                <w:szCs w:val="14"/>
+                <w:lang w:val="en-US" w:eastAsia="de-CH"/>
+              </w:rPr>
+              <w:t>,</w:t>
+            </w:r>
+            <w:r>
+              <w:rPr>
+                <w:rFonts w:ascii="Courier New" w:eastAsia="Times New Roman" w:hAnsi="Courier New" w:cs="Courier New"/>
+                <w:color w:val="C0C0C0"/>
+                <w:sz w:val="14"/>
+                <w:szCs w:val="14"/>
+                <w:lang w:val="en-US" w:eastAsia="de-CH"/>
+              </w:rPr>
+              <w:t xml:space="preserve"> </w:t>
+            </w:r>
+            <w:proofErr w:type="spellStart"/>
+            <w:r>
+              <w:rPr>
+                <w:rFonts w:ascii="Courier New" w:eastAsia="Times New Roman" w:hAnsi="Courier New" w:cs="Courier New"/>
+                <w:color w:val="800080"/>
+                <w:sz w:val="14"/>
+                <w:szCs w:val="14"/>
+                <w:lang w:val="en-US" w:eastAsia="de-CH"/>
+              </w:rPr>
+              <w:t>cv</w:t>
+            </w:r>
+            <w:proofErr w:type="spellEnd"/>
+            <w:r>
+              <w:rPr>
+                <w:rFonts w:ascii="Courier New" w:eastAsia="Times New Roman" w:hAnsi="Courier New" w:cs="Courier New"/>
+                <w:color w:val="000000"/>
+                <w:sz w:val="14"/>
+                <w:szCs w:val="14"/>
+                <w:lang w:val="en-US" w:eastAsia="de-CH"/>
+              </w:rPr>
+              <w:t>::</w:t>
+            </w:r>
+            <w:r>
+              <w:rPr>
+                <w:rFonts w:ascii="Courier New" w:eastAsia="Times New Roman" w:hAnsi="Courier New" w:cs="Courier New"/>
+                <w:color w:val="800080"/>
+                <w:sz w:val="14"/>
+                <w:szCs w:val="14"/>
+                <w:lang w:val="en-US" w:eastAsia="de-CH"/>
+              </w:rPr>
+              <w:t>Size</w:t>
+            </w:r>
+            <w:r>
+              <w:rPr>
+                <w:rFonts w:ascii="Courier New" w:eastAsia="Times New Roman" w:hAnsi="Courier New" w:cs="Courier New"/>
+                <w:color w:val="000000"/>
+                <w:sz w:val="14"/>
+                <w:szCs w:val="14"/>
+                <w:lang w:val="en-US" w:eastAsia="de-CH"/>
+              </w:rPr>
+              <w:t>(</w:t>
+            </w:r>
+            <w:r>
+              <w:rPr>
+                <w:rFonts w:ascii="Courier New" w:eastAsia="Times New Roman" w:hAnsi="Courier New" w:cs="Courier New"/>
+                <w:color w:val="000080"/>
+                <w:sz w:val="14"/>
+                <w:szCs w:val="14"/>
+                <w:lang w:val="en-US" w:eastAsia="de-CH"/>
+              </w:rPr>
+              <w:t>3</w:t>
+            </w:r>
+            <w:r>
+              <w:rPr>
+                <w:rFonts w:ascii="Courier New" w:eastAsia="Times New Roman" w:hAnsi="Courier New" w:cs="Courier New"/>
+                <w:color w:val="000000"/>
+                <w:sz w:val="14"/>
+                <w:szCs w:val="14"/>
+                <w:lang w:val="en-US" w:eastAsia="de-CH"/>
+              </w:rPr>
+              <w:t>,</w:t>
+            </w:r>
+            <w:r>
+              <w:rPr>
+                <w:rFonts w:ascii="Courier New" w:eastAsia="Times New Roman" w:hAnsi="Courier New" w:cs="Courier New"/>
+                <w:color w:val="C0C0C0"/>
+                <w:sz w:val="14"/>
+                <w:szCs w:val="14"/>
+                <w:lang w:val="en-US" w:eastAsia="de-CH"/>
+              </w:rPr>
+              <w:t xml:space="preserve"> </w:t>
+            </w:r>
+            <w:r>
+              <w:rPr>
+                <w:rFonts w:ascii="Courier New" w:eastAsia="Times New Roman" w:hAnsi="Courier New" w:cs="Courier New"/>
+                <w:color w:val="000080"/>
+                <w:sz w:val="14"/>
+                <w:szCs w:val="14"/>
+                <w:lang w:val="en-US" w:eastAsia="de-CH"/>
+              </w:rPr>
+              <w:t>3</w:t>
+            </w:r>
+            <w:r>
+              <w:rPr>
+                <w:rFonts w:ascii="Courier New" w:eastAsia="Times New Roman" w:hAnsi="Courier New" w:cs="Courier New"/>
+                <w:color w:val="000000"/>
+                <w:sz w:val="14"/>
+                <w:szCs w:val="14"/>
+                <w:lang w:val="en-US" w:eastAsia="de-CH"/>
+              </w:rPr>
+              <w:t>),</w:t>
+            </w:r>
+            <w:r>
+              <w:rPr>
+                <w:rFonts w:ascii="Courier New" w:eastAsia="Times New Roman" w:hAnsi="Courier New" w:cs="Courier New"/>
+                <w:color w:val="C0C0C0"/>
+                <w:sz w:val="14"/>
+                <w:szCs w:val="14"/>
+                <w:lang w:val="en-US" w:eastAsia="de-CH"/>
+              </w:rPr>
+              <w:t xml:space="preserve"> </w:t>
+            </w:r>
+            <w:proofErr w:type="spellStart"/>
+            <w:r>
+              <w:rPr>
+                <w:rFonts w:ascii="Courier New" w:eastAsia="Times New Roman" w:hAnsi="Courier New" w:cs="Courier New"/>
+                <w:color w:val="800080"/>
+                <w:sz w:val="14"/>
+                <w:szCs w:val="14"/>
+                <w:lang w:val="en-US" w:eastAsia="de-CH"/>
+              </w:rPr>
+              <w:t>cv</w:t>
+            </w:r>
+            <w:proofErr w:type="spellEnd"/>
+            <w:r>
+              <w:rPr>
+                <w:rFonts w:ascii="Courier New" w:eastAsia="Times New Roman" w:hAnsi="Courier New" w:cs="Courier New"/>
+                <w:color w:val="000000"/>
+                <w:sz w:val="14"/>
+                <w:szCs w:val="14"/>
+                <w:lang w:val="en-US" w:eastAsia="de-CH"/>
+              </w:rPr>
+              <w:t>::</w:t>
+            </w:r>
+            <w:r>
+              <w:rPr>
+                <w:rFonts w:ascii="Courier New" w:eastAsia="Times New Roman" w:hAnsi="Courier New" w:cs="Courier New"/>
+                <w:color w:val="800080"/>
+                <w:sz w:val="14"/>
+                <w:szCs w:val="14"/>
+                <w:lang w:val="en-US" w:eastAsia="de-CH"/>
+              </w:rPr>
+              <w:t>Point</w:t>
+            </w:r>
+            <w:r>
+              <w:rPr>
+                <w:rFonts w:ascii="Courier New" w:eastAsia="Times New Roman" w:hAnsi="Courier New" w:cs="Courier New"/>
+                <w:color w:val="000000"/>
+                <w:sz w:val="14"/>
+                <w:szCs w:val="14"/>
+                <w:lang w:val="en-US" w:eastAsia="de-CH"/>
+              </w:rPr>
+              <w:t>(</w:t>
+            </w:r>
+            <w:r>
+              <w:rPr>
+                <w:rFonts w:ascii="Courier New" w:eastAsia="Times New Roman" w:hAnsi="Courier New" w:cs="Courier New"/>
+                <w:color w:val="000080"/>
+                <w:sz w:val="14"/>
+                <w:szCs w:val="14"/>
+                <w:lang w:val="en-US" w:eastAsia="de-CH"/>
+              </w:rPr>
+              <w:t>1</w:t>
+            </w:r>
+            <w:r>
+              <w:rPr>
+                <w:rFonts w:ascii="Courier New" w:eastAsia="Times New Roman" w:hAnsi="Courier New" w:cs="Courier New"/>
+                <w:color w:val="000000"/>
+                <w:sz w:val="14"/>
+                <w:szCs w:val="14"/>
+                <w:lang w:val="en-US" w:eastAsia="de-CH"/>
+              </w:rPr>
+              <w:t>,</w:t>
+            </w:r>
+            <w:r>
+              <w:rPr>
+                <w:rFonts w:ascii="Courier New" w:eastAsia="Times New Roman" w:hAnsi="Courier New" w:cs="Courier New"/>
+                <w:color w:val="C0C0C0"/>
+                <w:sz w:val="14"/>
+                <w:szCs w:val="14"/>
+                <w:lang w:val="en-US" w:eastAsia="de-CH"/>
+              </w:rPr>
+              <w:t xml:space="preserve"> </w:t>
+            </w:r>
+            <w:r>
+              <w:rPr>
+                <w:rFonts w:ascii="Courier New" w:eastAsia="Times New Roman" w:hAnsi="Courier New" w:cs="Courier New"/>
+                <w:color w:val="000080"/>
+                <w:sz w:val="14"/>
+                <w:szCs w:val="14"/>
+                <w:lang w:val="en-US" w:eastAsia="de-CH"/>
+              </w:rPr>
+              <w:t>1</w:t>
+            </w:r>
+            <w:r>
+              <w:rPr>
+                <w:rFonts w:ascii="Courier New" w:eastAsia="Times New Roman" w:hAnsi="Courier New" w:cs="Courier New"/>
+                <w:color w:val="000000"/>
+                <w:sz w:val="14"/>
+                <w:szCs w:val="14"/>
+                <w:lang w:val="en-US" w:eastAsia="de-CH"/>
+              </w:rPr>
+              <w:t>));</w:t>
+            </w:r>
+          </w:p>
+          <w:p>
+            <w:pPr>
+              <w:rPr>
+                <w:rFonts w:ascii="Courier New" w:eastAsia="Times New Roman" w:hAnsi="Courier New" w:cs="Courier New"/>
+                <w:color w:val="000000"/>
+                <w:sz w:val="14"/>
+                <w:szCs w:val="14"/>
+                <w:lang w:val="en-US" w:eastAsia="de-CH"/>
+              </w:rPr>
+            </w:pPr>
+            <w:r>
+              <w:rPr>
+                <w:rFonts w:ascii="Courier New" w:eastAsia="Times New Roman" w:hAnsi="Courier New" w:cs="Courier New"/>
+                <w:color w:val="C0C0C0"/>
+                <w:sz w:val="14"/>
+                <w:szCs w:val="14"/>
+                <w:lang w:val="en-US" w:eastAsia="de-CH"/>
+              </w:rPr>
+              <w:t xml:space="preserve">        </w:t>
+            </w:r>
+            <w:proofErr w:type="spellStart"/>
+            <w:r>
+              <w:rPr>
+                <w:rFonts w:ascii="Courier New" w:eastAsia="Times New Roman" w:hAnsi="Courier New" w:cs="Courier New"/>
+                <w:color w:val="800080"/>
+                <w:sz w:val="14"/>
+                <w:szCs w:val="14"/>
+                <w:lang w:eastAsia="de-CH"/>
+              </w:rPr>
+              <w:t>cv</w:t>
+            </w:r>
+            <w:proofErr w:type="spellEnd"/>
+            <w:r>
+              <w:rPr>
+                <w:rFonts w:ascii="Courier New" w:eastAsia="Times New Roman" w:hAnsi="Courier New" w:cs="Courier New"/>
+                <w:color w:val="000000"/>
+                <w:sz w:val="14"/>
+                <w:szCs w:val="14"/>
+                <w:lang w:eastAsia="de-CH"/>
+              </w:rPr>
+              <w:t>::</w:t>
+            </w:r>
+            <w:proofErr w:type="spellStart"/>
+            <w:r>
+              <w:rPr>
+                <w:rFonts w:ascii="Courier New" w:eastAsia="Times New Roman" w:hAnsi="Courier New" w:cs="Courier New"/>
+                <w:sz w:val="14"/>
+                <w:szCs w:val="14"/>
+                <w:lang w:eastAsia="de-CH"/>
+              </w:rPr>
+              <w:t>morphologyEx</w:t>
+            </w:r>
+            <w:proofErr w:type="spellEnd"/>
+            <w:r>
+              <w:rPr>
+                <w:rFonts w:ascii="Courier New" w:eastAsia="Times New Roman" w:hAnsi="Courier New" w:cs="Courier New"/>
+                <w:color w:val="000000"/>
+                <w:sz w:val="14"/>
+                <w:szCs w:val="14"/>
+                <w:lang w:eastAsia="de-CH"/>
+              </w:rPr>
+              <w:t>(</w:t>
+            </w:r>
+            <w:proofErr w:type="spellStart"/>
+            <w:r>
+              <w:rPr>
+                <w:rFonts w:ascii="Courier New" w:eastAsia="Times New Roman" w:hAnsi="Courier New" w:cs="Courier New"/>
+                <w:color w:val="000000"/>
+                <w:sz w:val="14"/>
+                <w:szCs w:val="14"/>
+                <w:lang w:eastAsia="de-CH"/>
+              </w:rPr>
+              <w:t>imgBin</w:t>
+            </w:r>
+            <w:proofErr w:type="spellEnd"/>
+            <w:r>
+              <w:rPr>
+                <w:rFonts w:ascii="Courier New" w:eastAsia="Times New Roman" w:hAnsi="Courier New" w:cs="Courier New"/>
+                <w:color w:val="000000"/>
+                <w:sz w:val="14"/>
+                <w:szCs w:val="14"/>
+                <w:lang w:eastAsia="de-CH"/>
+              </w:rPr>
+              <w:t>,</w:t>
+            </w:r>
+            <w:r>
+              <w:rPr>
+                <w:rFonts w:ascii="Courier New" w:eastAsia="Times New Roman" w:hAnsi="Courier New" w:cs="Courier New"/>
+                <w:color w:val="C0C0C0"/>
+                <w:sz w:val="14"/>
+                <w:szCs w:val="14"/>
+                <w:lang w:eastAsia="de-CH"/>
+              </w:rPr>
+              <w:t xml:space="preserve"> </w:t>
+            </w:r>
+            <w:proofErr w:type="spellStart"/>
+            <w:r>
+              <w:rPr>
+                <w:rFonts w:ascii="Courier New" w:eastAsia="Times New Roman" w:hAnsi="Courier New" w:cs="Courier New"/>
+                <w:color w:val="000000"/>
+                <w:sz w:val="14"/>
+                <w:szCs w:val="14"/>
+                <w:lang w:eastAsia="de-CH"/>
+              </w:rPr>
+              <w:t>imgBin</w:t>
+            </w:r>
+            <w:proofErr w:type="spellEnd"/>
+            <w:r>
+              <w:rPr>
+                <w:rFonts w:ascii="Courier New" w:eastAsia="Times New Roman" w:hAnsi="Courier New" w:cs="Courier New"/>
+                <w:color w:val="000000"/>
+                <w:sz w:val="14"/>
+                <w:szCs w:val="14"/>
+                <w:lang w:eastAsia="de-CH"/>
+              </w:rPr>
+              <w:t>,</w:t>
+            </w:r>
+            <w:r>
+              <w:rPr>
+                <w:rFonts w:ascii="Courier New" w:eastAsia="Times New Roman" w:hAnsi="Courier New" w:cs="Courier New"/>
+                <w:color w:val="C0C0C0"/>
+                <w:sz w:val="14"/>
+                <w:szCs w:val="14"/>
+                <w:lang w:eastAsia="de-CH"/>
+              </w:rPr>
+              <w:t xml:space="preserve"> </w:t>
+            </w:r>
+            <w:proofErr w:type="spellStart"/>
+            <w:r>
+              <w:rPr>
+                <w:rFonts w:ascii="Courier New" w:eastAsia="Times New Roman" w:hAnsi="Courier New" w:cs="Courier New"/>
+                <w:color w:val="800080"/>
+                <w:sz w:val="14"/>
+                <w:szCs w:val="14"/>
+                <w:lang w:eastAsia="de-CH"/>
+              </w:rPr>
+              <w:t>cv</w:t>
+            </w:r>
+            <w:proofErr w:type="spellEnd"/>
+            <w:r>
+              <w:rPr>
+                <w:rFonts w:ascii="Courier New" w:eastAsia="Times New Roman" w:hAnsi="Courier New" w:cs="Courier New"/>
+                <w:color w:val="000000"/>
+                <w:sz w:val="14"/>
+                <w:szCs w:val="14"/>
+                <w:lang w:eastAsia="de-CH"/>
+              </w:rPr>
+              <w:t>::</w:t>
+            </w:r>
+            <w:r>
+              <w:rPr>
+                <w:rFonts w:ascii="Courier New" w:eastAsia="Times New Roman" w:hAnsi="Courier New" w:cs="Courier New"/>
+                <w:color w:val="800080"/>
+                <w:sz w:val="14"/>
+                <w:szCs w:val="14"/>
+                <w:lang w:eastAsia="de-CH"/>
+              </w:rPr>
+              <w:t>MORPH_OPEN</w:t>
+            </w:r>
+            <w:r>
+              <w:rPr>
+                <w:rFonts w:ascii="Courier New" w:eastAsia="Times New Roman" w:hAnsi="Courier New" w:cs="Courier New"/>
+                <w:color w:val="000000"/>
+                <w:sz w:val="14"/>
+                <w:szCs w:val="14"/>
+                <w:lang w:eastAsia="de-CH"/>
+              </w:rPr>
+              <w:t>,</w:t>
+            </w:r>
+            <w:r>
+              <w:rPr>
+                <w:rFonts w:ascii="Courier New" w:eastAsia="Times New Roman" w:hAnsi="Courier New" w:cs="Courier New"/>
+                <w:color w:val="C0C0C0"/>
+                <w:sz w:val="14"/>
+                <w:szCs w:val="14"/>
+                <w:lang w:eastAsia="de-CH"/>
+              </w:rPr>
+              <w:t xml:space="preserve"> </w:t>
+            </w:r>
+            <w:proofErr w:type="spellStart"/>
+            <w:r>
+              <w:rPr>
+                <w:rFonts w:ascii="Courier New" w:eastAsia="Times New Roman" w:hAnsi="Courier New" w:cs="Courier New"/>
+                <w:color w:val="000000"/>
+                <w:sz w:val="14"/>
+                <w:szCs w:val="14"/>
+                <w:lang w:eastAsia="de-CH"/>
+              </w:rPr>
+              <w:t>kernel</w:t>
+            </w:r>
+            <w:proofErr w:type="spellEnd"/>
+            <w:r>
+              <w:rPr>
+                <w:rFonts w:ascii="Courier New" w:eastAsia="Times New Roman" w:hAnsi="Courier New" w:cs="Courier New"/>
+                <w:color w:val="000000"/>
+                <w:sz w:val="14"/>
+                <w:szCs w:val="14"/>
+                <w:lang w:eastAsia="de-CH"/>
+              </w:rPr>
+              <w:t>,</w:t>
+            </w:r>
+            <w:r>
+              <w:rPr>
+                <w:rFonts w:ascii="Courier New" w:eastAsia="Times New Roman" w:hAnsi="Courier New" w:cs="Courier New"/>
+                <w:color w:val="C0C0C0"/>
+                <w:sz w:val="14"/>
+                <w:szCs w:val="14"/>
+                <w:lang w:eastAsia="de-CH"/>
+              </w:rPr>
+              <w:t xml:space="preserve"> </w:t>
+            </w:r>
+            <w:proofErr w:type="spellStart"/>
+            <w:r>
+              <w:rPr>
+                <w:rFonts w:ascii="Courier New" w:eastAsia="Times New Roman" w:hAnsi="Courier New" w:cs="Courier New"/>
+                <w:color w:val="800080"/>
+                <w:sz w:val="14"/>
+                <w:szCs w:val="14"/>
+                <w:lang w:eastAsia="de-CH"/>
+              </w:rPr>
+              <w:t>cv</w:t>
+            </w:r>
+            <w:proofErr w:type="spellEnd"/>
+            <w:r>
+              <w:rPr>
+                <w:rFonts w:ascii="Courier New" w:eastAsia="Times New Roman" w:hAnsi="Courier New" w:cs="Courier New"/>
+                <w:color w:val="000000"/>
+                <w:sz w:val="14"/>
+                <w:szCs w:val="14"/>
+                <w:lang w:eastAsia="de-CH"/>
+              </w:rPr>
+              <w:t>::</w:t>
+            </w:r>
+            <w:r>
+              <w:rPr>
+                <w:rFonts w:ascii="Courier New" w:eastAsia="Times New Roman" w:hAnsi="Courier New" w:cs="Courier New"/>
+                <w:color w:val="800080"/>
+                <w:sz w:val="14"/>
+                <w:szCs w:val="14"/>
+                <w:lang w:eastAsia="de-CH"/>
+              </w:rPr>
+              <w:t>Point</w:t>
+            </w:r>
+            <w:r>
+              <w:rPr>
+                <w:rFonts w:ascii="Courier New" w:eastAsia="Times New Roman" w:hAnsi="Courier New" w:cs="Courier New"/>
+                <w:color w:val="000000"/>
+                <w:sz w:val="14"/>
+                <w:szCs w:val="14"/>
+                <w:lang w:eastAsia="de-CH"/>
+              </w:rPr>
+              <w:t>(-</w:t>
+            </w:r>
+            <w:r>
+              <w:rPr>
+                <w:rFonts w:ascii="Courier New" w:eastAsia="Times New Roman" w:hAnsi="Courier New" w:cs="Courier New"/>
+                <w:color w:val="000080"/>
+                <w:sz w:val="14"/>
+                <w:szCs w:val="14"/>
+                <w:lang w:eastAsia="de-CH"/>
+              </w:rPr>
+              <w:t>1</w:t>
+            </w:r>
+            <w:r>
+              <w:rPr>
+                <w:rFonts w:ascii="Courier New" w:eastAsia="Times New Roman" w:hAnsi="Courier New" w:cs="Courier New"/>
+                <w:color w:val="000000"/>
+                <w:sz w:val="14"/>
+                <w:szCs w:val="14"/>
+                <w:lang w:eastAsia="de-CH"/>
+              </w:rPr>
+              <w:t>,-</w:t>
+            </w:r>
+            <w:r>
+              <w:rPr>
+                <w:rFonts w:ascii="Courier New" w:eastAsia="Times New Roman" w:hAnsi="Courier New" w:cs="Courier New"/>
+                <w:color w:val="000080"/>
+                <w:sz w:val="14"/>
+                <w:szCs w:val="14"/>
+                <w:lang w:eastAsia="de-CH"/>
+              </w:rPr>
+              <w:t>1</w:t>
+            </w:r>
+            <w:r>
+              <w:rPr>
+                <w:rFonts w:ascii="Courier New" w:eastAsia="Times New Roman" w:hAnsi="Courier New" w:cs="Courier New"/>
+                <w:color w:val="000000"/>
+                <w:sz w:val="14"/>
+                <w:szCs w:val="14"/>
+                <w:lang w:eastAsia="de-CH"/>
+              </w:rPr>
+              <w:t>),</w:t>
+            </w:r>
+            <w:r>
+              <w:rPr>
+                <w:rFonts w:ascii="Courier New" w:eastAsia="Times New Roman" w:hAnsi="Courier New" w:cs="Courier New"/>
+                <w:color w:val="C0C0C0"/>
+                <w:sz w:val="14"/>
+                <w:szCs w:val="14"/>
+                <w:lang w:eastAsia="de-CH"/>
+              </w:rPr>
+              <w:t xml:space="preserve"> </w:t>
+            </w:r>
+            <w:r>
+              <w:rPr>
+                <w:rFonts w:ascii="Courier New" w:eastAsia="Times New Roman" w:hAnsi="Courier New" w:cs="Courier New"/>
+                <w:color w:val="000080"/>
+                <w:sz w:val="14"/>
+                <w:szCs w:val="14"/>
+                <w:lang w:eastAsia="de-CH"/>
+              </w:rPr>
+              <w:t>2</w:t>
+            </w:r>
+            <w:r>
+              <w:rPr>
+                <w:rFonts w:ascii="Courier New" w:eastAsia="Times New Roman" w:hAnsi="Courier New" w:cs="Courier New"/>
+                <w:color w:val="000000"/>
+                <w:sz w:val="14"/>
+                <w:szCs w:val="14"/>
+                <w:lang w:eastAsia="de-CH"/>
+              </w:rPr>
+              <w:t>);</w:t>
+            </w:r>
+          </w:p>
+          <w:p>
+            <w:pPr>
+              <w:rPr>
+                <w:rFonts w:ascii="Courier New" w:eastAsia="Times New Roman" w:hAnsi="Courier New" w:cs="Courier New"/>
+                <w:color w:val="000000"/>
+                <w:sz w:val="14"/>
+                <w:szCs w:val="14"/>
+                <w:lang w:val="en-US" w:eastAsia="de-CH"/>
+              </w:rPr>
+            </w:pPr>
+          </w:p>
+        </w:tc>
+      </w:tr>
+    </w:tbl>
     <w:p>
+      <w:r>
+        <w:br/>
+      </w:r>
       <w:r>
         <w:t xml:space="preserve">Die </w:t>
       </w:r>
@@ -2117,6 +3921,7 @@
                 <w:noProof/>
                 <w:lang w:eastAsia="de-CH"/>
               </w:rPr>
+              <w:lastRenderedPageBreak/>
               <w:drawing>
                 <wp:inline distT="0" distB="0" distL="0" distR="0">
                   <wp:extent cx="2926030" cy="3227666"/>
@@ -2267,7 +4072,6 @@
                 <w:noProof/>
                 <w:lang w:eastAsia="de-CH"/>
               </w:rPr>
-              <w:lastRenderedPageBreak/>
               <w:drawing>
                 <wp:inline distT="0" distB="0" distL="0" distR="0">
                   <wp:extent cx="2854458" cy="3148716"/>
@@ -2424,6 +4228,7 @@
     </w:p>
     <w:p>
       <w:r>
+        <w:lastRenderedPageBreak/>
         <w:t>Da</w:t>
       </w:r>
       <w:r>
@@ -2567,11 +4372,7 @@
       </w:r>
       <w:proofErr w:type="spellEnd"/>
       <w:r>
-        <w:t xml:space="preserve"> die gewünschte Funktion eingefügt werden. In unserem Fall wird dort nur die Position des Klicks in einer globalen Variable gespeichert. Die </w:t>
-      </w:r>
-      <w:r>
-        <w:lastRenderedPageBreak/>
-        <w:t xml:space="preserve">eigentliche Auswertung geschieht danach in der Hauptroutine.  Dort wird die Distanz der Mausposition mit den Puzzleteilen mit der Funktion </w:t>
+        <w:t xml:space="preserve"> die gewünschte Funktion eingefügt werden. In unserem Fall wird dort nur die Position des Klicks in einer globalen Variable gespeichert. Die eigentliche Auswertung geschieht danach in der Hauptroutine.  Dort wird die Distanz der Mausposition mit den Puzzleteilen mit der Funktion </w:t>
       </w:r>
       <w:proofErr w:type="spellStart"/>
       <w:r>
@@ -2739,7 +4540,11 @@
         <w:t xml:space="preserve"> besser dokumentiert ist als die MATLAB</w:t>
       </w:r>
       <w:r>
-        <w:t xml:space="preserve"> Bildverarbeitungsbibliothek </w:t>
+        <w:t xml:space="preserve"> </w:t>
+      </w:r>
+      <w:r>
+        <w:lastRenderedPageBreak/>
+        <w:t xml:space="preserve">Bildverarbeitungsbibliothek </w:t>
       </w:r>
       <w:r>
         <w:t>(</w:t>
@@ -2899,7 +4704,6 @@
     </w:p>
     <w:p>
       <w:r>
-        <w:lastRenderedPageBreak/>
         <w:t>Abschliessend können wir sagen, dass wir einen guten Einstieg in die Bild</w:t>
       </w:r>
       <w:r>
@@ -3081,6 +4885,7 @@
         <w:rPr>
           <w:lang w:val="fr-CH"/>
         </w:rPr>
+        <w:lastRenderedPageBreak/>
         <w:t>Syntax</w:t>
       </w:r>
       <w:proofErr w:type="spellEnd"/>
@@ -3261,7 +5066,7 @@
       <w:rPr>
         <w:noProof/>
       </w:rPr>
-      <w:t>2</w:t>
+      <w:t>4</w:t>
     </w:r>
     <w:r>
       <w:rPr>
@@ -3277,7 +5082,7 @@
         <w:rPr>
           <w:noProof/>
         </w:rPr>
-        <w:t>7</w:t>
+        <w:t>8</w:t>
       </w:r>
     </w:fldSimple>
   </w:p>
@@ -5095,7 +6900,7 @@
 </file>
 
 <file path=customXml/itemProps1.xml><?xml version="1.0" encoding="utf-8"?>
-<ds:datastoreItem xmlns:ds="http://schemas.openxmlformats.org/officeDocument/2006/customXml" ds:itemID="{EEA7EC9A-CE9D-4B33-AED5-98C7BD52B781}">
+<ds:datastoreItem xmlns:ds="http://schemas.openxmlformats.org/officeDocument/2006/customXml" ds:itemID="{8A964077-F220-40BC-8920-5B5F36CE4ED9}">
   <ds:schemaRefs>
     <ds:schemaRef ds:uri="http://schemas.openxmlformats.org/officeDocument/2006/bibliography"/>
   </ds:schemaRefs>

</xml_diff>

<commit_message>
updated docx and pptx file.
</commit_message>
<xml_diff>
--- a/Doku/Puzzle.docx
+++ b/Doku/Puzzle.docx
@@ -8,21 +8,8 @@
         <w:jc w:val="both"/>
       </w:pPr>
       <w:r>
-        <w:t xml:space="preserve">Puzzle Solver mit </w:t>
-      </w:r>
-      <w:proofErr w:type="spellStart"/>
-      <w:r>
-        <w:t>OpenCV</w:t>
-      </w:r>
-      <w:proofErr w:type="spellEnd"/>
-      <w:r>
-        <w:t xml:space="preserve"> und </w:t>
-      </w:r>
-      <w:proofErr w:type="spellStart"/>
-      <w:r>
-        <w:t>Qt</w:t>
-      </w:r>
-      <w:proofErr w:type="spellEnd"/>
+        <w:t>Puzzle Solver mit OpenCV und Qt</w:t>
+      </w:r>
     </w:p>
     <w:p>
       <w:pPr>
@@ -203,7 +190,7 @@
                     <a:blip r:embed="rId8" cstate="screen">
                       <a:extLst>
                         <a:ext uri="{28A0092B-C50C-407E-A947-70E740481C1C}">
-                          <a14:useLocalDpi xmlns="" xmlns:wpc="http://schemas.microsoft.com/office/word/2010/wordprocessingCanvas" xmlns:mc="http://schemas.openxmlformats.org/markup-compatibility/2006" xmlns:o="urn:schemas-microsoft-com:office:office" xmlns:v="urn:schemas-microsoft-com:vml" xmlns:wp14="http://schemas.microsoft.com/office/word/2010/wordprocessingDrawing" xmlns:w10="urn:schemas-microsoft-com:office:word" xmlns:w="http://schemas.openxmlformats.org/wordprocessingml/2006/main" xmlns:w14="http://schemas.microsoft.com/office/word/2010/wordml" xmlns:wpg="http://schemas.microsoft.com/office/word/2010/wordprocessingGroup" xmlns:wpi="http://schemas.microsoft.com/office/word/2010/wordprocessingInk" xmlns:wps="http://schemas.microsoft.com/office/word/2010/wordprocessingShape" xmlns:a14="http://schemas.microsoft.com/office/drawing/2010/main" val="0"/>
+                          <a14:useLocalDpi xmlns:a14="http://schemas.microsoft.com/office/drawing/2010/main" xmlns:wps="http://schemas.microsoft.com/office/word/2010/wordprocessingShape" xmlns:wpi="http://schemas.microsoft.com/office/word/2010/wordprocessingInk" xmlns:wpg="http://schemas.microsoft.com/office/word/2010/wordprocessingGroup" xmlns:w14="http://schemas.microsoft.com/office/word/2010/wordml" xmlns:w="http://schemas.openxmlformats.org/wordprocessingml/2006/main" xmlns:w10="urn:schemas-microsoft-com:office:word" xmlns:wp14="http://schemas.microsoft.com/office/word/2010/wordprocessingDrawing" xmlns:v="urn:schemas-microsoft-com:vml" xmlns:o="urn:schemas-microsoft-com:office:office" xmlns:mc="http://schemas.openxmlformats.org/markup-compatibility/2006" xmlns:wpc="http://schemas.microsoft.com/office/word/2010/wordprocessingCanvas" xmlns="" val="0"/>
                         </a:ext>
                       </a:extLst>
                     </a:blip>
@@ -274,7 +261,7 @@
                     <a:blip r:embed="rId9" cstate="screen">
                       <a:extLst>
                         <a:ext uri="{28A0092B-C50C-407E-A947-70E740481C1C}">
-                          <a14:useLocalDpi xmlns="" xmlns:wpc="http://schemas.microsoft.com/office/word/2010/wordprocessingCanvas" xmlns:mc="http://schemas.openxmlformats.org/markup-compatibility/2006" xmlns:o="urn:schemas-microsoft-com:office:office" xmlns:v="urn:schemas-microsoft-com:vml" xmlns:wp14="http://schemas.microsoft.com/office/word/2010/wordprocessingDrawing" xmlns:w10="urn:schemas-microsoft-com:office:word" xmlns:w="http://schemas.openxmlformats.org/wordprocessingml/2006/main" xmlns:w14="http://schemas.microsoft.com/office/word/2010/wordml" xmlns:wpg="http://schemas.microsoft.com/office/word/2010/wordprocessingGroup" xmlns:wpi="http://schemas.microsoft.com/office/word/2010/wordprocessingInk" xmlns:wps="http://schemas.microsoft.com/office/word/2010/wordprocessingShape" xmlns:a14="http://schemas.microsoft.com/office/drawing/2010/main" val="0"/>
+                          <a14:useLocalDpi xmlns:a14="http://schemas.microsoft.com/office/drawing/2010/main" xmlns:wps="http://schemas.microsoft.com/office/word/2010/wordprocessingShape" xmlns:wpi="http://schemas.microsoft.com/office/word/2010/wordprocessingInk" xmlns:wpg="http://schemas.microsoft.com/office/word/2010/wordprocessingGroup" xmlns:w14="http://schemas.microsoft.com/office/word/2010/wordml" xmlns:w="http://schemas.openxmlformats.org/wordprocessingml/2006/main" xmlns:w10="urn:schemas-microsoft-com:office:word" xmlns:wp14="http://schemas.microsoft.com/office/word/2010/wordprocessingDrawing" xmlns:v="urn:schemas-microsoft-com:vml" xmlns:o="urn:schemas-microsoft-com:office:office" xmlns:mc="http://schemas.openxmlformats.org/markup-compatibility/2006" xmlns:wpc="http://schemas.microsoft.com/office/word/2010/wordprocessingCanvas" xmlns="" val="0"/>
                         </a:ext>
                       </a:extLst>
                     </a:blip>
@@ -1933,14 +1920,12 @@
       <w:r>
         <w:t xml:space="preserve">det, wie die Puzzleteile untereinander zusammenpassen. Als Bildverarbeitungsbibliothek wird die frei verfügbare und aktiv weiterentwickelte Plattform </w:t>
       </w:r>
-      <w:proofErr w:type="spellStart"/>
       <w:r>
         <w:rPr>
           <w:i/>
         </w:rPr>
         <w:t>OpenCV</w:t>
       </w:r>
-      <w:proofErr w:type="spellEnd"/>
       <w:r>
         <w:t xml:space="preserve"> in C++ verwendet. Als Programmierumg</w:t>
       </w:r>
@@ -1950,44 +1935,14 @@
       <w:r>
         <w:t xml:space="preserve">bung wird der </w:t>
       </w:r>
-      <w:proofErr w:type="spellStart"/>
       <w:r>
         <w:rPr>
           <w:i/>
         </w:rPr>
-        <w:t>Qt</w:t>
-      </w:r>
-      <w:proofErr w:type="spellEnd"/>
-      <w:r>
-        <w:rPr>
-          <w:i/>
-        </w:rPr>
-        <w:t xml:space="preserve"> </w:t>
-      </w:r>
-      <w:proofErr w:type="spellStart"/>
-      <w:r>
-        <w:rPr>
-          <w:i/>
-        </w:rPr>
-        <w:t>Creator</w:t>
-      </w:r>
-      <w:proofErr w:type="spellEnd"/>
-      <w:r>
-        <w:rPr>
-          <w:i/>
-        </w:rPr>
-        <w:t xml:space="preserve"> </w:t>
-      </w:r>
-      <w:r>
-        <w:t xml:space="preserve">verwendet, welcher mit der </w:t>
-      </w:r>
-      <w:proofErr w:type="spellStart"/>
-      <w:r>
-        <w:t>Qt</w:t>
-      </w:r>
-      <w:proofErr w:type="spellEnd"/>
-      <w:r>
-        <w:t xml:space="preserve"> GUI-Bibliothek später eventuell auch noch eine graphische Oberfläche für das Programm ermöglicht.</w:t>
+        <w:t xml:space="preserve">Qt Creator </w:t>
+      </w:r>
+      <w:r>
+        <w:t>verwendet, welcher mit der Qt GUI-Bibliothek später eventuell auch noch eine graphische Oberfläche für das Programm ermöglicht.</w:t>
       </w:r>
     </w:p>
     <w:p>
@@ -2006,23 +1961,7 @@
         <w:jc w:val="both"/>
       </w:pPr>
       <w:r>
-        <w:t xml:space="preserve">Zuerst wird das Bild </w:t>
-      </w:r>
-      <w:proofErr w:type="spellStart"/>
-      <w:r>
-        <w:t>binarisiert</w:t>
-      </w:r>
-      <w:proofErr w:type="spellEnd"/>
-      <w:r>
-        <w:t xml:space="preserve">. Anschliessend werden aus dem </w:t>
-      </w:r>
-      <w:proofErr w:type="spellStart"/>
-      <w:r>
-        <w:t>binarisierten</w:t>
-      </w:r>
-      <w:proofErr w:type="spellEnd"/>
-      <w:r>
-        <w:t xml:space="preserve"> Bild die einzelnen Puz</w:t>
+        <w:t>Zuerst wird das Bild binarisiert. Anschliessend werden aus dem binarisierten Bild die einzelnen Puz</w:t>
       </w:r>
       <w:r>
         <w:t>z</w:t>
@@ -2072,38 +2011,7 @@
       <w:bookmarkEnd w:id="3"/>
       <w:r>
         <w:br/>
-      </w:r>
-      <w:proofErr w:type="spellStart"/>
-      <w:r>
-        <w:t>bla</w:t>
-      </w:r>
-      <w:proofErr w:type="spellEnd"/>
-      <w:r>
-        <w:t xml:space="preserve"> </w:t>
-      </w:r>
-      <w:proofErr w:type="spellStart"/>
-      <w:r>
-        <w:t>bla</w:t>
-      </w:r>
-      <w:proofErr w:type="spellEnd"/>
-      <w:r>
-        <w:t xml:space="preserve"> </w:t>
-      </w:r>
-      <w:proofErr w:type="spellStart"/>
-      <w:r>
-        <w:t>lorem</w:t>
-      </w:r>
-      <w:proofErr w:type="spellEnd"/>
-      <w:r>
-        <w:t xml:space="preserve"> </w:t>
-      </w:r>
-      <w:proofErr w:type="spellStart"/>
-      <w:r>
-        <w:t>ipsum</w:t>
-      </w:r>
-      <w:proofErr w:type="spellEnd"/>
-      <w:r>
-        <w:t xml:space="preserve"> </w:t>
+        <w:t xml:space="preserve">bla bla lorem ipsum </w:t>
       </w:r>
     </w:p>
     <w:p>
@@ -2115,13 +2023,8 @@
       <w:r>
         <w:t xml:space="preserve">Wichtige </w:t>
       </w:r>
-      <w:proofErr w:type="spellStart"/>
-      <w:r>
-        <w:t>OpenCV</w:t>
-      </w:r>
-      <w:proofErr w:type="spellEnd"/>
-      <w:r>
-        <w:t xml:space="preserve"> Routinen</w:t>
+      <w:r>
+        <w:t>OpenCV Routinen</w:t>
       </w:r>
       <w:bookmarkEnd w:id="4"/>
     </w:p>
@@ -2139,27 +2042,17 @@
         <w:jc w:val="both"/>
       </w:pPr>
       <w:bookmarkStart w:id="5" w:name="_Toc345006284"/>
-      <w:proofErr w:type="spellStart"/>
       <w:r>
         <w:t>findContours</w:t>
       </w:r>
       <w:bookmarkEnd w:id="5"/>
-      <w:proofErr w:type="spellEnd"/>
     </w:p>
     <w:p>
       <w:pPr>
         <w:jc w:val="both"/>
       </w:pPr>
       <w:r>
-        <w:t xml:space="preserve">Dieser Funktion wird ein </w:t>
-      </w:r>
-      <w:proofErr w:type="spellStart"/>
-      <w:r>
-        <w:t>binarisiertes</w:t>
-      </w:r>
-      <w:proofErr w:type="spellEnd"/>
-      <w:r>
-        <w:t xml:space="preserve"> Bild übergeben. Sie versucht nun nach </w:t>
+        <w:t xml:space="preserve">Dieser Funktion wird ein binarisiertes Bild übergeben. Sie versucht nun nach </w:t>
       </w:r>
       <w:r>
         <w:t>einem speziellen</w:t>
@@ -2186,12 +2079,10 @@
         <w:jc w:val="both"/>
       </w:pPr>
       <w:bookmarkStart w:id="6" w:name="_Toc345006285"/>
-      <w:proofErr w:type="spellStart"/>
       <w:r>
         <w:t>approxPolyDP</w:t>
       </w:r>
       <w:bookmarkEnd w:id="6"/>
-      <w:proofErr w:type="spellEnd"/>
     </w:p>
     <w:p>
       <w:pPr>
@@ -2203,19 +2094,9 @@
       <w:r>
         <w:t xml:space="preserve"> nach dem </w:t>
       </w:r>
-      <w:proofErr w:type="spellStart"/>
-      <w:r>
-        <w:t>Ramer</w:t>
-      </w:r>
-      <w:proofErr w:type="spellEnd"/>
-      <w:r>
-        <w:t>–Douglas–</w:t>
-      </w:r>
-      <w:proofErr w:type="spellStart"/>
-      <w:r>
-        <w:t>Peucker</w:t>
-      </w:r>
-      <w:proofErr w:type="spellEnd"/>
+      <w:r>
+        <w:t>Ramer–Douglas–Peucker</w:t>
+      </w:r>
       <w:r>
         <w:t xml:space="preserve"> A</w:t>
       </w:r>
@@ -2231,14 +2112,12 @@
       <w:r>
         <w:t xml:space="preserve">chen. Es muss noch ein Parameter </w:t>
       </w:r>
-      <w:proofErr w:type="spellStart"/>
       <w:r>
         <w:rPr>
           <w:i/>
         </w:rPr>
         <w:t>epsilon</w:t>
       </w:r>
-      <w:proofErr w:type="spellEnd"/>
       <w:r>
         <w:t xml:space="preserve"> angegeben werden. Mit diesem kann man steuern, wie stark eine Kontur vereinfacht wird.</w:t>
       </w:r>
@@ -2249,12 +2128,10 @@
         <w:jc w:val="both"/>
       </w:pPr>
       <w:bookmarkStart w:id="7" w:name="_Toc345006286"/>
-      <w:proofErr w:type="spellStart"/>
       <w:r>
         <w:t>matchShape</w:t>
       </w:r>
       <w:bookmarkEnd w:id="7"/>
-      <w:proofErr w:type="spellEnd"/>
     </w:p>
     <w:p>
       <w:pPr>
@@ -2290,41 +2167,23 @@
         <w:jc w:val="both"/>
       </w:pPr>
       <w:bookmarkStart w:id="9" w:name="_Toc345006288"/>
-      <w:proofErr w:type="spellStart"/>
       <w:r>
         <w:t>Binarisieren</w:t>
       </w:r>
       <w:bookmarkEnd w:id="9"/>
-      <w:proofErr w:type="spellEnd"/>
     </w:p>
     <w:p>
       <w:pPr>
         <w:jc w:val="both"/>
       </w:pPr>
       <w:r>
-        <w:t xml:space="preserve">Zuerst wird das Bild in ein 8-Bit Graustufenbild umgewandelt. Um grobe </w:t>
-      </w:r>
-      <w:proofErr w:type="spellStart"/>
-      <w:r>
-        <w:t>Verrauschungen</w:t>
-      </w:r>
-      <w:proofErr w:type="spellEnd"/>
-      <w:r>
-        <w:t xml:space="preserve"> zu entfe</w:t>
+        <w:t>Zuerst wird das Bild in ein 8-Bit Graustufenbild umgewandelt. Um grobe Verrauschungen zu entfe</w:t>
       </w:r>
       <w:r>
         <w:t>r</w:t>
       </w:r>
       <w:r>
-        <w:t xml:space="preserve">nen, wird das Bild mit einem </w:t>
-      </w:r>
-      <w:proofErr w:type="spellStart"/>
-      <w:r>
-        <w:t>Blur</w:t>
-      </w:r>
-      <w:proofErr w:type="spellEnd"/>
-      <w:r>
-        <w:t>-Algorithmus verschmiert.</w:t>
+        <w:t>nen, wird das Bild mit einem Blur-Algorithmus verschmiert.</w:t>
       </w:r>
     </w:p>
     <w:tbl>
@@ -2431,7 +2290,6 @@
               </w:rPr>
               <w:t xml:space="preserve"> </w:t>
             </w:r>
-            <w:proofErr w:type="spellStart"/>
             <w:r>
               <w:rPr>
                 <w:rFonts w:ascii="Courier New" w:eastAsia="Times New Roman" w:hAnsi="Courier New" w:cs="Courier New"/>
@@ -2442,7 +2300,6 @@
               </w:rPr>
               <w:t>Grauwert</w:t>
             </w:r>
-            <w:proofErr w:type="spellEnd"/>
             <w:r>
               <w:rPr>
                 <w:rFonts w:ascii="Courier New" w:eastAsia="Times New Roman" w:hAnsi="Courier New" w:cs="Courier New"/>
@@ -2522,7 +2379,6 @@
               </w:rPr>
               <w:t xml:space="preserve">        </w:t>
             </w:r>
-            <w:proofErr w:type="spellStart"/>
             <w:r>
               <w:rPr>
                 <w:rFonts w:ascii="Courier New" w:eastAsia="Times New Roman" w:hAnsi="Courier New" w:cs="Courier New"/>
@@ -2533,7 +2389,6 @@
               </w:rPr>
               <w:t>cv</w:t>
             </w:r>
-            <w:proofErr w:type="spellEnd"/>
             <w:r>
               <w:rPr>
                 <w:rFonts w:ascii="Courier New" w:eastAsia="Times New Roman" w:hAnsi="Courier New" w:cs="Courier New"/>
@@ -2564,7 +2419,6 @@
               </w:rPr>
               <w:t xml:space="preserve"> </w:t>
             </w:r>
-            <w:proofErr w:type="spellStart"/>
             <w:r>
               <w:rPr>
                 <w:rFonts w:ascii="Courier New" w:eastAsia="Times New Roman" w:hAnsi="Courier New" w:cs="Courier New"/>
@@ -2573,18 +2427,7 @@
                 <w:szCs w:val="14"/>
                 <w:lang w:eastAsia="de-CH"/>
               </w:rPr>
-              <w:t>imgGrey</w:t>
-            </w:r>
-            <w:proofErr w:type="spellEnd"/>
-            <w:r>
-              <w:rPr>
-                <w:rFonts w:ascii="Courier New" w:eastAsia="Times New Roman" w:hAnsi="Courier New" w:cs="Courier New"/>
-                <w:color w:val="000000"/>
-                <w:sz w:val="14"/>
-                <w:szCs w:val="14"/>
-                <w:lang w:eastAsia="de-CH"/>
-              </w:rPr>
-              <w:t>;</w:t>
+              <w:t>imgGrey;</w:t>
             </w:r>
           </w:p>
           <w:p>
@@ -2625,7 +2468,6 @@
               </w:rPr>
               <w:t xml:space="preserve">        </w:t>
             </w:r>
-            <w:proofErr w:type="spellStart"/>
             <w:r>
               <w:rPr>
                 <w:rFonts w:ascii="Courier New" w:eastAsia="Times New Roman" w:hAnsi="Courier New" w:cs="Courier New"/>
@@ -2636,7 +2478,6 @@
               </w:rPr>
               <w:t>cv</w:t>
             </w:r>
-            <w:proofErr w:type="spellEnd"/>
             <w:r>
               <w:rPr>
                 <w:rFonts w:ascii="Courier New" w:eastAsia="Times New Roman" w:hAnsi="Courier New" w:cs="Courier New"/>
@@ -2647,7 +2488,6 @@
               </w:rPr>
               <w:t>::</w:t>
             </w:r>
-            <w:proofErr w:type="spellStart"/>
             <w:r>
               <w:rPr>
                 <w:rFonts w:ascii="Courier New" w:eastAsia="Times New Roman" w:hAnsi="Courier New" w:cs="Courier New"/>
@@ -2657,7 +2497,6 @@
               </w:rPr>
               <w:t>cvtColor</w:t>
             </w:r>
-            <w:proofErr w:type="spellEnd"/>
             <w:r>
               <w:rPr>
                 <w:rFonts w:ascii="Courier New" w:eastAsia="Times New Roman" w:hAnsi="Courier New" w:cs="Courier New"/>
@@ -2668,7 +2507,6 @@
               </w:rPr>
               <w:t>(</w:t>
             </w:r>
-            <w:proofErr w:type="spellStart"/>
             <w:r>
               <w:rPr>
                 <w:rFonts w:ascii="Courier New" w:eastAsia="Times New Roman" w:hAnsi="Courier New" w:cs="Courier New"/>
@@ -2678,7 +2516,6 @@
               </w:rPr>
               <w:t>img</w:t>
             </w:r>
-            <w:proofErr w:type="spellEnd"/>
             <w:r>
               <w:rPr>
                 <w:rFonts w:ascii="Courier New" w:eastAsia="Times New Roman" w:hAnsi="Courier New" w:cs="Courier New"/>
@@ -2699,7 +2536,6 @@
               </w:rPr>
               <w:t xml:space="preserve"> </w:t>
             </w:r>
-            <w:proofErr w:type="spellStart"/>
             <w:r>
               <w:rPr>
                 <w:rFonts w:ascii="Courier New" w:eastAsia="Times New Roman" w:hAnsi="Courier New" w:cs="Courier New"/>
@@ -2708,18 +2544,7 @@
                 <w:szCs w:val="14"/>
                 <w:lang w:val="en-US" w:eastAsia="de-CH"/>
               </w:rPr>
-              <w:t>imgGrey</w:t>
-            </w:r>
-            <w:proofErr w:type="spellEnd"/>
-            <w:r>
-              <w:rPr>
-                <w:rFonts w:ascii="Courier New" w:eastAsia="Times New Roman" w:hAnsi="Courier New" w:cs="Courier New"/>
-                <w:color w:val="000000"/>
-                <w:sz w:val="14"/>
-                <w:szCs w:val="14"/>
-                <w:lang w:val="en-US" w:eastAsia="de-CH"/>
-              </w:rPr>
-              <w:t>,</w:t>
+              <w:t>imgGrey,</w:t>
             </w:r>
             <w:r>
               <w:rPr>
@@ -2868,29 +2693,7 @@
                 <w:szCs w:val="14"/>
                 <w:lang w:eastAsia="de-CH"/>
               </w:rPr>
-              <w:t>(vor-</w:t>
-            </w:r>
-            <w:proofErr w:type="spellStart"/>
-            <w:r>
-              <w:rPr>
-                <w:rFonts w:ascii="Courier New" w:eastAsia="Times New Roman" w:hAnsi="Courier New" w:cs="Courier New"/>
-                <w:color w:val="008000"/>
-                <w:sz w:val="14"/>
-                <w:szCs w:val="14"/>
-                <w:lang w:eastAsia="de-CH"/>
-              </w:rPr>
-              <w:t>entrauschen</w:t>
-            </w:r>
-            <w:proofErr w:type="spellEnd"/>
-            <w:r>
-              <w:rPr>
-                <w:rFonts w:ascii="Courier New" w:eastAsia="Times New Roman" w:hAnsi="Courier New" w:cs="Courier New"/>
-                <w:color w:val="008000"/>
-                <w:sz w:val="14"/>
-                <w:szCs w:val="14"/>
-                <w:lang w:eastAsia="de-CH"/>
-              </w:rPr>
-              <w:t>)</w:t>
+              <w:t>(vor-entrauschen)</w:t>
             </w:r>
           </w:p>
           <w:p>
@@ -2931,7 +2734,6 @@
               </w:rPr>
               <w:t xml:space="preserve">        </w:t>
             </w:r>
-            <w:proofErr w:type="spellStart"/>
             <w:r>
               <w:rPr>
                 <w:rFonts w:ascii="Courier New" w:eastAsia="Times New Roman" w:hAnsi="Courier New" w:cs="Courier New"/>
@@ -2942,7 +2744,6 @@
               </w:rPr>
               <w:t>cv</w:t>
             </w:r>
-            <w:proofErr w:type="spellEnd"/>
             <w:r>
               <w:rPr>
                 <w:rFonts w:ascii="Courier New" w:eastAsia="Times New Roman" w:hAnsi="Courier New" w:cs="Courier New"/>
@@ -2973,7 +2774,6 @@
               </w:rPr>
               <w:t xml:space="preserve"> </w:t>
             </w:r>
-            <w:proofErr w:type="spellStart"/>
             <w:r>
               <w:rPr>
                 <w:rFonts w:ascii="Courier New" w:eastAsia="Times New Roman" w:hAnsi="Courier New" w:cs="Courier New"/>
@@ -2982,18 +2782,7 @@
                 <w:szCs w:val="14"/>
                 <w:lang w:eastAsia="de-CH"/>
               </w:rPr>
-              <w:t>imgGreyBlur</w:t>
-            </w:r>
-            <w:proofErr w:type="spellEnd"/>
-            <w:r>
-              <w:rPr>
-                <w:rFonts w:ascii="Courier New" w:eastAsia="Times New Roman" w:hAnsi="Courier New" w:cs="Courier New"/>
-                <w:color w:val="000000"/>
-                <w:sz w:val="14"/>
-                <w:szCs w:val="14"/>
-                <w:lang w:eastAsia="de-CH"/>
-              </w:rPr>
-              <w:t>;</w:t>
+              <w:t>imgGreyBlur;</w:t>
             </w:r>
           </w:p>
           <w:p>
@@ -3017,7 +2806,6 @@
               </w:rPr>
               <w:t xml:space="preserve">        </w:t>
             </w:r>
-            <w:proofErr w:type="spellStart"/>
             <w:r>
               <w:rPr>
                 <w:rFonts w:ascii="Courier New" w:eastAsia="Times New Roman" w:hAnsi="Courier New" w:cs="Courier New"/>
@@ -3028,7 +2816,6 @@
               </w:rPr>
               <w:t>cv</w:t>
             </w:r>
-            <w:proofErr w:type="spellEnd"/>
             <w:r>
               <w:rPr>
                 <w:rFonts w:ascii="Courier New" w:eastAsia="Times New Roman" w:hAnsi="Courier New" w:cs="Courier New"/>
@@ -3056,20 +2843,18 @@
                 <w:szCs w:val="14"/>
                 <w:lang w:val="en-US" w:eastAsia="de-CH"/>
               </w:rPr>
-              <w:t>(</w:t>
-            </w:r>
-            <w:proofErr w:type="spellStart"/>
-            <w:r>
-              <w:rPr>
-                <w:rFonts w:ascii="Courier New" w:eastAsia="Times New Roman" w:hAnsi="Courier New" w:cs="Courier New"/>
-                <w:color w:val="000000"/>
+              <w:t>(imgGrey,</w:t>
+            </w:r>
+            <w:r>
+              <w:rPr>
+                <w:rFonts w:ascii="Courier New" w:eastAsia="Times New Roman" w:hAnsi="Courier New" w:cs="Courier New"/>
+                <w:color w:val="C0C0C0"/>
                 <w:sz w:val="14"/>
                 <w:szCs w:val="14"/>
                 <w:lang w:val="en-US" w:eastAsia="de-CH"/>
               </w:rPr>
-              <w:t>imgGrey</w:t>
-            </w:r>
-            <w:proofErr w:type="spellEnd"/>
+              <w:t xml:space="preserve"> </w:t>
+            </w:r>
             <w:r>
               <w:rPr>
                 <w:rFonts w:ascii="Courier New" w:eastAsia="Times New Roman" w:hAnsi="Courier New" w:cs="Courier New"/>
@@ -3078,7 +2863,7 @@
                 <w:szCs w:val="14"/>
                 <w:lang w:val="en-US" w:eastAsia="de-CH"/>
               </w:rPr>
-              <w:t>,</w:t>
+              <w:t>imgGreyBlur,</w:t>
             </w:r>
             <w:r>
               <w:rPr>
@@ -3090,50 +2875,16 @@
               </w:rPr>
               <w:t xml:space="preserve"> </w:t>
             </w:r>
-            <w:proofErr w:type="spellStart"/>
-            <w:r>
-              <w:rPr>
-                <w:rFonts w:ascii="Courier New" w:eastAsia="Times New Roman" w:hAnsi="Courier New" w:cs="Courier New"/>
-                <w:color w:val="000000"/>
+            <w:r>
+              <w:rPr>
+                <w:rFonts w:ascii="Courier New" w:eastAsia="Times New Roman" w:hAnsi="Courier New" w:cs="Courier New"/>
+                <w:color w:val="800080"/>
                 <w:sz w:val="14"/>
                 <w:szCs w:val="14"/>
                 <w:lang w:val="en-US" w:eastAsia="de-CH"/>
               </w:rPr>
-              <w:t>imgGreyBlur</w:t>
-            </w:r>
-            <w:proofErr w:type="spellEnd"/>
-            <w:r>
-              <w:rPr>
-                <w:rFonts w:ascii="Courier New" w:eastAsia="Times New Roman" w:hAnsi="Courier New" w:cs="Courier New"/>
-                <w:color w:val="000000"/>
-                <w:sz w:val="14"/>
-                <w:szCs w:val="14"/>
-                <w:lang w:val="en-US" w:eastAsia="de-CH"/>
-              </w:rPr>
-              <w:t>,</w:t>
-            </w:r>
-            <w:r>
-              <w:rPr>
-                <w:rFonts w:ascii="Courier New" w:eastAsia="Times New Roman" w:hAnsi="Courier New" w:cs="Courier New"/>
-                <w:color w:val="C0C0C0"/>
-                <w:sz w:val="14"/>
-                <w:szCs w:val="14"/>
-                <w:lang w:val="en-US" w:eastAsia="de-CH"/>
-              </w:rPr>
-              <w:t xml:space="preserve"> </w:t>
-            </w:r>
-            <w:proofErr w:type="spellStart"/>
-            <w:r>
-              <w:rPr>
-                <w:rFonts w:ascii="Courier New" w:eastAsia="Times New Roman" w:hAnsi="Courier New" w:cs="Courier New"/>
-                <w:color w:val="800080"/>
-                <w:sz w:val="14"/>
-                <w:szCs w:val="14"/>
-                <w:lang w:val="en-US" w:eastAsia="de-CH"/>
-              </w:rPr>
               <w:t>cv</w:t>
             </w:r>
-            <w:proofErr w:type="spellEnd"/>
             <w:r>
               <w:rPr>
                 <w:rFonts w:ascii="Courier New" w:eastAsia="Times New Roman" w:hAnsi="Courier New" w:cs="Courier New"/>
@@ -3251,75 +3002,21 @@
       <w:r>
         <w:t xml:space="preserve">nachfolgende </w:t>
       </w:r>
-      <w:proofErr w:type="spellStart"/>
-      <w:r>
-        <w:t>Binarisierung</w:t>
-      </w:r>
-      <w:proofErr w:type="spellEnd"/>
-      <w:r>
-        <w:t xml:space="preserve"> geschieht mit der </w:t>
-      </w:r>
-      <w:proofErr w:type="spellStart"/>
-      <w:r>
-        <w:t>Threshold</w:t>
-      </w:r>
-      <w:proofErr w:type="spellEnd"/>
-      <w:r>
-        <w:t xml:space="preserve"> </w:t>
-      </w:r>
-      <w:proofErr w:type="spellStart"/>
-      <w:r>
-        <w:t>funktion</w:t>
-      </w:r>
-      <w:proofErr w:type="spellEnd"/>
-      <w:r>
-        <w:t>, welcher als Schwelle der Mi</w:t>
+      <w:r>
+        <w:t>Binarisierung geschieht mit der Threshold funktion, welcher als Schwelle der Mi</w:t>
       </w:r>
       <w:r>
         <w:t>t</w:t>
       </w:r>
       <w:r>
-        <w:t xml:space="preserve">telwert des Bildes mitgegeben wird. Um die </w:t>
-      </w:r>
-      <w:proofErr w:type="spellStart"/>
-      <w:r>
-        <w:t>Binarisierung</w:t>
-      </w:r>
-      <w:proofErr w:type="spellEnd"/>
-      <w:r>
-        <w:t xml:space="preserve"> flexibler zu gestalten, haben wir versucht die Funktion </w:t>
-      </w:r>
-      <w:proofErr w:type="spellStart"/>
-      <w:r>
-        <w:t>AdaptiveThreshold</w:t>
-      </w:r>
-      <w:proofErr w:type="spellEnd"/>
-      <w:r>
-        <w:t xml:space="preserve"> zu implementieren. Jedoch ergab diese mehr eine Kantenerkennung als eine </w:t>
-      </w:r>
-      <w:proofErr w:type="spellStart"/>
-      <w:r>
-        <w:t>Binarisierung</w:t>
-      </w:r>
-      <w:proofErr w:type="spellEnd"/>
-      <w:r>
-        <w:t>.</w:t>
-      </w:r>
-      <w:r>
-        <w:t xml:space="preserve"> Als Verbesserung könnte hier auch das Histogramm des Bildes ausgeglichen und anschliessend eine </w:t>
-      </w:r>
-      <w:proofErr w:type="spellStart"/>
-      <w:r>
-        <w:t>Binarisierung</w:t>
-      </w:r>
-      <w:proofErr w:type="spellEnd"/>
-      <w:r>
-        <w:t xml:space="preserve"> vorgenommen werden.</w:t>
+        <w:t>telwert des Bildes mitgegeben wird. Um die Binarisierung flexibler zu gestalten, haben wir versucht die Funktion AdaptiveThreshold zu implementieren. Jedoch ergab diese mehr eine Kantenerkennung als eine Binarisierung.</w:t>
+      </w:r>
+      <w:r>
+        <w:t xml:space="preserve"> Als Verbesserung könnte hier auch das Histogramm des Bildes ausgeglichen und anschliessend eine Binarisierung vorgenommen werden.</w:t>
       </w:r>
       <w:r>
         <w:t xml:space="preserve"> Jedoch funktioniert die Funktion </w:t>
       </w:r>
-      <w:proofErr w:type="spellStart"/>
       <w:r>
         <w:t>equ</w:t>
       </w:r>
@@ -3329,7 +3026,6 @@
       <w:r>
         <w:t>lizeHist</w:t>
       </w:r>
-      <w:proofErr w:type="spellEnd"/>
       <w:r>
         <w:t xml:space="preserve"> nicht für Bilder, welche nur wenige Farben enthalten und bereits fast Binärbilder sind, so wie unser Testbild.</w:t>
       </w:r>
@@ -3425,20 +3121,8 @@
                 <w:szCs w:val="14"/>
                 <w:lang w:eastAsia="de-CH"/>
               </w:rPr>
-              <w:t xml:space="preserve">// Bild </w:t>
-            </w:r>
-            <w:proofErr w:type="spellStart"/>
-            <w:r>
-              <w:rPr>
-                <w:rFonts w:ascii="Courier New" w:eastAsia="Times New Roman" w:hAnsi="Courier New" w:cs="Courier New"/>
-                <w:color w:val="008000"/>
-                <w:sz w:val="14"/>
-                <w:szCs w:val="14"/>
-                <w:lang w:eastAsia="de-CH"/>
-              </w:rPr>
-              <w:t>binarisieren</w:t>
-            </w:r>
-            <w:proofErr w:type="spellEnd"/>
+              <w:t>// Bild binarisieren</w:t>
+            </w:r>
           </w:p>
           <w:p>
             <w:pPr>
@@ -3477,7 +3161,6 @@
               </w:rPr>
               <w:t xml:space="preserve">        </w:t>
             </w:r>
-            <w:proofErr w:type="spellStart"/>
             <w:r>
               <w:rPr>
                 <w:rFonts w:ascii="Courier New" w:eastAsia="Times New Roman" w:hAnsi="Courier New" w:cs="Courier New"/>
@@ -3488,7 +3171,6 @@
               </w:rPr>
               <w:t>cv</w:t>
             </w:r>
-            <w:proofErr w:type="spellEnd"/>
             <w:r>
               <w:rPr>
                 <w:rFonts w:ascii="Courier New" w:eastAsia="Times New Roman" w:hAnsi="Courier New" w:cs="Courier New"/>
@@ -3516,73 +3198,38 @@
                 <w:szCs w:val="14"/>
                 <w:lang w:val="en-US"/>
               </w:rPr>
-              <w:t>(</w:t>
-            </w:r>
-            <w:proofErr w:type="spellStart"/>
-            <w:r>
-              <w:rPr>
-                <w:rFonts w:ascii="Courier New" w:eastAsia="Times New Roman" w:hAnsi="Courier New" w:cs="Courier New"/>
-                <w:color w:val="000000"/>
-                <w:sz w:val="14"/>
-                <w:szCs w:val="14"/>
-                <w:lang w:val="en-US"/>
-              </w:rPr>
-              <w:t>imgGreyBlur</w:t>
-            </w:r>
-            <w:proofErr w:type="spellEnd"/>
-            <w:r>
-              <w:rPr>
-                <w:rFonts w:ascii="Courier New" w:eastAsia="Times New Roman" w:hAnsi="Courier New" w:cs="Courier New"/>
-                <w:color w:val="000000"/>
-                <w:sz w:val="14"/>
-                <w:szCs w:val="14"/>
-                <w:lang w:val="en-US"/>
-              </w:rPr>
-              <w:t>,</w:t>
-            </w:r>
-            <w:r>
-              <w:rPr>
-                <w:rFonts w:ascii="Courier New" w:eastAsia="Times New Roman" w:hAnsi="Courier New" w:cs="Courier New"/>
-                <w:color w:val="C0C0C0"/>
-                <w:sz w:val="14"/>
-                <w:szCs w:val="14"/>
-                <w:lang w:val="en-US"/>
-              </w:rPr>
-              <w:t xml:space="preserve"> </w:t>
-            </w:r>
-            <w:proofErr w:type="spellStart"/>
-            <w:r>
-              <w:rPr>
-                <w:rFonts w:ascii="Courier New" w:eastAsia="Times New Roman" w:hAnsi="Courier New" w:cs="Courier New"/>
-                <w:color w:val="000000"/>
-                <w:sz w:val="14"/>
-                <w:szCs w:val="14"/>
-                <w:lang w:val="en-US"/>
-              </w:rPr>
-              <w:t>imgBin</w:t>
-            </w:r>
-            <w:proofErr w:type="spellEnd"/>
-            <w:r>
-              <w:rPr>
-                <w:rFonts w:ascii="Courier New" w:eastAsia="Times New Roman" w:hAnsi="Courier New" w:cs="Courier New"/>
-                <w:color w:val="000000"/>
-                <w:sz w:val="14"/>
-                <w:szCs w:val="14"/>
-                <w:lang w:val="en-US"/>
-              </w:rPr>
-              <w:t>,</w:t>
-            </w:r>
-            <w:r>
-              <w:rPr>
-                <w:rFonts w:ascii="Courier New" w:eastAsia="Times New Roman" w:hAnsi="Courier New" w:cs="Courier New"/>
-                <w:color w:val="C0C0C0"/>
-                <w:sz w:val="14"/>
-                <w:szCs w:val="14"/>
-                <w:lang w:val="en-US"/>
-              </w:rPr>
-              <w:t xml:space="preserve"> </w:t>
-            </w:r>
-            <w:proofErr w:type="spellStart"/>
+              <w:t>(imgGreyBlur,</w:t>
+            </w:r>
+            <w:r>
+              <w:rPr>
+                <w:rFonts w:ascii="Courier New" w:eastAsia="Times New Roman" w:hAnsi="Courier New" w:cs="Courier New"/>
+                <w:color w:val="C0C0C0"/>
+                <w:sz w:val="14"/>
+                <w:szCs w:val="14"/>
+                <w:lang w:val="en-US"/>
+              </w:rPr>
+              <w:t xml:space="preserve"> </w:t>
+            </w:r>
+            <w:r>
+              <w:rPr>
+                <w:rFonts w:ascii="Courier New" w:eastAsia="Times New Roman" w:hAnsi="Courier New" w:cs="Courier New"/>
+                <w:color w:val="000000"/>
+                <w:sz w:val="14"/>
+                <w:szCs w:val="14"/>
+                <w:lang w:val="en-US"/>
+              </w:rPr>
+              <w:t>imgBin,</w:t>
+            </w:r>
+            <w:r>
+              <w:rPr>
+                <w:rFonts w:ascii="Courier New" w:eastAsia="Times New Roman" w:hAnsi="Courier New" w:cs="Courier New"/>
+                <w:color w:val="C0C0C0"/>
+                <w:sz w:val="14"/>
+                <w:szCs w:val="14"/>
+                <w:lang w:val="en-US"/>
+              </w:rPr>
+              <w:t xml:space="preserve"> </w:t>
+            </w:r>
             <w:r>
               <w:rPr>
                 <w:rFonts w:ascii="Courier New" w:eastAsia="Times New Roman" w:hAnsi="Courier New" w:cs="Courier New"/>
@@ -3593,7 +3240,6 @@
               </w:rPr>
               <w:t>cv</w:t>
             </w:r>
-            <w:proofErr w:type="spellEnd"/>
             <w:r>
               <w:rPr>
                 <w:rFonts w:ascii="Courier New" w:eastAsia="Times New Roman" w:hAnsi="Courier New" w:cs="Courier New"/>
@@ -3621,29 +3267,7 @@
                 <w:szCs w:val="14"/>
                 <w:lang w:val="en-US"/>
               </w:rPr>
-              <w:t>(</w:t>
-            </w:r>
-            <w:proofErr w:type="spellStart"/>
-            <w:r>
-              <w:rPr>
-                <w:rFonts w:ascii="Courier New" w:eastAsia="Times New Roman" w:hAnsi="Courier New" w:cs="Courier New"/>
-                <w:color w:val="000000"/>
-                <w:sz w:val="14"/>
-                <w:szCs w:val="14"/>
-                <w:lang w:val="en-US"/>
-              </w:rPr>
-              <w:t>imgGreyBlur</w:t>
-            </w:r>
-            <w:proofErr w:type="spellEnd"/>
-            <w:r>
-              <w:rPr>
-                <w:rFonts w:ascii="Courier New" w:eastAsia="Times New Roman" w:hAnsi="Courier New" w:cs="Courier New"/>
-                <w:color w:val="000000"/>
-                <w:sz w:val="14"/>
-                <w:szCs w:val="14"/>
-                <w:lang w:val="en-US"/>
-              </w:rPr>
-              <w:t>)[</w:t>
+              <w:t>(imgGreyBlur)[</w:t>
             </w:r>
             <w:r>
               <w:rPr>
@@ -3789,15 +3413,7 @@
         <w:br/>
       </w:r>
       <w:r>
-        <w:t xml:space="preserve">Nun wird das Bild noch einmal </w:t>
-      </w:r>
-      <w:proofErr w:type="spellStart"/>
-      <w:r>
-        <w:t>entrauscht</w:t>
-      </w:r>
-      <w:proofErr w:type="spellEnd"/>
-      <w:r>
-        <w:t>, diesmal mit morphologischen Operationen: Mit einem 3x3 Filterkern wird das Bild zwei Mal geöffnet (</w:t>
+        <w:t>Nun wird das Bild noch einmal entrauscht, diesmal mit morphologischen Operationen: Mit einem 3x3 Filterkern wird das Bild zwei Mal geöffnet (</w:t>
       </w:r>
       <w:r>
         <w:t>zweimal erodieren und zwei</w:t>
@@ -3910,7 +3526,6 @@
               </w:rPr>
               <w:t xml:space="preserve"> </w:t>
             </w:r>
-            <w:proofErr w:type="spellStart"/>
             <w:r>
               <w:rPr>
                 <w:rFonts w:ascii="Courier New" w:eastAsia="Times New Roman" w:hAnsi="Courier New" w:cs="Courier New"/>
@@ -3919,18 +3534,7 @@
                 <w:szCs w:val="14"/>
                 <w:lang w:eastAsia="de-CH"/>
               </w:rPr>
-              <w:t>Entrauschen</w:t>
-            </w:r>
-            <w:proofErr w:type="spellEnd"/>
-            <w:r>
-              <w:rPr>
-                <w:rFonts w:ascii="Courier New" w:eastAsia="Times New Roman" w:hAnsi="Courier New" w:cs="Courier New"/>
-                <w:color w:val="008000"/>
-                <w:sz w:val="14"/>
-                <w:szCs w:val="14"/>
-                <w:lang w:eastAsia="de-CH"/>
-              </w:rPr>
-              <w:t>:</w:t>
+              <w:t>Entrauschen:</w:t>
             </w:r>
             <w:r>
               <w:rPr>
@@ -4071,7 +3675,6 @@
               </w:rPr>
               <w:t xml:space="preserve">        </w:t>
             </w:r>
-            <w:proofErr w:type="spellStart"/>
             <w:r>
               <w:rPr>
                 <w:rFonts w:ascii="Courier New" w:eastAsia="Times New Roman" w:hAnsi="Courier New" w:cs="Courier New"/>
@@ -4082,7 +3685,6 @@
               </w:rPr>
               <w:t>cv</w:t>
             </w:r>
-            <w:proofErr w:type="spellEnd"/>
             <w:r>
               <w:rPr>
                 <w:rFonts w:ascii="Courier New" w:eastAsia="Times New Roman" w:hAnsi="Courier New" w:cs="Courier New"/>
@@ -4153,7 +3755,6 @@
               </w:rPr>
               <w:t xml:space="preserve"> </w:t>
             </w:r>
-            <w:proofErr w:type="spellStart"/>
             <w:r>
               <w:rPr>
                 <w:rFonts w:ascii="Courier New" w:eastAsia="Times New Roman" w:hAnsi="Courier New" w:cs="Courier New"/>
@@ -4164,7 +3765,6 @@
               </w:rPr>
               <w:t>cv</w:t>
             </w:r>
-            <w:proofErr w:type="spellEnd"/>
             <w:r>
               <w:rPr>
                 <w:rFonts w:ascii="Courier New" w:eastAsia="Times New Roman" w:hAnsi="Courier New" w:cs="Courier New"/>
@@ -4175,7 +3775,6 @@
               </w:rPr>
               <w:t>::</w:t>
             </w:r>
-            <w:proofErr w:type="spellStart"/>
             <w:r>
               <w:rPr>
                 <w:rFonts w:ascii="Courier New" w:eastAsia="Times New Roman" w:hAnsi="Courier New" w:cs="Courier New"/>
@@ -4185,7 +3784,6 @@
               </w:rPr>
               <w:t>getStructuringElement</w:t>
             </w:r>
-            <w:proofErr w:type="spellEnd"/>
             <w:r>
               <w:rPr>
                 <w:rFonts w:ascii="Courier New" w:eastAsia="Times New Roman" w:hAnsi="Courier New" w:cs="Courier New"/>
@@ -4196,7 +3794,6 @@
               </w:rPr>
               <w:t>(</w:t>
             </w:r>
-            <w:proofErr w:type="spellStart"/>
             <w:r>
               <w:rPr>
                 <w:rFonts w:ascii="Courier New" w:eastAsia="Times New Roman" w:hAnsi="Courier New" w:cs="Courier New"/>
@@ -4207,7 +3804,6 @@
               </w:rPr>
               <w:t>cv</w:t>
             </w:r>
-            <w:proofErr w:type="spellEnd"/>
             <w:r>
               <w:rPr>
                 <w:rFonts w:ascii="Courier New" w:eastAsia="Times New Roman" w:hAnsi="Courier New" w:cs="Courier New"/>
@@ -4248,7 +3844,6 @@
               </w:rPr>
               <w:t xml:space="preserve"> </w:t>
             </w:r>
-            <w:proofErr w:type="spellStart"/>
             <w:r>
               <w:rPr>
                 <w:rFonts w:ascii="Courier New" w:eastAsia="Times New Roman" w:hAnsi="Courier New" w:cs="Courier New"/>
@@ -4259,7 +3854,6 @@
               </w:rPr>
               <w:t>cv</w:t>
             </w:r>
-            <w:proofErr w:type="spellEnd"/>
             <w:r>
               <w:rPr>
                 <w:rFonts w:ascii="Courier New" w:eastAsia="Times New Roman" w:hAnsi="Courier New" w:cs="Courier New"/>
@@ -4350,7 +3944,6 @@
               </w:rPr>
               <w:t xml:space="preserve"> </w:t>
             </w:r>
-            <w:proofErr w:type="spellStart"/>
             <w:r>
               <w:rPr>
                 <w:rFonts w:ascii="Courier New" w:eastAsia="Times New Roman" w:hAnsi="Courier New" w:cs="Courier New"/>
@@ -4361,7 +3954,6 @@
               </w:rPr>
               <w:t>cv</w:t>
             </w:r>
-            <w:proofErr w:type="spellEnd"/>
             <w:r>
               <w:rPr>
                 <w:rFonts w:ascii="Courier New" w:eastAsia="Times New Roman" w:hAnsi="Courier New" w:cs="Courier New"/>
@@ -4464,7 +4056,6 @@
               </w:rPr>
               <w:t xml:space="preserve">        </w:t>
             </w:r>
-            <w:proofErr w:type="spellStart"/>
             <w:r>
               <w:rPr>
                 <w:rFonts w:ascii="Courier New" w:eastAsia="Times New Roman" w:hAnsi="Courier New" w:cs="Courier New"/>
@@ -4475,7 +4066,6 @@
               </w:rPr>
               <w:t>cv</w:t>
             </w:r>
-            <w:proofErr w:type="spellEnd"/>
             <w:r>
               <w:rPr>
                 <w:rFonts w:ascii="Courier New" w:eastAsia="Times New Roman" w:hAnsi="Courier New" w:cs="Courier New"/>
@@ -4486,7 +4076,6 @@
               </w:rPr>
               <w:t>::</w:t>
             </w:r>
-            <w:proofErr w:type="spellStart"/>
             <w:r>
               <w:rPr>
                 <w:rFonts w:ascii="Courier New" w:eastAsia="Times New Roman" w:hAnsi="Courier New" w:cs="Courier New"/>
@@ -4496,7 +4085,6 @@
               </w:rPr>
               <w:t>morphologyEx</w:t>
             </w:r>
-            <w:proofErr w:type="spellEnd"/>
             <w:r>
               <w:rPr>
                 <w:rFonts w:ascii="Courier New" w:eastAsia="Times New Roman" w:hAnsi="Courier New" w:cs="Courier New"/>
@@ -4505,20 +4093,18 @@
                 <w:szCs w:val="14"/>
                 <w:lang w:eastAsia="de-CH"/>
               </w:rPr>
-              <w:t>(</w:t>
-            </w:r>
-            <w:proofErr w:type="spellStart"/>
-            <w:r>
-              <w:rPr>
-                <w:rFonts w:ascii="Courier New" w:eastAsia="Times New Roman" w:hAnsi="Courier New" w:cs="Courier New"/>
-                <w:color w:val="000000"/>
+              <w:t>(imgBin,</w:t>
+            </w:r>
+            <w:r>
+              <w:rPr>
+                <w:rFonts w:ascii="Courier New" w:eastAsia="Times New Roman" w:hAnsi="Courier New" w:cs="Courier New"/>
+                <w:color w:val="C0C0C0"/>
                 <w:sz w:val="14"/>
                 <w:szCs w:val="14"/>
                 <w:lang w:eastAsia="de-CH"/>
               </w:rPr>
-              <w:t>imgBin</w:t>
-            </w:r>
-            <w:proofErr w:type="spellEnd"/>
+              <w:t xml:space="preserve"> </w:t>
+            </w:r>
             <w:r>
               <w:rPr>
                 <w:rFonts w:ascii="Courier New" w:eastAsia="Times New Roman" w:hAnsi="Courier New" w:cs="Courier New"/>
@@ -4527,6 +4113,56 @@
                 <w:szCs w:val="14"/>
                 <w:lang w:eastAsia="de-CH"/>
               </w:rPr>
+              <w:t>imgBin,</w:t>
+            </w:r>
+            <w:r>
+              <w:rPr>
+                <w:rFonts w:ascii="Courier New" w:eastAsia="Times New Roman" w:hAnsi="Courier New" w:cs="Courier New"/>
+                <w:color w:val="C0C0C0"/>
+                <w:sz w:val="14"/>
+                <w:szCs w:val="14"/>
+                <w:lang w:eastAsia="de-CH"/>
+              </w:rPr>
+              <w:t xml:space="preserve"> </w:t>
+            </w:r>
+            <w:r>
+              <w:rPr>
+                <w:rFonts w:ascii="Courier New" w:eastAsia="Times New Roman" w:hAnsi="Courier New" w:cs="Courier New"/>
+                <w:color w:val="800080"/>
+                <w:sz w:val="14"/>
+                <w:szCs w:val="14"/>
+                <w:lang w:eastAsia="de-CH"/>
+              </w:rPr>
+              <w:t>cv</w:t>
+            </w:r>
+            <w:r>
+              <w:rPr>
+                <w:rFonts w:ascii="Courier New" w:eastAsia="Times New Roman" w:hAnsi="Courier New" w:cs="Courier New"/>
+                <w:color w:val="000000"/>
+                <w:sz w:val="14"/>
+                <w:szCs w:val="14"/>
+                <w:lang w:eastAsia="de-CH"/>
+              </w:rPr>
+              <w:t>::</w:t>
+            </w:r>
+            <w:r>
+              <w:rPr>
+                <w:rFonts w:ascii="Courier New" w:eastAsia="Times New Roman" w:hAnsi="Courier New" w:cs="Courier New"/>
+                <w:color w:val="800080"/>
+                <w:sz w:val="14"/>
+                <w:szCs w:val="14"/>
+                <w:lang w:eastAsia="de-CH"/>
+              </w:rPr>
+              <w:t>MORPH_OPEN</w:t>
+            </w:r>
+            <w:r>
+              <w:rPr>
+                <w:rFonts w:ascii="Courier New" w:eastAsia="Times New Roman" w:hAnsi="Courier New" w:cs="Courier New"/>
+                <w:color w:val="000000"/>
+                <w:sz w:val="14"/>
+                <w:szCs w:val="14"/>
+                <w:lang w:eastAsia="de-CH"/>
+              </w:rPr>
               <w:t>,</w:t>
             </w:r>
             <w:r>
@@ -4539,7 +4175,6 @@
               </w:rPr>
               <w:t xml:space="preserve"> </w:t>
             </w:r>
-            <w:proofErr w:type="spellStart"/>
             <w:r>
               <w:rPr>
                 <w:rFonts w:ascii="Courier New" w:eastAsia="Times New Roman" w:hAnsi="Courier New" w:cs="Courier New"/>
@@ -4548,102 +4183,7 @@
                 <w:szCs w:val="14"/>
                 <w:lang w:eastAsia="de-CH"/>
               </w:rPr>
-              <w:t>imgBin</w:t>
-            </w:r>
-            <w:proofErr w:type="spellEnd"/>
-            <w:r>
-              <w:rPr>
-                <w:rFonts w:ascii="Courier New" w:eastAsia="Times New Roman" w:hAnsi="Courier New" w:cs="Courier New"/>
-                <w:color w:val="000000"/>
-                <w:sz w:val="14"/>
-                <w:szCs w:val="14"/>
-                <w:lang w:eastAsia="de-CH"/>
-              </w:rPr>
-              <w:t>,</w:t>
-            </w:r>
-            <w:r>
-              <w:rPr>
-                <w:rFonts w:ascii="Courier New" w:eastAsia="Times New Roman" w:hAnsi="Courier New" w:cs="Courier New"/>
-                <w:color w:val="C0C0C0"/>
-                <w:sz w:val="14"/>
-                <w:szCs w:val="14"/>
-                <w:lang w:eastAsia="de-CH"/>
-              </w:rPr>
-              <w:t xml:space="preserve"> </w:t>
-            </w:r>
-            <w:proofErr w:type="spellStart"/>
-            <w:r>
-              <w:rPr>
-                <w:rFonts w:ascii="Courier New" w:eastAsia="Times New Roman" w:hAnsi="Courier New" w:cs="Courier New"/>
-                <w:color w:val="800080"/>
-                <w:sz w:val="14"/>
-                <w:szCs w:val="14"/>
-                <w:lang w:eastAsia="de-CH"/>
-              </w:rPr>
-              <w:t>cv</w:t>
-            </w:r>
-            <w:proofErr w:type="spellEnd"/>
-            <w:r>
-              <w:rPr>
-                <w:rFonts w:ascii="Courier New" w:eastAsia="Times New Roman" w:hAnsi="Courier New" w:cs="Courier New"/>
-                <w:color w:val="000000"/>
-                <w:sz w:val="14"/>
-                <w:szCs w:val="14"/>
-                <w:lang w:eastAsia="de-CH"/>
-              </w:rPr>
-              <w:t>::</w:t>
-            </w:r>
-            <w:r>
-              <w:rPr>
-                <w:rFonts w:ascii="Courier New" w:eastAsia="Times New Roman" w:hAnsi="Courier New" w:cs="Courier New"/>
-                <w:color w:val="800080"/>
-                <w:sz w:val="14"/>
-                <w:szCs w:val="14"/>
-                <w:lang w:eastAsia="de-CH"/>
-              </w:rPr>
-              <w:t>MORPH_OPEN</w:t>
-            </w:r>
-            <w:r>
-              <w:rPr>
-                <w:rFonts w:ascii="Courier New" w:eastAsia="Times New Roman" w:hAnsi="Courier New" w:cs="Courier New"/>
-                <w:color w:val="000000"/>
-                <w:sz w:val="14"/>
-                <w:szCs w:val="14"/>
-                <w:lang w:eastAsia="de-CH"/>
-              </w:rPr>
-              <w:t>,</w:t>
-            </w:r>
-            <w:r>
-              <w:rPr>
-                <w:rFonts w:ascii="Courier New" w:eastAsia="Times New Roman" w:hAnsi="Courier New" w:cs="Courier New"/>
-                <w:color w:val="C0C0C0"/>
-                <w:sz w:val="14"/>
-                <w:szCs w:val="14"/>
-                <w:lang w:eastAsia="de-CH"/>
-              </w:rPr>
-              <w:t xml:space="preserve"> </w:t>
-            </w:r>
-            <w:proofErr w:type="spellStart"/>
-            <w:r>
-              <w:rPr>
-                <w:rFonts w:ascii="Courier New" w:eastAsia="Times New Roman" w:hAnsi="Courier New" w:cs="Courier New"/>
-                <w:color w:val="000000"/>
-                <w:sz w:val="14"/>
-                <w:szCs w:val="14"/>
-                <w:lang w:eastAsia="de-CH"/>
-              </w:rPr>
-              <w:t>kernel</w:t>
-            </w:r>
-            <w:proofErr w:type="spellEnd"/>
-            <w:r>
-              <w:rPr>
-                <w:rFonts w:ascii="Courier New" w:eastAsia="Times New Roman" w:hAnsi="Courier New" w:cs="Courier New"/>
-                <w:color w:val="000000"/>
-                <w:sz w:val="14"/>
-                <w:szCs w:val="14"/>
-                <w:lang w:eastAsia="de-CH"/>
-              </w:rPr>
-              <w:t>,</w:t>
+              <w:t>kernel,</w:t>
             </w:r>
             <w:r>
               <w:rPr>
@@ -4942,15 +4482,7 @@
         <w:jc w:val="both"/>
       </w:pPr>
       <w:r>
-        <w:t xml:space="preserve">Um die Puzzleteile zu erkennen, nutzen wir die Funktion </w:t>
-      </w:r>
-      <w:proofErr w:type="spellStart"/>
-      <w:r>
-        <w:t>findContours</w:t>
-      </w:r>
-      <w:proofErr w:type="spellEnd"/>
-      <w:r>
-        <w:t xml:space="preserve">. Diese liefert </w:t>
+        <w:t xml:space="preserve">Um die Puzzleteile zu erkennen, nutzen wir die Funktion findContours. Diese liefert </w:t>
       </w:r>
       <w:r>
         <w:t>alle gefundenen Konturen</w:t>
@@ -5111,7 +4643,6 @@
               </w:rPr>
               <w:t xml:space="preserve">        </w:t>
             </w:r>
-            <w:proofErr w:type="spellStart"/>
             <w:r>
               <w:rPr>
                 <w:rFonts w:ascii="Courier New" w:eastAsia="Times New Roman" w:hAnsi="Courier New" w:cs="Courier New"/>
@@ -5122,7 +4653,6 @@
               </w:rPr>
               <w:t>std</w:t>
             </w:r>
-            <w:proofErr w:type="spellEnd"/>
             <w:proofErr w:type="gramStart"/>
             <w:r>
               <w:rPr>
@@ -5134,7 +4664,6 @@
               </w:rPr>
               <w:t>::</w:t>
             </w:r>
-            <w:proofErr w:type="spellStart"/>
             <w:r>
               <w:rPr>
                 <w:rFonts w:ascii="Courier New" w:eastAsia="Times New Roman" w:hAnsi="Courier New" w:cs="Courier New"/>
@@ -5145,7 +4674,6 @@
               </w:rPr>
               <w:t>vector</w:t>
             </w:r>
-            <w:proofErr w:type="spellEnd"/>
             <w:proofErr w:type="gramEnd"/>
             <w:r>
               <w:rPr>
@@ -5157,7 +4685,6 @@
               </w:rPr>
               <w:t>&lt;</w:t>
             </w:r>
-            <w:proofErr w:type="spellStart"/>
             <w:r>
               <w:rPr>
                 <w:rFonts w:ascii="Courier New" w:eastAsia="Times New Roman" w:hAnsi="Courier New" w:cs="Courier New"/>
@@ -5168,7 +4695,6 @@
               </w:rPr>
               <w:t>std</w:t>
             </w:r>
-            <w:proofErr w:type="spellEnd"/>
             <w:r>
               <w:rPr>
                 <w:rFonts w:ascii="Courier New" w:eastAsia="Times New Roman" w:hAnsi="Courier New" w:cs="Courier New"/>
@@ -5179,7 +4705,6 @@
               </w:rPr>
               <w:t>::</w:t>
             </w:r>
-            <w:proofErr w:type="spellStart"/>
             <w:r>
               <w:rPr>
                 <w:rFonts w:ascii="Courier New" w:eastAsia="Times New Roman" w:hAnsi="Courier New" w:cs="Courier New"/>
@@ -5190,7 +4715,6 @@
               </w:rPr>
               <w:t>vector</w:t>
             </w:r>
-            <w:proofErr w:type="spellEnd"/>
             <w:r>
               <w:rPr>
                 <w:rFonts w:ascii="Courier New" w:eastAsia="Times New Roman" w:hAnsi="Courier New" w:cs="Courier New"/>
@@ -5201,7 +4725,6 @@
               </w:rPr>
               <w:t>&lt;</w:t>
             </w:r>
-            <w:proofErr w:type="spellStart"/>
             <w:r>
               <w:rPr>
                 <w:rFonts w:ascii="Courier New" w:eastAsia="Times New Roman" w:hAnsi="Courier New" w:cs="Courier New"/>
@@ -5232,7 +4755,6 @@
               </w:rPr>
               <w:t>Point</w:t>
             </w:r>
-            <w:proofErr w:type="spellEnd"/>
             <w:r>
               <w:rPr>
                 <w:rFonts w:ascii="Courier New" w:eastAsia="Times New Roman" w:hAnsi="Courier New" w:cs="Courier New"/>
@@ -5326,7 +4848,6 @@
               </w:rPr>
               <w:t>::</w:t>
             </w:r>
-            <w:proofErr w:type="spellStart"/>
             <w:r>
               <w:rPr>
                 <w:rFonts w:ascii="Courier New" w:eastAsia="Times New Roman" w:hAnsi="Courier New" w:cs="Courier New"/>
@@ -5336,7 +4857,6 @@
               </w:rPr>
               <w:t>findContours</w:t>
             </w:r>
-            <w:proofErr w:type="spellEnd"/>
             <w:proofErr w:type="gramEnd"/>
             <w:r>
               <w:rPr>
@@ -5346,29 +4866,7 @@
                 <w:szCs w:val="14"/>
                 <w:lang w:val="fr-CH"/>
               </w:rPr>
-              <w:t>(</w:t>
-            </w:r>
-            <w:proofErr w:type="spellStart"/>
-            <w:r>
-              <w:rPr>
-                <w:rFonts w:ascii="Courier New" w:eastAsia="Times New Roman" w:hAnsi="Courier New" w:cs="Courier New"/>
-                <w:color w:val="000000"/>
-                <w:sz w:val="14"/>
-                <w:szCs w:val="14"/>
-                <w:lang w:val="fr-CH"/>
-              </w:rPr>
-              <w:t>imgBinTemp</w:t>
-            </w:r>
-            <w:proofErr w:type="spellEnd"/>
-            <w:r>
-              <w:rPr>
-                <w:rFonts w:ascii="Courier New" w:eastAsia="Times New Roman" w:hAnsi="Courier New" w:cs="Courier New"/>
-                <w:color w:val="000000"/>
-                <w:sz w:val="14"/>
-                <w:szCs w:val="14"/>
-                <w:lang w:val="fr-CH"/>
-              </w:rPr>
-              <w:t>,</w:t>
+              <w:t>(imgBinTemp,</w:t>
             </w:r>
             <w:r>
               <w:rPr>
@@ -5493,15 +4991,7 @@
         <w:t xml:space="preserve">Zuerst wird hier bei jedem Puzzleteil die gefundene Kontur mit der </w:t>
       </w:r>
       <w:r>
-        <w:t xml:space="preserve">Routine </w:t>
-      </w:r>
-      <w:proofErr w:type="spellStart"/>
-      <w:r>
-        <w:t>approxPolyDP</w:t>
-      </w:r>
-      <w:proofErr w:type="spellEnd"/>
-      <w:r>
-        <w:t xml:space="preserve"> </w:t>
+        <w:t xml:space="preserve">Routine approxPolyDP </w:t>
       </w:r>
       <w:r>
         <w:t>verei</w:t>
@@ -5515,14 +5005,12 @@
       <w:r>
         <w:t xml:space="preserve"> Der frei einstellbare Parameter </w:t>
       </w:r>
-      <w:proofErr w:type="spellStart"/>
       <w:r>
         <w:rPr>
           <w:i/>
         </w:rPr>
         <w:t>epsilon</w:t>
       </w:r>
-      <w:proofErr w:type="spellEnd"/>
       <w:r>
         <w:t xml:space="preserve">, der der Funktion mitgegeben wird, wurde so gewählt, dass nur gerade </w:t>
       </w:r>
@@ -5547,14 +5035,12 @@
       <w:r>
         <w:t xml:space="preserve">fähr 90° beträgt. Überall sonst soll er kleiner sein. Hier mit den Werten </w:t>
       </w:r>
-      <w:proofErr w:type="spellStart"/>
       <w:r>
         <w:rPr>
           <w:i/>
         </w:rPr>
         <w:t>epsilon</w:t>
       </w:r>
-      <w:proofErr w:type="spellEnd"/>
       <w:r>
         <w:t xml:space="preserve"> = 0, 2, 10, und 64:</w:t>
       </w:r>
@@ -5875,21 +5361,12 @@
         <w:jc w:val="both"/>
       </w:pPr>
       <w:r>
-        <w:t xml:space="preserve">Die blaue Kontur wurde mit der Routine </w:t>
-      </w:r>
-      <w:proofErr w:type="spellStart"/>
-      <w:r>
-        <w:t>findContour</w:t>
-      </w:r>
-      <w:proofErr w:type="spellEnd"/>
-      <w:r>
-        <w:t xml:space="preserve"> gefunden, das rote Rechteck ist das minimale umfassende Rechteck und die gelbe Linie ist die approximierte Kontur. Wie man gut sehen kann, </w:t>
+        <w:t xml:space="preserve">Die blaue Kontur wurde mit der Routine findContour gefunden, das rote Rechteck ist das minimale umfassende Rechteck und die gelbe Linie ist die approximierte Kontur. Wie man gut sehen kann, </w:t>
       </w:r>
       <w:r>
         <w:lastRenderedPageBreak/>
         <w:t xml:space="preserve">eignet sich der Algorithmus bei </w:t>
       </w:r>
-      <w:proofErr w:type="spellStart"/>
       <w:r>
         <w:t>e</w:t>
       </w:r>
@@ -5899,7 +5376,6 @@
         </w:rPr>
         <w:t>psilon</w:t>
       </w:r>
-      <w:proofErr w:type="spellEnd"/>
       <w:r>
         <w:t xml:space="preserve"> ungefähr gleich 10 am besten, da sich dort die Ecken klar als 90° Winkel von den anderen Winkel</w:t>
       </w:r>
@@ -6289,7 +5765,6 @@
               </w:rPr>
               <w:t>::</w:t>
             </w:r>
-            <w:proofErr w:type="spellStart"/>
             <w:r>
               <w:rPr>
                 <w:rFonts w:ascii="Courier New" w:eastAsia="Times New Roman" w:hAnsi="Courier New" w:cs="Courier New"/>
@@ -6299,7 +5774,6 @@
               </w:rPr>
               <w:t>fabs</w:t>
             </w:r>
-            <w:proofErr w:type="spellEnd"/>
             <w:r>
               <w:rPr>
                 <w:rFonts w:ascii="Courier New" w:eastAsia="Times New Roman" w:hAnsi="Courier New" w:cs="Courier New"/>
@@ -6327,51 +5801,7 @@
                 <w:szCs w:val="14"/>
                 <w:lang w:val="en-US"/>
               </w:rPr>
-              <w:t>(</w:t>
-            </w:r>
-            <w:proofErr w:type="spellStart"/>
-            <w:r>
-              <w:rPr>
-                <w:rFonts w:ascii="Courier New" w:eastAsia="Times New Roman" w:hAnsi="Courier New" w:cs="Courier New"/>
-                <w:color w:val="000000"/>
-                <w:sz w:val="14"/>
-                <w:szCs w:val="14"/>
-                <w:lang w:val="en-US"/>
-              </w:rPr>
-              <w:t>pointsApprox</w:t>
-            </w:r>
-            <w:proofErr w:type="spellEnd"/>
-            <w:r>
-              <w:rPr>
-                <w:rFonts w:ascii="Courier New" w:eastAsia="Times New Roman" w:hAnsi="Courier New" w:cs="Courier New"/>
-                <w:color w:val="000000"/>
-                <w:sz w:val="14"/>
-                <w:szCs w:val="14"/>
-                <w:lang w:val="en-US"/>
-              </w:rPr>
-              <w:t>[</w:t>
-            </w:r>
-            <w:proofErr w:type="spellStart"/>
-            <w:r>
-              <w:rPr>
-                <w:rFonts w:ascii="Courier New" w:eastAsia="Times New Roman" w:hAnsi="Courier New" w:cs="Courier New"/>
-                <w:color w:val="000000"/>
-                <w:sz w:val="14"/>
-                <w:szCs w:val="14"/>
-                <w:lang w:val="en-US"/>
-              </w:rPr>
-              <w:t>i</w:t>
-            </w:r>
-            <w:proofErr w:type="spellEnd"/>
-            <w:r>
-              <w:rPr>
-                <w:rFonts w:ascii="Courier New" w:eastAsia="Times New Roman" w:hAnsi="Courier New" w:cs="Courier New"/>
-                <w:color w:val="000000"/>
-                <w:sz w:val="14"/>
-                <w:szCs w:val="14"/>
-                <w:lang w:val="en-US"/>
-              </w:rPr>
-              <w:t>][(j+</w:t>
+              <w:t>(pointsApprox[i][(j+</w:t>
             </w:r>
             <w:r>
               <w:rPr>
@@ -6391,51 +5821,7 @@
                 <w:szCs w:val="14"/>
                 <w:lang w:val="en-US"/>
               </w:rPr>
-              <w:t>)%</w:t>
-            </w:r>
-            <w:proofErr w:type="spellStart"/>
-            <w:r>
-              <w:rPr>
-                <w:rFonts w:ascii="Courier New" w:eastAsia="Times New Roman" w:hAnsi="Courier New" w:cs="Courier New"/>
-                <w:color w:val="000000"/>
-                <w:sz w:val="14"/>
-                <w:szCs w:val="14"/>
-                <w:lang w:val="en-US"/>
-              </w:rPr>
-              <w:t>pointsApprox</w:t>
-            </w:r>
-            <w:proofErr w:type="spellEnd"/>
-            <w:r>
-              <w:rPr>
-                <w:rFonts w:ascii="Courier New" w:eastAsia="Times New Roman" w:hAnsi="Courier New" w:cs="Courier New"/>
-                <w:color w:val="000000"/>
-                <w:sz w:val="14"/>
-                <w:szCs w:val="14"/>
-                <w:lang w:val="en-US"/>
-              </w:rPr>
-              <w:t>[</w:t>
-            </w:r>
-            <w:proofErr w:type="spellStart"/>
-            <w:r>
-              <w:rPr>
-                <w:rFonts w:ascii="Courier New" w:eastAsia="Times New Roman" w:hAnsi="Courier New" w:cs="Courier New"/>
-                <w:color w:val="000000"/>
-                <w:sz w:val="14"/>
-                <w:szCs w:val="14"/>
-                <w:lang w:val="en-US"/>
-              </w:rPr>
-              <w:t>i</w:t>
-            </w:r>
-            <w:proofErr w:type="spellEnd"/>
-            <w:r>
-              <w:rPr>
-                <w:rFonts w:ascii="Courier New" w:eastAsia="Times New Roman" w:hAnsi="Courier New" w:cs="Courier New"/>
-                <w:color w:val="000000"/>
-                <w:sz w:val="14"/>
-                <w:szCs w:val="14"/>
-                <w:lang w:val="en-US"/>
-              </w:rPr>
-              <w:t>].</w:t>
+              <w:t>)%pointsApprox[i].</w:t>
             </w:r>
             <w:r>
               <w:rPr>
@@ -6504,103 +5890,35 @@
               </w:rPr>
               <w:t xml:space="preserve">        </w:t>
             </w:r>
-            <w:proofErr w:type="spellStart"/>
-            <w:r>
-              <w:rPr>
-                <w:rFonts w:ascii="Courier New" w:eastAsia="Times New Roman" w:hAnsi="Courier New" w:cs="Courier New"/>
-                <w:color w:val="000000"/>
-                <w:sz w:val="14"/>
-                <w:szCs w:val="14"/>
-                <w:lang w:val="en-US"/>
-              </w:rPr>
-              <w:t>pointsApprox</w:t>
-            </w:r>
-            <w:proofErr w:type="spellEnd"/>
-            <w:r>
-              <w:rPr>
-                <w:rFonts w:ascii="Courier New" w:eastAsia="Times New Roman" w:hAnsi="Courier New" w:cs="Courier New"/>
-                <w:color w:val="000000"/>
-                <w:sz w:val="14"/>
-                <w:szCs w:val="14"/>
-                <w:lang w:val="en-US"/>
-              </w:rPr>
-              <w:t>[</w:t>
-            </w:r>
-            <w:proofErr w:type="spellStart"/>
-            <w:r>
-              <w:rPr>
-                <w:rFonts w:ascii="Courier New" w:eastAsia="Times New Roman" w:hAnsi="Courier New" w:cs="Courier New"/>
-                <w:color w:val="000000"/>
-                <w:sz w:val="14"/>
-                <w:szCs w:val="14"/>
-                <w:lang w:val="en-US"/>
-              </w:rPr>
-              <w:t>i</w:t>
-            </w:r>
-            <w:proofErr w:type="spellEnd"/>
-            <w:r>
-              <w:rPr>
-                <w:rFonts w:ascii="Courier New" w:eastAsia="Times New Roman" w:hAnsi="Courier New" w:cs="Courier New"/>
-                <w:color w:val="000000"/>
-                <w:sz w:val="14"/>
-                <w:szCs w:val="14"/>
-                <w:lang w:val="en-US"/>
-              </w:rPr>
-              <w:t>][j],</w:t>
-            </w:r>
-            <w:r>
-              <w:rPr>
-                <w:rFonts w:ascii="Courier New" w:eastAsia="Times New Roman" w:hAnsi="Courier New" w:cs="Courier New"/>
-                <w:color w:val="C0C0C0"/>
-                <w:sz w:val="14"/>
-                <w:szCs w:val="14"/>
-                <w:lang w:val="en-US"/>
-              </w:rPr>
-              <w:t xml:space="preserve"> </w:t>
-            </w:r>
-            <w:proofErr w:type="spellStart"/>
-            <w:r>
-              <w:rPr>
-                <w:rFonts w:ascii="Courier New" w:eastAsia="Times New Roman" w:hAnsi="Courier New" w:cs="Courier New"/>
-                <w:color w:val="000000"/>
-                <w:sz w:val="14"/>
-                <w:szCs w:val="14"/>
-                <w:lang w:val="en-US"/>
-              </w:rPr>
-              <w:t>pointsApprox</w:t>
-            </w:r>
-            <w:proofErr w:type="spellEnd"/>
-            <w:r>
-              <w:rPr>
-                <w:rFonts w:ascii="Courier New" w:eastAsia="Times New Roman" w:hAnsi="Courier New" w:cs="Courier New"/>
-                <w:color w:val="000000"/>
-                <w:sz w:val="14"/>
-                <w:szCs w:val="14"/>
-                <w:lang w:val="en-US"/>
-              </w:rPr>
-              <w:t>[</w:t>
-            </w:r>
-            <w:proofErr w:type="spellStart"/>
-            <w:r>
-              <w:rPr>
-                <w:rFonts w:ascii="Courier New" w:eastAsia="Times New Roman" w:hAnsi="Courier New" w:cs="Courier New"/>
-                <w:color w:val="000000"/>
-                <w:sz w:val="14"/>
-                <w:szCs w:val="14"/>
-                <w:lang w:val="en-US"/>
-              </w:rPr>
-              <w:t>i</w:t>
-            </w:r>
-            <w:proofErr w:type="spellEnd"/>
-            <w:r>
-              <w:rPr>
-                <w:rFonts w:ascii="Courier New" w:eastAsia="Times New Roman" w:hAnsi="Courier New" w:cs="Courier New"/>
-                <w:color w:val="000000"/>
-                <w:sz w:val="14"/>
-                <w:szCs w:val="14"/>
-                <w:lang w:val="en-US"/>
-              </w:rPr>
-              <w:t>][(j+</w:t>
+            <w:r>
+              <w:rPr>
+                <w:rFonts w:ascii="Courier New" w:eastAsia="Times New Roman" w:hAnsi="Courier New" w:cs="Courier New"/>
+                <w:color w:val="000000"/>
+                <w:sz w:val="14"/>
+                <w:szCs w:val="14"/>
+                <w:lang w:val="en-US"/>
+              </w:rPr>
+              <w:t>pointsApprox[i][j],</w:t>
+            </w:r>
+            <w:r>
+              <w:rPr>
+                <w:rFonts w:ascii="Courier New" w:eastAsia="Times New Roman" w:hAnsi="Courier New" w:cs="Courier New"/>
+                <w:color w:val="C0C0C0"/>
+                <w:sz w:val="14"/>
+                <w:szCs w:val="14"/>
+                <w:lang w:val="en-US"/>
+              </w:rPr>
+              <w:t xml:space="preserve"> </w:t>
+            </w:r>
+            <w:r>
+              <w:rPr>
+                <w:rFonts w:ascii="Courier New" w:eastAsia="Times New Roman" w:hAnsi="Courier New" w:cs="Courier New"/>
+                <w:color w:val="000000"/>
+                <w:sz w:val="14"/>
+                <w:szCs w:val="14"/>
+                <w:lang w:val="en-US"/>
+              </w:rPr>
+              <w:t>pointsApprox[i][(j+</w:t>
             </w:r>
             <w:r>
               <w:rPr>
@@ -6620,51 +5938,7 @@
                 <w:szCs w:val="14"/>
                 <w:lang w:val="en-US"/>
               </w:rPr>
-              <w:t>)%</w:t>
-            </w:r>
-            <w:proofErr w:type="spellStart"/>
-            <w:r>
-              <w:rPr>
-                <w:rFonts w:ascii="Courier New" w:eastAsia="Times New Roman" w:hAnsi="Courier New" w:cs="Courier New"/>
-                <w:color w:val="000000"/>
-                <w:sz w:val="14"/>
-                <w:szCs w:val="14"/>
-                <w:lang w:val="en-US"/>
-              </w:rPr>
-              <w:t>pointsApprox</w:t>
-            </w:r>
-            <w:proofErr w:type="spellEnd"/>
-            <w:r>
-              <w:rPr>
-                <w:rFonts w:ascii="Courier New" w:eastAsia="Times New Roman" w:hAnsi="Courier New" w:cs="Courier New"/>
-                <w:color w:val="000000"/>
-                <w:sz w:val="14"/>
-                <w:szCs w:val="14"/>
-                <w:lang w:val="en-US"/>
-              </w:rPr>
-              <w:t>[</w:t>
-            </w:r>
-            <w:proofErr w:type="spellStart"/>
-            <w:r>
-              <w:rPr>
-                <w:rFonts w:ascii="Courier New" w:eastAsia="Times New Roman" w:hAnsi="Courier New" w:cs="Courier New"/>
-                <w:color w:val="000000"/>
-                <w:sz w:val="14"/>
-                <w:szCs w:val="14"/>
-                <w:lang w:val="en-US"/>
-              </w:rPr>
-              <w:t>i</w:t>
-            </w:r>
-            <w:proofErr w:type="spellEnd"/>
-            <w:r>
-              <w:rPr>
-                <w:rFonts w:ascii="Courier New" w:eastAsia="Times New Roman" w:hAnsi="Courier New" w:cs="Courier New"/>
-                <w:color w:val="000000"/>
-                <w:sz w:val="14"/>
-                <w:szCs w:val="14"/>
-                <w:lang w:val="en-US"/>
-              </w:rPr>
-              <w:t>].</w:t>
+              <w:t>)%pointsApprox[i].</w:t>
             </w:r>
             <w:r>
               <w:rPr>
@@ -6940,7 +6214,6 @@
               </w:rPr>
               <w:t xml:space="preserve">        </w:t>
             </w:r>
-            <w:proofErr w:type="spellStart"/>
             <w:r>
               <w:rPr>
                 <w:rFonts w:ascii="Courier New" w:eastAsia="Times New Roman" w:hAnsi="Courier New" w:cs="Courier New"/>
@@ -6950,27 +6223,15 @@
               </w:rPr>
               <w:t>if</w:t>
             </w:r>
-            <w:proofErr w:type="spellEnd"/>
-            <w:r>
-              <w:rPr>
-                <w:rFonts w:ascii="Courier New" w:eastAsia="Times New Roman" w:hAnsi="Courier New" w:cs="Courier New"/>
-                <w:color w:val="000000"/>
-                <w:sz w:val="14"/>
-                <w:szCs w:val="14"/>
-              </w:rPr>
-              <w:t>(</w:t>
-            </w:r>
-            <w:proofErr w:type="spellStart"/>
-            <w:r>
-              <w:rPr>
-                <w:rFonts w:ascii="Courier New" w:eastAsia="Times New Roman" w:hAnsi="Courier New" w:cs="Courier New"/>
-                <w:color w:val="000000"/>
-                <w:sz w:val="14"/>
-                <w:szCs w:val="14"/>
-              </w:rPr>
-              <w:t>cosine</w:t>
-            </w:r>
-            <w:proofErr w:type="spellEnd"/>
+            <w:r>
+              <w:rPr>
+                <w:rFonts w:ascii="Courier New" w:eastAsia="Times New Roman" w:hAnsi="Courier New" w:cs="Courier New"/>
+                <w:color w:val="000000"/>
+                <w:sz w:val="14"/>
+                <w:szCs w:val="14"/>
+              </w:rPr>
+              <w:t>(cosine</w:t>
+            </w:r>
             <w:r>
               <w:rPr>
                 <w:rFonts w:ascii="Courier New" w:eastAsia="Times New Roman" w:hAnsi="Courier New" w:cs="Courier New"/>
@@ -7898,7 +7159,6 @@
               </w:rPr>
               <w:t xml:space="preserve"> </w:t>
             </w:r>
-            <w:proofErr w:type="spellStart"/>
             <w:r>
               <w:rPr>
                 <w:color w:val="800080"/>
@@ -7908,7 +7168,6 @@
               </w:rPr>
               <w:t>cv</w:t>
             </w:r>
-            <w:proofErr w:type="spellEnd"/>
             <w:r>
               <w:rPr>
                 <w:color w:val="000000"/>
@@ -7918,7 +7177,6 @@
               </w:rPr>
               <w:t>::</w:t>
             </w:r>
-            <w:proofErr w:type="spellStart"/>
             <w:r>
               <w:rPr>
                 <w:sz w:val="14"/>
@@ -7927,7 +7185,6 @@
               </w:rPr>
               <w:t>pointPolygonTest</w:t>
             </w:r>
-            <w:proofErr w:type="spellEnd"/>
             <w:r>
               <w:rPr>
                 <w:color w:val="000000"/>
@@ -7937,7 +7194,6 @@
               </w:rPr>
               <w:t>(</w:t>
             </w:r>
-            <w:proofErr w:type="spellStart"/>
             <w:r>
               <w:rPr>
                 <w:color w:val="800080"/>
@@ -7947,7 +7203,6 @@
               </w:rPr>
               <w:t>cv</w:t>
             </w:r>
-            <w:proofErr w:type="spellEnd"/>
             <w:r>
               <w:rPr>
                 <w:color w:val="000000"/>
@@ -7973,19 +7228,17 @@
                 <w:szCs w:val="14"/>
                 <w:lang w:val="en-US" w:eastAsia="en-US"/>
               </w:rPr>
-              <w:t>(corners[</w:t>
-            </w:r>
-            <w:proofErr w:type="spellStart"/>
-            <w:r>
-              <w:rPr>
-                <w:color w:val="000000"/>
+              <w:t>(corners[i]),</w:t>
+            </w:r>
+            <w:r>
+              <w:rPr>
+                <w:color w:val="C0C0C0"/>
                 <w:sz w:val="14"/>
                 <w:szCs w:val="14"/>
                 <w:lang w:val="en-US" w:eastAsia="en-US"/>
               </w:rPr>
-              <w:t>i</w:t>
-            </w:r>
-            <w:proofErr w:type="spellEnd"/>
+              <w:t xml:space="preserve"> </w:t>
+            </w:r>
             <w:r>
               <w:rPr>
                 <w:color w:val="000000"/>
@@ -7993,56 +7246,7 @@
                 <w:szCs w:val="14"/>
                 <w:lang w:val="en-US" w:eastAsia="en-US"/>
               </w:rPr>
-              <w:t>]),</w:t>
-            </w:r>
-            <w:r>
-              <w:rPr>
-                <w:color w:val="C0C0C0"/>
-                <w:sz w:val="14"/>
-                <w:szCs w:val="14"/>
-                <w:lang w:val="en-US" w:eastAsia="en-US"/>
-              </w:rPr>
-              <w:t xml:space="preserve"> </w:t>
-            </w:r>
-            <w:proofErr w:type="spellStart"/>
-            <w:r>
-              <w:rPr>
-                <w:color w:val="000000"/>
-                <w:sz w:val="14"/>
-                <w:szCs w:val="14"/>
-                <w:lang w:val="en-US" w:eastAsia="en-US"/>
-              </w:rPr>
-              <w:t>sideCentroids</w:t>
-            </w:r>
-            <w:proofErr w:type="spellEnd"/>
-            <w:r>
-              <w:rPr>
-                <w:color w:val="000000"/>
-                <w:sz w:val="14"/>
-                <w:szCs w:val="14"/>
-                <w:lang w:val="en-US" w:eastAsia="en-US"/>
-              </w:rPr>
-              <w:t>[</w:t>
-            </w:r>
-            <w:proofErr w:type="spellStart"/>
-            <w:r>
-              <w:rPr>
-                <w:color w:val="000000"/>
-                <w:sz w:val="14"/>
-                <w:szCs w:val="14"/>
-                <w:lang w:val="en-US" w:eastAsia="en-US"/>
-              </w:rPr>
-              <w:t>i</w:t>
-            </w:r>
-            <w:proofErr w:type="spellEnd"/>
-            <w:r>
-              <w:rPr>
-                <w:color w:val="000000"/>
-                <w:sz w:val="14"/>
-                <w:szCs w:val="14"/>
-                <w:lang w:val="en-US" w:eastAsia="en-US"/>
-              </w:rPr>
-              <w:t>][j],</w:t>
+              <w:t>sideCentroids[i][j],</w:t>
             </w:r>
             <w:r>
               <w:rPr>
@@ -8108,7 +7312,6 @@
               </w:rPr>
               <w:t xml:space="preserve">        </w:t>
             </w:r>
-            <w:proofErr w:type="spellStart"/>
             <w:r>
               <w:rPr>
                 <w:rFonts w:ascii="Courier New" w:eastAsia="Times New Roman" w:hAnsi="Courier New" w:cs="Courier New"/>
@@ -8118,7 +7321,6 @@
               </w:rPr>
               <w:t>if</w:t>
             </w:r>
-            <w:proofErr w:type="spellEnd"/>
             <w:r>
               <w:rPr>
                 <w:rFonts w:ascii="Courier New" w:eastAsia="Times New Roman" w:hAnsi="Courier New" w:cs="Courier New"/>
@@ -8128,7 +7330,6 @@
               </w:rPr>
               <w:t>(</w:t>
             </w:r>
-            <w:proofErr w:type="spellStart"/>
             <w:r>
               <w:rPr>
                 <w:rFonts w:ascii="Courier New" w:eastAsia="Times New Roman" w:hAnsi="Courier New" w:cs="Courier New"/>
@@ -8138,7 +7339,6 @@
               </w:rPr>
               <w:t>std</w:t>
             </w:r>
-            <w:proofErr w:type="spellEnd"/>
             <w:r>
               <w:rPr>
                 <w:rFonts w:ascii="Courier New" w:eastAsia="Times New Roman" w:hAnsi="Courier New" w:cs="Courier New"/>
@@ -8148,7 +7348,6 @@
               </w:rPr>
               <w:t>::</w:t>
             </w:r>
-            <w:proofErr w:type="spellStart"/>
             <w:r>
               <w:rPr>
                 <w:rFonts w:ascii="Courier New" w:eastAsia="Times New Roman" w:hAnsi="Courier New" w:cs="Courier New"/>
@@ -8157,35 +7356,14 @@
               </w:rPr>
               <w:t>fabs</w:t>
             </w:r>
-            <w:proofErr w:type="spellEnd"/>
-            <w:r>
-              <w:rPr>
-                <w:rFonts w:ascii="Courier New" w:eastAsia="Times New Roman" w:hAnsi="Courier New" w:cs="Courier New"/>
-                <w:color w:val="000000"/>
-                <w:sz w:val="14"/>
-                <w:szCs w:val="14"/>
-              </w:rPr>
-              <w:t>(</w:t>
-            </w:r>
-            <w:proofErr w:type="spellStart"/>
-            <w:r>
-              <w:rPr>
-                <w:rFonts w:ascii="Courier New" w:eastAsia="Times New Roman" w:hAnsi="Courier New" w:cs="Courier New"/>
-                <w:color w:val="000000"/>
-                <w:sz w:val="14"/>
-                <w:szCs w:val="14"/>
-              </w:rPr>
-              <w:t>dist</w:t>
-            </w:r>
-            <w:proofErr w:type="spellEnd"/>
-            <w:r>
-              <w:rPr>
-                <w:rFonts w:ascii="Courier New" w:eastAsia="Times New Roman" w:hAnsi="Courier New" w:cs="Courier New"/>
-                <w:color w:val="000000"/>
-                <w:sz w:val="14"/>
-                <w:szCs w:val="14"/>
-              </w:rPr>
-              <w:t>)</w:t>
+            <w:r>
+              <w:rPr>
+                <w:rFonts w:ascii="Courier New" w:eastAsia="Times New Roman" w:hAnsi="Courier New" w:cs="Courier New"/>
+                <w:color w:val="000000"/>
+                <w:sz w:val="14"/>
+                <w:szCs w:val="14"/>
+              </w:rPr>
+              <w:t>(dist)</w:t>
             </w:r>
             <w:r>
               <w:rPr>
@@ -8221,7 +7399,7 @@
                 <w:sz w:val="14"/>
                 <w:szCs w:val="14"/>
               </w:rPr>
-              <w:t>3</w:t>
+              <w:t>5</w:t>
             </w:r>
             <w:r>
               <w:rPr>
@@ -8601,31 +7779,8 @@
                 <w:szCs w:val="14"/>
                 <w:lang w:val="en-US"/>
               </w:rPr>
-              <w:t>genders[</w:t>
-            </w:r>
-            <w:proofErr w:type="spellStart"/>
-            <w:r>
-              <w:rPr>
-                <w:rFonts w:ascii="Courier New" w:eastAsia="Times New Roman" w:hAnsi="Courier New" w:cs="Courier New"/>
-                <w:color w:val="000000"/>
-                <w:sz w:val="14"/>
-                <w:szCs w:val="14"/>
-                <w:lang w:val="en-US"/>
-              </w:rPr>
-              <w:t>i</w:t>
-            </w:r>
-            <w:proofErr w:type="spellEnd"/>
-            <w:r>
-              <w:rPr>
-                <w:rFonts w:ascii="Courier New" w:eastAsia="Times New Roman" w:hAnsi="Courier New" w:cs="Courier New"/>
-                <w:color w:val="000000"/>
-                <w:sz w:val="14"/>
-                <w:szCs w:val="14"/>
-                <w:lang w:val="en-US"/>
-              </w:rPr>
-              <w:t>].</w:t>
-            </w:r>
-            <w:proofErr w:type="spellStart"/>
+              <w:t>genders[i].</w:t>
+            </w:r>
             <w:r>
               <w:rPr>
                 <w:rFonts w:ascii="Courier New" w:eastAsia="Times New Roman" w:hAnsi="Courier New" w:cs="Courier New"/>
@@ -8635,7 +7790,6 @@
               </w:rPr>
               <w:t>push_back</w:t>
             </w:r>
-            <w:proofErr w:type="spellEnd"/>
             <w:r>
               <w:rPr>
                 <w:rFonts w:ascii="Courier New" w:eastAsia="Times New Roman" w:hAnsi="Courier New" w:cs="Courier New"/>
@@ -9099,31 +8253,8 @@
                 <w:szCs w:val="14"/>
                 <w:lang w:val="en-US"/>
               </w:rPr>
-              <w:t>genders[</w:t>
-            </w:r>
-            <w:proofErr w:type="spellStart"/>
-            <w:r>
-              <w:rPr>
-                <w:rFonts w:ascii="Courier New" w:eastAsia="Times New Roman" w:hAnsi="Courier New" w:cs="Courier New"/>
-                <w:color w:val="000000"/>
-                <w:sz w:val="14"/>
-                <w:szCs w:val="14"/>
-                <w:lang w:val="en-US"/>
-              </w:rPr>
-              <w:t>i</w:t>
-            </w:r>
-            <w:proofErr w:type="spellEnd"/>
-            <w:r>
-              <w:rPr>
-                <w:rFonts w:ascii="Courier New" w:eastAsia="Times New Roman" w:hAnsi="Courier New" w:cs="Courier New"/>
-                <w:color w:val="000000"/>
-                <w:sz w:val="14"/>
-                <w:szCs w:val="14"/>
-                <w:lang w:val="en-US"/>
-              </w:rPr>
-              <w:t>].</w:t>
-            </w:r>
-            <w:proofErr w:type="spellStart"/>
+              <w:t>genders[i].</w:t>
+            </w:r>
             <w:r>
               <w:rPr>
                 <w:rFonts w:ascii="Courier New" w:eastAsia="Times New Roman" w:hAnsi="Courier New" w:cs="Courier New"/>
@@ -9133,7 +8264,6 @@
               </w:rPr>
               <w:t>push_back</w:t>
             </w:r>
-            <w:proofErr w:type="spellEnd"/>
             <w:r>
               <w:rPr>
                 <w:rFonts w:ascii="Courier New" w:eastAsia="Times New Roman" w:hAnsi="Courier New" w:cs="Courier New"/>
@@ -9373,6 +8503,10 @@
         <w:br/>
       </w:r>
       <w:r>
+        <w:rPr>
+          <w:noProof/>
+          <w:lang w:eastAsia="de-CH"/>
+        </w:rPr>
         <w:drawing>
           <wp:inline distT="0" distB="0" distL="0" distR="0">
             <wp:extent cx="2751889" cy="2640842"/>
@@ -9425,15 +8559,7 @@
         <w:jc w:val="both"/>
       </w:pPr>
       <w:r>
-        <w:t xml:space="preserve">Die blaue Kontur wurde mit der Routine </w:t>
-      </w:r>
-      <w:proofErr w:type="spellStart"/>
-      <w:r>
-        <w:t>findContour</w:t>
-      </w:r>
-      <w:proofErr w:type="spellEnd"/>
-      <w:r>
-        <w:t xml:space="preserve"> gefunden, die rot markierten Eckpunkte mit der zuvor erwähnten Methode. Das grüne Quadrat ist das Grundrechteck und die gelben Punkte sind die Schwerpunkte der vier Seitenwände.</w:t>
+        <w:t>Die blaue Kontur wurde mit der Routine findContour gefunden, die rot markierten Eckpunkte mit der zuvor erwähnten Methode. Das grüne Quadrat ist das Grundrechteck und die gelben Punkte sind die Schwerpunkte der vier Seitenwände.</w:t>
       </w:r>
     </w:p>
     <w:p>
@@ -9529,23 +8655,7 @@
         <w:jc w:val="both"/>
       </w:pPr>
       <w:r>
-        <w:t xml:space="preserve">Um einen Mausklick zu registrieren muss der </w:t>
-      </w:r>
-      <w:proofErr w:type="spellStart"/>
-      <w:r>
-        <w:t>MouseCallback</w:t>
-      </w:r>
-      <w:proofErr w:type="spellEnd"/>
-      <w:r>
-        <w:t xml:space="preserve"> auf das entsprechende Fenster gesetzt werden. Danach kann in der Funktion </w:t>
-      </w:r>
-      <w:proofErr w:type="spellStart"/>
-      <w:r>
-        <w:t>onMouse</w:t>
-      </w:r>
-      <w:proofErr w:type="spellEnd"/>
-      <w:r>
-        <w:t xml:space="preserve"> die gewünschte Funktion eingefügt werden. In uns</w:t>
+        <w:t>Um einen Mausklick zu registrieren muss der MouseCallback auf das entsprechende Fenster gesetzt werden. Danach kann in der Funktion onMouse die gewünschte Funktion eingefügt werden. In uns</w:t>
       </w:r>
       <w:r>
         <w:t>e</w:t>
@@ -9553,11 +8663,9 @@
       <w:r>
         <w:t xml:space="preserve">rem Fall wird dort nur die Position des Klicks in einer globalen Variable gespeichert. Die eigentliche Auswertung geschieht danach in der Hauptroutine.  Dort wird die Distanz der Mausposition mit den Puzzleteilen mit der Funktion </w:t>
       </w:r>
-      <w:proofErr w:type="spellStart"/>
       <w:r>
         <w:t>pointPolygonTest</w:t>
       </w:r>
-      <w:proofErr w:type="spellEnd"/>
       <w:r>
         <w:t xml:space="preserve"> gemessen, und das Puzzleteil mit dem kleinsten A</w:t>
       </w:r>
@@ -9604,15 +8712,7 @@
         <w:t xml:space="preserve">nur </w:t>
       </w:r>
       <w:r>
-        <w:t xml:space="preserve">die Funktion </w:t>
-      </w:r>
-      <w:proofErr w:type="spellStart"/>
-      <w:r>
-        <w:t>matchShapes</w:t>
-      </w:r>
-      <w:proofErr w:type="spellEnd"/>
-      <w:r>
-        <w:t xml:space="preserve"> um </w:t>
+        <w:t xml:space="preserve">die Funktion matchShapes um </w:t>
       </w:r>
       <w:r>
         <w:t xml:space="preserve">zwei Seitenwände miteinander zu vergleichen. Da die Funktion für </w:t>
@@ -9755,7 +8855,6 @@
               </w:rPr>
               <w:t xml:space="preserve"> </w:t>
             </w:r>
-            <w:proofErr w:type="spellStart"/>
             <w:r>
               <w:rPr>
                 <w:rFonts w:ascii="Courier New" w:eastAsia="Times New Roman" w:hAnsi="Courier New" w:cs="Courier New"/>
@@ -9766,18 +8865,16 @@
               </w:rPr>
               <w:t>überprüfung</w:t>
             </w:r>
-            <w:proofErr w:type="spellEnd"/>
-            <w:r>
-              <w:rPr>
-                <w:rFonts w:ascii="Courier New" w:eastAsia="Times New Roman" w:hAnsi="Courier New" w:cs="Courier New"/>
-                <w:color w:val="C0C0C0"/>
-                <w:sz w:val="14"/>
-                <w:szCs w:val="14"/>
-                <w:lang w:val="en-US"/>
-              </w:rPr>
-              <w:t xml:space="preserve"> </w:t>
-            </w:r>
-            <w:proofErr w:type="spellStart"/>
+            <w:r>
+              <w:rPr>
+                <w:rFonts w:ascii="Courier New" w:eastAsia="Times New Roman" w:hAnsi="Courier New" w:cs="Courier New"/>
+                <w:color w:val="C0C0C0"/>
+                <w:sz w:val="14"/>
+                <w:szCs w:val="14"/>
+                <w:lang w:val="en-US"/>
+              </w:rPr>
+              <w:t xml:space="preserve"> </w:t>
+            </w:r>
             <w:r>
               <w:rPr>
                 <w:rFonts w:ascii="Courier New" w:eastAsia="Times New Roman" w:hAnsi="Courier New" w:cs="Courier New"/>
@@ -9788,18 +8885,16 @@
               </w:rPr>
               <w:t>der</w:t>
             </w:r>
-            <w:proofErr w:type="spellEnd"/>
-            <w:r>
-              <w:rPr>
-                <w:rFonts w:ascii="Courier New" w:eastAsia="Times New Roman" w:hAnsi="Courier New" w:cs="Courier New"/>
-                <w:color w:val="C0C0C0"/>
-                <w:sz w:val="14"/>
-                <w:szCs w:val="14"/>
-                <w:lang w:val="en-US"/>
-              </w:rPr>
-              <w:t xml:space="preserve"> </w:t>
-            </w:r>
-            <w:proofErr w:type="spellStart"/>
+            <w:r>
+              <w:rPr>
+                <w:rFonts w:ascii="Courier New" w:eastAsia="Times New Roman" w:hAnsi="Courier New" w:cs="Courier New"/>
+                <w:color w:val="C0C0C0"/>
+                <w:sz w:val="14"/>
+                <w:szCs w:val="14"/>
+                <w:lang w:val="en-US"/>
+              </w:rPr>
+              <w:t xml:space="preserve"> </w:t>
+            </w:r>
             <w:r>
               <w:rPr>
                 <w:rFonts w:ascii="Courier New" w:eastAsia="Times New Roman" w:hAnsi="Courier New" w:cs="Courier New"/>
@@ -9810,18 +8905,16 @@
               </w:rPr>
               <w:t>Ähnlichkeit</w:t>
             </w:r>
-            <w:proofErr w:type="spellEnd"/>
-            <w:r>
-              <w:rPr>
-                <w:rFonts w:ascii="Courier New" w:eastAsia="Times New Roman" w:hAnsi="Courier New" w:cs="Courier New"/>
-                <w:color w:val="C0C0C0"/>
-                <w:sz w:val="14"/>
-                <w:szCs w:val="14"/>
-                <w:lang w:val="en-US"/>
-              </w:rPr>
-              <w:t xml:space="preserve"> </w:t>
-            </w:r>
-            <w:proofErr w:type="spellStart"/>
+            <w:r>
+              <w:rPr>
+                <w:rFonts w:ascii="Courier New" w:eastAsia="Times New Roman" w:hAnsi="Courier New" w:cs="Courier New"/>
+                <w:color w:val="C0C0C0"/>
+                <w:sz w:val="14"/>
+                <w:szCs w:val="14"/>
+                <w:lang w:val="en-US"/>
+              </w:rPr>
+              <w:t xml:space="preserve"> </w:t>
+            </w:r>
             <w:r>
               <w:rPr>
                 <w:rFonts w:ascii="Courier New" w:eastAsia="Times New Roman" w:hAnsi="Courier New" w:cs="Courier New"/>
@@ -9832,18 +8925,16 @@
               </w:rPr>
               <w:t>mit</w:t>
             </w:r>
-            <w:proofErr w:type="spellEnd"/>
-            <w:r>
-              <w:rPr>
-                <w:rFonts w:ascii="Courier New" w:eastAsia="Times New Roman" w:hAnsi="Courier New" w:cs="Courier New"/>
-                <w:color w:val="C0C0C0"/>
-                <w:sz w:val="14"/>
-                <w:szCs w:val="14"/>
-                <w:lang w:val="en-US"/>
-              </w:rPr>
-              <w:t xml:space="preserve"> </w:t>
-            </w:r>
-            <w:proofErr w:type="spellStart"/>
+            <w:r>
+              <w:rPr>
+                <w:rFonts w:ascii="Courier New" w:eastAsia="Times New Roman" w:hAnsi="Courier New" w:cs="Courier New"/>
+                <w:color w:val="C0C0C0"/>
+                <w:sz w:val="14"/>
+                <w:szCs w:val="14"/>
+                <w:lang w:val="en-US"/>
+              </w:rPr>
+              <w:t xml:space="preserve"> </w:t>
+            </w:r>
             <w:r>
               <w:rPr>
                 <w:rFonts w:ascii="Courier New" w:eastAsia="Times New Roman" w:hAnsi="Courier New" w:cs="Courier New"/>
@@ -9854,7 +8945,6 @@
               </w:rPr>
               <w:t>matchShapes</w:t>
             </w:r>
-            <w:proofErr w:type="spellEnd"/>
           </w:p>
           <w:p>
             <w:pPr>
@@ -10080,7 +9170,6 @@
               </w:rPr>
               <w:t xml:space="preserve">                     </w:t>
             </w:r>
-            <w:proofErr w:type="spellStart"/>
             <w:r>
               <w:rPr>
                 <w:rFonts w:ascii="Courier New" w:eastAsia="Times New Roman" w:hAnsi="Courier New" w:cs="Courier New"/>
@@ -10091,7 +9180,6 @@
               </w:rPr>
               <w:t>cv</w:t>
             </w:r>
-            <w:proofErr w:type="spellEnd"/>
             <w:r>
               <w:rPr>
                 <w:rFonts w:ascii="Courier New" w:eastAsia="Times New Roman" w:hAnsi="Courier New" w:cs="Courier New"/>
@@ -10120,51 +9208,7 @@
                 <w:szCs w:val="14"/>
                 <w:lang w:val="en-US"/>
               </w:rPr>
-              <w:t>(</w:t>
-            </w:r>
-            <w:proofErr w:type="spellStart"/>
-            <w:r>
-              <w:rPr>
-                <w:rFonts w:ascii="Courier New" w:eastAsia="Times New Roman" w:hAnsi="Courier New" w:cs="Courier New"/>
-                <w:color w:val="000000"/>
-                <w:sz w:val="14"/>
-                <w:szCs w:val="14"/>
-                <w:lang w:val="en-US"/>
-              </w:rPr>
-              <w:t>sidesFiltered</w:t>
-            </w:r>
-            <w:proofErr w:type="spellEnd"/>
-            <w:r>
-              <w:rPr>
-                <w:rFonts w:ascii="Courier New" w:eastAsia="Times New Roman" w:hAnsi="Courier New" w:cs="Courier New"/>
-                <w:color w:val="000000"/>
-                <w:sz w:val="14"/>
-                <w:szCs w:val="14"/>
-                <w:lang w:val="en-US"/>
-              </w:rPr>
-              <w:t>[</w:t>
-            </w:r>
-            <w:proofErr w:type="spellStart"/>
-            <w:r>
-              <w:rPr>
-                <w:rFonts w:ascii="Courier New" w:eastAsia="Times New Roman" w:hAnsi="Courier New" w:cs="Courier New"/>
-                <w:color w:val="000000"/>
-                <w:sz w:val="14"/>
-                <w:szCs w:val="14"/>
-                <w:lang w:val="en-US"/>
-              </w:rPr>
-              <w:t>i</w:t>
-            </w:r>
-            <w:proofErr w:type="spellEnd"/>
-            <w:r>
-              <w:rPr>
-                <w:rFonts w:ascii="Courier New" w:eastAsia="Times New Roman" w:hAnsi="Courier New" w:cs="Courier New"/>
-                <w:color w:val="000000"/>
-                <w:sz w:val="14"/>
-                <w:szCs w:val="14"/>
-                <w:lang w:val="en-US"/>
-              </w:rPr>
-              <w:t>][j]),</w:t>
+              <w:t>(sidesFiltered[i][j]),</w:t>
             </w:r>
             <w:r>
               <w:rPr>
@@ -10299,11 +9343,9 @@
       <w:r>
         <w:t xml:space="preserve">gegengesetztes Geschlecht) Seitenwänden </w:t>
       </w:r>
-      <w:proofErr w:type="gramStart"/>
-      <w:r>
-        <w:t>wird</w:t>
-      </w:r>
-      <w:proofErr w:type="gramEnd"/>
+      <w:r>
+        <w:t>werden</w:t>
+      </w:r>
       <w:r>
         <w:t xml:space="preserve"> dann mit stärker oder schwä</w:t>
       </w:r>
@@ -10334,19 +9376,8 @@
       <w:r>
         <w:t xml:space="preserve">blauen </w:t>
       </w:r>
-      <w:proofErr w:type="spellStart"/>
-      <w:r>
-        <w:t>Bezierkurve</w:t>
-      </w:r>
-      <w:proofErr w:type="spellEnd"/>
-      <w:r>
-        <w:t xml:space="preserve"> ve</w:t>
-      </w:r>
-      <w:r>
-        <w:t>r</w:t>
-      </w:r>
-      <w:r>
-        <w:t>bunden.</w:t>
+      <w:r>
+        <w:t>Bezierkurve verbunden.</w:t>
       </w:r>
       <w:r>
         <w:t xml:space="preserve"> </w:t>
@@ -10493,7 +9524,7 @@
                 <w:sz w:val="14"/>
                 <w:szCs w:val="14"/>
               </w:rPr>
-              <w:t>Übereinstimmung</w:t>
+              <w:t>Basis-Seitenwand</w:t>
             </w:r>
           </w:p>
           <w:p>
@@ -10531,7 +9562,6 @@
               </w:rPr>
               <w:t xml:space="preserve">        </w:t>
             </w:r>
-            <w:proofErr w:type="spellStart"/>
             <w:r>
               <w:rPr>
                 <w:rFonts w:ascii="Courier New" w:eastAsia="Times New Roman" w:hAnsi="Courier New" w:cs="Courier New"/>
@@ -10541,7 +9571,6 @@
               </w:rPr>
               <w:t>std</w:t>
             </w:r>
-            <w:proofErr w:type="spellEnd"/>
             <w:r>
               <w:rPr>
                 <w:rFonts w:ascii="Courier New" w:eastAsia="Times New Roman" w:hAnsi="Courier New" w:cs="Courier New"/>
@@ -10551,7 +9580,6 @@
               </w:rPr>
               <w:t>::</w:t>
             </w:r>
-            <w:proofErr w:type="spellStart"/>
             <w:r>
               <w:rPr>
                 <w:rFonts w:ascii="Courier New" w:eastAsia="Times New Roman" w:hAnsi="Courier New" w:cs="Courier New"/>
@@ -10561,7 +9589,6 @@
               </w:rPr>
               <w:t>vector</w:t>
             </w:r>
-            <w:proofErr w:type="spellEnd"/>
             <w:r>
               <w:rPr>
                 <w:rFonts w:ascii="Courier New" w:eastAsia="Times New Roman" w:hAnsi="Courier New" w:cs="Courier New"/>
@@ -10571,7 +9598,6 @@
               </w:rPr>
               <w:t>&lt;</w:t>
             </w:r>
-            <w:proofErr w:type="spellStart"/>
             <w:r>
               <w:rPr>
                 <w:rFonts w:ascii="Courier New" w:eastAsia="Times New Roman" w:hAnsi="Courier New" w:cs="Courier New"/>
@@ -10581,7 +9607,6 @@
               </w:rPr>
               <w:t>std</w:t>
             </w:r>
-            <w:proofErr w:type="spellEnd"/>
             <w:r>
               <w:rPr>
                 <w:rFonts w:ascii="Courier New" w:eastAsia="Times New Roman" w:hAnsi="Courier New" w:cs="Courier New"/>
@@ -10591,7 +9616,6 @@
               </w:rPr>
               <w:t>::</w:t>
             </w:r>
-            <w:proofErr w:type="spellStart"/>
             <w:r>
               <w:rPr>
                 <w:rFonts w:ascii="Courier New" w:eastAsia="Times New Roman" w:hAnsi="Courier New" w:cs="Courier New"/>
@@ -10601,7 +9625,6 @@
               </w:rPr>
               <w:t>vector</w:t>
             </w:r>
-            <w:proofErr w:type="spellEnd"/>
             <w:r>
               <w:rPr>
                 <w:rFonts w:ascii="Courier New" w:eastAsia="Times New Roman" w:hAnsi="Courier New" w:cs="Courier New"/>
@@ -10611,7 +9634,6 @@
               </w:rPr>
               <w:t>&lt;</w:t>
             </w:r>
-            <w:proofErr w:type="spellStart"/>
             <w:r>
               <w:rPr>
                 <w:rFonts w:ascii="Courier New" w:eastAsia="Times New Roman" w:hAnsi="Courier New" w:cs="Courier New"/>
@@ -10621,7 +9643,6 @@
               </w:rPr>
               <w:t>cv</w:t>
             </w:r>
-            <w:proofErr w:type="spellEnd"/>
             <w:r>
               <w:rPr>
                 <w:rFonts w:ascii="Courier New" w:eastAsia="Times New Roman" w:hAnsi="Courier New" w:cs="Courier New"/>
@@ -10676,25 +9697,14 @@
               </w:rPr>
               <w:t xml:space="preserve"> </w:t>
             </w:r>
-            <w:proofErr w:type="spellStart"/>
-            <w:r>
-              <w:rPr>
-                <w:rFonts w:ascii="Courier New" w:eastAsia="Times New Roman" w:hAnsi="Courier New" w:cs="Courier New"/>
-                <w:color w:val="000000"/>
-                <w:sz w:val="14"/>
-                <w:szCs w:val="14"/>
-              </w:rPr>
-              <w:t>temp</w:t>
-            </w:r>
-            <w:proofErr w:type="spellEnd"/>
-            <w:r>
-              <w:rPr>
-                <w:rFonts w:ascii="Courier New" w:eastAsia="Times New Roman" w:hAnsi="Courier New" w:cs="Courier New"/>
-                <w:color w:val="000000"/>
-                <w:sz w:val="14"/>
-                <w:szCs w:val="14"/>
-              </w:rPr>
-              <w:t>;</w:t>
+            <w:r>
+              <w:rPr>
+                <w:rFonts w:ascii="Courier New" w:eastAsia="Times New Roman" w:hAnsi="Courier New" w:cs="Courier New"/>
+                <w:color w:val="000000"/>
+                <w:sz w:val="14"/>
+                <w:szCs w:val="14"/>
+              </w:rPr>
+              <w:t>temp;</w:t>
             </w:r>
           </w:p>
           <w:p>
@@ -10773,27 +9783,15 @@
               </w:rPr>
               <w:t xml:space="preserve"> </w:t>
             </w:r>
-            <w:proofErr w:type="spellStart"/>
-            <w:r>
-              <w:rPr>
-                <w:rFonts w:ascii="Courier New" w:eastAsia="Times New Roman" w:hAnsi="Courier New" w:cs="Courier New"/>
-                <w:color w:val="000000"/>
-                <w:sz w:val="14"/>
-                <w:szCs w:val="14"/>
-                <w:lang w:val="en-US"/>
-              </w:rPr>
-              <w:t>sidesFiltered</w:t>
-            </w:r>
-            <w:proofErr w:type="spellEnd"/>
-            <w:r>
-              <w:rPr>
-                <w:rFonts w:ascii="Courier New" w:eastAsia="Times New Roman" w:hAnsi="Courier New" w:cs="Courier New"/>
-                <w:color w:val="000000"/>
-                <w:sz w:val="14"/>
-                <w:szCs w:val="14"/>
-                <w:lang w:val="en-US"/>
-              </w:rPr>
-              <w:t>[piece];</w:t>
+            <w:r>
+              <w:rPr>
+                <w:rFonts w:ascii="Courier New" w:eastAsia="Times New Roman" w:hAnsi="Courier New" w:cs="Courier New"/>
+                <w:color w:val="000000"/>
+                <w:sz w:val="14"/>
+                <w:szCs w:val="14"/>
+                <w:lang w:val="en-US"/>
+              </w:rPr>
+              <w:t>sidesFiltered[piece];</w:t>
             </w:r>
           </w:p>
           <w:p>
@@ -10834,7 +9832,6 @@
               </w:rPr>
               <w:t xml:space="preserve">        </w:t>
             </w:r>
-            <w:proofErr w:type="spellStart"/>
             <w:r>
               <w:rPr>
                 <w:rFonts w:ascii="Courier New" w:eastAsia="Times New Roman" w:hAnsi="Courier New" w:cs="Courier New"/>
@@ -10845,7 +9842,6 @@
               </w:rPr>
               <w:t>cv</w:t>
             </w:r>
-            <w:proofErr w:type="spellEnd"/>
             <w:r>
               <w:rPr>
                 <w:rFonts w:ascii="Courier New" w:eastAsia="Times New Roman" w:hAnsi="Courier New" w:cs="Courier New"/>
@@ -10856,7 +9852,6 @@
               </w:rPr>
               <w:t>::</w:t>
             </w:r>
-            <w:proofErr w:type="spellStart"/>
             <w:r>
               <w:rPr>
                 <w:rFonts w:ascii="Courier New" w:eastAsia="Times New Roman" w:hAnsi="Courier New" w:cs="Courier New"/>
@@ -10866,38 +9861,15 @@
               </w:rPr>
               <w:t>drawContours</w:t>
             </w:r>
-            <w:proofErr w:type="spellEnd"/>
-            <w:r>
-              <w:rPr>
-                <w:rFonts w:ascii="Courier New" w:eastAsia="Times New Roman" w:hAnsi="Courier New" w:cs="Courier New"/>
-                <w:color w:val="000000"/>
-                <w:sz w:val="14"/>
-                <w:szCs w:val="14"/>
-                <w:lang w:val="en-US"/>
-              </w:rPr>
-              <w:t>(</w:t>
-            </w:r>
-            <w:proofErr w:type="spellStart"/>
-            <w:r>
-              <w:rPr>
-                <w:rFonts w:ascii="Courier New" w:eastAsia="Times New Roman" w:hAnsi="Courier New" w:cs="Courier New"/>
-                <w:color w:val="000000"/>
-                <w:sz w:val="14"/>
-                <w:szCs w:val="14"/>
-                <w:lang w:val="en-US"/>
-              </w:rPr>
-              <w:t>imgContSimilar</w:t>
-            </w:r>
-            <w:proofErr w:type="spellEnd"/>
-            <w:r>
-              <w:rPr>
-                <w:rFonts w:ascii="Courier New" w:eastAsia="Times New Roman" w:hAnsi="Courier New" w:cs="Courier New"/>
-                <w:color w:val="000000"/>
-                <w:sz w:val="14"/>
-                <w:szCs w:val="14"/>
-                <w:lang w:val="en-US"/>
-              </w:rPr>
-              <w:t>,</w:t>
+            <w:r>
+              <w:rPr>
+                <w:rFonts w:ascii="Courier New" w:eastAsia="Times New Roman" w:hAnsi="Courier New" w:cs="Courier New"/>
+                <w:color w:val="000000"/>
+                <w:sz w:val="14"/>
+                <w:szCs w:val="14"/>
+                <w:lang w:val="en-US"/>
+              </w:rPr>
+              <w:t>(imgContSimilar,</w:t>
             </w:r>
             <w:r>
               <w:rPr>
@@ -10929,27 +9901,15 @@
               </w:rPr>
               <w:t xml:space="preserve"> </w:t>
             </w:r>
-            <w:proofErr w:type="spellStart"/>
-            <w:r>
-              <w:rPr>
-                <w:rFonts w:ascii="Courier New" w:eastAsia="Times New Roman" w:hAnsi="Courier New" w:cs="Courier New"/>
-                <w:color w:val="000000"/>
-                <w:sz w:val="14"/>
-                <w:szCs w:val="14"/>
-                <w:lang w:val="en-US"/>
-              </w:rPr>
-              <w:t>piece_side</w:t>
-            </w:r>
-            <w:proofErr w:type="spellEnd"/>
-            <w:r>
-              <w:rPr>
-                <w:rFonts w:ascii="Courier New" w:eastAsia="Times New Roman" w:hAnsi="Courier New" w:cs="Courier New"/>
-                <w:color w:val="000000"/>
-                <w:sz w:val="14"/>
-                <w:szCs w:val="14"/>
-                <w:lang w:val="en-US"/>
-              </w:rPr>
-              <w:t>,</w:t>
+            <w:r>
+              <w:rPr>
+                <w:rFonts w:ascii="Courier New" w:eastAsia="Times New Roman" w:hAnsi="Courier New" w:cs="Courier New"/>
+                <w:color w:val="000000"/>
+                <w:sz w:val="14"/>
+                <w:szCs w:val="14"/>
+                <w:lang w:val="en-US"/>
+              </w:rPr>
+              <w:t>piece_side,</w:t>
             </w:r>
             <w:r>
               <w:rPr>
@@ -11137,18 +10097,13 @@
         <w:jc w:val="both"/>
       </w:pPr>
       <w:r>
+        <w:rPr>
+          <w:lang w:val="en-US"/>
+        </w:rPr>
         <w:br/>
       </w:r>
       <w:r>
-        <w:t xml:space="preserve">Um die </w:t>
-      </w:r>
-      <w:proofErr w:type="spellStart"/>
-      <w:r>
-        <w:t>Bezierkurve</w:t>
-      </w:r>
-      <w:proofErr w:type="spellEnd"/>
-      <w:r>
-        <w:t xml:space="preserve"> zu zeichnen, werden zuerst der Starpunkt und der Endpunkt der besten überei</w:t>
+        <w:t>Um die Bezierkurve zu zeichnen, werden zuerst der Starpunkt und der Endpunkt der besten überei</w:t>
       </w:r>
       <w:r>
         <w:t>n</w:t>
@@ -11169,45 +10124,13 @@
         <w:t>r</w:t>
       </w:r>
       <w:r>
-        <w:t>bindenden Seitenwände ist. Schlussendlich wird mit einer Bibliothek, die wir extra deswegen noch eingebunden haben (</w:t>
-      </w:r>
-      <w:proofErr w:type="spellStart"/>
-      <w:r>
-        <w:t>OpenCV</w:t>
-      </w:r>
-      <w:proofErr w:type="spellEnd"/>
-      <w:r>
-        <w:t xml:space="preserve"> unterstützt von Haus aus </w:t>
-      </w:r>
-      <w:proofErr w:type="gramStart"/>
-      <w:r>
-        <w:t>keine</w:t>
-      </w:r>
-      <w:proofErr w:type="gramEnd"/>
-      <w:r>
-        <w:t xml:space="preserve"> </w:t>
-      </w:r>
-      <w:proofErr w:type="spellStart"/>
-      <w:r>
-        <w:t>Bezierkurvenberechnung</w:t>
-      </w:r>
-      <w:proofErr w:type="spellEnd"/>
-      <w:r>
-        <w:t xml:space="preserve">) die </w:t>
-      </w:r>
-      <w:proofErr w:type="spellStart"/>
-      <w:r>
-        <w:t>Bezie</w:t>
+        <w:t>bindenden Seitenwände ist. Schlussendlich wird mit einer Bibliothek, die wir extra deswegen noch eingebunden haben (OpenCV unterstützt von Haus aus keine Bezierkurvenberechnung) die Bezie</w:t>
       </w:r>
       <w:r>
         <w:t>r</w:t>
       </w:r>
       <w:r>
-        <w:t>kurve</w:t>
-      </w:r>
-      <w:proofErr w:type="spellEnd"/>
-      <w:r>
-        <w:t xml:space="preserve"> erzeugt und gezeichnet.</w:t>
+        <w:t>kurve erzeugt und gezeichnet.</w:t>
       </w:r>
     </w:p>
     <w:tbl>
@@ -11311,7 +10234,6 @@
               </w:rPr>
               <w:t xml:space="preserve"> </w:t>
             </w:r>
-            <w:proofErr w:type="spellStart"/>
             <w:r>
               <w:rPr>
                 <w:rFonts w:ascii="Courier New" w:eastAsia="Times New Roman" w:hAnsi="Courier New" w:cs="Courier New"/>
@@ -11322,18 +10244,16 @@
               </w:rPr>
               <w:t>Vektor</w:t>
             </w:r>
-            <w:proofErr w:type="spellEnd"/>
-            <w:r>
-              <w:rPr>
-                <w:rFonts w:ascii="Courier New" w:eastAsia="Times New Roman" w:hAnsi="Courier New" w:cs="Courier New"/>
-                <w:color w:val="C0C0C0"/>
-                <w:sz w:val="14"/>
-                <w:szCs w:val="14"/>
-                <w:lang w:val="en-US"/>
-              </w:rPr>
-              <w:t xml:space="preserve"> </w:t>
-            </w:r>
-            <w:proofErr w:type="spellStart"/>
+            <w:r>
+              <w:rPr>
+                <w:rFonts w:ascii="Courier New" w:eastAsia="Times New Roman" w:hAnsi="Courier New" w:cs="Courier New"/>
+                <w:color w:val="C0C0C0"/>
+                <w:sz w:val="14"/>
+                <w:szCs w:val="14"/>
+                <w:lang w:val="en-US"/>
+              </w:rPr>
+              <w:t xml:space="preserve"> </w:t>
+            </w:r>
             <w:r>
               <w:rPr>
                 <w:rFonts w:ascii="Courier New" w:eastAsia="Times New Roman" w:hAnsi="Courier New" w:cs="Courier New"/>
@@ -11344,18 +10264,16 @@
               </w:rPr>
               <w:t>beim</w:t>
             </w:r>
-            <w:proofErr w:type="spellEnd"/>
-            <w:r>
-              <w:rPr>
-                <w:rFonts w:ascii="Courier New" w:eastAsia="Times New Roman" w:hAnsi="Courier New" w:cs="Courier New"/>
-                <w:color w:val="C0C0C0"/>
-                <w:sz w:val="14"/>
-                <w:szCs w:val="14"/>
-                <w:lang w:val="en-US"/>
-              </w:rPr>
-              <w:t xml:space="preserve"> </w:t>
-            </w:r>
-            <w:proofErr w:type="spellStart"/>
+            <w:r>
+              <w:rPr>
+                <w:rFonts w:ascii="Courier New" w:eastAsia="Times New Roman" w:hAnsi="Courier New" w:cs="Courier New"/>
+                <w:color w:val="C0C0C0"/>
+                <w:sz w:val="14"/>
+                <w:szCs w:val="14"/>
+                <w:lang w:val="en-US"/>
+              </w:rPr>
+              <w:t xml:space="preserve"> </w:t>
+            </w:r>
             <w:r>
               <w:rPr>
                 <w:rFonts w:ascii="Courier New" w:eastAsia="Times New Roman" w:hAnsi="Courier New" w:cs="Courier New"/>
@@ -11364,18 +10282,7 @@
                 <w:szCs w:val="14"/>
                 <w:lang w:val="en-US"/>
               </w:rPr>
-              <w:t>Basispuzzleteil</w:t>
-            </w:r>
-            <w:proofErr w:type="spellEnd"/>
-            <w:r>
-              <w:rPr>
-                <w:rFonts w:ascii="Courier New" w:eastAsia="Times New Roman" w:hAnsi="Courier New" w:cs="Courier New"/>
-                <w:color w:val="008000"/>
-                <w:sz w:val="14"/>
-                <w:szCs w:val="14"/>
-                <w:lang w:val="en-US"/>
-              </w:rPr>
-              <w:t>:</w:t>
+              <w:t>Basispuzzleteil:</w:t>
             </w:r>
           </w:p>
           <w:p>
@@ -11415,7 +10322,6 @@
               </w:rPr>
               <w:t xml:space="preserve">        </w:t>
             </w:r>
-            <w:proofErr w:type="spellStart"/>
             <w:r>
               <w:rPr>
                 <w:rFonts w:ascii="Courier New" w:eastAsia="Times New Roman" w:hAnsi="Courier New" w:cs="Courier New"/>
@@ -11426,7 +10332,6 @@
               </w:rPr>
               <w:t>cv</w:t>
             </w:r>
-            <w:proofErr w:type="spellEnd"/>
             <w:r>
               <w:rPr>
                 <w:rFonts w:ascii="Courier New" w:eastAsia="Times New Roman" w:hAnsi="Courier New" w:cs="Courier New"/>
@@ -11457,7 +10362,6 @@
               </w:rPr>
               <w:t xml:space="preserve"> </w:t>
             </w:r>
-            <w:proofErr w:type="spellStart"/>
             <w:r>
               <w:rPr>
                 <w:rFonts w:ascii="Courier New" w:eastAsia="Times New Roman" w:hAnsi="Courier New" w:cs="Courier New"/>
@@ -11468,7 +10372,6 @@
               </w:rPr>
               <w:t>startVector</w:t>
             </w:r>
-            <w:proofErr w:type="spellEnd"/>
             <w:r>
               <w:rPr>
                 <w:rFonts w:ascii="Courier New" w:eastAsia="Times New Roman" w:hAnsi="Courier New" w:cs="Courier New"/>
@@ -11539,40 +10442,16 @@
               </w:rPr>
               <w:t xml:space="preserve"> </w:t>
             </w:r>
-            <w:proofErr w:type="spellStart"/>
-            <w:r>
-              <w:rPr>
-                <w:rFonts w:ascii="Courier New" w:eastAsia="Times New Roman" w:hAnsi="Courier New" w:cs="Courier New"/>
-                <w:color w:val="000000"/>
-                <w:sz w:val="14"/>
-                <w:szCs w:val="14"/>
-                <w:lang w:val="en-US"/>
-              </w:rPr>
-              <w:t>sideCentroids</w:t>
-            </w:r>
-            <w:proofErr w:type="spellEnd"/>
-            <w:r>
-              <w:rPr>
-                <w:rFonts w:ascii="Courier New" w:eastAsia="Times New Roman" w:hAnsi="Courier New" w:cs="Courier New"/>
-                <w:color w:val="000000"/>
-                <w:sz w:val="14"/>
-                <w:szCs w:val="14"/>
-                <w:lang w:val="en-US"/>
-              </w:rPr>
-              <w:t>[piece][(</w:t>
-            </w:r>
-            <w:proofErr w:type="spellStart"/>
-            <w:r>
-              <w:rPr>
-                <w:rFonts w:ascii="Courier New" w:eastAsia="Times New Roman" w:hAnsi="Courier New" w:cs="Courier New"/>
-                <w:color w:val="000000"/>
-                <w:sz w:val="14"/>
-                <w:szCs w:val="14"/>
-                <w:lang w:val="en-US"/>
-              </w:rPr>
-              <w:t>piece_side</w:t>
-            </w:r>
-            <w:proofErr w:type="spellEnd"/>
+            <w:r>
+              <w:rPr>
+                <w:rFonts w:ascii="Courier New" w:eastAsia="Times New Roman" w:hAnsi="Courier New" w:cs="Courier New"/>
+                <w:color w:val="000000"/>
+                <w:sz w:val="14"/>
+                <w:szCs w:val="14"/>
+                <w:lang w:val="en-US"/>
+              </w:rPr>
+              <w:t>sideCentroids[piece][(piece_side</w:t>
+            </w:r>
             <w:r>
               <w:rPr>
                 <w:rFonts w:ascii="Courier New" w:eastAsia="Times New Roman" w:hAnsi="Courier New" w:cs="Courier New"/>
@@ -11682,7 +10561,6 @@
               </w:rPr>
               <w:t xml:space="preserve">        </w:t>
             </w:r>
-            <w:proofErr w:type="spellStart"/>
             <w:r>
               <w:rPr>
                 <w:rFonts w:ascii="Courier New" w:eastAsia="Times New Roman" w:hAnsi="Courier New" w:cs="Courier New"/>
@@ -11693,7 +10571,6 @@
               </w:rPr>
               <w:t>startVector</w:t>
             </w:r>
-            <w:proofErr w:type="spellEnd"/>
             <w:r>
               <w:rPr>
                 <w:rFonts w:ascii="Courier New" w:eastAsia="Times New Roman" w:hAnsi="Courier New" w:cs="Courier New"/>
@@ -11724,29 +10601,16 @@
               </w:rPr>
               <w:t xml:space="preserve"> </w:t>
             </w:r>
-            <w:proofErr w:type="spellStart"/>
-            <w:r>
-              <w:rPr>
-                <w:rFonts w:ascii="Courier New" w:eastAsia="Times New Roman" w:hAnsi="Courier New" w:cs="Courier New"/>
-                <w:color w:val="000000"/>
-                <w:sz w:val="14"/>
-                <w:szCs w:val="14"/>
-                <w:lang w:val="en-US"/>
-              </w:rPr>
-              <w:t>curveFactor</w:t>
-            </w:r>
-            <w:proofErr w:type="spellEnd"/>
-            <w:r>
-              <w:rPr>
-                <w:rFonts w:ascii="Courier New" w:eastAsia="Times New Roman" w:hAnsi="Courier New" w:cs="Courier New"/>
-                <w:color w:val="000000"/>
-                <w:sz w:val="14"/>
-                <w:szCs w:val="14"/>
-                <w:lang w:val="en-US"/>
-              </w:rPr>
-              <w:t>/</w:t>
-            </w:r>
-            <w:proofErr w:type="spellStart"/>
+            <w:r>
+              <w:rPr>
+                <w:rFonts w:ascii="Courier New" w:eastAsia="Times New Roman" w:hAnsi="Courier New" w:cs="Courier New"/>
+                <w:color w:val="000000"/>
+                <w:sz w:val="14"/>
+                <w:szCs w:val="14"/>
+                <w:lang w:val="en-US"/>
+              </w:rPr>
+              <w:t>curveFactor/</w:t>
+            </w:r>
             <w:r>
               <w:rPr>
                 <w:rFonts w:ascii="Courier New" w:eastAsia="Times New Roman" w:hAnsi="Courier New" w:cs="Courier New"/>
@@ -11757,7 +10621,6 @@
               </w:rPr>
               <w:t>cv</w:t>
             </w:r>
-            <w:proofErr w:type="spellEnd"/>
             <w:r>
               <w:rPr>
                 <w:rFonts w:ascii="Courier New" w:eastAsia="Times New Roman" w:hAnsi="Courier New" w:cs="Courier New"/>
@@ -11785,29 +10648,7 @@
                 <w:szCs w:val="14"/>
                 <w:lang w:val="en-US"/>
               </w:rPr>
-              <w:t>(</w:t>
-            </w:r>
-            <w:proofErr w:type="spellStart"/>
-            <w:r>
-              <w:rPr>
-                <w:rFonts w:ascii="Courier New" w:eastAsia="Times New Roman" w:hAnsi="Courier New" w:cs="Courier New"/>
-                <w:color w:val="000000"/>
-                <w:sz w:val="14"/>
-                <w:szCs w:val="14"/>
-                <w:lang w:val="en-US"/>
-              </w:rPr>
-              <w:t>startVector</w:t>
-            </w:r>
-            <w:proofErr w:type="spellEnd"/>
-            <w:r>
-              <w:rPr>
-                <w:rFonts w:ascii="Courier New" w:eastAsia="Times New Roman" w:hAnsi="Courier New" w:cs="Courier New"/>
-                <w:color w:val="000000"/>
-                <w:sz w:val="14"/>
-                <w:szCs w:val="14"/>
-                <w:lang w:val="en-US"/>
-              </w:rPr>
-              <w:t>);</w:t>
+              <w:t>(startVector);</w:t>
             </w:r>
           </w:p>
           <w:p>
@@ -11895,7 +10736,6 @@
               </w:rPr>
               <w:t xml:space="preserve"> </w:t>
             </w:r>
-            <w:proofErr w:type="spellStart"/>
             <w:r>
               <w:rPr>
                 <w:rFonts w:ascii="Courier New" w:eastAsia="Times New Roman" w:hAnsi="Courier New" w:cs="Courier New"/>
@@ -11906,18 +10746,16 @@
               </w:rPr>
               <w:t>Vektor</w:t>
             </w:r>
-            <w:proofErr w:type="spellEnd"/>
-            <w:r>
-              <w:rPr>
-                <w:rFonts w:ascii="Courier New" w:eastAsia="Times New Roman" w:hAnsi="Courier New" w:cs="Courier New"/>
-                <w:color w:val="C0C0C0"/>
-                <w:sz w:val="14"/>
-                <w:szCs w:val="14"/>
-                <w:lang w:val="en-US"/>
-              </w:rPr>
-              <w:t xml:space="preserve"> </w:t>
-            </w:r>
-            <w:proofErr w:type="spellStart"/>
+            <w:r>
+              <w:rPr>
+                <w:rFonts w:ascii="Courier New" w:eastAsia="Times New Roman" w:hAnsi="Courier New" w:cs="Courier New"/>
+                <w:color w:val="C0C0C0"/>
+                <w:sz w:val="14"/>
+                <w:szCs w:val="14"/>
+                <w:lang w:val="en-US"/>
+              </w:rPr>
+              <w:t xml:space="preserve"> </w:t>
+            </w:r>
             <w:r>
               <w:rPr>
                 <w:rFonts w:ascii="Courier New" w:eastAsia="Times New Roman" w:hAnsi="Courier New" w:cs="Courier New"/>
@@ -11928,18 +10766,16 @@
               </w:rPr>
               <w:t>beim</w:t>
             </w:r>
-            <w:proofErr w:type="spellEnd"/>
-            <w:r>
-              <w:rPr>
-                <w:rFonts w:ascii="Courier New" w:eastAsia="Times New Roman" w:hAnsi="Courier New" w:cs="Courier New"/>
-                <w:color w:val="C0C0C0"/>
-                <w:sz w:val="14"/>
-                <w:szCs w:val="14"/>
-                <w:lang w:val="en-US"/>
-              </w:rPr>
-              <w:t xml:space="preserve"> </w:t>
-            </w:r>
-            <w:proofErr w:type="spellStart"/>
+            <w:r>
+              <w:rPr>
+                <w:rFonts w:ascii="Courier New" w:eastAsia="Times New Roman" w:hAnsi="Courier New" w:cs="Courier New"/>
+                <w:color w:val="C0C0C0"/>
+                <w:sz w:val="14"/>
+                <w:szCs w:val="14"/>
+                <w:lang w:val="en-US"/>
+              </w:rPr>
+              <w:t xml:space="preserve"> </w:t>
+            </w:r>
             <w:r>
               <w:rPr>
                 <w:rFonts w:ascii="Courier New" w:eastAsia="Times New Roman" w:hAnsi="Courier New" w:cs="Courier New"/>
@@ -11948,18 +10784,7 @@
                 <w:szCs w:val="14"/>
                 <w:lang w:val="en-US"/>
               </w:rPr>
-              <w:t>Zeilpuzzleteil</w:t>
-            </w:r>
-            <w:proofErr w:type="spellEnd"/>
-            <w:r>
-              <w:rPr>
-                <w:rFonts w:ascii="Courier New" w:eastAsia="Times New Roman" w:hAnsi="Courier New" w:cs="Courier New"/>
-                <w:color w:val="008000"/>
-                <w:sz w:val="14"/>
-                <w:szCs w:val="14"/>
-                <w:lang w:val="en-US"/>
-              </w:rPr>
-              <w:t>:</w:t>
+              <w:t>Zeilpuzzleteil:</w:t>
             </w:r>
           </w:p>
           <w:p>
@@ -11999,7 +10824,6 @@
               </w:rPr>
               <w:t xml:space="preserve">        </w:t>
             </w:r>
-            <w:proofErr w:type="spellStart"/>
             <w:r>
               <w:rPr>
                 <w:rFonts w:ascii="Courier New" w:eastAsia="Times New Roman" w:hAnsi="Courier New" w:cs="Courier New"/>
@@ -12010,7 +10834,6 @@
               </w:rPr>
               <w:t>cv</w:t>
             </w:r>
-            <w:proofErr w:type="spellEnd"/>
             <w:r>
               <w:rPr>
                 <w:rFonts w:ascii="Courier New" w:eastAsia="Times New Roman" w:hAnsi="Courier New" w:cs="Courier New"/>
@@ -12041,7 +10864,6 @@
               </w:rPr>
               <w:t xml:space="preserve"> </w:t>
             </w:r>
-            <w:proofErr w:type="spellStart"/>
             <w:r>
               <w:rPr>
                 <w:rFonts w:ascii="Courier New" w:eastAsia="Times New Roman" w:hAnsi="Courier New" w:cs="Courier New"/>
@@ -12052,7 +10874,6 @@
               </w:rPr>
               <w:t>endVector</w:t>
             </w:r>
-            <w:proofErr w:type="spellEnd"/>
             <w:r>
               <w:rPr>
                 <w:rFonts w:ascii="Courier New" w:eastAsia="Times New Roman" w:hAnsi="Courier New" w:cs="Courier New"/>
@@ -12123,49 +10944,15 @@
               </w:rPr>
               <w:t xml:space="preserve"> </w:t>
             </w:r>
-            <w:proofErr w:type="spellStart"/>
-            <w:r>
-              <w:rPr>
-                <w:rFonts w:ascii="Courier New" w:eastAsia="Times New Roman" w:hAnsi="Courier New" w:cs="Courier New"/>
-                <w:color w:val="000000"/>
-                <w:sz w:val="14"/>
-                <w:szCs w:val="14"/>
-                <w:lang w:val="en-US"/>
-              </w:rPr>
-              <w:t>sideCentroids</w:t>
-            </w:r>
-            <w:proofErr w:type="spellEnd"/>
-            <w:r>
-              <w:rPr>
-                <w:rFonts w:ascii="Courier New" w:eastAsia="Times New Roman" w:hAnsi="Courier New" w:cs="Courier New"/>
-                <w:color w:val="000000"/>
-                <w:sz w:val="14"/>
-                <w:szCs w:val="14"/>
-                <w:lang w:val="en-US"/>
-              </w:rPr>
-              <w:t>[</w:t>
-            </w:r>
-            <w:proofErr w:type="spellStart"/>
-            <w:r>
-              <w:rPr>
-                <w:rFonts w:ascii="Courier New" w:eastAsia="Times New Roman" w:hAnsi="Courier New" w:cs="Courier New"/>
-                <w:color w:val="000000"/>
-                <w:sz w:val="14"/>
-                <w:szCs w:val="14"/>
-                <w:lang w:val="en-US"/>
-              </w:rPr>
-              <w:t>maxElement</w:t>
-            </w:r>
-            <w:proofErr w:type="spellEnd"/>
-            <w:r>
-              <w:rPr>
-                <w:rFonts w:ascii="Courier New" w:eastAsia="Times New Roman" w:hAnsi="Courier New" w:cs="Courier New"/>
-                <w:color w:val="000000"/>
-                <w:sz w:val="14"/>
-                <w:szCs w:val="14"/>
-                <w:lang w:val="en-US"/>
-              </w:rPr>
-              <w:t>[</w:t>
+            <w:r>
+              <w:rPr>
+                <w:rFonts w:ascii="Courier New" w:eastAsia="Times New Roman" w:hAnsi="Courier New" w:cs="Courier New"/>
+                <w:color w:val="000000"/>
+                <w:sz w:val="14"/>
+                <w:szCs w:val="14"/>
+                <w:lang w:val="en-US"/>
+              </w:rPr>
+              <w:t>sideCentroids[maxElement[</w:t>
             </w:r>
             <w:r>
               <w:rPr>
@@ -12185,29 +10972,7 @@
                 <w:szCs w:val="14"/>
                 <w:lang w:val="en-US"/>
               </w:rPr>
-              <w:t>]][(</w:t>
-            </w:r>
-            <w:proofErr w:type="spellStart"/>
-            <w:r>
-              <w:rPr>
-                <w:rFonts w:ascii="Courier New" w:eastAsia="Times New Roman" w:hAnsi="Courier New" w:cs="Courier New"/>
-                <w:color w:val="000000"/>
-                <w:sz w:val="14"/>
-                <w:szCs w:val="14"/>
-                <w:lang w:val="en-US"/>
-              </w:rPr>
-              <w:t>maxElement</w:t>
-            </w:r>
-            <w:proofErr w:type="spellEnd"/>
-            <w:r>
-              <w:rPr>
-                <w:rFonts w:ascii="Courier New" w:eastAsia="Times New Roman" w:hAnsi="Courier New" w:cs="Courier New"/>
-                <w:color w:val="000000"/>
-                <w:sz w:val="14"/>
-                <w:szCs w:val="14"/>
-                <w:lang w:val="en-US"/>
-              </w:rPr>
-              <w:t>[</w:t>
+              <w:t>]][(maxElement[</w:t>
             </w:r>
             <w:r>
               <w:rPr>
@@ -12338,7 +11103,6 @@
               </w:rPr>
               <w:t xml:space="preserve">        </w:t>
             </w:r>
-            <w:proofErr w:type="spellStart"/>
             <w:r>
               <w:rPr>
                 <w:rFonts w:ascii="Courier New" w:eastAsia="Times New Roman" w:hAnsi="Courier New" w:cs="Courier New"/>
@@ -12349,7 +11113,6 @@
               </w:rPr>
               <w:t>endVector</w:t>
             </w:r>
-            <w:proofErr w:type="spellEnd"/>
             <w:r>
               <w:rPr>
                 <w:rFonts w:ascii="Courier New" w:eastAsia="Times New Roman" w:hAnsi="Courier New" w:cs="Courier New"/>
@@ -12380,29 +11143,16 @@
               </w:rPr>
               <w:t xml:space="preserve"> </w:t>
             </w:r>
-            <w:proofErr w:type="spellStart"/>
-            <w:r>
-              <w:rPr>
-                <w:rFonts w:ascii="Courier New" w:eastAsia="Times New Roman" w:hAnsi="Courier New" w:cs="Courier New"/>
-                <w:color w:val="000000"/>
-                <w:sz w:val="14"/>
-                <w:szCs w:val="14"/>
-                <w:lang w:val="en-US"/>
-              </w:rPr>
-              <w:t>curveFactor</w:t>
-            </w:r>
-            <w:proofErr w:type="spellEnd"/>
-            <w:r>
-              <w:rPr>
-                <w:rFonts w:ascii="Courier New" w:eastAsia="Times New Roman" w:hAnsi="Courier New" w:cs="Courier New"/>
-                <w:color w:val="000000"/>
-                <w:sz w:val="14"/>
-                <w:szCs w:val="14"/>
-                <w:lang w:val="en-US"/>
-              </w:rPr>
-              <w:t>/</w:t>
-            </w:r>
-            <w:proofErr w:type="spellStart"/>
+            <w:r>
+              <w:rPr>
+                <w:rFonts w:ascii="Courier New" w:eastAsia="Times New Roman" w:hAnsi="Courier New" w:cs="Courier New"/>
+                <w:color w:val="000000"/>
+                <w:sz w:val="14"/>
+                <w:szCs w:val="14"/>
+                <w:lang w:val="en-US"/>
+              </w:rPr>
+              <w:t>curveFactor/</w:t>
+            </w:r>
             <w:r>
               <w:rPr>
                 <w:rFonts w:ascii="Courier New" w:eastAsia="Times New Roman" w:hAnsi="Courier New" w:cs="Courier New"/>
@@ -12413,7 +11163,6 @@
               </w:rPr>
               <w:t>cv</w:t>
             </w:r>
-            <w:proofErr w:type="spellEnd"/>
             <w:r>
               <w:rPr>
                 <w:rFonts w:ascii="Courier New" w:eastAsia="Times New Roman" w:hAnsi="Courier New" w:cs="Courier New"/>
@@ -12441,29 +11190,7 @@
                 <w:szCs w:val="14"/>
                 <w:lang w:val="en-US"/>
               </w:rPr>
-              <w:t>(</w:t>
-            </w:r>
-            <w:proofErr w:type="spellStart"/>
-            <w:r>
-              <w:rPr>
-                <w:rFonts w:ascii="Courier New" w:eastAsia="Times New Roman" w:hAnsi="Courier New" w:cs="Courier New"/>
-                <w:color w:val="000000"/>
-                <w:sz w:val="14"/>
-                <w:szCs w:val="14"/>
-                <w:lang w:val="en-US"/>
-              </w:rPr>
-              <w:t>endVector</w:t>
-            </w:r>
-            <w:proofErr w:type="spellEnd"/>
-            <w:r>
-              <w:rPr>
-                <w:rFonts w:ascii="Courier New" w:eastAsia="Times New Roman" w:hAnsi="Courier New" w:cs="Courier New"/>
-                <w:color w:val="000000"/>
-                <w:sz w:val="14"/>
-                <w:szCs w:val="14"/>
-                <w:lang w:val="en-US"/>
-              </w:rPr>
-              <w:t>);</w:t>
+              <w:t>(endVector);</w:t>
             </w:r>
           </w:p>
           <w:p>
@@ -12549,7 +11276,6 @@
               </w:rPr>
               <w:t xml:space="preserve"> </w:t>
             </w:r>
-            <w:proofErr w:type="spellStart"/>
             <w:r>
               <w:rPr>
                 <w:rFonts w:ascii="Courier New" w:eastAsia="Times New Roman" w:hAnsi="Courier New" w:cs="Courier New"/>
@@ -12557,17 +11283,7 @@
                 <w:sz w:val="14"/>
                 <w:szCs w:val="14"/>
               </w:rPr>
-              <w:t>Bezierkurve</w:t>
-            </w:r>
-            <w:proofErr w:type="spellEnd"/>
-            <w:r>
-              <w:rPr>
-                <w:rFonts w:ascii="Courier New" w:eastAsia="Times New Roman" w:hAnsi="Courier New" w:cs="Courier New"/>
-                <w:color w:val="008000"/>
-                <w:sz w:val="14"/>
-                <w:szCs w:val="14"/>
-              </w:rPr>
-              <w:t xml:space="preserve"> erstellen</w:t>
+              <w:t>Bezierkurve erstellen</w:t>
             </w:r>
             <w:r>
               <w:rPr>
@@ -12614,7 +11330,6 @@
               </w:rPr>
               <w:t xml:space="preserve">        </w:t>
             </w:r>
-            <w:proofErr w:type="spellStart"/>
             <w:r>
               <w:rPr>
                 <w:rFonts w:ascii="Courier New" w:eastAsia="Times New Roman" w:hAnsi="Courier New" w:cs="Courier New"/>
@@ -12624,7 +11339,6 @@
               </w:rPr>
               <w:t>cv</w:t>
             </w:r>
-            <w:proofErr w:type="spellEnd"/>
             <w:r>
               <w:rPr>
                 <w:rFonts w:ascii="Courier New" w:eastAsia="Times New Roman" w:hAnsi="Courier New" w:cs="Courier New"/>
@@ -12652,25 +11366,14 @@
               </w:rPr>
               <w:t xml:space="preserve"> </w:t>
             </w:r>
-            <w:proofErr w:type="spellStart"/>
-            <w:r>
-              <w:rPr>
-                <w:rFonts w:ascii="Courier New" w:eastAsia="Times New Roman" w:hAnsi="Courier New" w:cs="Courier New"/>
-                <w:color w:val="000000"/>
-                <w:sz w:val="14"/>
-                <w:szCs w:val="14"/>
-              </w:rPr>
-              <w:t>bezierLine</w:t>
-            </w:r>
-            <w:proofErr w:type="spellEnd"/>
-            <w:r>
-              <w:rPr>
-                <w:rFonts w:ascii="Courier New" w:eastAsia="Times New Roman" w:hAnsi="Courier New" w:cs="Courier New"/>
-                <w:color w:val="000000"/>
-                <w:sz w:val="14"/>
-                <w:szCs w:val="14"/>
-              </w:rPr>
-              <w:t>;</w:t>
+            <w:r>
+              <w:rPr>
+                <w:rFonts w:ascii="Courier New" w:eastAsia="Times New Roman" w:hAnsi="Courier New" w:cs="Courier New"/>
+                <w:color w:val="000000"/>
+                <w:sz w:val="14"/>
+                <w:szCs w:val="14"/>
+              </w:rPr>
+              <w:t>bezierLine;</w:t>
             </w:r>
           </w:p>
           <w:p>
@@ -12708,7 +11411,6 @@
               </w:rPr>
               <w:t xml:space="preserve">        </w:t>
             </w:r>
-            <w:proofErr w:type="spellStart"/>
             <w:r>
               <w:rPr>
                 <w:rFonts w:ascii="Courier New" w:eastAsia="Times New Roman" w:hAnsi="Courier New" w:cs="Courier New"/>
@@ -12726,17 +11428,42 @@
               </w:rPr>
               <w:t>restart</w:t>
             </w:r>
-            <w:proofErr w:type="spellEnd"/>
-            <w:r>
-              <w:rPr>
-                <w:rFonts w:ascii="Courier New" w:eastAsia="Times New Roman" w:hAnsi="Courier New" w:cs="Courier New"/>
-                <w:color w:val="000000"/>
-                <w:sz w:val="14"/>
-                <w:szCs w:val="14"/>
-              </w:rPr>
-              <w:t>(</w:t>
-            </w:r>
-            <w:proofErr w:type="spellStart"/>
+            <w:r>
+              <w:rPr>
+                <w:rFonts w:ascii="Courier New" w:eastAsia="Times New Roman" w:hAnsi="Courier New" w:cs="Courier New"/>
+                <w:color w:val="000000"/>
+                <w:sz w:val="14"/>
+                <w:szCs w:val="14"/>
+              </w:rPr>
+              <w:t>(start.</w:t>
+            </w:r>
+            <w:r>
+              <w:rPr>
+                <w:rFonts w:ascii="Courier New" w:eastAsia="Times New Roman" w:hAnsi="Courier New" w:cs="Courier New"/>
+                <w:color w:val="800000"/>
+                <w:sz w:val="14"/>
+                <w:szCs w:val="14"/>
+              </w:rPr>
+              <w:t>x</w:t>
+            </w:r>
+            <w:r>
+              <w:rPr>
+                <w:rFonts w:ascii="Courier New" w:eastAsia="Times New Roman" w:hAnsi="Courier New" w:cs="Courier New"/>
+                <w:color w:val="000000"/>
+                <w:sz w:val="14"/>
+                <w:szCs w:val="14"/>
+              </w:rPr>
+              <w:t>,</w:t>
+            </w:r>
+            <w:r>
+              <w:rPr>
+                <w:rFonts w:ascii="Courier New" w:eastAsia="Times New Roman" w:hAnsi="Courier New" w:cs="Courier New"/>
+                <w:color w:val="C0C0C0"/>
+                <w:sz w:val="14"/>
+                <w:szCs w:val="14"/>
+              </w:rPr>
+              <w:t xml:space="preserve"> </w:t>
+            </w:r>
             <w:r>
               <w:rPr>
                 <w:rFonts w:ascii="Courier New" w:eastAsia="Times New Roman" w:hAnsi="Courier New" w:cs="Courier New"/>
@@ -12753,47 +11480,8 @@
                 <w:sz w:val="14"/>
                 <w:szCs w:val="14"/>
               </w:rPr>
-              <w:t>x</w:t>
-            </w:r>
-            <w:proofErr w:type="spellEnd"/>
-            <w:r>
-              <w:rPr>
-                <w:rFonts w:ascii="Courier New" w:eastAsia="Times New Roman" w:hAnsi="Courier New" w:cs="Courier New"/>
-                <w:color w:val="000000"/>
-                <w:sz w:val="14"/>
-                <w:szCs w:val="14"/>
-              </w:rPr>
-              <w:t>,</w:t>
-            </w:r>
-            <w:r>
-              <w:rPr>
-                <w:rFonts w:ascii="Courier New" w:eastAsia="Times New Roman" w:hAnsi="Courier New" w:cs="Courier New"/>
-                <w:color w:val="C0C0C0"/>
-                <w:sz w:val="14"/>
-                <w:szCs w:val="14"/>
-              </w:rPr>
-              <w:t xml:space="preserve"> </w:t>
-            </w:r>
-            <w:proofErr w:type="spellStart"/>
-            <w:r>
-              <w:rPr>
-                <w:rFonts w:ascii="Courier New" w:eastAsia="Times New Roman" w:hAnsi="Courier New" w:cs="Courier New"/>
-                <w:color w:val="000000"/>
-                <w:sz w:val="14"/>
-                <w:szCs w:val="14"/>
-              </w:rPr>
-              <w:t>start.</w:t>
-            </w:r>
-            <w:r>
-              <w:rPr>
-                <w:rFonts w:ascii="Courier New" w:eastAsia="Times New Roman" w:hAnsi="Courier New" w:cs="Courier New"/>
-                <w:color w:val="800000"/>
-                <w:sz w:val="14"/>
-                <w:szCs w:val="14"/>
-              </w:rPr>
               <w:t>y</w:t>
             </w:r>
-            <w:proofErr w:type="spellEnd"/>
             <w:r>
               <w:rPr>
                 <w:rFonts w:ascii="Courier New" w:eastAsia="Times New Roman" w:hAnsi="Courier New" w:cs="Courier New"/>
@@ -12840,7 +11528,6 @@
               </w:rPr>
               <w:t xml:space="preserve">        </w:t>
             </w:r>
-            <w:proofErr w:type="spellStart"/>
             <w:r>
               <w:rPr>
                 <w:rFonts w:ascii="Courier New" w:eastAsia="Times New Roman" w:hAnsi="Courier New" w:cs="Courier New"/>
@@ -12860,7 +11547,6 @@
               </w:rPr>
               <w:t>curveTo</w:t>
             </w:r>
-            <w:proofErr w:type="spellEnd"/>
             <w:r>
               <w:rPr>
                 <w:rFonts w:ascii="Courier New" w:eastAsia="Times New Roman" w:hAnsi="Courier New" w:cs="Courier New"/>
@@ -12901,27 +11587,15 @@
               </w:rPr>
               <w:t xml:space="preserve"> </w:t>
             </w:r>
-            <w:proofErr w:type="spellStart"/>
-            <w:r>
-              <w:rPr>
-                <w:rFonts w:ascii="Courier New" w:eastAsia="Times New Roman" w:hAnsi="Courier New" w:cs="Courier New"/>
-                <w:color w:val="000000"/>
-                <w:sz w:val="14"/>
-                <w:szCs w:val="14"/>
-                <w:lang w:val="en-US"/>
-              </w:rPr>
-              <w:t>startVector</w:t>
-            </w:r>
-            <w:proofErr w:type="spellEnd"/>
-            <w:r>
-              <w:rPr>
-                <w:rFonts w:ascii="Courier New" w:eastAsia="Times New Roman" w:hAnsi="Courier New" w:cs="Courier New"/>
-                <w:color w:val="000000"/>
-                <w:sz w:val="14"/>
-                <w:szCs w:val="14"/>
-                <w:lang w:val="en-US"/>
-              </w:rPr>
-              <w:t>,</w:t>
+            <w:r>
+              <w:rPr>
+                <w:rFonts w:ascii="Courier New" w:eastAsia="Times New Roman" w:hAnsi="Courier New" w:cs="Courier New"/>
+                <w:color w:val="000000"/>
+                <w:sz w:val="14"/>
+                <w:szCs w:val="14"/>
+                <w:lang w:val="en-US"/>
+              </w:rPr>
+              <w:t>startVector,</w:t>
             </w:r>
             <w:r>
               <w:rPr>
@@ -12973,27 +11647,15 @@
               </w:rPr>
               <w:t xml:space="preserve"> </w:t>
             </w:r>
-            <w:proofErr w:type="spellStart"/>
-            <w:r>
-              <w:rPr>
-                <w:rFonts w:ascii="Courier New" w:eastAsia="Times New Roman" w:hAnsi="Courier New" w:cs="Courier New"/>
-                <w:color w:val="000000"/>
-                <w:sz w:val="14"/>
-                <w:szCs w:val="14"/>
-                <w:lang w:val="en-US"/>
-              </w:rPr>
-              <w:t>endVector</w:t>
-            </w:r>
-            <w:proofErr w:type="spellEnd"/>
-            <w:r>
-              <w:rPr>
-                <w:rFonts w:ascii="Courier New" w:eastAsia="Times New Roman" w:hAnsi="Courier New" w:cs="Courier New"/>
-                <w:color w:val="000000"/>
-                <w:sz w:val="14"/>
-                <w:szCs w:val="14"/>
-                <w:lang w:val="en-US"/>
-              </w:rPr>
-              <w:t>,</w:t>
+            <w:r>
+              <w:rPr>
+                <w:rFonts w:ascii="Courier New" w:eastAsia="Times New Roman" w:hAnsi="Courier New" w:cs="Courier New"/>
+                <w:color w:val="000000"/>
+                <w:sz w:val="14"/>
+                <w:szCs w:val="14"/>
+                <w:lang w:val="en-US"/>
+              </w:rPr>
+              <w:t>endVector,</w:t>
             </w:r>
             <w:r>
               <w:rPr>
@@ -13053,7 +11715,6 @@
               </w:rPr>
               <w:t xml:space="preserve">        </w:t>
             </w:r>
-            <w:proofErr w:type="spellStart"/>
             <w:r>
               <w:rPr>
                 <w:rFonts w:ascii="Courier New" w:eastAsia="Times New Roman" w:hAnsi="Courier New" w:cs="Courier New"/>
@@ -13064,7 +11725,6 @@
               </w:rPr>
               <w:t>cv</w:t>
             </w:r>
-            <w:proofErr w:type="spellEnd"/>
             <w:r>
               <w:rPr>
                 <w:rFonts w:ascii="Courier New" w:eastAsia="Times New Roman" w:hAnsi="Courier New" w:cs="Courier New"/>
@@ -13092,61 +11752,27 @@
                 <w:szCs w:val="14"/>
                 <w:lang w:val="en-US"/>
               </w:rPr>
-              <w:t>(</w:t>
-            </w:r>
-            <w:proofErr w:type="spellStart"/>
-            <w:r>
-              <w:rPr>
-                <w:rFonts w:ascii="Courier New" w:eastAsia="Times New Roman" w:hAnsi="Courier New" w:cs="Courier New"/>
-                <w:color w:val="000000"/>
-                <w:sz w:val="14"/>
-                <w:szCs w:val="14"/>
-                <w:lang w:val="en-US"/>
-              </w:rPr>
-              <w:t>imgContSimilar</w:t>
-            </w:r>
-            <w:proofErr w:type="spellEnd"/>
-            <w:r>
-              <w:rPr>
-                <w:rFonts w:ascii="Courier New" w:eastAsia="Times New Roman" w:hAnsi="Courier New" w:cs="Courier New"/>
-                <w:color w:val="000000"/>
-                <w:sz w:val="14"/>
-                <w:szCs w:val="14"/>
-                <w:lang w:val="en-US"/>
-              </w:rPr>
-              <w:t>,</w:t>
-            </w:r>
-            <w:r>
-              <w:rPr>
-                <w:rFonts w:ascii="Courier New" w:eastAsia="Times New Roman" w:hAnsi="Courier New" w:cs="Courier New"/>
-                <w:color w:val="C0C0C0"/>
-                <w:sz w:val="14"/>
-                <w:szCs w:val="14"/>
-                <w:lang w:val="en-US"/>
-              </w:rPr>
-              <w:t xml:space="preserve"> </w:t>
-            </w:r>
-            <w:proofErr w:type="spellStart"/>
-            <w:r>
-              <w:rPr>
-                <w:rFonts w:ascii="Courier New" w:eastAsia="Times New Roman" w:hAnsi="Courier New" w:cs="Courier New"/>
-                <w:color w:val="000000"/>
-                <w:sz w:val="14"/>
-                <w:szCs w:val="14"/>
-                <w:lang w:val="en-US"/>
-              </w:rPr>
-              <w:t>bezierLine</w:t>
-            </w:r>
-            <w:proofErr w:type="spellEnd"/>
-            <w:r>
-              <w:rPr>
-                <w:rFonts w:ascii="Courier New" w:eastAsia="Times New Roman" w:hAnsi="Courier New" w:cs="Courier New"/>
-                <w:color w:val="000000"/>
-                <w:sz w:val="14"/>
-                <w:szCs w:val="14"/>
-                <w:lang w:val="en-US"/>
-              </w:rPr>
-              <w:t>,</w:t>
+              <w:t>(imgContSimilar,</w:t>
+            </w:r>
+            <w:r>
+              <w:rPr>
+                <w:rFonts w:ascii="Courier New" w:eastAsia="Times New Roman" w:hAnsi="Courier New" w:cs="Courier New"/>
+                <w:color w:val="C0C0C0"/>
+                <w:sz w:val="14"/>
+                <w:szCs w:val="14"/>
+                <w:lang w:val="en-US"/>
+              </w:rPr>
+              <w:t xml:space="preserve"> </w:t>
+            </w:r>
+            <w:r>
+              <w:rPr>
+                <w:rFonts w:ascii="Courier New" w:eastAsia="Times New Roman" w:hAnsi="Courier New" w:cs="Courier New"/>
+                <w:color w:val="000000"/>
+                <w:sz w:val="14"/>
+                <w:szCs w:val="14"/>
+                <w:lang w:val="en-US"/>
+              </w:rPr>
+              <w:t>bezierLine,</w:t>
             </w:r>
             <w:r>
               <w:rPr>
@@ -13375,7 +12001,6 @@
               </w:rPr>
               <w:t xml:space="preserve">        </w:t>
             </w:r>
-            <w:proofErr w:type="spellStart"/>
             <w:r>
               <w:rPr>
                 <w:rFonts w:ascii="Courier New" w:eastAsia="Times New Roman" w:hAnsi="Courier New" w:cs="Courier New"/>
@@ -13386,7 +12011,6 @@
               </w:rPr>
               <w:t>cv</w:t>
             </w:r>
-            <w:proofErr w:type="spellEnd"/>
             <w:r>
               <w:rPr>
                 <w:rFonts w:ascii="Courier New" w:eastAsia="Times New Roman" w:hAnsi="Courier New" w:cs="Courier New"/>
@@ -13397,7 +12021,6 @@
               </w:rPr>
               <w:t>::</w:t>
             </w:r>
-            <w:proofErr w:type="spellStart"/>
             <w:r>
               <w:rPr>
                 <w:rFonts w:ascii="Courier New" w:eastAsia="Times New Roman" w:hAnsi="Courier New" w:cs="Courier New"/>
@@ -13407,7 +12030,6 @@
               </w:rPr>
               <w:t>imshow</w:t>
             </w:r>
-            <w:proofErr w:type="spellEnd"/>
             <w:r>
               <w:rPr>
                 <w:rFonts w:ascii="Courier New" w:eastAsia="Times New Roman" w:hAnsi="Courier New" w:cs="Courier New"/>
@@ -13426,29 +12048,7 @@
                 <w:szCs w:val="14"/>
                 <w:lang w:val="en-US"/>
               </w:rPr>
-              <w:t>"</w:t>
-            </w:r>
-            <w:proofErr w:type="spellStart"/>
-            <w:r>
-              <w:rPr>
-                <w:rFonts w:ascii="Courier New" w:eastAsia="Times New Roman" w:hAnsi="Courier New" w:cs="Courier New"/>
-                <w:color w:val="008000"/>
-                <w:sz w:val="14"/>
-                <w:szCs w:val="14"/>
-                <w:lang w:val="en-US"/>
-              </w:rPr>
-              <w:t>Aehnlichkeit</w:t>
-            </w:r>
-            <w:proofErr w:type="spellEnd"/>
-            <w:r>
-              <w:rPr>
-                <w:rFonts w:ascii="Courier New" w:eastAsia="Times New Roman" w:hAnsi="Courier New" w:cs="Courier New"/>
-                <w:color w:val="008000"/>
-                <w:sz w:val="14"/>
-                <w:szCs w:val="14"/>
-                <w:lang w:val="en-US"/>
-              </w:rPr>
-              <w:t>"</w:t>
+              <w:t>"Aehnlichkeit"</w:t>
             </w:r>
             <w:r>
               <w:rPr>
@@ -13470,27 +12070,15 @@
               </w:rPr>
               <w:t xml:space="preserve"> </w:t>
             </w:r>
-            <w:proofErr w:type="spellStart"/>
-            <w:r>
-              <w:rPr>
-                <w:rFonts w:ascii="Courier New" w:eastAsia="Times New Roman" w:hAnsi="Courier New" w:cs="Courier New"/>
-                <w:color w:val="000000"/>
-                <w:sz w:val="14"/>
-                <w:szCs w:val="14"/>
-                <w:lang w:val="en-US"/>
-              </w:rPr>
-              <w:t>imgContSimilar</w:t>
-            </w:r>
-            <w:proofErr w:type="spellEnd"/>
-            <w:r>
-              <w:rPr>
-                <w:rFonts w:ascii="Courier New" w:eastAsia="Times New Roman" w:hAnsi="Courier New" w:cs="Courier New"/>
-                <w:color w:val="000000"/>
-                <w:sz w:val="14"/>
-                <w:szCs w:val="14"/>
-                <w:lang w:val="en-US"/>
-              </w:rPr>
-              <w:t>);</w:t>
+            <w:r>
+              <w:rPr>
+                <w:rFonts w:ascii="Courier New" w:eastAsia="Times New Roman" w:hAnsi="Courier New" w:cs="Courier New"/>
+                <w:color w:val="000000"/>
+                <w:sz w:val="14"/>
+                <w:szCs w:val="14"/>
+                <w:lang w:val="en-US"/>
+              </w:rPr>
+              <w:t>imgContSimilar);</w:t>
             </w:r>
           </w:p>
           <w:p>
@@ -13713,29 +12301,13 @@
         <w:jc w:val="both"/>
       </w:pPr>
       <w:r>
-        <w:t xml:space="preserve">Schon von Beginn weg waren wir der Überzeugung, dass das Projekt in </w:t>
-      </w:r>
-      <w:proofErr w:type="spellStart"/>
-      <w:r>
-        <w:t>OpenCV</w:t>
-      </w:r>
-      <w:proofErr w:type="spellEnd"/>
-      <w:r>
-        <w:t xml:space="preserve"> realisierbar ist. J</w:t>
+        <w:t>Schon von Beginn weg waren wir der Überzeugung, dass das Projekt in OpenCV realisierbar ist. J</w:t>
       </w:r>
       <w:r>
         <w:t>e</w:t>
       </w:r>
       <w:r>
-        <w:t xml:space="preserve">doch haben wir zuerst versucht, die </w:t>
-      </w:r>
-      <w:proofErr w:type="spellStart"/>
-      <w:r>
-        <w:t>OpenCV</w:t>
-      </w:r>
-      <w:proofErr w:type="spellEnd"/>
-      <w:r>
-        <w:t>-Bibliothek selbst zu kompilieren und Microsoft Visual</w:t>
+        <w:t>doch haben wir zuerst versucht, die OpenCV-Bibliothek selbst zu kompilieren und Microsoft Visual</w:t>
       </w:r>
       <w:r>
         <w:t xml:space="preserve"> </w:t>
@@ -13747,31 +12319,13 @@
         <w:t xml:space="preserve"> Vorhaben scheiterte</w:t>
       </w:r>
       <w:r>
-        <w:t xml:space="preserve"> und wir entschieden uns, den bereits vorhandenen </w:t>
-      </w:r>
-      <w:proofErr w:type="spellStart"/>
-      <w:r>
-        <w:t>Qt</w:t>
-      </w:r>
-      <w:proofErr w:type="spellEnd"/>
+        <w:t xml:space="preserve"> und wir entschieden uns, den bereits vorhandenen Qt</w:t>
+      </w:r>
       <w:r>
         <w:t xml:space="preserve"> </w:t>
       </w:r>
-      <w:proofErr w:type="spellStart"/>
-      <w:r>
-        <w:t>Creator</w:t>
-      </w:r>
-      <w:proofErr w:type="spellEnd"/>
-      <w:r>
-        <w:t xml:space="preserve"> zu verwenden. Die Software MATLAB kam für uns nicht in Frage, da wir nur die Studentenversion besitzen, bei welcher die Bildverarbeitungs-Toolbox nicht dazugehört. Zudem gingen wir davon aus, dass </w:t>
-      </w:r>
-      <w:proofErr w:type="spellStart"/>
-      <w:r>
-        <w:t>OpenCV</w:t>
-      </w:r>
-      <w:proofErr w:type="spellEnd"/>
-      <w:r>
-        <w:t xml:space="preserve"> besser dokumentiert ist als die MATLAB</w:t>
+      <w:r>
+        <w:t>Creator zu verwenden. Die Software MATLAB kam für uns nicht in Frage, da wir nur die Studentenversion besitzen, bei welcher die Bildverarbeitungs-Toolbox nicht dazugehört. Zudem gingen wir davon aus, dass OpenCV besser dokumentiert ist als die MATLAB</w:t>
       </w:r>
       <w:r>
         <w:t xml:space="preserve"> Bil</w:t>
@@ -13809,15 +12363,7 @@
         <w:jc w:val="both"/>
       </w:pPr>
       <w:r>
-        <w:t xml:space="preserve">Die </w:t>
-      </w:r>
-      <w:proofErr w:type="spellStart"/>
-      <w:r>
-        <w:t>OpenCV</w:t>
-      </w:r>
-      <w:proofErr w:type="spellEnd"/>
-      <w:r>
-        <w:t xml:space="preserve"> Bibliothek ist sehr mächtig und umfassend. Beinahe für jedes Problem gibt es eine Fun</w:t>
+        <w:t>Die OpenCV Bibliothek ist sehr mächtig und umfassend. Beinahe für jedes Problem gibt es eine Fun</w:t>
       </w:r>
       <w:r>
         <w:t>k</w:t>
@@ -13832,15 +12378,7 @@
         <w:t>es gibt eine Menge Beispielprojekte</w:t>
       </w:r>
       <w:r>
-        <w:t xml:space="preserve"> und eine riesige Community im Internet, die Foren, </w:t>
-      </w:r>
-      <w:proofErr w:type="spellStart"/>
-      <w:r>
-        <w:t>Tutorials</w:t>
-      </w:r>
-      <w:proofErr w:type="spellEnd"/>
-      <w:r>
-        <w:t xml:space="preserve"> und Tipps und Tricks zur Verfügung stellt</w:t>
+        <w:t xml:space="preserve"> und eine riesige Community im Internet, die Foren, Tutorials und Tipps und Tricks zur Verfügung stellt</w:t>
       </w:r>
       <w:r>
         <w:t xml:space="preserve">. </w:t>
@@ -13869,32 +12407,17 @@
         <w:jc w:val="both"/>
       </w:pPr>
       <w:r>
-        <w:t xml:space="preserve">Auch der </w:t>
-      </w:r>
-      <w:proofErr w:type="spellStart"/>
-      <w:r>
-        <w:t>Qt</w:t>
-      </w:r>
-      <w:proofErr w:type="spellEnd"/>
+        <w:t>Auch der Qt</w:t>
+      </w:r>
       <w:r>
         <w:t xml:space="preserve"> </w:t>
       </w:r>
-      <w:proofErr w:type="spellStart"/>
-      <w:r>
-        <w:t>Creator</w:t>
-      </w:r>
-      <w:proofErr w:type="spellEnd"/>
-      <w:r>
-        <w:t xml:space="preserve"> ist praktisch und mit d</w:t>
-      </w:r>
-      <w:r>
-        <w:t xml:space="preserve">em im Kurs behandelten </w:t>
-      </w:r>
-      <w:proofErr w:type="spellStart"/>
-      <w:r>
-        <w:t>Tutorial</w:t>
-      </w:r>
-      <w:proofErr w:type="spellEnd"/>
+      <w:r>
+        <w:t>Creator ist praktisch und mit d</w:t>
+      </w:r>
+      <w:r>
+        <w:t>em im Kurs behandelten Tutorial</w:t>
+      </w:r>
       <w:r>
         <w:t xml:space="preserve"> fällt der Einstieg leicht. </w:t>
       </w:r>
@@ -14032,29 +12555,16 @@
       </w:pPr>
       <w:bookmarkStart w:id="18" w:name="_Toc345006297"/>
       <w:r>
-        <w:t xml:space="preserve">Bessere </w:t>
-      </w:r>
-      <w:proofErr w:type="spellStart"/>
-      <w:r>
-        <w:t>Binarisierung</w:t>
+        <w:t>Bessere Binarisierung</w:t>
       </w:r>
       <w:bookmarkEnd w:id="18"/>
-      <w:proofErr w:type="spellEnd"/>
     </w:p>
     <w:p>
       <w:pPr>
         <w:jc w:val="both"/>
       </w:pPr>
       <w:r>
-        <w:t xml:space="preserve">Der </w:t>
-      </w:r>
-      <w:proofErr w:type="spellStart"/>
-      <w:r>
-        <w:t>Binarisierungs</w:t>
-      </w:r>
-      <w:proofErr w:type="spellEnd"/>
-      <w:r>
-        <w:t>-Algorithmus funktioniert noch nicht für alle Bilder. Der nächste Schritt wäre s</w:t>
+        <w:t>Der Binarisierungs-Algorithmus funktioniert noch nicht für alle Bilder. Der nächste Schritt wäre s</w:t>
       </w:r>
       <w:r>
         <w:t>i</w:t>
@@ -14088,15 +12598,7 @@
         <w:t xml:space="preserve">bestehende </w:t>
       </w:r>
       <w:r>
-        <w:t xml:space="preserve">Funktion </w:t>
-      </w:r>
-      <w:proofErr w:type="spellStart"/>
-      <w:r>
-        <w:t>matchShapes</w:t>
-      </w:r>
-      <w:proofErr w:type="spellEnd"/>
-      <w:r>
-        <w:t xml:space="preserve"> </w:t>
+        <w:t xml:space="preserve">Funktion matchShapes </w:t>
       </w:r>
       <w:r>
         <w:t xml:space="preserve">zu nutzen, um Seitenwände zu charakterisieren und zu vergleichen, könnte man </w:t>
@@ -14295,7 +12797,7 @@
       <w:rPr>
         <w:noProof/>
       </w:rPr>
-      <w:t>2</w:t>
+      <w:t>11</w:t>
     </w:r>
     <w:r>
       <w:rPr>
@@ -16127,7 +14629,7 @@
 </file>
 
 <file path=customXml/itemProps1.xml><?xml version="1.0" encoding="utf-8"?>
-<ds:datastoreItem xmlns:ds="http://schemas.openxmlformats.org/officeDocument/2006/customXml" ds:itemID="{02D19D83-4E3F-4964-8F97-A4A3760CF159}">
+<ds:datastoreItem xmlns:ds="http://schemas.openxmlformats.org/officeDocument/2006/customXml" ds:itemID="{3D40344C-7AD7-4DF6-9CF4-172348896F59}">
   <ds:schemaRefs>
     <ds:schemaRef ds:uri="http://schemas.openxmlformats.org/officeDocument/2006/bibliography"/>
   </ds:schemaRefs>

</xml_diff>

<commit_message>
made bezier curves mor beautyful with arrows n' shit
</commit_message>
<xml_diff>
--- a/Doku/Puzzle.docx
+++ b/Doku/Puzzle.docx
@@ -8700,58 +8700,2596 @@
         <w:jc w:val="both"/>
       </w:pPr>
       <w:r>
+        <w:t xml:space="preserve">Die gewählte Seite wird nur mit Seiten des anderen Geschlechts verglichen. </w:t>
+      </w:r>
+      <w:r>
         <w:t>Um die Seitenwände zu vergleichen</w:t>
       </w:r>
       <w:r>
         <w:t>,</w:t>
       </w:r>
       <w:r>
-        <w:t xml:space="preserve"> können verschiedene Features erstellt werden. Wir verwenden </w:t>
-      </w:r>
-      <w:r>
-        <w:t xml:space="preserve">nur </w:t>
-      </w:r>
-      <w:r>
-        <w:t xml:space="preserve">die Funktion matchShapes um </w:t>
-      </w:r>
-      <w:r>
-        <w:t xml:space="preserve">zwei Seitenwände miteinander zu vergleichen. Da die Funktion für </w:t>
-      </w:r>
-      <w:r>
-        <w:t>gute</w:t>
-      </w:r>
-      <w:r>
-        <w:t xml:space="preserve"> Übereistimmung einen </w:t>
-      </w:r>
-      <w:r>
-        <w:t xml:space="preserve">tiefen </w:t>
-      </w:r>
-      <w:r>
-        <w:t>Wert zurückgibt, wird davon der Kehrwert genommen und abg</w:t>
-      </w:r>
-      <w:r>
-        <w:t>e</w:t>
-      </w:r>
-      <w:r>
-        <w:t>speichert.</w:t>
-      </w:r>
-      <w:r>
         <w:t xml:space="preserve"> </w:t>
       </w:r>
       <w:r>
-        <w:t>Die gewählte Seite wird nur mit Seiten des anderen Geschlechts verglichen</w:t>
-      </w:r>
-      <w:r>
-        <w:t>.</w:t>
+        <w:t xml:space="preserve">haben wir zuerst nur die </w:t>
+      </w:r>
+      <w:r>
+        <w:t xml:space="preserve">Funktion matchShapes </w:t>
+      </w:r>
+      <w:r>
+        <w:t>verwendet, welche mit den Bild-Momenten zwei Konturen vergleicht.</w:t>
       </w:r>
       <w:r>
         <w:t xml:space="preserve"> </w:t>
+      </w:r>
+      <w:r>
+        <w:t>Jedoch hatte diese Funktion eine relativ schlechte Erfolgsrate und wir entschieden uns, einige Features selbst zu definieren:</w:t>
+      </w:r>
+    </w:p>
+    <w:p>
+      <w:pPr>
+        <w:pStyle w:val="Listenabsatz"/>
+        <w:numPr>
+          <w:ilvl w:val="0"/>
+          <w:numId w:val="7"/>
+        </w:numPr>
+        <w:jc w:val="both"/>
+      </w:pPr>
+      <w:r>
+        <w:t>Die Gesamtlänge der Seitenwandkontur</w:t>
+      </w:r>
+    </w:p>
+    <w:p>
+      <w:pPr>
+        <w:pStyle w:val="Listenabsatz"/>
+        <w:numPr>
+          <w:ilvl w:val="0"/>
+          <w:numId w:val="7"/>
+        </w:numPr>
+        <w:jc w:val="both"/>
+      </w:pPr>
+      <w:r>
+        <w:t xml:space="preserve">Die </w:t>
+      </w:r>
+      <w:r>
+        <w:t>Höhe</w:t>
+      </w:r>
+      <w:r>
+        <w:t xml:space="preserve"> der Ausbuchtung</w:t>
+      </w:r>
+    </w:p>
+    <w:p>
+      <w:pPr>
+        <w:pStyle w:val="Listenabsatz"/>
+        <w:numPr>
+          <w:ilvl w:val="0"/>
+          <w:numId w:val="7"/>
+        </w:numPr>
+        <w:jc w:val="both"/>
+      </w:pPr>
+      <w:r>
+        <w:t>Die Fläche der Ausbuchtung</w:t>
       </w:r>
     </w:p>
     <w:p>
       <w:pPr>
         <w:jc w:val="both"/>
       </w:pPr>
+      <w:r>
+        <w:rPr>
+          <w:noProof/>
+          <w:lang w:eastAsia="de-CH"/>
+        </w:rPr>
+        <w:drawing>
+          <wp:inline distT="0" distB="0" distL="0" distR="0">
+            <wp:extent cx="3250436" cy="1921966"/>
+            <wp:effectExtent l="19050" t="0" r="7114" b="0"/>
+            <wp:docPr id="2" name="Bild 1" descr="D:\Programming\C\Puzzle\Doku\features.png"/>
+            <wp:cNvGraphicFramePr>
+              <a:graphicFrameLocks xmlns:a="http://schemas.openxmlformats.org/drawingml/2006/main" noChangeAspect="1"/>
+            </wp:cNvGraphicFramePr>
+            <a:graphic xmlns:a="http://schemas.openxmlformats.org/drawingml/2006/main">
+              <a:graphicData uri="http://schemas.openxmlformats.org/drawingml/2006/picture">
+                <pic:pic xmlns:pic="http://schemas.openxmlformats.org/drawingml/2006/picture">
+                  <pic:nvPicPr>
+                    <pic:cNvPr id="0" name="Picture 1" descr="D:\Programming\C\Puzzle\Doku\features.png"/>
+                    <pic:cNvPicPr>
+                      <a:picLocks noChangeAspect="1" noChangeArrowheads="1"/>
+                    </pic:cNvPicPr>
+                  </pic:nvPicPr>
+                  <pic:blipFill>
+                    <a:blip r:embed="rId20" cstate="print"/>
+                    <a:srcRect/>
+                    <a:stretch>
+                      <a:fillRect/>
+                    </a:stretch>
+                  </pic:blipFill>
+                  <pic:spPr bwMode="auto">
+                    <a:xfrm>
+                      <a:off x="0" y="0"/>
+                      <a:ext cx="3252058" cy="1922925"/>
+                    </a:xfrm>
+                    <a:prstGeom prst="rect">
+                      <a:avLst/>
+                    </a:prstGeom>
+                    <a:noFill/>
+                    <a:ln w="9525">
+                      <a:noFill/>
+                      <a:miter lim="800000"/>
+                      <a:headEnd/>
+                      <a:tailEnd/>
+                    </a:ln>
+                  </pic:spPr>
+                </pic:pic>
+              </a:graphicData>
+            </a:graphic>
+          </wp:inline>
+        </w:drawing>
+      </w:r>
+    </w:p>
+    <w:tbl>
+      <w:tblPr>
+        <w:tblStyle w:val="Tabellengitternetz"/>
+        <w:tblpPr w:leftFromText="141" w:rightFromText="141" w:vertAnchor="text" w:horzAnchor="margin" w:tblpY="284"/>
+        <w:tblW w:w="0" w:type="auto"/>
+        <w:shd w:val="clear" w:color="auto" w:fill="F2F2F2" w:themeFill="background1" w:themeFillShade="F2"/>
+        <w:tblLook w:val="04A0"/>
+      </w:tblPr>
+      <w:tblGrid>
+        <w:gridCol w:w="9212"/>
+      </w:tblGrid>
+      <w:tr>
+        <w:tc>
+          <w:tcPr>
+            <w:tcW w:w="9212" w:type="dxa"/>
+            <w:shd w:val="clear" w:color="auto" w:fill="F2F2F2" w:themeFill="background1" w:themeFillShade="F2"/>
+          </w:tcPr>
+          <w:p>
+            <w:pPr>
+              <w:tabs>
+                <w:tab w:val="left" w:pos="916"/>
+                <w:tab w:val="left" w:pos="1832"/>
+                <w:tab w:val="left" w:pos="2748"/>
+                <w:tab w:val="left" w:pos="3664"/>
+                <w:tab w:val="left" w:pos="4580"/>
+                <w:tab w:val="left" w:pos="5496"/>
+                <w:tab w:val="left" w:pos="6412"/>
+                <w:tab w:val="left" w:pos="7328"/>
+                <w:tab w:val="left" w:pos="8244"/>
+                <w:tab w:val="left" w:pos="9160"/>
+                <w:tab w:val="left" w:pos="10076"/>
+                <w:tab w:val="left" w:pos="10992"/>
+                <w:tab w:val="left" w:pos="11908"/>
+                <w:tab w:val="left" w:pos="12824"/>
+                <w:tab w:val="left" w:pos="13740"/>
+                <w:tab w:val="left" w:pos="14656"/>
+              </w:tabs>
+              <w:jc w:val="both"/>
+              <w:rPr>
+                <w:rFonts w:ascii="Courier New" w:eastAsia="Times New Roman" w:hAnsi="Courier New" w:cs="Courier New"/>
+                <w:color w:val="008000"/>
+                <w:sz w:val="14"/>
+                <w:szCs w:val="14"/>
+                <w:lang w:eastAsia="de-CH"/>
+              </w:rPr>
+            </w:pPr>
+          </w:p>
+          <w:p>
+            <w:pPr>
+              <w:tabs>
+                <w:tab w:val="left" w:pos="916"/>
+                <w:tab w:val="left" w:pos="1832"/>
+                <w:tab w:val="left" w:pos="2748"/>
+                <w:tab w:val="left" w:pos="3664"/>
+                <w:tab w:val="left" w:pos="4580"/>
+                <w:tab w:val="left" w:pos="5496"/>
+                <w:tab w:val="left" w:pos="6412"/>
+                <w:tab w:val="left" w:pos="7328"/>
+                <w:tab w:val="left" w:pos="8244"/>
+                <w:tab w:val="left" w:pos="9160"/>
+                <w:tab w:val="left" w:pos="10076"/>
+                <w:tab w:val="left" w:pos="10992"/>
+                <w:tab w:val="left" w:pos="11908"/>
+                <w:tab w:val="left" w:pos="12824"/>
+                <w:tab w:val="left" w:pos="13740"/>
+                <w:tab w:val="left" w:pos="14656"/>
+              </w:tabs>
+              <w:rPr>
+                <w:rFonts w:ascii="Courier New" w:eastAsia="Times New Roman" w:hAnsi="Courier New" w:cs="Courier New"/>
+                <w:sz w:val="14"/>
+                <w:szCs w:val="14"/>
+                <w:lang w:val="en-US" w:eastAsia="de-CH"/>
+              </w:rPr>
+            </w:pPr>
+            <w:r>
+              <w:rPr>
+                <w:rFonts w:ascii="Courier New" w:eastAsia="Times New Roman" w:hAnsi="Courier New" w:cs="Courier New"/>
+                <w:color w:val="C0C0C0"/>
+                <w:sz w:val="14"/>
+                <w:szCs w:val="14"/>
+                <w:lang w:val="en-US" w:eastAsia="de-CH"/>
+              </w:rPr>
+              <w:t xml:space="preserve">        </w:t>
+            </w:r>
+            <w:r>
+              <w:rPr>
+                <w:rFonts w:ascii="Courier New" w:eastAsia="Times New Roman" w:hAnsi="Courier New" w:cs="Courier New"/>
+                <w:color w:val="008000"/>
+                <w:sz w:val="14"/>
+                <w:szCs w:val="14"/>
+                <w:lang w:val="en-US" w:eastAsia="de-CH"/>
+              </w:rPr>
+              <w:t>//</w:t>
+            </w:r>
+            <w:r>
+              <w:rPr>
+                <w:rFonts w:ascii="Courier New" w:eastAsia="Times New Roman" w:hAnsi="Courier New" w:cs="Courier New"/>
+                <w:color w:val="C0C0C0"/>
+                <w:sz w:val="14"/>
+                <w:szCs w:val="14"/>
+                <w:lang w:val="en-US" w:eastAsia="de-CH"/>
+              </w:rPr>
+              <w:t xml:space="preserve"> </w:t>
+            </w:r>
+            <w:r>
+              <w:rPr>
+                <w:rFonts w:ascii="Courier New" w:eastAsia="Times New Roman" w:hAnsi="Courier New" w:cs="Courier New"/>
+                <w:color w:val="008000"/>
+                <w:sz w:val="14"/>
+                <w:szCs w:val="14"/>
+                <w:lang w:val="en-US" w:eastAsia="de-CH"/>
+              </w:rPr>
+              <w:t>Umfang</w:t>
+            </w:r>
+            <w:r>
+              <w:rPr>
+                <w:rFonts w:ascii="Courier New" w:eastAsia="Times New Roman" w:hAnsi="Courier New" w:cs="Courier New"/>
+                <w:color w:val="C0C0C0"/>
+                <w:sz w:val="14"/>
+                <w:szCs w:val="14"/>
+                <w:lang w:val="en-US" w:eastAsia="de-CH"/>
+              </w:rPr>
+              <w:t xml:space="preserve"> </w:t>
+            </w:r>
+            <w:r>
+              <w:rPr>
+                <w:rFonts w:ascii="Courier New" w:eastAsia="Times New Roman" w:hAnsi="Courier New" w:cs="Courier New"/>
+                <w:color w:val="008000"/>
+                <w:sz w:val="14"/>
+                <w:szCs w:val="14"/>
+                <w:lang w:val="en-US" w:eastAsia="de-CH"/>
+              </w:rPr>
+              <w:t>(Ua/|Ua-Ub|)</w:t>
+            </w:r>
+          </w:p>
+          <w:p>
+            <w:pPr>
+              <w:tabs>
+                <w:tab w:val="left" w:pos="916"/>
+                <w:tab w:val="left" w:pos="1832"/>
+                <w:tab w:val="left" w:pos="2748"/>
+                <w:tab w:val="left" w:pos="3664"/>
+                <w:tab w:val="left" w:pos="4580"/>
+                <w:tab w:val="left" w:pos="5496"/>
+                <w:tab w:val="left" w:pos="6412"/>
+                <w:tab w:val="left" w:pos="7328"/>
+                <w:tab w:val="left" w:pos="8244"/>
+                <w:tab w:val="left" w:pos="9160"/>
+                <w:tab w:val="left" w:pos="10076"/>
+                <w:tab w:val="left" w:pos="10992"/>
+                <w:tab w:val="left" w:pos="11908"/>
+                <w:tab w:val="left" w:pos="12824"/>
+                <w:tab w:val="left" w:pos="13740"/>
+                <w:tab w:val="left" w:pos="14656"/>
+              </w:tabs>
+              <w:rPr>
+                <w:rFonts w:ascii="Courier New" w:eastAsia="Times New Roman" w:hAnsi="Courier New" w:cs="Courier New"/>
+                <w:sz w:val="14"/>
+                <w:szCs w:val="14"/>
+                <w:lang w:val="en-US" w:eastAsia="de-CH"/>
+              </w:rPr>
+            </w:pPr>
+            <w:r>
+              <w:rPr>
+                <w:rFonts w:ascii="Courier New" w:eastAsia="Times New Roman" w:hAnsi="Courier New" w:cs="Courier New"/>
+                <w:color w:val="C0C0C0"/>
+                <w:sz w:val="14"/>
+                <w:szCs w:val="14"/>
+                <w:lang w:val="en-US" w:eastAsia="de-CH"/>
+              </w:rPr>
+              <w:t xml:space="preserve">        </w:t>
+            </w:r>
+            <w:r>
+              <w:rPr>
+                <w:rFonts w:ascii="Courier New" w:eastAsia="Times New Roman" w:hAnsi="Courier New" w:cs="Courier New"/>
+                <w:color w:val="808000"/>
+                <w:sz w:val="14"/>
+                <w:szCs w:val="14"/>
+                <w:lang w:val="en-US" w:eastAsia="de-CH"/>
+              </w:rPr>
+              <w:t>double</w:t>
+            </w:r>
+            <w:r>
+              <w:rPr>
+                <w:rFonts w:ascii="Courier New" w:eastAsia="Times New Roman" w:hAnsi="Courier New" w:cs="Courier New"/>
+                <w:color w:val="C0C0C0"/>
+                <w:sz w:val="14"/>
+                <w:szCs w:val="14"/>
+                <w:lang w:val="en-US" w:eastAsia="de-CH"/>
+              </w:rPr>
+              <w:t xml:space="preserve"> </w:t>
+            </w:r>
+            <w:r>
+              <w:rPr>
+                <w:rFonts w:ascii="Courier New" w:eastAsia="Times New Roman" w:hAnsi="Courier New" w:cs="Courier New"/>
+                <w:color w:val="000000"/>
+                <w:sz w:val="14"/>
+                <w:szCs w:val="14"/>
+                <w:lang w:val="en-US" w:eastAsia="de-CH"/>
+              </w:rPr>
+              <w:t>length_basis</w:t>
+            </w:r>
+            <w:r>
+              <w:rPr>
+                <w:rFonts w:ascii="Courier New" w:eastAsia="Times New Roman" w:hAnsi="Courier New" w:cs="Courier New"/>
+                <w:color w:val="C0C0C0"/>
+                <w:sz w:val="14"/>
+                <w:szCs w:val="14"/>
+                <w:lang w:val="en-US" w:eastAsia="de-CH"/>
+              </w:rPr>
+              <w:t xml:space="preserve"> </w:t>
+            </w:r>
+            <w:r>
+              <w:rPr>
+                <w:rFonts w:ascii="Courier New" w:eastAsia="Times New Roman" w:hAnsi="Courier New" w:cs="Courier New"/>
+                <w:color w:val="000000"/>
+                <w:sz w:val="14"/>
+                <w:szCs w:val="14"/>
+                <w:lang w:val="en-US" w:eastAsia="de-CH"/>
+              </w:rPr>
+              <w:t>=</w:t>
+            </w:r>
+            <w:r>
+              <w:rPr>
+                <w:rFonts w:ascii="Courier New" w:eastAsia="Times New Roman" w:hAnsi="Courier New" w:cs="Courier New"/>
+                <w:color w:val="C0C0C0"/>
+                <w:sz w:val="14"/>
+                <w:szCs w:val="14"/>
+                <w:lang w:val="en-US" w:eastAsia="de-CH"/>
+              </w:rPr>
+              <w:t xml:space="preserve"> </w:t>
+            </w:r>
+            <w:r>
+              <w:rPr>
+                <w:rFonts w:ascii="Courier New" w:eastAsia="Times New Roman" w:hAnsi="Courier New" w:cs="Courier New"/>
+                <w:color w:val="800080"/>
+                <w:sz w:val="14"/>
+                <w:szCs w:val="14"/>
+                <w:lang w:val="en-US" w:eastAsia="de-CH"/>
+              </w:rPr>
+              <w:t>cv</w:t>
+            </w:r>
+            <w:r>
+              <w:rPr>
+                <w:rFonts w:ascii="Courier New" w:eastAsia="Times New Roman" w:hAnsi="Courier New" w:cs="Courier New"/>
+                <w:color w:val="000000"/>
+                <w:sz w:val="14"/>
+                <w:szCs w:val="14"/>
+                <w:lang w:val="en-US" w:eastAsia="de-CH"/>
+              </w:rPr>
+              <w:t>::</w:t>
+            </w:r>
+            <w:r>
+              <w:rPr>
+                <w:rFonts w:ascii="Courier New" w:eastAsia="Times New Roman" w:hAnsi="Courier New" w:cs="Courier New"/>
+                <w:sz w:val="14"/>
+                <w:szCs w:val="14"/>
+                <w:lang w:val="en-US" w:eastAsia="de-CH"/>
+              </w:rPr>
+              <w:t>arcLength</w:t>
+            </w:r>
+            <w:r>
+              <w:rPr>
+                <w:rFonts w:ascii="Courier New" w:eastAsia="Times New Roman" w:hAnsi="Courier New" w:cs="Courier New"/>
+                <w:color w:val="000000"/>
+                <w:sz w:val="14"/>
+                <w:szCs w:val="14"/>
+                <w:lang w:val="en-US" w:eastAsia="de-CH"/>
+              </w:rPr>
+              <w:t>(*basis_side,</w:t>
+            </w:r>
+            <w:r>
+              <w:rPr>
+                <w:rFonts w:ascii="Courier New" w:eastAsia="Times New Roman" w:hAnsi="Courier New" w:cs="Courier New"/>
+                <w:color w:val="C0C0C0"/>
+                <w:sz w:val="14"/>
+                <w:szCs w:val="14"/>
+                <w:lang w:val="en-US" w:eastAsia="de-CH"/>
+              </w:rPr>
+              <w:t xml:space="preserve"> </w:t>
+            </w:r>
+            <w:r>
+              <w:rPr>
+                <w:rFonts w:ascii="Courier New" w:eastAsia="Times New Roman" w:hAnsi="Courier New" w:cs="Courier New"/>
+                <w:color w:val="808000"/>
+                <w:sz w:val="14"/>
+                <w:szCs w:val="14"/>
+                <w:lang w:val="en-US" w:eastAsia="de-CH"/>
+              </w:rPr>
+              <w:t>false</w:t>
+            </w:r>
+            <w:r>
+              <w:rPr>
+                <w:rFonts w:ascii="Courier New" w:eastAsia="Times New Roman" w:hAnsi="Courier New" w:cs="Courier New"/>
+                <w:color w:val="000000"/>
+                <w:sz w:val="14"/>
+                <w:szCs w:val="14"/>
+                <w:lang w:val="en-US" w:eastAsia="de-CH"/>
+              </w:rPr>
+              <w:t>);</w:t>
+            </w:r>
+          </w:p>
+          <w:p>
+            <w:pPr>
+              <w:tabs>
+                <w:tab w:val="left" w:pos="916"/>
+                <w:tab w:val="left" w:pos="1832"/>
+                <w:tab w:val="left" w:pos="2748"/>
+                <w:tab w:val="left" w:pos="3664"/>
+                <w:tab w:val="left" w:pos="4580"/>
+                <w:tab w:val="left" w:pos="5496"/>
+                <w:tab w:val="left" w:pos="6412"/>
+                <w:tab w:val="left" w:pos="7328"/>
+                <w:tab w:val="left" w:pos="8244"/>
+                <w:tab w:val="left" w:pos="9160"/>
+                <w:tab w:val="left" w:pos="10076"/>
+                <w:tab w:val="left" w:pos="10992"/>
+                <w:tab w:val="left" w:pos="11908"/>
+                <w:tab w:val="left" w:pos="12824"/>
+                <w:tab w:val="left" w:pos="13740"/>
+                <w:tab w:val="left" w:pos="14656"/>
+              </w:tabs>
+              <w:rPr>
+                <w:rFonts w:ascii="Courier New" w:eastAsia="Times New Roman" w:hAnsi="Courier New" w:cs="Courier New"/>
+                <w:sz w:val="14"/>
+                <w:szCs w:val="14"/>
+                <w:lang w:val="en-US" w:eastAsia="de-CH"/>
+              </w:rPr>
+            </w:pPr>
+            <w:r>
+              <w:rPr>
+                <w:rFonts w:ascii="Courier New" w:eastAsia="Times New Roman" w:hAnsi="Courier New" w:cs="Courier New"/>
+                <w:color w:val="C0C0C0"/>
+                <w:sz w:val="14"/>
+                <w:szCs w:val="14"/>
+                <w:lang w:val="en-US" w:eastAsia="de-CH"/>
+              </w:rPr>
+              <w:t xml:space="preserve">        </w:t>
+            </w:r>
+            <w:r>
+              <w:rPr>
+                <w:rFonts w:ascii="Courier New" w:eastAsia="Times New Roman" w:hAnsi="Courier New" w:cs="Courier New"/>
+                <w:color w:val="808000"/>
+                <w:sz w:val="14"/>
+                <w:szCs w:val="14"/>
+                <w:lang w:val="en-US" w:eastAsia="de-CH"/>
+              </w:rPr>
+              <w:t>double</w:t>
+            </w:r>
+            <w:r>
+              <w:rPr>
+                <w:rFonts w:ascii="Courier New" w:eastAsia="Times New Roman" w:hAnsi="Courier New" w:cs="Courier New"/>
+                <w:color w:val="C0C0C0"/>
+                <w:sz w:val="14"/>
+                <w:szCs w:val="14"/>
+                <w:lang w:val="en-US" w:eastAsia="de-CH"/>
+              </w:rPr>
+              <w:t xml:space="preserve"> </w:t>
+            </w:r>
+            <w:r>
+              <w:rPr>
+                <w:rFonts w:ascii="Courier New" w:eastAsia="Times New Roman" w:hAnsi="Courier New" w:cs="Courier New"/>
+                <w:color w:val="000000"/>
+                <w:sz w:val="14"/>
+                <w:szCs w:val="14"/>
+                <w:lang w:val="en-US" w:eastAsia="de-CH"/>
+              </w:rPr>
+              <w:t>length_compare</w:t>
+            </w:r>
+            <w:r>
+              <w:rPr>
+                <w:rFonts w:ascii="Courier New" w:eastAsia="Times New Roman" w:hAnsi="Courier New" w:cs="Courier New"/>
+                <w:color w:val="C0C0C0"/>
+                <w:sz w:val="14"/>
+                <w:szCs w:val="14"/>
+                <w:lang w:val="en-US" w:eastAsia="de-CH"/>
+              </w:rPr>
+              <w:t xml:space="preserve"> </w:t>
+            </w:r>
+            <w:r>
+              <w:rPr>
+                <w:rFonts w:ascii="Courier New" w:eastAsia="Times New Roman" w:hAnsi="Courier New" w:cs="Courier New"/>
+                <w:color w:val="000000"/>
+                <w:sz w:val="14"/>
+                <w:szCs w:val="14"/>
+                <w:lang w:val="en-US" w:eastAsia="de-CH"/>
+              </w:rPr>
+              <w:t>=</w:t>
+            </w:r>
+            <w:r>
+              <w:rPr>
+                <w:rFonts w:ascii="Courier New" w:eastAsia="Times New Roman" w:hAnsi="Courier New" w:cs="Courier New"/>
+                <w:color w:val="C0C0C0"/>
+                <w:sz w:val="14"/>
+                <w:szCs w:val="14"/>
+                <w:lang w:val="en-US" w:eastAsia="de-CH"/>
+              </w:rPr>
+              <w:t xml:space="preserve"> </w:t>
+            </w:r>
+            <w:r>
+              <w:rPr>
+                <w:rFonts w:ascii="Courier New" w:eastAsia="Times New Roman" w:hAnsi="Courier New" w:cs="Courier New"/>
+                <w:color w:val="800080"/>
+                <w:sz w:val="14"/>
+                <w:szCs w:val="14"/>
+                <w:lang w:val="en-US" w:eastAsia="de-CH"/>
+              </w:rPr>
+              <w:t>cv</w:t>
+            </w:r>
+            <w:r>
+              <w:rPr>
+                <w:rFonts w:ascii="Courier New" w:eastAsia="Times New Roman" w:hAnsi="Courier New" w:cs="Courier New"/>
+                <w:color w:val="000000"/>
+                <w:sz w:val="14"/>
+                <w:szCs w:val="14"/>
+                <w:lang w:val="en-US" w:eastAsia="de-CH"/>
+              </w:rPr>
+              <w:t>::</w:t>
+            </w:r>
+            <w:r>
+              <w:rPr>
+                <w:rFonts w:ascii="Courier New" w:eastAsia="Times New Roman" w:hAnsi="Courier New" w:cs="Courier New"/>
+                <w:sz w:val="14"/>
+                <w:szCs w:val="14"/>
+                <w:lang w:val="en-US" w:eastAsia="de-CH"/>
+              </w:rPr>
+              <w:t>arcLength</w:t>
+            </w:r>
+            <w:r>
+              <w:rPr>
+                <w:rFonts w:ascii="Courier New" w:eastAsia="Times New Roman" w:hAnsi="Courier New" w:cs="Courier New"/>
+                <w:color w:val="000000"/>
+                <w:sz w:val="14"/>
+                <w:szCs w:val="14"/>
+                <w:lang w:val="en-US" w:eastAsia="de-CH"/>
+              </w:rPr>
+              <w:t>(*compare_side,</w:t>
+            </w:r>
+            <w:r>
+              <w:rPr>
+                <w:rFonts w:ascii="Courier New" w:eastAsia="Times New Roman" w:hAnsi="Courier New" w:cs="Courier New"/>
+                <w:color w:val="C0C0C0"/>
+                <w:sz w:val="14"/>
+                <w:szCs w:val="14"/>
+                <w:lang w:val="en-US" w:eastAsia="de-CH"/>
+              </w:rPr>
+              <w:t xml:space="preserve"> </w:t>
+            </w:r>
+            <w:r>
+              <w:rPr>
+                <w:rFonts w:ascii="Courier New" w:eastAsia="Times New Roman" w:hAnsi="Courier New" w:cs="Courier New"/>
+                <w:color w:val="808000"/>
+                <w:sz w:val="14"/>
+                <w:szCs w:val="14"/>
+                <w:lang w:val="en-US" w:eastAsia="de-CH"/>
+              </w:rPr>
+              <w:t>false</w:t>
+            </w:r>
+            <w:r>
+              <w:rPr>
+                <w:rFonts w:ascii="Courier New" w:eastAsia="Times New Roman" w:hAnsi="Courier New" w:cs="Courier New"/>
+                <w:color w:val="000000"/>
+                <w:sz w:val="14"/>
+                <w:szCs w:val="14"/>
+                <w:lang w:val="en-US" w:eastAsia="de-CH"/>
+              </w:rPr>
+              <w:t>);</w:t>
+            </w:r>
+          </w:p>
+          <w:p>
+            <w:pPr>
+              <w:tabs>
+                <w:tab w:val="left" w:pos="916"/>
+                <w:tab w:val="left" w:pos="1832"/>
+                <w:tab w:val="left" w:pos="2748"/>
+                <w:tab w:val="left" w:pos="3664"/>
+                <w:tab w:val="left" w:pos="4580"/>
+                <w:tab w:val="left" w:pos="5496"/>
+                <w:tab w:val="left" w:pos="6412"/>
+                <w:tab w:val="left" w:pos="7328"/>
+                <w:tab w:val="left" w:pos="8244"/>
+                <w:tab w:val="left" w:pos="9160"/>
+                <w:tab w:val="left" w:pos="10076"/>
+                <w:tab w:val="left" w:pos="10992"/>
+                <w:tab w:val="left" w:pos="11908"/>
+                <w:tab w:val="left" w:pos="12824"/>
+                <w:tab w:val="left" w:pos="13740"/>
+                <w:tab w:val="left" w:pos="14656"/>
+              </w:tabs>
+              <w:rPr>
+                <w:rFonts w:ascii="Courier New" w:eastAsia="Times New Roman" w:hAnsi="Courier New" w:cs="Courier New"/>
+                <w:color w:val="000000"/>
+                <w:sz w:val="14"/>
+                <w:szCs w:val="14"/>
+                <w:lang w:val="en-US" w:eastAsia="de-CH"/>
+              </w:rPr>
+            </w:pPr>
+            <w:r>
+              <w:rPr>
+                <w:rFonts w:ascii="Courier New" w:eastAsia="Times New Roman" w:hAnsi="Courier New" w:cs="Courier New"/>
+                <w:color w:val="C0C0C0"/>
+                <w:sz w:val="14"/>
+                <w:szCs w:val="14"/>
+                <w:lang w:val="en-US" w:eastAsia="de-CH"/>
+              </w:rPr>
+              <w:t xml:space="preserve">        </w:t>
+            </w:r>
+            <w:r>
+              <w:rPr>
+                <w:rFonts w:ascii="Courier New" w:eastAsia="Times New Roman" w:hAnsi="Courier New" w:cs="Courier New"/>
+                <w:color w:val="808000"/>
+                <w:sz w:val="14"/>
+                <w:szCs w:val="14"/>
+                <w:lang w:val="en-US" w:eastAsia="de-CH"/>
+              </w:rPr>
+              <w:t>double</w:t>
+            </w:r>
+            <w:r>
+              <w:rPr>
+                <w:rFonts w:ascii="Courier New" w:eastAsia="Times New Roman" w:hAnsi="Courier New" w:cs="Courier New"/>
+                <w:color w:val="C0C0C0"/>
+                <w:sz w:val="14"/>
+                <w:szCs w:val="14"/>
+                <w:lang w:val="en-US" w:eastAsia="de-CH"/>
+              </w:rPr>
+              <w:t xml:space="preserve"> </w:t>
+            </w:r>
+            <w:r>
+              <w:rPr>
+                <w:rFonts w:ascii="Courier New" w:eastAsia="Times New Roman" w:hAnsi="Courier New" w:cs="Courier New"/>
+                <w:color w:val="000000"/>
+                <w:sz w:val="14"/>
+                <w:szCs w:val="14"/>
+                <w:lang w:val="en-US" w:eastAsia="de-CH"/>
+              </w:rPr>
+              <w:t>result_length</w:t>
+            </w:r>
+            <w:r>
+              <w:rPr>
+                <w:rFonts w:ascii="Courier New" w:eastAsia="Times New Roman" w:hAnsi="Courier New" w:cs="Courier New"/>
+                <w:color w:val="C0C0C0"/>
+                <w:sz w:val="14"/>
+                <w:szCs w:val="14"/>
+                <w:lang w:val="en-US" w:eastAsia="de-CH"/>
+              </w:rPr>
+              <w:t xml:space="preserve"> </w:t>
+            </w:r>
+            <w:r>
+              <w:rPr>
+                <w:rFonts w:ascii="Courier New" w:eastAsia="Times New Roman" w:hAnsi="Courier New" w:cs="Courier New"/>
+                <w:color w:val="000000"/>
+                <w:sz w:val="14"/>
+                <w:szCs w:val="14"/>
+                <w:lang w:val="en-US" w:eastAsia="de-CH"/>
+              </w:rPr>
+              <w:t>=</w:t>
+            </w:r>
+            <w:r>
+              <w:rPr>
+                <w:rFonts w:ascii="Courier New" w:eastAsia="Times New Roman" w:hAnsi="Courier New" w:cs="Courier New"/>
+                <w:color w:val="C0C0C0"/>
+                <w:sz w:val="14"/>
+                <w:szCs w:val="14"/>
+                <w:lang w:val="en-US" w:eastAsia="de-CH"/>
+              </w:rPr>
+              <w:t xml:space="preserve"> </w:t>
+            </w:r>
+            <w:r>
+              <w:rPr>
+                <w:rFonts w:ascii="Courier New" w:eastAsia="Times New Roman" w:hAnsi="Courier New" w:cs="Courier New"/>
+                <w:color w:val="000000"/>
+                <w:sz w:val="14"/>
+                <w:szCs w:val="14"/>
+                <w:lang w:val="en-US" w:eastAsia="de-CH"/>
+              </w:rPr>
+              <w:t>length_basis</w:t>
+            </w:r>
+            <w:r>
+              <w:rPr>
+                <w:rFonts w:ascii="Courier New" w:eastAsia="Times New Roman" w:hAnsi="Courier New" w:cs="Courier New"/>
+                <w:color w:val="C0C0C0"/>
+                <w:sz w:val="14"/>
+                <w:szCs w:val="14"/>
+                <w:lang w:val="en-US" w:eastAsia="de-CH"/>
+              </w:rPr>
+              <w:t xml:space="preserve"> </w:t>
+            </w:r>
+            <w:r>
+              <w:rPr>
+                <w:rFonts w:ascii="Courier New" w:eastAsia="Times New Roman" w:hAnsi="Courier New" w:cs="Courier New"/>
+                <w:color w:val="000000"/>
+                <w:sz w:val="14"/>
+                <w:szCs w:val="14"/>
+                <w:lang w:val="en-US" w:eastAsia="de-CH"/>
+              </w:rPr>
+              <w:t>/</w:t>
+            </w:r>
+            <w:r>
+              <w:rPr>
+                <w:rFonts w:ascii="Courier New" w:eastAsia="Times New Roman" w:hAnsi="Courier New" w:cs="Courier New"/>
+                <w:color w:val="C0C0C0"/>
+                <w:sz w:val="14"/>
+                <w:szCs w:val="14"/>
+                <w:lang w:val="en-US" w:eastAsia="de-CH"/>
+              </w:rPr>
+              <w:t xml:space="preserve"> </w:t>
+            </w:r>
+            <w:r>
+              <w:rPr>
+                <w:rFonts w:ascii="Courier New" w:eastAsia="Times New Roman" w:hAnsi="Courier New" w:cs="Courier New"/>
+                <w:color w:val="800080"/>
+                <w:sz w:val="14"/>
+                <w:szCs w:val="14"/>
+                <w:lang w:val="en-US" w:eastAsia="de-CH"/>
+              </w:rPr>
+              <w:t>std</w:t>
+            </w:r>
+            <w:r>
+              <w:rPr>
+                <w:rFonts w:ascii="Courier New" w:eastAsia="Times New Roman" w:hAnsi="Courier New" w:cs="Courier New"/>
+                <w:color w:val="000000"/>
+                <w:sz w:val="14"/>
+                <w:szCs w:val="14"/>
+                <w:lang w:val="en-US" w:eastAsia="de-CH"/>
+              </w:rPr>
+              <w:t>::</w:t>
+            </w:r>
+            <w:r>
+              <w:rPr>
+                <w:rFonts w:ascii="Courier New" w:eastAsia="Times New Roman" w:hAnsi="Courier New" w:cs="Courier New"/>
+                <w:sz w:val="14"/>
+                <w:szCs w:val="14"/>
+                <w:lang w:val="en-US" w:eastAsia="de-CH"/>
+              </w:rPr>
+              <w:t>fabs</w:t>
+            </w:r>
+            <w:r>
+              <w:rPr>
+                <w:rFonts w:ascii="Courier New" w:eastAsia="Times New Roman" w:hAnsi="Courier New" w:cs="Courier New"/>
+                <w:color w:val="000000"/>
+                <w:sz w:val="14"/>
+                <w:szCs w:val="14"/>
+                <w:lang w:val="en-US" w:eastAsia="de-CH"/>
+              </w:rPr>
+              <w:t>(length_basis</w:t>
+            </w:r>
+            <w:r>
+              <w:rPr>
+                <w:rFonts w:ascii="Courier New" w:eastAsia="Times New Roman" w:hAnsi="Courier New" w:cs="Courier New"/>
+                <w:color w:val="C0C0C0"/>
+                <w:sz w:val="14"/>
+                <w:szCs w:val="14"/>
+                <w:lang w:val="en-US" w:eastAsia="de-CH"/>
+              </w:rPr>
+              <w:t xml:space="preserve"> </w:t>
+            </w:r>
+            <w:r>
+              <w:rPr>
+                <w:rFonts w:ascii="Courier New" w:eastAsia="Times New Roman" w:hAnsi="Courier New" w:cs="Courier New"/>
+                <w:color w:val="000000"/>
+                <w:sz w:val="14"/>
+                <w:szCs w:val="14"/>
+                <w:lang w:val="en-US" w:eastAsia="de-CH"/>
+              </w:rPr>
+              <w:t>-</w:t>
+            </w:r>
+            <w:r>
+              <w:rPr>
+                <w:rFonts w:ascii="Courier New" w:eastAsia="Times New Roman" w:hAnsi="Courier New" w:cs="Courier New"/>
+                <w:color w:val="C0C0C0"/>
+                <w:sz w:val="14"/>
+                <w:szCs w:val="14"/>
+                <w:lang w:val="en-US" w:eastAsia="de-CH"/>
+              </w:rPr>
+              <w:t xml:space="preserve"> </w:t>
+            </w:r>
+            <w:r>
+              <w:rPr>
+                <w:rFonts w:ascii="Courier New" w:eastAsia="Times New Roman" w:hAnsi="Courier New" w:cs="Courier New"/>
+                <w:color w:val="000000"/>
+                <w:sz w:val="14"/>
+                <w:szCs w:val="14"/>
+                <w:lang w:val="en-US" w:eastAsia="de-CH"/>
+              </w:rPr>
+              <w:t>length_compare);</w:t>
+            </w:r>
+          </w:p>
+          <w:p>
+            <w:pPr>
+              <w:tabs>
+                <w:tab w:val="left" w:pos="916"/>
+                <w:tab w:val="left" w:pos="1832"/>
+                <w:tab w:val="left" w:pos="2748"/>
+                <w:tab w:val="left" w:pos="3664"/>
+                <w:tab w:val="left" w:pos="4580"/>
+                <w:tab w:val="left" w:pos="5496"/>
+                <w:tab w:val="left" w:pos="6412"/>
+                <w:tab w:val="left" w:pos="7328"/>
+                <w:tab w:val="left" w:pos="8244"/>
+                <w:tab w:val="left" w:pos="9160"/>
+                <w:tab w:val="left" w:pos="10076"/>
+                <w:tab w:val="left" w:pos="10992"/>
+                <w:tab w:val="left" w:pos="11908"/>
+                <w:tab w:val="left" w:pos="12824"/>
+                <w:tab w:val="left" w:pos="13740"/>
+                <w:tab w:val="left" w:pos="14656"/>
+              </w:tabs>
+              <w:rPr>
+                <w:rFonts w:ascii="Courier New" w:eastAsia="Times New Roman" w:hAnsi="Courier New" w:cs="Courier New"/>
+                <w:sz w:val="14"/>
+                <w:szCs w:val="14"/>
+                <w:lang w:val="en-US" w:eastAsia="de-CH"/>
+              </w:rPr>
+            </w:pPr>
+          </w:p>
+          <w:p>
+            <w:pPr>
+              <w:tabs>
+                <w:tab w:val="left" w:pos="916"/>
+                <w:tab w:val="left" w:pos="1832"/>
+                <w:tab w:val="left" w:pos="2748"/>
+                <w:tab w:val="left" w:pos="3664"/>
+                <w:tab w:val="left" w:pos="4580"/>
+                <w:tab w:val="left" w:pos="5496"/>
+                <w:tab w:val="left" w:pos="6412"/>
+                <w:tab w:val="left" w:pos="7328"/>
+                <w:tab w:val="left" w:pos="8244"/>
+                <w:tab w:val="left" w:pos="9160"/>
+                <w:tab w:val="left" w:pos="10076"/>
+                <w:tab w:val="left" w:pos="10992"/>
+                <w:tab w:val="left" w:pos="11908"/>
+                <w:tab w:val="left" w:pos="12824"/>
+                <w:tab w:val="left" w:pos="13740"/>
+                <w:tab w:val="left" w:pos="14656"/>
+              </w:tabs>
+              <w:rPr>
+                <w:rFonts w:ascii="Courier New" w:eastAsia="Times New Roman" w:hAnsi="Courier New" w:cs="Courier New"/>
+                <w:sz w:val="14"/>
+                <w:szCs w:val="14"/>
+                <w:lang w:eastAsia="de-CH"/>
+              </w:rPr>
+            </w:pPr>
+            <w:r>
+              <w:rPr>
+                <w:rFonts w:ascii="Courier New" w:eastAsia="Times New Roman" w:hAnsi="Courier New" w:cs="Courier New"/>
+                <w:color w:val="C0C0C0"/>
+                <w:sz w:val="14"/>
+                <w:szCs w:val="14"/>
+                <w:lang w:val="en-US" w:eastAsia="de-CH"/>
+              </w:rPr>
+              <w:t xml:space="preserve">        </w:t>
+            </w:r>
+            <w:r>
+              <w:rPr>
+                <w:rFonts w:ascii="Courier New" w:eastAsia="Times New Roman" w:hAnsi="Courier New" w:cs="Courier New"/>
+                <w:color w:val="008000"/>
+                <w:sz w:val="14"/>
+                <w:szCs w:val="14"/>
+                <w:lang w:eastAsia="de-CH"/>
+              </w:rPr>
+              <w:t>//</w:t>
+            </w:r>
+            <w:r>
+              <w:rPr>
+                <w:rFonts w:ascii="Courier New" w:eastAsia="Times New Roman" w:hAnsi="Courier New" w:cs="Courier New"/>
+                <w:color w:val="C0C0C0"/>
+                <w:sz w:val="14"/>
+                <w:szCs w:val="14"/>
+                <w:lang w:eastAsia="de-CH"/>
+              </w:rPr>
+              <w:t xml:space="preserve"> </w:t>
+            </w:r>
+            <w:r>
+              <w:rPr>
+                <w:rFonts w:ascii="Courier New" w:eastAsia="Times New Roman" w:hAnsi="Courier New" w:cs="Courier New"/>
+                <w:color w:val="008000"/>
+                <w:sz w:val="14"/>
+                <w:szCs w:val="14"/>
+                <w:lang w:eastAsia="de-CH"/>
+              </w:rPr>
+              <w:t>Tiefe</w:t>
+            </w:r>
+            <w:r>
+              <w:rPr>
+                <w:rFonts w:ascii="Courier New" w:eastAsia="Times New Roman" w:hAnsi="Courier New" w:cs="Courier New"/>
+                <w:color w:val="C0C0C0"/>
+                <w:sz w:val="14"/>
+                <w:szCs w:val="14"/>
+                <w:lang w:eastAsia="de-CH"/>
+              </w:rPr>
+              <w:t xml:space="preserve"> </w:t>
+            </w:r>
+            <w:r>
+              <w:rPr>
+                <w:rFonts w:ascii="Courier New" w:eastAsia="Times New Roman" w:hAnsi="Courier New" w:cs="Courier New"/>
+                <w:color w:val="008000"/>
+                <w:sz w:val="14"/>
+                <w:szCs w:val="14"/>
+                <w:lang w:eastAsia="de-CH"/>
+              </w:rPr>
+              <w:t>der</w:t>
+            </w:r>
+            <w:r>
+              <w:rPr>
+                <w:rFonts w:ascii="Courier New" w:eastAsia="Times New Roman" w:hAnsi="Courier New" w:cs="Courier New"/>
+                <w:color w:val="C0C0C0"/>
+                <w:sz w:val="14"/>
+                <w:szCs w:val="14"/>
+                <w:lang w:eastAsia="de-CH"/>
+              </w:rPr>
+              <w:t xml:space="preserve"> </w:t>
+            </w:r>
+            <w:r>
+              <w:rPr>
+                <w:rFonts w:ascii="Courier New" w:eastAsia="Times New Roman" w:hAnsi="Courier New" w:cs="Courier New"/>
+                <w:color w:val="008000"/>
+                <w:sz w:val="14"/>
+                <w:szCs w:val="14"/>
+                <w:lang w:eastAsia="de-CH"/>
+              </w:rPr>
+              <w:t>Ausbuchtung</w:t>
+            </w:r>
+            <w:r>
+              <w:rPr>
+                <w:rFonts w:ascii="Courier New" w:eastAsia="Times New Roman" w:hAnsi="Courier New" w:cs="Courier New"/>
+                <w:color w:val="C0C0C0"/>
+                <w:sz w:val="14"/>
+                <w:szCs w:val="14"/>
+                <w:lang w:eastAsia="de-CH"/>
+              </w:rPr>
+              <w:t xml:space="preserve"> </w:t>
+            </w:r>
+            <w:r>
+              <w:rPr>
+                <w:rFonts w:ascii="Courier New" w:eastAsia="Times New Roman" w:hAnsi="Courier New" w:cs="Courier New"/>
+                <w:color w:val="008000"/>
+                <w:sz w:val="14"/>
+                <w:szCs w:val="14"/>
+                <w:lang w:eastAsia="de-CH"/>
+              </w:rPr>
+              <w:t>(Ta/|Ta-Tb|)</w:t>
+            </w:r>
+          </w:p>
+          <w:p>
+            <w:pPr>
+              <w:tabs>
+                <w:tab w:val="left" w:pos="916"/>
+                <w:tab w:val="left" w:pos="1832"/>
+                <w:tab w:val="left" w:pos="2748"/>
+                <w:tab w:val="left" w:pos="3664"/>
+                <w:tab w:val="left" w:pos="4580"/>
+                <w:tab w:val="left" w:pos="5496"/>
+                <w:tab w:val="left" w:pos="6412"/>
+                <w:tab w:val="left" w:pos="7328"/>
+                <w:tab w:val="left" w:pos="8244"/>
+                <w:tab w:val="left" w:pos="9160"/>
+                <w:tab w:val="left" w:pos="10076"/>
+                <w:tab w:val="left" w:pos="10992"/>
+                <w:tab w:val="left" w:pos="11908"/>
+                <w:tab w:val="left" w:pos="12824"/>
+                <w:tab w:val="left" w:pos="13740"/>
+                <w:tab w:val="left" w:pos="14656"/>
+              </w:tabs>
+              <w:rPr>
+                <w:rFonts w:ascii="Courier New" w:eastAsia="Times New Roman" w:hAnsi="Courier New" w:cs="Courier New"/>
+                <w:sz w:val="14"/>
+                <w:szCs w:val="14"/>
+                <w:lang w:val="en-US" w:eastAsia="de-CH"/>
+              </w:rPr>
+            </w:pPr>
+            <w:r>
+              <w:rPr>
+                <w:rFonts w:ascii="Courier New" w:eastAsia="Times New Roman" w:hAnsi="Courier New" w:cs="Courier New"/>
+                <w:color w:val="C0C0C0"/>
+                <w:sz w:val="14"/>
+                <w:szCs w:val="14"/>
+                <w:lang w:eastAsia="de-CH"/>
+              </w:rPr>
+              <w:t xml:space="preserve">        </w:t>
+            </w:r>
+            <w:r>
+              <w:rPr>
+                <w:rFonts w:ascii="Courier New" w:eastAsia="Times New Roman" w:hAnsi="Courier New" w:cs="Courier New"/>
+                <w:color w:val="808000"/>
+                <w:sz w:val="14"/>
+                <w:szCs w:val="14"/>
+                <w:lang w:val="en-US" w:eastAsia="de-CH"/>
+              </w:rPr>
+              <w:t>double</w:t>
+            </w:r>
+            <w:r>
+              <w:rPr>
+                <w:rFonts w:ascii="Courier New" w:eastAsia="Times New Roman" w:hAnsi="Courier New" w:cs="Courier New"/>
+                <w:color w:val="C0C0C0"/>
+                <w:sz w:val="14"/>
+                <w:szCs w:val="14"/>
+                <w:lang w:val="en-US" w:eastAsia="de-CH"/>
+              </w:rPr>
+              <w:t xml:space="preserve"> </w:t>
+            </w:r>
+            <w:r>
+              <w:rPr>
+                <w:rFonts w:ascii="Courier New" w:eastAsia="Times New Roman" w:hAnsi="Courier New" w:cs="Courier New"/>
+                <w:color w:val="000000"/>
+                <w:sz w:val="14"/>
+                <w:szCs w:val="14"/>
+                <w:lang w:val="en-US" w:eastAsia="de-CH"/>
+              </w:rPr>
+              <w:t>arc_basis</w:t>
+            </w:r>
+            <w:r>
+              <w:rPr>
+                <w:rFonts w:ascii="Courier New" w:eastAsia="Times New Roman" w:hAnsi="Courier New" w:cs="Courier New"/>
+                <w:color w:val="C0C0C0"/>
+                <w:sz w:val="14"/>
+                <w:szCs w:val="14"/>
+                <w:lang w:val="en-US" w:eastAsia="de-CH"/>
+              </w:rPr>
+              <w:t xml:space="preserve"> </w:t>
+            </w:r>
+            <w:r>
+              <w:rPr>
+                <w:rFonts w:ascii="Courier New" w:eastAsia="Times New Roman" w:hAnsi="Courier New" w:cs="Courier New"/>
+                <w:color w:val="000000"/>
+                <w:sz w:val="14"/>
+                <w:szCs w:val="14"/>
+                <w:lang w:val="en-US" w:eastAsia="de-CH"/>
+              </w:rPr>
+              <w:t>=</w:t>
+            </w:r>
+            <w:r>
+              <w:rPr>
+                <w:rFonts w:ascii="Courier New" w:eastAsia="Times New Roman" w:hAnsi="Courier New" w:cs="Courier New"/>
+                <w:color w:val="C0C0C0"/>
+                <w:sz w:val="14"/>
+                <w:szCs w:val="14"/>
+                <w:lang w:val="en-US" w:eastAsia="de-CH"/>
+              </w:rPr>
+              <w:t xml:space="preserve"> </w:t>
+            </w:r>
+            <w:r>
+              <w:rPr>
+                <w:rFonts w:ascii="Courier New" w:eastAsia="Times New Roman" w:hAnsi="Courier New" w:cs="Courier New"/>
+                <w:color w:val="800080"/>
+                <w:sz w:val="14"/>
+                <w:szCs w:val="14"/>
+                <w:lang w:val="en-US" w:eastAsia="de-CH"/>
+              </w:rPr>
+              <w:t>std</w:t>
+            </w:r>
+            <w:r>
+              <w:rPr>
+                <w:rFonts w:ascii="Courier New" w:eastAsia="Times New Roman" w:hAnsi="Courier New" w:cs="Courier New"/>
+                <w:color w:val="000000"/>
+                <w:sz w:val="14"/>
+                <w:szCs w:val="14"/>
+                <w:lang w:val="en-US" w:eastAsia="de-CH"/>
+              </w:rPr>
+              <w:t>::</w:t>
+            </w:r>
+            <w:r>
+              <w:rPr>
+                <w:rFonts w:ascii="Courier New" w:eastAsia="Times New Roman" w:hAnsi="Courier New" w:cs="Courier New"/>
+                <w:sz w:val="14"/>
+                <w:szCs w:val="14"/>
+                <w:lang w:val="en-US" w:eastAsia="de-CH"/>
+              </w:rPr>
+              <w:t>min</w:t>
+            </w:r>
+            <w:r>
+              <w:rPr>
+                <w:rFonts w:ascii="Courier New" w:eastAsia="Times New Roman" w:hAnsi="Courier New" w:cs="Courier New"/>
+                <w:color w:val="000000"/>
+                <w:sz w:val="14"/>
+                <w:szCs w:val="14"/>
+                <w:lang w:val="en-US" w:eastAsia="de-CH"/>
+              </w:rPr>
+              <w:t>(</w:t>
+            </w:r>
+            <w:r>
+              <w:rPr>
+                <w:rFonts w:ascii="Courier New" w:eastAsia="Times New Roman" w:hAnsi="Courier New" w:cs="Courier New"/>
+                <w:color w:val="800080"/>
+                <w:sz w:val="14"/>
+                <w:szCs w:val="14"/>
+                <w:lang w:val="en-US" w:eastAsia="de-CH"/>
+              </w:rPr>
+              <w:t>cv</w:t>
+            </w:r>
+            <w:r>
+              <w:rPr>
+                <w:rFonts w:ascii="Courier New" w:eastAsia="Times New Roman" w:hAnsi="Courier New" w:cs="Courier New"/>
+                <w:color w:val="000000"/>
+                <w:sz w:val="14"/>
+                <w:szCs w:val="14"/>
+                <w:lang w:val="en-US" w:eastAsia="de-CH"/>
+              </w:rPr>
+              <w:t>::</w:t>
+            </w:r>
+            <w:r>
+              <w:rPr>
+                <w:rFonts w:ascii="Courier New" w:eastAsia="Times New Roman" w:hAnsi="Courier New" w:cs="Courier New"/>
+                <w:sz w:val="14"/>
+                <w:szCs w:val="14"/>
+                <w:lang w:val="en-US" w:eastAsia="de-CH"/>
+              </w:rPr>
+              <w:t>minAreaRect</w:t>
+            </w:r>
+            <w:r>
+              <w:rPr>
+                <w:rFonts w:ascii="Courier New" w:eastAsia="Times New Roman" w:hAnsi="Courier New" w:cs="Courier New"/>
+                <w:color w:val="000000"/>
+                <w:sz w:val="14"/>
+                <w:szCs w:val="14"/>
+                <w:lang w:val="en-US" w:eastAsia="de-CH"/>
+              </w:rPr>
+              <w:t>(*basis_side).</w:t>
+            </w:r>
+            <w:r>
+              <w:rPr>
+                <w:rFonts w:ascii="Courier New" w:eastAsia="Times New Roman" w:hAnsi="Courier New" w:cs="Courier New"/>
+                <w:color w:val="800000"/>
+                <w:sz w:val="14"/>
+                <w:szCs w:val="14"/>
+                <w:lang w:val="en-US" w:eastAsia="de-CH"/>
+              </w:rPr>
+              <w:t>size</w:t>
+            </w:r>
+            <w:r>
+              <w:rPr>
+                <w:rFonts w:ascii="Courier New" w:eastAsia="Times New Roman" w:hAnsi="Courier New" w:cs="Courier New"/>
+                <w:color w:val="000000"/>
+                <w:sz w:val="14"/>
+                <w:szCs w:val="14"/>
+                <w:lang w:val="en-US" w:eastAsia="de-CH"/>
+              </w:rPr>
+              <w:t>.</w:t>
+            </w:r>
+            <w:r>
+              <w:rPr>
+                <w:rFonts w:ascii="Courier New" w:eastAsia="Times New Roman" w:hAnsi="Courier New" w:cs="Courier New"/>
+                <w:color w:val="800000"/>
+                <w:sz w:val="14"/>
+                <w:szCs w:val="14"/>
+                <w:lang w:val="en-US" w:eastAsia="de-CH"/>
+              </w:rPr>
+              <w:t>height</w:t>
+            </w:r>
+            <w:r>
+              <w:rPr>
+                <w:rFonts w:ascii="Courier New" w:eastAsia="Times New Roman" w:hAnsi="Courier New" w:cs="Courier New"/>
+                <w:color w:val="000000"/>
+                <w:sz w:val="14"/>
+                <w:szCs w:val="14"/>
+                <w:lang w:val="en-US" w:eastAsia="de-CH"/>
+              </w:rPr>
+              <w:t>,</w:t>
+            </w:r>
+            <w:r>
+              <w:rPr>
+                <w:rFonts w:ascii="Courier New" w:eastAsia="Times New Roman" w:hAnsi="Courier New" w:cs="Courier New"/>
+                <w:color w:val="000000"/>
+                <w:sz w:val="14"/>
+                <w:szCs w:val="14"/>
+                <w:lang w:val="en-US" w:eastAsia="de-CH"/>
+              </w:rPr>
+              <w:br/>
+              <w:t xml:space="preserve">                                   </w:t>
+            </w:r>
+            <w:r>
+              <w:rPr>
+                <w:rFonts w:ascii="Courier New" w:eastAsia="Times New Roman" w:hAnsi="Courier New" w:cs="Courier New"/>
+                <w:color w:val="C0C0C0"/>
+                <w:sz w:val="14"/>
+                <w:szCs w:val="14"/>
+                <w:lang w:val="en-US" w:eastAsia="de-CH"/>
+              </w:rPr>
+              <w:t xml:space="preserve"> </w:t>
+            </w:r>
+            <w:r>
+              <w:rPr>
+                <w:rFonts w:ascii="Courier New" w:eastAsia="Times New Roman" w:hAnsi="Courier New" w:cs="Courier New"/>
+                <w:color w:val="800080"/>
+                <w:sz w:val="14"/>
+                <w:szCs w:val="14"/>
+                <w:lang w:val="en-US" w:eastAsia="de-CH"/>
+              </w:rPr>
+              <w:t>cv</w:t>
+            </w:r>
+            <w:r>
+              <w:rPr>
+                <w:rFonts w:ascii="Courier New" w:eastAsia="Times New Roman" w:hAnsi="Courier New" w:cs="Courier New"/>
+                <w:color w:val="000000"/>
+                <w:sz w:val="14"/>
+                <w:szCs w:val="14"/>
+                <w:lang w:val="en-US" w:eastAsia="de-CH"/>
+              </w:rPr>
+              <w:t>::</w:t>
+            </w:r>
+            <w:r>
+              <w:rPr>
+                <w:rFonts w:ascii="Courier New" w:eastAsia="Times New Roman" w:hAnsi="Courier New" w:cs="Courier New"/>
+                <w:sz w:val="14"/>
+                <w:szCs w:val="14"/>
+                <w:lang w:val="en-US" w:eastAsia="de-CH"/>
+              </w:rPr>
+              <w:t>minAreaRect</w:t>
+            </w:r>
+            <w:r>
+              <w:rPr>
+                <w:rFonts w:ascii="Courier New" w:eastAsia="Times New Roman" w:hAnsi="Courier New" w:cs="Courier New"/>
+                <w:color w:val="000000"/>
+                <w:sz w:val="14"/>
+                <w:szCs w:val="14"/>
+                <w:lang w:val="en-US" w:eastAsia="de-CH"/>
+              </w:rPr>
+              <w:t>(*basis_side).</w:t>
+            </w:r>
+            <w:r>
+              <w:rPr>
+                <w:rFonts w:ascii="Courier New" w:eastAsia="Times New Roman" w:hAnsi="Courier New" w:cs="Courier New"/>
+                <w:color w:val="800000"/>
+                <w:sz w:val="14"/>
+                <w:szCs w:val="14"/>
+                <w:lang w:val="en-US" w:eastAsia="de-CH"/>
+              </w:rPr>
+              <w:t>size</w:t>
+            </w:r>
+            <w:r>
+              <w:rPr>
+                <w:rFonts w:ascii="Courier New" w:eastAsia="Times New Roman" w:hAnsi="Courier New" w:cs="Courier New"/>
+                <w:color w:val="000000"/>
+                <w:sz w:val="14"/>
+                <w:szCs w:val="14"/>
+                <w:lang w:val="en-US" w:eastAsia="de-CH"/>
+              </w:rPr>
+              <w:t>.</w:t>
+            </w:r>
+            <w:r>
+              <w:rPr>
+                <w:rFonts w:ascii="Courier New" w:eastAsia="Times New Roman" w:hAnsi="Courier New" w:cs="Courier New"/>
+                <w:color w:val="800000"/>
+                <w:sz w:val="14"/>
+                <w:szCs w:val="14"/>
+                <w:lang w:val="en-US" w:eastAsia="de-CH"/>
+              </w:rPr>
+              <w:t>width</w:t>
+            </w:r>
+            <w:r>
+              <w:rPr>
+                <w:rFonts w:ascii="Courier New" w:eastAsia="Times New Roman" w:hAnsi="Courier New" w:cs="Courier New"/>
+                <w:color w:val="000000"/>
+                <w:sz w:val="14"/>
+                <w:szCs w:val="14"/>
+                <w:lang w:val="en-US" w:eastAsia="de-CH"/>
+              </w:rPr>
+              <w:t>);</w:t>
+            </w:r>
+          </w:p>
+          <w:p>
+            <w:pPr>
+              <w:tabs>
+                <w:tab w:val="left" w:pos="916"/>
+                <w:tab w:val="left" w:pos="1832"/>
+                <w:tab w:val="left" w:pos="2748"/>
+                <w:tab w:val="left" w:pos="3664"/>
+                <w:tab w:val="left" w:pos="4580"/>
+                <w:tab w:val="left" w:pos="5496"/>
+                <w:tab w:val="left" w:pos="6412"/>
+                <w:tab w:val="left" w:pos="7328"/>
+                <w:tab w:val="left" w:pos="8244"/>
+                <w:tab w:val="left" w:pos="9160"/>
+                <w:tab w:val="left" w:pos="10076"/>
+                <w:tab w:val="left" w:pos="10992"/>
+                <w:tab w:val="left" w:pos="11908"/>
+                <w:tab w:val="left" w:pos="12824"/>
+                <w:tab w:val="left" w:pos="13740"/>
+                <w:tab w:val="left" w:pos="14656"/>
+              </w:tabs>
+              <w:rPr>
+                <w:rFonts w:ascii="Courier New" w:eastAsia="Times New Roman" w:hAnsi="Courier New" w:cs="Courier New"/>
+                <w:sz w:val="14"/>
+                <w:szCs w:val="14"/>
+                <w:lang w:val="en-US" w:eastAsia="de-CH"/>
+              </w:rPr>
+            </w:pPr>
+            <w:r>
+              <w:rPr>
+                <w:rFonts w:ascii="Courier New" w:eastAsia="Times New Roman" w:hAnsi="Courier New" w:cs="Courier New"/>
+                <w:color w:val="C0C0C0"/>
+                <w:sz w:val="14"/>
+                <w:szCs w:val="14"/>
+                <w:lang w:val="en-US" w:eastAsia="de-CH"/>
+              </w:rPr>
+              <w:t xml:space="preserve">        </w:t>
+            </w:r>
+            <w:r>
+              <w:rPr>
+                <w:rFonts w:ascii="Courier New" w:eastAsia="Times New Roman" w:hAnsi="Courier New" w:cs="Courier New"/>
+                <w:color w:val="808000"/>
+                <w:sz w:val="14"/>
+                <w:szCs w:val="14"/>
+                <w:lang w:val="en-US" w:eastAsia="de-CH"/>
+              </w:rPr>
+              <w:t>double</w:t>
+            </w:r>
+            <w:r>
+              <w:rPr>
+                <w:rFonts w:ascii="Courier New" w:eastAsia="Times New Roman" w:hAnsi="Courier New" w:cs="Courier New"/>
+                <w:color w:val="C0C0C0"/>
+                <w:sz w:val="14"/>
+                <w:szCs w:val="14"/>
+                <w:lang w:val="en-US" w:eastAsia="de-CH"/>
+              </w:rPr>
+              <w:t xml:space="preserve"> </w:t>
+            </w:r>
+            <w:r>
+              <w:rPr>
+                <w:rFonts w:ascii="Courier New" w:eastAsia="Times New Roman" w:hAnsi="Courier New" w:cs="Courier New"/>
+                <w:color w:val="000000"/>
+                <w:sz w:val="14"/>
+                <w:szCs w:val="14"/>
+                <w:lang w:val="en-US" w:eastAsia="de-CH"/>
+              </w:rPr>
+              <w:t>arc_compare</w:t>
+            </w:r>
+            <w:r>
+              <w:rPr>
+                <w:rFonts w:ascii="Courier New" w:eastAsia="Times New Roman" w:hAnsi="Courier New" w:cs="Courier New"/>
+                <w:color w:val="C0C0C0"/>
+                <w:sz w:val="14"/>
+                <w:szCs w:val="14"/>
+                <w:lang w:val="en-US" w:eastAsia="de-CH"/>
+              </w:rPr>
+              <w:t xml:space="preserve"> </w:t>
+            </w:r>
+            <w:r>
+              <w:rPr>
+                <w:rFonts w:ascii="Courier New" w:eastAsia="Times New Roman" w:hAnsi="Courier New" w:cs="Courier New"/>
+                <w:color w:val="000000"/>
+                <w:sz w:val="14"/>
+                <w:szCs w:val="14"/>
+                <w:lang w:val="en-US" w:eastAsia="de-CH"/>
+              </w:rPr>
+              <w:t>=</w:t>
+            </w:r>
+            <w:r>
+              <w:rPr>
+                <w:rFonts w:ascii="Courier New" w:eastAsia="Times New Roman" w:hAnsi="Courier New" w:cs="Courier New"/>
+                <w:color w:val="C0C0C0"/>
+                <w:sz w:val="14"/>
+                <w:szCs w:val="14"/>
+                <w:lang w:val="en-US" w:eastAsia="de-CH"/>
+              </w:rPr>
+              <w:t xml:space="preserve"> </w:t>
+            </w:r>
+            <w:r>
+              <w:rPr>
+                <w:rFonts w:ascii="Courier New" w:eastAsia="Times New Roman" w:hAnsi="Courier New" w:cs="Courier New"/>
+                <w:color w:val="800080"/>
+                <w:sz w:val="14"/>
+                <w:szCs w:val="14"/>
+                <w:lang w:val="en-US" w:eastAsia="de-CH"/>
+              </w:rPr>
+              <w:t>std</w:t>
+            </w:r>
+            <w:r>
+              <w:rPr>
+                <w:rFonts w:ascii="Courier New" w:eastAsia="Times New Roman" w:hAnsi="Courier New" w:cs="Courier New"/>
+                <w:color w:val="000000"/>
+                <w:sz w:val="14"/>
+                <w:szCs w:val="14"/>
+                <w:lang w:val="en-US" w:eastAsia="de-CH"/>
+              </w:rPr>
+              <w:t>::</w:t>
+            </w:r>
+            <w:r>
+              <w:rPr>
+                <w:rFonts w:ascii="Courier New" w:eastAsia="Times New Roman" w:hAnsi="Courier New" w:cs="Courier New"/>
+                <w:sz w:val="14"/>
+                <w:szCs w:val="14"/>
+                <w:lang w:val="en-US" w:eastAsia="de-CH"/>
+              </w:rPr>
+              <w:t>min</w:t>
+            </w:r>
+            <w:r>
+              <w:rPr>
+                <w:rFonts w:ascii="Courier New" w:eastAsia="Times New Roman" w:hAnsi="Courier New" w:cs="Courier New"/>
+                <w:color w:val="000000"/>
+                <w:sz w:val="14"/>
+                <w:szCs w:val="14"/>
+                <w:lang w:val="en-US" w:eastAsia="de-CH"/>
+              </w:rPr>
+              <w:t>(</w:t>
+            </w:r>
+            <w:r>
+              <w:rPr>
+                <w:rFonts w:ascii="Courier New" w:eastAsia="Times New Roman" w:hAnsi="Courier New" w:cs="Courier New"/>
+                <w:color w:val="800080"/>
+                <w:sz w:val="14"/>
+                <w:szCs w:val="14"/>
+                <w:lang w:val="en-US" w:eastAsia="de-CH"/>
+              </w:rPr>
+              <w:t>cv</w:t>
+            </w:r>
+            <w:r>
+              <w:rPr>
+                <w:rFonts w:ascii="Courier New" w:eastAsia="Times New Roman" w:hAnsi="Courier New" w:cs="Courier New"/>
+                <w:color w:val="000000"/>
+                <w:sz w:val="14"/>
+                <w:szCs w:val="14"/>
+                <w:lang w:val="en-US" w:eastAsia="de-CH"/>
+              </w:rPr>
+              <w:t>::</w:t>
+            </w:r>
+            <w:r>
+              <w:rPr>
+                <w:rFonts w:ascii="Courier New" w:eastAsia="Times New Roman" w:hAnsi="Courier New" w:cs="Courier New"/>
+                <w:sz w:val="14"/>
+                <w:szCs w:val="14"/>
+                <w:lang w:val="en-US" w:eastAsia="de-CH"/>
+              </w:rPr>
+              <w:t>minAreaRect</w:t>
+            </w:r>
+            <w:r>
+              <w:rPr>
+                <w:rFonts w:ascii="Courier New" w:eastAsia="Times New Roman" w:hAnsi="Courier New" w:cs="Courier New"/>
+                <w:color w:val="000000"/>
+                <w:sz w:val="14"/>
+                <w:szCs w:val="14"/>
+                <w:lang w:val="en-US" w:eastAsia="de-CH"/>
+              </w:rPr>
+              <w:t>(*compare_side).</w:t>
+            </w:r>
+            <w:r>
+              <w:rPr>
+                <w:rFonts w:ascii="Courier New" w:eastAsia="Times New Roman" w:hAnsi="Courier New" w:cs="Courier New"/>
+                <w:color w:val="800000"/>
+                <w:sz w:val="14"/>
+                <w:szCs w:val="14"/>
+                <w:lang w:val="en-US" w:eastAsia="de-CH"/>
+              </w:rPr>
+              <w:t>size</w:t>
+            </w:r>
+            <w:r>
+              <w:rPr>
+                <w:rFonts w:ascii="Courier New" w:eastAsia="Times New Roman" w:hAnsi="Courier New" w:cs="Courier New"/>
+                <w:color w:val="000000"/>
+                <w:sz w:val="14"/>
+                <w:szCs w:val="14"/>
+                <w:lang w:val="en-US" w:eastAsia="de-CH"/>
+              </w:rPr>
+              <w:t>.</w:t>
+            </w:r>
+            <w:r>
+              <w:rPr>
+                <w:rFonts w:ascii="Courier New" w:eastAsia="Times New Roman" w:hAnsi="Courier New" w:cs="Courier New"/>
+                <w:color w:val="800000"/>
+                <w:sz w:val="14"/>
+                <w:szCs w:val="14"/>
+                <w:lang w:val="en-US" w:eastAsia="de-CH"/>
+              </w:rPr>
+              <w:t>height</w:t>
+            </w:r>
+            <w:r>
+              <w:rPr>
+                <w:rFonts w:ascii="Courier New" w:eastAsia="Times New Roman" w:hAnsi="Courier New" w:cs="Courier New"/>
+                <w:color w:val="000000"/>
+                <w:sz w:val="14"/>
+                <w:szCs w:val="14"/>
+                <w:lang w:val="en-US" w:eastAsia="de-CH"/>
+              </w:rPr>
+              <w:t>,</w:t>
+            </w:r>
+            <w:r>
+              <w:rPr>
+                <w:rFonts w:ascii="Courier New" w:eastAsia="Times New Roman" w:hAnsi="Courier New" w:cs="Courier New"/>
+                <w:color w:val="C0C0C0"/>
+                <w:sz w:val="14"/>
+                <w:szCs w:val="14"/>
+                <w:lang w:val="en-US" w:eastAsia="de-CH"/>
+              </w:rPr>
+              <w:t xml:space="preserve"> </w:t>
+            </w:r>
+            <w:r>
+              <w:rPr>
+                <w:rFonts w:ascii="Courier New" w:eastAsia="Times New Roman" w:hAnsi="Courier New" w:cs="Courier New"/>
+                <w:color w:val="C0C0C0"/>
+                <w:sz w:val="14"/>
+                <w:szCs w:val="14"/>
+                <w:lang w:val="en-US" w:eastAsia="de-CH"/>
+              </w:rPr>
+              <w:br/>
+            </w:r>
+            <w:r>
+              <w:rPr>
+                <w:rFonts w:ascii="Courier New" w:eastAsia="Times New Roman" w:hAnsi="Courier New" w:cs="Courier New"/>
+                <w:color w:val="800080"/>
+                <w:sz w:val="14"/>
+                <w:szCs w:val="14"/>
+                <w:lang w:val="en-US" w:eastAsia="de-CH"/>
+              </w:rPr>
+              <w:t xml:space="preserve">                                      </w:t>
+            </w:r>
+            <w:r>
+              <w:rPr>
+                <w:rFonts w:ascii="Courier New" w:eastAsia="Times New Roman" w:hAnsi="Courier New" w:cs="Courier New"/>
+                <w:color w:val="800080"/>
+                <w:sz w:val="14"/>
+                <w:szCs w:val="14"/>
+                <w:lang w:val="en-US" w:eastAsia="de-CH"/>
+              </w:rPr>
+              <w:t>cv</w:t>
+            </w:r>
+            <w:r>
+              <w:rPr>
+                <w:rFonts w:ascii="Courier New" w:eastAsia="Times New Roman" w:hAnsi="Courier New" w:cs="Courier New"/>
+                <w:color w:val="000000"/>
+                <w:sz w:val="14"/>
+                <w:szCs w:val="14"/>
+                <w:lang w:val="en-US" w:eastAsia="de-CH"/>
+              </w:rPr>
+              <w:t>::</w:t>
+            </w:r>
+            <w:r>
+              <w:rPr>
+                <w:rFonts w:ascii="Courier New" w:eastAsia="Times New Roman" w:hAnsi="Courier New" w:cs="Courier New"/>
+                <w:sz w:val="14"/>
+                <w:szCs w:val="14"/>
+                <w:lang w:val="en-US" w:eastAsia="de-CH"/>
+              </w:rPr>
+              <w:t>minAreaRect</w:t>
+            </w:r>
+            <w:r>
+              <w:rPr>
+                <w:rFonts w:ascii="Courier New" w:eastAsia="Times New Roman" w:hAnsi="Courier New" w:cs="Courier New"/>
+                <w:color w:val="000000"/>
+                <w:sz w:val="14"/>
+                <w:szCs w:val="14"/>
+                <w:lang w:val="en-US" w:eastAsia="de-CH"/>
+              </w:rPr>
+              <w:t>(*compare_side).</w:t>
+            </w:r>
+            <w:r>
+              <w:rPr>
+                <w:rFonts w:ascii="Courier New" w:eastAsia="Times New Roman" w:hAnsi="Courier New" w:cs="Courier New"/>
+                <w:color w:val="800000"/>
+                <w:sz w:val="14"/>
+                <w:szCs w:val="14"/>
+                <w:lang w:val="en-US" w:eastAsia="de-CH"/>
+              </w:rPr>
+              <w:t>size</w:t>
+            </w:r>
+            <w:r>
+              <w:rPr>
+                <w:rFonts w:ascii="Courier New" w:eastAsia="Times New Roman" w:hAnsi="Courier New" w:cs="Courier New"/>
+                <w:color w:val="000000"/>
+                <w:sz w:val="14"/>
+                <w:szCs w:val="14"/>
+                <w:lang w:val="en-US" w:eastAsia="de-CH"/>
+              </w:rPr>
+              <w:t>.</w:t>
+            </w:r>
+            <w:r>
+              <w:rPr>
+                <w:rFonts w:ascii="Courier New" w:eastAsia="Times New Roman" w:hAnsi="Courier New" w:cs="Courier New"/>
+                <w:color w:val="800000"/>
+                <w:sz w:val="14"/>
+                <w:szCs w:val="14"/>
+                <w:lang w:val="en-US" w:eastAsia="de-CH"/>
+              </w:rPr>
+              <w:t>width</w:t>
+            </w:r>
+            <w:r>
+              <w:rPr>
+                <w:rFonts w:ascii="Courier New" w:eastAsia="Times New Roman" w:hAnsi="Courier New" w:cs="Courier New"/>
+                <w:color w:val="000000"/>
+                <w:sz w:val="14"/>
+                <w:szCs w:val="14"/>
+                <w:lang w:val="en-US" w:eastAsia="de-CH"/>
+              </w:rPr>
+              <w:t>);</w:t>
+            </w:r>
+          </w:p>
+          <w:p>
+            <w:pPr>
+              <w:tabs>
+                <w:tab w:val="left" w:pos="916"/>
+                <w:tab w:val="left" w:pos="1832"/>
+                <w:tab w:val="left" w:pos="2748"/>
+                <w:tab w:val="left" w:pos="3664"/>
+                <w:tab w:val="left" w:pos="4580"/>
+                <w:tab w:val="left" w:pos="5496"/>
+                <w:tab w:val="left" w:pos="6412"/>
+                <w:tab w:val="left" w:pos="7328"/>
+                <w:tab w:val="left" w:pos="8244"/>
+                <w:tab w:val="left" w:pos="9160"/>
+                <w:tab w:val="left" w:pos="10076"/>
+                <w:tab w:val="left" w:pos="10992"/>
+                <w:tab w:val="left" w:pos="11908"/>
+                <w:tab w:val="left" w:pos="12824"/>
+                <w:tab w:val="left" w:pos="13740"/>
+                <w:tab w:val="left" w:pos="14656"/>
+              </w:tabs>
+              <w:rPr>
+                <w:rFonts w:ascii="Courier New" w:eastAsia="Times New Roman" w:hAnsi="Courier New" w:cs="Courier New"/>
+                <w:color w:val="000000"/>
+                <w:sz w:val="14"/>
+                <w:szCs w:val="14"/>
+                <w:lang w:val="en-US" w:eastAsia="de-CH"/>
+              </w:rPr>
+            </w:pPr>
+            <w:r>
+              <w:rPr>
+                <w:rFonts w:ascii="Courier New" w:eastAsia="Times New Roman" w:hAnsi="Courier New" w:cs="Courier New"/>
+                <w:color w:val="C0C0C0"/>
+                <w:sz w:val="14"/>
+                <w:szCs w:val="14"/>
+                <w:lang w:val="en-US" w:eastAsia="de-CH"/>
+              </w:rPr>
+              <w:t xml:space="preserve">        </w:t>
+            </w:r>
+            <w:r>
+              <w:rPr>
+                <w:rFonts w:ascii="Courier New" w:eastAsia="Times New Roman" w:hAnsi="Courier New" w:cs="Courier New"/>
+                <w:color w:val="808000"/>
+                <w:sz w:val="14"/>
+                <w:szCs w:val="14"/>
+                <w:lang w:val="en-US" w:eastAsia="de-CH"/>
+              </w:rPr>
+              <w:t>double</w:t>
+            </w:r>
+            <w:r>
+              <w:rPr>
+                <w:rFonts w:ascii="Courier New" w:eastAsia="Times New Roman" w:hAnsi="Courier New" w:cs="Courier New"/>
+                <w:color w:val="C0C0C0"/>
+                <w:sz w:val="14"/>
+                <w:szCs w:val="14"/>
+                <w:lang w:val="en-US" w:eastAsia="de-CH"/>
+              </w:rPr>
+              <w:t xml:space="preserve"> </w:t>
+            </w:r>
+            <w:r>
+              <w:rPr>
+                <w:rFonts w:ascii="Courier New" w:eastAsia="Times New Roman" w:hAnsi="Courier New" w:cs="Courier New"/>
+                <w:color w:val="000000"/>
+                <w:sz w:val="14"/>
+                <w:szCs w:val="14"/>
+                <w:lang w:val="en-US" w:eastAsia="de-CH"/>
+              </w:rPr>
+              <w:t>result_arc</w:t>
+            </w:r>
+            <w:r>
+              <w:rPr>
+                <w:rFonts w:ascii="Courier New" w:eastAsia="Times New Roman" w:hAnsi="Courier New" w:cs="Courier New"/>
+                <w:color w:val="C0C0C0"/>
+                <w:sz w:val="14"/>
+                <w:szCs w:val="14"/>
+                <w:lang w:val="en-US" w:eastAsia="de-CH"/>
+              </w:rPr>
+              <w:t xml:space="preserve"> </w:t>
+            </w:r>
+            <w:r>
+              <w:rPr>
+                <w:rFonts w:ascii="Courier New" w:eastAsia="Times New Roman" w:hAnsi="Courier New" w:cs="Courier New"/>
+                <w:color w:val="000000"/>
+                <w:sz w:val="14"/>
+                <w:szCs w:val="14"/>
+                <w:lang w:val="en-US" w:eastAsia="de-CH"/>
+              </w:rPr>
+              <w:t>=</w:t>
+            </w:r>
+            <w:r>
+              <w:rPr>
+                <w:rFonts w:ascii="Courier New" w:eastAsia="Times New Roman" w:hAnsi="Courier New" w:cs="Courier New"/>
+                <w:color w:val="C0C0C0"/>
+                <w:sz w:val="14"/>
+                <w:szCs w:val="14"/>
+                <w:lang w:val="en-US" w:eastAsia="de-CH"/>
+              </w:rPr>
+              <w:t xml:space="preserve"> </w:t>
+            </w:r>
+            <w:r>
+              <w:rPr>
+                <w:rFonts w:ascii="Courier New" w:eastAsia="Times New Roman" w:hAnsi="Courier New" w:cs="Courier New"/>
+                <w:color w:val="000000"/>
+                <w:sz w:val="14"/>
+                <w:szCs w:val="14"/>
+                <w:lang w:val="en-US" w:eastAsia="de-CH"/>
+              </w:rPr>
+              <w:t>arc_basis</w:t>
+            </w:r>
+            <w:r>
+              <w:rPr>
+                <w:rFonts w:ascii="Courier New" w:eastAsia="Times New Roman" w:hAnsi="Courier New" w:cs="Courier New"/>
+                <w:color w:val="C0C0C0"/>
+                <w:sz w:val="14"/>
+                <w:szCs w:val="14"/>
+                <w:lang w:val="en-US" w:eastAsia="de-CH"/>
+              </w:rPr>
+              <w:t xml:space="preserve"> </w:t>
+            </w:r>
+            <w:r>
+              <w:rPr>
+                <w:rFonts w:ascii="Courier New" w:eastAsia="Times New Roman" w:hAnsi="Courier New" w:cs="Courier New"/>
+                <w:color w:val="000000"/>
+                <w:sz w:val="14"/>
+                <w:szCs w:val="14"/>
+                <w:lang w:val="en-US" w:eastAsia="de-CH"/>
+              </w:rPr>
+              <w:t>/</w:t>
+            </w:r>
+            <w:r>
+              <w:rPr>
+                <w:rFonts w:ascii="Courier New" w:eastAsia="Times New Roman" w:hAnsi="Courier New" w:cs="Courier New"/>
+                <w:color w:val="C0C0C0"/>
+                <w:sz w:val="14"/>
+                <w:szCs w:val="14"/>
+                <w:lang w:val="en-US" w:eastAsia="de-CH"/>
+              </w:rPr>
+              <w:t xml:space="preserve"> </w:t>
+            </w:r>
+            <w:r>
+              <w:rPr>
+                <w:rFonts w:ascii="Courier New" w:eastAsia="Times New Roman" w:hAnsi="Courier New" w:cs="Courier New"/>
+                <w:color w:val="800080"/>
+                <w:sz w:val="14"/>
+                <w:szCs w:val="14"/>
+                <w:lang w:val="en-US" w:eastAsia="de-CH"/>
+              </w:rPr>
+              <w:t>std</w:t>
+            </w:r>
+            <w:r>
+              <w:rPr>
+                <w:rFonts w:ascii="Courier New" w:eastAsia="Times New Roman" w:hAnsi="Courier New" w:cs="Courier New"/>
+                <w:color w:val="000000"/>
+                <w:sz w:val="14"/>
+                <w:szCs w:val="14"/>
+                <w:lang w:val="en-US" w:eastAsia="de-CH"/>
+              </w:rPr>
+              <w:t>::</w:t>
+            </w:r>
+            <w:r>
+              <w:rPr>
+                <w:rFonts w:ascii="Courier New" w:eastAsia="Times New Roman" w:hAnsi="Courier New" w:cs="Courier New"/>
+                <w:sz w:val="14"/>
+                <w:szCs w:val="14"/>
+                <w:lang w:val="en-US" w:eastAsia="de-CH"/>
+              </w:rPr>
+              <w:t>fabs</w:t>
+            </w:r>
+            <w:r>
+              <w:rPr>
+                <w:rFonts w:ascii="Courier New" w:eastAsia="Times New Roman" w:hAnsi="Courier New" w:cs="Courier New"/>
+                <w:color w:val="000000"/>
+                <w:sz w:val="14"/>
+                <w:szCs w:val="14"/>
+                <w:lang w:val="en-US" w:eastAsia="de-CH"/>
+              </w:rPr>
+              <w:t>(arc_basis</w:t>
+            </w:r>
+            <w:r>
+              <w:rPr>
+                <w:rFonts w:ascii="Courier New" w:eastAsia="Times New Roman" w:hAnsi="Courier New" w:cs="Courier New"/>
+                <w:color w:val="C0C0C0"/>
+                <w:sz w:val="14"/>
+                <w:szCs w:val="14"/>
+                <w:lang w:val="en-US" w:eastAsia="de-CH"/>
+              </w:rPr>
+              <w:t xml:space="preserve"> </w:t>
+            </w:r>
+            <w:r>
+              <w:rPr>
+                <w:rFonts w:ascii="Courier New" w:eastAsia="Times New Roman" w:hAnsi="Courier New" w:cs="Courier New"/>
+                <w:color w:val="000000"/>
+                <w:sz w:val="14"/>
+                <w:szCs w:val="14"/>
+                <w:lang w:val="en-US" w:eastAsia="de-CH"/>
+              </w:rPr>
+              <w:t>-</w:t>
+            </w:r>
+            <w:r>
+              <w:rPr>
+                <w:rFonts w:ascii="Courier New" w:eastAsia="Times New Roman" w:hAnsi="Courier New" w:cs="Courier New"/>
+                <w:color w:val="C0C0C0"/>
+                <w:sz w:val="14"/>
+                <w:szCs w:val="14"/>
+                <w:lang w:val="en-US" w:eastAsia="de-CH"/>
+              </w:rPr>
+              <w:t xml:space="preserve"> </w:t>
+            </w:r>
+            <w:r>
+              <w:rPr>
+                <w:rFonts w:ascii="Courier New" w:eastAsia="Times New Roman" w:hAnsi="Courier New" w:cs="Courier New"/>
+                <w:color w:val="000000"/>
+                <w:sz w:val="14"/>
+                <w:szCs w:val="14"/>
+                <w:lang w:val="en-US" w:eastAsia="de-CH"/>
+              </w:rPr>
+              <w:t>arc_compare);</w:t>
+            </w:r>
+          </w:p>
+          <w:p>
+            <w:pPr>
+              <w:tabs>
+                <w:tab w:val="left" w:pos="916"/>
+                <w:tab w:val="left" w:pos="1832"/>
+                <w:tab w:val="left" w:pos="2748"/>
+                <w:tab w:val="left" w:pos="3664"/>
+                <w:tab w:val="left" w:pos="4580"/>
+                <w:tab w:val="left" w:pos="5496"/>
+                <w:tab w:val="left" w:pos="6412"/>
+                <w:tab w:val="left" w:pos="7328"/>
+                <w:tab w:val="left" w:pos="8244"/>
+                <w:tab w:val="left" w:pos="9160"/>
+                <w:tab w:val="left" w:pos="10076"/>
+                <w:tab w:val="left" w:pos="10992"/>
+                <w:tab w:val="left" w:pos="11908"/>
+                <w:tab w:val="left" w:pos="12824"/>
+                <w:tab w:val="left" w:pos="13740"/>
+                <w:tab w:val="left" w:pos="14656"/>
+              </w:tabs>
+              <w:rPr>
+                <w:rFonts w:ascii="Courier New" w:eastAsia="Times New Roman" w:hAnsi="Courier New" w:cs="Courier New"/>
+                <w:sz w:val="14"/>
+                <w:szCs w:val="14"/>
+                <w:lang w:val="en-US" w:eastAsia="de-CH"/>
+              </w:rPr>
+            </w:pPr>
+          </w:p>
+          <w:p>
+            <w:pPr>
+              <w:tabs>
+                <w:tab w:val="left" w:pos="916"/>
+                <w:tab w:val="left" w:pos="1832"/>
+                <w:tab w:val="left" w:pos="2748"/>
+                <w:tab w:val="left" w:pos="3664"/>
+                <w:tab w:val="left" w:pos="4580"/>
+                <w:tab w:val="left" w:pos="5496"/>
+                <w:tab w:val="left" w:pos="6412"/>
+                <w:tab w:val="left" w:pos="7328"/>
+                <w:tab w:val="left" w:pos="8244"/>
+                <w:tab w:val="left" w:pos="9160"/>
+                <w:tab w:val="left" w:pos="10076"/>
+                <w:tab w:val="left" w:pos="10992"/>
+                <w:tab w:val="left" w:pos="11908"/>
+                <w:tab w:val="left" w:pos="12824"/>
+                <w:tab w:val="left" w:pos="13740"/>
+                <w:tab w:val="left" w:pos="14656"/>
+              </w:tabs>
+              <w:rPr>
+                <w:rFonts w:ascii="Courier New" w:eastAsia="Times New Roman" w:hAnsi="Courier New" w:cs="Courier New"/>
+                <w:sz w:val="14"/>
+                <w:szCs w:val="14"/>
+                <w:lang w:eastAsia="de-CH"/>
+              </w:rPr>
+            </w:pPr>
+            <w:r>
+              <w:rPr>
+                <w:rFonts w:ascii="Courier New" w:eastAsia="Times New Roman" w:hAnsi="Courier New" w:cs="Courier New"/>
+                <w:color w:val="C0C0C0"/>
+                <w:sz w:val="14"/>
+                <w:szCs w:val="14"/>
+                <w:lang w:val="en-US" w:eastAsia="de-CH"/>
+              </w:rPr>
+              <w:t xml:space="preserve">        </w:t>
+            </w:r>
+            <w:r>
+              <w:rPr>
+                <w:rFonts w:ascii="Courier New" w:eastAsia="Times New Roman" w:hAnsi="Courier New" w:cs="Courier New"/>
+                <w:color w:val="008000"/>
+                <w:sz w:val="14"/>
+                <w:szCs w:val="14"/>
+                <w:lang w:eastAsia="de-CH"/>
+              </w:rPr>
+              <w:t>//</w:t>
+            </w:r>
+            <w:r>
+              <w:rPr>
+                <w:rFonts w:ascii="Courier New" w:eastAsia="Times New Roman" w:hAnsi="Courier New" w:cs="Courier New"/>
+                <w:color w:val="C0C0C0"/>
+                <w:sz w:val="14"/>
+                <w:szCs w:val="14"/>
+                <w:lang w:eastAsia="de-CH"/>
+              </w:rPr>
+              <w:t xml:space="preserve"> </w:t>
+            </w:r>
+            <w:r>
+              <w:rPr>
+                <w:rFonts w:ascii="Courier New" w:eastAsia="Times New Roman" w:hAnsi="Courier New" w:cs="Courier New"/>
+                <w:color w:val="008000"/>
+                <w:sz w:val="14"/>
+                <w:szCs w:val="14"/>
+                <w:lang w:eastAsia="de-CH"/>
+              </w:rPr>
+              <w:t>Fläche</w:t>
+            </w:r>
+            <w:r>
+              <w:rPr>
+                <w:rFonts w:ascii="Courier New" w:eastAsia="Times New Roman" w:hAnsi="Courier New" w:cs="Courier New"/>
+                <w:color w:val="C0C0C0"/>
+                <w:sz w:val="14"/>
+                <w:szCs w:val="14"/>
+                <w:lang w:eastAsia="de-CH"/>
+              </w:rPr>
+              <w:t xml:space="preserve"> </w:t>
+            </w:r>
+            <w:r>
+              <w:rPr>
+                <w:rFonts w:ascii="Courier New" w:eastAsia="Times New Roman" w:hAnsi="Courier New" w:cs="Courier New"/>
+                <w:color w:val="008000"/>
+                <w:sz w:val="14"/>
+                <w:szCs w:val="14"/>
+                <w:lang w:eastAsia="de-CH"/>
+              </w:rPr>
+              <w:t>der</w:t>
+            </w:r>
+            <w:r>
+              <w:rPr>
+                <w:rFonts w:ascii="Courier New" w:eastAsia="Times New Roman" w:hAnsi="Courier New" w:cs="Courier New"/>
+                <w:color w:val="C0C0C0"/>
+                <w:sz w:val="14"/>
+                <w:szCs w:val="14"/>
+                <w:lang w:eastAsia="de-CH"/>
+              </w:rPr>
+              <w:t xml:space="preserve"> </w:t>
+            </w:r>
+            <w:r>
+              <w:rPr>
+                <w:rFonts w:ascii="Courier New" w:eastAsia="Times New Roman" w:hAnsi="Courier New" w:cs="Courier New"/>
+                <w:color w:val="008000"/>
+                <w:sz w:val="14"/>
+                <w:szCs w:val="14"/>
+                <w:lang w:eastAsia="de-CH"/>
+              </w:rPr>
+              <w:t>Ausbuchtung</w:t>
+            </w:r>
+            <w:r>
+              <w:rPr>
+                <w:rFonts w:ascii="Courier New" w:eastAsia="Times New Roman" w:hAnsi="Courier New" w:cs="Courier New"/>
+                <w:color w:val="C0C0C0"/>
+                <w:sz w:val="14"/>
+                <w:szCs w:val="14"/>
+                <w:lang w:eastAsia="de-CH"/>
+              </w:rPr>
+              <w:t xml:space="preserve"> </w:t>
+            </w:r>
+            <w:r>
+              <w:rPr>
+                <w:rFonts w:ascii="Courier New" w:eastAsia="Times New Roman" w:hAnsi="Courier New" w:cs="Courier New"/>
+                <w:color w:val="008000"/>
+                <w:sz w:val="14"/>
+                <w:szCs w:val="14"/>
+                <w:lang w:eastAsia="de-CH"/>
+              </w:rPr>
+              <w:t>(Fa/|Fa-Fb|)</w:t>
+            </w:r>
+          </w:p>
+          <w:p>
+            <w:pPr>
+              <w:tabs>
+                <w:tab w:val="left" w:pos="916"/>
+                <w:tab w:val="left" w:pos="1832"/>
+                <w:tab w:val="left" w:pos="2748"/>
+                <w:tab w:val="left" w:pos="3664"/>
+                <w:tab w:val="left" w:pos="4580"/>
+                <w:tab w:val="left" w:pos="5496"/>
+                <w:tab w:val="left" w:pos="6412"/>
+                <w:tab w:val="left" w:pos="7328"/>
+                <w:tab w:val="left" w:pos="8244"/>
+                <w:tab w:val="left" w:pos="9160"/>
+                <w:tab w:val="left" w:pos="10076"/>
+                <w:tab w:val="left" w:pos="10992"/>
+                <w:tab w:val="left" w:pos="11908"/>
+                <w:tab w:val="left" w:pos="12824"/>
+                <w:tab w:val="left" w:pos="13740"/>
+                <w:tab w:val="left" w:pos="14656"/>
+              </w:tabs>
+              <w:rPr>
+                <w:rFonts w:ascii="Courier New" w:eastAsia="Times New Roman" w:hAnsi="Courier New" w:cs="Courier New"/>
+                <w:sz w:val="14"/>
+                <w:szCs w:val="14"/>
+                <w:lang w:val="en-US" w:eastAsia="de-CH"/>
+              </w:rPr>
+            </w:pPr>
+            <w:r>
+              <w:rPr>
+                <w:rFonts w:ascii="Courier New" w:eastAsia="Times New Roman" w:hAnsi="Courier New" w:cs="Courier New"/>
+                <w:color w:val="C0C0C0"/>
+                <w:sz w:val="14"/>
+                <w:szCs w:val="14"/>
+                <w:lang w:eastAsia="de-CH"/>
+              </w:rPr>
+              <w:t xml:space="preserve">        </w:t>
+            </w:r>
+            <w:r>
+              <w:rPr>
+                <w:rFonts w:ascii="Courier New" w:eastAsia="Times New Roman" w:hAnsi="Courier New" w:cs="Courier New"/>
+                <w:color w:val="808000"/>
+                <w:sz w:val="14"/>
+                <w:szCs w:val="14"/>
+                <w:lang w:val="en-US" w:eastAsia="de-CH"/>
+              </w:rPr>
+              <w:t>double</w:t>
+            </w:r>
+            <w:r>
+              <w:rPr>
+                <w:rFonts w:ascii="Courier New" w:eastAsia="Times New Roman" w:hAnsi="Courier New" w:cs="Courier New"/>
+                <w:color w:val="C0C0C0"/>
+                <w:sz w:val="14"/>
+                <w:szCs w:val="14"/>
+                <w:lang w:val="en-US" w:eastAsia="de-CH"/>
+              </w:rPr>
+              <w:t xml:space="preserve"> </w:t>
+            </w:r>
+            <w:r>
+              <w:rPr>
+                <w:rFonts w:ascii="Courier New" w:eastAsia="Times New Roman" w:hAnsi="Courier New" w:cs="Courier New"/>
+                <w:color w:val="000000"/>
+                <w:sz w:val="14"/>
+                <w:szCs w:val="14"/>
+                <w:lang w:val="en-US" w:eastAsia="de-CH"/>
+              </w:rPr>
+              <w:t>area_basis</w:t>
+            </w:r>
+            <w:r>
+              <w:rPr>
+                <w:rFonts w:ascii="Courier New" w:eastAsia="Times New Roman" w:hAnsi="Courier New" w:cs="Courier New"/>
+                <w:color w:val="C0C0C0"/>
+                <w:sz w:val="14"/>
+                <w:szCs w:val="14"/>
+                <w:lang w:val="en-US" w:eastAsia="de-CH"/>
+              </w:rPr>
+              <w:t xml:space="preserve"> </w:t>
+            </w:r>
+            <w:r>
+              <w:rPr>
+                <w:rFonts w:ascii="Courier New" w:eastAsia="Times New Roman" w:hAnsi="Courier New" w:cs="Courier New"/>
+                <w:color w:val="000000"/>
+                <w:sz w:val="14"/>
+                <w:szCs w:val="14"/>
+                <w:lang w:val="en-US" w:eastAsia="de-CH"/>
+              </w:rPr>
+              <w:t>=</w:t>
+            </w:r>
+            <w:r>
+              <w:rPr>
+                <w:rFonts w:ascii="Courier New" w:eastAsia="Times New Roman" w:hAnsi="Courier New" w:cs="Courier New"/>
+                <w:color w:val="C0C0C0"/>
+                <w:sz w:val="14"/>
+                <w:szCs w:val="14"/>
+                <w:lang w:val="en-US" w:eastAsia="de-CH"/>
+              </w:rPr>
+              <w:t xml:space="preserve"> </w:t>
+            </w:r>
+            <w:r>
+              <w:rPr>
+                <w:rFonts w:ascii="Courier New" w:eastAsia="Times New Roman" w:hAnsi="Courier New" w:cs="Courier New"/>
+                <w:color w:val="800080"/>
+                <w:sz w:val="14"/>
+                <w:szCs w:val="14"/>
+                <w:lang w:val="en-US" w:eastAsia="de-CH"/>
+              </w:rPr>
+              <w:t>cv</w:t>
+            </w:r>
+            <w:r>
+              <w:rPr>
+                <w:rFonts w:ascii="Courier New" w:eastAsia="Times New Roman" w:hAnsi="Courier New" w:cs="Courier New"/>
+                <w:color w:val="000000"/>
+                <w:sz w:val="14"/>
+                <w:szCs w:val="14"/>
+                <w:lang w:val="en-US" w:eastAsia="de-CH"/>
+              </w:rPr>
+              <w:t>::</w:t>
+            </w:r>
+            <w:r>
+              <w:rPr>
+                <w:rFonts w:ascii="Courier New" w:eastAsia="Times New Roman" w:hAnsi="Courier New" w:cs="Courier New"/>
+                <w:sz w:val="14"/>
+                <w:szCs w:val="14"/>
+                <w:lang w:val="en-US" w:eastAsia="de-CH"/>
+              </w:rPr>
+              <w:t>contourArea</w:t>
+            </w:r>
+            <w:r>
+              <w:rPr>
+                <w:rFonts w:ascii="Courier New" w:eastAsia="Times New Roman" w:hAnsi="Courier New" w:cs="Courier New"/>
+                <w:color w:val="000000"/>
+                <w:sz w:val="14"/>
+                <w:szCs w:val="14"/>
+                <w:lang w:val="en-US" w:eastAsia="de-CH"/>
+              </w:rPr>
+              <w:t>(*basis_side);</w:t>
+            </w:r>
+          </w:p>
+          <w:p>
+            <w:pPr>
+              <w:tabs>
+                <w:tab w:val="left" w:pos="916"/>
+                <w:tab w:val="left" w:pos="1832"/>
+                <w:tab w:val="left" w:pos="2748"/>
+                <w:tab w:val="left" w:pos="3664"/>
+                <w:tab w:val="left" w:pos="4580"/>
+                <w:tab w:val="left" w:pos="5496"/>
+                <w:tab w:val="left" w:pos="6412"/>
+                <w:tab w:val="left" w:pos="7328"/>
+                <w:tab w:val="left" w:pos="8244"/>
+                <w:tab w:val="left" w:pos="9160"/>
+                <w:tab w:val="left" w:pos="10076"/>
+                <w:tab w:val="left" w:pos="10992"/>
+                <w:tab w:val="left" w:pos="11908"/>
+                <w:tab w:val="left" w:pos="12824"/>
+                <w:tab w:val="left" w:pos="13740"/>
+                <w:tab w:val="left" w:pos="14656"/>
+              </w:tabs>
+              <w:rPr>
+                <w:rFonts w:ascii="Courier New" w:eastAsia="Times New Roman" w:hAnsi="Courier New" w:cs="Courier New"/>
+                <w:sz w:val="14"/>
+                <w:szCs w:val="14"/>
+                <w:lang w:val="en-US" w:eastAsia="de-CH"/>
+              </w:rPr>
+            </w:pPr>
+            <w:r>
+              <w:rPr>
+                <w:rFonts w:ascii="Courier New" w:eastAsia="Times New Roman" w:hAnsi="Courier New" w:cs="Courier New"/>
+                <w:color w:val="C0C0C0"/>
+                <w:sz w:val="14"/>
+                <w:szCs w:val="14"/>
+                <w:lang w:val="en-US" w:eastAsia="de-CH"/>
+              </w:rPr>
+              <w:t xml:space="preserve">        </w:t>
+            </w:r>
+            <w:r>
+              <w:rPr>
+                <w:rFonts w:ascii="Courier New" w:eastAsia="Times New Roman" w:hAnsi="Courier New" w:cs="Courier New"/>
+                <w:color w:val="808000"/>
+                <w:sz w:val="14"/>
+                <w:szCs w:val="14"/>
+                <w:lang w:val="en-US" w:eastAsia="de-CH"/>
+              </w:rPr>
+              <w:t>double</w:t>
+            </w:r>
+            <w:r>
+              <w:rPr>
+                <w:rFonts w:ascii="Courier New" w:eastAsia="Times New Roman" w:hAnsi="Courier New" w:cs="Courier New"/>
+                <w:color w:val="C0C0C0"/>
+                <w:sz w:val="14"/>
+                <w:szCs w:val="14"/>
+                <w:lang w:val="en-US" w:eastAsia="de-CH"/>
+              </w:rPr>
+              <w:t xml:space="preserve"> </w:t>
+            </w:r>
+            <w:r>
+              <w:rPr>
+                <w:rFonts w:ascii="Courier New" w:eastAsia="Times New Roman" w:hAnsi="Courier New" w:cs="Courier New"/>
+                <w:color w:val="000000"/>
+                <w:sz w:val="14"/>
+                <w:szCs w:val="14"/>
+                <w:lang w:val="en-US" w:eastAsia="de-CH"/>
+              </w:rPr>
+              <w:t>area_compare</w:t>
+            </w:r>
+            <w:r>
+              <w:rPr>
+                <w:rFonts w:ascii="Courier New" w:eastAsia="Times New Roman" w:hAnsi="Courier New" w:cs="Courier New"/>
+                <w:color w:val="C0C0C0"/>
+                <w:sz w:val="14"/>
+                <w:szCs w:val="14"/>
+                <w:lang w:val="en-US" w:eastAsia="de-CH"/>
+              </w:rPr>
+              <w:t xml:space="preserve"> </w:t>
+            </w:r>
+            <w:r>
+              <w:rPr>
+                <w:rFonts w:ascii="Courier New" w:eastAsia="Times New Roman" w:hAnsi="Courier New" w:cs="Courier New"/>
+                <w:color w:val="000000"/>
+                <w:sz w:val="14"/>
+                <w:szCs w:val="14"/>
+                <w:lang w:val="en-US" w:eastAsia="de-CH"/>
+              </w:rPr>
+              <w:t>=</w:t>
+            </w:r>
+            <w:r>
+              <w:rPr>
+                <w:rFonts w:ascii="Courier New" w:eastAsia="Times New Roman" w:hAnsi="Courier New" w:cs="Courier New"/>
+                <w:color w:val="C0C0C0"/>
+                <w:sz w:val="14"/>
+                <w:szCs w:val="14"/>
+                <w:lang w:val="en-US" w:eastAsia="de-CH"/>
+              </w:rPr>
+              <w:t xml:space="preserve"> </w:t>
+            </w:r>
+            <w:r>
+              <w:rPr>
+                <w:rFonts w:ascii="Courier New" w:eastAsia="Times New Roman" w:hAnsi="Courier New" w:cs="Courier New"/>
+                <w:color w:val="800080"/>
+                <w:sz w:val="14"/>
+                <w:szCs w:val="14"/>
+                <w:lang w:val="en-US" w:eastAsia="de-CH"/>
+              </w:rPr>
+              <w:t>cv</w:t>
+            </w:r>
+            <w:r>
+              <w:rPr>
+                <w:rFonts w:ascii="Courier New" w:eastAsia="Times New Roman" w:hAnsi="Courier New" w:cs="Courier New"/>
+                <w:color w:val="000000"/>
+                <w:sz w:val="14"/>
+                <w:szCs w:val="14"/>
+                <w:lang w:val="en-US" w:eastAsia="de-CH"/>
+              </w:rPr>
+              <w:t>::</w:t>
+            </w:r>
+            <w:r>
+              <w:rPr>
+                <w:rFonts w:ascii="Courier New" w:eastAsia="Times New Roman" w:hAnsi="Courier New" w:cs="Courier New"/>
+                <w:sz w:val="14"/>
+                <w:szCs w:val="14"/>
+                <w:lang w:val="en-US" w:eastAsia="de-CH"/>
+              </w:rPr>
+              <w:t>contourArea</w:t>
+            </w:r>
+            <w:r>
+              <w:rPr>
+                <w:rFonts w:ascii="Courier New" w:eastAsia="Times New Roman" w:hAnsi="Courier New" w:cs="Courier New"/>
+                <w:color w:val="000000"/>
+                <w:sz w:val="14"/>
+                <w:szCs w:val="14"/>
+                <w:lang w:val="en-US" w:eastAsia="de-CH"/>
+              </w:rPr>
+              <w:t>(*compare_side);</w:t>
+            </w:r>
+          </w:p>
+          <w:p>
+            <w:pPr>
+              <w:tabs>
+                <w:tab w:val="left" w:pos="916"/>
+                <w:tab w:val="left" w:pos="1832"/>
+                <w:tab w:val="left" w:pos="2748"/>
+                <w:tab w:val="left" w:pos="3664"/>
+                <w:tab w:val="left" w:pos="4580"/>
+                <w:tab w:val="left" w:pos="5496"/>
+                <w:tab w:val="left" w:pos="6412"/>
+                <w:tab w:val="left" w:pos="7328"/>
+                <w:tab w:val="left" w:pos="8244"/>
+                <w:tab w:val="left" w:pos="9160"/>
+                <w:tab w:val="left" w:pos="10076"/>
+                <w:tab w:val="left" w:pos="10992"/>
+                <w:tab w:val="left" w:pos="11908"/>
+                <w:tab w:val="left" w:pos="12824"/>
+                <w:tab w:val="left" w:pos="13740"/>
+                <w:tab w:val="left" w:pos="14656"/>
+              </w:tabs>
+              <w:rPr>
+                <w:rFonts w:ascii="Courier New" w:eastAsia="Times New Roman" w:hAnsi="Courier New" w:cs="Courier New"/>
+                <w:color w:val="000000"/>
+                <w:sz w:val="14"/>
+                <w:szCs w:val="14"/>
+                <w:lang w:val="en-US" w:eastAsia="de-CH"/>
+              </w:rPr>
+            </w:pPr>
+            <w:r>
+              <w:rPr>
+                <w:rFonts w:ascii="Courier New" w:eastAsia="Times New Roman" w:hAnsi="Courier New" w:cs="Courier New"/>
+                <w:color w:val="C0C0C0"/>
+                <w:sz w:val="14"/>
+                <w:szCs w:val="14"/>
+                <w:lang w:val="en-US" w:eastAsia="de-CH"/>
+              </w:rPr>
+              <w:t xml:space="preserve">        </w:t>
+            </w:r>
+            <w:r>
+              <w:rPr>
+                <w:rFonts w:ascii="Courier New" w:eastAsia="Times New Roman" w:hAnsi="Courier New" w:cs="Courier New"/>
+                <w:color w:val="808000"/>
+                <w:sz w:val="14"/>
+                <w:szCs w:val="14"/>
+                <w:lang w:val="en-US" w:eastAsia="de-CH"/>
+              </w:rPr>
+              <w:t>double</w:t>
+            </w:r>
+            <w:r>
+              <w:rPr>
+                <w:rFonts w:ascii="Courier New" w:eastAsia="Times New Roman" w:hAnsi="Courier New" w:cs="Courier New"/>
+                <w:color w:val="C0C0C0"/>
+                <w:sz w:val="14"/>
+                <w:szCs w:val="14"/>
+                <w:lang w:val="en-US" w:eastAsia="de-CH"/>
+              </w:rPr>
+              <w:t xml:space="preserve"> </w:t>
+            </w:r>
+            <w:r>
+              <w:rPr>
+                <w:rFonts w:ascii="Courier New" w:eastAsia="Times New Roman" w:hAnsi="Courier New" w:cs="Courier New"/>
+                <w:color w:val="000000"/>
+                <w:sz w:val="14"/>
+                <w:szCs w:val="14"/>
+                <w:lang w:val="en-US" w:eastAsia="de-CH"/>
+              </w:rPr>
+              <w:t>result_area</w:t>
+            </w:r>
+            <w:r>
+              <w:rPr>
+                <w:rFonts w:ascii="Courier New" w:eastAsia="Times New Roman" w:hAnsi="Courier New" w:cs="Courier New"/>
+                <w:color w:val="C0C0C0"/>
+                <w:sz w:val="14"/>
+                <w:szCs w:val="14"/>
+                <w:lang w:val="en-US" w:eastAsia="de-CH"/>
+              </w:rPr>
+              <w:t xml:space="preserve"> </w:t>
+            </w:r>
+            <w:r>
+              <w:rPr>
+                <w:rFonts w:ascii="Courier New" w:eastAsia="Times New Roman" w:hAnsi="Courier New" w:cs="Courier New"/>
+                <w:color w:val="000000"/>
+                <w:sz w:val="14"/>
+                <w:szCs w:val="14"/>
+                <w:lang w:val="en-US" w:eastAsia="de-CH"/>
+              </w:rPr>
+              <w:t>=</w:t>
+            </w:r>
+            <w:r>
+              <w:rPr>
+                <w:rFonts w:ascii="Courier New" w:eastAsia="Times New Roman" w:hAnsi="Courier New" w:cs="Courier New"/>
+                <w:color w:val="C0C0C0"/>
+                <w:sz w:val="14"/>
+                <w:szCs w:val="14"/>
+                <w:lang w:val="en-US" w:eastAsia="de-CH"/>
+              </w:rPr>
+              <w:t xml:space="preserve"> </w:t>
+            </w:r>
+            <w:r>
+              <w:rPr>
+                <w:rFonts w:ascii="Courier New" w:eastAsia="Times New Roman" w:hAnsi="Courier New" w:cs="Courier New"/>
+                <w:color w:val="000000"/>
+                <w:sz w:val="14"/>
+                <w:szCs w:val="14"/>
+                <w:lang w:val="en-US" w:eastAsia="de-CH"/>
+              </w:rPr>
+              <w:t>area_basis</w:t>
+            </w:r>
+            <w:r>
+              <w:rPr>
+                <w:rFonts w:ascii="Courier New" w:eastAsia="Times New Roman" w:hAnsi="Courier New" w:cs="Courier New"/>
+                <w:color w:val="C0C0C0"/>
+                <w:sz w:val="14"/>
+                <w:szCs w:val="14"/>
+                <w:lang w:val="en-US" w:eastAsia="de-CH"/>
+              </w:rPr>
+              <w:t xml:space="preserve"> </w:t>
+            </w:r>
+            <w:r>
+              <w:rPr>
+                <w:rFonts w:ascii="Courier New" w:eastAsia="Times New Roman" w:hAnsi="Courier New" w:cs="Courier New"/>
+                <w:color w:val="000000"/>
+                <w:sz w:val="14"/>
+                <w:szCs w:val="14"/>
+                <w:lang w:val="en-US" w:eastAsia="de-CH"/>
+              </w:rPr>
+              <w:t>/</w:t>
+            </w:r>
+            <w:r>
+              <w:rPr>
+                <w:rFonts w:ascii="Courier New" w:eastAsia="Times New Roman" w:hAnsi="Courier New" w:cs="Courier New"/>
+                <w:color w:val="C0C0C0"/>
+                <w:sz w:val="14"/>
+                <w:szCs w:val="14"/>
+                <w:lang w:val="en-US" w:eastAsia="de-CH"/>
+              </w:rPr>
+              <w:t xml:space="preserve"> </w:t>
+            </w:r>
+            <w:r>
+              <w:rPr>
+                <w:rFonts w:ascii="Courier New" w:eastAsia="Times New Roman" w:hAnsi="Courier New" w:cs="Courier New"/>
+                <w:color w:val="800080"/>
+                <w:sz w:val="14"/>
+                <w:szCs w:val="14"/>
+                <w:lang w:val="en-US" w:eastAsia="de-CH"/>
+              </w:rPr>
+              <w:t>std</w:t>
+            </w:r>
+            <w:r>
+              <w:rPr>
+                <w:rFonts w:ascii="Courier New" w:eastAsia="Times New Roman" w:hAnsi="Courier New" w:cs="Courier New"/>
+                <w:color w:val="000000"/>
+                <w:sz w:val="14"/>
+                <w:szCs w:val="14"/>
+                <w:lang w:val="en-US" w:eastAsia="de-CH"/>
+              </w:rPr>
+              <w:t>::</w:t>
+            </w:r>
+            <w:r>
+              <w:rPr>
+                <w:rFonts w:ascii="Courier New" w:eastAsia="Times New Roman" w:hAnsi="Courier New" w:cs="Courier New"/>
+                <w:sz w:val="14"/>
+                <w:szCs w:val="14"/>
+                <w:lang w:val="en-US" w:eastAsia="de-CH"/>
+              </w:rPr>
+              <w:t>fabs</w:t>
+            </w:r>
+            <w:r>
+              <w:rPr>
+                <w:rFonts w:ascii="Courier New" w:eastAsia="Times New Roman" w:hAnsi="Courier New" w:cs="Courier New"/>
+                <w:color w:val="000000"/>
+                <w:sz w:val="14"/>
+                <w:szCs w:val="14"/>
+                <w:lang w:val="en-US" w:eastAsia="de-CH"/>
+              </w:rPr>
+              <w:t>(area_basis</w:t>
+            </w:r>
+            <w:r>
+              <w:rPr>
+                <w:rFonts w:ascii="Courier New" w:eastAsia="Times New Roman" w:hAnsi="Courier New" w:cs="Courier New"/>
+                <w:color w:val="C0C0C0"/>
+                <w:sz w:val="14"/>
+                <w:szCs w:val="14"/>
+                <w:lang w:val="en-US" w:eastAsia="de-CH"/>
+              </w:rPr>
+              <w:t xml:space="preserve"> </w:t>
+            </w:r>
+            <w:r>
+              <w:rPr>
+                <w:rFonts w:ascii="Courier New" w:eastAsia="Times New Roman" w:hAnsi="Courier New" w:cs="Courier New"/>
+                <w:color w:val="000000"/>
+                <w:sz w:val="14"/>
+                <w:szCs w:val="14"/>
+                <w:lang w:val="en-US" w:eastAsia="de-CH"/>
+              </w:rPr>
+              <w:t>-</w:t>
+            </w:r>
+            <w:r>
+              <w:rPr>
+                <w:rFonts w:ascii="Courier New" w:eastAsia="Times New Roman" w:hAnsi="Courier New" w:cs="Courier New"/>
+                <w:color w:val="C0C0C0"/>
+                <w:sz w:val="14"/>
+                <w:szCs w:val="14"/>
+                <w:lang w:val="en-US" w:eastAsia="de-CH"/>
+              </w:rPr>
+              <w:t xml:space="preserve"> </w:t>
+            </w:r>
+            <w:r>
+              <w:rPr>
+                <w:rFonts w:ascii="Courier New" w:eastAsia="Times New Roman" w:hAnsi="Courier New" w:cs="Courier New"/>
+                <w:color w:val="000000"/>
+                <w:sz w:val="14"/>
+                <w:szCs w:val="14"/>
+                <w:lang w:val="en-US" w:eastAsia="de-CH"/>
+              </w:rPr>
+              <w:t>area_compare);</w:t>
+            </w:r>
+          </w:p>
+          <w:p>
+            <w:pPr>
+              <w:tabs>
+                <w:tab w:val="left" w:pos="916"/>
+                <w:tab w:val="left" w:pos="1832"/>
+                <w:tab w:val="left" w:pos="2748"/>
+                <w:tab w:val="left" w:pos="3664"/>
+                <w:tab w:val="left" w:pos="4580"/>
+                <w:tab w:val="left" w:pos="5496"/>
+                <w:tab w:val="left" w:pos="6412"/>
+                <w:tab w:val="left" w:pos="7328"/>
+                <w:tab w:val="left" w:pos="8244"/>
+                <w:tab w:val="left" w:pos="9160"/>
+                <w:tab w:val="left" w:pos="10076"/>
+                <w:tab w:val="left" w:pos="10992"/>
+                <w:tab w:val="left" w:pos="11908"/>
+                <w:tab w:val="left" w:pos="12824"/>
+                <w:tab w:val="left" w:pos="13740"/>
+                <w:tab w:val="left" w:pos="14656"/>
+              </w:tabs>
+              <w:rPr>
+                <w:rFonts w:ascii="Courier New" w:eastAsia="Times New Roman" w:hAnsi="Courier New" w:cs="Courier New"/>
+                <w:sz w:val="14"/>
+                <w:szCs w:val="14"/>
+                <w:lang w:val="en-US" w:eastAsia="de-CH"/>
+              </w:rPr>
+            </w:pPr>
+          </w:p>
+        </w:tc>
+      </w:tr>
+    </w:tbl>
+    <w:p>
+      <w:pPr>
+        <w:jc w:val="both"/>
+        <w:rPr>
+          <w:lang w:val="en-US"/>
+        </w:rPr>
+      </w:pPr>
+    </w:p>
+    <w:p>
+      <w:pPr>
+        <w:pStyle w:val="berschrift2"/>
+        <w:jc w:val="both"/>
+      </w:pPr>
+      <w:bookmarkStart w:id="15" w:name="_Toc345006294"/>
+      <w:r>
+        <w:lastRenderedPageBreak/>
+        <w:t>Passende Teile darstellen</w:t>
+      </w:r>
+      <w:bookmarkEnd w:id="15"/>
+    </w:p>
+    <w:p>
+      <w:pPr>
+        <w:jc w:val="both"/>
+      </w:pPr>
+      <w:r>
+        <w:t>Die Kontur der Basis-Seitenwand wird Rot gezeichnet, d</w:t>
+      </w:r>
+      <w:r>
+        <w:t>ie Übereinstimmungen mit den anderen pa</w:t>
+      </w:r>
+      <w:r>
+        <w:t>s</w:t>
+      </w:r>
+      <w:r>
+        <w:t>senden (passend heisst en</w:t>
+      </w:r>
+      <w:r>
+        <w:t>t</w:t>
+      </w:r>
+      <w:r>
+        <w:t xml:space="preserve">gegengesetztes Geschlecht) Seitenwänden </w:t>
+      </w:r>
+      <w:r>
+        <w:t>werden</w:t>
+      </w:r>
+      <w:r>
+        <w:t xml:space="preserve"> dann mit stärker oder schwä</w:t>
+      </w:r>
+      <w:r>
+        <w:t>cher gefärbtem Grün der anderen Seitenwände</w:t>
+      </w:r>
+      <w:r>
+        <w:t xml:space="preserve"> angezei</w:t>
+      </w:r>
+      <w:r>
+        <w:t xml:space="preserve">gt. Die Seite mit der besten </w:t>
+      </w:r>
+      <w:r>
+        <w:t>Überei</w:t>
+      </w:r>
+      <w:r>
+        <w:t>n</w:t>
+      </w:r>
+      <w:r>
+        <w:t xml:space="preserve">stimmung </w:t>
+      </w:r>
+      <w:r>
+        <w:t xml:space="preserve">wird mit der Originalseitenwand </w:t>
+      </w:r>
+      <w:r>
+        <w:t xml:space="preserve">mit einer </w:t>
+      </w:r>
+      <w:r>
+        <w:t xml:space="preserve">blauen </w:t>
+      </w:r>
+      <w:r>
+        <w:t>Bezierkurve verbunden.</w:t>
+      </w:r>
+      <w:r>
+        <w:t xml:space="preserve"> </w:t>
+      </w:r>
     </w:p>
     <w:tbl>
       <w:tblPr>
@@ -8789,7 +11327,6 @@
                 <w:tab w:val="left" w:pos="13740"/>
                 <w:tab w:val="left" w:pos="14656"/>
               </w:tabs>
-              <w:jc w:val="both"/>
               <w:rPr>
                 <w:rFonts w:ascii="Courier New" w:eastAsia="Times New Roman" w:hAnsi="Courier New" w:cs="Courier New"/>
                 <w:color w:val="008000"/>
@@ -8823,7 +11360,6 @@
                 <w:rFonts w:ascii="Courier New" w:eastAsia="Times New Roman" w:hAnsi="Courier New" w:cs="Courier New"/>
                 <w:sz w:val="14"/>
                 <w:szCs w:val="14"/>
-                <w:lang w:val="en-US"/>
               </w:rPr>
             </w:pPr>
             <w:r>
@@ -8841,7 +11377,6 @@
                 <w:color w:val="008000"/>
                 <w:sz w:val="14"/>
                 <w:szCs w:val="14"/>
-                <w:lang w:val="en-US"/>
               </w:rPr>
               <w:t>//</w:t>
             </w:r>
@@ -8851,7 +11386,6 @@
                 <w:color w:val="C0C0C0"/>
                 <w:sz w:val="14"/>
                 <w:szCs w:val="14"/>
-                <w:lang w:val="en-US"/>
               </w:rPr>
               <w:t xml:space="preserve"> </w:t>
             </w:r>
@@ -8861,17 +11395,15 @@
                 <w:color w:val="008000"/>
                 <w:sz w:val="14"/>
                 <w:szCs w:val="14"/>
-                <w:lang w:val="en-US"/>
-              </w:rPr>
-              <w:t>überprüfung</w:t>
-            </w:r>
-            <w:r>
-              <w:rPr>
-                <w:rFonts w:ascii="Courier New" w:eastAsia="Times New Roman" w:hAnsi="Courier New" w:cs="Courier New"/>
-                <w:color w:val="C0C0C0"/>
-                <w:sz w:val="14"/>
-                <w:szCs w:val="14"/>
-                <w:lang w:val="en-US"/>
+              </w:rPr>
+              <w:t>Zeichnen</w:t>
+            </w:r>
+            <w:r>
+              <w:rPr>
+                <w:rFonts w:ascii="Courier New" w:eastAsia="Times New Roman" w:hAnsi="Courier New" w:cs="Courier New"/>
+                <w:color w:val="C0C0C0"/>
+                <w:sz w:val="14"/>
+                <w:szCs w:val="14"/>
               </w:rPr>
               <w:t xml:space="preserve"> </w:t>
             </w:r>
@@ -8881,7 +11413,6 @@
                 <w:color w:val="008000"/>
                 <w:sz w:val="14"/>
                 <w:szCs w:val="14"/>
-                <w:lang w:val="en-US"/>
               </w:rPr>
               <w:t>der</w:t>
             </w:r>
@@ -8891,7 +11422,6 @@
                 <w:color w:val="C0C0C0"/>
                 <w:sz w:val="14"/>
                 <w:szCs w:val="14"/>
-                <w:lang w:val="en-US"/>
               </w:rPr>
               <w:t xml:space="preserve"> </w:t>
             </w:r>
@@ -8901,49 +11431,8 @@
                 <w:color w:val="008000"/>
                 <w:sz w:val="14"/>
                 <w:szCs w:val="14"/>
-                <w:lang w:val="en-US"/>
-              </w:rPr>
-              <w:t>Ähnlichkeit</w:t>
-            </w:r>
-            <w:r>
-              <w:rPr>
-                <w:rFonts w:ascii="Courier New" w:eastAsia="Times New Roman" w:hAnsi="Courier New" w:cs="Courier New"/>
-                <w:color w:val="C0C0C0"/>
-                <w:sz w:val="14"/>
-                <w:szCs w:val="14"/>
-                <w:lang w:val="en-US"/>
-              </w:rPr>
-              <w:t xml:space="preserve"> </w:t>
-            </w:r>
-            <w:r>
-              <w:rPr>
-                <w:rFonts w:ascii="Courier New" w:eastAsia="Times New Roman" w:hAnsi="Courier New" w:cs="Courier New"/>
-                <w:color w:val="008000"/>
-                <w:sz w:val="14"/>
-                <w:szCs w:val="14"/>
-                <w:lang w:val="en-US"/>
-              </w:rPr>
-              <w:t>mit</w:t>
-            </w:r>
-            <w:r>
-              <w:rPr>
-                <w:rFonts w:ascii="Courier New" w:eastAsia="Times New Roman" w:hAnsi="Courier New" w:cs="Courier New"/>
-                <w:color w:val="C0C0C0"/>
-                <w:sz w:val="14"/>
-                <w:szCs w:val="14"/>
-                <w:lang w:val="en-US"/>
-              </w:rPr>
-              <w:t xml:space="preserve"> </w:t>
-            </w:r>
-            <w:r>
-              <w:rPr>
-                <w:rFonts w:ascii="Courier New" w:eastAsia="Times New Roman" w:hAnsi="Courier New" w:cs="Courier New"/>
-                <w:color w:val="008000"/>
-                <w:sz w:val="14"/>
-                <w:szCs w:val="14"/>
-                <w:lang w:val="en-US"/>
-              </w:rPr>
-              <w:t>matchShapes</w:t>
+              </w:rPr>
+              <w:t>Basis-Seitenwand</w:t>
             </w:r>
           </w:p>
           <w:p>
@@ -8968,10 +11457,8 @@
               </w:tabs>
               <w:rPr>
                 <w:rFonts w:ascii="Courier New" w:eastAsia="Times New Roman" w:hAnsi="Courier New" w:cs="Courier New"/>
-                <w:color w:val="C0C0C0"/>
-                <w:sz w:val="14"/>
-                <w:szCs w:val="14"/>
-                <w:lang w:val="en-US"/>
+                <w:sz w:val="14"/>
+                <w:szCs w:val="14"/>
               </w:rPr>
             </w:pPr>
             <w:r>
@@ -8980,66 +11467,87 @@
                 <w:color w:val="C0C0C0"/>
                 <w:sz w:val="14"/>
                 <w:szCs w:val="14"/>
-                <w:lang w:val="en-US"/>
               </w:rPr>
               <w:t xml:space="preserve">        </w:t>
             </w:r>
             <w:r>
               <w:rPr>
                 <w:rFonts w:ascii="Courier New" w:eastAsia="Times New Roman" w:hAnsi="Courier New" w:cs="Courier New"/>
-                <w:color w:val="000000"/>
-                <w:sz w:val="14"/>
-                <w:szCs w:val="14"/>
-                <w:lang w:val="en-US"/>
-              </w:rPr>
-              <w:t>results[i].</w:t>
-            </w:r>
-            <w:r>
-              <w:rPr>
-                <w:rFonts w:ascii="Courier New" w:eastAsia="Times New Roman" w:hAnsi="Courier New" w:cs="Courier New"/>
-                <w:sz w:val="14"/>
-                <w:szCs w:val="14"/>
-                <w:lang w:val="en-US"/>
-              </w:rPr>
-              <w:t>push_back</w:t>
-            </w:r>
-            <w:r>
-              <w:rPr>
-                <w:rFonts w:ascii="Courier New" w:eastAsia="Times New Roman" w:hAnsi="Courier New" w:cs="Courier New"/>
-                <w:color w:val="000000"/>
-                <w:sz w:val="14"/>
-                <w:szCs w:val="14"/>
-                <w:lang w:val="en-US"/>
-              </w:rPr>
-              <w:t>(</w:t>
-            </w:r>
-            <w:r>
-              <w:rPr>
-                <w:rFonts w:ascii="Courier New" w:eastAsia="Times New Roman" w:hAnsi="Courier New" w:cs="Courier New"/>
-                <w:color w:val="000080"/>
-                <w:sz w:val="14"/>
-                <w:szCs w:val="14"/>
-                <w:lang w:val="en-US"/>
-              </w:rPr>
-              <w:t>1</w:t>
-            </w:r>
-            <w:r>
-              <w:rPr>
-                <w:rFonts w:ascii="Courier New" w:eastAsia="Times New Roman" w:hAnsi="Courier New" w:cs="Courier New"/>
-                <w:color w:val="000000"/>
-                <w:sz w:val="14"/>
-                <w:szCs w:val="14"/>
-                <w:lang w:val="en-US"/>
-              </w:rPr>
-              <w:t>/</w:t>
-            </w:r>
-            <w:r>
-              <w:rPr>
-                <w:rFonts w:ascii="Courier New" w:eastAsia="Times New Roman" w:hAnsi="Courier New" w:cs="Courier New"/>
                 <w:color w:val="800080"/>
                 <w:sz w:val="14"/>
                 <w:szCs w:val="14"/>
-                <w:lang w:val="en-US"/>
+              </w:rPr>
+              <w:t>std</w:t>
+            </w:r>
+            <w:r>
+              <w:rPr>
+                <w:rFonts w:ascii="Courier New" w:eastAsia="Times New Roman" w:hAnsi="Courier New" w:cs="Courier New"/>
+                <w:color w:val="000000"/>
+                <w:sz w:val="14"/>
+                <w:szCs w:val="14"/>
+              </w:rPr>
+              <w:t>::</w:t>
+            </w:r>
+            <w:r>
+              <w:rPr>
+                <w:rFonts w:ascii="Courier New" w:eastAsia="Times New Roman" w:hAnsi="Courier New" w:cs="Courier New"/>
+                <w:color w:val="800080"/>
+                <w:sz w:val="14"/>
+                <w:szCs w:val="14"/>
+              </w:rPr>
+              <w:t>vector</w:t>
+            </w:r>
+            <w:r>
+              <w:rPr>
+                <w:rFonts w:ascii="Courier New" w:eastAsia="Times New Roman" w:hAnsi="Courier New" w:cs="Courier New"/>
+                <w:color w:val="000000"/>
+                <w:sz w:val="14"/>
+                <w:szCs w:val="14"/>
+              </w:rPr>
+              <w:t>&lt;</w:t>
+            </w:r>
+            <w:r>
+              <w:rPr>
+                <w:rFonts w:ascii="Courier New" w:eastAsia="Times New Roman" w:hAnsi="Courier New" w:cs="Courier New"/>
+                <w:color w:val="800080"/>
+                <w:sz w:val="14"/>
+                <w:szCs w:val="14"/>
+              </w:rPr>
+              <w:t>std</w:t>
+            </w:r>
+            <w:r>
+              <w:rPr>
+                <w:rFonts w:ascii="Courier New" w:eastAsia="Times New Roman" w:hAnsi="Courier New" w:cs="Courier New"/>
+                <w:color w:val="000000"/>
+                <w:sz w:val="14"/>
+                <w:szCs w:val="14"/>
+              </w:rPr>
+              <w:t>::</w:t>
+            </w:r>
+            <w:r>
+              <w:rPr>
+                <w:rFonts w:ascii="Courier New" w:eastAsia="Times New Roman" w:hAnsi="Courier New" w:cs="Courier New"/>
+                <w:color w:val="800080"/>
+                <w:sz w:val="14"/>
+                <w:szCs w:val="14"/>
+              </w:rPr>
+              <w:t>vector</w:t>
+            </w:r>
+            <w:r>
+              <w:rPr>
+                <w:rFonts w:ascii="Courier New" w:eastAsia="Times New Roman" w:hAnsi="Courier New" w:cs="Courier New"/>
+                <w:color w:val="000000"/>
+                <w:sz w:val="14"/>
+                <w:szCs w:val="14"/>
+              </w:rPr>
+              <w:t>&lt;</w:t>
+            </w:r>
+            <w:r>
+              <w:rPr>
+                <w:rFonts w:ascii="Courier New" w:eastAsia="Times New Roman" w:hAnsi="Courier New" w:cs="Courier New"/>
+                <w:color w:val="800080"/>
+                <w:sz w:val="14"/>
+                <w:szCs w:val="14"/>
               </w:rPr>
               <w:t>cv</w:t>
             </w:r>
@@ -9049,78 +11557,62 @@
                 <w:color w:val="000000"/>
                 <w:sz w:val="14"/>
                 <w:szCs w:val="14"/>
-                <w:lang w:val="en-US"/>
               </w:rPr>
               <w:t>::</w:t>
             </w:r>
             <w:r>
               <w:rPr>
                 <w:rFonts w:ascii="Courier New" w:eastAsia="Times New Roman" w:hAnsi="Courier New" w:cs="Courier New"/>
-                <w:sz w:val="14"/>
-                <w:szCs w:val="14"/>
-                <w:lang w:val="en-US"/>
-              </w:rPr>
-              <w:t>matchShapes</w:t>
-            </w:r>
-            <w:r>
-              <w:rPr>
-                <w:rFonts w:ascii="Courier New" w:eastAsia="Times New Roman" w:hAnsi="Courier New" w:cs="Courier New"/>
-                <w:color w:val="000000"/>
-                <w:sz w:val="14"/>
-                <w:szCs w:val="14"/>
-                <w:lang w:val="en-US"/>
-              </w:rPr>
-              <w:t>(</w:t>
-            </w:r>
-            <w:r>
-              <w:rPr>
-                <w:rFonts w:ascii="Courier New" w:eastAsia="Times New Roman" w:hAnsi="Courier New" w:cs="Courier New"/>
                 <w:color w:val="800080"/>
                 <w:sz w:val="14"/>
                 <w:szCs w:val="14"/>
-                <w:lang w:val="en-US"/>
-              </w:rPr>
-              <w:t>cv</w:t>
-            </w:r>
-            <w:r>
-              <w:rPr>
-                <w:rFonts w:ascii="Courier New" w:eastAsia="Times New Roman" w:hAnsi="Courier New" w:cs="Courier New"/>
-                <w:color w:val="000000"/>
-                <w:sz w:val="14"/>
-                <w:szCs w:val="14"/>
-                <w:lang w:val="en-US"/>
-              </w:rPr>
-              <w:t>::</w:t>
-            </w:r>
-            <w:r>
-              <w:rPr>
-                <w:rFonts w:ascii="Courier New" w:eastAsia="Times New Roman" w:hAnsi="Courier New" w:cs="Courier New"/>
-                <w:color w:val="800080"/>
-                <w:sz w:val="14"/>
-                <w:szCs w:val="14"/>
-                <w:lang w:val="en-US"/>
-              </w:rPr>
-              <w:t>Mat</w:t>
-            </w:r>
-            <w:r>
-              <w:rPr>
-                <w:rFonts w:ascii="Courier New" w:eastAsia="Times New Roman" w:hAnsi="Courier New" w:cs="Courier New"/>
-                <w:color w:val="000000"/>
-                <w:sz w:val="14"/>
-                <w:szCs w:val="14"/>
-                <w:lang w:val="en-US"/>
-              </w:rPr>
-              <w:t>(sidesFiltered[piece][piece_side]),</w:t>
-            </w:r>
-            <w:r>
-              <w:rPr>
-                <w:rFonts w:ascii="Courier New" w:eastAsia="Times New Roman" w:hAnsi="Courier New" w:cs="Courier New"/>
-                <w:color w:val="C0C0C0"/>
-                <w:sz w:val="14"/>
-                <w:szCs w:val="14"/>
-                <w:lang w:val="en-US"/>
-              </w:rPr>
-              <w:t xml:space="preserve"> </w:t>
+              </w:rPr>
+              <w:t>Point</w:t>
+            </w:r>
+            <w:r>
+              <w:rPr>
+                <w:rFonts w:ascii="Courier New" w:eastAsia="Times New Roman" w:hAnsi="Courier New" w:cs="Courier New"/>
+                <w:color w:val="000000"/>
+                <w:sz w:val="14"/>
+                <w:szCs w:val="14"/>
+              </w:rPr>
+              <w:t>&gt;</w:t>
+            </w:r>
+            <w:r>
+              <w:rPr>
+                <w:rFonts w:ascii="Courier New" w:eastAsia="Times New Roman" w:hAnsi="Courier New" w:cs="Courier New"/>
+                <w:color w:val="C0C0C0"/>
+                <w:sz w:val="14"/>
+                <w:szCs w:val="14"/>
+              </w:rPr>
+              <w:t xml:space="preserve"> </w:t>
+            </w:r>
+            <w:r>
+              <w:rPr>
+                <w:rFonts w:ascii="Courier New" w:eastAsia="Times New Roman" w:hAnsi="Courier New" w:cs="Courier New"/>
+                <w:color w:val="000000"/>
+                <w:sz w:val="14"/>
+                <w:szCs w:val="14"/>
+              </w:rPr>
+              <w:t>&gt;</w:t>
+            </w:r>
+            <w:r>
+              <w:rPr>
+                <w:rFonts w:ascii="Courier New" w:eastAsia="Times New Roman" w:hAnsi="Courier New" w:cs="Courier New"/>
+                <w:color w:val="C0C0C0"/>
+                <w:sz w:val="14"/>
+                <w:szCs w:val="14"/>
+              </w:rPr>
+              <w:t xml:space="preserve"> </w:t>
+            </w:r>
+            <w:r>
+              <w:rPr>
+                <w:rFonts w:ascii="Courier New" w:eastAsia="Times New Roman" w:hAnsi="Courier New" w:cs="Courier New"/>
+                <w:color w:val="000000"/>
+                <w:sz w:val="14"/>
+                <w:szCs w:val="14"/>
+              </w:rPr>
+              <w:t>temp;</w:t>
             </w:r>
           </w:p>
           <w:p>
@@ -9156,119 +11648,58 @@
                 <w:color w:val="C0C0C0"/>
                 <w:sz w:val="14"/>
                 <w:szCs w:val="14"/>
-                <w:lang w:val="en-US"/>
               </w:rPr>
               <w:t xml:space="preserve">        </w:t>
             </w:r>
             <w:r>
               <w:rPr>
                 <w:rFonts w:ascii="Courier New" w:eastAsia="Times New Roman" w:hAnsi="Courier New" w:cs="Courier New"/>
-                <w:color w:val="C0C0C0"/>
-                <w:sz w:val="14"/>
-                <w:szCs w:val="14"/>
-                <w:lang w:val="en-US"/>
-              </w:rPr>
-              <w:t xml:space="preserve">                     </w:t>
-            </w:r>
-            <w:r>
-              <w:rPr>
-                <w:rFonts w:ascii="Courier New" w:eastAsia="Times New Roman" w:hAnsi="Courier New" w:cs="Courier New"/>
-                <w:color w:val="800080"/>
-                <w:sz w:val="14"/>
-                <w:szCs w:val="14"/>
-                <w:lang w:val="en-US"/>
-              </w:rPr>
-              <w:t>cv</w:t>
-            </w:r>
-            <w:r>
-              <w:rPr>
-                <w:rFonts w:ascii="Courier New" w:eastAsia="Times New Roman" w:hAnsi="Courier New" w:cs="Courier New"/>
-                <w:color w:val="000000"/>
-                <w:sz w:val="14"/>
-                <w:szCs w:val="14"/>
-                <w:lang w:val="en-US"/>
-              </w:rPr>
-              <w:t>::</w:t>
-            </w:r>
-            <w:r>
-              <w:rPr>
-                <w:rFonts w:ascii="Courier New" w:eastAsia="Times New Roman" w:hAnsi="Courier New" w:cs="Courier New"/>
-                <w:color w:val="800080"/>
-                <w:sz w:val="14"/>
-                <w:szCs w:val="14"/>
-                <w:lang w:val="en-US"/>
-              </w:rPr>
-              <w:t>Mat</w:t>
-            </w:r>
-            <w:r>
-              <w:rPr>
-                <w:rFonts w:ascii="Courier New" w:eastAsia="Times New Roman" w:hAnsi="Courier New" w:cs="Courier New"/>
-                <w:color w:val="000000"/>
-                <w:sz w:val="14"/>
-                <w:szCs w:val="14"/>
-                <w:lang w:val="en-US"/>
-              </w:rPr>
-              <w:t>(sidesFiltered[i][j]),</w:t>
-            </w:r>
-            <w:r>
-              <w:rPr>
-                <w:rFonts w:ascii="Courier New" w:eastAsia="Times New Roman" w:hAnsi="Courier New" w:cs="Courier New"/>
-                <w:color w:val="C0C0C0"/>
-                <w:sz w:val="14"/>
-                <w:szCs w:val="14"/>
-                <w:lang w:val="en-US"/>
-              </w:rPr>
-              <w:t xml:space="preserve"> </w:t>
-            </w:r>
-            <w:r>
-              <w:rPr>
-                <w:rFonts w:ascii="Courier New" w:eastAsia="Times New Roman" w:hAnsi="Courier New" w:cs="Courier New"/>
-                <w:color w:val="800080"/>
-                <w:sz w:val="14"/>
-                <w:szCs w:val="14"/>
-                <w:lang w:val="en-US"/>
-              </w:rPr>
-              <w:t>CV_CONTOURS_MATCH_I3</w:t>
-            </w:r>
-            <w:r>
-              <w:rPr>
-                <w:rFonts w:ascii="Courier New" w:eastAsia="Times New Roman" w:hAnsi="Courier New" w:cs="Courier New"/>
-                <w:color w:val="000000"/>
-                <w:sz w:val="14"/>
-                <w:szCs w:val="14"/>
-                <w:lang w:val="en-US"/>
-              </w:rPr>
-              <w:t>,</w:t>
-            </w:r>
-            <w:r>
-              <w:rPr>
-                <w:rFonts w:ascii="Courier New" w:eastAsia="Times New Roman" w:hAnsi="Courier New" w:cs="Courier New"/>
-                <w:color w:val="C0C0C0"/>
-                <w:sz w:val="14"/>
-                <w:szCs w:val="14"/>
-                <w:lang w:val="en-US"/>
-              </w:rPr>
-              <w:t xml:space="preserve"> </w:t>
-            </w:r>
-            <w:r>
-              <w:rPr>
-                <w:rFonts w:ascii="Courier New" w:eastAsia="Times New Roman" w:hAnsi="Courier New" w:cs="Courier New"/>
-                <w:color w:val="000080"/>
-                <w:sz w:val="14"/>
-                <w:szCs w:val="14"/>
-                <w:lang w:val="en-US"/>
-              </w:rPr>
-              <w:t>0</w:t>
-            </w:r>
-            <w:r>
-              <w:rPr>
-                <w:rFonts w:ascii="Courier New" w:eastAsia="Times New Roman" w:hAnsi="Courier New" w:cs="Courier New"/>
-                <w:color w:val="000000"/>
-                <w:sz w:val="14"/>
-                <w:szCs w:val="14"/>
-                <w:lang w:val="en-US"/>
-              </w:rPr>
-              <w:t>));</w:t>
+                <w:color w:val="000000"/>
+                <w:sz w:val="14"/>
+                <w:szCs w:val="14"/>
+                <w:lang w:val="en-US"/>
+              </w:rPr>
+              <w:t>temp</w:t>
+            </w:r>
+            <w:r>
+              <w:rPr>
+                <w:rFonts w:ascii="Courier New" w:eastAsia="Times New Roman" w:hAnsi="Courier New" w:cs="Courier New"/>
+                <w:color w:val="C0C0C0"/>
+                <w:sz w:val="14"/>
+                <w:szCs w:val="14"/>
+                <w:lang w:val="en-US"/>
+              </w:rPr>
+              <w:t xml:space="preserve"> </w:t>
+            </w:r>
+            <w:r>
+              <w:rPr>
+                <w:rFonts w:ascii="Courier New" w:eastAsia="Times New Roman" w:hAnsi="Courier New" w:cs="Courier New"/>
+                <w:color w:val="000000"/>
+                <w:sz w:val="14"/>
+                <w:szCs w:val="14"/>
+                <w:lang w:val="en-US"/>
+              </w:rPr>
+              <w:t>=</w:t>
+            </w:r>
+            <w:r>
+              <w:rPr>
+                <w:rFonts w:ascii="Courier New" w:eastAsia="Times New Roman" w:hAnsi="Courier New" w:cs="Courier New"/>
+                <w:color w:val="C0C0C0"/>
+                <w:sz w:val="14"/>
+                <w:szCs w:val="14"/>
+                <w:lang w:val="en-US"/>
+              </w:rPr>
+              <w:t xml:space="preserve"> </w:t>
+            </w:r>
+            <w:r>
+              <w:rPr>
+                <w:rFonts w:ascii="Courier New" w:eastAsia="Times New Roman" w:hAnsi="Courier New" w:cs="Courier New"/>
+                <w:color w:val="000000"/>
+                <w:sz w:val="14"/>
+                <w:szCs w:val="14"/>
+                <w:lang w:val="en-US"/>
+              </w:rPr>
+              <w:t>sidesFiltered[piece];</w:t>
             </w:r>
           </w:p>
           <w:p>
@@ -9293,140 +11724,250 @@
               </w:tabs>
               <w:rPr>
                 <w:rFonts w:ascii="Courier New" w:eastAsia="Times New Roman" w:hAnsi="Courier New" w:cs="Courier New"/>
+                <w:color w:val="000000"/>
                 <w:sz w:val="14"/>
                 <w:szCs w:val="14"/>
                 <w:lang w:val="en-US"/>
               </w:rPr>
             </w:pPr>
-          </w:p>
-        </w:tc>
-      </w:tr>
-    </w:tbl>
-    <w:p>
-      <w:pPr>
-        <w:jc w:val="both"/>
-        <w:rPr>
-          <w:lang w:val="en-US"/>
-        </w:rPr>
-      </w:pPr>
-    </w:p>
-    <w:p>
-      <w:pPr>
-        <w:pStyle w:val="berschrift2"/>
-        <w:jc w:val="both"/>
-      </w:pPr>
-      <w:bookmarkStart w:id="15" w:name="_Toc345006294"/>
-      <w:r>
-        <w:t>Passende Teile darstellen</w:t>
-      </w:r>
-      <w:bookmarkEnd w:id="15"/>
-    </w:p>
-    <w:p>
-      <w:pPr>
-        <w:jc w:val="both"/>
-      </w:pPr>
-      <w:r>
-        <w:t>Die Kontur der Basis-Seitenwand wird Rot gezeichnet, d</w:t>
-      </w:r>
-      <w:r>
-        <w:t>ie Übereinstimmungen mit den anderen pa</w:t>
-      </w:r>
-      <w:r>
-        <w:t>s</w:t>
-      </w:r>
-      <w:r>
-        <w:t>senden (passend heisst en</w:t>
-      </w:r>
-      <w:r>
-        <w:t>t</w:t>
-      </w:r>
-      <w:r>
-        <w:t xml:space="preserve">gegengesetztes Geschlecht) Seitenwänden </w:t>
-      </w:r>
-      <w:r>
-        <w:t>werden</w:t>
-      </w:r>
-      <w:r>
-        <w:t xml:space="preserve"> dann mit stärker oder schwä</w:t>
-      </w:r>
-      <w:r>
-        <w:t>cher gefärbtem Grün der anderen Seitenwände</w:t>
-      </w:r>
-      <w:r>
-        <w:t xml:space="preserve"> angezei</w:t>
-      </w:r>
-      <w:r>
-        <w:t xml:space="preserve">gt. Die Seite mit der besten </w:t>
-      </w:r>
-      <w:r>
-        <w:t>Überei</w:t>
-      </w:r>
-      <w:r>
-        <w:t>n</w:t>
-      </w:r>
-      <w:r>
-        <w:t xml:space="preserve">stimmung </w:t>
-      </w:r>
-      <w:r>
-        <w:t xml:space="preserve">wird mit der Originalseitenwand </w:t>
-      </w:r>
-      <w:r>
-        <w:t xml:space="preserve">mit einer </w:t>
-      </w:r>
-      <w:r>
-        <w:t xml:space="preserve">blauen </w:t>
-      </w:r>
-      <w:r>
-        <w:t>Bezierkurve verbunden.</w:t>
-      </w:r>
-      <w:r>
-        <w:t xml:space="preserve"> </w:t>
-      </w:r>
-    </w:p>
-    <w:tbl>
-      <w:tblPr>
-        <w:tblStyle w:val="Tabellengitternetz"/>
-        <w:tblW w:w="0" w:type="auto"/>
-        <w:shd w:val="clear" w:color="auto" w:fill="F2F2F2" w:themeFill="background1" w:themeFillShade="F2"/>
-        <w:tblLook w:val="04A0"/>
-      </w:tblPr>
-      <w:tblGrid>
-        <w:gridCol w:w="9212"/>
-      </w:tblGrid>
-      <w:tr>
-        <w:tc>
-          <w:tcPr>
-            <w:tcW w:w="9212" w:type="dxa"/>
-            <w:shd w:val="clear" w:color="auto" w:fill="F2F2F2" w:themeFill="background1" w:themeFillShade="F2"/>
-          </w:tcPr>
-          <w:p>
-            <w:pPr>
-              <w:tabs>
-                <w:tab w:val="left" w:pos="916"/>
-                <w:tab w:val="left" w:pos="1832"/>
-                <w:tab w:val="left" w:pos="2748"/>
-                <w:tab w:val="left" w:pos="3664"/>
-                <w:tab w:val="left" w:pos="4580"/>
-                <w:tab w:val="left" w:pos="5496"/>
-                <w:tab w:val="left" w:pos="6412"/>
-                <w:tab w:val="left" w:pos="7328"/>
-                <w:tab w:val="left" w:pos="8244"/>
-                <w:tab w:val="left" w:pos="9160"/>
-                <w:tab w:val="left" w:pos="10076"/>
-                <w:tab w:val="left" w:pos="10992"/>
-                <w:tab w:val="left" w:pos="11908"/>
-                <w:tab w:val="left" w:pos="12824"/>
-                <w:tab w:val="left" w:pos="13740"/>
-                <w:tab w:val="left" w:pos="14656"/>
-              </w:tabs>
-              <w:rPr>
-                <w:rFonts w:ascii="Courier New" w:eastAsia="Times New Roman" w:hAnsi="Courier New" w:cs="Courier New"/>
-                <w:color w:val="008000"/>
-                <w:sz w:val="14"/>
-                <w:szCs w:val="14"/>
-                <w:lang w:eastAsia="de-CH"/>
-              </w:rPr>
-            </w:pPr>
+            <w:r>
+              <w:rPr>
+                <w:rFonts w:ascii="Courier New" w:eastAsia="Times New Roman" w:hAnsi="Courier New" w:cs="Courier New"/>
+                <w:color w:val="C0C0C0"/>
+                <w:sz w:val="14"/>
+                <w:szCs w:val="14"/>
+                <w:lang w:val="en-US"/>
+              </w:rPr>
+              <w:t xml:space="preserve">        </w:t>
+            </w:r>
+            <w:r>
+              <w:rPr>
+                <w:rFonts w:ascii="Courier New" w:eastAsia="Times New Roman" w:hAnsi="Courier New" w:cs="Courier New"/>
+                <w:color w:val="800080"/>
+                <w:sz w:val="14"/>
+                <w:szCs w:val="14"/>
+                <w:lang w:val="en-US"/>
+              </w:rPr>
+              <w:t>cv</w:t>
+            </w:r>
+            <w:r>
+              <w:rPr>
+                <w:rFonts w:ascii="Courier New" w:eastAsia="Times New Roman" w:hAnsi="Courier New" w:cs="Courier New"/>
+                <w:color w:val="000000"/>
+                <w:sz w:val="14"/>
+                <w:szCs w:val="14"/>
+                <w:lang w:val="en-US"/>
+              </w:rPr>
+              <w:t>::</w:t>
+            </w:r>
+            <w:r>
+              <w:rPr>
+                <w:rFonts w:ascii="Courier New" w:eastAsia="Times New Roman" w:hAnsi="Courier New" w:cs="Courier New"/>
+                <w:sz w:val="14"/>
+                <w:szCs w:val="14"/>
+                <w:lang w:val="en-US"/>
+              </w:rPr>
+              <w:t>drawContours</w:t>
+            </w:r>
+            <w:r>
+              <w:rPr>
+                <w:rFonts w:ascii="Courier New" w:eastAsia="Times New Roman" w:hAnsi="Courier New" w:cs="Courier New"/>
+                <w:color w:val="000000"/>
+                <w:sz w:val="14"/>
+                <w:szCs w:val="14"/>
+                <w:lang w:val="en-US"/>
+              </w:rPr>
+              <w:t>(imgContSimilar,</w:t>
+            </w:r>
+            <w:r>
+              <w:rPr>
+                <w:rFonts w:ascii="Courier New" w:eastAsia="Times New Roman" w:hAnsi="Courier New" w:cs="Courier New"/>
+                <w:color w:val="C0C0C0"/>
+                <w:sz w:val="14"/>
+                <w:szCs w:val="14"/>
+                <w:lang w:val="en-US"/>
+              </w:rPr>
+              <w:t xml:space="preserve"> </w:t>
+            </w:r>
+            <w:r>
+              <w:rPr>
+                <w:rFonts w:ascii="Courier New" w:eastAsia="Times New Roman" w:hAnsi="Courier New" w:cs="Courier New"/>
+                <w:color w:val="000000"/>
+                <w:sz w:val="14"/>
+                <w:szCs w:val="14"/>
+                <w:lang w:val="en-US"/>
+              </w:rPr>
+              <w:t>temp,</w:t>
+            </w:r>
+            <w:r>
+              <w:rPr>
+                <w:rFonts w:ascii="Courier New" w:eastAsia="Times New Roman" w:hAnsi="Courier New" w:cs="Courier New"/>
+                <w:color w:val="C0C0C0"/>
+                <w:sz w:val="14"/>
+                <w:szCs w:val="14"/>
+                <w:lang w:val="en-US"/>
+              </w:rPr>
+              <w:t xml:space="preserve"> </w:t>
+            </w:r>
+            <w:r>
+              <w:rPr>
+                <w:rFonts w:ascii="Courier New" w:eastAsia="Times New Roman" w:hAnsi="Courier New" w:cs="Courier New"/>
+                <w:color w:val="000000"/>
+                <w:sz w:val="14"/>
+                <w:szCs w:val="14"/>
+                <w:lang w:val="en-US"/>
+              </w:rPr>
+              <w:t>piece_side,</w:t>
+            </w:r>
+            <w:r>
+              <w:rPr>
+                <w:rFonts w:ascii="Courier New" w:eastAsia="Times New Roman" w:hAnsi="Courier New" w:cs="Courier New"/>
+                <w:color w:val="C0C0C0"/>
+                <w:sz w:val="14"/>
+                <w:szCs w:val="14"/>
+                <w:lang w:val="en-US"/>
+              </w:rPr>
+              <w:t xml:space="preserve"> </w:t>
+            </w:r>
+            <w:r>
+              <w:rPr>
+                <w:rFonts w:ascii="Courier New" w:eastAsia="Times New Roman" w:hAnsi="Courier New" w:cs="Courier New"/>
+                <w:sz w:val="14"/>
+                <w:szCs w:val="14"/>
+                <w:lang w:val="en-US"/>
+              </w:rPr>
+              <w:t>CV_RGB</w:t>
+            </w:r>
+            <w:r>
+              <w:rPr>
+                <w:rFonts w:ascii="Courier New" w:eastAsia="Times New Roman" w:hAnsi="Courier New" w:cs="Courier New"/>
+                <w:color w:val="000000"/>
+                <w:sz w:val="14"/>
+                <w:szCs w:val="14"/>
+                <w:lang w:val="en-US"/>
+              </w:rPr>
+              <w:t>(</w:t>
+            </w:r>
+            <w:r>
+              <w:rPr>
+                <w:rFonts w:ascii="Courier New" w:eastAsia="Times New Roman" w:hAnsi="Courier New" w:cs="Courier New"/>
+                <w:color w:val="000080"/>
+                <w:sz w:val="14"/>
+                <w:szCs w:val="14"/>
+                <w:lang w:val="en-US"/>
+              </w:rPr>
+              <w:t>255</w:t>
+            </w:r>
+            <w:r>
+              <w:rPr>
+                <w:rFonts w:ascii="Courier New" w:eastAsia="Times New Roman" w:hAnsi="Courier New" w:cs="Courier New"/>
+                <w:color w:val="000000"/>
+                <w:sz w:val="14"/>
+                <w:szCs w:val="14"/>
+                <w:lang w:val="en-US"/>
+              </w:rPr>
+              <w:t>,</w:t>
+            </w:r>
+            <w:r>
+              <w:rPr>
+                <w:rFonts w:ascii="Courier New" w:eastAsia="Times New Roman" w:hAnsi="Courier New" w:cs="Courier New"/>
+                <w:color w:val="000080"/>
+                <w:sz w:val="14"/>
+                <w:szCs w:val="14"/>
+                <w:lang w:val="en-US"/>
+              </w:rPr>
+              <w:t>0</w:t>
+            </w:r>
+            <w:r>
+              <w:rPr>
+                <w:rFonts w:ascii="Courier New" w:eastAsia="Times New Roman" w:hAnsi="Courier New" w:cs="Courier New"/>
+                <w:color w:val="000000"/>
+                <w:sz w:val="14"/>
+                <w:szCs w:val="14"/>
+                <w:lang w:val="en-US"/>
+              </w:rPr>
+              <w:t>,</w:t>
+            </w:r>
+            <w:r>
+              <w:rPr>
+                <w:rFonts w:ascii="Courier New" w:eastAsia="Times New Roman" w:hAnsi="Courier New" w:cs="Courier New"/>
+                <w:color w:val="000080"/>
+                <w:sz w:val="14"/>
+                <w:szCs w:val="14"/>
+                <w:lang w:val="en-US"/>
+              </w:rPr>
+              <w:t>0</w:t>
+            </w:r>
+            <w:r>
+              <w:rPr>
+                <w:rFonts w:ascii="Courier New" w:eastAsia="Times New Roman" w:hAnsi="Courier New" w:cs="Courier New"/>
+                <w:color w:val="000000"/>
+                <w:sz w:val="14"/>
+                <w:szCs w:val="14"/>
+                <w:lang w:val="en-US"/>
+              </w:rPr>
+              <w:t>),</w:t>
+            </w:r>
+            <w:r>
+              <w:rPr>
+                <w:rFonts w:ascii="Courier New" w:eastAsia="Times New Roman" w:hAnsi="Courier New" w:cs="Courier New"/>
+                <w:color w:val="C0C0C0"/>
+                <w:sz w:val="14"/>
+                <w:szCs w:val="14"/>
+                <w:lang w:val="en-US"/>
+              </w:rPr>
+              <w:t xml:space="preserve"> </w:t>
+            </w:r>
+            <w:r>
+              <w:rPr>
+                <w:rFonts w:ascii="Courier New" w:eastAsia="Times New Roman" w:hAnsi="Courier New" w:cs="Courier New"/>
+                <w:color w:val="000080"/>
+                <w:sz w:val="14"/>
+                <w:szCs w:val="14"/>
+                <w:lang w:val="en-US"/>
+              </w:rPr>
+              <w:t>10</w:t>
+            </w:r>
+            <w:r>
+              <w:rPr>
+                <w:rFonts w:ascii="Courier New" w:eastAsia="Times New Roman" w:hAnsi="Courier New" w:cs="Courier New"/>
+                <w:color w:val="000000"/>
+                <w:sz w:val="14"/>
+                <w:szCs w:val="14"/>
+                <w:lang w:val="en-US"/>
+              </w:rPr>
+              <w:t>,</w:t>
+            </w:r>
+            <w:r>
+              <w:rPr>
+                <w:rFonts w:ascii="Courier New" w:eastAsia="Times New Roman" w:hAnsi="Courier New" w:cs="Courier New"/>
+                <w:color w:val="C0C0C0"/>
+                <w:sz w:val="14"/>
+                <w:szCs w:val="14"/>
+                <w:lang w:val="en-US"/>
+              </w:rPr>
+              <w:t xml:space="preserve"> </w:t>
+            </w:r>
+            <w:r>
+              <w:rPr>
+                <w:rFonts w:ascii="Courier New" w:eastAsia="Times New Roman" w:hAnsi="Courier New" w:cs="Courier New"/>
+                <w:color w:val="000080"/>
+                <w:sz w:val="14"/>
+                <w:szCs w:val="14"/>
+                <w:lang w:val="en-US"/>
+              </w:rPr>
+              <w:t>8</w:t>
+            </w:r>
+            <w:r>
+              <w:rPr>
+                <w:rFonts w:ascii="Courier New" w:eastAsia="Times New Roman" w:hAnsi="Courier New" w:cs="Courier New"/>
+                <w:color w:val="000000"/>
+                <w:sz w:val="14"/>
+                <w:szCs w:val="14"/>
+                <w:lang w:val="en-US"/>
+              </w:rPr>
+              <w:t>);</w:t>
+            </w:r>
           </w:p>
           <w:p>
             <w:pPr>
@@ -9452,639 +11993,6 @@
                 <w:rFonts w:ascii="Courier New" w:eastAsia="Times New Roman" w:hAnsi="Courier New" w:cs="Courier New"/>
                 <w:sz w:val="14"/>
                 <w:szCs w:val="14"/>
-              </w:rPr>
-            </w:pPr>
-            <w:r>
-              <w:rPr>
-                <w:rFonts w:ascii="Courier New" w:eastAsia="Times New Roman" w:hAnsi="Courier New" w:cs="Courier New"/>
-                <w:color w:val="008000"/>
-                <w:sz w:val="14"/>
-                <w:szCs w:val="14"/>
-              </w:rPr>
-              <w:t xml:space="preserve">        </w:t>
-            </w:r>
-            <w:r>
-              <w:rPr>
-                <w:rFonts w:ascii="Courier New" w:eastAsia="Times New Roman" w:hAnsi="Courier New" w:cs="Courier New"/>
-                <w:color w:val="008000"/>
-                <w:sz w:val="14"/>
-                <w:szCs w:val="14"/>
-              </w:rPr>
-              <w:t>//</w:t>
-            </w:r>
-            <w:r>
-              <w:rPr>
-                <w:rFonts w:ascii="Courier New" w:eastAsia="Times New Roman" w:hAnsi="Courier New" w:cs="Courier New"/>
-                <w:color w:val="C0C0C0"/>
-                <w:sz w:val="14"/>
-                <w:szCs w:val="14"/>
-              </w:rPr>
-              <w:t xml:space="preserve"> </w:t>
-            </w:r>
-            <w:r>
-              <w:rPr>
-                <w:rFonts w:ascii="Courier New" w:eastAsia="Times New Roman" w:hAnsi="Courier New" w:cs="Courier New"/>
-                <w:color w:val="008000"/>
-                <w:sz w:val="14"/>
-                <w:szCs w:val="14"/>
-              </w:rPr>
-              <w:t>Zeichnen</w:t>
-            </w:r>
-            <w:r>
-              <w:rPr>
-                <w:rFonts w:ascii="Courier New" w:eastAsia="Times New Roman" w:hAnsi="Courier New" w:cs="Courier New"/>
-                <w:color w:val="C0C0C0"/>
-                <w:sz w:val="14"/>
-                <w:szCs w:val="14"/>
-              </w:rPr>
-              <w:t xml:space="preserve"> </w:t>
-            </w:r>
-            <w:r>
-              <w:rPr>
-                <w:rFonts w:ascii="Courier New" w:eastAsia="Times New Roman" w:hAnsi="Courier New" w:cs="Courier New"/>
-                <w:color w:val="008000"/>
-                <w:sz w:val="14"/>
-                <w:szCs w:val="14"/>
-              </w:rPr>
-              <w:t>der</w:t>
-            </w:r>
-            <w:r>
-              <w:rPr>
-                <w:rFonts w:ascii="Courier New" w:eastAsia="Times New Roman" w:hAnsi="Courier New" w:cs="Courier New"/>
-                <w:color w:val="C0C0C0"/>
-                <w:sz w:val="14"/>
-                <w:szCs w:val="14"/>
-              </w:rPr>
-              <w:t xml:space="preserve"> </w:t>
-            </w:r>
-            <w:r>
-              <w:rPr>
-                <w:rFonts w:ascii="Courier New" w:eastAsia="Times New Roman" w:hAnsi="Courier New" w:cs="Courier New"/>
-                <w:color w:val="008000"/>
-                <w:sz w:val="14"/>
-                <w:szCs w:val="14"/>
-              </w:rPr>
-              <w:t>Basis-Seitenwand</w:t>
-            </w:r>
-          </w:p>
-          <w:p>
-            <w:pPr>
-              <w:tabs>
-                <w:tab w:val="left" w:pos="916"/>
-                <w:tab w:val="left" w:pos="1832"/>
-                <w:tab w:val="left" w:pos="2748"/>
-                <w:tab w:val="left" w:pos="3664"/>
-                <w:tab w:val="left" w:pos="4580"/>
-                <w:tab w:val="left" w:pos="5496"/>
-                <w:tab w:val="left" w:pos="6412"/>
-                <w:tab w:val="left" w:pos="7328"/>
-                <w:tab w:val="left" w:pos="8244"/>
-                <w:tab w:val="left" w:pos="9160"/>
-                <w:tab w:val="left" w:pos="10076"/>
-                <w:tab w:val="left" w:pos="10992"/>
-                <w:tab w:val="left" w:pos="11908"/>
-                <w:tab w:val="left" w:pos="12824"/>
-                <w:tab w:val="left" w:pos="13740"/>
-                <w:tab w:val="left" w:pos="14656"/>
-              </w:tabs>
-              <w:rPr>
-                <w:rFonts w:ascii="Courier New" w:eastAsia="Times New Roman" w:hAnsi="Courier New" w:cs="Courier New"/>
-                <w:sz w:val="14"/>
-                <w:szCs w:val="14"/>
-              </w:rPr>
-            </w:pPr>
-            <w:r>
-              <w:rPr>
-                <w:rFonts w:ascii="Courier New" w:eastAsia="Times New Roman" w:hAnsi="Courier New" w:cs="Courier New"/>
-                <w:color w:val="C0C0C0"/>
-                <w:sz w:val="14"/>
-                <w:szCs w:val="14"/>
-              </w:rPr>
-              <w:t xml:space="preserve">        </w:t>
-            </w:r>
-            <w:r>
-              <w:rPr>
-                <w:rFonts w:ascii="Courier New" w:eastAsia="Times New Roman" w:hAnsi="Courier New" w:cs="Courier New"/>
-                <w:color w:val="800080"/>
-                <w:sz w:val="14"/>
-                <w:szCs w:val="14"/>
-              </w:rPr>
-              <w:t>std</w:t>
-            </w:r>
-            <w:r>
-              <w:rPr>
-                <w:rFonts w:ascii="Courier New" w:eastAsia="Times New Roman" w:hAnsi="Courier New" w:cs="Courier New"/>
-                <w:color w:val="000000"/>
-                <w:sz w:val="14"/>
-                <w:szCs w:val="14"/>
-              </w:rPr>
-              <w:t>::</w:t>
-            </w:r>
-            <w:r>
-              <w:rPr>
-                <w:rFonts w:ascii="Courier New" w:eastAsia="Times New Roman" w:hAnsi="Courier New" w:cs="Courier New"/>
-                <w:color w:val="800080"/>
-                <w:sz w:val="14"/>
-                <w:szCs w:val="14"/>
-              </w:rPr>
-              <w:t>vector</w:t>
-            </w:r>
-            <w:r>
-              <w:rPr>
-                <w:rFonts w:ascii="Courier New" w:eastAsia="Times New Roman" w:hAnsi="Courier New" w:cs="Courier New"/>
-                <w:color w:val="000000"/>
-                <w:sz w:val="14"/>
-                <w:szCs w:val="14"/>
-              </w:rPr>
-              <w:t>&lt;</w:t>
-            </w:r>
-            <w:r>
-              <w:rPr>
-                <w:rFonts w:ascii="Courier New" w:eastAsia="Times New Roman" w:hAnsi="Courier New" w:cs="Courier New"/>
-                <w:color w:val="800080"/>
-                <w:sz w:val="14"/>
-                <w:szCs w:val="14"/>
-              </w:rPr>
-              <w:t>std</w:t>
-            </w:r>
-            <w:r>
-              <w:rPr>
-                <w:rFonts w:ascii="Courier New" w:eastAsia="Times New Roman" w:hAnsi="Courier New" w:cs="Courier New"/>
-                <w:color w:val="000000"/>
-                <w:sz w:val="14"/>
-                <w:szCs w:val="14"/>
-              </w:rPr>
-              <w:t>::</w:t>
-            </w:r>
-            <w:r>
-              <w:rPr>
-                <w:rFonts w:ascii="Courier New" w:eastAsia="Times New Roman" w:hAnsi="Courier New" w:cs="Courier New"/>
-                <w:color w:val="800080"/>
-                <w:sz w:val="14"/>
-                <w:szCs w:val="14"/>
-              </w:rPr>
-              <w:t>vector</w:t>
-            </w:r>
-            <w:r>
-              <w:rPr>
-                <w:rFonts w:ascii="Courier New" w:eastAsia="Times New Roman" w:hAnsi="Courier New" w:cs="Courier New"/>
-                <w:color w:val="000000"/>
-                <w:sz w:val="14"/>
-                <w:szCs w:val="14"/>
-              </w:rPr>
-              <w:t>&lt;</w:t>
-            </w:r>
-            <w:r>
-              <w:rPr>
-                <w:rFonts w:ascii="Courier New" w:eastAsia="Times New Roman" w:hAnsi="Courier New" w:cs="Courier New"/>
-                <w:color w:val="800080"/>
-                <w:sz w:val="14"/>
-                <w:szCs w:val="14"/>
-              </w:rPr>
-              <w:t>cv</w:t>
-            </w:r>
-            <w:r>
-              <w:rPr>
-                <w:rFonts w:ascii="Courier New" w:eastAsia="Times New Roman" w:hAnsi="Courier New" w:cs="Courier New"/>
-                <w:color w:val="000000"/>
-                <w:sz w:val="14"/>
-                <w:szCs w:val="14"/>
-              </w:rPr>
-              <w:t>::</w:t>
-            </w:r>
-            <w:r>
-              <w:rPr>
-                <w:rFonts w:ascii="Courier New" w:eastAsia="Times New Roman" w:hAnsi="Courier New" w:cs="Courier New"/>
-                <w:color w:val="800080"/>
-                <w:sz w:val="14"/>
-                <w:szCs w:val="14"/>
-              </w:rPr>
-              <w:t>Point</w:t>
-            </w:r>
-            <w:r>
-              <w:rPr>
-                <w:rFonts w:ascii="Courier New" w:eastAsia="Times New Roman" w:hAnsi="Courier New" w:cs="Courier New"/>
-                <w:color w:val="000000"/>
-                <w:sz w:val="14"/>
-                <w:szCs w:val="14"/>
-              </w:rPr>
-              <w:t>&gt;</w:t>
-            </w:r>
-            <w:r>
-              <w:rPr>
-                <w:rFonts w:ascii="Courier New" w:eastAsia="Times New Roman" w:hAnsi="Courier New" w:cs="Courier New"/>
-                <w:color w:val="C0C0C0"/>
-                <w:sz w:val="14"/>
-                <w:szCs w:val="14"/>
-              </w:rPr>
-              <w:t xml:space="preserve"> </w:t>
-            </w:r>
-            <w:r>
-              <w:rPr>
-                <w:rFonts w:ascii="Courier New" w:eastAsia="Times New Roman" w:hAnsi="Courier New" w:cs="Courier New"/>
-                <w:color w:val="000000"/>
-                <w:sz w:val="14"/>
-                <w:szCs w:val="14"/>
-              </w:rPr>
-              <w:t>&gt;</w:t>
-            </w:r>
-            <w:r>
-              <w:rPr>
-                <w:rFonts w:ascii="Courier New" w:eastAsia="Times New Roman" w:hAnsi="Courier New" w:cs="Courier New"/>
-                <w:color w:val="C0C0C0"/>
-                <w:sz w:val="14"/>
-                <w:szCs w:val="14"/>
-              </w:rPr>
-              <w:t xml:space="preserve"> </w:t>
-            </w:r>
-            <w:r>
-              <w:rPr>
-                <w:rFonts w:ascii="Courier New" w:eastAsia="Times New Roman" w:hAnsi="Courier New" w:cs="Courier New"/>
-                <w:color w:val="000000"/>
-                <w:sz w:val="14"/>
-                <w:szCs w:val="14"/>
-              </w:rPr>
-              <w:t>temp;</w:t>
-            </w:r>
-          </w:p>
-          <w:p>
-            <w:pPr>
-              <w:tabs>
-                <w:tab w:val="left" w:pos="916"/>
-                <w:tab w:val="left" w:pos="1832"/>
-                <w:tab w:val="left" w:pos="2748"/>
-                <w:tab w:val="left" w:pos="3664"/>
-                <w:tab w:val="left" w:pos="4580"/>
-                <w:tab w:val="left" w:pos="5496"/>
-                <w:tab w:val="left" w:pos="6412"/>
-                <w:tab w:val="left" w:pos="7328"/>
-                <w:tab w:val="left" w:pos="8244"/>
-                <w:tab w:val="left" w:pos="9160"/>
-                <w:tab w:val="left" w:pos="10076"/>
-                <w:tab w:val="left" w:pos="10992"/>
-                <w:tab w:val="left" w:pos="11908"/>
-                <w:tab w:val="left" w:pos="12824"/>
-                <w:tab w:val="left" w:pos="13740"/>
-                <w:tab w:val="left" w:pos="14656"/>
-              </w:tabs>
-              <w:rPr>
-                <w:rFonts w:ascii="Courier New" w:eastAsia="Times New Roman" w:hAnsi="Courier New" w:cs="Courier New"/>
-                <w:sz w:val="14"/>
-                <w:szCs w:val="14"/>
-                <w:lang w:val="en-US"/>
-              </w:rPr>
-            </w:pPr>
-            <w:r>
-              <w:rPr>
-                <w:rFonts w:ascii="Courier New" w:eastAsia="Times New Roman" w:hAnsi="Courier New" w:cs="Courier New"/>
-                <w:color w:val="C0C0C0"/>
-                <w:sz w:val="14"/>
-                <w:szCs w:val="14"/>
-              </w:rPr>
-              <w:t xml:space="preserve">        </w:t>
-            </w:r>
-            <w:r>
-              <w:rPr>
-                <w:rFonts w:ascii="Courier New" w:eastAsia="Times New Roman" w:hAnsi="Courier New" w:cs="Courier New"/>
-                <w:color w:val="000000"/>
-                <w:sz w:val="14"/>
-                <w:szCs w:val="14"/>
-                <w:lang w:val="en-US"/>
-              </w:rPr>
-              <w:t>temp</w:t>
-            </w:r>
-            <w:r>
-              <w:rPr>
-                <w:rFonts w:ascii="Courier New" w:eastAsia="Times New Roman" w:hAnsi="Courier New" w:cs="Courier New"/>
-                <w:color w:val="C0C0C0"/>
-                <w:sz w:val="14"/>
-                <w:szCs w:val="14"/>
-                <w:lang w:val="en-US"/>
-              </w:rPr>
-              <w:t xml:space="preserve"> </w:t>
-            </w:r>
-            <w:r>
-              <w:rPr>
-                <w:rFonts w:ascii="Courier New" w:eastAsia="Times New Roman" w:hAnsi="Courier New" w:cs="Courier New"/>
-                <w:color w:val="000000"/>
-                <w:sz w:val="14"/>
-                <w:szCs w:val="14"/>
-                <w:lang w:val="en-US"/>
-              </w:rPr>
-              <w:t>=</w:t>
-            </w:r>
-            <w:r>
-              <w:rPr>
-                <w:rFonts w:ascii="Courier New" w:eastAsia="Times New Roman" w:hAnsi="Courier New" w:cs="Courier New"/>
-                <w:color w:val="C0C0C0"/>
-                <w:sz w:val="14"/>
-                <w:szCs w:val="14"/>
-                <w:lang w:val="en-US"/>
-              </w:rPr>
-              <w:t xml:space="preserve"> </w:t>
-            </w:r>
-            <w:r>
-              <w:rPr>
-                <w:rFonts w:ascii="Courier New" w:eastAsia="Times New Roman" w:hAnsi="Courier New" w:cs="Courier New"/>
-                <w:color w:val="000000"/>
-                <w:sz w:val="14"/>
-                <w:szCs w:val="14"/>
-                <w:lang w:val="en-US"/>
-              </w:rPr>
-              <w:t>sidesFiltered[piece];</w:t>
-            </w:r>
-          </w:p>
-          <w:p>
-            <w:pPr>
-              <w:tabs>
-                <w:tab w:val="left" w:pos="916"/>
-                <w:tab w:val="left" w:pos="1832"/>
-                <w:tab w:val="left" w:pos="2748"/>
-                <w:tab w:val="left" w:pos="3664"/>
-                <w:tab w:val="left" w:pos="4580"/>
-                <w:tab w:val="left" w:pos="5496"/>
-                <w:tab w:val="left" w:pos="6412"/>
-                <w:tab w:val="left" w:pos="7328"/>
-                <w:tab w:val="left" w:pos="8244"/>
-                <w:tab w:val="left" w:pos="9160"/>
-                <w:tab w:val="left" w:pos="10076"/>
-                <w:tab w:val="left" w:pos="10992"/>
-                <w:tab w:val="left" w:pos="11908"/>
-                <w:tab w:val="left" w:pos="12824"/>
-                <w:tab w:val="left" w:pos="13740"/>
-                <w:tab w:val="left" w:pos="14656"/>
-              </w:tabs>
-              <w:rPr>
-                <w:rFonts w:ascii="Courier New" w:eastAsia="Times New Roman" w:hAnsi="Courier New" w:cs="Courier New"/>
-                <w:color w:val="000000"/>
-                <w:sz w:val="14"/>
-                <w:szCs w:val="14"/>
-                <w:lang w:val="en-US"/>
-              </w:rPr>
-            </w:pPr>
-            <w:r>
-              <w:rPr>
-                <w:rFonts w:ascii="Courier New" w:eastAsia="Times New Roman" w:hAnsi="Courier New" w:cs="Courier New"/>
-                <w:color w:val="C0C0C0"/>
-                <w:sz w:val="14"/>
-                <w:szCs w:val="14"/>
-                <w:lang w:val="en-US"/>
-              </w:rPr>
-              <w:t xml:space="preserve">        </w:t>
-            </w:r>
-            <w:r>
-              <w:rPr>
-                <w:rFonts w:ascii="Courier New" w:eastAsia="Times New Roman" w:hAnsi="Courier New" w:cs="Courier New"/>
-                <w:color w:val="800080"/>
-                <w:sz w:val="14"/>
-                <w:szCs w:val="14"/>
-                <w:lang w:val="en-US"/>
-              </w:rPr>
-              <w:t>cv</w:t>
-            </w:r>
-            <w:r>
-              <w:rPr>
-                <w:rFonts w:ascii="Courier New" w:eastAsia="Times New Roman" w:hAnsi="Courier New" w:cs="Courier New"/>
-                <w:color w:val="000000"/>
-                <w:sz w:val="14"/>
-                <w:szCs w:val="14"/>
-                <w:lang w:val="en-US"/>
-              </w:rPr>
-              <w:t>::</w:t>
-            </w:r>
-            <w:r>
-              <w:rPr>
-                <w:rFonts w:ascii="Courier New" w:eastAsia="Times New Roman" w:hAnsi="Courier New" w:cs="Courier New"/>
-                <w:sz w:val="14"/>
-                <w:szCs w:val="14"/>
-                <w:lang w:val="en-US"/>
-              </w:rPr>
-              <w:t>drawContours</w:t>
-            </w:r>
-            <w:r>
-              <w:rPr>
-                <w:rFonts w:ascii="Courier New" w:eastAsia="Times New Roman" w:hAnsi="Courier New" w:cs="Courier New"/>
-                <w:color w:val="000000"/>
-                <w:sz w:val="14"/>
-                <w:szCs w:val="14"/>
-                <w:lang w:val="en-US"/>
-              </w:rPr>
-              <w:t>(imgContSimilar,</w:t>
-            </w:r>
-            <w:r>
-              <w:rPr>
-                <w:rFonts w:ascii="Courier New" w:eastAsia="Times New Roman" w:hAnsi="Courier New" w:cs="Courier New"/>
-                <w:color w:val="C0C0C0"/>
-                <w:sz w:val="14"/>
-                <w:szCs w:val="14"/>
-                <w:lang w:val="en-US"/>
-              </w:rPr>
-              <w:t xml:space="preserve"> </w:t>
-            </w:r>
-            <w:r>
-              <w:rPr>
-                <w:rFonts w:ascii="Courier New" w:eastAsia="Times New Roman" w:hAnsi="Courier New" w:cs="Courier New"/>
-                <w:color w:val="000000"/>
-                <w:sz w:val="14"/>
-                <w:szCs w:val="14"/>
-                <w:lang w:val="en-US"/>
-              </w:rPr>
-              <w:t>temp,</w:t>
-            </w:r>
-            <w:r>
-              <w:rPr>
-                <w:rFonts w:ascii="Courier New" w:eastAsia="Times New Roman" w:hAnsi="Courier New" w:cs="Courier New"/>
-                <w:color w:val="C0C0C0"/>
-                <w:sz w:val="14"/>
-                <w:szCs w:val="14"/>
-                <w:lang w:val="en-US"/>
-              </w:rPr>
-              <w:t xml:space="preserve"> </w:t>
-            </w:r>
-            <w:r>
-              <w:rPr>
-                <w:rFonts w:ascii="Courier New" w:eastAsia="Times New Roman" w:hAnsi="Courier New" w:cs="Courier New"/>
-                <w:color w:val="000000"/>
-                <w:sz w:val="14"/>
-                <w:szCs w:val="14"/>
-                <w:lang w:val="en-US"/>
-              </w:rPr>
-              <w:t>piece_side,</w:t>
-            </w:r>
-            <w:r>
-              <w:rPr>
-                <w:rFonts w:ascii="Courier New" w:eastAsia="Times New Roman" w:hAnsi="Courier New" w:cs="Courier New"/>
-                <w:color w:val="C0C0C0"/>
-                <w:sz w:val="14"/>
-                <w:szCs w:val="14"/>
-                <w:lang w:val="en-US"/>
-              </w:rPr>
-              <w:t xml:space="preserve"> </w:t>
-            </w:r>
-            <w:r>
-              <w:rPr>
-                <w:rFonts w:ascii="Courier New" w:eastAsia="Times New Roman" w:hAnsi="Courier New" w:cs="Courier New"/>
-                <w:sz w:val="14"/>
-                <w:szCs w:val="14"/>
-                <w:lang w:val="en-US"/>
-              </w:rPr>
-              <w:t>CV_RGB</w:t>
-            </w:r>
-            <w:r>
-              <w:rPr>
-                <w:rFonts w:ascii="Courier New" w:eastAsia="Times New Roman" w:hAnsi="Courier New" w:cs="Courier New"/>
-                <w:color w:val="000000"/>
-                <w:sz w:val="14"/>
-                <w:szCs w:val="14"/>
-                <w:lang w:val="en-US"/>
-              </w:rPr>
-              <w:t>(</w:t>
-            </w:r>
-            <w:r>
-              <w:rPr>
-                <w:rFonts w:ascii="Courier New" w:eastAsia="Times New Roman" w:hAnsi="Courier New" w:cs="Courier New"/>
-                <w:color w:val="000080"/>
-                <w:sz w:val="14"/>
-                <w:szCs w:val="14"/>
-                <w:lang w:val="en-US"/>
-              </w:rPr>
-              <w:t>255</w:t>
-            </w:r>
-            <w:r>
-              <w:rPr>
-                <w:rFonts w:ascii="Courier New" w:eastAsia="Times New Roman" w:hAnsi="Courier New" w:cs="Courier New"/>
-                <w:color w:val="000000"/>
-                <w:sz w:val="14"/>
-                <w:szCs w:val="14"/>
-                <w:lang w:val="en-US"/>
-              </w:rPr>
-              <w:t>,</w:t>
-            </w:r>
-            <w:r>
-              <w:rPr>
-                <w:rFonts w:ascii="Courier New" w:eastAsia="Times New Roman" w:hAnsi="Courier New" w:cs="Courier New"/>
-                <w:color w:val="000080"/>
-                <w:sz w:val="14"/>
-                <w:szCs w:val="14"/>
-                <w:lang w:val="en-US"/>
-              </w:rPr>
-              <w:t>0</w:t>
-            </w:r>
-            <w:r>
-              <w:rPr>
-                <w:rFonts w:ascii="Courier New" w:eastAsia="Times New Roman" w:hAnsi="Courier New" w:cs="Courier New"/>
-                <w:color w:val="000000"/>
-                <w:sz w:val="14"/>
-                <w:szCs w:val="14"/>
-                <w:lang w:val="en-US"/>
-              </w:rPr>
-              <w:t>,</w:t>
-            </w:r>
-            <w:r>
-              <w:rPr>
-                <w:rFonts w:ascii="Courier New" w:eastAsia="Times New Roman" w:hAnsi="Courier New" w:cs="Courier New"/>
-                <w:color w:val="000080"/>
-                <w:sz w:val="14"/>
-                <w:szCs w:val="14"/>
-                <w:lang w:val="en-US"/>
-              </w:rPr>
-              <w:t>0</w:t>
-            </w:r>
-            <w:r>
-              <w:rPr>
-                <w:rFonts w:ascii="Courier New" w:eastAsia="Times New Roman" w:hAnsi="Courier New" w:cs="Courier New"/>
-                <w:color w:val="000000"/>
-                <w:sz w:val="14"/>
-                <w:szCs w:val="14"/>
-                <w:lang w:val="en-US"/>
-              </w:rPr>
-              <w:t>),</w:t>
-            </w:r>
-            <w:r>
-              <w:rPr>
-                <w:rFonts w:ascii="Courier New" w:eastAsia="Times New Roman" w:hAnsi="Courier New" w:cs="Courier New"/>
-                <w:color w:val="C0C0C0"/>
-                <w:sz w:val="14"/>
-                <w:szCs w:val="14"/>
-                <w:lang w:val="en-US"/>
-              </w:rPr>
-              <w:t xml:space="preserve"> </w:t>
-            </w:r>
-            <w:r>
-              <w:rPr>
-                <w:rFonts w:ascii="Courier New" w:eastAsia="Times New Roman" w:hAnsi="Courier New" w:cs="Courier New"/>
-                <w:color w:val="000080"/>
-                <w:sz w:val="14"/>
-                <w:szCs w:val="14"/>
-                <w:lang w:val="en-US"/>
-              </w:rPr>
-              <w:t>10</w:t>
-            </w:r>
-            <w:r>
-              <w:rPr>
-                <w:rFonts w:ascii="Courier New" w:eastAsia="Times New Roman" w:hAnsi="Courier New" w:cs="Courier New"/>
-                <w:color w:val="000000"/>
-                <w:sz w:val="14"/>
-                <w:szCs w:val="14"/>
-                <w:lang w:val="en-US"/>
-              </w:rPr>
-              <w:t>,</w:t>
-            </w:r>
-            <w:r>
-              <w:rPr>
-                <w:rFonts w:ascii="Courier New" w:eastAsia="Times New Roman" w:hAnsi="Courier New" w:cs="Courier New"/>
-                <w:color w:val="C0C0C0"/>
-                <w:sz w:val="14"/>
-                <w:szCs w:val="14"/>
-                <w:lang w:val="en-US"/>
-              </w:rPr>
-              <w:t xml:space="preserve"> </w:t>
-            </w:r>
-            <w:r>
-              <w:rPr>
-                <w:rFonts w:ascii="Courier New" w:eastAsia="Times New Roman" w:hAnsi="Courier New" w:cs="Courier New"/>
-                <w:color w:val="000080"/>
-                <w:sz w:val="14"/>
-                <w:szCs w:val="14"/>
-                <w:lang w:val="en-US"/>
-              </w:rPr>
-              <w:t>8</w:t>
-            </w:r>
-            <w:r>
-              <w:rPr>
-                <w:rFonts w:ascii="Courier New" w:eastAsia="Times New Roman" w:hAnsi="Courier New" w:cs="Courier New"/>
-                <w:color w:val="000000"/>
-                <w:sz w:val="14"/>
-                <w:szCs w:val="14"/>
-                <w:lang w:val="en-US"/>
-              </w:rPr>
-              <w:t>);</w:t>
-            </w:r>
-          </w:p>
-          <w:p>
-            <w:pPr>
-              <w:tabs>
-                <w:tab w:val="left" w:pos="916"/>
-                <w:tab w:val="left" w:pos="1832"/>
-                <w:tab w:val="left" w:pos="2748"/>
-                <w:tab w:val="left" w:pos="3664"/>
-                <w:tab w:val="left" w:pos="4580"/>
-                <w:tab w:val="left" w:pos="5496"/>
-                <w:tab w:val="left" w:pos="6412"/>
-                <w:tab w:val="left" w:pos="7328"/>
-                <w:tab w:val="left" w:pos="8244"/>
-                <w:tab w:val="left" w:pos="9160"/>
-                <w:tab w:val="left" w:pos="10076"/>
-                <w:tab w:val="left" w:pos="10992"/>
-                <w:tab w:val="left" w:pos="11908"/>
-                <w:tab w:val="left" w:pos="12824"/>
-                <w:tab w:val="left" w:pos="13740"/>
-                <w:tab w:val="left" w:pos="14656"/>
-              </w:tabs>
-              <w:rPr>
-                <w:rFonts w:ascii="Courier New" w:eastAsia="Times New Roman" w:hAnsi="Courier New" w:cs="Courier New"/>
-                <w:sz w:val="14"/>
-                <w:szCs w:val="14"/>
                 <w:lang w:val="en-US"/>
               </w:rPr>
             </w:pPr>
@@ -10097,9 +12005,6 @@
         <w:jc w:val="both"/>
       </w:pPr>
       <w:r>
-        <w:rPr>
-          <w:lang w:val="en-US"/>
-        </w:rPr>
         <w:br/>
       </w:r>
       <w:r>
@@ -12173,7 +14078,7 @@
                           </pic:cNvPicPr>
                         </pic:nvPicPr>
                         <pic:blipFill>
-                          <a:blip r:embed="rId20" cstate="print"/>
+                          <a:blip r:embed="rId21" cstate="print"/>
                           <a:srcRect/>
                           <a:stretch>
                             <a:fillRect/>
@@ -12236,7 +14141,7 @@
                           </pic:cNvPicPr>
                         </pic:nvPicPr>
                         <pic:blipFill>
-                          <a:blip r:embed="rId21" cstate="print"/>
+                          <a:blip r:embed="rId22" cstate="print"/>
                           <a:srcRect/>
                           <a:stretch>
                             <a:fillRect/>
@@ -12576,85 +14481,12 @@
     <w:p>
       <w:pPr>
         <w:pStyle w:val="berschrift3"/>
-        <w:jc w:val="both"/>
       </w:pPr>
-      <w:bookmarkStart w:id="19" w:name="_Toc345006298"/>
-      <w:r>
-        <w:t>Andere Seitenwandanalysemethoden</w:t>
+      <w:bookmarkStart w:id="19" w:name="_Toc345006299"/>
+      <w:r>
+        <w:t>Anderer Lösungsansatz</w:t>
       </w:r>
       <w:bookmarkEnd w:id="19"/>
-    </w:p>
-    <w:p>
-      <w:pPr>
-        <w:jc w:val="both"/>
-      </w:pPr>
-      <w:r>
-        <w:t>An</w:t>
-      </w:r>
-      <w:r>
-        <w:t xml:space="preserve">statt die </w:t>
-      </w:r>
-      <w:r>
-        <w:t xml:space="preserve">bestehende </w:t>
-      </w:r>
-      <w:r>
-        <w:t xml:space="preserve">Funktion matchShapes </w:t>
-      </w:r>
-      <w:r>
-        <w:t xml:space="preserve">zu nutzen, um Seitenwände zu charakterisieren und zu vergleichen, könnte man </w:t>
-      </w:r>
-      <w:r>
-        <w:t>eigene Features definieren:</w:t>
-      </w:r>
-    </w:p>
-    <w:p>
-      <w:pPr>
-        <w:pStyle w:val="Listenabsatz"/>
-        <w:numPr>
-          <w:ilvl w:val="0"/>
-          <w:numId w:val="3"/>
-        </w:numPr>
-        <w:jc w:val="both"/>
-      </w:pPr>
-      <w:r>
-        <w:t>Umrisslinienlänge relativ zur Länge der entsprechenden Rechtecklinie darunter</w:t>
-      </w:r>
-    </w:p>
-    <w:p>
-      <w:pPr>
-        <w:pStyle w:val="Listenabsatz"/>
-        <w:numPr>
-          <w:ilvl w:val="0"/>
-          <w:numId w:val="3"/>
-        </w:numPr>
-        <w:jc w:val="both"/>
-      </w:pPr>
-      <w:r>
-        <w:t>Umschliessende Fläche der Aus/Einbuchtung</w:t>
-      </w:r>
-    </w:p>
-    <w:p>
-      <w:pPr>
-        <w:pStyle w:val="Listenabsatz"/>
-        <w:numPr>
-          <w:ilvl w:val="0"/>
-          <w:numId w:val="3"/>
-        </w:numPr>
-        <w:jc w:val="both"/>
-      </w:pPr>
-      <w:r>
-        <w:t xml:space="preserve">Länge der geraden Kante vor und nach der Ein/Ausbuchtung </w:t>
-      </w:r>
-    </w:p>
-    <w:p>
-      <w:pPr>
-        <w:pStyle w:val="berschrift3"/>
-      </w:pPr>
-      <w:bookmarkStart w:id="20" w:name="_Toc345006299"/>
-      <w:r>
-        <w:t>Anderer Lösungsansatz</w:t>
-      </w:r>
-      <w:bookmarkEnd w:id="20"/>
     </w:p>
     <w:p>
       <w:r>
@@ -12675,7 +14507,7 @@
         <w:pStyle w:val="berschrift3"/>
         <w:jc w:val="both"/>
       </w:pPr>
-      <w:bookmarkStart w:id="21" w:name="_Toc345006300"/>
+      <w:bookmarkStart w:id="20" w:name="_Toc345006300"/>
       <w:r>
         <w:t>Nebst Seitenwandanal</w:t>
       </w:r>
@@ -12684,6 +14516,25 @@
       </w:r>
       <w:r>
         <w:t>se noch Farbanalyse</w:t>
+      </w:r>
+      <w:bookmarkEnd w:id="20"/>
+    </w:p>
+    <w:p>
+      <w:pPr>
+        <w:jc w:val="both"/>
+      </w:pPr>
+      <w:r>
+        <w:t>Man könnte nebst dem Analysieren der Form der Seitenwände auch noch die Farbe vergleichen, welche die Seitenwand gerade am äussersten Punkt hat. Diese muss dann innerhalb einer gewissen Toleranz mit der Farbe auf dem gegenüberliegenden Puzzleteil übereinstimmen.</w:t>
+      </w:r>
+    </w:p>
+    <w:p>
+      <w:pPr>
+        <w:pStyle w:val="berschrift3"/>
+        <w:jc w:val="both"/>
+      </w:pPr>
+      <w:bookmarkStart w:id="21" w:name="_Toc345006301"/>
+      <w:r>
+        <w:t>Puzzle automatisch zusammensetzen</w:t>
       </w:r>
       <w:bookmarkEnd w:id="21"/>
     </w:p>
@@ -12692,25 +14543,6 @@
         <w:jc w:val="both"/>
       </w:pPr>
       <w:r>
-        <w:t>Man könnte nebst dem Analysieren der Form der Seitenwände auch noch die Farbe vergleichen, welche die Seitenwand gerade am äussersten Punkt hat. Diese muss dann innerhalb einer gewissen Toleranz mit der Farbe auf dem gegenüberliegenden Puzzleteil übereinstimmen.</w:t>
-      </w:r>
-    </w:p>
-    <w:p>
-      <w:pPr>
-        <w:pStyle w:val="berschrift3"/>
-        <w:jc w:val="both"/>
-      </w:pPr>
-      <w:bookmarkStart w:id="22" w:name="_Toc345006301"/>
-      <w:r>
-        <w:t>Puzzle automatisch zusammensetzen</w:t>
-      </w:r>
-      <w:bookmarkEnd w:id="22"/>
-    </w:p>
-    <w:p>
-      <w:pPr>
-        <w:jc w:val="both"/>
-      </w:pPr>
-      <w:r>
         <w:t>Statt nur zu beschreiben, welche Seitenwand wohin gehört, könnte man die Puzzleteile auch noch ausschneiden und so zusammensetzen, dass das Gesamtbild sichtbar wird.</w:t>
       </w:r>
       <w:r>
@@ -12718,8 +14550,8 @@
       </w:r>
     </w:p>
     <w:sectPr>
-      <w:headerReference w:type="default" r:id="rId22"/>
-      <w:footerReference w:type="default" r:id="rId23"/>
+      <w:headerReference w:type="default" r:id="rId23"/>
+      <w:footerReference w:type="default" r:id="rId24"/>
       <w:pgSz w:w="11906" w:h="16838"/>
       <w:pgMar w:top="1417" w:right="1417" w:bottom="1702" w:left="1417" w:header="708" w:footer="708" w:gutter="0"/>
       <w:cols w:space="708"/>
@@ -12797,7 +14629,7 @@
       <w:rPr>
         <w:noProof/>
       </w:rPr>
-      <w:t>11</w:t>
+      <w:t>10</w:t>
     </w:r>
     <w:r>
       <w:rPr>
@@ -12813,7 +14645,7 @@
         <w:rPr>
           <w:noProof/>
         </w:rPr>
-        <w:t>11</w:t>
+        <w:t>12</w:t>
       </w:r>
     </w:fldSimple>
   </w:p>
@@ -12923,6 +14755,119 @@
 <file path=word/numbering.xml><?xml version="1.0" encoding="utf-8"?>
 <w:numbering xmlns:ve="http://schemas.openxmlformats.org/markup-compatibility/2006" xmlns:o="urn:schemas-microsoft-com:office:office" xmlns:r="http://schemas.openxmlformats.org/officeDocument/2006/relationships" xmlns:m="http://schemas.openxmlformats.org/officeDocument/2006/math" xmlns:v="urn:schemas-microsoft-com:vml" xmlns:wp="http://schemas.openxmlformats.org/drawingml/2006/wordprocessingDrawing" xmlns:w10="urn:schemas-microsoft-com:office:word" xmlns:w="http://schemas.openxmlformats.org/wordprocessingml/2006/main" xmlns:wne="http://schemas.microsoft.com/office/word/2006/wordml">
   <w:abstractNum w:abstractNumId="0">
+    <w:nsid w:val="0ECC678E"/>
+    <w:multiLevelType w:val="hybridMultilevel"/>
+    <w:tmpl w:val="F7AE5F46"/>
+    <w:lvl w:ilvl="0" w:tplc="08070001">
+      <w:start w:val="1"/>
+      <w:numFmt w:val="bullet"/>
+      <w:lvlText w:val=""/>
+      <w:lvlJc w:val="left"/>
+      <w:pPr>
+        <w:ind w:left="720" w:hanging="360"/>
+      </w:pPr>
+      <w:rPr>
+        <w:rFonts w:ascii="Symbol" w:hAnsi="Symbol" w:hint="default"/>
+      </w:rPr>
+    </w:lvl>
+    <w:lvl w:ilvl="1" w:tplc="08070003" w:tentative="1">
+      <w:start w:val="1"/>
+      <w:numFmt w:val="bullet"/>
+      <w:lvlText w:val="o"/>
+      <w:lvlJc w:val="left"/>
+      <w:pPr>
+        <w:ind w:left="1440" w:hanging="360"/>
+      </w:pPr>
+      <w:rPr>
+        <w:rFonts w:ascii="Courier New" w:hAnsi="Courier New" w:cs="Courier New" w:hint="default"/>
+      </w:rPr>
+    </w:lvl>
+    <w:lvl w:ilvl="2" w:tplc="08070005" w:tentative="1">
+      <w:start w:val="1"/>
+      <w:numFmt w:val="bullet"/>
+      <w:lvlText w:val=""/>
+      <w:lvlJc w:val="left"/>
+      <w:pPr>
+        <w:ind w:left="2160" w:hanging="360"/>
+      </w:pPr>
+      <w:rPr>
+        <w:rFonts w:ascii="Wingdings" w:hAnsi="Wingdings" w:hint="default"/>
+      </w:rPr>
+    </w:lvl>
+    <w:lvl w:ilvl="3" w:tplc="08070001" w:tentative="1">
+      <w:start w:val="1"/>
+      <w:numFmt w:val="bullet"/>
+      <w:lvlText w:val=""/>
+      <w:lvlJc w:val="left"/>
+      <w:pPr>
+        <w:ind w:left="2880" w:hanging="360"/>
+      </w:pPr>
+      <w:rPr>
+        <w:rFonts w:ascii="Symbol" w:hAnsi="Symbol" w:hint="default"/>
+      </w:rPr>
+    </w:lvl>
+    <w:lvl w:ilvl="4" w:tplc="08070003" w:tentative="1">
+      <w:start w:val="1"/>
+      <w:numFmt w:val="bullet"/>
+      <w:lvlText w:val="o"/>
+      <w:lvlJc w:val="left"/>
+      <w:pPr>
+        <w:ind w:left="3600" w:hanging="360"/>
+      </w:pPr>
+      <w:rPr>
+        <w:rFonts w:ascii="Courier New" w:hAnsi="Courier New" w:cs="Courier New" w:hint="default"/>
+      </w:rPr>
+    </w:lvl>
+    <w:lvl w:ilvl="5" w:tplc="08070005" w:tentative="1">
+      <w:start w:val="1"/>
+      <w:numFmt w:val="bullet"/>
+      <w:lvlText w:val=""/>
+      <w:lvlJc w:val="left"/>
+      <w:pPr>
+        <w:ind w:left="4320" w:hanging="360"/>
+      </w:pPr>
+      <w:rPr>
+        <w:rFonts w:ascii="Wingdings" w:hAnsi="Wingdings" w:hint="default"/>
+      </w:rPr>
+    </w:lvl>
+    <w:lvl w:ilvl="6" w:tplc="08070001" w:tentative="1">
+      <w:start w:val="1"/>
+      <w:numFmt w:val="bullet"/>
+      <w:lvlText w:val=""/>
+      <w:lvlJc w:val="left"/>
+      <w:pPr>
+        <w:ind w:left="5040" w:hanging="360"/>
+      </w:pPr>
+      <w:rPr>
+        <w:rFonts w:ascii="Symbol" w:hAnsi="Symbol" w:hint="default"/>
+      </w:rPr>
+    </w:lvl>
+    <w:lvl w:ilvl="7" w:tplc="08070003" w:tentative="1">
+      <w:start w:val="1"/>
+      <w:numFmt w:val="bullet"/>
+      <w:lvlText w:val="o"/>
+      <w:lvlJc w:val="left"/>
+      <w:pPr>
+        <w:ind w:left="5760" w:hanging="360"/>
+      </w:pPr>
+      <w:rPr>
+        <w:rFonts w:ascii="Courier New" w:hAnsi="Courier New" w:cs="Courier New" w:hint="default"/>
+      </w:rPr>
+    </w:lvl>
+    <w:lvl w:ilvl="8" w:tplc="08070005" w:tentative="1">
+      <w:start w:val="1"/>
+      <w:numFmt w:val="bullet"/>
+      <w:lvlText w:val=""/>
+      <w:lvlJc w:val="left"/>
+      <w:pPr>
+        <w:ind w:left="6480" w:hanging="360"/>
+      </w:pPr>
+      <w:rPr>
+        <w:rFonts w:ascii="Wingdings" w:hAnsi="Wingdings" w:hint="default"/>
+      </w:rPr>
+    </w:lvl>
+  </w:abstractNum>
+  <w:abstractNum w:abstractNumId="1">
     <w:nsid w:val="14D96C78"/>
     <w:multiLevelType w:val="hybridMultilevel"/>
     <w:tmpl w:val="221AAAAA"/>
@@ -13035,7 +14980,7 @@
       </w:rPr>
     </w:lvl>
   </w:abstractNum>
-  <w:abstractNum w:abstractNumId="1">
+  <w:abstractNum w:abstractNumId="2">
     <w:nsid w:val="154D5F13"/>
     <w:multiLevelType w:val="hybridMultilevel"/>
     <w:tmpl w:val="45808F40"/>
@@ -13148,7 +15093,7 @@
       </w:rPr>
     </w:lvl>
   </w:abstractNum>
-  <w:abstractNum w:abstractNumId="2">
+  <w:abstractNum w:abstractNumId="3">
     <w:nsid w:val="3C6D747B"/>
     <w:multiLevelType w:val="hybridMultilevel"/>
     <w:tmpl w:val="02945702"/>
@@ -13234,7 +15179,7 @@
       </w:pPr>
     </w:lvl>
   </w:abstractNum>
-  <w:abstractNum w:abstractNumId="3">
+  <w:abstractNum w:abstractNumId="4">
     <w:nsid w:val="4C301486"/>
     <w:multiLevelType w:val="hybridMultilevel"/>
     <w:tmpl w:val="F244A7EC"/>
@@ -13320,7 +15265,7 @@
       </w:pPr>
     </w:lvl>
   </w:abstractNum>
-  <w:abstractNum w:abstractNumId="4">
+  <w:abstractNum w:abstractNumId="5">
     <w:nsid w:val="62E771AD"/>
     <w:multiLevelType w:val="hybridMultilevel"/>
     <w:tmpl w:val="4FE68FDA"/>
@@ -13432,7 +15377,7 @@
       </w:rPr>
     </w:lvl>
   </w:abstractNum>
-  <w:abstractNum w:abstractNumId="5">
+  <w:abstractNum w:abstractNumId="6">
     <w:nsid w:val="7F91267E"/>
     <w:multiLevelType w:val="hybridMultilevel"/>
     <w:tmpl w:val="E7E01C1C"/>
@@ -13519,21 +15464,24 @@
     </w:lvl>
   </w:abstractNum>
   <w:num w:numId="1">
+    <w:abstractNumId w:val="4"/>
+  </w:num>
+  <w:num w:numId="2">
     <w:abstractNumId w:val="3"/>
   </w:num>
-  <w:num w:numId="2">
+  <w:num w:numId="3">
     <w:abstractNumId w:val="2"/>
   </w:num>
-  <w:num w:numId="3">
+  <w:num w:numId="4">
+    <w:abstractNumId w:val="6"/>
+  </w:num>
+  <w:num w:numId="5">
+    <w:abstractNumId w:val="5"/>
+  </w:num>
+  <w:num w:numId="6">
     <w:abstractNumId w:val="1"/>
   </w:num>
-  <w:num w:numId="4">
-    <w:abstractNumId w:val="5"/>
-  </w:num>
-  <w:num w:numId="5">
-    <w:abstractNumId w:val="4"/>
-  </w:num>
-  <w:num w:numId="6">
+  <w:num w:numId="7">
     <w:abstractNumId w:val="0"/>
   </w:num>
 </w:numbering>
@@ -14629,7 +16577,7 @@
 </file>
 
 <file path=customXml/itemProps1.xml><?xml version="1.0" encoding="utf-8"?>
-<ds:datastoreItem xmlns:ds="http://schemas.openxmlformats.org/officeDocument/2006/customXml" ds:itemID="{3D40344C-7AD7-4DF6-9CF4-172348896F59}">
+<ds:datastoreItem xmlns:ds="http://schemas.openxmlformats.org/officeDocument/2006/customXml" ds:itemID="{5DC89F97-AC75-45F2-9EF1-CE106D1740BE}">
   <ds:schemaRefs>
     <ds:schemaRef ds:uri="http://schemas.openxmlformats.org/officeDocument/2006/bibliography"/>
   </ds:schemaRefs>

</xml_diff>

<commit_message>
removed "planung" from docx. better feature graphic. last docx polish
</commit_message>
<xml_diff>
--- a/Doku/Puzzle.docx
+++ b/Doku/Puzzle.docx
@@ -15,11 +15,147 @@
       <w:pPr>
         <w:jc w:val="both"/>
       </w:pPr>
+      <w:r>
+        <w:rPr>
+          <w:noProof/>
+          <w:lang w:eastAsia="de-CH"/>
+        </w:rPr>
+        <w:drawing>
+          <wp:anchor distT="0" distB="0" distL="114300" distR="114300" simplePos="0" relativeHeight="251658240" behindDoc="1" locked="0" layoutInCell="1" allowOverlap="1">
+            <wp:simplePos x="0" y="0"/>
+            <wp:positionH relativeFrom="column">
+              <wp:posOffset>1163320</wp:posOffset>
+            </wp:positionH>
+            <wp:positionV relativeFrom="paragraph">
+              <wp:posOffset>226695</wp:posOffset>
+            </wp:positionV>
+            <wp:extent cx="3267075" cy="1845945"/>
+            <wp:effectExtent l="19050" t="0" r="9525" b="0"/>
+            <wp:wrapTight wrapText="bothSides">
+              <wp:wrapPolygon edited="0">
+                <wp:start x="-126" y="0"/>
+                <wp:lineTo x="-126" y="21399"/>
+                <wp:lineTo x="21663" y="21399"/>
+                <wp:lineTo x="21663" y="0"/>
+                <wp:lineTo x="-126" y="0"/>
+              </wp:wrapPolygon>
+            </wp:wrapTight>
+            <wp:docPr id="7" name="Bild 7" descr="http://cursor.si/img/shutterstock_88691965-small.jpg"/>
+            <wp:cNvGraphicFramePr>
+              <a:graphicFrameLocks xmlns:a="http://schemas.openxmlformats.org/drawingml/2006/main" noChangeAspect="1"/>
+            </wp:cNvGraphicFramePr>
+            <a:graphic xmlns:a="http://schemas.openxmlformats.org/drawingml/2006/main">
+              <a:graphicData uri="http://schemas.openxmlformats.org/drawingml/2006/picture">
+                <pic:pic xmlns:pic="http://schemas.openxmlformats.org/drawingml/2006/picture">
+                  <pic:nvPicPr>
+                    <pic:cNvPr id="0" name="Picture 7" descr="http://cursor.si/img/shutterstock_88691965-small.jpg"/>
+                    <pic:cNvPicPr>
+                      <a:picLocks noChangeAspect="1" noChangeArrowheads="1"/>
+                    </pic:cNvPicPr>
+                  </pic:nvPicPr>
+                  <pic:blipFill>
+                    <a:blip r:embed="rId8" cstate="screen">
+                      <a:extLst>
+                        <a:ext uri="{28A0092B-C50C-407E-A947-70E740481C1C}">
+                          <a14:useLocalDpi xmlns:a14="http://schemas.microsoft.com/office/drawing/2010/main" xmlns:wps="http://schemas.microsoft.com/office/word/2010/wordprocessingShape" xmlns:wpi="http://schemas.microsoft.com/office/word/2010/wordprocessingInk" xmlns:wpg="http://schemas.microsoft.com/office/word/2010/wordprocessingGroup" xmlns:w14="http://schemas.microsoft.com/office/word/2010/wordml" xmlns:w="http://schemas.openxmlformats.org/wordprocessingml/2006/main" xmlns:w10="urn:schemas-microsoft-com:office:word" xmlns:wp14="http://schemas.microsoft.com/office/word/2010/wordprocessingDrawing" xmlns:v="urn:schemas-microsoft-com:vml" xmlns:o="urn:schemas-microsoft-com:office:office" xmlns:mc="http://schemas.openxmlformats.org/markup-compatibility/2006" xmlns:wpc="http://schemas.microsoft.com/office/word/2010/wordprocessingCanvas" xmlns="" val="0"/>
+                        </a:ext>
+                      </a:extLst>
+                    </a:blip>
+                    <a:srcRect/>
+                    <a:stretch>
+                      <a:fillRect/>
+                    </a:stretch>
+                  </pic:blipFill>
+                  <pic:spPr bwMode="auto">
+                    <a:xfrm>
+                      <a:off x="0" y="0"/>
+                      <a:ext cx="3267075" cy="1845945"/>
+                    </a:xfrm>
+                    <a:prstGeom prst="rect">
+                      <a:avLst/>
+                    </a:prstGeom>
+                    <a:noFill/>
+                    <a:ln w="9525">
+                      <a:noFill/>
+                      <a:miter lim="800000"/>
+                      <a:headEnd/>
+                      <a:tailEnd/>
+                    </a:ln>
+                  </pic:spPr>
+                </pic:pic>
+              </a:graphicData>
+            </a:graphic>
+          </wp:anchor>
+        </w:drawing>
+      </w:r>
     </w:p>
     <w:p>
       <w:pPr>
         <w:jc w:val="both"/>
       </w:pPr>
+      <w:r>
+        <w:rPr>
+          <w:noProof/>
+          <w:lang w:eastAsia="de-CH"/>
+        </w:rPr>
+        <w:drawing>
+          <wp:anchor distT="0" distB="0" distL="114300" distR="114300" simplePos="0" relativeHeight="251659264" behindDoc="1" locked="0" layoutInCell="1" allowOverlap="1">
+            <wp:simplePos x="0" y="0"/>
+            <wp:positionH relativeFrom="column">
+              <wp:posOffset>257810</wp:posOffset>
+            </wp:positionH>
+            <wp:positionV relativeFrom="paragraph">
+              <wp:posOffset>1939925</wp:posOffset>
+            </wp:positionV>
+            <wp:extent cx="5182235" cy="3191510"/>
+            <wp:effectExtent l="19050" t="0" r="0" b="0"/>
+            <wp:wrapTight wrapText="bothSides">
+              <wp:wrapPolygon edited="0">
+                <wp:start x="-79" y="0"/>
+                <wp:lineTo x="-79" y="21531"/>
+                <wp:lineTo x="21597" y="21531"/>
+                <wp:lineTo x="21597" y="0"/>
+                <wp:lineTo x="-79" y="0"/>
+              </wp:wrapPolygon>
+            </wp:wrapTight>
+            <wp:docPr id="3" name="Grafik 1" descr="OpenCV+Qt.png"/>
+            <wp:cNvGraphicFramePr>
+              <a:graphicFrameLocks xmlns:a="http://schemas.openxmlformats.org/drawingml/2006/main" noChangeAspect="1"/>
+            </wp:cNvGraphicFramePr>
+            <a:graphic xmlns:a="http://schemas.openxmlformats.org/drawingml/2006/main">
+              <a:graphicData uri="http://schemas.openxmlformats.org/drawingml/2006/picture">
+                <pic:pic xmlns:pic="http://schemas.openxmlformats.org/drawingml/2006/picture">
+                  <pic:nvPicPr>
+                    <pic:cNvPr id="0" name="OpenCV+Qt.png"/>
+                    <pic:cNvPicPr/>
+                  </pic:nvPicPr>
+                  <pic:blipFill>
+                    <a:blip r:embed="rId9" cstate="screen">
+                      <a:extLst>
+                        <a:ext uri="{28A0092B-C50C-407E-A947-70E740481C1C}">
+                          <a14:useLocalDpi xmlns:a14="http://schemas.microsoft.com/office/drawing/2010/main" xmlns:wps="http://schemas.microsoft.com/office/word/2010/wordprocessingShape" xmlns:wpi="http://schemas.microsoft.com/office/word/2010/wordprocessingInk" xmlns:wpg="http://schemas.microsoft.com/office/word/2010/wordprocessingGroup" xmlns:w14="http://schemas.microsoft.com/office/word/2010/wordml" xmlns:w="http://schemas.openxmlformats.org/wordprocessingml/2006/main" xmlns:w10="urn:schemas-microsoft-com:office:word" xmlns:wp14="http://schemas.microsoft.com/office/word/2010/wordprocessingDrawing" xmlns:v="urn:schemas-microsoft-com:vml" xmlns:o="urn:schemas-microsoft-com:office:office" xmlns:mc="http://schemas.openxmlformats.org/markup-compatibility/2006" xmlns:wpc="http://schemas.microsoft.com/office/word/2010/wordprocessingCanvas" xmlns="" val="0"/>
+                        </a:ext>
+                      </a:extLst>
+                    </a:blip>
+                    <a:stretch>
+                      <a:fillRect/>
+                    </a:stretch>
+                  </pic:blipFill>
+                  <pic:spPr>
+                    <a:xfrm>
+                      <a:off x="0" y="0"/>
+                      <a:ext cx="5182235" cy="3191510"/>
+                    </a:xfrm>
+                    <a:prstGeom prst="rect">
+                      <a:avLst/>
+                    </a:prstGeom>
+                  </pic:spPr>
+                </pic:pic>
+              </a:graphicData>
+            </a:graphic>
+          </wp:anchor>
+        </w:drawing>
+      </w:r>
       <w:r>
         <w:rPr>
           <w:noProof/>
@@ -30,7 +166,7 @@
             <v:stroke joinstyle="miter"/>
             <v:path gradientshapeok="t" o:connecttype="rect"/>
           </v:shapetype>
-          <v:shape id="_x0000_s1026" type="#_x0000_t202" style="position:absolute;left:0;text-align:left;margin-left:16.75pt;margin-top:450.75pt;width:411.55pt;height:189.65pt;z-index:251660288" fillcolor="#4f81bd [3204]" strokecolor="#4f81bd [3204]" strokeweight="10pt">
+          <v:shape id="_x0000_s1026" type="#_x0000_t202" style="position:absolute;left:0;text-align:left;margin-left:16.75pt;margin-top:407.5pt;width:411.55pt;height:232.9pt;z-index:251660288;mso-position-horizontal-relative:text;mso-position-vertical-relative:text" fillcolor="#4f81bd [3204]" strokecolor="#4f81bd [3204]" strokeweight="10pt">
             <v:stroke linestyle="thinThin"/>
             <v:shadow on="t" color="#868686" opacity=".5" offset="6pt,6pt"/>
             <v:textbox style="mso-next-textbox:#_x0000_s1026">
@@ -40,8 +176,8 @@
                     <w:jc w:val="center"/>
                     <w:rPr>
                       <w:color w:val="FFFFFF" w:themeColor="background1"/>
-                      <w:sz w:val="28"/>
-                      <w:szCs w:val="28"/>
+                      <w:sz w:val="24"/>
+                      <w:szCs w:val="24"/>
                     </w:rPr>
                   </w:pPr>
                   <w:r>
@@ -51,6 +187,30 @@
                       <w:szCs w:val="28"/>
                     </w:rPr>
                     <w:t>Maschinelles Sehen und Bildverarbeitung</w:t>
+                  </w:r>
+                  <w:r>
+                    <w:rPr>
+                      <w:color w:val="FFFFFF" w:themeColor="background1"/>
+                      <w:sz w:val="28"/>
+                      <w:szCs w:val="28"/>
+                    </w:rPr>
+                    <w:br/>
+                  </w:r>
+                  <w:r>
+                    <w:rPr>
+                      <w:color w:val="FFFFFF" w:themeColor="background1"/>
+                      <w:sz w:val="24"/>
+                      <w:szCs w:val="24"/>
+                    </w:rPr>
+                    <w:t>12. Januar 2013</w:t>
+                  </w:r>
+                  <w:r>
+                    <w:rPr>
+                      <w:color w:val="FFFFFF" w:themeColor="background1"/>
+                      <w:sz w:val="24"/>
+                      <w:szCs w:val="24"/>
+                    </w:rPr>
+                    <w:br/>
                   </w:r>
                 </w:p>
                 <w:p>
@@ -68,7 +228,23 @@
                       <w:sz w:val="28"/>
                       <w:szCs w:val="28"/>
                     </w:rPr>
-                    <w:t>Puzzleprojekt von</w:t>
+                    <w:t>Puzzle</w:t>
+                  </w:r>
+                  <w:r>
+                    <w:rPr>
+                      <w:color w:val="FFFFFF" w:themeColor="background1"/>
+                      <w:sz w:val="28"/>
+                      <w:szCs w:val="28"/>
+                    </w:rPr>
+                    <w:t xml:space="preserve"> Solver P</w:t>
+                  </w:r>
+                  <w:r>
+                    <w:rPr>
+                      <w:color w:val="FFFFFF" w:themeColor="background1"/>
+                      <w:sz w:val="28"/>
+                      <w:szCs w:val="28"/>
+                    </w:rPr>
+                    <w:t>rojekt von</w:t>
                   </w:r>
                 </w:p>
                 <w:p>
@@ -149,142 +325,6 @@
         </w:pict>
       </w:r>
       <w:r>
-        <w:rPr>
-          <w:noProof/>
-          <w:lang w:eastAsia="de-CH"/>
-        </w:rPr>
-        <w:drawing>
-          <wp:anchor distT="0" distB="0" distL="114300" distR="114300" simplePos="0" relativeHeight="251658240" behindDoc="1" locked="0" layoutInCell="1" allowOverlap="1">
-            <wp:simplePos x="0" y="0"/>
-            <wp:positionH relativeFrom="column">
-              <wp:posOffset>975995</wp:posOffset>
-            </wp:positionH>
-            <wp:positionV relativeFrom="paragraph">
-              <wp:posOffset>8890</wp:posOffset>
-            </wp:positionV>
-            <wp:extent cx="3277870" cy="1849120"/>
-            <wp:effectExtent l="0" t="0" r="0" b="0"/>
-            <wp:wrapTight wrapText="bothSides">
-              <wp:wrapPolygon edited="0">
-                <wp:start x="0" y="0"/>
-                <wp:lineTo x="0" y="21363"/>
-                <wp:lineTo x="21466" y="21363"/>
-                <wp:lineTo x="21466" y="0"/>
-                <wp:lineTo x="0" y="0"/>
-              </wp:wrapPolygon>
-            </wp:wrapTight>
-            <wp:docPr id="7" name="Bild 7" descr="http://cursor.si/img/shutterstock_88691965-small.jpg"/>
-            <wp:cNvGraphicFramePr>
-              <a:graphicFrameLocks xmlns:a="http://schemas.openxmlformats.org/drawingml/2006/main" noChangeAspect="1"/>
-            </wp:cNvGraphicFramePr>
-            <a:graphic xmlns:a="http://schemas.openxmlformats.org/drawingml/2006/main">
-              <a:graphicData uri="http://schemas.openxmlformats.org/drawingml/2006/picture">
-                <pic:pic xmlns:pic="http://schemas.openxmlformats.org/drawingml/2006/picture">
-                  <pic:nvPicPr>
-                    <pic:cNvPr id="0" name="Picture 7" descr="http://cursor.si/img/shutterstock_88691965-small.jpg"/>
-                    <pic:cNvPicPr>
-                      <a:picLocks noChangeAspect="1" noChangeArrowheads="1"/>
-                    </pic:cNvPicPr>
-                  </pic:nvPicPr>
-                  <pic:blipFill>
-                    <a:blip r:embed="rId8" cstate="screen">
-                      <a:extLst>
-                        <a:ext uri="{28A0092B-C50C-407E-A947-70E740481C1C}">
-                          <a14:useLocalDpi xmlns="" xmlns:wpc="http://schemas.microsoft.com/office/word/2010/wordprocessingCanvas" xmlns:mc="http://schemas.openxmlformats.org/markup-compatibility/2006" xmlns:o="urn:schemas-microsoft-com:office:office" xmlns:v="urn:schemas-microsoft-com:vml" xmlns:wp14="http://schemas.microsoft.com/office/word/2010/wordprocessingDrawing" xmlns:w10="urn:schemas-microsoft-com:office:word" xmlns:w="http://schemas.openxmlformats.org/wordprocessingml/2006/main" xmlns:w14="http://schemas.microsoft.com/office/word/2010/wordml" xmlns:wpg="http://schemas.microsoft.com/office/word/2010/wordprocessingGroup" xmlns:wpi="http://schemas.microsoft.com/office/word/2010/wordprocessingInk" xmlns:wps="http://schemas.microsoft.com/office/word/2010/wordprocessingShape" xmlns:a14="http://schemas.microsoft.com/office/drawing/2010/main" val="0"/>
-                        </a:ext>
-                      </a:extLst>
-                    </a:blip>
-                    <a:srcRect/>
-                    <a:stretch>
-                      <a:fillRect/>
-                    </a:stretch>
-                  </pic:blipFill>
-                  <pic:spPr bwMode="auto">
-                    <a:xfrm>
-                      <a:off x="0" y="0"/>
-                      <a:ext cx="3277870" cy="1849120"/>
-                    </a:xfrm>
-                    <a:prstGeom prst="rect">
-                      <a:avLst/>
-                    </a:prstGeom>
-                    <a:noFill/>
-                    <a:ln w="9525">
-                      <a:noFill/>
-                      <a:miter lim="800000"/>
-                      <a:headEnd/>
-                      <a:tailEnd/>
-                    </a:ln>
-                  </pic:spPr>
-                </pic:pic>
-              </a:graphicData>
-            </a:graphic>
-          </wp:anchor>
-        </w:drawing>
-      </w:r>
-      <w:r>
-        <w:rPr>
-          <w:noProof/>
-          <w:lang w:eastAsia="de-CH"/>
-        </w:rPr>
-        <w:drawing>
-          <wp:anchor distT="0" distB="0" distL="114300" distR="114300" simplePos="0" relativeHeight="251659264" behindDoc="1" locked="0" layoutInCell="1" allowOverlap="1">
-            <wp:simplePos x="0" y="0"/>
-            <wp:positionH relativeFrom="column">
-              <wp:posOffset>228600</wp:posOffset>
-            </wp:positionH>
-            <wp:positionV relativeFrom="paragraph">
-              <wp:posOffset>2370455</wp:posOffset>
-            </wp:positionV>
-            <wp:extent cx="5176520" cy="3194050"/>
-            <wp:effectExtent l="0" t="0" r="0" b="0"/>
-            <wp:wrapTight wrapText="bothSides">
-              <wp:wrapPolygon edited="0">
-                <wp:start x="0" y="0"/>
-                <wp:lineTo x="0" y="21514"/>
-                <wp:lineTo x="21542" y="21514"/>
-                <wp:lineTo x="21542" y="0"/>
-                <wp:lineTo x="0" y="0"/>
-              </wp:wrapPolygon>
-            </wp:wrapTight>
-            <wp:docPr id="3" name="Grafik 1" descr="OpenCV+Qt.png"/>
-            <wp:cNvGraphicFramePr>
-              <a:graphicFrameLocks xmlns:a="http://schemas.openxmlformats.org/drawingml/2006/main" noChangeAspect="1"/>
-            </wp:cNvGraphicFramePr>
-            <a:graphic xmlns:a="http://schemas.openxmlformats.org/drawingml/2006/main">
-              <a:graphicData uri="http://schemas.openxmlformats.org/drawingml/2006/picture">
-                <pic:pic xmlns:pic="http://schemas.openxmlformats.org/drawingml/2006/picture">
-                  <pic:nvPicPr>
-                    <pic:cNvPr id="0" name="OpenCV+Qt.png"/>
-                    <pic:cNvPicPr/>
-                  </pic:nvPicPr>
-                  <pic:blipFill>
-                    <a:blip r:embed="rId9" cstate="screen">
-                      <a:extLst>
-                        <a:ext uri="{28A0092B-C50C-407E-A947-70E740481C1C}">
-                          <a14:useLocalDpi xmlns="" xmlns:wpc="http://schemas.microsoft.com/office/word/2010/wordprocessingCanvas" xmlns:mc="http://schemas.openxmlformats.org/markup-compatibility/2006" xmlns:o="urn:schemas-microsoft-com:office:office" xmlns:v="urn:schemas-microsoft-com:vml" xmlns:wp14="http://schemas.microsoft.com/office/word/2010/wordprocessingDrawing" xmlns:w10="urn:schemas-microsoft-com:office:word" xmlns:w="http://schemas.openxmlformats.org/wordprocessingml/2006/main" xmlns:w14="http://schemas.microsoft.com/office/word/2010/wordml" xmlns:wpg="http://schemas.microsoft.com/office/word/2010/wordprocessingGroup" xmlns:wpi="http://schemas.microsoft.com/office/word/2010/wordprocessingInk" xmlns:wps="http://schemas.microsoft.com/office/word/2010/wordprocessingShape" xmlns:a14="http://schemas.microsoft.com/office/drawing/2010/main" val="0"/>
-                        </a:ext>
-                      </a:extLst>
-                    </a:blip>
-                    <a:stretch>
-                      <a:fillRect/>
-                    </a:stretch>
-                  </pic:blipFill>
-                  <pic:spPr>
-                    <a:xfrm>
-                      <a:off x="0" y="0"/>
-                      <a:ext cx="5176520" cy="3194050"/>
-                    </a:xfrm>
-                    <a:prstGeom prst="rect">
-                      <a:avLst/>
-                    </a:prstGeom>
-                  </pic:spPr>
-                </pic:pic>
-              </a:graphicData>
-            </a:graphic>
-          </wp:anchor>
-        </w:drawing>
-      </w:r>
-      <w:r>
         <w:br w:type="page"/>
       </w:r>
     </w:p>
@@ -344,7 +384,7 @@
           <w:r>
             <w:fldChar w:fldCharType="separate"/>
           </w:r>
-          <w:hyperlink w:anchor="_Toc345006280" w:history="1">
+          <w:hyperlink w:anchor="_Toc345753098" w:history="1">
             <w:r>
               <w:rPr>
                 <w:rStyle w:val="Hyperlink"/>
@@ -371,7 +411,7 @@
                 <w:noProof/>
                 <w:webHidden/>
               </w:rPr>
-              <w:instrText xml:space="preserve"> PAGEREF _Toc345006280 \h </w:instrText>
+              <w:instrText xml:space="preserve"> PAGEREF _Toc345753098 \h </w:instrText>
             </w:r>
             <w:r>
               <w:rPr>
@@ -414,7 +454,7 @@
               <w:lang w:eastAsia="de-CH"/>
             </w:rPr>
           </w:pPr>
-          <w:hyperlink w:anchor="_Toc345006281" w:history="1">
+          <w:hyperlink w:anchor="_Toc345753099" w:history="1">
             <w:r>
               <w:rPr>
                 <w:rStyle w:val="Hyperlink"/>
@@ -441,7 +481,7 @@
                 <w:noProof/>
                 <w:webHidden/>
               </w:rPr>
-              <w:instrText xml:space="preserve"> PAGEREF _Toc345006281 \h </w:instrText>
+              <w:instrText xml:space="preserve"> PAGEREF _Toc345753099 \h </w:instrText>
             </w:r>
             <w:r>
               <w:rPr>
@@ -484,13 +524,13 @@
               <w:lang w:eastAsia="de-CH"/>
             </w:rPr>
           </w:pPr>
-          <w:hyperlink w:anchor="_Toc345006282" w:history="1">
+          <w:hyperlink w:anchor="_Toc345753100" w:history="1">
             <w:r>
               <w:rPr>
                 <w:rStyle w:val="Hyperlink"/>
                 <w:noProof/>
               </w:rPr>
-              <w:t>Zeitplan</w:t>
+              <w:t>Wichtige OpenCV Routinen</w:t>
             </w:r>
             <w:r>
               <w:rPr>
@@ -511,7 +551,217 @@
                 <w:noProof/>
                 <w:webHidden/>
               </w:rPr>
-              <w:instrText xml:space="preserve"> PAGEREF _Toc345006282 \h </w:instrText>
+              <w:instrText xml:space="preserve"> PAGEREF _Toc345753100 \h </w:instrText>
+            </w:r>
+            <w:r>
+              <w:rPr>
+                <w:noProof/>
+                <w:webHidden/>
+              </w:rPr>
+            </w:r>
+            <w:r>
+              <w:rPr>
+                <w:noProof/>
+                <w:webHidden/>
+              </w:rPr>
+              <w:fldChar w:fldCharType="separate"/>
+            </w:r>
+            <w:r>
+              <w:rPr>
+                <w:noProof/>
+                <w:webHidden/>
+              </w:rPr>
+              <w:t>3</w:t>
+            </w:r>
+            <w:r>
+              <w:rPr>
+                <w:noProof/>
+                <w:webHidden/>
+              </w:rPr>
+              <w:fldChar w:fldCharType="end"/>
+            </w:r>
+          </w:hyperlink>
+        </w:p>
+        <w:p>
+          <w:pPr>
+            <w:pStyle w:val="Verzeichnis2"/>
+            <w:tabs>
+              <w:tab w:val="right" w:leader="dot" w:pos="9062"/>
+            </w:tabs>
+            <w:rPr>
+              <w:rFonts w:eastAsiaTheme="minorEastAsia"/>
+              <w:noProof/>
+              <w:lang w:eastAsia="de-CH"/>
+            </w:rPr>
+          </w:pPr>
+          <w:hyperlink w:anchor="_Toc345753101" w:history="1">
+            <w:r>
+              <w:rPr>
+                <w:rStyle w:val="Hyperlink"/>
+                <w:noProof/>
+              </w:rPr>
+              <w:t>findContours</w:t>
+            </w:r>
+            <w:r>
+              <w:rPr>
+                <w:noProof/>
+                <w:webHidden/>
+              </w:rPr>
+              <w:tab/>
+            </w:r>
+            <w:r>
+              <w:rPr>
+                <w:noProof/>
+                <w:webHidden/>
+              </w:rPr>
+              <w:fldChar w:fldCharType="begin"/>
+            </w:r>
+            <w:r>
+              <w:rPr>
+                <w:noProof/>
+                <w:webHidden/>
+              </w:rPr>
+              <w:instrText xml:space="preserve"> PAGEREF _Toc345753101 \h </w:instrText>
+            </w:r>
+            <w:r>
+              <w:rPr>
+                <w:noProof/>
+                <w:webHidden/>
+              </w:rPr>
+            </w:r>
+            <w:r>
+              <w:rPr>
+                <w:noProof/>
+                <w:webHidden/>
+              </w:rPr>
+              <w:fldChar w:fldCharType="separate"/>
+            </w:r>
+            <w:r>
+              <w:rPr>
+                <w:noProof/>
+                <w:webHidden/>
+              </w:rPr>
+              <w:t>3</w:t>
+            </w:r>
+            <w:r>
+              <w:rPr>
+                <w:noProof/>
+                <w:webHidden/>
+              </w:rPr>
+              <w:fldChar w:fldCharType="end"/>
+            </w:r>
+          </w:hyperlink>
+        </w:p>
+        <w:p>
+          <w:pPr>
+            <w:pStyle w:val="Verzeichnis2"/>
+            <w:tabs>
+              <w:tab w:val="right" w:leader="dot" w:pos="9062"/>
+            </w:tabs>
+            <w:rPr>
+              <w:rFonts w:eastAsiaTheme="minorEastAsia"/>
+              <w:noProof/>
+              <w:lang w:eastAsia="de-CH"/>
+            </w:rPr>
+          </w:pPr>
+          <w:hyperlink w:anchor="_Toc345753102" w:history="1">
+            <w:r>
+              <w:rPr>
+                <w:rStyle w:val="Hyperlink"/>
+                <w:noProof/>
+              </w:rPr>
+              <w:t>approxPolyDP</w:t>
+            </w:r>
+            <w:r>
+              <w:rPr>
+                <w:noProof/>
+                <w:webHidden/>
+              </w:rPr>
+              <w:tab/>
+            </w:r>
+            <w:r>
+              <w:rPr>
+                <w:noProof/>
+                <w:webHidden/>
+              </w:rPr>
+              <w:fldChar w:fldCharType="begin"/>
+            </w:r>
+            <w:r>
+              <w:rPr>
+                <w:noProof/>
+                <w:webHidden/>
+              </w:rPr>
+              <w:instrText xml:space="preserve"> PAGEREF _Toc345753102 \h </w:instrText>
+            </w:r>
+            <w:r>
+              <w:rPr>
+                <w:noProof/>
+                <w:webHidden/>
+              </w:rPr>
+            </w:r>
+            <w:r>
+              <w:rPr>
+                <w:noProof/>
+                <w:webHidden/>
+              </w:rPr>
+              <w:fldChar w:fldCharType="separate"/>
+            </w:r>
+            <w:r>
+              <w:rPr>
+                <w:noProof/>
+                <w:webHidden/>
+              </w:rPr>
+              <w:t>3</w:t>
+            </w:r>
+            <w:r>
+              <w:rPr>
+                <w:noProof/>
+                <w:webHidden/>
+              </w:rPr>
+              <w:fldChar w:fldCharType="end"/>
+            </w:r>
+          </w:hyperlink>
+        </w:p>
+        <w:p>
+          <w:pPr>
+            <w:pStyle w:val="Verzeichnis2"/>
+            <w:tabs>
+              <w:tab w:val="right" w:leader="dot" w:pos="9062"/>
+            </w:tabs>
+            <w:rPr>
+              <w:rFonts w:eastAsiaTheme="minorEastAsia"/>
+              <w:noProof/>
+              <w:lang w:eastAsia="de-CH"/>
+            </w:rPr>
+          </w:pPr>
+          <w:hyperlink w:anchor="_Toc345753103" w:history="1">
+            <w:r>
+              <w:rPr>
+                <w:rStyle w:val="Hyperlink"/>
+                <w:noProof/>
+              </w:rPr>
+              <w:t>matchShape</w:t>
+            </w:r>
+            <w:r>
+              <w:rPr>
+                <w:noProof/>
+                <w:webHidden/>
+              </w:rPr>
+              <w:tab/>
+            </w:r>
+            <w:r>
+              <w:rPr>
+                <w:noProof/>
+                <w:webHidden/>
+              </w:rPr>
+              <w:fldChar w:fldCharType="begin"/>
+            </w:r>
+            <w:r>
+              <w:rPr>
+                <w:noProof/>
+                <w:webHidden/>
+              </w:rPr>
+              <w:instrText xml:space="preserve"> PAGEREF _Toc345753103 \h </w:instrText>
             </w:r>
             <w:r>
               <w:rPr>
@@ -554,13 +804,13 @@
               <w:lang w:eastAsia="de-CH"/>
             </w:rPr>
           </w:pPr>
-          <w:hyperlink w:anchor="_Toc345006283" w:history="1">
+          <w:hyperlink w:anchor="_Toc345753104" w:history="1">
             <w:r>
               <w:rPr>
                 <w:rStyle w:val="Hyperlink"/>
                 <w:noProof/>
               </w:rPr>
-              <w:t>Wichtige OpenCV Routinen</w:t>
+              <w:t>Implementation</w:t>
             </w:r>
             <w:r>
               <w:rPr>
@@ -581,7 +831,7 @@
                 <w:noProof/>
                 <w:webHidden/>
               </w:rPr>
-              <w:instrText xml:space="preserve"> PAGEREF _Toc345006283 \h </w:instrText>
+              <w:instrText xml:space="preserve"> PAGEREF _Toc345753104 \h </w:instrText>
             </w:r>
             <w:r>
               <w:rPr>
@@ -624,13 +874,13 @@
               <w:lang w:eastAsia="de-CH"/>
             </w:rPr>
           </w:pPr>
-          <w:hyperlink w:anchor="_Toc345006284" w:history="1">
+          <w:hyperlink w:anchor="_Toc345753105" w:history="1">
             <w:r>
               <w:rPr>
                 <w:rStyle w:val="Hyperlink"/>
                 <w:noProof/>
               </w:rPr>
-              <w:t>findContours</w:t>
+              <w:t>Binarisieren</w:t>
             </w:r>
             <w:r>
               <w:rPr>
@@ -651,7 +901,7 @@
                 <w:noProof/>
                 <w:webHidden/>
               </w:rPr>
-              <w:instrText xml:space="preserve"> PAGEREF _Toc345006284 \h </w:instrText>
+              <w:instrText xml:space="preserve"> PAGEREF _Toc345753105 \h </w:instrText>
             </w:r>
             <w:r>
               <w:rPr>
@@ -671,7 +921,7 @@
                 <w:noProof/>
                 <w:webHidden/>
               </w:rPr>
-              <w:t>3</w:t>
+              <w:t>4</w:t>
             </w:r>
             <w:r>
               <w:rPr>
@@ -694,13 +944,13 @@
               <w:lang w:eastAsia="de-CH"/>
             </w:rPr>
           </w:pPr>
-          <w:hyperlink w:anchor="_Toc345006285" w:history="1">
+          <w:hyperlink w:anchor="_Toc345753106" w:history="1">
             <w:r>
               <w:rPr>
                 <w:rStyle w:val="Hyperlink"/>
                 <w:noProof/>
               </w:rPr>
-              <w:t>approxPolyDP</w:t>
+              <w:t>Puzzleteile extrahieren</w:t>
             </w:r>
             <w:r>
               <w:rPr>
@@ -721,7 +971,7 @@
                 <w:noProof/>
                 <w:webHidden/>
               </w:rPr>
-              <w:instrText xml:space="preserve"> PAGEREF _Toc345006285 \h </w:instrText>
+              <w:instrText xml:space="preserve"> PAGEREF _Toc345753106 \h </w:instrText>
             </w:r>
             <w:r>
               <w:rPr>
@@ -741,7 +991,7 @@
                 <w:noProof/>
                 <w:webHidden/>
               </w:rPr>
-              <w:t>3</w:t>
+              <w:t>4</w:t>
             </w:r>
             <w:r>
               <w:rPr>
@@ -764,13 +1014,13 @@
               <w:lang w:eastAsia="de-CH"/>
             </w:rPr>
           </w:pPr>
-          <w:hyperlink w:anchor="_Toc345006286" w:history="1">
+          <w:hyperlink w:anchor="_Toc345753107" w:history="1">
             <w:r>
               <w:rPr>
                 <w:rStyle w:val="Hyperlink"/>
                 <w:noProof/>
               </w:rPr>
-              <w:t>matchShape</w:t>
+              <w:t>Kontur auf Eckpunkte analysieren</w:t>
             </w:r>
             <w:r>
               <w:rPr>
@@ -791,7 +1041,7 @@
                 <w:noProof/>
                 <w:webHidden/>
               </w:rPr>
-              <w:instrText xml:space="preserve"> PAGEREF _Toc345006286 \h </w:instrText>
+              <w:instrText xml:space="preserve"> PAGEREF _Toc345753107 \h </w:instrText>
             </w:r>
             <w:r>
               <w:rPr>
@@ -811,7 +1061,287 @@
                 <w:noProof/>
                 <w:webHidden/>
               </w:rPr>
-              <w:t>3</w:t>
+              <w:t>5</w:t>
+            </w:r>
+            <w:r>
+              <w:rPr>
+                <w:noProof/>
+                <w:webHidden/>
+              </w:rPr>
+              <w:fldChar w:fldCharType="end"/>
+            </w:r>
+          </w:hyperlink>
+        </w:p>
+        <w:p>
+          <w:pPr>
+            <w:pStyle w:val="Verzeichnis2"/>
+            <w:tabs>
+              <w:tab w:val="right" w:leader="dot" w:pos="9062"/>
+            </w:tabs>
+            <w:rPr>
+              <w:rFonts w:eastAsiaTheme="minorEastAsia"/>
+              <w:noProof/>
+              <w:lang w:eastAsia="de-CH"/>
+            </w:rPr>
+          </w:pPr>
+          <w:hyperlink w:anchor="_Toc345753108" w:history="1">
+            <w:r>
+              <w:rPr>
+                <w:rStyle w:val="Hyperlink"/>
+                <w:noProof/>
+              </w:rPr>
+              <w:t>Seitenwände analysieren</w:t>
+            </w:r>
+            <w:r>
+              <w:rPr>
+                <w:noProof/>
+                <w:webHidden/>
+              </w:rPr>
+              <w:tab/>
+            </w:r>
+            <w:r>
+              <w:rPr>
+                <w:noProof/>
+                <w:webHidden/>
+              </w:rPr>
+              <w:fldChar w:fldCharType="begin"/>
+            </w:r>
+            <w:r>
+              <w:rPr>
+                <w:noProof/>
+                <w:webHidden/>
+              </w:rPr>
+              <w:instrText xml:space="preserve"> PAGEREF _Toc345753108 \h </w:instrText>
+            </w:r>
+            <w:r>
+              <w:rPr>
+                <w:noProof/>
+                <w:webHidden/>
+              </w:rPr>
+            </w:r>
+            <w:r>
+              <w:rPr>
+                <w:noProof/>
+                <w:webHidden/>
+              </w:rPr>
+              <w:fldChar w:fldCharType="separate"/>
+            </w:r>
+            <w:r>
+              <w:rPr>
+                <w:noProof/>
+                <w:webHidden/>
+              </w:rPr>
+              <w:t>6</w:t>
+            </w:r>
+            <w:r>
+              <w:rPr>
+                <w:noProof/>
+                <w:webHidden/>
+              </w:rPr>
+              <w:fldChar w:fldCharType="end"/>
+            </w:r>
+          </w:hyperlink>
+        </w:p>
+        <w:p>
+          <w:pPr>
+            <w:pStyle w:val="Verzeichnis2"/>
+            <w:tabs>
+              <w:tab w:val="right" w:leader="dot" w:pos="9062"/>
+            </w:tabs>
+            <w:rPr>
+              <w:rFonts w:eastAsiaTheme="minorEastAsia"/>
+              <w:noProof/>
+              <w:lang w:eastAsia="de-CH"/>
+            </w:rPr>
+          </w:pPr>
+          <w:hyperlink w:anchor="_Toc345753109" w:history="1">
+            <w:r>
+              <w:rPr>
+                <w:rStyle w:val="Hyperlink"/>
+                <w:noProof/>
+              </w:rPr>
+              <w:t>Zu vergleichende Seitenwände auswählen</w:t>
+            </w:r>
+            <w:r>
+              <w:rPr>
+                <w:noProof/>
+                <w:webHidden/>
+              </w:rPr>
+              <w:tab/>
+            </w:r>
+            <w:r>
+              <w:rPr>
+                <w:noProof/>
+                <w:webHidden/>
+              </w:rPr>
+              <w:fldChar w:fldCharType="begin"/>
+            </w:r>
+            <w:r>
+              <w:rPr>
+                <w:noProof/>
+                <w:webHidden/>
+              </w:rPr>
+              <w:instrText xml:space="preserve"> PAGEREF _Toc345753109 \h </w:instrText>
+            </w:r>
+            <w:r>
+              <w:rPr>
+                <w:noProof/>
+                <w:webHidden/>
+              </w:rPr>
+            </w:r>
+            <w:r>
+              <w:rPr>
+                <w:noProof/>
+                <w:webHidden/>
+              </w:rPr>
+              <w:fldChar w:fldCharType="separate"/>
+            </w:r>
+            <w:r>
+              <w:rPr>
+                <w:noProof/>
+                <w:webHidden/>
+              </w:rPr>
+              <w:t>7</w:t>
+            </w:r>
+            <w:r>
+              <w:rPr>
+                <w:noProof/>
+                <w:webHidden/>
+              </w:rPr>
+              <w:fldChar w:fldCharType="end"/>
+            </w:r>
+          </w:hyperlink>
+        </w:p>
+        <w:p>
+          <w:pPr>
+            <w:pStyle w:val="Verzeichnis2"/>
+            <w:tabs>
+              <w:tab w:val="right" w:leader="dot" w:pos="9062"/>
+            </w:tabs>
+            <w:rPr>
+              <w:rFonts w:eastAsiaTheme="minorEastAsia"/>
+              <w:noProof/>
+              <w:lang w:eastAsia="de-CH"/>
+            </w:rPr>
+          </w:pPr>
+          <w:hyperlink w:anchor="_Toc345753110" w:history="1">
+            <w:r>
+              <w:rPr>
+                <w:rStyle w:val="Hyperlink"/>
+                <w:noProof/>
+              </w:rPr>
+              <w:t>Seitenwände vergleichen</w:t>
+            </w:r>
+            <w:r>
+              <w:rPr>
+                <w:noProof/>
+                <w:webHidden/>
+              </w:rPr>
+              <w:tab/>
+            </w:r>
+            <w:r>
+              <w:rPr>
+                <w:noProof/>
+                <w:webHidden/>
+              </w:rPr>
+              <w:fldChar w:fldCharType="begin"/>
+            </w:r>
+            <w:r>
+              <w:rPr>
+                <w:noProof/>
+                <w:webHidden/>
+              </w:rPr>
+              <w:instrText xml:space="preserve"> PAGEREF _Toc345753110 \h </w:instrText>
+            </w:r>
+            <w:r>
+              <w:rPr>
+                <w:noProof/>
+                <w:webHidden/>
+              </w:rPr>
+            </w:r>
+            <w:r>
+              <w:rPr>
+                <w:noProof/>
+                <w:webHidden/>
+              </w:rPr>
+              <w:fldChar w:fldCharType="separate"/>
+            </w:r>
+            <w:r>
+              <w:rPr>
+                <w:noProof/>
+                <w:webHidden/>
+              </w:rPr>
+              <w:t>8</w:t>
+            </w:r>
+            <w:r>
+              <w:rPr>
+                <w:noProof/>
+                <w:webHidden/>
+              </w:rPr>
+              <w:fldChar w:fldCharType="end"/>
+            </w:r>
+          </w:hyperlink>
+        </w:p>
+        <w:p>
+          <w:pPr>
+            <w:pStyle w:val="Verzeichnis2"/>
+            <w:tabs>
+              <w:tab w:val="right" w:leader="dot" w:pos="9062"/>
+            </w:tabs>
+            <w:rPr>
+              <w:rFonts w:eastAsiaTheme="minorEastAsia"/>
+              <w:noProof/>
+              <w:lang w:eastAsia="de-CH"/>
+            </w:rPr>
+          </w:pPr>
+          <w:hyperlink w:anchor="_Toc345753111" w:history="1">
+            <w:r>
+              <w:rPr>
+                <w:rStyle w:val="Hyperlink"/>
+                <w:noProof/>
+              </w:rPr>
+              <w:t>Passende Teile darstellen</w:t>
+            </w:r>
+            <w:r>
+              <w:rPr>
+                <w:noProof/>
+                <w:webHidden/>
+              </w:rPr>
+              <w:tab/>
+            </w:r>
+            <w:r>
+              <w:rPr>
+                <w:noProof/>
+                <w:webHidden/>
+              </w:rPr>
+              <w:fldChar w:fldCharType="begin"/>
+            </w:r>
+            <w:r>
+              <w:rPr>
+                <w:noProof/>
+                <w:webHidden/>
+              </w:rPr>
+              <w:instrText xml:space="preserve"> PAGEREF _Toc345753111 \h </w:instrText>
+            </w:r>
+            <w:r>
+              <w:rPr>
+                <w:noProof/>
+                <w:webHidden/>
+              </w:rPr>
+            </w:r>
+            <w:r>
+              <w:rPr>
+                <w:noProof/>
+                <w:webHidden/>
+              </w:rPr>
+              <w:fldChar w:fldCharType="separate"/>
+            </w:r>
+            <w:r>
+              <w:rPr>
+                <w:noProof/>
+                <w:webHidden/>
+              </w:rPr>
+              <w:t>9</w:t>
             </w:r>
             <w:r>
               <w:rPr>
@@ -834,13 +1364,13 @@
               <w:lang w:eastAsia="de-CH"/>
             </w:rPr>
           </w:pPr>
-          <w:hyperlink w:anchor="_Toc345006287" w:history="1">
+          <w:hyperlink w:anchor="_Toc345753112" w:history="1">
             <w:r>
               <w:rPr>
                 <w:rStyle w:val="Hyperlink"/>
                 <w:noProof/>
               </w:rPr>
-              <w:t>Implementation</w:t>
+              <w:t>Fazit</w:t>
             </w:r>
             <w:r>
               <w:rPr>
@@ -861,7 +1391,7 @@
                 <w:noProof/>
                 <w:webHidden/>
               </w:rPr>
-              <w:instrText xml:space="preserve"> PAGEREF _Toc345006287 \h </w:instrText>
+              <w:instrText xml:space="preserve"> PAGEREF _Toc345753112 \h </w:instrText>
             </w:r>
             <w:r>
               <w:rPr>
@@ -881,7 +1411,7 @@
                 <w:noProof/>
                 <w:webHidden/>
               </w:rPr>
-              <w:t>4</w:t>
+              <w:t>10</w:t>
             </w:r>
             <w:r>
               <w:rPr>
@@ -904,13 +1434,13 @@
               <w:lang w:eastAsia="de-CH"/>
             </w:rPr>
           </w:pPr>
-          <w:hyperlink w:anchor="_Toc345006288" w:history="1">
+          <w:hyperlink w:anchor="_Toc345753113" w:history="1">
             <w:r>
               <w:rPr>
                 <w:rStyle w:val="Hyperlink"/>
                 <w:noProof/>
               </w:rPr>
-              <w:t>Binarisieren</w:t>
+              <w:t>Mögliche Erweiterungen</w:t>
             </w:r>
             <w:r>
               <w:rPr>
@@ -931,567 +1461,7 @@
                 <w:noProof/>
                 <w:webHidden/>
               </w:rPr>
-              <w:instrText xml:space="preserve"> PAGEREF _Toc345006288 \h </w:instrText>
-            </w:r>
-            <w:r>
-              <w:rPr>
-                <w:noProof/>
-                <w:webHidden/>
-              </w:rPr>
-            </w:r>
-            <w:r>
-              <w:rPr>
-                <w:noProof/>
-                <w:webHidden/>
-              </w:rPr>
-              <w:fldChar w:fldCharType="separate"/>
-            </w:r>
-            <w:r>
-              <w:rPr>
-                <w:noProof/>
-                <w:webHidden/>
-              </w:rPr>
-              <w:t>4</w:t>
-            </w:r>
-            <w:r>
-              <w:rPr>
-                <w:noProof/>
-                <w:webHidden/>
-              </w:rPr>
-              <w:fldChar w:fldCharType="end"/>
-            </w:r>
-          </w:hyperlink>
-        </w:p>
-        <w:p>
-          <w:pPr>
-            <w:pStyle w:val="Verzeichnis2"/>
-            <w:tabs>
-              <w:tab w:val="right" w:leader="dot" w:pos="9062"/>
-            </w:tabs>
-            <w:rPr>
-              <w:rFonts w:eastAsiaTheme="minorEastAsia"/>
-              <w:noProof/>
-              <w:lang w:eastAsia="de-CH"/>
-            </w:rPr>
-          </w:pPr>
-          <w:hyperlink w:anchor="_Toc345006289" w:history="1">
-            <w:r>
-              <w:rPr>
-                <w:rStyle w:val="Hyperlink"/>
-                <w:noProof/>
-              </w:rPr>
-              <w:t>Puzzleteile extrahieren</w:t>
-            </w:r>
-            <w:r>
-              <w:rPr>
-                <w:noProof/>
-                <w:webHidden/>
-              </w:rPr>
-              <w:tab/>
-            </w:r>
-            <w:r>
-              <w:rPr>
-                <w:noProof/>
-                <w:webHidden/>
-              </w:rPr>
-              <w:fldChar w:fldCharType="begin"/>
-            </w:r>
-            <w:r>
-              <w:rPr>
-                <w:noProof/>
-                <w:webHidden/>
-              </w:rPr>
-              <w:instrText xml:space="preserve"> PAGEREF _Toc345006289 \h </w:instrText>
-            </w:r>
-            <w:r>
-              <w:rPr>
-                <w:noProof/>
-                <w:webHidden/>
-              </w:rPr>
-            </w:r>
-            <w:r>
-              <w:rPr>
-                <w:noProof/>
-                <w:webHidden/>
-              </w:rPr>
-              <w:fldChar w:fldCharType="separate"/>
-            </w:r>
-            <w:r>
-              <w:rPr>
-                <w:noProof/>
-                <w:webHidden/>
-              </w:rPr>
-              <w:t>4</w:t>
-            </w:r>
-            <w:r>
-              <w:rPr>
-                <w:noProof/>
-                <w:webHidden/>
-              </w:rPr>
-              <w:fldChar w:fldCharType="end"/>
-            </w:r>
-          </w:hyperlink>
-        </w:p>
-        <w:p>
-          <w:pPr>
-            <w:pStyle w:val="Verzeichnis2"/>
-            <w:tabs>
-              <w:tab w:val="right" w:leader="dot" w:pos="9062"/>
-            </w:tabs>
-            <w:rPr>
-              <w:rFonts w:eastAsiaTheme="minorEastAsia"/>
-              <w:noProof/>
-              <w:lang w:eastAsia="de-CH"/>
-            </w:rPr>
-          </w:pPr>
-          <w:hyperlink w:anchor="_Toc345006290" w:history="1">
-            <w:r>
-              <w:rPr>
-                <w:rStyle w:val="Hyperlink"/>
-                <w:noProof/>
-              </w:rPr>
-              <w:t>Kontur auf Eckpunkte analysieren</w:t>
-            </w:r>
-            <w:r>
-              <w:rPr>
-                <w:noProof/>
-                <w:webHidden/>
-              </w:rPr>
-              <w:tab/>
-            </w:r>
-            <w:r>
-              <w:rPr>
-                <w:noProof/>
-                <w:webHidden/>
-              </w:rPr>
-              <w:fldChar w:fldCharType="begin"/>
-            </w:r>
-            <w:r>
-              <w:rPr>
-                <w:noProof/>
-                <w:webHidden/>
-              </w:rPr>
-              <w:instrText xml:space="preserve"> PAGEREF _Toc345006290 \h </w:instrText>
-            </w:r>
-            <w:r>
-              <w:rPr>
-                <w:noProof/>
-                <w:webHidden/>
-              </w:rPr>
-            </w:r>
-            <w:r>
-              <w:rPr>
-                <w:noProof/>
-                <w:webHidden/>
-              </w:rPr>
-              <w:fldChar w:fldCharType="separate"/>
-            </w:r>
-            <w:r>
-              <w:rPr>
-                <w:noProof/>
-                <w:webHidden/>
-              </w:rPr>
-              <w:t>5</w:t>
-            </w:r>
-            <w:r>
-              <w:rPr>
-                <w:noProof/>
-                <w:webHidden/>
-              </w:rPr>
-              <w:fldChar w:fldCharType="end"/>
-            </w:r>
-          </w:hyperlink>
-        </w:p>
-        <w:p>
-          <w:pPr>
-            <w:pStyle w:val="Verzeichnis2"/>
-            <w:tabs>
-              <w:tab w:val="right" w:leader="dot" w:pos="9062"/>
-            </w:tabs>
-            <w:rPr>
-              <w:rFonts w:eastAsiaTheme="minorEastAsia"/>
-              <w:noProof/>
-              <w:lang w:eastAsia="de-CH"/>
-            </w:rPr>
-          </w:pPr>
-          <w:hyperlink w:anchor="_Toc345006291" w:history="1">
-            <w:r>
-              <w:rPr>
-                <w:rStyle w:val="Hyperlink"/>
-                <w:noProof/>
-              </w:rPr>
-              <w:t>Seitenwände analysieren</w:t>
-            </w:r>
-            <w:r>
-              <w:rPr>
-                <w:noProof/>
-                <w:webHidden/>
-              </w:rPr>
-              <w:tab/>
-            </w:r>
-            <w:r>
-              <w:rPr>
-                <w:noProof/>
-                <w:webHidden/>
-              </w:rPr>
-              <w:fldChar w:fldCharType="begin"/>
-            </w:r>
-            <w:r>
-              <w:rPr>
-                <w:noProof/>
-                <w:webHidden/>
-              </w:rPr>
-              <w:instrText xml:space="preserve"> PAGEREF _Toc345006291 \h </w:instrText>
-            </w:r>
-            <w:r>
-              <w:rPr>
-                <w:noProof/>
-                <w:webHidden/>
-              </w:rPr>
-            </w:r>
-            <w:r>
-              <w:rPr>
-                <w:noProof/>
-                <w:webHidden/>
-              </w:rPr>
-              <w:fldChar w:fldCharType="separate"/>
-            </w:r>
-            <w:r>
-              <w:rPr>
-                <w:noProof/>
-                <w:webHidden/>
-              </w:rPr>
-              <w:t>7</w:t>
-            </w:r>
-            <w:r>
-              <w:rPr>
-                <w:noProof/>
-                <w:webHidden/>
-              </w:rPr>
-              <w:fldChar w:fldCharType="end"/>
-            </w:r>
-          </w:hyperlink>
-        </w:p>
-        <w:p>
-          <w:pPr>
-            <w:pStyle w:val="Verzeichnis2"/>
-            <w:tabs>
-              <w:tab w:val="right" w:leader="dot" w:pos="9062"/>
-            </w:tabs>
-            <w:rPr>
-              <w:rFonts w:eastAsiaTheme="minorEastAsia"/>
-              <w:noProof/>
-              <w:lang w:eastAsia="de-CH"/>
-            </w:rPr>
-          </w:pPr>
-          <w:hyperlink w:anchor="_Toc345006292" w:history="1">
-            <w:r>
-              <w:rPr>
-                <w:rStyle w:val="Hyperlink"/>
-                <w:noProof/>
-              </w:rPr>
-              <w:t>Zu vergleichende Seitenwände auswählen</w:t>
-            </w:r>
-            <w:r>
-              <w:rPr>
-                <w:noProof/>
-                <w:webHidden/>
-              </w:rPr>
-              <w:tab/>
-            </w:r>
-            <w:r>
-              <w:rPr>
-                <w:noProof/>
-                <w:webHidden/>
-              </w:rPr>
-              <w:fldChar w:fldCharType="begin"/>
-            </w:r>
-            <w:r>
-              <w:rPr>
-                <w:noProof/>
-                <w:webHidden/>
-              </w:rPr>
-              <w:instrText xml:space="preserve"> PAGEREF _Toc345006292 \h </w:instrText>
-            </w:r>
-            <w:r>
-              <w:rPr>
-                <w:noProof/>
-                <w:webHidden/>
-              </w:rPr>
-            </w:r>
-            <w:r>
-              <w:rPr>
-                <w:noProof/>
-                <w:webHidden/>
-              </w:rPr>
-              <w:fldChar w:fldCharType="separate"/>
-            </w:r>
-            <w:r>
-              <w:rPr>
-                <w:noProof/>
-                <w:webHidden/>
-              </w:rPr>
-              <w:t>7</w:t>
-            </w:r>
-            <w:r>
-              <w:rPr>
-                <w:noProof/>
-                <w:webHidden/>
-              </w:rPr>
-              <w:fldChar w:fldCharType="end"/>
-            </w:r>
-          </w:hyperlink>
-        </w:p>
-        <w:p>
-          <w:pPr>
-            <w:pStyle w:val="Verzeichnis2"/>
-            <w:tabs>
-              <w:tab w:val="right" w:leader="dot" w:pos="9062"/>
-            </w:tabs>
-            <w:rPr>
-              <w:rFonts w:eastAsiaTheme="minorEastAsia"/>
-              <w:noProof/>
-              <w:lang w:eastAsia="de-CH"/>
-            </w:rPr>
-          </w:pPr>
-          <w:hyperlink w:anchor="_Toc345006293" w:history="1">
-            <w:r>
-              <w:rPr>
-                <w:rStyle w:val="Hyperlink"/>
-                <w:noProof/>
-              </w:rPr>
-              <w:t>Seitenwände vergleichen</w:t>
-            </w:r>
-            <w:r>
-              <w:rPr>
-                <w:noProof/>
-                <w:webHidden/>
-              </w:rPr>
-              <w:tab/>
-            </w:r>
-            <w:r>
-              <w:rPr>
-                <w:noProof/>
-                <w:webHidden/>
-              </w:rPr>
-              <w:fldChar w:fldCharType="begin"/>
-            </w:r>
-            <w:r>
-              <w:rPr>
-                <w:noProof/>
-                <w:webHidden/>
-              </w:rPr>
-              <w:instrText xml:space="preserve"> PAGEREF _Toc345006293 \h </w:instrText>
-            </w:r>
-            <w:r>
-              <w:rPr>
-                <w:noProof/>
-                <w:webHidden/>
-              </w:rPr>
-            </w:r>
-            <w:r>
-              <w:rPr>
-                <w:noProof/>
-                <w:webHidden/>
-              </w:rPr>
-              <w:fldChar w:fldCharType="separate"/>
-            </w:r>
-            <w:r>
-              <w:rPr>
-                <w:noProof/>
-                <w:webHidden/>
-              </w:rPr>
-              <w:t>8</w:t>
-            </w:r>
-            <w:r>
-              <w:rPr>
-                <w:noProof/>
-                <w:webHidden/>
-              </w:rPr>
-              <w:fldChar w:fldCharType="end"/>
-            </w:r>
-          </w:hyperlink>
-        </w:p>
-        <w:p>
-          <w:pPr>
-            <w:pStyle w:val="Verzeichnis2"/>
-            <w:tabs>
-              <w:tab w:val="right" w:leader="dot" w:pos="9062"/>
-            </w:tabs>
-            <w:rPr>
-              <w:rFonts w:eastAsiaTheme="minorEastAsia"/>
-              <w:noProof/>
-              <w:lang w:eastAsia="de-CH"/>
-            </w:rPr>
-          </w:pPr>
-          <w:hyperlink w:anchor="_Toc345006294" w:history="1">
-            <w:r>
-              <w:rPr>
-                <w:rStyle w:val="Hyperlink"/>
-                <w:noProof/>
-              </w:rPr>
-              <w:t>Passende Teile darstellen</w:t>
-            </w:r>
-            <w:r>
-              <w:rPr>
-                <w:noProof/>
-                <w:webHidden/>
-              </w:rPr>
-              <w:tab/>
-            </w:r>
-            <w:r>
-              <w:rPr>
-                <w:noProof/>
-                <w:webHidden/>
-              </w:rPr>
-              <w:fldChar w:fldCharType="begin"/>
-            </w:r>
-            <w:r>
-              <w:rPr>
-                <w:noProof/>
-                <w:webHidden/>
-              </w:rPr>
-              <w:instrText xml:space="preserve"> PAGEREF _Toc345006294 \h </w:instrText>
-            </w:r>
-            <w:r>
-              <w:rPr>
-                <w:noProof/>
-                <w:webHidden/>
-              </w:rPr>
-            </w:r>
-            <w:r>
-              <w:rPr>
-                <w:noProof/>
-                <w:webHidden/>
-              </w:rPr>
-              <w:fldChar w:fldCharType="separate"/>
-            </w:r>
-            <w:r>
-              <w:rPr>
-                <w:noProof/>
-                <w:webHidden/>
-              </w:rPr>
-              <w:t>8</w:t>
-            </w:r>
-            <w:r>
-              <w:rPr>
-                <w:noProof/>
-                <w:webHidden/>
-              </w:rPr>
-              <w:fldChar w:fldCharType="end"/>
-            </w:r>
-          </w:hyperlink>
-        </w:p>
-        <w:p>
-          <w:pPr>
-            <w:pStyle w:val="Verzeichnis1"/>
-            <w:tabs>
-              <w:tab w:val="right" w:leader="dot" w:pos="9062"/>
-            </w:tabs>
-            <w:rPr>
-              <w:rFonts w:eastAsiaTheme="minorEastAsia"/>
-              <w:noProof/>
-              <w:lang w:eastAsia="de-CH"/>
-            </w:rPr>
-          </w:pPr>
-          <w:hyperlink w:anchor="_Toc345006295" w:history="1">
-            <w:r>
-              <w:rPr>
-                <w:rStyle w:val="Hyperlink"/>
-                <w:noProof/>
-              </w:rPr>
-              <w:t>Fazit</w:t>
-            </w:r>
-            <w:r>
-              <w:rPr>
-                <w:noProof/>
-                <w:webHidden/>
-              </w:rPr>
-              <w:tab/>
-            </w:r>
-            <w:r>
-              <w:rPr>
-                <w:noProof/>
-                <w:webHidden/>
-              </w:rPr>
-              <w:fldChar w:fldCharType="begin"/>
-            </w:r>
-            <w:r>
-              <w:rPr>
-                <w:noProof/>
-                <w:webHidden/>
-              </w:rPr>
-              <w:instrText xml:space="preserve"> PAGEREF _Toc345006295 \h </w:instrText>
-            </w:r>
-            <w:r>
-              <w:rPr>
-                <w:noProof/>
-                <w:webHidden/>
-              </w:rPr>
-            </w:r>
-            <w:r>
-              <w:rPr>
-                <w:noProof/>
-                <w:webHidden/>
-              </w:rPr>
-              <w:fldChar w:fldCharType="separate"/>
-            </w:r>
-            <w:r>
-              <w:rPr>
-                <w:noProof/>
-                <w:webHidden/>
-              </w:rPr>
-              <w:t>10</w:t>
-            </w:r>
-            <w:r>
-              <w:rPr>
-                <w:noProof/>
-                <w:webHidden/>
-              </w:rPr>
-              <w:fldChar w:fldCharType="end"/>
-            </w:r>
-          </w:hyperlink>
-        </w:p>
-        <w:p>
-          <w:pPr>
-            <w:pStyle w:val="Verzeichnis2"/>
-            <w:tabs>
-              <w:tab w:val="right" w:leader="dot" w:pos="9062"/>
-            </w:tabs>
-            <w:rPr>
-              <w:rFonts w:eastAsiaTheme="minorEastAsia"/>
-              <w:noProof/>
-              <w:lang w:eastAsia="de-CH"/>
-            </w:rPr>
-          </w:pPr>
-          <w:hyperlink w:anchor="_Toc345006296" w:history="1">
-            <w:r>
-              <w:rPr>
-                <w:rStyle w:val="Hyperlink"/>
-                <w:noProof/>
-              </w:rPr>
-              <w:t>Mögliche Erweiterungen</w:t>
-            </w:r>
-            <w:r>
-              <w:rPr>
-                <w:noProof/>
-                <w:webHidden/>
-              </w:rPr>
-              <w:tab/>
-            </w:r>
-            <w:r>
-              <w:rPr>
-                <w:noProof/>
-                <w:webHidden/>
-              </w:rPr>
-              <w:fldChar w:fldCharType="begin"/>
-            </w:r>
-            <w:r>
-              <w:rPr>
-                <w:noProof/>
-                <w:webHidden/>
-              </w:rPr>
-              <w:instrText xml:space="preserve"> PAGEREF _Toc345006296 \h </w:instrText>
+              <w:instrText xml:space="preserve"> PAGEREF _Toc345753113 \h </w:instrText>
             </w:r>
             <w:r>
               <w:rPr>
@@ -1534,7 +1504,7 @@
               <w:lang w:eastAsia="de-CH"/>
             </w:rPr>
           </w:pPr>
-          <w:hyperlink w:anchor="_Toc345006297" w:history="1">
+          <w:hyperlink w:anchor="_Toc345753114" w:history="1">
             <w:r>
               <w:rPr>
                 <w:rStyle w:val="Hyperlink"/>
@@ -1561,7 +1531,7 @@
                 <w:noProof/>
                 <w:webHidden/>
               </w:rPr>
-              <w:instrText xml:space="preserve"> PAGEREF _Toc345006297 \h </w:instrText>
+              <w:instrText xml:space="preserve"> PAGEREF _Toc345753114 \h </w:instrText>
             </w:r>
             <w:r>
               <w:rPr>
@@ -1604,13 +1574,13 @@
               <w:lang w:eastAsia="de-CH"/>
             </w:rPr>
           </w:pPr>
-          <w:hyperlink w:anchor="_Toc345006298" w:history="1">
+          <w:hyperlink w:anchor="_Toc345753115" w:history="1">
             <w:r>
               <w:rPr>
                 <w:rStyle w:val="Hyperlink"/>
                 <w:noProof/>
               </w:rPr>
-              <w:t>Andere Seitenwandanalysemethoden</w:t>
+              <w:t>Anderer Lösungsansatz</w:t>
             </w:r>
             <w:r>
               <w:rPr>
@@ -1631,7 +1601,7 @@
                 <w:noProof/>
                 <w:webHidden/>
               </w:rPr>
-              <w:instrText xml:space="preserve"> PAGEREF _Toc345006298 \h </w:instrText>
+              <w:instrText xml:space="preserve"> PAGEREF _Toc345753115 \h </w:instrText>
             </w:r>
             <w:r>
               <w:rPr>
@@ -1674,13 +1644,13 @@
               <w:lang w:eastAsia="de-CH"/>
             </w:rPr>
           </w:pPr>
-          <w:hyperlink w:anchor="_Toc345006299" w:history="1">
+          <w:hyperlink w:anchor="_Toc345753116" w:history="1">
             <w:r>
               <w:rPr>
                 <w:rStyle w:val="Hyperlink"/>
                 <w:noProof/>
               </w:rPr>
-              <w:t>Anderer Lösungsansatz</w:t>
+              <w:t>Nebst Seitenwandanalyse noch Farbanalyse</w:t>
             </w:r>
             <w:r>
               <w:rPr>
@@ -1701,7 +1671,7 @@
                 <w:noProof/>
                 <w:webHidden/>
               </w:rPr>
-              <w:instrText xml:space="preserve"> PAGEREF _Toc345006299 \h </w:instrText>
+              <w:instrText xml:space="preserve"> PAGEREF _Toc345753116 \h </w:instrText>
             </w:r>
             <w:r>
               <w:rPr>
@@ -1744,13 +1714,13 @@
               <w:lang w:eastAsia="de-CH"/>
             </w:rPr>
           </w:pPr>
-          <w:hyperlink w:anchor="_Toc345006300" w:history="1">
+          <w:hyperlink w:anchor="_Toc345753117" w:history="1">
             <w:r>
               <w:rPr>
                 <w:rStyle w:val="Hyperlink"/>
                 <w:noProof/>
               </w:rPr>
-              <w:t>Nebst Seitenwandanalyse noch Farbanalyse</w:t>
+              <w:t>Puzzle automatisch zusammensetzen</w:t>
             </w:r>
             <w:r>
               <w:rPr>
@@ -1771,77 +1741,7 @@
                 <w:noProof/>
                 <w:webHidden/>
               </w:rPr>
-              <w:instrText xml:space="preserve"> PAGEREF _Toc345006300 \h </w:instrText>
-            </w:r>
-            <w:r>
-              <w:rPr>
-                <w:noProof/>
-                <w:webHidden/>
-              </w:rPr>
-            </w:r>
-            <w:r>
-              <w:rPr>
-                <w:noProof/>
-                <w:webHidden/>
-              </w:rPr>
-              <w:fldChar w:fldCharType="separate"/>
-            </w:r>
-            <w:r>
-              <w:rPr>
-                <w:noProof/>
-                <w:webHidden/>
-              </w:rPr>
-              <w:t>11</w:t>
-            </w:r>
-            <w:r>
-              <w:rPr>
-                <w:noProof/>
-                <w:webHidden/>
-              </w:rPr>
-              <w:fldChar w:fldCharType="end"/>
-            </w:r>
-          </w:hyperlink>
-        </w:p>
-        <w:p>
-          <w:pPr>
-            <w:pStyle w:val="Verzeichnis3"/>
-            <w:tabs>
-              <w:tab w:val="right" w:leader="dot" w:pos="9062"/>
-            </w:tabs>
-            <w:rPr>
-              <w:rFonts w:eastAsiaTheme="minorEastAsia"/>
-              <w:noProof/>
-              <w:lang w:eastAsia="de-CH"/>
-            </w:rPr>
-          </w:pPr>
-          <w:hyperlink w:anchor="_Toc345006301" w:history="1">
-            <w:r>
-              <w:rPr>
-                <w:rStyle w:val="Hyperlink"/>
-                <w:noProof/>
-              </w:rPr>
-              <w:t>Puzzle automatisch zusammensetzen</w:t>
-            </w:r>
-            <w:r>
-              <w:rPr>
-                <w:noProof/>
-                <w:webHidden/>
-              </w:rPr>
-              <w:tab/>
-            </w:r>
-            <w:r>
-              <w:rPr>
-                <w:noProof/>
-                <w:webHidden/>
-              </w:rPr>
-              <w:fldChar w:fldCharType="begin"/>
-            </w:r>
-            <w:r>
-              <w:rPr>
-                <w:noProof/>
-                <w:webHidden/>
-              </w:rPr>
-              <w:instrText xml:space="preserve"> PAGEREF _Toc345006301 \h </w:instrText>
+              <w:instrText xml:space="preserve"> PAGEREF _Toc345753117 \h </w:instrText>
             </w:r>
             <w:r>
               <w:rPr>
@@ -1900,7 +1800,7 @@
         <w:pStyle w:val="berschrift1"/>
         <w:jc w:val="both"/>
       </w:pPr>
-      <w:bookmarkStart w:id="0" w:name="_Toc345006280"/>
+      <w:bookmarkStart w:id="0" w:name="_Toc345753098"/>
       <w:r>
         <w:lastRenderedPageBreak/>
         <w:t>Problemstellung</w:t>
@@ -1950,7 +1850,7 @@
         <w:pStyle w:val="berschrift1"/>
         <w:jc w:val="both"/>
       </w:pPr>
-      <w:bookmarkStart w:id="1" w:name="_Toc345006281"/>
+      <w:bookmarkStart w:id="1" w:name="_Toc345753099"/>
       <w:r>
         <w:t>Lösungsansatz</w:t>
       </w:r>
@@ -1996,33 +1896,128 @@
     <w:p>
       <w:pPr>
         <w:pStyle w:val="berschrift1"/>
+        <w:jc w:val="both"/>
       </w:pPr>
-      <w:bookmarkStart w:id="2" w:name="_Toc345006282"/>
-      <w:r>
-        <w:t>Zeitplan</w:t>
+      <w:bookmarkStart w:id="2" w:name="_Toc345753100"/>
+      <w:r>
+        <w:t xml:space="preserve">Wichtige </w:t>
+      </w:r>
+      <w:r>
+        <w:t>OpenCV Routinen</w:t>
       </w:r>
       <w:bookmarkEnd w:id="2"/>
     </w:p>
     <w:p>
       <w:pPr>
+        <w:jc w:val="both"/>
+      </w:pPr>
+      <w:r>
+        <w:t>Die Folgenden Routinen wurden zum Dreh- und Angelpunkt unseres Projektes:</w:t>
+      </w:r>
+    </w:p>
+    <w:p>
+      <w:pPr>
+        <w:pStyle w:val="berschrift2"/>
+        <w:jc w:val="both"/>
+      </w:pPr>
+      <w:bookmarkStart w:id="3" w:name="_Toc345753101"/>
+      <w:r>
+        <w:t>findContours</w:t>
+      </w:r>
+      <w:bookmarkEnd w:id="3"/>
+    </w:p>
+    <w:p>
+      <w:pPr>
+        <w:jc w:val="both"/>
+      </w:pPr>
+      <w:r>
+        <w:t xml:space="preserve">Dieser Funktion wird ein binarisiertes Bild übergeben. Sie versucht nun nach </w:t>
+      </w:r>
+      <w:r>
+        <w:t>einem speziellen</w:t>
+      </w:r>
+      <w:r>
+        <w:t xml:space="preserve"> Alg</w:t>
+      </w:r>
+      <w:r>
+        <w:t>o</w:t>
+      </w:r>
+      <w:r>
+        <w:t>rithmus Konturen im Bild zu finden. Mit den diversen Parametern kann noch gewählt werden, ob hierarchische Konturen (also Konturen innerhalb anderer, geschlossener Konturen) ebenfalls gesucht werden und wie diese hierarchisch abgespeichert werden sollen. Ausserdem kann die Art der Kontu</w:t>
+      </w:r>
+      <w:r>
+        <w:t>r</w:t>
+      </w:r>
+      <w:r>
+        <w:t>linie gewählt werden – also zum Beispiel 4-connected, 8-connected etc.</w:t>
+      </w:r>
+    </w:p>
+    <w:p>
+      <w:pPr>
+        <w:pStyle w:val="berschrift2"/>
+        <w:jc w:val="both"/>
+      </w:pPr>
+      <w:bookmarkStart w:id="4" w:name="_Toc345753102"/>
+      <w:r>
+        <w:t>approxPolyDP</w:t>
+      </w:r>
+      <w:bookmarkEnd w:id="4"/>
+    </w:p>
+    <w:p>
+      <w:pPr>
+        <w:jc w:val="both"/>
+      </w:pPr>
+      <w:r>
+        <w:t>Diese Funktion versucht</w:t>
+      </w:r>
+      <w:r>
+        <w:t xml:space="preserve"> nach dem </w:t>
+      </w:r>
+      <w:r>
+        <w:t>Ramer–Douglas–Peucker</w:t>
+      </w:r>
+      <w:r>
+        <w:t xml:space="preserve"> A</w:t>
+      </w:r>
+      <w:r>
+        <w:t>l</w:t>
+      </w:r>
+      <w:r>
+        <w:t>gorithmus, eine Kontur zu vereinf</w:t>
+      </w:r>
+      <w:r>
+        <w:t>a</w:t>
+      </w:r>
+      <w:r>
+        <w:t xml:space="preserve">chen. Es muss noch ein Parameter </w:t>
+      </w:r>
+      <w:r>
         <w:rPr>
-          <w:color w:val="FF0000"/>
+          <w:i/>
         </w:rPr>
+        <w:t>epsilon</w:t>
+      </w:r>
+      <w:r>
+        <w:t xml:space="preserve"> angegeben werden. Mit diesem kann man steuern, wie stark eine Kontur vereinfacht wird.</w:t>
+      </w:r>
+    </w:p>
+    <w:p>
+      <w:pPr>
+        <w:pStyle w:val="berschrift2"/>
+        <w:jc w:val="both"/>
       </w:pPr>
-      <w:r>
-        <w:rPr>
-          <w:color w:val="FF0000"/>
-        </w:rPr>
-        <w:t xml:space="preserve">Zur Verfügung standen uns </w:t>
-      </w:r>
-      <w:bookmarkStart w:id="3" w:name="_GoBack"/>
-      <w:bookmarkEnd w:id="3"/>
-      <w:r>
-        <w:rPr>
-          <w:color w:val="FF0000"/>
-        </w:rPr>
-        <w:br/>
-        <w:t xml:space="preserve">bla bla lorem ipsum </w:t>
+      <w:bookmarkStart w:id="5" w:name="_Toc345753103"/>
+      <w:r>
+        <w:t>matchShape</w:t>
+      </w:r>
+      <w:bookmarkEnd w:id="5"/>
+    </w:p>
+    <w:p>
+      <w:pPr>
+        <w:jc w:val="both"/>
+      </w:pPr>
+      <w:r>
+        <w:t xml:space="preserve">Mit dieser Funktion kann die Ähnlichkeit zweier Konturen bestimmt werden. Die Funktion vergleicht die Bild Momente der beiden Konturen nach der sog. Hu-Menge invarianter Momente. Das bedeutet, dass sie resistent gegenüber Skalierung, Rotation und Spiegelung der beiden gegebenen Konturen ist. Je tiefer der zurückgegebene Wert der Funktion, desto besser stimmen die beiden überein. </w:t>
       </w:r>
     </w:p>
     <w:p>
@@ -2030,21 +2025,18 @@
         <w:pStyle w:val="berschrift1"/>
         <w:jc w:val="both"/>
       </w:pPr>
-      <w:bookmarkStart w:id="4" w:name="_Toc345006283"/>
-      <w:r>
-        <w:t xml:space="preserve">Wichtige </w:t>
-      </w:r>
-      <w:r>
-        <w:t>OpenCV Routinen</w:t>
-      </w:r>
-      <w:bookmarkEnd w:id="4"/>
+      <w:bookmarkStart w:id="6" w:name="_Toc345753104"/>
+      <w:r>
+        <w:t>Implementation</w:t>
+      </w:r>
+      <w:bookmarkEnd w:id="6"/>
     </w:p>
     <w:p>
       <w:pPr>
         <w:jc w:val="both"/>
       </w:pPr>
       <w:r>
-        <w:t>Die Folgenden Routinen wurden zum Dreh- und Angelpunkt unseres Projektes:</w:t>
+        <w:t>Hier werden nun die einzelnen Schritte genauer beschrieben:</w:t>
       </w:r>
     </w:p>
     <w:p>
@@ -2052,136 +2044,12 @@
         <w:pStyle w:val="berschrift2"/>
         <w:jc w:val="both"/>
       </w:pPr>
-      <w:bookmarkStart w:id="5" w:name="_Toc345006284"/>
-      <w:r>
-        <w:t>findContours</w:t>
-      </w:r>
-      <w:bookmarkEnd w:id="5"/>
-    </w:p>
-    <w:p>
-      <w:pPr>
-        <w:jc w:val="both"/>
-      </w:pPr>
-      <w:r>
-        <w:t xml:space="preserve">Dieser Funktion wird ein binarisiertes Bild übergeben. Sie versucht nun nach </w:t>
-      </w:r>
-      <w:r>
-        <w:t>einem speziellen</w:t>
-      </w:r>
-      <w:r>
-        <w:t xml:space="preserve"> Alg</w:t>
-      </w:r>
-      <w:r>
-        <w:t>o</w:t>
-      </w:r>
-      <w:r>
-        <w:t>rithmus Konturen im Bild zu finden. Mit den diversen Parametern kann noch gewählt werden, ob hierarchische Konturen (also Konturen innerhalb anderer, geschlossener Konturen) ebenfalls gesucht werden und wie diese hierarchisch abgespeichert werden sollen. Ausserdem kann die Art der Kontu</w:t>
-      </w:r>
-      <w:r>
-        <w:t>r</w:t>
-      </w:r>
-      <w:r>
-        <w:t>linie gewählt werden – also zum Beispiel 4-connected, 8-connected etc.</w:t>
-      </w:r>
-    </w:p>
-    <w:p>
-      <w:pPr>
-        <w:pStyle w:val="berschrift2"/>
-        <w:jc w:val="both"/>
-      </w:pPr>
-      <w:bookmarkStart w:id="6" w:name="_Toc345006285"/>
-      <w:r>
-        <w:t>approxPolyDP</w:t>
-      </w:r>
-      <w:bookmarkEnd w:id="6"/>
-    </w:p>
-    <w:p>
-      <w:pPr>
-        <w:jc w:val="both"/>
-      </w:pPr>
-      <w:r>
-        <w:t>Diese Funktion versucht</w:t>
-      </w:r>
-      <w:r>
-        <w:t xml:space="preserve"> nach dem </w:t>
-      </w:r>
-      <w:r>
-        <w:t>Ramer–Douglas–Peucker</w:t>
-      </w:r>
-      <w:r>
-        <w:t xml:space="preserve"> A</w:t>
-      </w:r>
-      <w:r>
-        <w:t>l</w:t>
-      </w:r>
-      <w:r>
-        <w:t>gorithmus, eine Kontur zu vereinf</w:t>
-      </w:r>
-      <w:r>
-        <w:t>a</w:t>
-      </w:r>
-      <w:r>
-        <w:t xml:space="preserve">chen. Es muss noch ein Parameter </w:t>
-      </w:r>
-      <w:r>
-        <w:rPr>
-          <w:i/>
-        </w:rPr>
-        <w:t>epsilon</w:t>
-      </w:r>
-      <w:r>
-        <w:t xml:space="preserve"> angegeben werden. Mit diesem kann man steuern, wie stark eine Kontur vereinfacht wird.</w:t>
-      </w:r>
-    </w:p>
-    <w:p>
-      <w:pPr>
-        <w:pStyle w:val="berschrift2"/>
-        <w:jc w:val="both"/>
-      </w:pPr>
-      <w:bookmarkStart w:id="7" w:name="_Toc345006286"/>
-      <w:r>
-        <w:t>matchShape</w:t>
+      <w:bookmarkStart w:id="7" w:name="_Toc345753105"/>
+      <w:r>
+        <w:lastRenderedPageBreak/>
+        <w:t>Binarisieren</w:t>
       </w:r>
       <w:bookmarkEnd w:id="7"/>
-    </w:p>
-    <w:p>
-      <w:pPr>
-        <w:jc w:val="both"/>
-      </w:pPr>
-      <w:r>
-        <w:t xml:space="preserve">Mit dieser Funktion kann die Ähnlichkeit zweier Konturen bestimmt werden. Die Funktion vergleicht die Bild Momente der beiden Konturen nach der sog. Hu-Menge invarianter Momente. Das bedeutet, dass sie resistent gegenüber Skalierung, Rotation und Spiegelung der beiden gegebenen Konturen ist. Je tiefer der zurückgegebene Wert der Funktion, desto besser stimmen die beiden überein. </w:t>
-      </w:r>
-    </w:p>
-    <w:p>
-      <w:pPr>
-        <w:pStyle w:val="berschrift1"/>
-        <w:jc w:val="both"/>
-      </w:pPr>
-      <w:bookmarkStart w:id="8" w:name="_Toc345006287"/>
-      <w:r>
-        <w:lastRenderedPageBreak/>
-        <w:t>Implementation</w:t>
-      </w:r>
-      <w:bookmarkEnd w:id="8"/>
-    </w:p>
-    <w:p>
-      <w:pPr>
-        <w:jc w:val="both"/>
-      </w:pPr>
-      <w:r>
-        <w:t>Hier werden nun die einzelnen Schritte genauer beschrieben:</w:t>
-      </w:r>
-    </w:p>
-    <w:p>
-      <w:pPr>
-        <w:pStyle w:val="berschrift2"/>
-        <w:jc w:val="both"/>
-      </w:pPr>
-      <w:bookmarkStart w:id="9" w:name="_Toc345006288"/>
-      <w:r>
-        <w:t>Binarisieren</w:t>
-      </w:r>
-      <w:bookmarkEnd w:id="9"/>
     </w:p>
     <w:p>
       <w:pPr>
@@ -3056,25 +2924,13 @@
         <w:t>Verbesserung könnte hier auch das Histogramm des Bildes ausgeglichen und anschliessend eine Binarisierung vorgenommen werden.</w:t>
       </w:r>
       <w:r>
-        <w:t xml:space="preserve"> Jedoch funkti</w:t>
-      </w:r>
-      <w:r>
-        <w:t>o</w:t>
-      </w:r>
-      <w:r>
-        <w:t xml:space="preserve">niert die Funktion </w:t>
+        <w:t xml:space="preserve"> Jedoch funktioniert die Funktion </w:t>
       </w:r>
       <w:r>
         <w:t>equalizeHist</w:t>
       </w:r>
       <w:r>
-        <w:t xml:space="preserve"> nicht für Bilder, welche nur wenige Farben enthalten und bereits fast Binärbi</w:t>
-      </w:r>
-      <w:r>
-        <w:t>l</w:t>
-      </w:r>
-      <w:r>
-        <w:t>der sind, so wie unser Testbild.</w:t>
+        <w:t xml:space="preserve"> nicht für Bilder, welche nur wenige Farben enthalten und bereits fast Binärbilder sind, so wie unser Testbild.</w:t>
       </w:r>
     </w:p>
     <w:tbl>
@@ -4518,11 +4374,11 @@
         <w:pStyle w:val="berschrift2"/>
         <w:jc w:val="both"/>
       </w:pPr>
-      <w:bookmarkStart w:id="10" w:name="_Toc345006289"/>
+      <w:bookmarkStart w:id="8" w:name="_Toc345753106"/>
       <w:r>
         <w:t>Puzzleteile extrahieren</w:t>
       </w:r>
-      <w:bookmarkEnd w:id="10"/>
+      <w:bookmarkEnd w:id="8"/>
     </w:p>
     <w:p>
       <w:pPr>
@@ -4605,7 +4461,6 @@
                 <w:sz w:val="16"/>
                 <w:szCs w:val="16"/>
               </w:rPr>
-              <w:lastRenderedPageBreak/>
               <w:t xml:space="preserve">        </w:t>
             </w:r>
             <w:r>
@@ -5026,11 +4881,11 @@
         <w:pStyle w:val="berschrift2"/>
         <w:jc w:val="both"/>
       </w:pPr>
-      <w:bookmarkStart w:id="11" w:name="_Toc345006290"/>
+      <w:bookmarkStart w:id="9" w:name="_Toc345753107"/>
       <w:r>
         <w:t>Kontur auf Eckpunkte analysieren</w:t>
       </w:r>
-      <w:bookmarkEnd w:id="11"/>
+      <w:bookmarkEnd w:id="9"/>
     </w:p>
     <w:p>
       <w:pPr>
@@ -5097,13 +4952,7 @@
         <w:t>a</w:t>
       </w:r>
       <w:r>
-        <w:t>den ung</w:t>
-      </w:r>
-      <w:r>
-        <w:t>e</w:t>
-      </w:r>
-      <w:r>
-        <w:t xml:space="preserve">fähr 90° beträgt. Überall sonst soll er kleiner sein. Hier mit den Werten </w:t>
+        <w:t xml:space="preserve">den ungefähr 90° beträgt. Überall sonst soll er kleiner sein. Hier mit den Werten </w:t>
       </w:r>
       <w:r>
         <w:rPr>
@@ -5437,11 +5286,7 @@
         <w:t>s</w:t>
       </w:r>
       <w:r>
-        <w:t xml:space="preserve"> gefunden, das rote Rechteck ist das minimale umfassende Rechteck und die gelbe Linie ist die approximierte Kontur. Wie man gut sehen kann, </w:t>
-      </w:r>
-      <w:r>
-        <w:lastRenderedPageBreak/>
-        <w:t xml:space="preserve">eignet sich der Algorithmus bei </w:t>
+        <w:t xml:space="preserve"> gefunden, das rote Rechteck ist das minimale umfassende Rechteck und die gelbe Linie ist die approximierte Kontur. Wie man gut sehen kann, eignet sich der Algorithmus bei </w:t>
       </w:r>
       <w:r>
         <w:t>e</w:t>
@@ -6842,12 +6687,11 @@
         <w:pStyle w:val="berschrift2"/>
         <w:jc w:val="both"/>
       </w:pPr>
-      <w:bookmarkStart w:id="12" w:name="_Toc345006291"/>
-      <w:r>
-        <w:lastRenderedPageBreak/>
+      <w:bookmarkStart w:id="10" w:name="_Toc345753108"/>
+      <w:r>
         <w:t>Seitenwände analysieren</w:t>
       </w:r>
-      <w:bookmarkEnd w:id="12"/>
+      <w:bookmarkEnd w:id="10"/>
     </w:p>
     <w:p>
       <w:pPr>
@@ -6868,6 +6712,7 @@
         <w:jc w:val="both"/>
       </w:pPr>
       <w:r>
+        <w:lastRenderedPageBreak/>
         <w:t>Da</w:t>
       </w:r>
       <w:r>
@@ -6895,13 +6740,7 @@
         <w:t xml:space="preserve"> Dies dient zur </w:t>
       </w:r>
       <w:r>
-        <w:t>Redu</w:t>
-      </w:r>
-      <w:r>
-        <w:t>k</w:t>
-      </w:r>
-      <w:r>
-        <w:t xml:space="preserve">tion </w:t>
+        <w:t xml:space="preserve">Reduktion </w:t>
       </w:r>
       <w:r>
         <w:t xml:space="preserve">der </w:t>
@@ -8665,11 +8504,11 @@
         <w:pStyle w:val="berschrift2"/>
         <w:jc w:val="both"/>
       </w:pPr>
-      <w:bookmarkStart w:id="13" w:name="_Toc345006292"/>
+      <w:bookmarkStart w:id="11" w:name="_Toc345753109"/>
       <w:r>
         <w:t>Zu vergleichende Seitenwände auswählen</w:t>
       </w:r>
-      <w:bookmarkEnd w:id="13"/>
+      <w:bookmarkEnd w:id="11"/>
     </w:p>
     <w:p>
       <w:pPr>
@@ -8727,7 +8566,6 @@
         <w:jc w:val="both"/>
       </w:pPr>
       <w:r>
-        <w:lastRenderedPageBreak/>
         <w:t>Es kann ohnehin nicht übersichtlich dargestellt werden, vorausgesetzt wir fügen das Puzzle nicht schon ganz zusammen. Aber das ist hier nicht die Aufgabenstellung.</w:t>
       </w:r>
     </w:p>
@@ -8765,6 +8603,7 @@
         <w:jc w:val="both"/>
       </w:pPr>
       <w:r>
+        <w:lastRenderedPageBreak/>
         <w:t>Um einen Mausklick zu registrieren muss der MouseCallback auf das entsprechende Fenster gesetzt werden. Danach kann in der Funktion onMouse die gewünschte Funktion eingefügt werden. In uns</w:t>
       </w:r>
       <w:r>
@@ -8814,11 +8653,11 @@
         <w:pStyle w:val="berschrift2"/>
         <w:jc w:val="both"/>
       </w:pPr>
-      <w:bookmarkStart w:id="14" w:name="_Toc345006293"/>
+      <w:bookmarkStart w:id="12" w:name="_Toc345753110"/>
       <w:r>
         <w:t>Seitenwände vergleichen</w:t>
       </w:r>
-      <w:bookmarkEnd w:id="14"/>
+      <w:bookmarkEnd w:id="12"/>
     </w:p>
     <w:p>
       <w:pPr>
@@ -8861,13 +8700,7 @@
         <w:t xml:space="preserve"> </w:t>
       </w:r>
       <w:r>
-        <w:t>Jedoch hatte diese Funktion eine relativ schlechte Erfolg</w:t>
-      </w:r>
-      <w:r>
-        <w:t>s</w:t>
-      </w:r>
-      <w:r>
-        <w:t>rate und wir entschieden uns, einige Features selbst zu definieren:</w:t>
+        <w:t>Jedoch hatte diese Funktion eine relativ schlechte Erfolgsrate und wir entschieden uns, einige Features selbst zu definieren:</w:t>
       </w:r>
     </w:p>
     <w:p>
@@ -8926,9 +8759,9 @@
         </w:rPr>
         <w:drawing>
           <wp:inline distT="0" distB="0" distL="0" distR="0">
-            <wp:extent cx="3250436" cy="1921966"/>
-            <wp:effectExtent l="19050" t="0" r="7114" b="0"/>
-            <wp:docPr id="2" name="Bild 1" descr="D:\Programming\C\Puzzle\Doku\features.png"/>
+            <wp:extent cx="3781522" cy="2241072"/>
+            <wp:effectExtent l="19050" t="0" r="9428" b="0"/>
+            <wp:docPr id="18" name="Bild 5" descr="D:\Programming\C\Puzzle\Doku\features.emf"/>
             <wp:cNvGraphicFramePr>
               <a:graphicFrameLocks xmlns:a="http://schemas.openxmlformats.org/drawingml/2006/main" noChangeAspect="1"/>
             </wp:cNvGraphicFramePr>
@@ -8936,7 +8769,7 @@
               <a:graphicData uri="http://schemas.openxmlformats.org/drawingml/2006/picture">
                 <pic:pic xmlns:pic="http://schemas.openxmlformats.org/drawingml/2006/picture">
                   <pic:nvPicPr>
-                    <pic:cNvPr id="0" name="Picture 1" descr="D:\Programming\C\Puzzle\Doku\features.png"/>
+                    <pic:cNvPr id="0" name="Picture 5" descr="D:\Programming\C\Puzzle\Doku\features.emf"/>
                     <pic:cNvPicPr>
                       <a:picLocks noChangeAspect="1" noChangeArrowheads="1"/>
                     </pic:cNvPicPr>
@@ -8951,7 +8784,7 @@
                   <pic:spPr bwMode="auto">
                     <a:xfrm>
                       <a:off x="0" y="0"/>
-                      <a:ext cx="3252058" cy="1922925"/>
+                      <a:ext cx="3781446" cy="2241027"/>
                     </a:xfrm>
                     <a:prstGeom prst="rect">
                       <a:avLst/>
@@ -10864,7 +10697,6 @@
                 <w:szCs w:val="14"/>
                 <w:lang w:eastAsia="de-CH"/>
               </w:rPr>
-              <w:lastRenderedPageBreak/>
               <w:t xml:space="preserve">        </w:t>
             </w:r>
             <w:r>
@@ -11366,11 +11198,12 @@
         <w:pStyle w:val="berschrift2"/>
         <w:jc w:val="both"/>
       </w:pPr>
-      <w:bookmarkStart w:id="15" w:name="_Toc345006294"/>
-      <w:r>
+      <w:bookmarkStart w:id="13" w:name="_Toc345753111"/>
+      <w:r>
+        <w:lastRenderedPageBreak/>
         <w:t>Passende Teile darstellen</w:t>
       </w:r>
-      <w:bookmarkEnd w:id="15"/>
+      <w:bookmarkEnd w:id="13"/>
     </w:p>
     <w:p>
       <w:pPr>
@@ -11503,6 +11336,7 @@
                 <w:rFonts w:ascii="Courier New" w:eastAsia="Times New Roman" w:hAnsi="Courier New" w:cs="Courier New"/>
                 <w:sz w:val="14"/>
                 <w:szCs w:val="14"/>
+                <w:lang w:val="en-US"/>
               </w:rPr>
             </w:pPr>
             <w:r>
@@ -11512,16 +11346,7 @@
                 <w:sz w:val="14"/>
                 <w:szCs w:val="14"/>
               </w:rPr>
-              <w:t xml:space="preserve">        //</w:t>
-            </w:r>
-            <w:r>
-              <w:rPr>
-                <w:rFonts w:ascii="Courier New" w:eastAsia="Times New Roman" w:hAnsi="Courier New" w:cs="Courier New"/>
-                <w:color w:val="C0C0C0"/>
-                <w:sz w:val="14"/>
-                <w:szCs w:val="14"/>
-              </w:rPr>
-              <w:t xml:space="preserve"> </w:t>
+              <w:t xml:space="preserve">        </w:t>
             </w:r>
             <w:r>
               <w:rPr>
@@ -11529,6 +11354,27 @@
                 <w:color w:val="008000"/>
                 <w:sz w:val="14"/>
                 <w:szCs w:val="14"/>
+                <w:lang w:val="en-US"/>
+              </w:rPr>
+              <w:t>//</w:t>
+            </w:r>
+            <w:r>
+              <w:rPr>
+                <w:rFonts w:ascii="Courier New" w:eastAsia="Times New Roman" w:hAnsi="Courier New" w:cs="Courier New"/>
+                <w:color w:val="C0C0C0"/>
+                <w:sz w:val="14"/>
+                <w:szCs w:val="14"/>
+                <w:lang w:val="en-US"/>
+              </w:rPr>
+              <w:t xml:space="preserve"> </w:t>
+            </w:r>
+            <w:r>
+              <w:rPr>
+                <w:rFonts w:ascii="Courier New" w:eastAsia="Times New Roman" w:hAnsi="Courier New" w:cs="Courier New"/>
+                <w:color w:val="008000"/>
+                <w:sz w:val="14"/>
+                <w:szCs w:val="14"/>
+                <w:lang w:val="en-US"/>
               </w:rPr>
               <w:t>Zeichnen</w:t>
             </w:r>
@@ -11538,6 +11384,7 @@
                 <w:color w:val="C0C0C0"/>
                 <w:sz w:val="14"/>
                 <w:szCs w:val="14"/>
+                <w:lang w:val="en-US"/>
               </w:rPr>
               <w:t xml:space="preserve"> </w:t>
             </w:r>
@@ -11547,6 +11394,7 @@
                 <w:color w:val="008000"/>
                 <w:sz w:val="14"/>
                 <w:szCs w:val="14"/>
+                <w:lang w:val="en-US"/>
               </w:rPr>
               <w:t>der</w:t>
             </w:r>
@@ -11556,6 +11404,7 @@
                 <w:color w:val="C0C0C0"/>
                 <w:sz w:val="14"/>
                 <w:szCs w:val="14"/>
+                <w:lang w:val="en-US"/>
               </w:rPr>
               <w:t xml:space="preserve"> </w:t>
             </w:r>
@@ -11565,6 +11414,7 @@
                 <w:color w:val="008000"/>
                 <w:sz w:val="14"/>
                 <w:szCs w:val="14"/>
+                <w:lang w:val="en-US"/>
               </w:rPr>
               <w:t>Basis-Seitenwand</w:t>
             </w:r>
@@ -12482,13 +12332,7 @@
         <w:t>,</w:t>
       </w:r>
       <w:r>
-        <w:t xml:space="preserve"> die Bezierkurve erzeugt und g</w:t>
-      </w:r>
-      <w:r>
-        <w:t>e</w:t>
-      </w:r>
-      <w:r>
-        <w:t>zeichnet.</w:t>
+        <w:t xml:space="preserve"> die Bezierkurve erzeugt und gezeichnet.</w:t>
       </w:r>
     </w:p>
     <w:tbl>
@@ -12550,7 +12394,6 @@
                 <w:color w:val="C0C0C0"/>
                 <w:sz w:val="14"/>
                 <w:szCs w:val="14"/>
-                <w:lang w:val="en-US"/>
               </w:rPr>
               <w:t xml:space="preserve">        </w:t>
             </w:r>
@@ -12751,25 +12594,7 @@
                 <w:szCs w:val="14"/>
                 <w:lang w:val="en-US"/>
               </w:rPr>
-              <w:t>sid</w:t>
-            </w:r>
-            <w:r>
-              <w:rPr>
-                <w:color w:val="000000"/>
-                <w:sz w:val="14"/>
-                <w:szCs w:val="14"/>
-                <w:lang w:val="en-US"/>
-              </w:rPr>
-              <w:t>e</w:t>
-            </w:r>
-            <w:r>
-              <w:rPr>
-                <w:color w:val="000000"/>
-                <w:sz w:val="14"/>
-                <w:szCs w:val="14"/>
-                <w:lang w:val="en-US"/>
-              </w:rPr>
-              <w:t>Centroids[piece][(piece_side</w:t>
+              <w:t>sideCentroids[piece][(piece_side</w:t>
             </w:r>
             <w:r>
               <w:rPr>
@@ -13160,25 +12985,7 @@
                 <w:szCs w:val="14"/>
                 <w:lang w:val="en-US"/>
               </w:rPr>
-              <w:t>sid</w:t>
-            </w:r>
-            <w:r>
-              <w:rPr>
-                <w:color w:val="000000"/>
-                <w:sz w:val="14"/>
-                <w:szCs w:val="14"/>
-                <w:lang w:val="en-US"/>
-              </w:rPr>
-              <w:t>e</w:t>
-            </w:r>
-            <w:r>
-              <w:rPr>
-                <w:color w:val="000000"/>
-                <w:sz w:val="14"/>
-                <w:szCs w:val="14"/>
-                <w:lang w:val="en-US"/>
-              </w:rPr>
-              <w:t>Centroids[maxElement[</w:t>
+              <w:t>sideCentroids[maxElement[</w:t>
             </w:r>
             <w:r>
               <w:rPr>
@@ -13392,6 +13199,7 @@
                 <w:color w:val="C0C0C0"/>
                 <w:sz w:val="14"/>
                 <w:szCs w:val="14"/>
+                <w:lang w:val="en-US"/>
               </w:rPr>
               <w:t xml:space="preserve">        </w:t>
             </w:r>
@@ -13538,7 +13346,6 @@
                 <w:color w:val="C0C0C0"/>
                 <w:sz w:val="14"/>
                 <w:szCs w:val="14"/>
-                <w:lang w:val="en-US"/>
               </w:rPr>
               <w:t xml:space="preserve">        </w:t>
             </w:r>
@@ -13691,6 +13498,7 @@
                 <w:color w:val="C0C0C0"/>
                 <w:sz w:val="14"/>
                 <w:szCs w:val="14"/>
+                <w:lang w:val="en-US"/>
               </w:rPr>
               <w:t xml:space="preserve">        </w:t>
             </w:r>
@@ -13972,7 +13780,6 @@
                 <w:color w:val="C0C0C0"/>
                 <w:sz w:val="14"/>
                 <w:szCs w:val="14"/>
-                <w:lang w:val="en-US"/>
               </w:rPr>
               <w:t xml:space="preserve">        </w:t>
             </w:r>
@@ -14118,25 +13925,7 @@
                 <w:szCs w:val="14"/>
                 <w:lang w:val="en-US"/>
               </w:rPr>
-              <w:t>endVe</w:t>
-            </w:r>
-            <w:r>
-              <w:rPr>
-                <w:color w:val="000000"/>
-                <w:sz w:val="14"/>
-                <w:szCs w:val="14"/>
-                <w:lang w:val="en-US"/>
-              </w:rPr>
-              <w:t>c</w:t>
-            </w:r>
-            <w:r>
-              <w:rPr>
-                <w:color w:val="000000"/>
-                <w:sz w:val="14"/>
-                <w:szCs w:val="14"/>
-                <w:lang w:val="en-US"/>
-              </w:rPr>
-              <w:t>tor.</w:t>
+              <w:t>endVector.</w:t>
             </w:r>
             <w:r>
               <w:rPr>
@@ -15192,6 +14981,7 @@
           </w:tcPr>
           <w:p>
             <w:pPr>
+              <w:jc w:val="center"/>
               <w:rPr>
                 <w:lang w:val="en-US"/>
               </w:rPr>
@@ -15203,8 +14993,8 @@
               </w:rPr>
               <w:drawing>
                 <wp:inline distT="0" distB="0" distL="0" distR="0">
-                  <wp:extent cx="1947227" cy="2714742"/>
-                  <wp:effectExtent l="19050" t="0" r="0" b="0"/>
+                  <wp:extent cx="1496225" cy="2085975"/>
+                  <wp:effectExtent l="19050" t="0" r="8725" b="0"/>
                   <wp:docPr id="15" name="Bild 2" descr="D:\Programming\C\Puzzle\Doku\bezier2.png"/>
                   <wp:cNvGraphicFramePr>
                     <a:graphicFrameLocks xmlns:a="http://schemas.openxmlformats.org/drawingml/2006/main" noChangeAspect="1"/>
@@ -15228,7 +15018,7 @@
                         <pic:spPr bwMode="auto">
                           <a:xfrm>
                             <a:off x="0" y="0"/>
-                            <a:ext cx="1948265" cy="2716190"/>
+                            <a:ext cx="1500202" cy="2091520"/>
                           </a:xfrm>
                           <a:prstGeom prst="rect">
                             <a:avLst/>
@@ -15255,6 +15045,7 @@
           </w:tcPr>
           <w:p>
             <w:pPr>
+              <w:jc w:val="center"/>
               <w:rPr>
                 <w:lang w:val="en-US"/>
               </w:rPr>
@@ -15266,8 +15057,8 @@
               </w:rPr>
               <w:drawing>
                 <wp:inline distT="0" distB="0" distL="0" distR="0">
-                  <wp:extent cx="3440142" cy="2711917"/>
-                  <wp:effectExtent l="19050" t="0" r="7908" b="0"/>
+                  <wp:extent cx="2647950" cy="2087419"/>
+                  <wp:effectExtent l="19050" t="0" r="0" b="0"/>
                   <wp:docPr id="4" name="Bild 1" descr="D:\Programming\C\Puzzle\Doku\bezier1.png"/>
                   <wp:cNvGraphicFramePr>
                     <a:graphicFrameLocks xmlns:a="http://schemas.openxmlformats.org/drawingml/2006/main" noChangeAspect="1"/>
@@ -15291,7 +15082,7 @@
                         <pic:spPr bwMode="auto">
                           <a:xfrm>
                             <a:off x="0" y="0"/>
-                            <a:ext cx="3441977" cy="2713363"/>
+                            <a:ext cx="2649141" cy="2088358"/>
                           </a:xfrm>
                           <a:prstGeom prst="rect">
                             <a:avLst/>
@@ -15335,12 +15126,12 @@
       <w:pPr>
         <w:pStyle w:val="berschrift1"/>
       </w:pPr>
-      <w:bookmarkStart w:id="16" w:name="_Toc345006295"/>
+      <w:bookmarkStart w:id="14" w:name="_Toc345753112"/>
       <w:r>
         <w:lastRenderedPageBreak/>
         <w:t>Fazit</w:t>
       </w:r>
-      <w:bookmarkEnd w:id="16"/>
+      <w:bookmarkEnd w:id="14"/>
     </w:p>
     <w:p>
       <w:pPr>
@@ -15587,21 +15378,94 @@
         <w:pStyle w:val="berschrift2"/>
         <w:jc w:val="both"/>
       </w:pPr>
-      <w:bookmarkStart w:id="17" w:name="_Toc345006296"/>
+      <w:bookmarkStart w:id="15" w:name="_Toc345753113"/>
       <w:r>
         <w:lastRenderedPageBreak/>
         <w:t>Mögliche Erweiterungen</w:t>
       </w:r>
-      <w:bookmarkEnd w:id="17"/>
+      <w:bookmarkEnd w:id="15"/>
     </w:p>
     <w:p>
       <w:pPr>
         <w:pStyle w:val="berschrift3"/>
         <w:jc w:val="both"/>
       </w:pPr>
-      <w:bookmarkStart w:id="18" w:name="_Toc345006297"/>
+      <w:bookmarkStart w:id="16" w:name="_Toc345753114"/>
       <w:r>
         <w:t>Bessere Binarisierung</w:t>
+      </w:r>
+      <w:bookmarkEnd w:id="16"/>
+    </w:p>
+    <w:p>
+      <w:pPr>
+        <w:jc w:val="both"/>
+      </w:pPr>
+      <w:r>
+        <w:t>Der Binarisierungs-Algorithmus funktioniert noch nicht für alle Bilder. Der nächste Schritt wäre s</w:t>
+      </w:r>
+      <w:r>
+        <w:t>i</w:t>
+      </w:r>
+      <w:r>
+        <w:t>cher, einen intelligenteren Algorithmus hierfür zu suchen.</w:t>
+      </w:r>
+    </w:p>
+    <w:p>
+      <w:pPr>
+        <w:pStyle w:val="berschrift3"/>
+      </w:pPr>
+      <w:bookmarkStart w:id="17" w:name="_Toc345753115"/>
+      <w:r>
+        <w:t>Anderer Lösungsansatz</w:t>
+      </w:r>
+      <w:bookmarkEnd w:id="17"/>
+    </w:p>
+    <w:p>
+      <w:r>
+        <w:t xml:space="preserve">Anstatt Seitenwände mit Features zu vergleichen, könnte man </w:t>
+      </w:r>
+      <w:r>
+        <w:t>alle</w:t>
+      </w:r>
+      <w:r>
+        <w:t xml:space="preserve"> Teile </w:t>
+      </w:r>
+      <w:r>
+        <w:t xml:space="preserve">auf einer Fläche auslegen und sie so anordnen, </w:t>
+      </w:r>
+      <w:r>
+        <w:t xml:space="preserve">dass die </w:t>
+      </w:r>
+      <w:r>
+        <w:t xml:space="preserve">„Leerräume“ </w:t>
+      </w:r>
+      <w:r>
+        <w:t xml:space="preserve">und Überschneidungen an den Ein- und Ausbuchtungen </w:t>
+      </w:r>
+      <w:r>
+        <w:t>zwischen den Teilen minimal werden. Diese Methode ist aber mit grösserem Rechenaufwand ve</w:t>
+      </w:r>
+      <w:r>
+        <w:t>r</w:t>
+      </w:r>
+      <w:r>
+        <w:t>bunden.</w:t>
+      </w:r>
+    </w:p>
+    <w:p>
+      <w:pPr>
+        <w:pStyle w:val="berschrift3"/>
+        <w:jc w:val="both"/>
+      </w:pPr>
+      <w:bookmarkStart w:id="18" w:name="_Toc345753116"/>
+      <w:r>
+        <w:t>Nebst Seitenwandanal</w:t>
+      </w:r>
+      <w:r>
+        <w:t>y</w:t>
+      </w:r>
+      <w:r>
+        <w:t>se noch Farbanalyse</w:t>
       </w:r>
       <w:bookmarkEnd w:id="18"/>
     </w:p>
@@ -15610,55 +15474,7 @@
         <w:jc w:val="both"/>
       </w:pPr>
       <w:r>
-        <w:t>Der Binarisierungs-Algorithmus funktioniert noch nicht für alle Bilder. Der nächste Schritt wäre s</w:t>
-      </w:r>
-      <w:r>
-        <w:t>i</w:t>
-      </w:r>
-      <w:r>
-        <w:t>cher, einen intelligenteren Algorithmus hierfür zu suchen.</w:t>
-      </w:r>
-    </w:p>
-    <w:p>
-      <w:pPr>
-        <w:pStyle w:val="berschrift3"/>
-      </w:pPr>
-      <w:bookmarkStart w:id="19" w:name="_Toc345006299"/>
-      <w:r>
-        <w:t>Anderer Lösungsansatz</w:t>
-      </w:r>
-      <w:bookmarkEnd w:id="19"/>
-    </w:p>
-    <w:p>
-      <w:r>
-        <w:t xml:space="preserve">Anstatt Seitenwände mit Features zu vergleichen, könnte man </w:t>
-      </w:r>
-      <w:r>
-        <w:t>alle</w:t>
-      </w:r>
-      <w:r>
-        <w:t xml:space="preserve"> Teile </w:t>
-      </w:r>
-      <w:r>
-        <w:t xml:space="preserve">auf einer Fläche auslegen und sie so anordnen, </w:t>
-      </w:r>
-      <w:r>
-        <w:t xml:space="preserve">dass die </w:t>
-      </w:r>
-      <w:r>
-        <w:t xml:space="preserve">„Leerräume“ </w:t>
-      </w:r>
-      <w:r>
-        <w:t xml:space="preserve">und Überschneidungen an den Ein- und Ausbuchtungen </w:t>
-      </w:r>
-      <w:r>
-        <w:t>zwischen den Teilen minimal werden. Diese Methode ist aber mit grösserem Rechenaufwand ve</w:t>
-      </w:r>
-      <w:r>
-        <w:t>r</w:t>
-      </w:r>
-      <w:r>
-        <w:t>bunden.</w:t>
+        <w:t>Man könnte nebst dem Analysieren der Form der Seitenwände auch noch die Farbe vergleichen, welche die Seitenwand gerade am äussersten Punkt hat. Diese muss dann innerhalb einer gewissen Toleranz mit der Farbe auf dem gegenüberliegenden Puzzleteil übereinstimmen.</w:t>
       </w:r>
     </w:p>
     <w:p>
@@ -15666,36 +15482,11 @@
         <w:pStyle w:val="berschrift3"/>
         <w:jc w:val="both"/>
       </w:pPr>
-      <w:bookmarkStart w:id="20" w:name="_Toc345006300"/>
-      <w:r>
-        <w:t>Nebst Seitenwandanal</w:t>
-      </w:r>
-      <w:r>
-        <w:t>y</w:t>
-      </w:r>
-      <w:r>
-        <w:t>se noch Farbanalyse</w:t>
-      </w:r>
-      <w:bookmarkEnd w:id="20"/>
-    </w:p>
-    <w:p>
-      <w:pPr>
-        <w:jc w:val="both"/>
-      </w:pPr>
-      <w:r>
-        <w:t>Man könnte nebst dem Analysieren der Form der Seitenwände auch noch die Farbe vergleichen, welche die Seitenwand gerade am äussersten Punkt hat. Diese muss dann innerhalb einer gewissen Toleranz mit der Farbe auf dem gegenüberliegenden Puzzleteil übereinstimmen.</w:t>
-      </w:r>
-    </w:p>
-    <w:p>
-      <w:pPr>
-        <w:pStyle w:val="berschrift3"/>
-        <w:jc w:val="both"/>
-      </w:pPr>
-      <w:bookmarkStart w:id="21" w:name="_Toc345006301"/>
+      <w:bookmarkStart w:id="19" w:name="_Toc345753117"/>
       <w:r>
         <w:t>Puzzle automatisch zusammensetzen</w:t>
       </w:r>
-      <w:bookmarkEnd w:id="21"/>
+      <w:bookmarkEnd w:id="19"/>
     </w:p>
     <w:p>
       <w:pPr>
@@ -15791,7 +15582,7 @@
       <w:rPr>
         <w:noProof/>
       </w:rPr>
-      <w:t>10</w:t>
+      <w:t>2</w:t>
     </w:r>
     <w:r>
       <w:rPr>
@@ -15807,7 +15598,7 @@
         <w:rPr>
           <w:noProof/>
         </w:rPr>
-        <w:t>12</w:t>
+        <w:t>11</w:t>
       </w:r>
     </w:fldSimple>
   </w:p>
@@ -17739,7 +17530,7 @@
 </file>
 
 <file path=customXml/itemProps1.xml><?xml version="1.0" encoding="utf-8"?>
-<ds:datastoreItem xmlns:ds="http://schemas.openxmlformats.org/officeDocument/2006/customXml" ds:itemID="{F2705674-C046-4DF6-A3FF-C9D49FDD7AD9}">
+<ds:datastoreItem xmlns:ds="http://schemas.openxmlformats.org/officeDocument/2006/customXml" ds:itemID="{11F53EC6-8D05-4FA3-806A-57368165C59B}">
   <ds:schemaRefs>
     <ds:schemaRef ds:uri="http://schemas.openxmlformats.org/officeDocument/2006/bibliography"/>
   </ds:schemaRefs>

</xml_diff>

<commit_message>
added link to online repository on github
</commit_message>
<xml_diff>
--- a/Doku/Puzzle.docx
+++ b/Doku/Puzzle.docx
@@ -57,7 +57,7 @@
                     <a:blip r:embed="rId8" cstate="screen">
                       <a:extLst>
                         <a:ext uri="{28A0092B-C50C-407E-A947-70E740481C1C}">
-                          <a14:useLocalDpi xmlns:a14="http://schemas.microsoft.com/office/drawing/2010/main" xmlns:wps="http://schemas.microsoft.com/office/word/2010/wordprocessingShape" xmlns:wpi="http://schemas.microsoft.com/office/word/2010/wordprocessingInk" xmlns:wpg="http://schemas.microsoft.com/office/word/2010/wordprocessingGroup" xmlns:w14="http://schemas.microsoft.com/office/word/2010/wordml" xmlns:w="http://schemas.openxmlformats.org/wordprocessingml/2006/main" xmlns:w10="urn:schemas-microsoft-com:office:word" xmlns:wp14="http://schemas.microsoft.com/office/word/2010/wordprocessingDrawing" xmlns:v="urn:schemas-microsoft-com:vml" xmlns:o="urn:schemas-microsoft-com:office:office" xmlns:mc="http://schemas.openxmlformats.org/markup-compatibility/2006" xmlns:wpc="http://schemas.microsoft.com/office/word/2010/wordprocessingCanvas" xmlns="" val="0"/>
+                          <a14:useLocalDpi xmlns="" xmlns:wpc="http://schemas.microsoft.com/office/word/2010/wordprocessingCanvas" xmlns:mc="http://schemas.openxmlformats.org/markup-compatibility/2006" xmlns:o="urn:schemas-microsoft-com:office:office" xmlns:v="urn:schemas-microsoft-com:vml" xmlns:wp14="http://schemas.microsoft.com/office/word/2010/wordprocessingDrawing" xmlns:w10="urn:schemas-microsoft-com:office:word" xmlns:w="http://schemas.openxmlformats.org/wordprocessingml/2006/main" xmlns:w14="http://schemas.microsoft.com/office/word/2010/wordml" xmlns:wpg="http://schemas.microsoft.com/office/word/2010/wordprocessingGroup" xmlns:wpi="http://schemas.microsoft.com/office/word/2010/wordprocessingInk" xmlns:wps="http://schemas.microsoft.com/office/word/2010/wordprocessingShape" xmlns:a14="http://schemas.microsoft.com/office/drawing/2010/main" val="0"/>
                         </a:ext>
                       </a:extLst>
                     </a:blip>
@@ -133,7 +133,7 @@
                     <a:blip r:embed="rId9" cstate="screen">
                       <a:extLst>
                         <a:ext uri="{28A0092B-C50C-407E-A947-70E740481C1C}">
-                          <a14:useLocalDpi xmlns:a14="http://schemas.microsoft.com/office/drawing/2010/main" xmlns:wps="http://schemas.microsoft.com/office/word/2010/wordprocessingShape" xmlns:wpi="http://schemas.microsoft.com/office/word/2010/wordprocessingInk" xmlns:wpg="http://schemas.microsoft.com/office/word/2010/wordprocessingGroup" xmlns:w14="http://schemas.microsoft.com/office/word/2010/wordml" xmlns:w="http://schemas.openxmlformats.org/wordprocessingml/2006/main" xmlns:w10="urn:schemas-microsoft-com:office:word" xmlns:wp14="http://schemas.microsoft.com/office/word/2010/wordprocessingDrawing" xmlns:v="urn:schemas-microsoft-com:vml" xmlns:o="urn:schemas-microsoft-com:office:office" xmlns:mc="http://schemas.openxmlformats.org/markup-compatibility/2006" xmlns:wpc="http://schemas.microsoft.com/office/word/2010/wordprocessingCanvas" xmlns="" val="0"/>
+                          <a14:useLocalDpi xmlns="" xmlns:wpc="http://schemas.microsoft.com/office/word/2010/wordprocessingCanvas" xmlns:mc="http://schemas.openxmlformats.org/markup-compatibility/2006" xmlns:o="urn:schemas-microsoft-com:office:office" xmlns:v="urn:schemas-microsoft-com:vml" xmlns:wp14="http://schemas.microsoft.com/office/word/2010/wordprocessingDrawing" xmlns:w10="urn:schemas-microsoft-com:office:word" xmlns:w="http://schemas.openxmlformats.org/wordprocessingml/2006/main" xmlns:w14="http://schemas.microsoft.com/office/word/2010/wordml" xmlns:wpg="http://schemas.microsoft.com/office/word/2010/wordprocessingGroup" xmlns:wpi="http://schemas.microsoft.com/office/word/2010/wordprocessingInk" xmlns:wps="http://schemas.microsoft.com/office/word/2010/wordprocessingShape" xmlns:a14="http://schemas.microsoft.com/office/drawing/2010/main" val="0"/>
                         </a:ext>
                       </a:extLst>
                     </a:blip>
@@ -202,7 +202,15 @@
                       <w:sz w:val="24"/>
                       <w:szCs w:val="24"/>
                     </w:rPr>
-                    <w:t>12. Januar 2013</w:t>
+                    <w:t>14</w:t>
+                  </w:r>
+                  <w:r>
+                    <w:rPr>
+                      <w:color w:val="FFFFFF" w:themeColor="background1"/>
+                      <w:sz w:val="24"/>
+                      <w:szCs w:val="24"/>
+                    </w:rPr>
+                    <w:t>. Januar 2013</w:t>
                   </w:r>
                   <w:r>
                     <w:rPr>
@@ -384,7 +392,7 @@
           <w:r>
             <w:fldChar w:fldCharType="separate"/>
           </w:r>
-          <w:hyperlink w:anchor="_Toc345753098" w:history="1">
+          <w:hyperlink w:anchor="_Toc345950310" w:history="1">
             <w:r>
               <w:rPr>
                 <w:rStyle w:val="Hyperlink"/>
@@ -411,7 +419,7 @@
                 <w:noProof/>
                 <w:webHidden/>
               </w:rPr>
-              <w:instrText xml:space="preserve"> PAGEREF _Toc345753098 \h </w:instrText>
+              <w:instrText xml:space="preserve"> PAGEREF _Toc345950310 \h </w:instrText>
             </w:r>
             <w:r>
               <w:rPr>
@@ -454,7 +462,7 @@
               <w:lang w:eastAsia="de-CH"/>
             </w:rPr>
           </w:pPr>
-          <w:hyperlink w:anchor="_Toc345753099" w:history="1">
+          <w:hyperlink w:anchor="_Toc345950311" w:history="1">
             <w:r>
               <w:rPr>
                 <w:rStyle w:val="Hyperlink"/>
@@ -481,7 +489,7 @@
                 <w:noProof/>
                 <w:webHidden/>
               </w:rPr>
-              <w:instrText xml:space="preserve"> PAGEREF _Toc345753099 \h </w:instrText>
+              <w:instrText xml:space="preserve"> PAGEREF _Toc345950311 \h </w:instrText>
             </w:r>
             <w:r>
               <w:rPr>
@@ -524,7 +532,7 @@
               <w:lang w:eastAsia="de-CH"/>
             </w:rPr>
           </w:pPr>
-          <w:hyperlink w:anchor="_Toc345753100" w:history="1">
+          <w:hyperlink w:anchor="_Toc345950312" w:history="1">
             <w:r>
               <w:rPr>
                 <w:rStyle w:val="Hyperlink"/>
@@ -551,7 +559,7 @@
                 <w:noProof/>
                 <w:webHidden/>
               </w:rPr>
-              <w:instrText xml:space="preserve"> PAGEREF _Toc345753100 \h </w:instrText>
+              <w:instrText xml:space="preserve"> PAGEREF _Toc345950312 \h </w:instrText>
             </w:r>
             <w:r>
               <w:rPr>
@@ -594,7 +602,7 @@
               <w:lang w:eastAsia="de-CH"/>
             </w:rPr>
           </w:pPr>
-          <w:hyperlink w:anchor="_Toc345753101" w:history="1">
+          <w:hyperlink w:anchor="_Toc345950313" w:history="1">
             <w:r>
               <w:rPr>
                 <w:rStyle w:val="Hyperlink"/>
@@ -621,7 +629,7 @@
                 <w:noProof/>
                 <w:webHidden/>
               </w:rPr>
-              <w:instrText xml:space="preserve"> PAGEREF _Toc345753101 \h </w:instrText>
+              <w:instrText xml:space="preserve"> PAGEREF _Toc345950313 \h </w:instrText>
             </w:r>
             <w:r>
               <w:rPr>
@@ -664,7 +672,7 @@
               <w:lang w:eastAsia="de-CH"/>
             </w:rPr>
           </w:pPr>
-          <w:hyperlink w:anchor="_Toc345753102" w:history="1">
+          <w:hyperlink w:anchor="_Toc345950314" w:history="1">
             <w:r>
               <w:rPr>
                 <w:rStyle w:val="Hyperlink"/>
@@ -691,7 +699,7 @@
                 <w:noProof/>
                 <w:webHidden/>
               </w:rPr>
-              <w:instrText xml:space="preserve"> PAGEREF _Toc345753102 \h </w:instrText>
+              <w:instrText xml:space="preserve"> PAGEREF _Toc345950314 \h </w:instrText>
             </w:r>
             <w:r>
               <w:rPr>
@@ -734,7 +742,7 @@
               <w:lang w:eastAsia="de-CH"/>
             </w:rPr>
           </w:pPr>
-          <w:hyperlink w:anchor="_Toc345753103" w:history="1">
+          <w:hyperlink w:anchor="_Toc345950315" w:history="1">
             <w:r>
               <w:rPr>
                 <w:rStyle w:val="Hyperlink"/>
@@ -761,7 +769,7 @@
                 <w:noProof/>
                 <w:webHidden/>
               </w:rPr>
-              <w:instrText xml:space="preserve"> PAGEREF _Toc345753103 \h </w:instrText>
+              <w:instrText xml:space="preserve"> PAGEREF _Toc345950315 \h </w:instrText>
             </w:r>
             <w:r>
               <w:rPr>
@@ -804,7 +812,7 @@
               <w:lang w:eastAsia="de-CH"/>
             </w:rPr>
           </w:pPr>
-          <w:hyperlink w:anchor="_Toc345753104" w:history="1">
+          <w:hyperlink w:anchor="_Toc345950316" w:history="1">
             <w:r>
               <w:rPr>
                 <w:rStyle w:val="Hyperlink"/>
@@ -831,7 +839,7 @@
                 <w:noProof/>
                 <w:webHidden/>
               </w:rPr>
-              <w:instrText xml:space="preserve"> PAGEREF _Toc345753104 \h </w:instrText>
+              <w:instrText xml:space="preserve"> PAGEREF _Toc345950316 \h </w:instrText>
             </w:r>
             <w:r>
               <w:rPr>
@@ -874,7 +882,7 @@
               <w:lang w:eastAsia="de-CH"/>
             </w:rPr>
           </w:pPr>
-          <w:hyperlink w:anchor="_Toc345753105" w:history="1">
+          <w:hyperlink w:anchor="_Toc345950317" w:history="1">
             <w:r>
               <w:rPr>
                 <w:rStyle w:val="Hyperlink"/>
@@ -901,7 +909,7 @@
                 <w:noProof/>
                 <w:webHidden/>
               </w:rPr>
-              <w:instrText xml:space="preserve"> PAGEREF _Toc345753105 \h </w:instrText>
+              <w:instrText xml:space="preserve"> PAGEREF _Toc345950317 \h </w:instrText>
             </w:r>
             <w:r>
               <w:rPr>
@@ -944,7 +952,7 @@
               <w:lang w:eastAsia="de-CH"/>
             </w:rPr>
           </w:pPr>
-          <w:hyperlink w:anchor="_Toc345753106" w:history="1">
+          <w:hyperlink w:anchor="_Toc345950318" w:history="1">
             <w:r>
               <w:rPr>
                 <w:rStyle w:val="Hyperlink"/>
@@ -971,7 +979,7 @@
                 <w:noProof/>
                 <w:webHidden/>
               </w:rPr>
-              <w:instrText xml:space="preserve"> PAGEREF _Toc345753106 \h </w:instrText>
+              <w:instrText xml:space="preserve"> PAGEREF _Toc345950318 \h </w:instrText>
             </w:r>
             <w:r>
               <w:rPr>
@@ -1014,7 +1022,7 @@
               <w:lang w:eastAsia="de-CH"/>
             </w:rPr>
           </w:pPr>
-          <w:hyperlink w:anchor="_Toc345753107" w:history="1">
+          <w:hyperlink w:anchor="_Toc345950319" w:history="1">
             <w:r>
               <w:rPr>
                 <w:rStyle w:val="Hyperlink"/>
@@ -1041,7 +1049,7 @@
                 <w:noProof/>
                 <w:webHidden/>
               </w:rPr>
-              <w:instrText xml:space="preserve"> PAGEREF _Toc345753107 \h </w:instrText>
+              <w:instrText xml:space="preserve"> PAGEREF _Toc345950319 \h </w:instrText>
             </w:r>
             <w:r>
               <w:rPr>
@@ -1084,7 +1092,7 @@
               <w:lang w:eastAsia="de-CH"/>
             </w:rPr>
           </w:pPr>
-          <w:hyperlink w:anchor="_Toc345753108" w:history="1">
+          <w:hyperlink w:anchor="_Toc345950320" w:history="1">
             <w:r>
               <w:rPr>
                 <w:rStyle w:val="Hyperlink"/>
@@ -1111,7 +1119,7 @@
                 <w:noProof/>
                 <w:webHidden/>
               </w:rPr>
-              <w:instrText xml:space="preserve"> PAGEREF _Toc345753108 \h </w:instrText>
+              <w:instrText xml:space="preserve"> PAGEREF _Toc345950320 \h </w:instrText>
             </w:r>
             <w:r>
               <w:rPr>
@@ -1154,7 +1162,7 @@
               <w:lang w:eastAsia="de-CH"/>
             </w:rPr>
           </w:pPr>
-          <w:hyperlink w:anchor="_Toc345753109" w:history="1">
+          <w:hyperlink w:anchor="_Toc345950321" w:history="1">
             <w:r>
               <w:rPr>
                 <w:rStyle w:val="Hyperlink"/>
@@ -1181,7 +1189,7 @@
                 <w:noProof/>
                 <w:webHidden/>
               </w:rPr>
-              <w:instrText xml:space="preserve"> PAGEREF _Toc345753109 \h </w:instrText>
+              <w:instrText xml:space="preserve"> PAGEREF _Toc345950321 \h </w:instrText>
             </w:r>
             <w:r>
               <w:rPr>
@@ -1224,7 +1232,7 @@
               <w:lang w:eastAsia="de-CH"/>
             </w:rPr>
           </w:pPr>
-          <w:hyperlink w:anchor="_Toc345753110" w:history="1">
+          <w:hyperlink w:anchor="_Toc345950322" w:history="1">
             <w:r>
               <w:rPr>
                 <w:rStyle w:val="Hyperlink"/>
@@ -1251,7 +1259,7 @@
                 <w:noProof/>
                 <w:webHidden/>
               </w:rPr>
-              <w:instrText xml:space="preserve"> PAGEREF _Toc345753110 \h </w:instrText>
+              <w:instrText xml:space="preserve"> PAGEREF _Toc345950322 \h </w:instrText>
             </w:r>
             <w:r>
               <w:rPr>
@@ -1294,7 +1302,7 @@
               <w:lang w:eastAsia="de-CH"/>
             </w:rPr>
           </w:pPr>
-          <w:hyperlink w:anchor="_Toc345753111" w:history="1">
+          <w:hyperlink w:anchor="_Toc345950323" w:history="1">
             <w:r>
               <w:rPr>
                 <w:rStyle w:val="Hyperlink"/>
@@ -1321,7 +1329,7 @@
                 <w:noProof/>
                 <w:webHidden/>
               </w:rPr>
-              <w:instrText xml:space="preserve"> PAGEREF _Toc345753111 \h </w:instrText>
+              <w:instrText xml:space="preserve"> PAGEREF _Toc345950323 \h </w:instrText>
             </w:r>
             <w:r>
               <w:rPr>
@@ -1364,7 +1372,7 @@
               <w:lang w:eastAsia="de-CH"/>
             </w:rPr>
           </w:pPr>
-          <w:hyperlink w:anchor="_Toc345753112" w:history="1">
+          <w:hyperlink w:anchor="_Toc345950324" w:history="1">
             <w:r>
               <w:rPr>
                 <w:rStyle w:val="Hyperlink"/>
@@ -1391,7 +1399,7 @@
                 <w:noProof/>
                 <w:webHidden/>
               </w:rPr>
-              <w:instrText xml:space="preserve"> PAGEREF _Toc345753112 \h </w:instrText>
+              <w:instrText xml:space="preserve"> PAGEREF _Toc345950324 \h </w:instrText>
             </w:r>
             <w:r>
               <w:rPr>
@@ -1434,7 +1442,7 @@
               <w:lang w:eastAsia="de-CH"/>
             </w:rPr>
           </w:pPr>
-          <w:hyperlink w:anchor="_Toc345753113" w:history="1">
+          <w:hyperlink w:anchor="_Toc345950325" w:history="1">
             <w:r>
               <w:rPr>
                 <w:rStyle w:val="Hyperlink"/>
@@ -1461,7 +1469,7 @@
                 <w:noProof/>
                 <w:webHidden/>
               </w:rPr>
-              <w:instrText xml:space="preserve"> PAGEREF _Toc345753113 \h </w:instrText>
+              <w:instrText xml:space="preserve"> PAGEREF _Toc345950325 \h </w:instrText>
             </w:r>
             <w:r>
               <w:rPr>
@@ -1504,7 +1512,7 @@
               <w:lang w:eastAsia="de-CH"/>
             </w:rPr>
           </w:pPr>
-          <w:hyperlink w:anchor="_Toc345753114" w:history="1">
+          <w:hyperlink w:anchor="_Toc345950326" w:history="1">
             <w:r>
               <w:rPr>
                 <w:rStyle w:val="Hyperlink"/>
@@ -1531,7 +1539,7 @@
                 <w:noProof/>
                 <w:webHidden/>
               </w:rPr>
-              <w:instrText xml:space="preserve"> PAGEREF _Toc345753114 \h </w:instrText>
+              <w:instrText xml:space="preserve"> PAGEREF _Toc345950326 \h </w:instrText>
             </w:r>
             <w:r>
               <w:rPr>
@@ -1574,7 +1582,7 @@
               <w:lang w:eastAsia="de-CH"/>
             </w:rPr>
           </w:pPr>
-          <w:hyperlink w:anchor="_Toc345753115" w:history="1">
+          <w:hyperlink w:anchor="_Toc345950327" w:history="1">
             <w:r>
               <w:rPr>
                 <w:rStyle w:val="Hyperlink"/>
@@ -1601,7 +1609,7 @@
                 <w:noProof/>
                 <w:webHidden/>
               </w:rPr>
-              <w:instrText xml:space="preserve"> PAGEREF _Toc345753115 \h </w:instrText>
+              <w:instrText xml:space="preserve"> PAGEREF _Toc345950327 \h </w:instrText>
             </w:r>
             <w:r>
               <w:rPr>
@@ -1644,7 +1652,7 @@
               <w:lang w:eastAsia="de-CH"/>
             </w:rPr>
           </w:pPr>
-          <w:hyperlink w:anchor="_Toc345753116" w:history="1">
+          <w:hyperlink w:anchor="_Toc345950328" w:history="1">
             <w:r>
               <w:rPr>
                 <w:rStyle w:val="Hyperlink"/>
@@ -1671,7 +1679,7 @@
                 <w:noProof/>
                 <w:webHidden/>
               </w:rPr>
-              <w:instrText xml:space="preserve"> PAGEREF _Toc345753116 \h </w:instrText>
+              <w:instrText xml:space="preserve"> PAGEREF _Toc345950328 \h </w:instrText>
             </w:r>
             <w:r>
               <w:rPr>
@@ -1714,7 +1722,7 @@
               <w:lang w:eastAsia="de-CH"/>
             </w:rPr>
           </w:pPr>
-          <w:hyperlink w:anchor="_Toc345753117" w:history="1">
+          <w:hyperlink w:anchor="_Toc345950329" w:history="1">
             <w:r>
               <w:rPr>
                 <w:rStyle w:val="Hyperlink"/>
@@ -1741,7 +1749,77 @@
                 <w:noProof/>
                 <w:webHidden/>
               </w:rPr>
-              <w:instrText xml:space="preserve"> PAGEREF _Toc345753117 \h </w:instrText>
+              <w:instrText xml:space="preserve"> PAGEREF _Toc345950329 \h </w:instrText>
+            </w:r>
+            <w:r>
+              <w:rPr>
+                <w:noProof/>
+                <w:webHidden/>
+              </w:rPr>
+            </w:r>
+            <w:r>
+              <w:rPr>
+                <w:noProof/>
+                <w:webHidden/>
+              </w:rPr>
+              <w:fldChar w:fldCharType="separate"/>
+            </w:r>
+            <w:r>
+              <w:rPr>
+                <w:noProof/>
+                <w:webHidden/>
+              </w:rPr>
+              <w:t>11</w:t>
+            </w:r>
+            <w:r>
+              <w:rPr>
+                <w:noProof/>
+                <w:webHidden/>
+              </w:rPr>
+              <w:fldChar w:fldCharType="end"/>
+            </w:r>
+          </w:hyperlink>
+        </w:p>
+        <w:p>
+          <w:pPr>
+            <w:pStyle w:val="Verzeichnis1"/>
+            <w:tabs>
+              <w:tab w:val="right" w:leader="dot" w:pos="9062"/>
+            </w:tabs>
+            <w:rPr>
+              <w:rFonts w:eastAsiaTheme="minorEastAsia"/>
+              <w:noProof/>
+              <w:lang w:eastAsia="de-CH"/>
+            </w:rPr>
+          </w:pPr>
+          <w:hyperlink w:anchor="_Toc345950330" w:history="1">
+            <w:r>
+              <w:rPr>
+                <w:rStyle w:val="Hyperlink"/>
+                <w:noProof/>
+              </w:rPr>
+              <w:t>Code Repository</w:t>
+            </w:r>
+            <w:r>
+              <w:rPr>
+                <w:noProof/>
+                <w:webHidden/>
+              </w:rPr>
+              <w:tab/>
+            </w:r>
+            <w:r>
+              <w:rPr>
+                <w:noProof/>
+                <w:webHidden/>
+              </w:rPr>
+              <w:fldChar w:fldCharType="begin"/>
+            </w:r>
+            <w:r>
+              <w:rPr>
+                <w:noProof/>
+                <w:webHidden/>
+              </w:rPr>
+              <w:instrText xml:space="preserve"> PAGEREF _Toc345950330 \h </w:instrText>
             </w:r>
             <w:r>
               <w:rPr>
@@ -1800,7 +1878,7 @@
         <w:pStyle w:val="berschrift1"/>
         <w:jc w:val="both"/>
       </w:pPr>
-      <w:bookmarkStart w:id="0" w:name="_Toc345753098"/>
+      <w:bookmarkStart w:id="0" w:name="_Toc345950310"/>
       <w:r>
         <w:lastRenderedPageBreak/>
         <w:t>Problemstellung</w:t>
@@ -1850,7 +1928,7 @@
         <w:pStyle w:val="berschrift1"/>
         <w:jc w:val="both"/>
       </w:pPr>
-      <w:bookmarkStart w:id="1" w:name="_Toc345753099"/>
+      <w:bookmarkStart w:id="1" w:name="_Toc345950311"/>
       <w:r>
         <w:t>Lösungsansatz</w:t>
       </w:r>
@@ -1898,7 +1976,7 @@
         <w:pStyle w:val="berschrift1"/>
         <w:jc w:val="both"/>
       </w:pPr>
-      <w:bookmarkStart w:id="2" w:name="_Toc345753100"/>
+      <w:bookmarkStart w:id="2" w:name="_Toc345950312"/>
       <w:r>
         <w:t xml:space="preserve">Wichtige </w:t>
       </w:r>
@@ -1920,7 +1998,7 @@
         <w:pStyle w:val="berschrift2"/>
         <w:jc w:val="both"/>
       </w:pPr>
-      <w:bookmarkStart w:id="3" w:name="_Toc345753101"/>
+      <w:bookmarkStart w:id="3" w:name="_Toc345950313"/>
       <w:r>
         <w:t>findContours</w:t>
       </w:r>
@@ -1957,7 +2035,7 @@
         <w:pStyle w:val="berschrift2"/>
         <w:jc w:val="both"/>
       </w:pPr>
-      <w:bookmarkStart w:id="4" w:name="_Toc345753102"/>
+      <w:bookmarkStart w:id="4" w:name="_Toc345950314"/>
       <w:r>
         <w:t>approxPolyDP</w:t>
       </w:r>
@@ -2006,7 +2084,7 @@
         <w:pStyle w:val="berschrift2"/>
         <w:jc w:val="both"/>
       </w:pPr>
-      <w:bookmarkStart w:id="5" w:name="_Toc345753103"/>
+      <w:bookmarkStart w:id="5" w:name="_Toc345950315"/>
       <w:r>
         <w:t>matchShape</w:t>
       </w:r>
@@ -2025,7 +2103,7 @@
         <w:pStyle w:val="berschrift1"/>
         <w:jc w:val="both"/>
       </w:pPr>
-      <w:bookmarkStart w:id="6" w:name="_Toc345753104"/>
+      <w:bookmarkStart w:id="6" w:name="_Toc345950316"/>
       <w:r>
         <w:t>Implementation</w:t>
       </w:r>
@@ -2044,7 +2122,7 @@
         <w:pStyle w:val="berschrift2"/>
         <w:jc w:val="both"/>
       </w:pPr>
-      <w:bookmarkStart w:id="7" w:name="_Toc345753105"/>
+      <w:bookmarkStart w:id="7" w:name="_Toc345950317"/>
       <w:r>
         <w:lastRenderedPageBreak/>
         <w:t>Binarisieren</w:t>
@@ -4374,7 +4452,7 @@
         <w:pStyle w:val="berschrift2"/>
         <w:jc w:val="both"/>
       </w:pPr>
-      <w:bookmarkStart w:id="8" w:name="_Toc345753106"/>
+      <w:bookmarkStart w:id="8" w:name="_Toc345950318"/>
       <w:r>
         <w:t>Puzzleteile extrahieren</w:t>
       </w:r>
@@ -4881,7 +4959,7 @@
         <w:pStyle w:val="berschrift2"/>
         <w:jc w:val="both"/>
       </w:pPr>
-      <w:bookmarkStart w:id="9" w:name="_Toc345753107"/>
+      <w:bookmarkStart w:id="9" w:name="_Toc345950319"/>
       <w:r>
         <w:t>Kontur auf Eckpunkte analysieren</w:t>
       </w:r>
@@ -6687,7 +6765,7 @@
         <w:pStyle w:val="berschrift2"/>
         <w:jc w:val="both"/>
       </w:pPr>
-      <w:bookmarkStart w:id="10" w:name="_Toc345753108"/>
+      <w:bookmarkStart w:id="10" w:name="_Toc345950320"/>
       <w:r>
         <w:t>Seitenwände analysieren</w:t>
       </w:r>
@@ -8504,7 +8582,7 @@
         <w:pStyle w:val="berschrift2"/>
         <w:jc w:val="both"/>
       </w:pPr>
-      <w:bookmarkStart w:id="11" w:name="_Toc345753109"/>
+      <w:bookmarkStart w:id="11" w:name="_Toc345950321"/>
       <w:r>
         <w:t>Zu vergleichende Seitenwände auswählen</w:t>
       </w:r>
@@ -8653,7 +8731,7 @@
         <w:pStyle w:val="berschrift2"/>
         <w:jc w:val="both"/>
       </w:pPr>
-      <w:bookmarkStart w:id="12" w:name="_Toc345753110"/>
+      <w:bookmarkStart w:id="12" w:name="_Toc345950322"/>
       <w:r>
         <w:t>Seitenwände vergleichen</w:t>
       </w:r>
@@ -11198,7 +11276,7 @@
         <w:pStyle w:val="berschrift2"/>
         <w:jc w:val="both"/>
       </w:pPr>
-      <w:bookmarkStart w:id="13" w:name="_Toc345753111"/>
+      <w:bookmarkStart w:id="13" w:name="_Toc345950323"/>
       <w:r>
         <w:lastRenderedPageBreak/>
         <w:t>Passende Teile darstellen</w:t>
@@ -15126,7 +15204,7 @@
       <w:pPr>
         <w:pStyle w:val="berschrift1"/>
       </w:pPr>
-      <w:bookmarkStart w:id="14" w:name="_Toc345753112"/>
+      <w:bookmarkStart w:id="14" w:name="_Toc345950324"/>
       <w:r>
         <w:lastRenderedPageBreak/>
         <w:t>Fazit</w:t>
@@ -15378,7 +15456,7 @@
         <w:pStyle w:val="berschrift2"/>
         <w:jc w:val="both"/>
       </w:pPr>
-      <w:bookmarkStart w:id="15" w:name="_Toc345753113"/>
+      <w:bookmarkStart w:id="15" w:name="_Toc345950325"/>
       <w:r>
         <w:lastRenderedPageBreak/>
         <w:t>Mögliche Erweiterungen</w:t>
@@ -15390,7 +15468,7 @@
         <w:pStyle w:val="berschrift3"/>
         <w:jc w:val="both"/>
       </w:pPr>
-      <w:bookmarkStart w:id="16" w:name="_Toc345753114"/>
+      <w:bookmarkStart w:id="16" w:name="_Toc345950326"/>
       <w:r>
         <w:t>Bessere Binarisierung</w:t>
       </w:r>
@@ -15414,7 +15492,7 @@
       <w:pPr>
         <w:pStyle w:val="berschrift3"/>
       </w:pPr>
-      <w:bookmarkStart w:id="17" w:name="_Toc345753115"/>
+      <w:bookmarkStart w:id="17" w:name="_Toc345950327"/>
       <w:r>
         <w:t>Anderer Lösungsansatz</w:t>
       </w:r>
@@ -15457,7 +15535,7 @@
         <w:pStyle w:val="berschrift3"/>
         <w:jc w:val="both"/>
       </w:pPr>
-      <w:bookmarkStart w:id="18" w:name="_Toc345753116"/>
+      <w:bookmarkStart w:id="18" w:name="_Toc345950328"/>
       <w:r>
         <w:t>Nebst Seitenwandanal</w:t>
       </w:r>
@@ -15482,7 +15560,7 @@
         <w:pStyle w:val="berschrift3"/>
         <w:jc w:val="both"/>
       </w:pPr>
-      <w:bookmarkStart w:id="19" w:name="_Toc345753117"/>
+      <w:bookmarkStart w:id="19" w:name="_Toc345950329"/>
       <w:r>
         <w:t>Puzzle automatisch zusammensetzen</w:t>
       </w:r>
@@ -15498,13 +15576,43 @@
       <w:r>
         <w:t>tatt nur zu beschreiben, welche Seitenwand wohin gehört, könnte man die Puzzleteile auch noch ausschneiden und so zusammensetzen, dass das Gesamtbild sichtbar wird.</w:t>
       </w:r>
-      <w:r>
-        <w:t xml:space="preserve"> </w:t>
-      </w:r>
     </w:p>
+    <w:p>
+      <w:pPr>
+        <w:pStyle w:val="berschrift1"/>
+      </w:pPr>
+      <w:bookmarkStart w:id="20" w:name="_Toc345950330"/>
+      <w:r>
+        <w:t>Code Repository</w:t>
+      </w:r>
+      <w:bookmarkEnd w:id="20"/>
+    </w:p>
+    <w:p>
+      <w:r>
+        <w:t>Das ganze Projekt ist auf der Source Code Hosting Website GitHub verfü</w:t>
+      </w:r>
+      <w:r>
+        <w:t>g</w:t>
+      </w:r>
+      <w:r>
+        <w:t>bar:</w:t>
+      </w:r>
+      <w:r>
+        <w:br/>
+      </w:r>
+      <w:hyperlink r:id="rId23" w:history="1">
+        <w:r>
+          <w:rPr>
+            <w:rStyle w:val="Hyperlink"/>
+          </w:rPr>
+          <w:t>https://github.com/baertschi/Puzzle</w:t>
+        </w:r>
+      </w:hyperlink>
+    </w:p>
+    <w:p/>
     <w:sectPr>
-      <w:headerReference w:type="default" r:id="rId23"/>
-      <w:footerReference w:type="default" r:id="rId24"/>
+      <w:headerReference w:type="default" r:id="rId24"/>
+      <w:footerReference w:type="default" r:id="rId25"/>
       <w:pgSz w:w="11906" w:h="16838"/>
       <w:pgMar w:top="1417" w:right="1417" w:bottom="1702" w:left="1417" w:header="708" w:footer="708" w:gutter="0"/>
       <w:cols w:space="708"/>
@@ -17530,7 +17638,7 @@
 </file>
 
 <file path=customXml/itemProps1.xml><?xml version="1.0" encoding="utf-8"?>
-<ds:datastoreItem xmlns:ds="http://schemas.openxmlformats.org/officeDocument/2006/customXml" ds:itemID="{11F53EC6-8D05-4FA3-806A-57368165C59B}">
+<ds:datastoreItem xmlns:ds="http://schemas.openxmlformats.org/officeDocument/2006/customXml" ds:itemID="{E9DEB334-7021-4BA5-A57F-9CBE615E8810}">
   <ds:schemaRefs>
     <ds:schemaRef ds:uri="http://schemas.openxmlformats.org/officeDocument/2006/bibliography"/>
   </ds:schemaRefs>

</xml_diff>

<commit_message>
added a little software manual at the end
</commit_message>
<xml_diff>
--- a/Doku/Puzzle.docx
+++ b/Doku/Puzzle.docx
@@ -57,7 +57,7 @@
                     <a:blip r:embed="rId8" cstate="screen">
                       <a:extLst>
                         <a:ext uri="{28A0092B-C50C-407E-A947-70E740481C1C}">
-                          <a14:useLocalDpi xmlns="" xmlns:wpc="http://schemas.microsoft.com/office/word/2010/wordprocessingCanvas" xmlns:mc="http://schemas.openxmlformats.org/markup-compatibility/2006" xmlns:o="urn:schemas-microsoft-com:office:office" xmlns:v="urn:schemas-microsoft-com:vml" xmlns:wp14="http://schemas.microsoft.com/office/word/2010/wordprocessingDrawing" xmlns:w10="urn:schemas-microsoft-com:office:word" xmlns:w="http://schemas.openxmlformats.org/wordprocessingml/2006/main" xmlns:w14="http://schemas.microsoft.com/office/word/2010/wordml" xmlns:wpg="http://schemas.microsoft.com/office/word/2010/wordprocessingGroup" xmlns:wpi="http://schemas.microsoft.com/office/word/2010/wordprocessingInk" xmlns:wps="http://schemas.microsoft.com/office/word/2010/wordprocessingShape" xmlns:a14="http://schemas.microsoft.com/office/drawing/2010/main" val="0"/>
+                          <a14:useLocalDpi xmlns:a14="http://schemas.microsoft.com/office/drawing/2010/main" xmlns:wps="http://schemas.microsoft.com/office/word/2010/wordprocessingShape" xmlns:wpi="http://schemas.microsoft.com/office/word/2010/wordprocessingInk" xmlns:wpg="http://schemas.microsoft.com/office/word/2010/wordprocessingGroup" xmlns:w14="http://schemas.microsoft.com/office/word/2010/wordml" xmlns:w="http://schemas.openxmlformats.org/wordprocessingml/2006/main" xmlns:w10="urn:schemas-microsoft-com:office:word" xmlns:wp14="http://schemas.microsoft.com/office/word/2010/wordprocessingDrawing" xmlns:v="urn:schemas-microsoft-com:vml" xmlns:o="urn:schemas-microsoft-com:office:office" xmlns:mc="http://schemas.openxmlformats.org/markup-compatibility/2006" xmlns:wpc="http://schemas.microsoft.com/office/word/2010/wordprocessingCanvas" xmlns="" val="0"/>
                         </a:ext>
                       </a:extLst>
                     </a:blip>
@@ -133,7 +133,7 @@
                     <a:blip r:embed="rId9" cstate="screen">
                       <a:extLst>
                         <a:ext uri="{28A0092B-C50C-407E-A947-70E740481C1C}">
-                          <a14:useLocalDpi xmlns="" xmlns:wpc="http://schemas.microsoft.com/office/word/2010/wordprocessingCanvas" xmlns:mc="http://schemas.openxmlformats.org/markup-compatibility/2006" xmlns:o="urn:schemas-microsoft-com:office:office" xmlns:v="urn:schemas-microsoft-com:vml" xmlns:wp14="http://schemas.microsoft.com/office/word/2010/wordprocessingDrawing" xmlns:w10="urn:schemas-microsoft-com:office:word" xmlns:w="http://schemas.openxmlformats.org/wordprocessingml/2006/main" xmlns:w14="http://schemas.microsoft.com/office/word/2010/wordml" xmlns:wpg="http://schemas.microsoft.com/office/word/2010/wordprocessingGroup" xmlns:wpi="http://schemas.microsoft.com/office/word/2010/wordprocessingInk" xmlns:wps="http://schemas.microsoft.com/office/word/2010/wordprocessingShape" xmlns:a14="http://schemas.microsoft.com/office/drawing/2010/main" val="0"/>
+                          <a14:useLocalDpi xmlns:a14="http://schemas.microsoft.com/office/drawing/2010/main" xmlns:wps="http://schemas.microsoft.com/office/word/2010/wordprocessingShape" xmlns:wpi="http://schemas.microsoft.com/office/word/2010/wordprocessingInk" xmlns:wpg="http://schemas.microsoft.com/office/word/2010/wordprocessingGroup" xmlns:w14="http://schemas.microsoft.com/office/word/2010/wordml" xmlns:w="http://schemas.openxmlformats.org/wordprocessingml/2006/main" xmlns:w10="urn:schemas-microsoft-com:office:word" xmlns:wp14="http://schemas.microsoft.com/office/word/2010/wordprocessingDrawing" xmlns:v="urn:schemas-microsoft-com:vml" xmlns:o="urn:schemas-microsoft-com:office:office" xmlns:mc="http://schemas.openxmlformats.org/markup-compatibility/2006" xmlns:wpc="http://schemas.microsoft.com/office/word/2010/wordprocessingCanvas" xmlns="" val="0"/>
                         </a:ext>
                       </a:extLst>
                     </a:blip>
@@ -392,7 +392,7 @@
           <w:r>
             <w:fldChar w:fldCharType="separate"/>
           </w:r>
-          <w:hyperlink w:anchor="_Toc345950310" w:history="1">
+          <w:hyperlink w:anchor="_Toc345951639" w:history="1">
             <w:r>
               <w:rPr>
                 <w:rStyle w:val="Hyperlink"/>
@@ -419,7 +419,7 @@
                 <w:noProof/>
                 <w:webHidden/>
               </w:rPr>
-              <w:instrText xml:space="preserve"> PAGEREF _Toc345950310 \h </w:instrText>
+              <w:instrText xml:space="preserve"> PAGEREF _Toc345951639 \h </w:instrText>
             </w:r>
             <w:r>
               <w:rPr>
@@ -462,7 +462,7 @@
               <w:lang w:eastAsia="de-CH"/>
             </w:rPr>
           </w:pPr>
-          <w:hyperlink w:anchor="_Toc345950311" w:history="1">
+          <w:hyperlink w:anchor="_Toc345951640" w:history="1">
             <w:r>
               <w:rPr>
                 <w:rStyle w:val="Hyperlink"/>
@@ -489,7 +489,7 @@
                 <w:noProof/>
                 <w:webHidden/>
               </w:rPr>
-              <w:instrText xml:space="preserve"> PAGEREF _Toc345950311 \h </w:instrText>
+              <w:instrText xml:space="preserve"> PAGEREF _Toc345951640 \h </w:instrText>
             </w:r>
             <w:r>
               <w:rPr>
@@ -532,7 +532,7 @@
               <w:lang w:eastAsia="de-CH"/>
             </w:rPr>
           </w:pPr>
-          <w:hyperlink w:anchor="_Toc345950312" w:history="1">
+          <w:hyperlink w:anchor="_Toc345951641" w:history="1">
             <w:r>
               <w:rPr>
                 <w:rStyle w:val="Hyperlink"/>
@@ -559,7 +559,7 @@
                 <w:noProof/>
                 <w:webHidden/>
               </w:rPr>
-              <w:instrText xml:space="preserve"> PAGEREF _Toc345950312 \h </w:instrText>
+              <w:instrText xml:space="preserve"> PAGEREF _Toc345951641 \h </w:instrText>
             </w:r>
             <w:r>
               <w:rPr>
@@ -602,7 +602,7 @@
               <w:lang w:eastAsia="de-CH"/>
             </w:rPr>
           </w:pPr>
-          <w:hyperlink w:anchor="_Toc345950313" w:history="1">
+          <w:hyperlink w:anchor="_Toc345951642" w:history="1">
             <w:r>
               <w:rPr>
                 <w:rStyle w:val="Hyperlink"/>
@@ -629,7 +629,7 @@
                 <w:noProof/>
                 <w:webHidden/>
               </w:rPr>
-              <w:instrText xml:space="preserve"> PAGEREF _Toc345950313 \h </w:instrText>
+              <w:instrText xml:space="preserve"> PAGEREF _Toc345951642 \h </w:instrText>
             </w:r>
             <w:r>
               <w:rPr>
@@ -672,7 +672,7 @@
               <w:lang w:eastAsia="de-CH"/>
             </w:rPr>
           </w:pPr>
-          <w:hyperlink w:anchor="_Toc345950314" w:history="1">
+          <w:hyperlink w:anchor="_Toc345951643" w:history="1">
             <w:r>
               <w:rPr>
                 <w:rStyle w:val="Hyperlink"/>
@@ -699,7 +699,7 @@
                 <w:noProof/>
                 <w:webHidden/>
               </w:rPr>
-              <w:instrText xml:space="preserve"> PAGEREF _Toc345950314 \h </w:instrText>
+              <w:instrText xml:space="preserve"> PAGEREF _Toc345951643 \h </w:instrText>
             </w:r>
             <w:r>
               <w:rPr>
@@ -742,7 +742,7 @@
               <w:lang w:eastAsia="de-CH"/>
             </w:rPr>
           </w:pPr>
-          <w:hyperlink w:anchor="_Toc345950315" w:history="1">
+          <w:hyperlink w:anchor="_Toc345951644" w:history="1">
             <w:r>
               <w:rPr>
                 <w:rStyle w:val="Hyperlink"/>
@@ -769,7 +769,7 @@
                 <w:noProof/>
                 <w:webHidden/>
               </w:rPr>
-              <w:instrText xml:space="preserve"> PAGEREF _Toc345950315 \h </w:instrText>
+              <w:instrText xml:space="preserve"> PAGEREF _Toc345951644 \h </w:instrText>
             </w:r>
             <w:r>
               <w:rPr>
@@ -812,7 +812,7 @@
               <w:lang w:eastAsia="de-CH"/>
             </w:rPr>
           </w:pPr>
-          <w:hyperlink w:anchor="_Toc345950316" w:history="1">
+          <w:hyperlink w:anchor="_Toc345951645" w:history="1">
             <w:r>
               <w:rPr>
                 <w:rStyle w:val="Hyperlink"/>
@@ -839,7 +839,7 @@
                 <w:noProof/>
                 <w:webHidden/>
               </w:rPr>
-              <w:instrText xml:space="preserve"> PAGEREF _Toc345950316 \h </w:instrText>
+              <w:instrText xml:space="preserve"> PAGEREF _Toc345951645 \h </w:instrText>
             </w:r>
             <w:r>
               <w:rPr>
@@ -882,7 +882,7 @@
               <w:lang w:eastAsia="de-CH"/>
             </w:rPr>
           </w:pPr>
-          <w:hyperlink w:anchor="_Toc345950317" w:history="1">
+          <w:hyperlink w:anchor="_Toc345951646" w:history="1">
             <w:r>
               <w:rPr>
                 <w:rStyle w:val="Hyperlink"/>
@@ -909,7 +909,7 @@
                 <w:noProof/>
                 <w:webHidden/>
               </w:rPr>
-              <w:instrText xml:space="preserve"> PAGEREF _Toc345950317 \h </w:instrText>
+              <w:instrText xml:space="preserve"> PAGEREF _Toc345951646 \h </w:instrText>
             </w:r>
             <w:r>
               <w:rPr>
@@ -952,7 +952,7 @@
               <w:lang w:eastAsia="de-CH"/>
             </w:rPr>
           </w:pPr>
-          <w:hyperlink w:anchor="_Toc345950318" w:history="1">
+          <w:hyperlink w:anchor="_Toc345951647" w:history="1">
             <w:r>
               <w:rPr>
                 <w:rStyle w:val="Hyperlink"/>
@@ -979,7 +979,7 @@
                 <w:noProof/>
                 <w:webHidden/>
               </w:rPr>
-              <w:instrText xml:space="preserve"> PAGEREF _Toc345950318 \h </w:instrText>
+              <w:instrText xml:space="preserve"> PAGEREF _Toc345951647 \h </w:instrText>
             </w:r>
             <w:r>
               <w:rPr>
@@ -1022,7 +1022,7 @@
               <w:lang w:eastAsia="de-CH"/>
             </w:rPr>
           </w:pPr>
-          <w:hyperlink w:anchor="_Toc345950319" w:history="1">
+          <w:hyperlink w:anchor="_Toc345951648" w:history="1">
             <w:r>
               <w:rPr>
                 <w:rStyle w:val="Hyperlink"/>
@@ -1049,7 +1049,7 @@
                 <w:noProof/>
                 <w:webHidden/>
               </w:rPr>
-              <w:instrText xml:space="preserve"> PAGEREF _Toc345950319 \h </w:instrText>
+              <w:instrText xml:space="preserve"> PAGEREF _Toc345951648 \h </w:instrText>
             </w:r>
             <w:r>
               <w:rPr>
@@ -1092,7 +1092,7 @@
               <w:lang w:eastAsia="de-CH"/>
             </w:rPr>
           </w:pPr>
-          <w:hyperlink w:anchor="_Toc345950320" w:history="1">
+          <w:hyperlink w:anchor="_Toc345951649" w:history="1">
             <w:r>
               <w:rPr>
                 <w:rStyle w:val="Hyperlink"/>
@@ -1119,7 +1119,7 @@
                 <w:noProof/>
                 <w:webHidden/>
               </w:rPr>
-              <w:instrText xml:space="preserve"> PAGEREF _Toc345950320 \h </w:instrText>
+              <w:instrText xml:space="preserve"> PAGEREF _Toc345951649 \h </w:instrText>
             </w:r>
             <w:r>
               <w:rPr>
@@ -1162,7 +1162,7 @@
               <w:lang w:eastAsia="de-CH"/>
             </w:rPr>
           </w:pPr>
-          <w:hyperlink w:anchor="_Toc345950321" w:history="1">
+          <w:hyperlink w:anchor="_Toc345951650" w:history="1">
             <w:r>
               <w:rPr>
                 <w:rStyle w:val="Hyperlink"/>
@@ -1189,7 +1189,7 @@
                 <w:noProof/>
                 <w:webHidden/>
               </w:rPr>
-              <w:instrText xml:space="preserve"> PAGEREF _Toc345950321 \h </w:instrText>
+              <w:instrText xml:space="preserve"> PAGEREF _Toc345951650 \h </w:instrText>
             </w:r>
             <w:r>
               <w:rPr>
@@ -1232,7 +1232,7 @@
               <w:lang w:eastAsia="de-CH"/>
             </w:rPr>
           </w:pPr>
-          <w:hyperlink w:anchor="_Toc345950322" w:history="1">
+          <w:hyperlink w:anchor="_Toc345951651" w:history="1">
             <w:r>
               <w:rPr>
                 <w:rStyle w:val="Hyperlink"/>
@@ -1259,7 +1259,7 @@
                 <w:noProof/>
                 <w:webHidden/>
               </w:rPr>
-              <w:instrText xml:space="preserve"> PAGEREF _Toc345950322 \h </w:instrText>
+              <w:instrText xml:space="preserve"> PAGEREF _Toc345951651 \h </w:instrText>
             </w:r>
             <w:r>
               <w:rPr>
@@ -1302,7 +1302,7 @@
               <w:lang w:eastAsia="de-CH"/>
             </w:rPr>
           </w:pPr>
-          <w:hyperlink w:anchor="_Toc345950323" w:history="1">
+          <w:hyperlink w:anchor="_Toc345951652" w:history="1">
             <w:r>
               <w:rPr>
                 <w:rStyle w:val="Hyperlink"/>
@@ -1329,7 +1329,7 @@
                 <w:noProof/>
                 <w:webHidden/>
               </w:rPr>
-              <w:instrText xml:space="preserve"> PAGEREF _Toc345950323 \h </w:instrText>
+              <w:instrText xml:space="preserve"> PAGEREF _Toc345951652 \h </w:instrText>
             </w:r>
             <w:r>
               <w:rPr>
@@ -1372,7 +1372,7 @@
               <w:lang w:eastAsia="de-CH"/>
             </w:rPr>
           </w:pPr>
-          <w:hyperlink w:anchor="_Toc345950324" w:history="1">
+          <w:hyperlink w:anchor="_Toc345951653" w:history="1">
             <w:r>
               <w:rPr>
                 <w:rStyle w:val="Hyperlink"/>
@@ -1399,7 +1399,7 @@
                 <w:noProof/>
                 <w:webHidden/>
               </w:rPr>
-              <w:instrText xml:space="preserve"> PAGEREF _Toc345950324 \h </w:instrText>
+              <w:instrText xml:space="preserve"> PAGEREF _Toc345951653 \h </w:instrText>
             </w:r>
             <w:r>
               <w:rPr>
@@ -1442,7 +1442,7 @@
               <w:lang w:eastAsia="de-CH"/>
             </w:rPr>
           </w:pPr>
-          <w:hyperlink w:anchor="_Toc345950325" w:history="1">
+          <w:hyperlink w:anchor="_Toc345951654" w:history="1">
             <w:r>
               <w:rPr>
                 <w:rStyle w:val="Hyperlink"/>
@@ -1469,7 +1469,7 @@
                 <w:noProof/>
                 <w:webHidden/>
               </w:rPr>
-              <w:instrText xml:space="preserve"> PAGEREF _Toc345950325 \h </w:instrText>
+              <w:instrText xml:space="preserve"> PAGEREF _Toc345951654 \h </w:instrText>
             </w:r>
             <w:r>
               <w:rPr>
@@ -1512,7 +1512,7 @@
               <w:lang w:eastAsia="de-CH"/>
             </w:rPr>
           </w:pPr>
-          <w:hyperlink w:anchor="_Toc345950326" w:history="1">
+          <w:hyperlink w:anchor="_Toc345951655" w:history="1">
             <w:r>
               <w:rPr>
                 <w:rStyle w:val="Hyperlink"/>
@@ -1539,7 +1539,7 @@
                 <w:noProof/>
                 <w:webHidden/>
               </w:rPr>
-              <w:instrText xml:space="preserve"> PAGEREF _Toc345950326 \h </w:instrText>
+              <w:instrText xml:space="preserve"> PAGEREF _Toc345951655 \h </w:instrText>
             </w:r>
             <w:r>
               <w:rPr>
@@ -1582,7 +1582,7 @@
               <w:lang w:eastAsia="de-CH"/>
             </w:rPr>
           </w:pPr>
-          <w:hyperlink w:anchor="_Toc345950327" w:history="1">
+          <w:hyperlink w:anchor="_Toc345951656" w:history="1">
             <w:r>
               <w:rPr>
                 <w:rStyle w:val="Hyperlink"/>
@@ -1609,7 +1609,7 @@
                 <w:noProof/>
                 <w:webHidden/>
               </w:rPr>
-              <w:instrText xml:space="preserve"> PAGEREF _Toc345950327 \h </w:instrText>
+              <w:instrText xml:space="preserve"> PAGEREF _Toc345951656 \h </w:instrText>
             </w:r>
             <w:r>
               <w:rPr>
@@ -1652,7 +1652,7 @@
               <w:lang w:eastAsia="de-CH"/>
             </w:rPr>
           </w:pPr>
-          <w:hyperlink w:anchor="_Toc345950328" w:history="1">
+          <w:hyperlink w:anchor="_Toc345951657" w:history="1">
             <w:r>
               <w:rPr>
                 <w:rStyle w:val="Hyperlink"/>
@@ -1679,7 +1679,7 @@
                 <w:noProof/>
                 <w:webHidden/>
               </w:rPr>
-              <w:instrText xml:space="preserve"> PAGEREF _Toc345950328 \h </w:instrText>
+              <w:instrText xml:space="preserve"> PAGEREF _Toc345951657 \h </w:instrText>
             </w:r>
             <w:r>
               <w:rPr>
@@ -1722,7 +1722,7 @@
               <w:lang w:eastAsia="de-CH"/>
             </w:rPr>
           </w:pPr>
-          <w:hyperlink w:anchor="_Toc345950329" w:history="1">
+          <w:hyperlink w:anchor="_Toc345951658" w:history="1">
             <w:r>
               <w:rPr>
                 <w:rStyle w:val="Hyperlink"/>
@@ -1749,7 +1749,7 @@
                 <w:noProof/>
                 <w:webHidden/>
               </w:rPr>
-              <w:instrText xml:space="preserve"> PAGEREF _Toc345950329 \h </w:instrText>
+              <w:instrText xml:space="preserve"> PAGEREF _Toc345951658 \h </w:instrText>
             </w:r>
             <w:r>
               <w:rPr>
@@ -1792,7 +1792,7 @@
               <w:lang w:eastAsia="de-CH"/>
             </w:rPr>
           </w:pPr>
-          <w:hyperlink w:anchor="_Toc345950330" w:history="1">
+          <w:hyperlink w:anchor="_Toc345951659" w:history="1">
             <w:r>
               <w:rPr>
                 <w:rStyle w:val="Hyperlink"/>
@@ -1819,7 +1819,7 @@
                 <w:noProof/>
                 <w:webHidden/>
               </w:rPr>
-              <w:instrText xml:space="preserve"> PAGEREF _Toc345950330 \h </w:instrText>
+              <w:instrText xml:space="preserve"> PAGEREF _Toc345951659 \h </w:instrText>
             </w:r>
             <w:r>
               <w:rPr>
@@ -1839,7 +1839,77 @@
                 <w:noProof/>
                 <w:webHidden/>
               </w:rPr>
-              <w:t>11</w:t>
+              <w:t>12</w:t>
+            </w:r>
+            <w:r>
+              <w:rPr>
+                <w:noProof/>
+                <w:webHidden/>
+              </w:rPr>
+              <w:fldChar w:fldCharType="end"/>
+            </w:r>
+          </w:hyperlink>
+        </w:p>
+        <w:p>
+          <w:pPr>
+            <w:pStyle w:val="Verzeichnis1"/>
+            <w:tabs>
+              <w:tab w:val="right" w:leader="dot" w:pos="9062"/>
+            </w:tabs>
+            <w:rPr>
+              <w:rFonts w:eastAsiaTheme="minorEastAsia"/>
+              <w:noProof/>
+              <w:lang w:eastAsia="de-CH"/>
+            </w:rPr>
+          </w:pPr>
+          <w:hyperlink w:anchor="_Toc345951660" w:history="1">
+            <w:r>
+              <w:rPr>
+                <w:rStyle w:val="Hyperlink"/>
+                <w:noProof/>
+              </w:rPr>
+              <w:t>Starten der Software</w:t>
+            </w:r>
+            <w:r>
+              <w:rPr>
+                <w:noProof/>
+                <w:webHidden/>
+              </w:rPr>
+              <w:tab/>
+            </w:r>
+            <w:r>
+              <w:rPr>
+                <w:noProof/>
+                <w:webHidden/>
+              </w:rPr>
+              <w:fldChar w:fldCharType="begin"/>
+            </w:r>
+            <w:r>
+              <w:rPr>
+                <w:noProof/>
+                <w:webHidden/>
+              </w:rPr>
+              <w:instrText xml:space="preserve"> PAGEREF _Toc345951660 \h </w:instrText>
+            </w:r>
+            <w:r>
+              <w:rPr>
+                <w:noProof/>
+                <w:webHidden/>
+              </w:rPr>
+            </w:r>
+            <w:r>
+              <w:rPr>
+                <w:noProof/>
+                <w:webHidden/>
+              </w:rPr>
+              <w:fldChar w:fldCharType="separate"/>
+            </w:r>
+            <w:r>
+              <w:rPr>
+                <w:noProof/>
+                <w:webHidden/>
+              </w:rPr>
+              <w:t>12</w:t>
             </w:r>
             <w:r>
               <w:rPr>
@@ -1878,7 +1948,7 @@
         <w:pStyle w:val="berschrift1"/>
         <w:jc w:val="both"/>
       </w:pPr>
-      <w:bookmarkStart w:id="0" w:name="_Toc345950310"/>
+      <w:bookmarkStart w:id="0" w:name="_Toc345951639"/>
       <w:r>
         <w:lastRenderedPageBreak/>
         <w:t>Problemstellung</w:t>
@@ -1928,7 +1998,7 @@
         <w:pStyle w:val="berschrift1"/>
         <w:jc w:val="both"/>
       </w:pPr>
-      <w:bookmarkStart w:id="1" w:name="_Toc345950311"/>
+      <w:bookmarkStart w:id="1" w:name="_Toc345951640"/>
       <w:r>
         <w:t>Lösungsansatz</w:t>
       </w:r>
@@ -1976,7 +2046,7 @@
         <w:pStyle w:val="berschrift1"/>
         <w:jc w:val="both"/>
       </w:pPr>
-      <w:bookmarkStart w:id="2" w:name="_Toc345950312"/>
+      <w:bookmarkStart w:id="2" w:name="_Toc345951641"/>
       <w:r>
         <w:t xml:space="preserve">Wichtige </w:t>
       </w:r>
@@ -1998,7 +2068,7 @@
         <w:pStyle w:val="berschrift2"/>
         <w:jc w:val="both"/>
       </w:pPr>
-      <w:bookmarkStart w:id="3" w:name="_Toc345950313"/>
+      <w:bookmarkStart w:id="3" w:name="_Toc345951642"/>
       <w:r>
         <w:t>findContours</w:t>
       </w:r>
@@ -2035,7 +2105,7 @@
         <w:pStyle w:val="berschrift2"/>
         <w:jc w:val="both"/>
       </w:pPr>
-      <w:bookmarkStart w:id="4" w:name="_Toc345950314"/>
+      <w:bookmarkStart w:id="4" w:name="_Toc345951643"/>
       <w:r>
         <w:t>approxPolyDP</w:t>
       </w:r>
@@ -2084,7 +2154,7 @@
         <w:pStyle w:val="berschrift2"/>
         <w:jc w:val="both"/>
       </w:pPr>
-      <w:bookmarkStart w:id="5" w:name="_Toc345950315"/>
+      <w:bookmarkStart w:id="5" w:name="_Toc345951644"/>
       <w:r>
         <w:t>matchShape</w:t>
       </w:r>
@@ -2103,7 +2173,7 @@
         <w:pStyle w:val="berschrift1"/>
         <w:jc w:val="both"/>
       </w:pPr>
-      <w:bookmarkStart w:id="6" w:name="_Toc345950316"/>
+      <w:bookmarkStart w:id="6" w:name="_Toc345951645"/>
       <w:r>
         <w:t>Implementation</w:t>
       </w:r>
@@ -2122,7 +2192,7 @@
         <w:pStyle w:val="berschrift2"/>
         <w:jc w:val="both"/>
       </w:pPr>
-      <w:bookmarkStart w:id="7" w:name="_Toc345950317"/>
+      <w:bookmarkStart w:id="7" w:name="_Toc345951646"/>
       <w:r>
         <w:lastRenderedPageBreak/>
         <w:t>Binarisieren</w:t>
@@ -4452,7 +4522,7 @@
         <w:pStyle w:val="berschrift2"/>
         <w:jc w:val="both"/>
       </w:pPr>
-      <w:bookmarkStart w:id="8" w:name="_Toc345950318"/>
+      <w:bookmarkStart w:id="8" w:name="_Toc345951647"/>
       <w:r>
         <w:t>Puzzleteile extrahieren</w:t>
       </w:r>
@@ -4959,7 +5029,7 @@
         <w:pStyle w:val="berschrift2"/>
         <w:jc w:val="both"/>
       </w:pPr>
-      <w:bookmarkStart w:id="9" w:name="_Toc345950319"/>
+      <w:bookmarkStart w:id="9" w:name="_Toc345951648"/>
       <w:r>
         <w:t>Kontur auf Eckpunkte analysieren</w:t>
       </w:r>
@@ -6765,7 +6835,7 @@
         <w:pStyle w:val="berschrift2"/>
         <w:jc w:val="both"/>
       </w:pPr>
-      <w:bookmarkStart w:id="10" w:name="_Toc345950320"/>
+      <w:bookmarkStart w:id="10" w:name="_Toc345951649"/>
       <w:r>
         <w:t>Seitenwände analysieren</w:t>
       </w:r>
@@ -8582,7 +8652,7 @@
         <w:pStyle w:val="berschrift2"/>
         <w:jc w:val="both"/>
       </w:pPr>
-      <w:bookmarkStart w:id="11" w:name="_Toc345950321"/>
+      <w:bookmarkStart w:id="11" w:name="_Toc345951650"/>
       <w:r>
         <w:t>Zu vergleichende Seitenwände auswählen</w:t>
       </w:r>
@@ -8731,7 +8801,7 @@
         <w:pStyle w:val="berschrift2"/>
         <w:jc w:val="both"/>
       </w:pPr>
-      <w:bookmarkStart w:id="12" w:name="_Toc345950322"/>
+      <w:bookmarkStart w:id="12" w:name="_Toc345951651"/>
       <w:r>
         <w:t>Seitenwände vergleichen</w:t>
       </w:r>
@@ -11276,7 +11346,7 @@
         <w:pStyle w:val="berschrift2"/>
         <w:jc w:val="both"/>
       </w:pPr>
-      <w:bookmarkStart w:id="13" w:name="_Toc345950323"/>
+      <w:bookmarkStart w:id="13" w:name="_Toc345951652"/>
       <w:r>
         <w:lastRenderedPageBreak/>
         <w:t>Passende Teile darstellen</w:t>
@@ -12354,9 +12424,6 @@
         <w:jc w:val="both"/>
       </w:pPr>
       <w:r>
-        <w:rPr>
-          <w:lang w:val="en-US"/>
-        </w:rPr>
         <w:br/>
       </w:r>
       <w:r>
@@ -15204,7 +15271,7 @@
       <w:pPr>
         <w:pStyle w:val="berschrift1"/>
       </w:pPr>
-      <w:bookmarkStart w:id="14" w:name="_Toc345950324"/>
+      <w:bookmarkStart w:id="14" w:name="_Toc345951653"/>
       <w:r>
         <w:lastRenderedPageBreak/>
         <w:t>Fazit</w:t>
@@ -15456,7 +15523,7 @@
         <w:pStyle w:val="berschrift2"/>
         <w:jc w:val="both"/>
       </w:pPr>
-      <w:bookmarkStart w:id="15" w:name="_Toc345950325"/>
+      <w:bookmarkStart w:id="15" w:name="_Toc345951654"/>
       <w:r>
         <w:lastRenderedPageBreak/>
         <w:t>Mögliche Erweiterungen</w:t>
@@ -15468,7 +15535,7 @@
         <w:pStyle w:val="berschrift3"/>
         <w:jc w:val="both"/>
       </w:pPr>
-      <w:bookmarkStart w:id="16" w:name="_Toc345950326"/>
+      <w:bookmarkStart w:id="16" w:name="_Toc345951655"/>
       <w:r>
         <w:t>Bessere Binarisierung</w:t>
       </w:r>
@@ -15492,7 +15559,7 @@
       <w:pPr>
         <w:pStyle w:val="berschrift3"/>
       </w:pPr>
-      <w:bookmarkStart w:id="17" w:name="_Toc345950327"/>
+      <w:bookmarkStart w:id="17" w:name="_Toc345951656"/>
       <w:r>
         <w:t>Anderer Lösungsansatz</w:t>
       </w:r>
@@ -15535,7 +15602,7 @@
         <w:pStyle w:val="berschrift3"/>
         <w:jc w:val="both"/>
       </w:pPr>
-      <w:bookmarkStart w:id="18" w:name="_Toc345950328"/>
+      <w:bookmarkStart w:id="18" w:name="_Toc345951657"/>
       <w:r>
         <w:t>Nebst Seitenwandanal</w:t>
       </w:r>
@@ -15560,7 +15627,7 @@
         <w:pStyle w:val="berschrift3"/>
         <w:jc w:val="both"/>
       </w:pPr>
-      <w:bookmarkStart w:id="19" w:name="_Toc345950329"/>
+      <w:bookmarkStart w:id="19" w:name="_Toc345951658"/>
       <w:r>
         <w:t>Puzzle automatisch zusammensetzen</w:t>
       </w:r>
@@ -15578,24 +15645,24 @@
       </w:r>
     </w:p>
     <w:p>
+      <w:r>
+        <w:br w:type="page"/>
+      </w:r>
+    </w:p>
+    <w:p>
       <w:pPr>
         <w:pStyle w:val="berschrift1"/>
       </w:pPr>
-      <w:bookmarkStart w:id="20" w:name="_Toc345950330"/>
-      <w:r>
+      <w:bookmarkStart w:id="20" w:name="_Toc345951659"/>
+      <w:r>
+        <w:lastRenderedPageBreak/>
         <w:t>Code Repository</w:t>
       </w:r>
       <w:bookmarkEnd w:id="20"/>
     </w:p>
     <w:p>
       <w:r>
-        <w:t>Das ganze Projekt ist auf der Source Code Hosting Website GitHub verfü</w:t>
-      </w:r>
-      <w:r>
-        <w:t>g</w:t>
-      </w:r>
-      <w:r>
-        <w:t>bar:</w:t>
+        <w:t>Das ganze Projekt ist auf der Source Code Hosting Website GitHub verfügbar:</w:t>
       </w:r>
       <w:r>
         <w:br/>
@@ -15610,6 +15677,269 @@
       </w:hyperlink>
     </w:p>
     <w:p/>
+    <w:p>
+      <w:pPr>
+        <w:pStyle w:val="berschrift1"/>
+      </w:pPr>
+      <w:bookmarkStart w:id="21" w:name="_Toc345951660"/>
+      <w:r>
+        <w:t>Starten der Software</w:t>
+      </w:r>
+      <w:bookmarkEnd w:id="21"/>
+    </w:p>
+    <w:p>
+      <w:r>
+        <w:t xml:space="preserve">Um die Software zu starten muss zuerst das Zip-File </w:t>
+      </w:r>
+      <w:r>
+        <w:t>„</w:t>
+      </w:r>
+      <w:r>
+        <w:rPr>
+          <w:rFonts w:ascii="Courier New" w:hAnsi="Courier New" w:cs="Courier New"/>
+          <w:b/>
+          <w:sz w:val="20"/>
+          <w:szCs w:val="20"/>
+        </w:rPr>
+        <w:t>Puzzle-Solver Release-Binary.zip</w:t>
+      </w:r>
+      <w:r>
+        <w:rPr>
+          <w:rFonts w:asciiTheme="majorHAnsi" w:hAnsiTheme="majorHAnsi" w:cs="Courier New"/>
+        </w:rPr>
+        <w:t>“</w:t>
+      </w:r>
+      <w:r>
+        <w:t xml:space="preserve"> </w:t>
+      </w:r>
+      <w:r>
+        <w:t>entpackt werden. Darin sind alle Dateien und Laufzeit-Bibliotheken enthalten, um die Software la</w:t>
+      </w:r>
+      <w:r>
+        <w:t>u</w:t>
+      </w:r>
+      <w:r>
+        <w:t>fen zu lassen.</w:t>
+      </w:r>
+    </w:p>
+    <w:p>
+      <w:r>
+        <w:t>Durch Doppelklick auf die ausführbare Datei „</w:t>
+      </w:r>
+      <w:r>
+        <w:rPr>
+          <w:rFonts w:ascii="Courier New" w:hAnsi="Courier New" w:cs="Courier New"/>
+          <w:b/>
+          <w:sz w:val="20"/>
+          <w:szCs w:val="20"/>
+        </w:rPr>
+        <w:t>Puzzle.exe</w:t>
+      </w:r>
+      <w:r>
+        <w:t>“ wird das rudimentäre GUI gestartet. Dort kann mit dem Button „</w:t>
+      </w:r>
+      <w:r>
+        <w:rPr>
+          <w:rFonts w:ascii="Courier New" w:hAnsi="Courier New" w:cs="Courier New"/>
+          <w:b/>
+          <w:sz w:val="20"/>
+          <w:szCs w:val="20"/>
+        </w:rPr>
+        <w:t>Load</w:t>
+      </w:r>
+      <w:r>
+        <w:t>“ eine Bilddatei eingelesen werden. Ebenfalls in diesem Zip-Archiv ist ein die Datei „</w:t>
+      </w:r>
+      <w:r>
+        <w:rPr>
+          <w:rFonts w:ascii="Courier New" w:hAnsi="Courier New" w:cs="Courier New"/>
+          <w:b/>
+          <w:sz w:val="20"/>
+          <w:szCs w:val="20"/>
+        </w:rPr>
+        <w:t>Referenzbild.jpg</w:t>
+      </w:r>
+      <w:r>
+        <w:t>“, welche zur Veranschaulichung der Funktionalität gut geei</w:t>
+      </w:r>
+      <w:r>
+        <w:t>g</w:t>
+      </w:r>
+      <w:r>
+        <w:t>net ist.</w:t>
+      </w:r>
+    </w:p>
+    <w:p>
+      <w:r>
+        <w:t>Nachdem diese Datei mit „</w:t>
+      </w:r>
+      <w:r>
+        <w:rPr>
+          <w:rFonts w:ascii="Courier New" w:hAnsi="Courier New" w:cs="Courier New"/>
+          <w:b/>
+          <w:sz w:val="20"/>
+          <w:szCs w:val="20"/>
+        </w:rPr>
+        <w:t>Load</w:t>
+      </w:r>
+      <w:r>
+        <w:t>“ ausgewählt worden ist, erscheinen vier verschiedene Fenster:</w:t>
+      </w:r>
+    </w:p>
+    <w:p>
+      <w:pPr>
+        <w:pStyle w:val="Listenabsatz"/>
+        <w:numPr>
+          <w:ilvl w:val="0"/>
+          <w:numId w:val="8"/>
+        </w:numPr>
+      </w:pPr>
+      <w:r>
+        <w:t>Das Fenster „</w:t>
+      </w:r>
+      <w:r>
+        <w:rPr>
+          <w:rFonts w:ascii="Courier New" w:hAnsi="Courier New" w:cs="Courier New"/>
+          <w:b/>
+          <w:sz w:val="20"/>
+          <w:szCs w:val="20"/>
+        </w:rPr>
+        <w:t>Originalbild</w:t>
+      </w:r>
+      <w:r>
+        <w:t>“ zeigt das eingelesene Bild ohne Bearbeitung an. In diesem Fenster kann eine Seitenwand durch anklicken mit der Maus ausgewählt werden.</w:t>
+      </w:r>
+    </w:p>
+    <w:p>
+      <w:pPr>
+        <w:pStyle w:val="Listenabsatz"/>
+        <w:numPr>
+          <w:ilvl w:val="0"/>
+          <w:numId w:val="8"/>
+        </w:numPr>
+      </w:pPr>
+      <w:r>
+        <w:t>Das Fenster „</w:t>
+      </w:r>
+      <w:r>
+        <w:rPr>
+          <w:rFonts w:ascii="Courier New" w:hAnsi="Courier New" w:cs="Courier New"/>
+          <w:b/>
+          <w:sz w:val="20"/>
+          <w:szCs w:val="20"/>
+        </w:rPr>
+        <w:t>Puzzleteile</w:t>
+      </w:r>
+      <w:r>
+        <w:t>“ zeigt das Bild nach dem Binarisieren und anschliessender O</w:t>
+      </w:r>
+      <w:r>
+        <w:t>b</w:t>
+      </w:r>
+      <w:r>
+        <w:t>jektlabelmarkierung an</w:t>
+      </w:r>
+    </w:p>
+    <w:p>
+      <w:pPr>
+        <w:pStyle w:val="Listenabsatz"/>
+        <w:numPr>
+          <w:ilvl w:val="0"/>
+          <w:numId w:val="8"/>
+        </w:numPr>
+      </w:pPr>
+      <w:r>
+        <w:t>Das Fenster „</w:t>
+      </w:r>
+      <w:r>
+        <w:rPr>
+          <w:rFonts w:ascii="Courier New" w:hAnsi="Courier New" w:cs="Courier New"/>
+          <w:b/>
+          <w:sz w:val="20"/>
+          <w:szCs w:val="20"/>
+        </w:rPr>
+        <w:t>Kontur</w:t>
+      </w:r>
+      <w:r>
+        <w:t>“ zeigt die verschiedenen Schritte an, die gemacht wurden, um die Se</w:t>
+      </w:r>
+      <w:r>
+        <w:t>i</w:t>
+      </w:r>
+      <w:r>
+        <w:t>tenwände zu extrahieren und zu analysieren.</w:t>
+      </w:r>
+    </w:p>
+    <w:p>
+      <w:pPr>
+        <w:pStyle w:val="Listenabsatz"/>
+        <w:numPr>
+          <w:ilvl w:val="0"/>
+          <w:numId w:val="8"/>
+        </w:numPr>
+      </w:pPr>
+      <w:r>
+        <w:t>Im Fenster „</w:t>
+      </w:r>
+      <w:r>
+        <w:rPr>
+          <w:rFonts w:ascii="Courier New" w:hAnsi="Courier New" w:cs="Courier New"/>
+          <w:b/>
+          <w:sz w:val="20"/>
+          <w:szCs w:val="20"/>
+        </w:rPr>
+        <w:t>Aehnlichkeit</w:t>
+      </w:r>
+      <w:r>
+        <w:t>“ wird dann schlussendlich das Resultat der Seitenwandvergle</w:t>
+      </w:r>
+      <w:r>
+        <w:t>i</w:t>
+      </w:r>
+      <w:r>
+        <w:t>che angezeigt.</w:t>
+      </w:r>
+    </w:p>
+    <w:p>
+      <w:r>
+        <w:t>Um im vierten Fenster etwas anzuzeigen, muss im Fenster „</w:t>
+      </w:r>
+      <w:r>
+        <w:rPr>
+          <w:rFonts w:ascii="Courier New" w:hAnsi="Courier New" w:cs="Courier New"/>
+          <w:b/>
+          <w:sz w:val="20"/>
+          <w:szCs w:val="20"/>
+        </w:rPr>
+        <w:t>Originalbild</w:t>
+      </w:r>
+      <w:r>
+        <w:t>“ mit der Maus auf eine Se</w:t>
+      </w:r>
+      <w:r>
+        <w:t>i</w:t>
+      </w:r>
+      <w:r>
+        <w:t>tenwand geklickt werden.</w:t>
+      </w:r>
+    </w:p>
+    <w:p>
+      <w:r>
+        <w:t xml:space="preserve">Die Software kann beendet werden indem entweder die </w:t>
+      </w:r>
+      <w:r>
+        <w:rPr>
+          <w:rFonts w:ascii="Courier New" w:hAnsi="Courier New" w:cs="Courier New"/>
+          <w:b/>
+          <w:sz w:val="20"/>
+          <w:szCs w:val="20"/>
+        </w:rPr>
+        <w:t>Escape</w:t>
+      </w:r>
+      <w:r>
+        <w:t>-Taste gedrückt wird.</w:t>
+      </w:r>
+    </w:p>
     <w:sectPr>
       <w:headerReference w:type="default" r:id="rId24"/>
       <w:footerReference w:type="default" r:id="rId25"/>
@@ -15677,27 +16007,14 @@
       <w:tab/>
       <w:t xml:space="preserve">Seite </w:t>
     </w:r>
-    <w:r>
-      <w:fldChar w:fldCharType="begin"/>
-    </w:r>
-    <w:r>
-      <w:instrText xml:space="preserve"> PAGE  \* Arabic  \* MERGEFORMAT </w:instrText>
-    </w:r>
-    <w:r>
-      <w:fldChar w:fldCharType="separate"/>
-    </w:r>
-    <w:r>
-      <w:rPr>
-        <w:noProof/>
-      </w:rPr>
-      <w:t>2</w:t>
-    </w:r>
-    <w:r>
-      <w:rPr>
-        <w:noProof/>
-      </w:rPr>
-      <w:fldChar w:fldCharType="end"/>
-    </w:r>
+    <w:fldSimple w:instr=" PAGE  \* Arabic  \* MERGEFORMAT ">
+      <w:r>
+        <w:rPr>
+          <w:noProof/>
+        </w:rPr>
+        <w:t>12</w:t>
+      </w:r>
+    </w:fldSimple>
     <w:r>
       <w:t xml:space="preserve"> von </w:t>
     </w:r>
@@ -15706,7 +16023,7 @@
         <w:rPr>
           <w:noProof/>
         </w:rPr>
-        <w:t>11</w:t>
+        <w:t>12</w:t>
       </w:r>
     </w:fldSimple>
   </w:p>
@@ -16241,6 +16558,119 @@
     </w:lvl>
   </w:abstractNum>
   <w:abstractNum w:abstractNumId="4">
+    <w:nsid w:val="41384962"/>
+    <w:multiLevelType w:val="hybridMultilevel"/>
+    <w:tmpl w:val="0A86F944"/>
+    <w:lvl w:ilvl="0" w:tplc="08070001">
+      <w:start w:val="1"/>
+      <w:numFmt w:val="bullet"/>
+      <w:lvlText w:val=""/>
+      <w:lvlJc w:val="left"/>
+      <w:pPr>
+        <w:ind w:left="720" w:hanging="360"/>
+      </w:pPr>
+      <w:rPr>
+        <w:rFonts w:ascii="Symbol" w:hAnsi="Symbol" w:hint="default"/>
+      </w:rPr>
+    </w:lvl>
+    <w:lvl w:ilvl="1" w:tplc="08070003" w:tentative="1">
+      <w:start w:val="1"/>
+      <w:numFmt w:val="bullet"/>
+      <w:lvlText w:val="o"/>
+      <w:lvlJc w:val="left"/>
+      <w:pPr>
+        <w:ind w:left="1440" w:hanging="360"/>
+      </w:pPr>
+      <w:rPr>
+        <w:rFonts w:ascii="Courier New" w:hAnsi="Courier New" w:cs="Courier New" w:hint="default"/>
+      </w:rPr>
+    </w:lvl>
+    <w:lvl w:ilvl="2" w:tplc="08070005" w:tentative="1">
+      <w:start w:val="1"/>
+      <w:numFmt w:val="bullet"/>
+      <w:lvlText w:val=""/>
+      <w:lvlJc w:val="left"/>
+      <w:pPr>
+        <w:ind w:left="2160" w:hanging="360"/>
+      </w:pPr>
+      <w:rPr>
+        <w:rFonts w:ascii="Wingdings" w:hAnsi="Wingdings" w:hint="default"/>
+      </w:rPr>
+    </w:lvl>
+    <w:lvl w:ilvl="3" w:tplc="08070001" w:tentative="1">
+      <w:start w:val="1"/>
+      <w:numFmt w:val="bullet"/>
+      <w:lvlText w:val=""/>
+      <w:lvlJc w:val="left"/>
+      <w:pPr>
+        <w:ind w:left="2880" w:hanging="360"/>
+      </w:pPr>
+      <w:rPr>
+        <w:rFonts w:ascii="Symbol" w:hAnsi="Symbol" w:hint="default"/>
+      </w:rPr>
+    </w:lvl>
+    <w:lvl w:ilvl="4" w:tplc="08070003" w:tentative="1">
+      <w:start w:val="1"/>
+      <w:numFmt w:val="bullet"/>
+      <w:lvlText w:val="o"/>
+      <w:lvlJc w:val="left"/>
+      <w:pPr>
+        <w:ind w:left="3600" w:hanging="360"/>
+      </w:pPr>
+      <w:rPr>
+        <w:rFonts w:ascii="Courier New" w:hAnsi="Courier New" w:cs="Courier New" w:hint="default"/>
+      </w:rPr>
+    </w:lvl>
+    <w:lvl w:ilvl="5" w:tplc="08070005" w:tentative="1">
+      <w:start w:val="1"/>
+      <w:numFmt w:val="bullet"/>
+      <w:lvlText w:val=""/>
+      <w:lvlJc w:val="left"/>
+      <w:pPr>
+        <w:ind w:left="4320" w:hanging="360"/>
+      </w:pPr>
+      <w:rPr>
+        <w:rFonts w:ascii="Wingdings" w:hAnsi="Wingdings" w:hint="default"/>
+      </w:rPr>
+    </w:lvl>
+    <w:lvl w:ilvl="6" w:tplc="08070001" w:tentative="1">
+      <w:start w:val="1"/>
+      <w:numFmt w:val="bullet"/>
+      <w:lvlText w:val=""/>
+      <w:lvlJc w:val="left"/>
+      <w:pPr>
+        <w:ind w:left="5040" w:hanging="360"/>
+      </w:pPr>
+      <w:rPr>
+        <w:rFonts w:ascii="Symbol" w:hAnsi="Symbol" w:hint="default"/>
+      </w:rPr>
+    </w:lvl>
+    <w:lvl w:ilvl="7" w:tplc="08070003" w:tentative="1">
+      <w:start w:val="1"/>
+      <w:numFmt w:val="bullet"/>
+      <w:lvlText w:val="o"/>
+      <w:lvlJc w:val="left"/>
+      <w:pPr>
+        <w:ind w:left="5760" w:hanging="360"/>
+      </w:pPr>
+      <w:rPr>
+        <w:rFonts w:ascii="Courier New" w:hAnsi="Courier New" w:cs="Courier New" w:hint="default"/>
+      </w:rPr>
+    </w:lvl>
+    <w:lvl w:ilvl="8" w:tplc="08070005" w:tentative="1">
+      <w:start w:val="1"/>
+      <w:numFmt w:val="bullet"/>
+      <w:lvlText w:val=""/>
+      <w:lvlJc w:val="left"/>
+      <w:pPr>
+        <w:ind w:left="6480" w:hanging="360"/>
+      </w:pPr>
+      <w:rPr>
+        <w:rFonts w:ascii="Wingdings" w:hAnsi="Wingdings" w:hint="default"/>
+      </w:rPr>
+    </w:lvl>
+  </w:abstractNum>
+  <w:abstractNum w:abstractNumId="5">
     <w:nsid w:val="4C301486"/>
     <w:multiLevelType w:val="hybridMultilevel"/>
     <w:tmpl w:val="F244A7EC"/>
@@ -16326,7 +16756,7 @@
       </w:pPr>
     </w:lvl>
   </w:abstractNum>
-  <w:abstractNum w:abstractNumId="5">
+  <w:abstractNum w:abstractNumId="6">
     <w:nsid w:val="62E771AD"/>
     <w:multiLevelType w:val="hybridMultilevel"/>
     <w:tmpl w:val="4FE68FDA"/>
@@ -16438,7 +16868,7 @@
       </w:rPr>
     </w:lvl>
   </w:abstractNum>
-  <w:abstractNum w:abstractNumId="6">
+  <w:abstractNum w:abstractNumId="7">
     <w:nsid w:val="7F91267E"/>
     <w:multiLevelType w:val="hybridMultilevel"/>
     <w:tmpl w:val="E7E01C1C"/>
@@ -16525,7 +16955,7 @@
     </w:lvl>
   </w:abstractNum>
   <w:num w:numId="1">
-    <w:abstractNumId w:val="4"/>
+    <w:abstractNumId w:val="5"/>
   </w:num>
   <w:num w:numId="2">
     <w:abstractNumId w:val="3"/>
@@ -16534,16 +16964,19 @@
     <w:abstractNumId w:val="2"/>
   </w:num>
   <w:num w:numId="4">
-    <w:abstractNumId w:val="6"/>
+    <w:abstractNumId w:val="7"/>
   </w:num>
   <w:num w:numId="5">
-    <w:abstractNumId w:val="5"/>
+    <w:abstractNumId w:val="6"/>
   </w:num>
   <w:num w:numId="6">
     <w:abstractNumId w:val="1"/>
   </w:num>
   <w:num w:numId="7">
     <w:abstractNumId w:val="0"/>
+  </w:num>
+  <w:num w:numId="8">
+    <w:abstractNumId w:val="4"/>
   </w:num>
 </w:numbering>
 </file>
@@ -17638,7 +18071,7 @@
 </file>
 
 <file path=customXml/itemProps1.xml><?xml version="1.0" encoding="utf-8"?>
-<ds:datastoreItem xmlns:ds="http://schemas.openxmlformats.org/officeDocument/2006/customXml" ds:itemID="{E9DEB334-7021-4BA5-A57F-9CBE615E8810}">
+<ds:datastoreItem xmlns:ds="http://schemas.openxmlformats.org/officeDocument/2006/customXml" ds:itemID="{75BA8A46-E7DE-46CF-9793-2C2A7497D86F}">
   <ds:schemaRefs>
     <ds:schemaRef ds:uri="http://schemas.openxmlformats.org/officeDocument/2006/bibliography"/>
   </ds:schemaRefs>

</xml_diff>